<commit_message>
experimented more with PERMANOVA, added two more possible data sources
</commit_message>
<xml_diff>
--- a/manuscript/PLS initial rough draft.docx
+++ b/manuscript/PLS initial rough draft.docx
@@ -9,10 +9,7 @@
       <w:bookmarkStart w:id="0" w:name="data-sets"/>
       <w:bookmarkEnd w:id="0"/>
       <w:r>
-        <w:t>I</w:t>
-      </w:r>
-      <w:r>
-        <w:t>ntroduction</w:t>
+        <w:t>Introduction</w:t>
       </w:r>
     </w:p>
     <w:p>
@@ -30,7 +27,7 @@
         <w:fldChar w:fldCharType="begin" w:fldLock="1"/>
       </w:r>
       <w:r>
-        <w:instrText>ADDIN CSL_CITATION { "citationItems" : [ { "id" : "ITEM-1", "itemData" : { "DOI" : "10.1021/acs.jafc.7b02847", "ISSN" : "0021-8561", "abstract" : "Plants produce volatile organic compounds (VOCs) with diverse structures and functions, which change in response to environmental stimuli and have important consequences for interactions with other organisms. To understand these changes, in situ sampling is necessary. In contrast to dynamic headspace (DHS), which is the most often employed method, direct contact sampling employing a magnetic stir bar held in place by a magnet eliminates artifacts produced by enclosing plant materials in glass or plastic chambers. Direct-contact sorptive extraction (DCSE) using polydimethylsiloxane coated stir bars (Twisters) coated stir bars is more sensitive than DHS, captures a wider range of compounds, minimizes VOC collection from neighboring plants, and distinguishes the effects of herbivory in controlled and field conditions. Because DCSE is relatively inexpensive and simple to employ, scalability of field trials can be expanded concomitant with increased sample replication. The sensitivity of DCSE combined with the spectral deconvolution data analysis software makes the two ideal for comprehensive, in situ profiling of plant volatiles.", "author" : [ { "dropping-particle" : "", "family" : "Kfoury", "given" : "Nicole", "non-dropping-particle" : "", "parse-names" : false, "suffix" : "" }, { "dropping-particle" : "", "family" : "Scott", "given" : "Eric", "non-dropping-particle" : "", "parse-names" : false, "suffix" : "" }, { "dropping-particle" : "", "family" : "Orians", "given" : "Colin", "non-dropping-particle" : "", "parse-names" : false, "suffix" : "" }, { "dropping-particle" : "", "family" : "Robbat", "given" : "Albert", "non-dropping-particle" : "", "parse-names" : false, "suffix" : "" } ], "container-title" : "Journal of Agricultural and Food Chemistry", "id" : "ITEM-1", "issue" : "38", "issued" : { "date-parts" : [ [ "2017", "9", "27" ] ] }, "page" : "8501-8509", "title" : "Direct Contact Sorptive Extraction: A Robust Method for Sampling Plant Volatiles in the Field", "type" : "article-journal", "volume" : "65" }, "uris" : [ "http://www.mendeley.com/documents/?uuid=08bff69c-bc1f-3a76-bbac-c98d3a081fd9" ] } ], "mendeley" : { "formattedCitation" : "(Kfoury et al. 2017)", "plainTextFormattedCitation" : "(Kfoury et al. 2017)", "previouslyFormattedCitation" : "(Kfoury et al. 2017)" }, "properties" : { "noteIndex" : 0 }, "schema" : "https://github.com/citation-style-language/schema/raw/master/csl-citation.json" }</w:instrText>
+        <w:instrText>ADDIN CSL_CITATION {"citationItems":[{"id":"ITEM-1","itemData":{"DOI":"10.1021/acs.jafc.7b02847","ISSN":"0021-8561","abstract":"Plants produce volatile organic compounds (VOCs) with diverse structures and functions, which change in response to environmental stimuli and have important consequences for interactions with other organisms. To understand these changes, in situ sampling is necessary. In contrast to dynamic headspace (DHS), which is the most often employed method, direct contact sampling employing a magnetic stir bar held in place by a magnet eliminates artifacts produced by enclosing plant materials in glass or plastic chambers. Direct-contact sorptive extraction (DCSE) using polydimethylsiloxane coated stir bars (Twisters) coated stir bars is more sensitive than DHS, captures a wider range of compounds, minimizes VOC collection from neighboring plants, and distinguishes the effects of herbivory in controlled and field conditions. Because DCSE is relatively inexpensive and simple to employ, scalability of field trials can be expanded concomitant with increased sample replication. The sensitivity of DCSE combined with the spectral deconvolution data analysis software makes the two ideal for comprehensive, in situ profiling of plant volatiles.","author":[{"dropping-particle":"","family":"Kfoury","given":"Nicole","non-dropping-particle":"","parse-names":false,"suffix":""},{"dropping-particle":"","family":"Scott","given":"Eric","non-dropping-particle":"","parse-names":false,"suffix":""},{"dropping-particle":"","family":"Orians","given":"Colin","non-dropping-particle":"","parse-names":false,"suffix":""},{"dropping-particle":"","family":"Robbat","given":"Albert","non-dropping-particle":"","parse-names":false,"suffix":""}],"container-title":"Journal of Agricultural and Food Chemistry","id":"ITEM-1","issue":"38","issued":{"date-parts":[["2017","9","27"]]},"page":"8501-8509","title":"Direct Contact Sorptive Extraction: A Robust Method for Sampling Plant Volatiles in the Field","type":"article-journal","volume":"65"},"uris":["http://www.mendeley.com/documents/?uuid=08bff69c-bc1f-3a76-bbac-c98d3a081fd9"]},{"id":"ITEM-2","itemData":{"DOI":"10.1111/tpj.12523","ISSN":"09607412","author":[{"dropping-particle":"","family":"Kallenbach","given":"Mario","non-dropping-particle":"","parse-names":false,"suffix":""},{"dropping-particle":"","family":"Oh","given":"Youngjoo","non-dropping-particle":"","parse-names":false,"suffix":""},{"dropping-particle":"","family":"Eilers","given":"Elisabeth J.","non-dropping-particle":"","parse-names":false,"suffix":""},{"dropping-particle":"","family":"Veit","given":"Daniel","non-dropping-particle":"","parse-names":false,"suffix":""},{"dropping-particle":"","family":"Baldwin","given":"Ian T.","non-dropping-particle":"","parse-names":false,"suffix":""},{"dropping-particle":"","family":"Schuman","given":"Meredith C.","non-dropping-particle":"","parse-names":false,"suffix":""}],"container-title":"The Plant Journal","id":"ITEM-2","issue":"6","issued":{"date-parts":[["2014","6"]]},"page":"1060-1072","publisher":"Wiley/Blackwell (10.1111)","title":"A robust, simple, high-throughput technique for time-resolved plant volatile analysis in field experiments","type":"article-journal","volume":"78"},"uris":["http://www.mendeley.com/documents/?uuid=b70d0ed8-b6d2-377f-a7d0-b720b682e83b"]}],"mendeley":{"formattedCitation":"(Kallenbach et al. 2014; Kfoury et al. 2017)","plainTextFormattedCitation":"(Kallenbach et al. 2014; Kfoury et al. 2017)","previouslyFormattedCitation":"(Kallenbach et al. 2014; Kfoury et al. 2017)"},"properties":{"noteIndex":0},"schema":"https://github.com/citation-style-language/schema/raw/master/csl-citation.json"}</w:instrText>
       </w:r>
       <w:r>
         <w:fldChar w:fldCharType="separate"/>
@@ -39,46 +36,159 @@
         <w:rPr>
           <w:noProof/>
         </w:rPr>
-        <w:t>(Kfoury et al. 2017)</w:t>
+        <w:t>(Kallenbach et al. 2014; Kfoury et al. 2017)</w:t>
       </w:r>
       <w:r>
         <w:fldChar w:fldCharType="end"/>
       </w:r>
       <w:r>
-        <w:t xml:space="preserve"> [other citations]</w:t>
-      </w:r>
-      <w:r>
         <w:t>, image processing</w:t>
       </w:r>
       <w:r>
         <w:t xml:space="preserve"> </w:t>
       </w:r>
       <w:r>
-        <w:t>[</w:t>
-      </w:r>
-      <w:r>
-        <w:t>e.g., morphometrics, herbivory of leaves</w:t>
-      </w:r>
-      <w:r>
-        <w:t>]</w:t>
-      </w:r>
-      <w:r>
-        <w:t>, automated data logging [ibuttons], remote sensing[</w:t>
-      </w:r>
-      <w:r>
-        <w:t>citations</w:t>
-      </w:r>
-      <w:r>
-        <w:t>], and citizen s</w:t>
-      </w:r>
-      <w:r>
-        <w:t>cience[</w:t>
-      </w:r>
-      <w:r>
-        <w:t>citation</w:t>
-      </w:r>
-      <w:r>
-        <w:t xml:space="preserve">]. Resulting large, multivariate datasets have the potential to increase our understanding of ecological phenomena, given that adequate statistical techniques are used to separate signal from potentially increasing noise. </w:t>
+        <w:fldChar w:fldCharType="begin" w:fldLock="1"/>
+      </w:r>
+      <w:r>
+        <w:instrText>ADDIN CSL_CITATION {"citationItems":[{"id":"ITEM-1","itemData":{"DOI":"10.1016/J.PBI.2015.02.006","ISSN":"1369-5266","abstract":"Anticipated population growth, shifting demographics, and environmental variability over the next century are expected to threaten global food security. In the face of these challenges, crop yield for food and fuel must be maintained and improved using fewer input resources. In recent years, genetic tools for profiling crop germplasm has benefited from rapid advances in DNA sequencing, and now similar advances are needed to improve the throughput of plant phenotyping. We highlight recent developments in high-throughput plant phenotyping using robotic-assisted imaging platforms and computer vision-assisted analysis tools.","author":[{"dropping-particle":"","family":"Fahlgren","given":"Noah","non-dropping-particle":"","parse-names":false,"suffix":""},{"dropping-particle":"","family":"Gehan","given":"Malia A","non-dropping-particle":"","parse-names":false,"suffix":""},{"dropping-particle":"","family":"Baxter","given":"Ivan","non-dropping-particle":"","parse-names":false,"suffix":""}],"container-title":"Current Opinion in Plant Biology","id":"ITEM-1","issued":{"date-parts":[["2015","4","1"]]},"page":"93-99","publisher":"Elsevier Current Trends","title":"Lights, camera, action: high-throughput plant phenotyping is ready for a close-up","type":"article-journal","volume":"24"},"uris":["http://www.mendeley.com/documents/?uuid=e08fc31d-3eb8-3afe-813f-2571edba3791"]},{"id":"ITEM-2","itemData":{"DOI":"10.1093/jxb/erq201","ISSN":"0022-0957","author":[{"dropping-particle":"","family":"Berger","given":"B.","non-dropping-particle":"","parse-names":false,"suffix":""},{"dropping-particle":"","family":"Parent","given":"B.","non-dropping-particle":"","parse-names":false,"suffix":""},{"dropping-particle":"","family":"Tester","given":"M.","non-dropping-particle":"","parse-names":false,"suffix":""}],"container-title":"Journal of Experimental Botany","id":"ITEM-2","issue":"13","issued":{"date-parts":[["2010","8","1"]]},"page":"3519-3528","publisher":"Oxford University Press","title":"High-throughput shoot imaging to study drought responses","type":"article-journal","volume":"61"},"uris":["http://www.mendeley.com/documents/?uuid=1e3343f6-c48d-3ddd-8df8-2216abeb9abb"]}],"mendeley":{"formattedCitation":"(Berger et al. 2010; Fahlgren et al. 2015)","plainTextFormattedCitation":"(Berger et al. 2010; Fahlgren et al. 2015)","previouslyFormattedCitation":"(Berger et al. 2010; Fahlgren et al. 2015)"},"properties":{"noteIndex":0},"schema":"https://github.com/citation-style-language/schema/raw/master/csl-citation.json"}</w:instrText>
+      </w:r>
+      <w:r>
+        <w:fldChar w:fldCharType="separate"/>
+      </w:r>
+      <w:r>
+        <w:rPr>
+          <w:noProof/>
+        </w:rPr>
+        <w:t>(Berger et al. 2010; Fahlgren et al. 2015)</w:t>
+      </w:r>
+      <w:r>
+        <w:fldChar w:fldCharType="end"/>
+      </w:r>
+      <w:r>
+        <w:t>,</w:t>
+      </w:r>
+      <w:r>
+        <w:t xml:space="preserve"> automated </w:t>
+      </w:r>
+      <w:r>
+        <w:t xml:space="preserve">and remote </w:t>
+      </w:r>
+      <w:r>
+        <w:t xml:space="preserve">data logging </w:t>
+      </w:r>
+      <w:r>
+        <w:fldChar w:fldCharType="begin" w:fldLock="1"/>
+      </w:r>
+      <w:r>
+        <w:instrText>ADDIN CSL_CITATION {"citationItems":[{"id":"ITEM-1","itemData":{"DOI":"10.1641/0006-3568(2005)055[0561:wsnfe]2.0.co;2","ISSN":"0006-3568","author":[{"dropping-particle":"","family":"Porter","given":"John","non-dropping-particle":"","parse-names":false,"suffix":""},{"dropping-particle":"","family":"Arzberger","given":"Peter","non-dropping-particle":"","parse-names":false,"suffix":""},{"dropping-particle":"","family":"Braun","given":"Hans-Werner","non-dropping-particle":"","parse-names":false,"suffix":""},{"dropping-particle":"","family":"Bryant","given":"Pablo","non-dropping-particle":"","parse-names":false,"suffix":""},{"dropping-particle":"","family":"Gage","given":"Stuart","non-dropping-particle":"","parse-names":false,"suffix":""},{"dropping-particle":"","family":"Hansen","given":"Todd","non-dropping-particle":"","parse-names":false,"suffix":""},{"dropping-particle":"","family":"Hanson","given":"Paul","non-dropping-particle":"","parse-names":false,"suffix":""},{"dropping-particle":"","family":"Lin","given":"Chau-Chin","non-dropping-particle":"","parse-names":false,"suffix":""},{"dropping-particle":"","family":"Lin","given":"Fang-Pang","non-dropping-particle":"","parse-names":false,"suffix":""},{"dropping-particle":"","family":"Kratz","given":"Timothy","non-dropping-particle":"","parse-names":false,"suffix":""},{"dropping-particle":"","family":"Michener","given":"William","non-dropping-particle":"","parse-names":false,"suffix":""},{"dropping-particle":"","family":"Shapiro","given":"Sedra","non-dropping-particle":"","parse-names":false,"suffix":""},{"dropping-particle":"","family":"Williams","given":"Thomas","non-dropping-particle":"","parse-names":false,"suffix":""}],"container-title":"BioScience","id":"ITEM-1","issue":"7","issued":{"date-parts":[["2005","7","1"]]},"page":"561-572","publisher":"Oxford University Press","title":"Wireless Sensor Networks for Ecology","type":"article-journal","volume":"55"},"uris":["http://www.mendeley.com/documents/?uuid=9f13ddec-4d05-30d3-a1a5-6876b4fff426"]},{"id":"ITEM-2","itemData":{"DOI":"10.1016/J.TREE.2004.04.003","ISSN":"0169-5347","abstract":"Remote measurement of the physiology, behaviour and energetic status of free-living animals is made possible by a variety of techniques that we refer to collectively as ‘biotelemetry’. This set of tools ranges from transmitters that send their signals to receivers up to a few kilometers away to those that send data to orbiting satellites and, more frequently, to devices that log data. They enable researchers to document, for long uninterrupted periods, how undisturbed organisms interact with each other and their environment in real time. In spite of advances enabling the monitoring of many physiological and behavioural variables across a range of taxa of various sizes, these devices have yet to be embraced widely by the ecological community. Our review suggests that this technology has immense potential for research in basic and applied animal ecology. Efforts to incorporate biotelemetry into broader ecological research programs should yield novel information that has been challenging to collect historically from free-ranging animals in their natural environments. Examples of research that would benefit from biotelemetry include the assessment of animal responses to different anthropogenic perturbations and the development of life-time energy budgets.","author":[{"dropping-particle":"","family":"Cooke","given":"Steven J.","non-dropping-particle":"","parse-names":false,"suffix":""},{"dropping-particle":"","family":"Hinch","given":"Scott G.","non-dropping-particle":"","parse-names":false,"suffix":""},{"dropping-particle":"","family":"Wikelski","given":"Martin","non-dropping-particle":"","parse-names":false,"suffix":""},{"dropping-particle":"","family":"Andrews","given":"Russel D.","non-dropping-particle":"","parse-names":false,"suffix":""},{"dropping-particle":"","family":"Kuchel","given":"Louise J.","non-dropping-particle":"","parse-names":false,"suffix":""},{"dropping-particle":"","family":"Wolcott","given":"Thomas G.","non-dropping-particle":"","parse-names":false,"suffix":""},{"dropping-particle":"","family":"Butler","given":"Patrick J.","non-dropping-particle":"","parse-names":false,"suffix":""}],"container-title":"Trends in Ecology &amp; Evolution","id":"ITEM-2","issue":"6","issued":{"date-parts":[["2004","6","1"]]},"page":"334-343","publisher":"Elsevier Current Trends","title":"Biotelemetry: a mechanistic approach to ecology","type":"article-journal","volume":"19"},"uris":["http://www.mendeley.com/documents/?uuid=eae5ab28-2e2c-3a6d-8a41-469fec32f268"]}],"mendeley":{"formattedCitation":"(Cooke et al. 2004; Porter et al. 2005)","plainTextFormattedCitation":"(Cooke et al. 2004; Porter et al. 2005)","previouslyFormattedCitation":"(Cooke et al. 2004; Porter et al. 2005)"},"properties":{"noteIndex":0},"schema":"https://github.com/citation-style-language/schema/raw/master/csl-citation.json"}</w:instrText>
+      </w:r>
+      <w:r>
+        <w:fldChar w:fldCharType="separate"/>
+      </w:r>
+      <w:r>
+        <w:rPr>
+          <w:noProof/>
+        </w:rPr>
+        <w:t>(Cooke et al. 2004; Porter et al. 2005)</w:t>
+      </w:r>
+      <w:r>
+        <w:fldChar w:fldCharType="end"/>
+      </w:r>
+      <w:r>
+        <w:t>,</w:t>
+      </w:r>
+      <w:r>
+        <w:t xml:space="preserve"> remote sensing </w:t>
+      </w:r>
+      <w:r>
+        <w:fldChar w:fldCharType="begin" w:fldLock="1"/>
+      </w:r>
+      <w:r>
+        <w:instrText>ADDIN CSL_CITATION {"citationItems":[{"id":"ITEM-1","itemData":{"DOI":"10.1191/030913305pp437pr","ISSN":"0309-1333","author":[{"dropping-particle":"","family":"Aplin","given":"Paul","non-dropping-particle":"","parse-names":false,"suffix":""}],"container-title":"Progress in Physical Geography","id":"ITEM-1","issue":"1","issued":{"date-parts":[["2005","3","18"]]},"page":"104-113","publisher":"Sage PublicationsSage CA: Thousand Oaks, CA","title":"Remote sensing: ecology","type":"article-journal","volume":"29"},"uris":["http://www.mendeley.com/documents/?uuid=e14a2490-104e-35a1-aee0-cad920624655"]},{"id":"ITEM-2","itemData":{"DOI":"10.2307/1941546","ISSN":"00129658","author":[{"dropping-particle":"","family":"Roughgarden","given":"J.","non-dropping-particle":"","parse-names":false,"suffix":""},{"dropping-particle":"","family":"Running","given":"S. W.","non-dropping-particle":"","parse-names":false,"suffix":""},{"dropping-particle":"","family":"Matson","given":"P. A.","non-dropping-particle":"","parse-names":false,"suffix":""}],"container-title":"Ecology","id":"ITEM-2","issue":"6","issued":{"date-parts":[["1991","12"]]},"page":"1918-1922","publisher":"Wiley-Blackwell","title":"What Does Remote Sensing Do For Ecology?","type":"article-journal","volume":"72"},"uris":["http://www.mendeley.com/documents/?uuid=81539540-11a6-33cc-a575-5dab1c9b0a70"]}],"mendeley":{"formattedCitation":"(Roughgarden et al. 1991; Aplin 2005)","plainTextFormattedCitation":"(Roughgarden et al. 1991; Aplin 2005)","previouslyFormattedCitation":"(Roughgarden et al. 1991; Aplin 2005)"},"properties":{"noteIndex":0},"schema":"https://github.com/citation-style-language/schema/raw/master/csl-citation.json"}</w:instrText>
+      </w:r>
+      <w:r>
+        <w:fldChar w:fldCharType="separate"/>
+      </w:r>
+      <w:r>
+        <w:rPr>
+          <w:noProof/>
+        </w:rPr>
+        <w:t>(Roughgarden et al. 1991; Aplin 2005)</w:t>
+      </w:r>
+      <w:r>
+        <w:fldChar w:fldCharType="end"/>
+      </w:r>
+      <w:r>
+        <w:t>,</w:t>
+      </w:r>
+      <w:r>
+        <w:t xml:space="preserve"> high-throughput sequencing </w:t>
+      </w:r>
+      <w:commentRangeStart w:id="1"/>
+      <w:r>
+        <w:t>technologies</w:t>
+      </w:r>
+      <w:commentRangeEnd w:id="1"/>
+      <w:r>
+        <w:rPr>
+          <w:rStyle w:val="CommentReference"/>
+        </w:rPr>
+        <w:commentReference w:id="1"/>
+      </w:r>
+      <w:r>
+        <w:t xml:space="preserve"> </w:t>
+      </w:r>
+      <w:r>
+        <w:fldChar w:fldCharType="begin" w:fldLock="1"/>
+      </w:r>
+      <w:r>
+        <w:instrText>ADDIN CSL_CITATION {"citationItems":[{"id":"ITEM-1","itemData":{"DOI":"10.1186/1742-9994-6-16","ISSN":"1742-9994","abstract":"In order to understand the role of herbivores in trophic webs, it is essential to know what they feed on. Diet analysis is, however, a challenge in many small herbivores with a secretive life style. In this paper, we compare novel (high-throughput pyrosequencing) DNA barcoding technology for plant mixture with traditional microhistological method. We analysed stomach contents of two ecologically important subarctic vole species, Microtus oeconomus and Myodes rufocanus, with the two methods. DNA barcoding was conducted using the P6-loop of the chloroplast trn L (UAA) intron. Although the identified plant taxa in the diets matched relatively well between the two methods, DNA barcoding gave by far taxonomically more detailed results. Quantitative comparison of results was difficult, mainly due to low taxonomic resolution of the microhistological method, which also in part explained discrepancies between the methods. Other discrepancies were likely due to biases mostly in the microhistological analysis. We conclude that DNA barcoding opens up for new possibilities in the study of plant-herbivore interactions, giving a detailed and relatively unbiased picture of food utilization of herbivores.","author":[{"dropping-particle":"","family":"Soininen","given":"Eeva M","non-dropping-particle":"","parse-names":false,"suffix":""},{"dropping-particle":"","family":"Valentini","given":"Alice","non-dropping-particle":"","parse-names":false,"suffix":""},{"dropping-particle":"","family":"Coissac","given":"Eric","non-dropping-particle":"","parse-names":false,"suffix":""},{"dropping-particle":"","family":"Miquel","given":"Christian","non-dropping-particle":"","parse-names":false,"suffix":""},{"dropping-particle":"","family":"Gielly","given":"Ludovic","non-dropping-particle":"","parse-names":false,"suffix":""},{"dropping-particle":"","family":"Brochmann","given":"Christian","non-dropping-particle":"","parse-names":false,"suffix":""},{"dropping-particle":"","family":"Brysting","given":"Anne K","non-dropping-particle":"","parse-names":false,"suffix":""},{"dropping-particle":"","family":"Sønstebø","given":"Jørn H","non-dropping-particle":"","parse-names":false,"suffix":""},{"dropping-particle":"","family":"Ims","given":"Rolf A","non-dropping-particle":"","parse-names":false,"suffix":""},{"dropping-particle":"","family":"Yoccoz","given":"Nigel G","non-dropping-particle":"","parse-names":false,"suffix":""},{"dropping-particle":"","family":"Taberlet","given":"Pierre","non-dropping-particle":"","parse-names":false,"suffix":""}],"container-title":"Frontiers in Zoology","id":"ITEM-1","issue":"1","issued":{"date-parts":[["2009","8","20"]]},"page":"16","publisher":"BioMed Central","title":"Analysing diet of small herbivores: the efficiency of DNA barcoding coupled with high-throughput pyrosequencing for deciphering the composition of complex plant mixtures","type":"article-journal","volume":"6"},"uris":["http://www.mendeley.com/documents/?uuid=2eadb6c2-e767-3fcc-9181-f0d7ec0419eb"]}],"mendeley":{"formattedCitation":"(Soininen et al. 2009)","plainTextFormattedCitation":"(Soininen et al. 2009)","previouslyFormattedCitation":"(Soininen et al. 2009)"},"properties":{"noteIndex":0},"schema":"https://github.com/citation-style-language/schema/raw/master/csl-citation.json"}</w:instrText>
+      </w:r>
+      <w:r>
+        <w:fldChar w:fldCharType="separate"/>
+      </w:r>
+      <w:r>
+        <w:rPr>
+          <w:noProof/>
+        </w:rPr>
+        <w:t>(Soininen et al. 2009)</w:t>
+      </w:r>
+      <w:r>
+        <w:fldChar w:fldCharType="end"/>
+      </w:r>
+      <w:r>
+        <w:t>,</w:t>
+      </w:r>
+      <w:r>
+        <w:t xml:space="preserve"> and citizen science</w:t>
+      </w:r>
+      <w:r>
+        <w:t xml:space="preserve"> </w:t>
+      </w:r>
+      <w:r>
+        <w:fldChar w:fldCharType="begin" w:fldLock="1"/>
+      </w:r>
+      <w:r>
+        <w:instrText>ADDIN CSL_CITATION {"citationItems":[{"id":"ITEM-1","itemData":{"DOI":"10.1016/J.TREE.2009.03.017","ISSN":"0169-5347","abstract":"A citizen scientist is a volunteer who collects and/or processes data as part of a scientific enquiry. Projects that involve citizen scientists are burgeoning, particularly in ecology and the environmental sciences, although the roots of citizen science go back to the very beginnings of modern science itself.","author":[{"dropping-particle":"","family":"Silvertown","given":"Jonathan","non-dropping-particle":"","parse-names":false,"suffix":""}],"container-title":"Trends in Ecology &amp; Evolution","id":"ITEM-1","issue":"9","issued":{"date-parts":[["2009","9","1"]]},"page":"467-471","publisher":"Elsevier Current Trends","title":"A new dawn for citizen science","type":"article-journal","volume":"24"},"uris":["http://www.mendeley.com/documents/?uuid=30ce1fad-844a-379b-be80-3f928783e406"]},{"id":"ITEM-2","itemData":{"DOI":"10.1890/110236","ISSN":"1540-9295","author":[{"dropping-particle":"","family":"Dickinson","given":"Janis L","non-dropping-particle":"","parse-names":false,"suffix":""},{"dropping-particle":"","family":"Shirk","given":"Jennifer","non-dropping-particle":"","parse-names":false,"suffix":""},{"dropping-particle":"","family":"Bonter","given":"David","non-dropping-particle":"","parse-names":false,"suffix":""},{"dropping-particle":"","family":"Bonney","given":"Rick","non-dropping-particle":"","parse-names":false,"suffix":""},{"dropping-particle":"","family":"Crain","given":"Rhiannon L","non-dropping-particle":"","parse-names":false,"suffix":""},{"dropping-particle":"","family":"Martin","given":"Jason","non-dropping-particle":"","parse-names":false,"suffix":""},{"dropping-particle":"","family":"Phillips","given":"Tina","non-dropping-particle":"","parse-names":false,"suffix":""},{"dropping-particle":"","family":"Purcell","given":"Karen","non-dropping-particle":"","parse-names":false,"suffix":""}],"container-title":"Frontiers in Ecology and the Environment","id":"ITEM-2","issue":"6","issued":{"date-parts":[["2012","8"]]},"page":"291-297","publisher":"Wiley-Blackwell","title":"The current state of citizen science as a tool for ecological research and public engagement","type":"article-journal","volume":"10"},"uris":["http://www.mendeley.com/documents/?uuid=460a6b16-b886-3337-a533-114bf8606f3e"]},{"id":"ITEM-3","itemData":{"DOI":"10.1525/bio.2009.59.11.9","ISSN":"1525-3244","author":[{"dropping-particle":"","family":"Bonney","given":"Rick","non-dropping-particle":"","parse-names":false,"suffix":""},{"dropping-particle":"","family":"Cooper","given":"Caren B.","non-dropping-particle":"","parse-names":false,"suffix":""},{"dropping-particle":"","family":"Dickinson","given":"Janis","non-dropping-particle":"","parse-names":false,"suffix":""},{"dropping-particle":"","family":"Kelling","given":"Steve","non-dropping-particle":"","parse-names":false,"suffix":""},{"dropping-particle":"","family":"Phillips","given":"Tina","non-dropping-particle":"","parse-names":false,"suffix":""},{"dropping-particle":"V.","family":"Rosenberg","given":"Kenneth","non-dropping-particle":"","parse-names":false,"suffix":""},{"dropping-particle":"","family":"Shirk","given":"Jennifer","non-dropping-particle":"","parse-names":false,"suffix":""}],"container-title":"BioScience","id":"ITEM-3","issue":"11","issued":{"date-parts":[["2009","12","1"]]},"page":"977-984","publisher":"Oxford University Press","title":"Citizen Science: A Developing Tool for Expanding Science Knowledge and Scientific Literacy","type":"article-journal","volume":"59"},"uris":["http://www.mendeley.com/documents/?uuid=b0874520-ef10-3409-8e55-fca575b40220"]}],"mendeley":{"formattedCitation":"(Silvertown 2009; Bonney et al. 2009; Dickinson et al. 2012)","plainTextFormattedCitation":"(Silvertown 2009; Bonney et al. 2009; Dickinson et al. 2012)","previouslyFormattedCitation":"(Silvertown 2009; Bonney et al. 2009; Dickinson et al. 2012)"},"properties":{"noteIndex":0},"schema":"https://github.com/citation-style-language/schema/raw/master/csl-citation.json"}</w:instrText>
+      </w:r>
+      <w:r>
+        <w:fldChar w:fldCharType="separate"/>
+      </w:r>
+      <w:r>
+        <w:rPr>
+          <w:noProof/>
+        </w:rPr>
+        <w:t>(Silvertown 2009; Bonney et al. 2009; Dickinson et al. 2012)</w:t>
+      </w:r>
+      <w:r>
+        <w:fldChar w:fldCharType="end"/>
+      </w:r>
+      <w:r>
+        <w:t>. Resulting large, multivariate datasets have the potential to increase our understanding of ecological phenomena, given that adequate statistical techniques are used to separate signal fro</w:t>
+      </w:r>
+      <w:r>
+        <w:t>m potentially increasing noise.</w:t>
       </w:r>
     </w:p>
     <w:p>
@@ -87,11 +197,40 @@
         <w:spacing w:line="360" w:lineRule="auto"/>
       </w:pPr>
       <w:r>
-        <w:t>Multivariate data is of cou</w:t>
-      </w:r>
-      <w:r>
-        <w:t xml:space="preserve">rse not a new phenomenon in ecological research. [something about community ecology/ species richness/ vegan package]. </w:t>
-      </w:r>
+        <w:t xml:space="preserve">Multivariate data is of course not a new phenomenon in ecological research. [something about community ecology/ species richness/ vegan package]. </w:t>
+      </w:r>
+    </w:p>
+    <w:p>
+      <w:pPr>
+        <w:pStyle w:val="BodyText"/>
+      </w:pPr>
+    </w:p>
+    <w:p>
+      <w:pPr>
+        <w:pStyle w:val="BodyText"/>
+      </w:pPr>
+      <w:r>
+        <w:t xml:space="preserve">[I’m wondering if we should focus on regression approaches over discriminant approaches, only mentioning PLSDA at the end.  This makes for less compelling figures, but more compelling novelty (like, we already have PERMANOVA for discriminant multivariate analysis, and in some </w:t>
+      </w:r>
+      <w:proofErr w:type="gramStart"/>
+      <w:r>
+        <w:t>ways</w:t>
+      </w:r>
+      <w:proofErr w:type="gramEnd"/>
+      <w:r>
+        <w:t xml:space="preserve"> it might be better than PLS-DA)</w:t>
+      </w:r>
+      <w:r>
+        <w:t>.  The benefit of PLS-DA is, I guess, variable selection without post-hoc testing.</w:t>
+      </w:r>
+      <w:r>
+        <w:t>]</w:t>
+      </w:r>
+    </w:p>
+    <w:p>
+      <w:pPr>
+        <w:pStyle w:val="BodyText"/>
+      </w:pPr>
     </w:p>
     <w:p>
       <w:pPr>
@@ -99,72 +238,63 @@
         <w:spacing w:line="360" w:lineRule="auto"/>
       </w:pPr>
       <w:r>
-        <w:t>Generally, there are two types of questions one might ask using multivariate datasets that require two different statistical approaches</w:t>
-      </w:r>
-      <w:r>
-        <w:t>—unsupervised and supervised analyses</w:t>
+        <w:t xml:space="preserve">Multivariate data can be analyzed in two fundamentally different ways—unsupervised, and supervised analyses. </w:t>
+      </w:r>
+      <w:r>
+        <w:t xml:space="preserve"> </w:t>
+      </w:r>
+      <w:r>
+        <w:t>Uns</w:t>
+      </w:r>
+      <w:r>
+        <w:t xml:space="preserve">upervised analyses </w:t>
+      </w:r>
+      <w:r>
+        <w:t xml:space="preserve">describe patterns in the data and are often used in more descriptive studies.  For </w:t>
+      </w:r>
+      <w:proofErr w:type="gramStart"/>
+      <w:r>
+        <w:t>example</w:t>
+      </w:r>
+      <w:proofErr w:type="gramEnd"/>
+      <w:r>
+        <w:t xml:space="preserve"> principal component analysis is a widely used unsupervised technique that describes the covariation among variables in as few axes as possible.  These axes can sometimes be thought of as latent variables. For example the leaf economics spectrum (LES) is a principal component axis that describes covariation in a set of plant traits </w:t>
+      </w:r>
+      <w:r>
+        <w:t>and ranges from a resource acquisitive</w:t>
+      </w:r>
+      <w:r>
+        <w:t xml:space="preserve"> strategy to a </w:t>
+      </w:r>
+      <w:r>
+        <w:t>resource conservative</w:t>
+      </w:r>
+      <w:r>
+        <w:t xml:space="preserve"> strategy</w:t>
+      </w:r>
+      <w:r>
+        <w:t xml:space="preserve"> </w:t>
+      </w:r>
+      <w:r>
+        <w:fldChar w:fldCharType="begin" w:fldLock="1"/>
+      </w:r>
+      <w:r>
+        <w:instrText>ADDIN CSL_CITATION {"citationItems":[{"id":"ITEM-1","itemData":{"abstract":"Abstract Bringing together leaf trait data spanning 2,548 species and 175 sites we describe, for the first time at global scale, a universal spectrum of leaf economics consisting of key chemical, structural and physiological properties. The spectrum runs from quick to slow ... \n","author":[{"dropping-particle":"","family":"Wright","given":"Ian J","non-dropping-particle":"","parse-names":false,"suffix":""},{"dropping-particle":"","family":"Reich","given":"Peter B","non-dropping-particle":"","parse-names":false,"suffix":""},{"dropping-particle":"","family":"Westoby","given":"Mark","non-dropping-particle":"","parse-names":false,"suffix":""},{"dropping-particle":"","family":"Ackerly","given":"David D","non-dropping-particle":"","parse-names":false,"suffix":""},{"dropping-particle":"","family":"Baruch","given":"Zdravko","non-dropping-particle":"","parse-names":false,"suffix":""},{"dropping-particle":"","family":"Bongers","given":"Frans","non-dropping-particle":"","parse-names":false,"suffix":""},{"dropping-particle":"","family":"Cavender-Bares","given":"Jeannine","non-dropping-particle":"","parse-names":false,"suffix":""},{"dropping-particle":"","family":"Chapin","given":"Terry","non-dropping-particle":"","parse-names":false,"suffix":""},{"dropping-particle":"","family":"Cornelissen","given":"Johannes H C","non-dropping-particle":"","parse-names":false,"suffix":""},{"dropping-particle":"","family":"Diemer","given":"Matthias","non-dropping-particle":"","parse-names":false,"suffix":""},{"dropping-particle":"","family":"Flexas","given":"Jaume","non-dropping-particle":"","parse-names":false,"suffix":""},{"dropping-particle":"","family":"Garnier","given":"Eric","non-dropping-particle":"","parse-names":false,"suffix":""},{"dropping-particle":"","family":"Groom","given":"Philip K","non-dropping-particle":"","parse-names":false,"suffix":""},{"dropping-particle":"","family":"Gulias","given":"Javier","non-dropping-particle":"","parse-names":false,"suffix":""},{"dropping-particle":"","family":"Hikosaka","given":"Kouki","non-dropping-particle":"","parse-names":false,"suffix":""},{"dropping-particle":"","family":"Lamont","given":"Byron B","non-dropping-particle":"","parse-names":false,"suffix":""},{"dropping-particle":"","family":"Lee","given":"Tali","non-dropping-particle":"","parse-names":false,"suffix":""},{"dropping-particle":"","family":"Lee","given":"William","non-dropping-particle":"","parse-names":false,"suffix":""},{"dropping-particle":"","family":"Lusk","given":"Christopher","non-dropping-particle":"","parse-names":false,"suffix":""},{"dropping-particle":"","family":"Midgley","given":"Jeremy J","non-dropping-particle":"","parse-names":false,"suffix":""},{"dropping-particle":"","family":"Navas","given":"Marie-Laure","non-dropping-particle":"","parse-names":false,"suffix":""},{"dropping-particle":"","family":"Niinemets","given":"Ülo","non-dropping-particle":"","parse-names":false,"suffix":""},{"dropping-particle":"","family":"Oleksyn","given":"Jacek","non-dropping-particle":"","parse-names":false,"suffix":""},{"dropping-particle":"","family":"Osada","given":"Noriyuki","non-dropping-particle":"","parse-names":false,"suffix":""},{"dropping-particle":"","family":"Poorter","given":"Hendrik","non-dropping-particle":"","parse-names":false,"suffix":""},{"dropping-particle":"","family":"Poot","given":"Pieter","non-dropping-particle":"","parse-names":false,"suffix":""},{"dropping-particle":"","family":"Prior","given":"Lynda","non-dropping-particle":"","parse-names":false,"suffix":""},{"dropping-particle":"","family":"Pyankov","given":"Vladimir I","non-dropping-particle":"","parse-names":false,"suffix":""},{"dropping-particle":"","family":"Roumet","given":"Catherine","non-dropping-particle":"","parse-names":false,"suffix":""},{"dropping-particle":"","family":"Thomas","given":"Sean C","non-dropping-particle":"","parse-names":false,"suffix":""},{"dropping-particle":"","family":"Tjoelker","given":"Mark G","non-dropping-particle":"","parse-names":false,"suffix":""},{"dropping-particle":"","family":"Veneklaas","given":"Erik J","non-dropping-particle":"","parse-names":false,"suffix":""},{"dropping-particle":"","family":"Villar","given":"Rafael","non-dropping-particle":"","parse-names":false,"suffix":""}],"container-title":"Nature","id":"ITEM-1","issue":"6985","issued":{"date-parts":[["2004","4","22"]]},"note":"LMA = Leaf mass per area\nAmass = photosynthetic assimilation rates\nNmass = nitrogen\nPmass = phosphorus\nRmass = respiration in dark\nLL = leaf lifespan (in months)","page":"821-827","publisher":"Nature Publishing Group","title":"The worldwide leaf economics spectrum","type":"article-journal","volume":"428"},"uris":["http://www.mendeley.com/documents/?uuid=ee2de241-f113-4544-968a-c191bd883562"]}],"mendeley":{"formattedCitation":"(Wright et al. 2004)","plainTextFormattedCitation":"(Wright et al. 2004)"},"properties":{"noteIndex":0},"schema":"https://github.com/citation-style-language/schema/raw/master/csl-citation.json"}</w:instrText>
+      </w:r>
+      <w:r>
+        <w:fldChar w:fldCharType="separate"/>
+      </w:r>
+      <w:r>
+        <w:rPr>
+          <w:noProof/>
+        </w:rPr>
+        <w:t>(Wright et al. 2004)</w:t>
+      </w:r>
+      <w:r>
+        <w:fldChar w:fldCharType="end"/>
       </w:r>
       <w:r>
         <w:t xml:space="preserve">. </w:t>
-      </w:r>
-      <w:r>
-        <w:t>Uns</w:t>
-      </w:r>
-      <w:r>
-        <w:t>upervised analyses are appropriate i</w:t>
-      </w:r>
-      <w:r>
-        <w:t xml:space="preserve">f the </w:t>
-      </w:r>
-      <w:r>
-        <w:t xml:space="preserve">main </w:t>
-      </w:r>
-      <w:r>
-        <w:t>goal of the analysis is to describe the covariation in the data</w:t>
-      </w:r>
-      <w:r>
-        <w:t xml:space="preserve">.  </w:t>
-      </w:r>
-      <w:commentRangeStart w:id="1"/>
-      <w:r>
-        <w:t>For example, the leaf economics spectrum (LES) is a spectrum varying from “acquisitive” to “????” growth types in plants.  It is not measured directly, but instead represents covariation in a group of correlated morphological and physiological plant traits.</w:t>
-      </w:r>
-      <w:commentRangeEnd w:id="1"/>
-      <w:r>
-        <w:rPr>
-          <w:rStyle w:val="CommentReference"/>
-        </w:rPr>
-        <w:commentReference w:id="1"/>
-      </w:r>
-      <w:r>
-        <w:t xml:space="preserve"> Unsupervised analyses, like PCA, are often used to describe the covariation in a multivariate dataset </w:t>
-      </w:r>
-      <w:r>
-        <w:t>in fewer axes than there are variables (dimensionality reduction</w:t>
-      </w:r>
-      <w:r>
-        <w:t>)</w:t>
-      </w:r>
-      <w:r>
-        <w:t xml:space="preserve"> These techniques create new, latent va</w:t>
-      </w:r>
-      <w:r>
-        <w:t>riables that explain the greatest amount of varia</w:t>
-      </w:r>
-      <w:r>
-        <w:t xml:space="preserve">tion through multivariate space. </w:t>
-      </w:r>
-      <w:r>
-        <w:t>Ideally, this type of analysis results in an ax</w:t>
-      </w:r>
-      <w:r>
-        <w:t>is that makes ecological sense (</w:t>
-      </w:r>
-      <w:r>
-        <w:t>e.g. </w:t>
-      </w:r>
-      <w:r>
-        <w:t>the LES), however, interpretation is more difficult when a PC axis can’t be described as a trade-off or continuum that makes biological sense.</w:t>
       </w:r>
     </w:p>
     <w:p>
@@ -173,28 +303,74 @@
         <w:spacing w:line="360" w:lineRule="auto"/>
       </w:pPr>
       <w:r>
-        <w:t>Supervised analyses are appropriate</w:t>
-      </w:r>
-      <w:r>
-        <w:t xml:space="preserve"> if the go</w:t>
-      </w:r>
-      <w:r>
-        <w:t>al is to describe a multivariate response to some predictor variable, or to describe multivariate differences between treatment groups</w:t>
-      </w:r>
-      <w:r>
-        <w:t xml:space="preserve"> (discriminant analysis).</w:t>
-      </w:r>
-      <w:r>
-        <w:t xml:space="preserve"> These types of analyses are also not new to Ecology [something about </w:t>
-      </w:r>
-      <w:r>
-        <w:t>discriminant function analysis</w:t>
-      </w:r>
-      <w:r>
-        <w:t xml:space="preserve"> </w:t>
-      </w:r>
-      <w:r>
-        <w:t xml:space="preserve">and other techinques/ analagous to bi-variate regression]. However, these techniques cannot be used when the number of variables exceeds the number of samples [because…]. </w:t>
+        <w:t xml:space="preserve">Supervised analyses, on the other hand, </w:t>
+      </w:r>
+      <w:r>
+        <w:t xml:space="preserve">are appropriate if the goal is to describe a multivariate response to some predictor variable, or to describe multivariate differences </w:t>
+      </w:r>
+      <w:r>
+        <w:lastRenderedPageBreak/>
+        <w:t xml:space="preserve">between </w:t>
+      </w:r>
+      <w:r>
+        <w:rPr>
+          <w:i/>
+        </w:rPr>
+        <w:t xml:space="preserve">a </w:t>
+      </w:r>
+      <w:r>
+        <w:rPr>
+          <w:i/>
+        </w:rPr>
+        <w:t>priori</w:t>
+      </w:r>
+      <w:r>
+        <w:t xml:space="preserve"> chosen groups such as </w:t>
+      </w:r>
+      <w:r>
+        <w:t>treatment</w:t>
+      </w:r>
+      <w:r>
+        <w:t xml:space="preserve"> groups</w:t>
+      </w:r>
+      <w:r>
+        <w:t xml:space="preserve"> in a manipulative experiment</w:t>
+      </w:r>
+      <w:r>
+        <w:t xml:space="preserve"> (</w:t>
+      </w:r>
+      <w:r>
+        <w:t xml:space="preserve">i.e., </w:t>
+      </w:r>
+      <w:r>
+        <w:t xml:space="preserve">discriminant analysis). </w:t>
+      </w:r>
+      <w:commentRangeStart w:id="2"/>
+      <w:r>
+        <w:t xml:space="preserve">These types of analyses are also not new to Ecology [something about discriminant function analysis and other </w:t>
+      </w:r>
+      <w:proofErr w:type="spellStart"/>
+      <w:r>
+        <w:t>techinques</w:t>
+      </w:r>
+      <w:proofErr w:type="spellEnd"/>
+      <w:r>
+        <w:t xml:space="preserve">/ </w:t>
+      </w:r>
+      <w:proofErr w:type="spellStart"/>
+      <w:r>
+        <w:t>analagous</w:t>
+      </w:r>
+      <w:proofErr w:type="spellEnd"/>
+      <w:r>
+        <w:t xml:space="preserve"> to bi-variate regression]. However, these techniques cannot be used when the number of variables exceeds the number of samples [because…]. </w:t>
+      </w:r>
+      <w:commentRangeEnd w:id="2"/>
+      <w:r>
+        <w:rPr>
+          <w:rStyle w:val="CommentReference"/>
+        </w:rPr>
+        <w:commentReference w:id="2"/>
       </w:r>
     </w:p>
     <w:p>
@@ -203,84 +379,7 @@
         <w:spacing w:line="360" w:lineRule="auto"/>
       </w:pPr>
       <w:r>
-        <w:lastRenderedPageBreak/>
-        <w:t>For a variety of reasons</w:t>
-      </w:r>
-      <w:r>
-        <w:t xml:space="preserve">, </w:t>
-      </w:r>
-      <w:r>
-        <w:t>ecology researchers often</w:t>
-      </w:r>
-      <w:r>
-        <w:t xml:space="preserve"> use </w:t>
-      </w:r>
-      <w:r>
-        <w:t>an unsupervised analysis, such as PCA,</w:t>
-      </w:r>
-      <w:r>
-        <w:t xml:space="preserve"> to</w:t>
-      </w:r>
-      <w:r>
-        <w:t xml:space="preserve"> reduce dimensionality</w:t>
-      </w:r>
-      <w:r>
-        <w:t xml:space="preserve">, then look for visual patterns in labeled </w:t>
-      </w:r>
-      <w:proofErr w:type="spellStart"/>
-      <w:r>
-        <w:t>datapoints</w:t>
-      </w:r>
-      <w:proofErr w:type="spellEnd"/>
-      <w:r>
-        <w:t xml:space="preserve"> in </w:t>
-      </w:r>
-      <w:r>
-        <w:t xml:space="preserve">a two-dimensional plot of new, latent variable axes. To derive some p-value to report, researchers may perform some kind of univariate hypothesis testing on the values of the </w:t>
-      </w:r>
-      <w:proofErr w:type="spellStart"/>
-      <w:r>
-        <w:t>datapoints</w:t>
-      </w:r>
-      <w:proofErr w:type="spellEnd"/>
-      <w:r>
-        <w:t xml:space="preserve"> along these new latent variables (e.g. PC axis scores)</w:t>
-      </w:r>
-      <w:r>
-        <w:t>. This can result in complicated int</w:t>
-      </w:r>
-      <w:r>
-        <w:t xml:space="preserve">erpretation of ecologicaly meaningful results because a significant effect of a PC axis does not necessarily convey meaning unless the axis iteslf makes good biological sense. </w:t>
-      </w:r>
-      <w:r>
-        <w:t>Not only does this obscure the interpretation of results, but it can also lead to incorrect conclusions</w:t>
-      </w:r>
-      <w:r>
-        <w:t xml:space="preserve"> because unsupervised and supervised analyses are fundamentally different. For example, unsupervised and supervised analyses are likely to lead to different conclusions</w:t>
-      </w:r>
-      <w:r>
-        <w:t xml:space="preserve"> when the response variables that most stron</w:t>
-      </w:r>
-      <w:r>
-        <w:t>g</w:t>
-      </w:r>
-      <w:r>
-        <w:t>ly influence the independent variable don’t contri</w:t>
-      </w:r>
-      <w:r>
-        <w:t xml:space="preserve">bute much to overal covariation in the dataset, as we will demonstrate below. </w:t>
-      </w:r>
-      <w:r>
-        <w:t>Additionally</w:t>
-      </w:r>
-      <w:r>
-        <w:t xml:space="preserve">, </w:t>
-      </w:r>
-      <w:r>
-        <w:t>determining which</w:t>
-      </w:r>
-      <w:r>
-        <w:t xml:space="preserve"> variables best predict the independent variable (whether it be categorical or continuous) is complicated in unsupervised analyses like PCA since the axes that best explain the independent variable are likely not the linear combination of variables that best explain the independent variable.  Therefore, researchers often use post-hoc univariate tests to determine which variables are driving the relationship after seeing separation in PCA space, unnecessarily inflating type I error.</w:t>
+        <w:t xml:space="preserve">Although unsupervised analyses can’t be used to discriminate groups or find relationships in and of themselves, the latent variables they produce are often used in further analyses with the intent of discriminating groups.  For example, one might test if two plant species differ in their location along the LES axis with a t-test on principal component axis scores.  </w:t>
       </w:r>
     </w:p>
     <w:p>
@@ -289,31 +388,87 @@
         <w:spacing w:line="360" w:lineRule="auto"/>
       </w:pPr>
       <w:r>
-        <w:t xml:space="preserve">Partial least squares regression (PLS, also called “projection to latent structures”) and its </w:t>
-      </w:r>
-      <w:r>
-        <w:t xml:space="preserve">discriminant analysis </w:t>
+        <w:t>For a variety of reasons</w:t>
+      </w:r>
+      <w:r>
+        <w:t xml:space="preserve">, </w:t>
+      </w:r>
+      <w:r>
+        <w:t>ecology researchers often</w:t>
+      </w:r>
+      <w:r>
+        <w:t xml:space="preserve"> use </w:t>
+      </w:r>
+      <w:r>
+        <w:t>an unsupervised analysis, such as PCA,</w:t>
+      </w:r>
+      <w:r>
+        <w:t xml:space="preserve"> to reduce dimensionality, then look for visual patterns in labeled </w:t>
+      </w:r>
+      <w:proofErr w:type="spellStart"/>
+      <w:r>
+        <w:t>datapoints</w:t>
+      </w:r>
+      <w:proofErr w:type="spellEnd"/>
+      <w:r>
+        <w:t xml:space="preserve"> in </w:t>
+      </w:r>
+      <w:r>
+        <w:t xml:space="preserve">a two-dimensional plot of new, latent variable axes. To derive some p-value to report, researchers may perform some kind of univariate hypothesis testing on the values of the </w:t>
+      </w:r>
+      <w:proofErr w:type="spellStart"/>
+      <w:r>
+        <w:t>datapoints</w:t>
+      </w:r>
+      <w:proofErr w:type="spellEnd"/>
+      <w:r>
+        <w:t xml:space="preserve"> along these new latent variables (e.g. PC axis scores)</w:t>
+      </w:r>
+      <w:r>
+        <w:t>. This can result in complicated interpretation of ecologicaly meaningful results because a significant effect of a PC axis does not necessarily convey meaning unless the axis iteslf makes good biological sense. Not only does this obscure the interpretation of results, but it can also lead to incorrect conclusions</w:t>
+      </w:r>
+      <w:r>
+        <w:t xml:space="preserve"> because unsupervised and supervised analyses are fundamentally different. For example, unsupervised and supervised analyses are likely to lead to different conclusions</w:t>
+      </w:r>
+      <w:r>
+        <w:t xml:space="preserve"> when the response variables that most stron</w:t>
+      </w:r>
+      <w:r>
+        <w:t>g</w:t>
+      </w:r>
+      <w:r>
+        <w:t xml:space="preserve">ly influence the independent variable don’t contribute much to overal covariation in the dataset, as we will demonstrate below. </w:t>
+      </w:r>
+      <w:r>
+        <w:t>Additionally, determining which</w:t>
+      </w:r>
+      <w:r>
+        <w:t xml:space="preserve"> variables best predict the independent variable (whether it be categorical or continuous) is complicated in unsupervised analyses like PCA since the axes that best explain the independent variable are likely not the linear combination of variables that best explain the independent variable.  Therefore, researchers often use post-hoc univariate tests to determine which variables are driving the relationship after seeing separation in PCA space, unnecessarily inflating type I error.</w:t>
+      </w:r>
+    </w:p>
+    <w:p>
+      <w:pPr>
+        <w:pStyle w:val="FirstParagraph"/>
+        <w:spacing w:line="360" w:lineRule="auto"/>
+      </w:pPr>
+      <w:r>
+        <w:t xml:space="preserve">Partial least squares regression (PLS, also called “projection to latent structures”) and its discriminant analysis </w:t>
       </w:r>
       <w:r>
         <w:t xml:space="preserve">extension </w:t>
       </w:r>
       <w:r>
-        <w:t>(PLS-DA), are supervised stat</w:t>
-      </w:r>
-      <w:r>
-        <w:t xml:space="preserve">istical techniques that work on datasets where the number of variables is greater than the number of samples. PLS was first described in [YEAR, citation] and has since gained popularity in metabolomics[citation], a field that regularly deals with datasets </w:t>
-      </w:r>
-      <w:r>
-        <w:t>with many more variables (metabolites) than samples. Several s</w:t>
+        <w:t xml:space="preserve">(PLS-DA), are supervised statistical techniques that work </w:t>
+      </w:r>
+      <w:r>
+        <w:lastRenderedPageBreak/>
+        <w:t>on datasets where the number of variables is greater than the number of samples. PLS was first described in [YEAR, citation] and has since gained popularity in metabolomics[citation], a field that regularly deals with datasets with many more variables (metabolites) than samples. Several s</w:t>
       </w:r>
       <w:r>
         <w:t>tatistical software packages have</w:t>
       </w:r>
       <w:r>
-        <w:t xml:space="preserve"> been developed around this technique, specifically for analyzing metabolomic data [SIMCA and metaboanalyst.com]. PLS and its extentions have been adopted by many</w:t>
-      </w:r>
-      <w:r>
-        <w:t xml:space="preserve"> chemical ecologists[citations], but the usefulness of these techniques is not limited to metabolomic data and is an appropriate approach for answering many ecological questions.</w:t>
+        <w:t xml:space="preserve"> been developed around this technique, specifically for analyzing metabolomic data [SIMCA and metaboanalyst.com]. PLS and its extentions have been adopted by many chemical ecologists[citations], but the usefulness of these techniques is not limited to metabolomic data and is an appropriate approach for answering many ecological questions.</w:t>
       </w:r>
     </w:p>
     <w:p>
@@ -322,24 +477,17 @@
         <w:spacing w:line="360" w:lineRule="auto"/>
       </w:pPr>
       <w:r>
-        <w:t>In this primer we intend to demonstrate advantages of PLS over dimensionality</w:t>
-      </w:r>
-      <w:r>
-        <w:t xml:space="preserve"> reduction followed by univariate hypothesis testing, discuss model validation and hypothesis testing </w:t>
-      </w:r>
-      <w:r>
-        <w:lastRenderedPageBreak/>
-        <w:t>with PLS including important caveats, and demonstrate the use, reporting, and interpretation of PLS results on an ecological dataset.</w:t>
+        <w:t>In this primer we intend to demonstrate advantages of PLS over dimensionality reduction followed by univariate hypothesis testing, discuss model validation and hypothesis testing with PLS including important caveats, and demonstrate the use, reporting, and interpretation of PLS results on an ecological dataset.</w:t>
       </w:r>
     </w:p>
     <w:p>
       <w:pPr>
         <w:pStyle w:val="Heading1"/>
       </w:pPr>
-      <w:bookmarkStart w:id="2" w:name="questions-i-have"/>
-      <w:bookmarkStart w:id="3" w:name="methods-briefly"/>
-      <w:bookmarkEnd w:id="2"/>
-      <w:bookmarkEnd w:id="3"/>
+      <w:bookmarkStart w:id="4" w:name="questions-i-have"/>
+      <w:bookmarkStart w:id="5" w:name="methods-briefly"/>
+      <w:bookmarkEnd w:id="4"/>
+      <w:bookmarkEnd w:id="5"/>
       <w:r>
         <w:t>Methods (briefly)</w:t>
       </w:r>
@@ -348,8 +496,8 @@
       <w:pPr>
         <w:pStyle w:val="Heading2"/>
       </w:pPr>
-      <w:bookmarkStart w:id="4" w:name="simulated-data-methods"/>
-      <w:bookmarkEnd w:id="4"/>
+      <w:bookmarkStart w:id="6" w:name="simulated-data-methods"/>
+      <w:bookmarkEnd w:id="6"/>
       <w:r>
         <w:t>Simulated data methods</w:t>
       </w:r>
@@ -423,13 +571,16 @@
         <w:rPr>
           <w:rStyle w:val="VerbatimChar"/>
         </w:rPr>
-        <w:t>## The fol</w:t>
+        <w:t>## The following object is masked from 'package:MASS':</w:t>
+      </w:r>
+      <w:r>
+        <w:br/>
       </w:r>
       <w:r>
         <w:rPr>
           <w:rStyle w:val="VerbatimChar"/>
         </w:rPr>
-        <w:t>lowing object is masked from 'package:MASS':</w:t>
+        <w:t xml:space="preserve">## </w:t>
       </w:r>
       <w:r>
         <w:br/>
@@ -438,6 +589,26 @@
         <w:rPr>
           <w:rStyle w:val="VerbatimChar"/>
         </w:rPr>
+        <w:t>##     select</w:t>
+      </w:r>
+    </w:p>
+    <w:p>
+      <w:pPr>
+        <w:pStyle w:val="SourceCode"/>
+      </w:pPr>
+      <w:r>
+        <w:rPr>
+          <w:rStyle w:val="VerbatimChar"/>
+        </w:rPr>
+        <w:t>## The following objects are masked from 'package:stats':</w:t>
+      </w:r>
+      <w:r>
+        <w:br/>
+      </w:r>
+      <w:r>
+        <w:rPr>
+          <w:rStyle w:val="VerbatimChar"/>
+        </w:rPr>
         <w:t xml:space="preserve">## </w:t>
       </w:r>
       <w:r>
@@ -447,7 +618,7 @@
         <w:rPr>
           <w:rStyle w:val="VerbatimChar"/>
         </w:rPr>
-        <w:t>##     select</w:t>
+        <w:t>##     filter, lag</w:t>
       </w:r>
     </w:p>
     <w:p>
@@ -458,7 +629,7 @@
         <w:rPr>
           <w:rStyle w:val="VerbatimChar"/>
         </w:rPr>
-        <w:t>## The following objects are masked from 'package:stats':</w:t>
+        <w:t>## The following objects are masked from 'package:base':</w:t>
       </w:r>
       <w:r>
         <w:br/>
@@ -476,7 +647,7 @@
         <w:rPr>
           <w:rStyle w:val="VerbatimChar"/>
         </w:rPr>
-        <w:t>##     filter, lag</w:t>
+        <w:t>##     intersect, setdiff, setequal, union</w:t>
       </w:r>
     </w:p>
     <w:p>
@@ -485,38 +656,42 @@
       </w:pPr>
       <w:r>
         <w:rPr>
-          <w:rStyle w:val="VerbatimChar"/>
-        </w:rPr>
-        <w:t>## The following objects are masked from 'package:base':</w:t>
+          <w:rStyle w:val="NormalTok"/>
+        </w:rPr>
+        <w:t>vars =</w:t>
+      </w:r>
+      <w:r>
+        <w:rPr>
+          <w:rStyle w:val="StringTok"/>
+        </w:rPr>
+        <w:t xml:space="preserve"> </w:t>
+      </w:r>
+      <w:r>
+        <w:rPr>
+          <w:rStyle w:val="DecValTok"/>
+        </w:rPr>
+        <w:t>50</w:t>
+      </w:r>
+      <w:r>
+        <w:rPr>
+          <w:rStyle w:val="NormalTok"/>
+        </w:rPr>
+        <w:t xml:space="preserve"> </w:t>
+      </w:r>
+      <w:r>
+        <w:rPr>
+          <w:rStyle w:val="CommentTok"/>
+        </w:rPr>
+        <w:t>#how many variables?</w:t>
       </w:r>
       <w:r>
         <w:br/>
       </w:r>
       <w:r>
         <w:rPr>
-          <w:rStyle w:val="VerbatimChar"/>
-        </w:rPr>
-        <w:t xml:space="preserve">## </w:t>
-      </w:r>
-      <w:r>
-        <w:br/>
-      </w:r>
-      <w:r>
-        <w:rPr>
-          <w:rStyle w:val="VerbatimChar"/>
-        </w:rPr>
-        <w:t>##     intersect, setdiff, setequal, union</w:t>
-      </w:r>
-    </w:p>
-    <w:p>
-      <w:pPr>
-        <w:pStyle w:val="SourceCode"/>
-      </w:pPr>
-      <w:r>
-        <w:rPr>
-          <w:rStyle w:val="NormalTok"/>
-        </w:rPr>
-        <w:t>vars =</w:t>
+          <w:rStyle w:val="NormalTok"/>
+        </w:rPr>
+        <w:t>vars.diff =</w:t>
       </w:r>
       <w:r>
         <w:rPr>
@@ -532,12 +707,6 @@
       </w:r>
       <w:r>
         <w:rPr>
-          <w:rStyle w:val="DecValTok"/>
-        </w:rPr>
-        <w:t>0</w:t>
-      </w:r>
-      <w:r>
-        <w:rPr>
           <w:rStyle w:val="NormalTok"/>
         </w:rPr>
         <w:t xml:space="preserve"> </w:t>
@@ -546,40 +715,14 @@
         <w:rPr>
           <w:rStyle w:val="CommentTok"/>
         </w:rPr>
-        <w:t>#how many variables?</w:t>
-      </w:r>
-      <w:r>
-        <w:br/>
-      </w:r>
-      <w:r>
-        <w:rPr>
-          <w:rStyle w:val="NormalTok"/>
-        </w:rPr>
-        <w:t>vars.diff =</w:t>
-      </w:r>
-      <w:r>
-        <w:rPr>
-          <w:rStyle w:val="StringTok"/>
-        </w:rPr>
-        <w:t xml:space="preserve"> </w:t>
-      </w:r>
-      <w:r>
-        <w:rPr>
-          <w:rStyle w:val="DecValTok"/>
-        </w:rPr>
-        <w:t>5</w:t>
-      </w:r>
-      <w:r>
-        <w:rPr>
-          <w:rStyle w:val="NormalTok"/>
-        </w:rPr>
-        <w:t xml:space="preserve"> </w:t>
+        <w:t>#how many of the vars are going to contribute to differences be</w:t>
       </w:r>
       <w:r>
         <w:rPr>
           <w:rStyle w:val="CommentTok"/>
         </w:rPr>
-        <w:t>#how many of the vars are going to contribute to differences between groups?</w:t>
+        <w:lastRenderedPageBreak/>
+        <w:t>tween groups?</w:t>
       </w:r>
       <w:r>
         <w:br/>
@@ -1164,7 +1307,6 @@
         <w:rPr>
           <w:rStyle w:val="KeywordTok"/>
         </w:rPr>
-        <w:lastRenderedPageBreak/>
         <w:t>set.seed</w:t>
       </w:r>
       <w:r>
@@ -1447,13 +1589,7 @@
         <w:rPr>
           <w:rStyle w:val="NormalTok"/>
         </w:rPr>
-        <w:t xml:space="preserve">, </w:t>
-      </w:r>
-      <w:r>
-        <w:rPr>
-          <w:rStyle w:val="NormalTok"/>
-        </w:rPr>
-        <w:t xml:space="preserve">mu, </w:t>
+        <w:t xml:space="preserve">, mu, </w:t>
       </w:r>
       <w:r>
         <w:rPr>
@@ -1522,18 +1658,15 @@
         <w:spacing w:line="360" w:lineRule="auto"/>
       </w:pPr>
       <w:r>
-        <w:t>Then I did PCA and PLS-DA on both datasets to produce the figure below. I tried this with several random seeds to purposefully cherry-pick an example where PCA reveals no separation, but PLS-DA is significant. I then did univ</w:t>
-      </w:r>
-      <w:r>
-        <w:t>ariate t-tests for each variable to check that there were no differences just by chance in my totally random dataset.</w:t>
+        <w:t>Then I did PCA and PLS-DA on both datasets to produce the figure below. I tried this with several random seeds to purposefully cherry-pick an example where PCA reveals no separation, but PLS-DA is significant. I then did univariate t-tests for each variable to check that there were no differences just by chance in my totally random dataset.</w:t>
       </w:r>
     </w:p>
     <w:p>
       <w:pPr>
         <w:pStyle w:val="Heading2"/>
       </w:pPr>
-      <w:bookmarkStart w:id="5" w:name="cupcakes-vs.muffins-methods"/>
-      <w:bookmarkEnd w:id="5"/>
+      <w:bookmarkStart w:id="7" w:name="cupcakes-vs.muffins-methods"/>
+      <w:bookmarkEnd w:id="7"/>
       <w:r>
         <w:t>Cupcakes vs. Muffins methods</w:t>
       </w:r>
@@ -1544,10 +1677,7 @@
         <w:spacing w:line="360" w:lineRule="auto"/>
       </w:pPr>
       <w:r>
-        <w:t>I took a random subsample of 40 recipes (20 muffins and 20 cupcakes) where each variable is an ingredient (in</w:t>
-      </w:r>
-      <w:r>
-        <w:t xml:space="preserve"> cups per serving) and applied PCA and PLS-DA on it. I tried this with several random seeds to purposefully cherry-pick an example where PCA revealed some separation to compare the results of PCA vs PLS-DA.</w:t>
+        <w:t>I took a random subsample of 40 recipes (20 muffins and 20 cupcakes) where each variable is an ingredient (in cups per serving) and applied PCA and PLS-DA on it. I tried this with several random seeds to purposefully cherry-pick an example where PCA revealed some separation to compare the results of PCA vs PLS-DA.</w:t>
       </w:r>
     </w:p>
     <w:p>
@@ -1556,20 +1686,17 @@
         <w:spacing w:line="360" w:lineRule="auto"/>
       </w:pPr>
       <w:r>
-        <w:t>I should also do PLS regression on calories per s</w:t>
-      </w:r>
-      <w:r>
-        <w:t>erving and include that instead or in addition to the cupcakes vs. muffins plots.</w:t>
+        <w:lastRenderedPageBreak/>
+        <w:t>I should also do PLS regression on calories per serving and include that instead or in addition to the cupcakes vs. muffins plots.</w:t>
       </w:r>
     </w:p>
     <w:p>
       <w:pPr>
         <w:pStyle w:val="Heading1"/>
       </w:pPr>
-      <w:bookmarkStart w:id="6" w:name="results"/>
-      <w:bookmarkEnd w:id="6"/>
-      <w:r>
-        <w:lastRenderedPageBreak/>
+      <w:bookmarkStart w:id="8" w:name="results"/>
+      <w:bookmarkEnd w:id="8"/>
+      <w:r>
         <w:t>Results</w:t>
       </w:r>
     </w:p>
@@ -1577,8 +1704,8 @@
       <w:pPr>
         <w:pStyle w:val="Heading2"/>
       </w:pPr>
-      <w:bookmarkStart w:id="7" w:name="simulated-data-set"/>
-      <w:bookmarkEnd w:id="7"/>
+      <w:bookmarkStart w:id="9" w:name="simulated-data-set"/>
+      <w:bookmarkEnd w:id="9"/>
       <w:r>
         <w:t>Simulated data set</w:t>
       </w:r>
@@ -1648,10 +1775,7 @@
       </w:r>
       <w:proofErr w:type="spellEnd"/>
       <w:r>
-        <w:t xml:space="preserve"> variables generated to discriminate be</w:t>
-      </w:r>
-      <w:r>
-        <w:t xml:space="preserve">tween groups (C, D). For PCA plots (A, C), 5 </w:t>
+        <w:t xml:space="preserve"> variables generated to discriminate between groups (C, D). For PCA plots (A, C), 5 </w:t>
       </w:r>
       <w:proofErr w:type="spellStart"/>
       <w:r>
@@ -1659,22 +1783,7 @@
       </w:r>
       <w:proofErr w:type="spellEnd"/>
       <w:r>
-        <w:t xml:space="preserve"> components were retained, and the first two principal components are plotted. For PLS-DA plots, the first two predictive axes are plotted, Q</w:t>
-      </w:r>
-      <w:r>
-        <w:t>2</w:t>
-      </w:r>
-      <w:r>
-        <w:t xml:space="preserve"> values are calculated using 7-fold cross validation, and p</w:t>
-      </w:r>
-      <w:r>
-        <w:t>Q</w:t>
-      </w:r>
-      <w:r>
-        <w:t>2</w:t>
-      </w:r>
-      <w:r>
-        <w:t xml:space="preserve"> is calculated with 200 permutations. Ellipses represent 95% confidence bounds, parenthetical numbers on axis </w:t>
+        <w:t xml:space="preserve"> components were retained, and the first two principal components are plotted. For PLS-DA plots, the first two predictive axes are plotted, Q2 values are calculated using 7-fold cross validation, and pQ2 is calculated with 200 permutations. Ellipses represent 95% confidence bounds, parenthetical numbers on axis </w:t>
       </w:r>
       <w:proofErr w:type="spellStart"/>
       <w:r>
@@ -1682,16 +1791,7 @@
       </w:r>
       <w:proofErr w:type="spellEnd"/>
       <w:r>
-        <w:t xml:space="preserve"> are the percent of total variation explained by the axis. Note, in figure B, the PLS-DA is clearly not a good model due to low Q</w:t>
-      </w:r>
-      <w:r>
-        <w:t>2</w:t>
-      </w:r>
-      <w:r>
-        <w:t xml:space="preserve"> </w:t>
-      </w:r>
-      <w:r>
-        <w:t>and a high p-value. We recommend not including a PLS-DA plot for non-significant results in a publication.</w:t>
+        <w:t xml:space="preserve"> are the percent of total variation explained by the axis. Note, in figure B, the PLS-DA is clearly not a good model due to low Q2 and a high p-value. We recommend not including a PLS-DA plot for non-significant results in a publication.</w:t>
       </w:r>
     </w:p>
     <w:p>
@@ -1700,13 +1800,8 @@
         <w:spacing w:line="360" w:lineRule="auto"/>
       </w:pPr>
       <w:r>
-        <w:t>T</w:t>
-      </w:r>
-      <w:r>
-        <w:t xml:space="preserve">he addition of 5 discriminating variables has a negligible effect on the PCA. There is still essentially no separation between the two groups along </w:t>
-      </w:r>
-      <w:r>
-        <w:t xml:space="preserve">either PC1 or PC2. However, the effect of these discriminating variables on the PLS-DA is apparent both in the visual separation between groups as well as the </w:t>
+        <w:lastRenderedPageBreak/>
+        <w:t xml:space="preserve">The addition of 5 discriminating variables has a negligible effect on the PCA. There is still essentially no separation between the two groups along either PC1 or PC2. However, the effect of these discriminating variables on the PLS-DA is apparent both in the visual separation between groups as well as the </w:t>
       </w:r>
       <m:oMath>
         <m:sSup>
@@ -1785,14 +1880,7 @@
         </m:sSub>
       </m:oMath>
       <w:r>
-        <w:t xml:space="preserve"> values. The PLS-DA on completely </w:t>
-      </w:r>
-      <w:r>
-        <w:lastRenderedPageBreak/>
-        <w:t xml:space="preserve">random data also demonstrates the tendency of PLS </w:t>
-      </w:r>
-      <w:r>
-        <w:t xml:space="preserve">to overfit. Without any cross-validation, one might conclude that the two groups were different, however the extremely low </w:t>
+        <w:t xml:space="preserve"> values. The PLS-DA on completely random data also demonstrates the tendency of PLS to overfit. Without any cross-validation, one might conclude that the two groups were different, however the extremely low </w:t>
       </w:r>
       <m:oMath>
         <m:sSup>
@@ -1822,16 +1910,7 @@
         </m:sSup>
       </m:oMath>
       <w:r>
-        <w:t xml:space="preserve"> and high p value from this model indicates that this separation is due to chance. Without reporting these cross-validation measur</w:t>
-      </w:r>
-      <w:r>
-        <w:t>es, the PLS-DA plot alone would be extremely misleading. We therefore recommend that plots of non-significant PLS models not be included in publications. It’s also worth noting that even though only 5 of 55 variables were created to distinguish the groups,</w:t>
-      </w:r>
-      <w:r>
-        <w:t xml:space="preserve"> the first predictive axis of the PLS-DA on the full data set describes 13.1% of the total variation in the data. In addition, the VIP scores of 5 non-discriminating varibles were over 1. Maybe VIP scores alone shouldn’t be used to determine importance of </w:t>
-      </w:r>
-      <w:r>
-        <w:t>variables. False-discovery-rate adjusted t-tests more accurately identify distinguishing variables in this case.</w:t>
+        <w:t xml:space="preserve"> and high p value from this model indicates that this separation is due to chance. Without reporting these cross-validation measures, the PLS-DA plot alone would be extremely misleading. We therefore recommend that plots of non-significant PLS models not be included in publications. It’s also worth noting that even though only 5 of 55 variables were created to distinguish the groups, the first predictive axis of the PLS-DA on the full data set describes 13.1% of the total variation in the data. In addition, the VIP scores of 5 non-discriminating varibles were over 1. Maybe VIP scores alone shouldn’t be used to determine importance of variables. False-discovery-rate adjusted t-tests more accurately identify distinguishing variables in this case.</w:t>
       </w:r>
     </w:p>
     <w:p>
@@ -1843,13 +1922,7 @@
         <w:rPr>
           <w:rStyle w:val="CaptionChar"/>
         </w:rPr>
-        <w:t>Table 1: Table of variables with variable importance in projection (VIP) scores greater than 1. Means for each group are reported for each vari</w:t>
-      </w:r>
-      <w:r>
-        <w:rPr>
-          <w:rStyle w:val="CaptionChar"/>
-        </w:rPr>
-        <w:t>able, and p-values from t-tests are reported as raw (p) and false discovery rate adjusted (FDR adjusted). Variables ending in “D” were those generated to discriminate between groups.</w:t>
+        <w:t>Table 1: Table of variables with variable importance in projection (VIP) scores greater than 1. Means for each group are reported for each variable, and p-values from t-tests are reported as raw (p) and false discovery rate adjusted (FDR adjusted). Variables ending in “D” were those generated to discriminate between groups.</w:t>
       </w:r>
       <w:r>
         <w:t xml:space="preserve"> </w:t>
@@ -1911,14 +1984,11 @@
       <w:pPr>
         <w:pStyle w:val="Heading2"/>
       </w:pPr>
-      <w:bookmarkStart w:id="8" w:name="cupcakes-vs.muffins"/>
-      <w:bookmarkEnd w:id="8"/>
+      <w:bookmarkStart w:id="10" w:name="cupcakes-vs.muffins"/>
+      <w:bookmarkEnd w:id="10"/>
       <w:r>
         <w:lastRenderedPageBreak/>
-        <w:t>C</w:t>
-      </w:r>
-      <w:r>
-        <w:t>upcakes vs. Muffins</w:t>
+        <w:t>Cupcakes vs. Muffins</w:t>
       </w:r>
     </w:p>
     <w:p>
@@ -1980,25 +2050,22 @@
       <w:r>
         <w:t xml:space="preserve">Figure 2: PCA (A) and </w:t>
       </w:r>
-      <w:commentRangeStart w:id="9"/>
+      <w:commentRangeStart w:id="11"/>
       <w:r>
         <w:t>O</w:t>
       </w:r>
       <w:r>
         <w:t xml:space="preserve">PLS-DA </w:t>
       </w:r>
-      <w:commentRangeEnd w:id="9"/>
+      <w:commentRangeEnd w:id="11"/>
       <w:r>
         <w:rPr>
           <w:rStyle w:val="CommentReference"/>
         </w:rPr>
-        <w:commentReference w:id="9"/>
-      </w:r>
-      <w:r>
-        <w:t>(B) on 20 cupcake a</w:t>
-      </w:r>
-      <w:r>
-        <w:t>nd 20 muffin recipes.</w:t>
+        <w:commentReference w:id="11"/>
+      </w:r>
+      <w:r>
+        <w:t>(B) on 20 cupcake and 20 muffin recipes.</w:t>
       </w:r>
     </w:p>
     <w:p>
@@ -2046,10 +2113,7 @@
         <w:pStyle w:val="Caption"/>
       </w:pPr>
       <w:r>
-        <w:t>Table 2: Variable importance in separating muffins from cupcakes. For each variable we report a variable importance in projection (VIP) score, the loading/correlation with the OPLS-DA predictive axis, and the loadings/correlations wit</w:t>
-      </w:r>
-      <w:r>
-        <w:t>h the first two PC axes. VIP scores &gt; 1 are generally considered important to separation among groups.</w:t>
+        <w:t>Table 2: Variable importance in separating muffins from cupcakes. For each variable we report a variable importance in projection (VIP) score, the loading/correlation with the OPLS-DA predictive axis, and the loadings/correlations with the first two PC axes. VIP scores &gt; 1 are generally considered important to separation among groups.</w:t>
       </w:r>
     </w:p>
     <w:p>
@@ -2111,19 +2175,7 @@
         <w:spacing w:line="360" w:lineRule="auto"/>
       </w:pPr>
       <w:r>
-        <w:t>PCA and OPLS-DA both show some separation between cupcakes and muffins, but there are substantial differences in the two methods. First, although PC1 e</w:t>
-      </w:r>
-      <w:r>
-        <w:t>xplains the greatest amount of covariation in the ingredients, it does not show any separation between cupcakes and muffins. PC2 shows some weak separation between cupcakes and muffins. This indicates that the variables with the greatest (co)variation in t</w:t>
-      </w:r>
-      <w:r>
-        <w:t xml:space="preserve">he dataset are not good predictors of the type of baked good. Even when comparing PC2, which separates cupcakes and muffins, with the OPLS-DA predictive axis, there are substantial differences. For example, “unitless” ingredients (e.g. “one sweet potato”, </w:t>
-      </w:r>
-      <w:r>
-        <w:t xml:space="preserve">“25 blueberries”) are strongly negatively correlated with PC2 (toward muffins), however, it is not a good predictor of muffins vs. cupcakes as evidenced by its low VIP score and its weak correlation with the OPLS-DA predictive axis. Conversely, “spice” is </w:t>
-      </w:r>
-      <w:r>
-        <w:t xml:space="preserve">a good predictor of muffins vs. cupcakes (muffins have more spices than cupcakes) as evidenced by a VIP greater than 1 and a </w:t>
+        <w:t xml:space="preserve">PCA and OPLS-DA both show some separation between cupcakes and muffins, but there are substantial differences in the two methods. First, although PC1 explains the greatest amount of covariation in the ingredients, it does not show any separation between cupcakes and muffins. PC2 shows some weak separation between cupcakes and muffins. This indicates that the variables with the greatest (co)variation in the dataset are not good predictors of the type of baked good. Even when comparing PC2, which separates cupcakes and muffins, with the OPLS-DA predictive axis, there are substantial differences. For example, “unitless” ingredients (e.g. “one sweet potato”, “25 blueberries”) are strongly negatively correlated with PC2 (toward muffins), however, it is not a good predictor of muffins vs. cupcakes as evidenced by its low VIP score and its weak correlation with the OPLS-DA predictive axis. Conversely, “spice” is a good predictor of muffins vs. cupcakes (muffins have more spices than cupcakes) as evidenced by a VIP greater than 1 and a </w:t>
       </w:r>
       <w:r>
         <w:lastRenderedPageBreak/>
@@ -2134,8 +2186,8 @@
       <w:pPr>
         <w:pStyle w:val="Heading1"/>
       </w:pPr>
-      <w:bookmarkStart w:id="10" w:name="discussion"/>
-      <w:bookmarkEnd w:id="10"/>
+      <w:bookmarkStart w:id="12" w:name="discussion"/>
+      <w:bookmarkEnd w:id="12"/>
       <w:r>
         <w:t>Discussion</w:t>
       </w:r>
@@ -2150,10 +2202,7 @@
         <w:spacing w:line="360" w:lineRule="auto"/>
       </w:pPr>
       <w:r>
-        <w:t>Discuss (mention?) variatio</w:t>
-      </w:r>
-      <w:r>
-        <w:t xml:space="preserve">ns on PLS and their advantages and disadvantages </w:t>
+        <w:t xml:space="preserve">Discuss (mention?) variations on PLS and their advantages and disadvantages </w:t>
       </w:r>
     </w:p>
     <w:p>
@@ -2263,7 +2312,7 @@
         <w:fldChar w:fldCharType="begin" w:fldLock="1"/>
       </w:r>
       <w:r>
-        <w:instrText>ADDIN CSL_CITATION { "citationItems" : [ { "id" : "ITEM-1", "itemData" : { "DOI" : "10.2174/2213235X04666160613122429", "ISBN" : "0000000000000", "ISSN" : "2213235X", "PMID" : "27547730", "abstract" : "BACKGROUND Principal Component Analysis (PCA) and Orthogonal Projections to Latent Structures Discriminant Analysis (OPLS-DA) are powerful statistical modeling tools that provide insights into separations between experimental groups based on high-dimensional spectral measurements from NMR, MS or other analytical instrumentation. However, when used without validation, these tools may lead investigators to statistically unreliable conclusions. This danger is especially real for Partial Least Squares (PLS) and OPLS, which aggressively force separations between experimental groups. As a result, OPLS-DA is often used as an alternative method when PCA fails to expose group separation, but this practice is highly dangerous. Without rigorous validation, OPLS-DA can easily yield statistically unreliable group separation. METHODS A Monte Carlo analysis of PCA group separations and OPLS-DA cross-validation metrics was performed on NMR datasets with statistically significant separations in scores-space. A linearly increasing amount of Gaussian noise was added to each data matrix followed by the construction and validation of PCA and OPLS-DA models. RESULTS With increasing added noise, the PCA scores-space distance between groups rapidly decreased and the OPLS-DA cross-validation statistics simultaneously deteriorated. A decrease in correlation between the estimated loadings (added noise) and the true (original) loadings was also observed. While the validity of the OPLS-DA model diminished with increasing added noise, the group separation in scores-space remained basically unaffected. CONCLUSION Supported by the results of Monte Carlo analyses of PCA group separations and OPLS-DA cross-validation metrics, we provide practical guidelines and cross-validatory recommendations for reliable inference from PCA and OPLS-DA models.", "author" : [ { "dropping-particle" : "", "family" : "Worley", "given" : "Bradley", "non-dropping-particle" : "", "parse-names" : false, "suffix" : "" }, { "dropping-particle" : "", "family" : "Powers", "given" : "Robert", "non-dropping-particle" : "", "parse-names" : false, "suffix" : "" } ], "container-title" : "Current Metabolomics", "id" : "ITEM-1", "issue" : "2", "issued" : { "date-parts" : [ [ "2016", "6", "30" ] ] }, "page" : "97-103", "title" : "PCA as a Practical Indicator of OPLS-DA Model Reliability", "type" : "article-journal", "volume" : "4" }, "suppress-author" : 1, "uris" : [ "http://www.mendeley.com/documents/?uuid=7d82bb3d-7cc2-36c7-9e42-56e92c50eeac" ] } ], "mendeley" : { "formattedCitation" : "(2016)", "plainTextFormattedCitation" : "(2016)", "previouslyFormattedCitation" : "(2016)" }, "properties" : { "noteIndex" : 0 }, "schema" : "https://github.com/citation-style-language/schema/raw/master/csl-citation.json" }</w:instrText>
+        <w:instrText>ADDIN CSL_CITATION {"citationItems":[{"id":"ITEM-1","itemData":{"DOI":"10.2174/2213235X04666160613122429","ISBN":"0000000000000","ISSN":"2213235X","PMID":"27547730","abstract":"BACKGROUND Principal Component Analysis (PCA) and Orthogonal Projections to Latent Structures Discriminant Analysis (OPLS-DA) are powerful statistical modeling tools that provide insights into separations between experimental groups based on high-dimensional spectral measurements from NMR, MS or other analytical instrumentation. However, when used without validation, these tools may lead investigators to statistically unreliable conclusions. This danger is especially real for Partial Least Squares (PLS) and OPLS, which aggressively force separations between experimental groups. As a result, OPLS-DA is often used as an alternative method when PCA fails to expose group separation, but this practice is highly dangerous. Without rigorous validation, OPLS-DA can easily yield statistically unreliable group separation. METHODS A Monte Carlo analysis of PCA group separations and OPLS-DA cross-validation metrics was performed on NMR datasets with statistically significant separations in scores-space. A linearly increasing amount of Gaussian noise was added to each data matrix followed by the construction and validation of PCA and OPLS-DA models. RESULTS With increasing added noise, the PCA scores-space distance between groups rapidly decreased and the OPLS-DA cross-validation statistics simultaneously deteriorated. A decrease in correlation between the estimated loadings (added noise) and the true (original) loadings was also observed. While the validity of the OPLS-DA model diminished with increasing added noise, the group separation in scores-space remained basically unaffected. CONCLUSION Supported by the results of Monte Carlo analyses of PCA group separations and OPLS-DA cross-validation metrics, we provide practical guidelines and cross-validatory recommendations for reliable inference from PCA and OPLS-DA models.","author":[{"dropping-particle":"","family":"Worley","given":"Bradley","non-dropping-particle":"","parse-names":false,"suffix":""},{"dropping-particle":"","family":"Powers","given":"Robert","non-dropping-particle":"","parse-names":false,"suffix":""}],"container-title":"Current Metabolomics","id":"ITEM-1","issue":"2","issued":{"date-parts":[["2016","6","30"]]},"page":"97-103","title":"PCA as a Practical Indicator of OPLS-DA Model Reliability","type":"article-journal","volume":"4"},"suppress-author":1,"uris":["http://www.mendeley.com/documents/?uuid=7d82bb3d-7cc2-36c7-9e42-56e92c50eeac"]}],"mendeley":{"formattedCitation":"(2016)","plainTextFormattedCitation":"(2016)","previouslyFormattedCitation":"(2016)"},"properties":{"noteIndex":0},"schema":"https://github.com/citation-style-language/schema/raw/master/csl-citation.json"}</w:instrText>
       </w:r>
       <w:r>
         <w:fldChar w:fldCharType="separate"/>
@@ -2341,13 +2390,10 @@
       <w:pPr>
         <w:pStyle w:val="Heading1"/>
       </w:pPr>
-      <w:bookmarkStart w:id="11" w:name="introduction"/>
-      <w:bookmarkEnd w:id="11"/>
-      <w:r>
-        <w:t xml:space="preserve">Questions I </w:t>
-      </w:r>
-      <w:r>
-        <w:t xml:space="preserve">have (that I should find answers for) </w:t>
+      <w:bookmarkStart w:id="13" w:name="introduction"/>
+      <w:bookmarkEnd w:id="13"/>
+      <w:r>
+        <w:t xml:space="preserve">Questions I have (that I should find answers for) </w:t>
       </w:r>
     </w:p>
     <w:p>
@@ -2436,8 +2482,6 @@
       <w:pPr>
         <w:pStyle w:val="BodyText"/>
       </w:pPr>
-      <w:bookmarkStart w:id="12" w:name="_GoBack"/>
-      <w:bookmarkEnd w:id="12"/>
     </w:p>
     <w:p>
       <w:pPr>
@@ -2474,7 +2518,7 @@
           <w:rFonts w:ascii="Cambria" w:hAnsi="Cambria" w:cs="Times New Roman"/>
           <w:noProof/>
         </w:rPr>
-        <w:t>Kfoury N, Scott E, Orians C, Robbat A (2017) Direct Contact Sorptive Extraction: A Robust Method for Sampling Plant Volatiles in the Field. J Agric Food Chem 65:8501–8509. doi: 10.1021/acs.jafc.7b02847</w:t>
+        <w:t>Aplin P (2005) Remote sensing: ecology. Prog Phys Geogr 29:104–113. doi: 10.1191/030913305pp437pr</w:t>
       </w:r>
     </w:p>
     <w:p>
@@ -2486,6 +2530,266 @@
         <w:spacing w:before="180" w:after="180"/>
         <w:ind w:left="480" w:hanging="480"/>
         <w:rPr>
+          <w:rFonts w:ascii="Cambria" w:hAnsi="Cambria" w:cs="Times New Roman"/>
+          <w:noProof/>
+        </w:rPr>
+      </w:pPr>
+      <w:r>
+        <w:rPr>
+          <w:rFonts w:ascii="Cambria" w:hAnsi="Cambria" w:cs="Times New Roman"/>
+          <w:noProof/>
+        </w:rPr>
+        <w:t>Berger B, Parent B, Tester M (2010) High-throughput shoot imaging to study drought responses. J Exp Bot 61:3519–3528. doi: 10.1093/jxb/erq201</w:t>
+      </w:r>
+    </w:p>
+    <w:p>
+      <w:pPr>
+        <w:widowControl w:val="0"/>
+        <w:autoSpaceDE w:val="0"/>
+        <w:autoSpaceDN w:val="0"/>
+        <w:adjustRightInd w:val="0"/>
+        <w:spacing w:before="180" w:after="180"/>
+        <w:ind w:left="480" w:hanging="480"/>
+        <w:rPr>
+          <w:rFonts w:ascii="Cambria" w:hAnsi="Cambria" w:cs="Times New Roman"/>
+          <w:noProof/>
+        </w:rPr>
+      </w:pPr>
+      <w:r>
+        <w:rPr>
+          <w:rFonts w:ascii="Cambria" w:hAnsi="Cambria" w:cs="Times New Roman"/>
+          <w:noProof/>
+        </w:rPr>
+        <w:t>Bonney R, Cooper CB, Dickinson J, et al (2009) Citizen Science: A Developing Tool for Expanding Science Knowledge and Scientific Literacy. Bioscience 59:977–984. doi: 10.1525/bio.2009.59.11.9</w:t>
+      </w:r>
+    </w:p>
+    <w:p>
+      <w:pPr>
+        <w:widowControl w:val="0"/>
+        <w:autoSpaceDE w:val="0"/>
+        <w:autoSpaceDN w:val="0"/>
+        <w:adjustRightInd w:val="0"/>
+        <w:spacing w:before="180" w:after="180"/>
+        <w:ind w:left="480" w:hanging="480"/>
+        <w:rPr>
+          <w:rFonts w:ascii="Cambria" w:hAnsi="Cambria" w:cs="Times New Roman"/>
+          <w:noProof/>
+        </w:rPr>
+      </w:pPr>
+      <w:r>
+        <w:rPr>
+          <w:rFonts w:ascii="Cambria" w:hAnsi="Cambria" w:cs="Times New Roman"/>
+          <w:noProof/>
+        </w:rPr>
+        <w:t>Cooke SJ, Hinch SG, Wikelski M, et al (2004) Biotelemetry: a mechanistic approach to ecology. Trends Ecol Evol 19:334–343. doi: 10.1016/J.TREE.2004.04.003</w:t>
+      </w:r>
+    </w:p>
+    <w:p>
+      <w:pPr>
+        <w:widowControl w:val="0"/>
+        <w:autoSpaceDE w:val="0"/>
+        <w:autoSpaceDN w:val="0"/>
+        <w:adjustRightInd w:val="0"/>
+        <w:spacing w:before="180" w:after="180"/>
+        <w:ind w:left="480" w:hanging="480"/>
+        <w:rPr>
+          <w:rFonts w:ascii="Cambria" w:hAnsi="Cambria" w:cs="Times New Roman"/>
+          <w:noProof/>
+        </w:rPr>
+      </w:pPr>
+      <w:r>
+        <w:rPr>
+          <w:rFonts w:ascii="Cambria" w:hAnsi="Cambria" w:cs="Times New Roman"/>
+          <w:noProof/>
+        </w:rPr>
+        <w:t>Dickinson JL, Shirk J, Bonter D, et al (2012) The current state of citizen science as a tool for ecological research and public engagement. Front Ecol Environ 10:291–297. doi: 10.1890/110236</w:t>
+      </w:r>
+    </w:p>
+    <w:p>
+      <w:pPr>
+        <w:widowControl w:val="0"/>
+        <w:autoSpaceDE w:val="0"/>
+        <w:autoSpaceDN w:val="0"/>
+        <w:adjustRightInd w:val="0"/>
+        <w:spacing w:before="180" w:after="180"/>
+        <w:ind w:left="480" w:hanging="480"/>
+        <w:rPr>
+          <w:rFonts w:ascii="Cambria" w:hAnsi="Cambria" w:cs="Times New Roman"/>
+          <w:noProof/>
+        </w:rPr>
+      </w:pPr>
+      <w:r>
+        <w:rPr>
+          <w:rFonts w:ascii="Cambria" w:hAnsi="Cambria" w:cs="Times New Roman"/>
+          <w:noProof/>
+        </w:rPr>
+        <w:t>Fahlgren N, Gehan MA, Baxter I (2015) Lights, camera, action: high-throughput plant phenotyping is ready for a close-up. Curr Opin Plant Biol 24:93–99. doi: 10.1016/J.PBI.2015.02.006</w:t>
+      </w:r>
+    </w:p>
+    <w:p>
+      <w:pPr>
+        <w:widowControl w:val="0"/>
+        <w:autoSpaceDE w:val="0"/>
+        <w:autoSpaceDN w:val="0"/>
+        <w:adjustRightInd w:val="0"/>
+        <w:spacing w:before="180" w:after="180"/>
+        <w:ind w:left="480" w:hanging="480"/>
+        <w:rPr>
+          <w:rFonts w:ascii="Cambria" w:hAnsi="Cambria" w:cs="Times New Roman"/>
+          <w:noProof/>
+        </w:rPr>
+      </w:pPr>
+      <w:r>
+        <w:rPr>
+          <w:rFonts w:ascii="Cambria" w:hAnsi="Cambria" w:cs="Times New Roman"/>
+          <w:noProof/>
+        </w:rPr>
+        <w:t>Kallenbach M, Oh Y, Eilers EJ, et al (2014) A robust, simple, high-throughput technique for time-resolved plant volatile analysis in field experiments. Plant J 78:1060–1072. doi: 10.1111/tpj.12523</w:t>
+      </w:r>
+    </w:p>
+    <w:p>
+      <w:pPr>
+        <w:widowControl w:val="0"/>
+        <w:autoSpaceDE w:val="0"/>
+        <w:autoSpaceDN w:val="0"/>
+        <w:adjustRightInd w:val="0"/>
+        <w:spacing w:before="180" w:after="180"/>
+        <w:ind w:left="480" w:hanging="480"/>
+        <w:rPr>
+          <w:rFonts w:ascii="Cambria" w:hAnsi="Cambria" w:cs="Times New Roman"/>
+          <w:noProof/>
+        </w:rPr>
+      </w:pPr>
+      <w:r>
+        <w:rPr>
+          <w:rFonts w:ascii="Cambria" w:hAnsi="Cambria" w:cs="Times New Roman"/>
+          <w:noProof/>
+        </w:rPr>
+        <w:t>Kfoury N, Scott E, Orians C, Robbat A (2017) Direct Contact Sorptive Extraction: A Robust Method for Sampling Plant Volatiles in the Field. J Agric Food Chem 65:8501–8509. doi: 10.1021/acs.jafc.7b02847</w:t>
+      </w:r>
+    </w:p>
+    <w:p>
+      <w:pPr>
+        <w:widowControl w:val="0"/>
+        <w:autoSpaceDE w:val="0"/>
+        <w:autoSpaceDN w:val="0"/>
+        <w:adjustRightInd w:val="0"/>
+        <w:spacing w:before="180" w:after="180"/>
+        <w:ind w:left="480" w:hanging="480"/>
+        <w:rPr>
+          <w:rFonts w:ascii="Cambria" w:hAnsi="Cambria" w:cs="Times New Roman"/>
+          <w:noProof/>
+        </w:rPr>
+      </w:pPr>
+      <w:r>
+        <w:rPr>
+          <w:rFonts w:ascii="Cambria" w:hAnsi="Cambria" w:cs="Times New Roman"/>
+          <w:noProof/>
+        </w:rPr>
+        <w:t>Porter J, Arzberger P, Braun H-W, et al (2005) Wireless Sensor Networks for Ecology. Bioscience 55:561–572. doi: 10.1641/0006-3568(2005)055[0561:wsnfe]2.0.co;2</w:t>
+      </w:r>
+    </w:p>
+    <w:p>
+      <w:pPr>
+        <w:widowControl w:val="0"/>
+        <w:autoSpaceDE w:val="0"/>
+        <w:autoSpaceDN w:val="0"/>
+        <w:adjustRightInd w:val="0"/>
+        <w:spacing w:before="180" w:after="180"/>
+        <w:ind w:left="480" w:hanging="480"/>
+        <w:rPr>
+          <w:rFonts w:ascii="Cambria" w:hAnsi="Cambria" w:cs="Times New Roman"/>
+          <w:noProof/>
+        </w:rPr>
+      </w:pPr>
+      <w:r>
+        <w:rPr>
+          <w:rFonts w:ascii="Cambria" w:hAnsi="Cambria" w:cs="Times New Roman"/>
+          <w:noProof/>
+        </w:rPr>
+        <w:t>Roughgarden J, Running SW, Matson PA (1991) What Does Remote Sensing Do For Ecology? Ecology 72:1918–1922. doi: 10.2307/1941546</w:t>
+      </w:r>
+    </w:p>
+    <w:p>
+      <w:pPr>
+        <w:widowControl w:val="0"/>
+        <w:autoSpaceDE w:val="0"/>
+        <w:autoSpaceDN w:val="0"/>
+        <w:adjustRightInd w:val="0"/>
+        <w:spacing w:before="180" w:after="180"/>
+        <w:ind w:left="480" w:hanging="480"/>
+        <w:rPr>
+          <w:rFonts w:ascii="Cambria" w:hAnsi="Cambria" w:cs="Times New Roman"/>
+          <w:noProof/>
+        </w:rPr>
+      </w:pPr>
+      <w:r>
+        <w:rPr>
+          <w:rFonts w:ascii="Cambria" w:hAnsi="Cambria" w:cs="Times New Roman"/>
+          <w:noProof/>
+        </w:rPr>
+        <w:t>Silvertown J (2009) A new dawn for citizen science. Trends Ecol Evol 24:467–471. doi: 10.1016/J.TREE.2009.03.017</w:t>
+      </w:r>
+    </w:p>
+    <w:p>
+      <w:pPr>
+        <w:widowControl w:val="0"/>
+        <w:autoSpaceDE w:val="0"/>
+        <w:autoSpaceDN w:val="0"/>
+        <w:adjustRightInd w:val="0"/>
+        <w:spacing w:before="180" w:after="180"/>
+        <w:ind w:left="480" w:hanging="480"/>
+        <w:rPr>
+          <w:rFonts w:ascii="Cambria" w:hAnsi="Cambria" w:cs="Times New Roman"/>
+          <w:noProof/>
+        </w:rPr>
+      </w:pPr>
+      <w:r>
+        <w:rPr>
+          <w:rFonts w:ascii="Cambria" w:hAnsi="Cambria" w:cs="Times New Roman"/>
+          <w:noProof/>
+        </w:rPr>
+        <w:t xml:space="preserve">Soininen EM, Valentini A, Coissac E, et al (2009) Analysing diet of small herbivores: the efficiency of DNA barcoding coupled with high-throughput pyrosequencing for deciphering the composition of complex plant mixtures. Front Zool 6:16. doi: </w:t>
+      </w:r>
+      <w:r>
+        <w:rPr>
+          <w:rFonts w:ascii="Cambria" w:hAnsi="Cambria" w:cs="Times New Roman"/>
+          <w:noProof/>
+        </w:rPr>
+        <w:lastRenderedPageBreak/>
+        <w:t>10.1186/1742-9994-6-16</w:t>
+      </w:r>
+    </w:p>
+    <w:p>
+      <w:pPr>
+        <w:widowControl w:val="0"/>
+        <w:autoSpaceDE w:val="0"/>
+        <w:autoSpaceDN w:val="0"/>
+        <w:adjustRightInd w:val="0"/>
+        <w:spacing w:before="180" w:after="180"/>
+        <w:ind w:left="480" w:hanging="480"/>
+        <w:rPr>
+          <w:rFonts w:ascii="Cambria" w:hAnsi="Cambria" w:cs="Times New Roman"/>
+          <w:noProof/>
+        </w:rPr>
+      </w:pPr>
+      <w:r>
+        <w:rPr>
+          <w:rFonts w:ascii="Cambria" w:hAnsi="Cambria" w:cs="Times New Roman"/>
+          <w:noProof/>
+        </w:rPr>
+        <w:t>Worley B, Powers R (2016) PCA as a Practical Indicator of OPLS-DA Model Reliability. Curr Metabolomics 4:97–103. doi: 10.2174/2213235X04666160613122429</w:t>
+      </w:r>
+    </w:p>
+    <w:p>
+      <w:pPr>
+        <w:widowControl w:val="0"/>
+        <w:autoSpaceDE w:val="0"/>
+        <w:autoSpaceDN w:val="0"/>
+        <w:adjustRightInd w:val="0"/>
+        <w:spacing w:before="180" w:after="180"/>
+        <w:ind w:left="480" w:hanging="480"/>
+        <w:rPr>
           <w:rFonts w:ascii="Cambria" w:hAnsi="Cambria"/>
           <w:noProof/>
         </w:rPr>
@@ -2495,12 +2799,17 @@
           <w:rFonts w:ascii="Cambria" w:hAnsi="Cambria" w:cs="Times New Roman"/>
           <w:noProof/>
         </w:rPr>
-        <w:t>Worley B, Powers R (2016) PCA as a Practical Indicator of OPLS-DA Model Reliability. Curr Metabolomics 4:97–103. doi: 10.2174/2213235X04666160613122429</w:t>
-      </w:r>
-    </w:p>
-    <w:p>
-      <w:pPr>
-        <w:pStyle w:val="BodyText"/>
+        <w:t>Wright IJ, Reich PB, Westoby M, et al (2004) The worldwide leaf economics spectrum. Nature 428:821–827</w:t>
+      </w:r>
+    </w:p>
+    <w:p>
+      <w:pPr>
+        <w:widowControl w:val="0"/>
+        <w:autoSpaceDE w:val="0"/>
+        <w:autoSpaceDN w:val="0"/>
+        <w:adjustRightInd w:val="0"/>
+        <w:spacing w:before="180" w:after="180"/>
+        <w:ind w:left="480" w:hanging="480"/>
       </w:pPr>
       <w:r>
         <w:fldChar w:fldCharType="end"/>
@@ -2517,7 +2826,7 @@
 
 <file path=word/comments.xml><?xml version="1.0" encoding="utf-8"?>
 <w:comments xmlns:wpc="http://schemas.microsoft.com/office/word/2010/wordprocessingCanvas" xmlns:cx="http://schemas.microsoft.com/office/drawing/2014/chartex" xmlns:cx1="http://schemas.microsoft.com/office/drawing/2015/9/8/chartex" xmlns:cx2="http://schemas.microsoft.com/office/drawing/2015/10/21/chartex" xmlns:cx3="http://schemas.microsoft.com/office/drawing/2016/5/9/chartex" xmlns:cx4="http://schemas.microsoft.com/office/drawing/2016/5/10/chartex" xmlns:cx5="http://schemas.microsoft.com/office/drawing/2016/5/11/chartex" xmlns:cx6="http://schemas.microsoft.com/office/drawing/2016/5/12/chartex" xmlns:cx7="http://schemas.microsoft.com/office/drawing/2016/5/13/chartex" xmlns:cx8="http://schemas.microsoft.com/office/drawing/2016/5/14/chartex" xmlns:mc="http://schemas.openxmlformats.org/markup-compatibility/2006" xmlns:aink="http://schemas.microsoft.com/office/drawing/2016/ink" xmlns:am3d="http://schemas.microsoft.com/office/drawing/2017/model3d" xmlns:o="urn:schemas-microsoft-com:office:office" xmlns:r="http://schemas.openxmlformats.org/officeDocument/2006/relationships" xmlns:m="http://schemas.openxmlformats.org/officeDocument/2006/math" xmlns:v="urn:schemas-microsoft-com:vml" xmlns:wp14="http://schemas.microsoft.com/office/word/2010/wordprocessingDrawing" xmlns:wp="http://schemas.openxmlformats.org/drawingml/2006/wordprocessingDrawing" xmlns:w10="urn:schemas-microsoft-com:office:word" xmlns:w="http://schemas.openxmlformats.org/wordprocessingml/2006/main" xmlns:w14="http://schemas.microsoft.com/office/word/2010/wordml" xmlns:w15="http://schemas.microsoft.com/office/word/2012/wordml" xmlns:w16cid="http://schemas.microsoft.com/office/word/2016/wordml/cid" xmlns:w16se="http://schemas.microsoft.com/office/word/2015/wordml/symex" xmlns:wpg="http://schemas.microsoft.com/office/word/2010/wordprocessingGroup" xmlns:wpi="http://schemas.microsoft.com/office/word/2010/wordprocessingInk" xmlns:wne="http://schemas.microsoft.com/office/word/2006/wordml" xmlns:wps="http://schemas.microsoft.com/office/word/2010/wordprocessingShape" mc:Ignorable="w14 w15 w16se w16cid wp14">
-  <w:comment w:id="1" w:author="Scott, Eric R." w:date="2018-05-29T16:19:00Z" w:initials="SER">
+  <w:comment w:id="1" w:author="Scott, Eric R." w:date="2018-07-02T08:11:00Z" w:initials="SER">
     <w:p>
       <w:pPr>
         <w:pStyle w:val="CommentText"/>
@@ -2529,11 +2838,29 @@
         <w:annotationRef/>
       </w:r>
       <w:r>
-        <w:t>I think using a real example here is a good idea, but I’m not committed to this particular one.</w:t>
+        <w:t>Could be a higher impact factor/ better citation</w:t>
       </w:r>
     </w:p>
   </w:comment>
-  <w:comment w:id="9" w:author="Scott, Eric R." w:date="2018-05-29T16:27:00Z" w:initials="SER">
+  <w:comment w:id="2" w:author="Scott, Eric R." w:date="2018-07-03T10:46:00Z" w:initials="SER">
+    <w:p>
+      <w:pPr>
+        <w:pStyle w:val="CommentText"/>
+      </w:pPr>
+      <w:r>
+        <w:rPr>
+          <w:rStyle w:val="CommentReference"/>
+        </w:rPr>
+        <w:annotationRef/>
+      </w:r>
+      <w:r>
+        <w:t>This might belong in the discussion, not introduction.</w:t>
+      </w:r>
+      <w:bookmarkStart w:id="3" w:name="_GoBack"/>
+      <w:bookmarkEnd w:id="3"/>
+    </w:p>
+  </w:comment>
+  <w:comment w:id="11" w:author="Scott, Eric R." w:date="2018-05-29T16:27:00Z" w:initials="SER">
     <w:p>
       <w:pPr>
         <w:pStyle w:val="CommentText"/>
@@ -2557,14 +2884,16 @@
 
 <file path=word/commentsExtended.xml><?xml version="1.0" encoding="utf-8"?>
 <w15:commentsEx xmlns:wpc="http://schemas.microsoft.com/office/word/2010/wordprocessingCanvas" xmlns:cx="http://schemas.microsoft.com/office/drawing/2014/chartex" xmlns:cx1="http://schemas.microsoft.com/office/drawing/2015/9/8/chartex" xmlns:cx2="http://schemas.microsoft.com/office/drawing/2015/10/21/chartex" xmlns:cx3="http://schemas.microsoft.com/office/drawing/2016/5/9/chartex" xmlns:cx4="http://schemas.microsoft.com/office/drawing/2016/5/10/chartex" xmlns:cx5="http://schemas.microsoft.com/office/drawing/2016/5/11/chartex" xmlns:cx6="http://schemas.microsoft.com/office/drawing/2016/5/12/chartex" xmlns:cx7="http://schemas.microsoft.com/office/drawing/2016/5/13/chartex" xmlns:cx8="http://schemas.microsoft.com/office/drawing/2016/5/14/chartex" xmlns:mc="http://schemas.openxmlformats.org/markup-compatibility/2006" xmlns:aink="http://schemas.microsoft.com/office/drawing/2016/ink" xmlns:am3d="http://schemas.microsoft.com/office/drawing/2017/model3d" xmlns:o="urn:schemas-microsoft-com:office:office" xmlns:r="http://schemas.openxmlformats.org/officeDocument/2006/relationships" xmlns:m="http://schemas.openxmlformats.org/officeDocument/2006/math" xmlns:v="urn:schemas-microsoft-com:vml" xmlns:wp14="http://schemas.microsoft.com/office/word/2010/wordprocessingDrawing" xmlns:wp="http://schemas.openxmlformats.org/drawingml/2006/wordprocessingDrawing" xmlns:w10="urn:schemas-microsoft-com:office:word" xmlns:w="http://schemas.openxmlformats.org/wordprocessingml/2006/main" xmlns:w14="http://schemas.microsoft.com/office/word/2010/wordml" xmlns:w15="http://schemas.microsoft.com/office/word/2012/wordml" xmlns:w16cid="http://schemas.microsoft.com/office/word/2016/wordml/cid" xmlns:w16se="http://schemas.microsoft.com/office/word/2015/wordml/symex" xmlns:wpg="http://schemas.microsoft.com/office/word/2010/wordprocessingGroup" xmlns:wpi="http://schemas.microsoft.com/office/word/2010/wordprocessingInk" xmlns:wne="http://schemas.microsoft.com/office/word/2006/wordml" xmlns:wps="http://schemas.microsoft.com/office/word/2010/wordprocessingShape" mc:Ignorable="w14 w15 w16se w16cid wp14">
-  <w15:commentEx w15:paraId="37888924" w15:done="0"/>
+  <w15:commentEx w15:paraId="79B4F977" w15:done="0"/>
+  <w15:commentEx w15:paraId="7C4BCC14" w15:done="0"/>
   <w15:commentEx w15:paraId="0C01FD1A" w15:done="0"/>
 </w15:commentsEx>
 </file>
 
 <file path=word/commentsIds.xml><?xml version="1.0" encoding="utf-8"?>
 <w16cid:commentsIds xmlns:wpc="http://schemas.microsoft.com/office/word/2010/wordprocessingCanvas" xmlns:cx="http://schemas.microsoft.com/office/drawing/2014/chartex" xmlns:cx1="http://schemas.microsoft.com/office/drawing/2015/9/8/chartex" xmlns:cx2="http://schemas.microsoft.com/office/drawing/2015/10/21/chartex" xmlns:cx3="http://schemas.microsoft.com/office/drawing/2016/5/9/chartex" xmlns:cx4="http://schemas.microsoft.com/office/drawing/2016/5/10/chartex" xmlns:cx5="http://schemas.microsoft.com/office/drawing/2016/5/11/chartex" xmlns:cx6="http://schemas.microsoft.com/office/drawing/2016/5/12/chartex" xmlns:cx7="http://schemas.microsoft.com/office/drawing/2016/5/13/chartex" xmlns:cx8="http://schemas.microsoft.com/office/drawing/2016/5/14/chartex" xmlns:mc="http://schemas.openxmlformats.org/markup-compatibility/2006" xmlns:aink="http://schemas.microsoft.com/office/drawing/2016/ink" xmlns:am3d="http://schemas.microsoft.com/office/drawing/2017/model3d" xmlns:o="urn:schemas-microsoft-com:office:office" xmlns:r="http://schemas.openxmlformats.org/officeDocument/2006/relationships" xmlns:m="http://schemas.openxmlformats.org/officeDocument/2006/math" xmlns:v="urn:schemas-microsoft-com:vml" xmlns:wp14="http://schemas.microsoft.com/office/word/2010/wordprocessingDrawing" xmlns:wp="http://schemas.openxmlformats.org/drawingml/2006/wordprocessingDrawing" xmlns:w10="urn:schemas-microsoft-com:office:word" xmlns:w="http://schemas.openxmlformats.org/wordprocessingml/2006/main" xmlns:w14="http://schemas.microsoft.com/office/word/2010/wordml" xmlns:w15="http://schemas.microsoft.com/office/word/2012/wordml" xmlns:w16cid="http://schemas.microsoft.com/office/word/2016/wordml/cid" xmlns:w16se="http://schemas.microsoft.com/office/word/2015/wordml/symex" xmlns:wpg="http://schemas.microsoft.com/office/word/2010/wordprocessingGroup" xmlns:wpi="http://schemas.microsoft.com/office/word/2010/wordprocessingInk" xmlns:wne="http://schemas.microsoft.com/office/word/2006/wordml" xmlns:wps="http://schemas.microsoft.com/office/word/2010/wordprocessingShape" mc:Ignorable="w14 w15 w16se w16cid wp14">
-  <w16cid:commentId w16cid:paraId="37888924" w16cid:durableId="1EB7FBFF"/>
+  <w16cid:commentId w16cid:paraId="79B4F977" w16cid:durableId="1EE45C9F"/>
+  <w16cid:commentId w16cid:paraId="7C4BCC14" w16cid:durableId="1EE5D295"/>
   <w16cid:commentId w16cid:paraId="0C01FD1A" w16cid:durableId="1EB7FDDD"/>
 </w16cid:commentsIds>
 </file>
@@ -3612,6 +3941,13 @@
     <w:lsdException w:name="Light Shading"/>
     <w:lsdException w:name="Light List"/>
     <w:lsdException w:name="Light Grid"/>
+    <w:lsdException w:name="Medium Shading 1"/>
+    <w:lsdException w:name="Medium Shading 2"/>
+    <w:lsdException w:name="Medium List 1"/>
+    <w:lsdException w:name="Medium List 2"/>
+    <w:lsdException w:name="Medium Grid 1"/>
+    <w:lsdException w:name="Medium Grid 2"/>
+    <w:lsdException w:name="Medium Grid 3"/>
     <w:lsdException w:name="Dark List"/>
     <w:lsdException w:name="Colorful Shading"/>
     <w:lsdException w:name="Colorful List"/>
@@ -5016,7 +5352,7 @@
 </file>
 
 <file path=customXml/itemProps1.xml><?xml version="1.0" encoding="utf-8"?>
-<ds:datastoreItem xmlns:ds="http://schemas.openxmlformats.org/officeDocument/2006/customXml" ds:itemID="{8E14C7B6-4034-C84B-AAD3-2B715CBE35EB}">
+<ds:datastoreItem xmlns:ds="http://schemas.openxmlformats.org/officeDocument/2006/customXml" ds:itemID="{FE2558C2-452C-3945-8DED-DA8C35B98D97}">
   <ds:schemaRefs>
     <ds:schemaRef ds:uri="http://schemas.openxmlformats.org/officeDocument/2006/bibliography"/>
   </ds:schemaRefs>

</xml_diff>

<commit_message>
began sketching out a simulation for PLS in regression mode.
</commit_message>
<xml_diff>
--- a/manuscript/PLS initial rough draft.docx
+++ b/manuscript/PLS initial rough draft.docx
@@ -279,7 +279,7 @@
         <w:fldChar w:fldCharType="begin" w:fldLock="1"/>
       </w:r>
       <w:r>
-        <w:instrText>ADDIN CSL_CITATION {"citationItems":[{"id":"ITEM-1","itemData":{"abstract":"Abstract Bringing together leaf trait data spanning 2,548 species and 175 sites we describe, for the first time at global scale, a universal spectrum of leaf economics consisting of key chemical, structural and physiological properties. The spectrum runs from quick to slow ... \n","author":[{"dropping-particle":"","family":"Wright","given":"Ian J","non-dropping-particle":"","parse-names":false,"suffix":""},{"dropping-particle":"","family":"Reich","given":"Peter B","non-dropping-particle":"","parse-names":false,"suffix":""},{"dropping-particle":"","family":"Westoby","given":"Mark","non-dropping-particle":"","parse-names":false,"suffix":""},{"dropping-particle":"","family":"Ackerly","given":"David D","non-dropping-particle":"","parse-names":false,"suffix":""},{"dropping-particle":"","family":"Baruch","given":"Zdravko","non-dropping-particle":"","parse-names":false,"suffix":""},{"dropping-particle":"","family":"Bongers","given":"Frans","non-dropping-particle":"","parse-names":false,"suffix":""},{"dropping-particle":"","family":"Cavender-Bares","given":"Jeannine","non-dropping-particle":"","parse-names":false,"suffix":""},{"dropping-particle":"","family":"Chapin","given":"Terry","non-dropping-particle":"","parse-names":false,"suffix":""},{"dropping-particle":"","family":"Cornelissen","given":"Johannes H C","non-dropping-particle":"","parse-names":false,"suffix":""},{"dropping-particle":"","family":"Diemer","given":"Matthias","non-dropping-particle":"","parse-names":false,"suffix":""},{"dropping-particle":"","family":"Flexas","given":"Jaume","non-dropping-particle":"","parse-names":false,"suffix":""},{"dropping-particle":"","family":"Garnier","given":"Eric","non-dropping-particle":"","parse-names":false,"suffix":""},{"dropping-particle":"","family":"Groom","given":"Philip K","non-dropping-particle":"","parse-names":false,"suffix":""},{"dropping-particle":"","family":"Gulias","given":"Javier","non-dropping-particle":"","parse-names":false,"suffix":""},{"dropping-particle":"","family":"Hikosaka","given":"Kouki","non-dropping-particle":"","parse-names":false,"suffix":""},{"dropping-particle":"","family":"Lamont","given":"Byron B","non-dropping-particle":"","parse-names":false,"suffix":""},{"dropping-particle":"","family":"Lee","given":"Tali","non-dropping-particle":"","parse-names":false,"suffix":""},{"dropping-particle":"","family":"Lee","given":"William","non-dropping-particle":"","parse-names":false,"suffix":""},{"dropping-particle":"","family":"Lusk","given":"Christopher","non-dropping-particle":"","parse-names":false,"suffix":""},{"dropping-particle":"","family":"Midgley","given":"Jeremy J","non-dropping-particle":"","parse-names":false,"suffix":""},{"dropping-particle":"","family":"Navas","given":"Marie-Laure","non-dropping-particle":"","parse-names":false,"suffix":""},{"dropping-particle":"","family":"Niinemets","given":"Ülo","non-dropping-particle":"","parse-names":false,"suffix":""},{"dropping-particle":"","family":"Oleksyn","given":"Jacek","non-dropping-particle":"","parse-names":false,"suffix":""},{"dropping-particle":"","family":"Osada","given":"Noriyuki","non-dropping-particle":"","parse-names":false,"suffix":""},{"dropping-particle":"","family":"Poorter","given":"Hendrik","non-dropping-particle":"","parse-names":false,"suffix":""},{"dropping-particle":"","family":"Poot","given":"Pieter","non-dropping-particle":"","parse-names":false,"suffix":""},{"dropping-particle":"","family":"Prior","given":"Lynda","non-dropping-particle":"","parse-names":false,"suffix":""},{"dropping-particle":"","family":"Pyankov","given":"Vladimir I","non-dropping-particle":"","parse-names":false,"suffix":""},{"dropping-particle":"","family":"Roumet","given":"Catherine","non-dropping-particle":"","parse-names":false,"suffix":""},{"dropping-particle":"","family":"Thomas","given":"Sean C","non-dropping-particle":"","parse-names":false,"suffix":""},{"dropping-particle":"","family":"Tjoelker","given":"Mark G","non-dropping-particle":"","parse-names":false,"suffix":""},{"dropping-particle":"","family":"Veneklaas","given":"Erik J","non-dropping-particle":"","parse-names":false,"suffix":""},{"dropping-particle":"","family":"Villar","given":"Rafael","non-dropping-particle":"","parse-names":false,"suffix":""}],"container-title":"Nature","id":"ITEM-1","issue":"6985","issued":{"date-parts":[["2004","4","22"]]},"note":"LMA = Leaf mass per area\nAmass = photosynthetic assimilation rates\nNmass = nitrogen\nPmass = phosphorus\nRmass = respiration in dark\nLL = leaf lifespan (in months)","page":"821-827","publisher":"Nature Publishing Group","title":"The worldwide leaf economics spectrum","type":"article-journal","volume":"428"},"uris":["http://www.mendeley.com/documents/?uuid=ee2de241-f113-4544-968a-c191bd883562"]}],"mendeley":{"formattedCitation":"(Wright et al. 2004)","plainTextFormattedCitation":"(Wright et al. 2004)"},"properties":{"noteIndex":0},"schema":"https://github.com/citation-style-language/schema/raw/master/csl-citation.json"}</w:instrText>
+        <w:instrText>ADDIN CSL_CITATION {"citationItems":[{"id":"ITEM-1","itemData":{"abstract":"Abstract Bringing together leaf trait data spanning 2,548 species and 175 sites we describe, for the first time at global scale, a universal spectrum of leaf economics consisting of key chemical, structural and physiological properties. The spectrum runs from quick to slow ... \n","author":[{"dropping-particle":"","family":"Wright","given":"Ian J","non-dropping-particle":"","parse-names":false,"suffix":""},{"dropping-particle":"","family":"Reich","given":"Peter B","non-dropping-particle":"","parse-names":false,"suffix":""},{"dropping-particle":"","family":"Westoby","given":"Mark","non-dropping-particle":"","parse-names":false,"suffix":""},{"dropping-particle":"","family":"Ackerly","given":"David D","non-dropping-particle":"","parse-names":false,"suffix":""},{"dropping-particle":"","family":"Baruch","given":"Zdravko","non-dropping-particle":"","parse-names":false,"suffix":""},{"dropping-particle":"","family":"Bongers","given":"Frans","non-dropping-particle":"","parse-names":false,"suffix":""},{"dropping-particle":"","family":"Cavender-Bares","given":"Jeannine","non-dropping-particle":"","parse-names":false,"suffix":""},{"dropping-particle":"","family":"Chapin","given":"Terry","non-dropping-particle":"","parse-names":false,"suffix":""},{"dropping-particle":"","family":"Cornelissen","given":"Johannes H C","non-dropping-particle":"","parse-names":false,"suffix":""},{"dropping-particle":"","family":"Diemer","given":"Matthias","non-dropping-particle":"","parse-names":false,"suffix":""},{"dropping-particle":"","family":"Flexas","given":"Jaume","non-dropping-particle":"","parse-names":false,"suffix":""},{"dropping-particle":"","family":"Garnier","given":"Eric","non-dropping-particle":"","parse-names":false,"suffix":""},{"dropping-particle":"","family":"Groom","given":"Philip K","non-dropping-particle":"","parse-names":false,"suffix":""},{"dropping-particle":"","family":"Gulias","given":"Javier","non-dropping-particle":"","parse-names":false,"suffix":""},{"dropping-particle":"","family":"Hikosaka","given":"Kouki","non-dropping-particle":"","parse-names":false,"suffix":""},{"dropping-particle":"","family":"Lamont","given":"Byron B","non-dropping-particle":"","parse-names":false,"suffix":""},{"dropping-particle":"","family":"Lee","given":"Tali","non-dropping-particle":"","parse-names":false,"suffix":""},{"dropping-particle":"","family":"Lee","given":"William","non-dropping-particle":"","parse-names":false,"suffix":""},{"dropping-particle":"","family":"Lusk","given":"Christopher","non-dropping-particle":"","parse-names":false,"suffix":""},{"dropping-particle":"","family":"Midgley","given":"Jeremy J","non-dropping-particle":"","parse-names":false,"suffix":""},{"dropping-particle":"","family":"Navas","given":"Marie-Laure","non-dropping-particle":"","parse-names":false,"suffix":""},{"dropping-particle":"","family":"Niinemets","given":"Ülo","non-dropping-particle":"","parse-names":false,"suffix":""},{"dropping-particle":"","family":"Oleksyn","given":"Jacek","non-dropping-particle":"","parse-names":false,"suffix":""},{"dropping-particle":"","family":"Osada","given":"Noriyuki","non-dropping-particle":"","parse-names":false,"suffix":""},{"dropping-particle":"","family":"Poorter","given":"Hendrik","non-dropping-particle":"","parse-names":false,"suffix":""},{"dropping-particle":"","family":"Poot","given":"Pieter","non-dropping-particle":"","parse-names":false,"suffix":""},{"dropping-particle":"","family":"Prior","given":"Lynda","non-dropping-particle":"","parse-names":false,"suffix":""},{"dropping-particle":"","family":"Pyankov","given":"Vladimir I","non-dropping-particle":"","parse-names":false,"suffix":""},{"dropping-particle":"","family":"Roumet","given":"Catherine","non-dropping-particle":"","parse-names":false,"suffix":""},{"dropping-particle":"","family":"Thomas","given":"Sean C","non-dropping-particle":"","parse-names":false,"suffix":""},{"dropping-particle":"","family":"Tjoelker","given":"Mark G","non-dropping-particle":"","parse-names":false,"suffix":""},{"dropping-particle":"","family":"Veneklaas","given":"Erik J","non-dropping-particle":"","parse-names":false,"suffix":""},{"dropping-particle":"","family":"Villar","given":"Rafael","non-dropping-particle":"","parse-names":false,"suffix":""}],"container-title":"Nature","id":"ITEM-1","issue":"6985","issued":{"date-parts":[["2004","4","22"]]},"note":"LMA = Leaf mass per area\nAmass = photosynthetic assimilation rates\nNmass = nitrogen\nPmass = phosphorus\nRmass = respiration in dark\nLL = leaf lifespan (in months)","page":"821-827","publisher":"Nature Publishing Group","title":"The worldwide leaf economics spectrum","type":"article-journal","volume":"428"},"uris":["http://www.mendeley.com/documents/?uuid=ee2de241-f113-4544-968a-c191bd883562"]}],"mendeley":{"formattedCitation":"(Wright et al. 2004)","plainTextFormattedCitation":"(Wright et al. 2004)","previouslyFormattedCitation":"(Wright et al. 2004)"},"properties":{"noteIndex":0},"schema":"https://github.com/citation-style-language/schema/raw/master/csl-citation.json"}</w:instrText>
       </w:r>
       <w:r>
         <w:fldChar w:fldCharType="separate"/>
@@ -303,10 +303,7 @@
         <w:spacing w:line="360" w:lineRule="auto"/>
       </w:pPr>
       <w:r>
-        <w:t xml:space="preserve">Supervised analyses, on the other hand, </w:t>
-      </w:r>
-      <w:r>
-        <w:t xml:space="preserve">are appropriate if the goal is to describe a multivariate response to some predictor variable, or to describe multivariate differences </w:t>
+        <w:t xml:space="preserve">Supervised analyses, on the other hand, are appropriate if the goal is to describe a multivariate response to some predictor variable, or to describe multivariate differences </w:t>
       </w:r>
       <w:r>
         <w:lastRenderedPageBreak/>
@@ -484,20 +481,20 @@
       <w:pPr>
         <w:pStyle w:val="Heading1"/>
       </w:pPr>
-      <w:bookmarkStart w:id="4" w:name="questions-i-have"/>
-      <w:bookmarkStart w:id="5" w:name="methods-briefly"/>
+      <w:bookmarkStart w:id="3" w:name="questions-i-have"/>
+      <w:bookmarkStart w:id="4" w:name="methods-briefly"/>
+      <w:bookmarkEnd w:id="3"/>
       <w:bookmarkEnd w:id="4"/>
+      <w:r>
+        <w:t>Methods (briefly)</w:t>
+      </w:r>
+    </w:p>
+    <w:p>
+      <w:pPr>
+        <w:pStyle w:val="Heading2"/>
+      </w:pPr>
+      <w:bookmarkStart w:id="5" w:name="simulated-data-methods"/>
       <w:bookmarkEnd w:id="5"/>
-      <w:r>
-        <w:t>Methods (briefly)</w:t>
-      </w:r>
-    </w:p>
-    <w:p>
-      <w:pPr>
-        <w:pStyle w:val="Heading2"/>
-      </w:pPr>
-      <w:bookmarkStart w:id="6" w:name="simulated-data-methods"/>
-      <w:bookmarkEnd w:id="6"/>
       <w:r>
         <w:t>Simulated data methods</w:t>
       </w:r>
@@ -1665,8 +1662,8 @@
       <w:pPr>
         <w:pStyle w:val="Heading2"/>
       </w:pPr>
-      <w:bookmarkStart w:id="7" w:name="cupcakes-vs.muffins-methods"/>
-      <w:bookmarkEnd w:id="7"/>
+      <w:bookmarkStart w:id="6" w:name="cupcakes-vs.muffins-methods"/>
+      <w:bookmarkEnd w:id="6"/>
       <w:r>
         <w:t>Cupcakes vs. Muffins methods</w:t>
       </w:r>
@@ -1694,18 +1691,18 @@
       <w:pPr>
         <w:pStyle w:val="Heading1"/>
       </w:pPr>
-      <w:bookmarkStart w:id="8" w:name="results"/>
+      <w:bookmarkStart w:id="7" w:name="results"/>
+      <w:bookmarkEnd w:id="7"/>
+      <w:r>
+        <w:t>Results</w:t>
+      </w:r>
+    </w:p>
+    <w:p>
+      <w:pPr>
+        <w:pStyle w:val="Heading2"/>
+      </w:pPr>
+      <w:bookmarkStart w:id="8" w:name="simulated-data-set"/>
       <w:bookmarkEnd w:id="8"/>
-      <w:r>
-        <w:t>Results</w:t>
-      </w:r>
-    </w:p>
-    <w:p>
-      <w:pPr>
-        <w:pStyle w:val="Heading2"/>
-      </w:pPr>
-      <w:bookmarkStart w:id="9" w:name="simulated-data-set"/>
-      <w:bookmarkEnd w:id="9"/>
       <w:r>
         <w:t>Simulated data set</w:t>
       </w:r>
@@ -1984,8 +1981,8 @@
       <w:pPr>
         <w:pStyle w:val="Heading2"/>
       </w:pPr>
-      <w:bookmarkStart w:id="10" w:name="cupcakes-vs.muffins"/>
-      <w:bookmarkEnd w:id="10"/>
+      <w:bookmarkStart w:id="9" w:name="cupcakes-vs.muffins"/>
+      <w:bookmarkEnd w:id="9"/>
       <w:r>
         <w:lastRenderedPageBreak/>
         <w:t>Cupcakes vs. Muffins</w:t>
@@ -2050,19 +2047,19 @@
       <w:r>
         <w:t xml:space="preserve">Figure 2: PCA (A) and </w:t>
       </w:r>
-      <w:commentRangeStart w:id="11"/>
+      <w:commentRangeStart w:id="10"/>
       <w:r>
         <w:t>O</w:t>
       </w:r>
       <w:r>
         <w:t xml:space="preserve">PLS-DA </w:t>
       </w:r>
-      <w:commentRangeEnd w:id="11"/>
+      <w:commentRangeEnd w:id="10"/>
       <w:r>
         <w:rPr>
           <w:rStyle w:val="CommentReference"/>
         </w:rPr>
-        <w:commentReference w:id="11"/>
+        <w:commentReference w:id="10"/>
       </w:r>
       <w:r>
         <w:t>(B) on 20 cupcake and 20 muffin recipes.</w:t>
@@ -2186,10 +2183,52 @@
       <w:pPr>
         <w:pStyle w:val="Heading1"/>
       </w:pPr>
-      <w:bookmarkStart w:id="12" w:name="discussion"/>
+      <w:bookmarkStart w:id="11" w:name="discussion"/>
+      <w:bookmarkEnd w:id="11"/>
+      <w:r>
+        <w:t>Discussion</w:t>
+      </w:r>
+    </w:p>
+    <w:p>
+      <w:pPr>
+        <w:pStyle w:val="BodyText"/>
+      </w:pPr>
+      <w:r>
+        <w:t>Results of simulated data.</w:t>
+      </w:r>
+      <w:bookmarkStart w:id="12" w:name="_GoBack"/>
       <w:bookmarkEnd w:id="12"/>
-      <w:r>
-        <w:t>Discussion</w:t>
+    </w:p>
+    <w:p>
+      <w:pPr>
+        <w:pStyle w:val="BodyText"/>
+      </w:pPr>
+      <w:r>
+        <w:t xml:space="preserve">Worley and Powers </w:t>
+      </w:r>
+      <w:r>
+        <w:fldChar w:fldCharType="begin" w:fldLock="1"/>
+      </w:r>
+      <w:r>
+        <w:instrText>ADDIN CSL_CITATION {"citationItems":[{"id":"ITEM-1","itemData":{"DOI":"10.2174/2213235X04666160613122429","ISBN":"0000000000000","ISSN":"2213235X","PMID":"27547730","abstract":"BACKGROUND Principal Component Analysis (PCA) and Orthogonal Projections to Latent Structures Discriminant Analysis (OPLS-DA) are powerful statistical modeling tools that provide insights into separations between experimental groups based on high-dimensional spectral measurements from NMR, MS or other analytical instrumentation. However, when used without validation, these tools may lead investigators to statistically unreliable conclusions. This danger is especially real for Partial Least Squares (PLS) and OPLS, which aggressively force separations between experimental groups. As a result, OPLS-DA is often used as an alternative method when PCA fails to expose group separation, but this practice is highly dangerous. Without rigorous validation, OPLS-DA can easily yield statistically unreliable group separation. METHODS A Monte Carlo analysis of PCA group separations and OPLS-DA cross-validation metrics was performed on NMR datasets with statistically significant separations in scores-space. A linearly increasing amount of Gaussian noise was added to each data matrix followed by the construction and validation of PCA and OPLS-DA models. RESULTS With increasing added noise, the PCA scores-space distance between groups rapidly decreased and the OPLS-DA cross-validation statistics simultaneously deteriorated. A decrease in correlation between the estimated loadings (added noise) and the true (original) loadings was also observed. While the validity of the OPLS-DA model diminished with increasing added noise, the group separation in scores-space remained basically unaffected. CONCLUSION Supported by the results of Monte Carlo analyses of PCA group separations and OPLS-DA cross-validation metrics, we provide practical guidelines and cross-validatory recommendations for reliable inference from PCA and OPLS-DA models.","author":[{"dropping-particle":"","family":"Worley","given":"Bradley","non-dropping-particle":"","parse-names":false,"suffix":""},{"dropping-particle":"","family":"Powers","given":"Robert","non-dropping-particle":"","parse-names":false,"suffix":""}],"container-title":"Current Metabolomics","id":"ITEM-1","issue":"2","issued":{"date-parts":[["2016","6","30"]]},"note":"While the authors show that for OPLS-DA, as model validity decreases, visual separation of groups in score space is basically unaffected, their suggestion that PCA is a reliable indicator for OPLS-DA reliability is not necessarily true under all situations.  When discriminating variables are a small portion of the total number of variables, PCA is especially unreliable at detecting separation.  That is, the same variables responsible for the greatest amount of variation (explained by PC axis 1) are not necessarily the same variables that reliably distinguish groups.  In this situation, poor separation in PCA space is not an indicator that real differences between samples don't exist.  In this case, (O)PLS-DA may still be able to detect differences between groups and identify the distinguishing variables with high VIP scores reliably.","page":"97-103","title":"PCA as a Practical Indicator of OPLS-DA Model Reliability","type":"article-journal","volume":"4"},"suppress-author":1,"uris":["http://www.mendeley.com/documents/?uuid=7d82bb3d-7cc2-36c7-9e42-56e92c50eeac"]}],"mendeley":{"formattedCitation":"(2016)","plainTextFormattedCitation":"(2016)","previouslyFormattedCitation":"(Worley and Powers 2016)"},"properties":{"noteIndex":0},"schema":"https://github.com/citation-style-language/schema/raw/master/csl-citation.json"}</w:instrText>
+      </w:r>
+      <w:r>
+        <w:fldChar w:fldCharType="separate"/>
+      </w:r>
+      <w:r>
+        <w:rPr>
+          <w:noProof/>
+        </w:rPr>
+        <w:t>(2016)</w:t>
+      </w:r>
+      <w:r>
+        <w:fldChar w:fldCharType="end"/>
+      </w:r>
+      <w:r>
+        <w:t xml:space="preserve"> also compare separation in PCA score space with that in OPLS-DA score space. </w:t>
+      </w:r>
+      <w:r>
+        <w:t>While the authors show that for OPLS-DA, as model validity decreases, separation of groups in score space is basically unaffected, their suggestion that PCA is a reliable indicator for OPLS-DA reliability is not necessarily true under all situations. When discriminating variables are a small portion of the total number of variables, PCA is especially unreliable at detecting separation. That is, the variables responsible for the greatest amount of variation (explained by PC axis 1) are not necessarily the same variables that reliably distinguish groups. In this situation, poor separation in PCA space is not an indicator that real differences between samples don't exist. In this case, (O)PLS-DA may still be able to detect differences between groups and identify the distinguishing variables with high VIP scores reliably.</w:t>
       </w:r>
     </w:p>
     <w:p>
@@ -2312,7 +2351,7 @@
         <w:fldChar w:fldCharType="begin" w:fldLock="1"/>
       </w:r>
       <w:r>
-        <w:instrText>ADDIN CSL_CITATION {"citationItems":[{"id":"ITEM-1","itemData":{"DOI":"10.2174/2213235X04666160613122429","ISBN":"0000000000000","ISSN":"2213235X","PMID":"27547730","abstract":"BACKGROUND Principal Component Analysis (PCA) and Orthogonal Projections to Latent Structures Discriminant Analysis (OPLS-DA) are powerful statistical modeling tools that provide insights into separations between experimental groups based on high-dimensional spectral measurements from NMR, MS or other analytical instrumentation. However, when used without validation, these tools may lead investigators to statistically unreliable conclusions. This danger is especially real for Partial Least Squares (PLS) and OPLS, which aggressively force separations between experimental groups. As a result, OPLS-DA is often used as an alternative method when PCA fails to expose group separation, but this practice is highly dangerous. Without rigorous validation, OPLS-DA can easily yield statistically unreliable group separation. METHODS A Monte Carlo analysis of PCA group separations and OPLS-DA cross-validation metrics was performed on NMR datasets with statistically significant separations in scores-space. A linearly increasing amount of Gaussian noise was added to each data matrix followed by the construction and validation of PCA and OPLS-DA models. RESULTS With increasing added noise, the PCA scores-space distance between groups rapidly decreased and the OPLS-DA cross-validation statistics simultaneously deteriorated. A decrease in correlation between the estimated loadings (added noise) and the true (original) loadings was also observed. While the validity of the OPLS-DA model diminished with increasing added noise, the group separation in scores-space remained basically unaffected. CONCLUSION Supported by the results of Monte Carlo analyses of PCA group separations and OPLS-DA cross-validation metrics, we provide practical guidelines and cross-validatory recommendations for reliable inference from PCA and OPLS-DA models.","author":[{"dropping-particle":"","family":"Worley","given":"Bradley","non-dropping-particle":"","parse-names":false,"suffix":""},{"dropping-particle":"","family":"Powers","given":"Robert","non-dropping-particle":"","parse-names":false,"suffix":""}],"container-title":"Current Metabolomics","id":"ITEM-1","issue":"2","issued":{"date-parts":[["2016","6","30"]]},"page":"97-103","title":"PCA as a Practical Indicator of OPLS-DA Model Reliability","type":"article-journal","volume":"4"},"suppress-author":1,"uris":["http://www.mendeley.com/documents/?uuid=7d82bb3d-7cc2-36c7-9e42-56e92c50eeac"]}],"mendeley":{"formattedCitation":"(2016)","plainTextFormattedCitation":"(2016)","previouslyFormattedCitation":"(2016)"},"properties":{"noteIndex":0},"schema":"https://github.com/citation-style-language/schema/raw/master/csl-citation.json"}</w:instrText>
+        <w:instrText>ADDIN CSL_CITATION {"citationItems":[{"id":"ITEM-1","itemData":{"DOI":"10.2174/2213235X04666160613122429","ISBN":"0000000000000","ISSN":"2213235X","PMID":"27547730","abstract":"BACKGROUND Principal Component Analysis (PCA) and Orthogonal Projections to Latent Structures Discriminant Analysis (OPLS-DA) are powerful statistical modeling tools that provide insights into separations between experimental groups based on high-dimensional spectral measurements from NMR, MS or other analytical instrumentation. However, when used without validation, these tools may lead investigators to statistically unreliable conclusions. This danger is especially real for Partial Least Squares (PLS) and OPLS, which aggressively force separations between experimental groups. As a result, OPLS-DA is often used as an alternative method when PCA fails to expose group separation, but this practice is highly dangerous. Without rigorous validation, OPLS-DA can easily yield statistically unreliable group separation. METHODS A Monte Carlo analysis of PCA group separations and OPLS-DA cross-validation metrics was performed on NMR datasets with statistically significant separations in scores-space. A linearly increasing amount of Gaussian noise was added to each data matrix followed by the construction and validation of PCA and OPLS-DA models. RESULTS With increasing added noise, the PCA scores-space distance between groups rapidly decreased and the OPLS-DA cross-validation statistics simultaneously deteriorated. A decrease in correlation between the estimated loadings (added noise) and the true (original) loadings was also observed. While the validity of the OPLS-DA model diminished with increasing added noise, the group separation in scores-space remained basically unaffected. CONCLUSION Supported by the results of Monte Carlo analyses of PCA group separations and OPLS-DA cross-validation metrics, we provide practical guidelines and cross-validatory recommendations for reliable inference from PCA and OPLS-DA models.","author":[{"dropping-particle":"","family":"Worley","given":"Bradley","non-dropping-particle":"","parse-names":false,"suffix":""},{"dropping-particle":"","family":"Powers","given":"Robert","non-dropping-particle":"","parse-names":false,"suffix":""}],"container-title":"Current Metabolomics","id":"ITEM-1","issue":"2","issued":{"date-parts":[["2016","6","30"]]},"note":"While the authors show that for OPLS-DA, as model validity decreases, visual separation of groups in score space is basically unaffected, their suggestion that PCA is a reliable indicator for OPLS-DA reliability is not necessarily true under all situations.  When discriminating variables are a small portion of the total number of variables, PCA is especially unreliable at detecting separation.  That is, the same variables responsible for the greatest amount of variation (explained by PC axis 1) are not necessarily the same variables that reliably distinguish groups.  In this situation, poor separation in PCA space is not an indicator that real differences between samples don't exist.  In this case, (O)PLS-DA may still be able to detect differences between groups and identify the distinguishing variables with high VIP scores reliably.","page":"97-103","title":"PCA as a Practical Indicator of OPLS-DA Model Reliability","type":"article-journal","volume":"4"},"suppress-author":1,"uris":["http://www.mendeley.com/documents/?uuid=7d82bb3d-7cc2-36c7-9e42-56e92c50eeac"]}],"mendeley":{"formattedCitation":"(2016)","plainTextFormattedCitation":"(2016)","previouslyFormattedCitation":"(2016)"},"properties":{"noteIndex":0},"schema":"https://github.com/citation-style-language/schema/raw/master/csl-citation.json"}</w:instrText>
       </w:r>
       <w:r>
         <w:fldChar w:fldCharType="separate"/>
@@ -2371,6 +2410,7 @@
         </w:numPr>
       </w:pPr>
       <w:r>
+        <w:lastRenderedPageBreak/>
         <w:t>NEVER do univariate tests on PLS axis loadings.  Use cross-validation to determine if model is significant and explanatory.</w:t>
       </w:r>
     </w:p>
@@ -2462,7 +2502,6 @@
         </w:numPr>
       </w:pPr>
       <w:r>
-        <w:lastRenderedPageBreak/>
         <w:t>What exactly is VIP? How is it related to the s-plot in SIMCA?</w:t>
       </w:r>
     </w:p>
@@ -2665,7 +2704,15 @@
           <w:rFonts w:ascii="Cambria" w:hAnsi="Cambria" w:cs="Times New Roman"/>
           <w:noProof/>
         </w:rPr>
-        <w:t>Kfoury N, Scott E, Orians C, Robbat A (2017) Direct Contact Sorptive Extraction: A Robust Method for Sampling Plant Volatiles in the Field. J Agric Food Chem 65:8501–8509. doi: 10.1021/acs.jafc.7b02847</w:t>
+        <w:t xml:space="preserve">Kfoury N, Scott E, Orians C, Robbat A (2017) Direct Contact Sorptive Extraction: A Robust </w:t>
+      </w:r>
+      <w:r>
+        <w:rPr>
+          <w:rFonts w:ascii="Cambria" w:hAnsi="Cambria" w:cs="Times New Roman"/>
+          <w:noProof/>
+        </w:rPr>
+        <w:lastRenderedPageBreak/>
+        <w:t>Method for Sampling Plant Volatiles in the Field. J Agric Food Chem 65:8501–8509. doi: 10.1021/acs.jafc.7b02847</w:t>
       </w:r>
     </w:p>
     <w:p>
@@ -2749,15 +2796,7 @@
           <w:rFonts w:ascii="Cambria" w:hAnsi="Cambria" w:cs="Times New Roman"/>
           <w:noProof/>
         </w:rPr>
-        <w:t xml:space="preserve">Soininen EM, Valentini A, Coissac E, et al (2009) Analysing diet of small herbivores: the efficiency of DNA barcoding coupled with high-throughput pyrosequencing for deciphering the composition of complex plant mixtures. Front Zool 6:16. doi: </w:t>
-      </w:r>
-      <w:r>
-        <w:rPr>
-          <w:rFonts w:ascii="Cambria" w:hAnsi="Cambria" w:cs="Times New Roman"/>
-          <w:noProof/>
-        </w:rPr>
-        <w:lastRenderedPageBreak/>
-        <w:t>10.1186/1742-9994-6-16</w:t>
+        <w:t>Soininen EM, Valentini A, Coissac E, et al (2009) Analysing diet of small herbivores: the efficiency of DNA barcoding coupled with high-throughput pyrosequencing for deciphering the composition of complex plant mixtures. Front Zool 6:16. doi: 10.1186/1742-9994-6-16</w:t>
       </w:r>
     </w:p>
     <w:p>
@@ -2856,11 +2895,9 @@
       <w:r>
         <w:t>This might belong in the discussion, not introduction.</w:t>
       </w:r>
-      <w:bookmarkStart w:id="3" w:name="_GoBack"/>
-      <w:bookmarkEnd w:id="3"/>
     </w:p>
   </w:comment>
-  <w:comment w:id="11" w:author="Scott, Eric R." w:date="2018-05-29T16:27:00Z" w:initials="SER">
+  <w:comment w:id="10" w:author="Scott, Eric R." w:date="2018-05-29T16:27:00Z" w:initials="SER">
     <w:p>
       <w:pPr>
         <w:pStyle w:val="CommentText"/>
@@ -5352,7 +5389,7 @@
 </file>
 
 <file path=customXml/itemProps1.xml><?xml version="1.0" encoding="utf-8"?>
-<ds:datastoreItem xmlns:ds="http://schemas.openxmlformats.org/officeDocument/2006/customXml" ds:itemID="{FE2558C2-452C-3945-8DED-DA8C35B98D97}">
+<ds:datastoreItem xmlns:ds="http://schemas.openxmlformats.org/officeDocument/2006/customXml" ds:itemID="{96087D27-D6BF-4348-96AC-BF1013BFD764}">
   <ds:schemaRefs>
     <ds:schemaRef ds:uri="http://schemas.openxmlformats.org/officeDocument/2006/bibliography"/>
   </ds:schemaRefs>

</xml_diff>

<commit_message>
Still trying to figure out when PLS is better than PERMANOVA
</commit_message>
<xml_diff>
--- a/manuscript/PLS initial rough draft.docx
+++ b/manuscript/PLS initial rough draft.docx
@@ -360,7 +360,29 @@
       </w:r>
       <w:proofErr w:type="spellEnd"/>
       <w:r>
-        <w:t xml:space="preserve"> to bi-variate regression]. However, these techniques cannot be used when the number of variables exceeds the number of samples [because…]. </w:t>
+        <w:t xml:space="preserve"> to bi-variate regression]. However, </w:t>
+      </w:r>
+      <w:r>
+        <w:t>traditional techniques often can’t be used when the number of variables exceeds the number of observations [</w:t>
+      </w:r>
+      <w:proofErr w:type="spellStart"/>
+      <w:r>
+        <w:t>legendre</w:t>
+      </w:r>
+      <w:proofErr w:type="spellEnd"/>
+      <w:r>
+        <w:t xml:space="preserve"> and </w:t>
+      </w:r>
+      <w:proofErr w:type="spellStart"/>
+      <w:r>
+        <w:t>legendre</w:t>
+      </w:r>
+      <w:proofErr w:type="spellEnd"/>
+      <w:r>
+        <w:t xml:space="preserve"> or some other classical ecology stats text</w:t>
+      </w:r>
+      <w:r>
+        <w:t xml:space="preserve">]. </w:t>
       </w:r>
       <w:commentRangeEnd w:id="2"/>
       <w:r>
@@ -411,7 +433,11 @@
         <w:t xml:space="preserve"> in </w:t>
       </w:r>
       <w:r>
-        <w:t xml:space="preserve">a two-dimensional plot of new, latent variable axes. To derive some p-value to report, researchers may perform some kind of univariate hypothesis testing on the values of the </w:t>
+        <w:t xml:space="preserve">a two-dimensional plot of new, latent variable axes. </w:t>
+      </w:r>
+      <w:commentRangeStart w:id="3"/>
+      <w:r>
+        <w:t xml:space="preserve">To derive some p-value to report, researchers may perform some kind of univariate hypothesis testing on the values of the </w:t>
       </w:r>
       <w:proofErr w:type="spellStart"/>
       <w:r>
@@ -422,7 +448,17 @@
         <w:t xml:space="preserve"> along these new latent variables (e.g. PC axis scores)</w:t>
       </w:r>
       <w:r>
-        <w:t>. This can result in complicated interpretation of ecologicaly meaningful results because a significant effect of a PC axis does not necessarily convey meaning unless the axis iteslf makes good biological sense. Not only does this obscure the interpretation of results, but it can also lead to incorrect conclusions</w:t>
+        <w:t>.</w:t>
+      </w:r>
+      <w:commentRangeEnd w:id="3"/>
+      <w:r>
+        <w:rPr>
+          <w:rStyle w:val="CommentReference"/>
+        </w:rPr>
+        <w:commentReference w:id="3"/>
+      </w:r>
+      <w:r>
+        <w:t xml:space="preserve"> This can result in complicated interpretation of ecologicaly meaningful results because a significant effect of a PC axis does not necessarily convey meaning unless the axis iteslf makes good biological sense. Not only does this obscure the interpretation of results, but it can also lead to incorrect conclusions</w:t>
       </w:r>
       <w:r>
         <w:t xml:space="preserve"> because unsupervised and supervised analyses are fundamentally different. For example, unsupervised and supervised analyses are likely to lead to different conclusions</w:t>
@@ -449,17 +485,14 @@
         <w:spacing w:line="360" w:lineRule="auto"/>
       </w:pPr>
       <w:r>
+        <w:lastRenderedPageBreak/>
         <w:t xml:space="preserve">Partial least squares regression (PLS, also called “projection to latent structures”) and its discriminant analysis </w:t>
       </w:r>
       <w:r>
         <w:t xml:space="preserve">extension </w:t>
       </w:r>
       <w:r>
-        <w:t xml:space="preserve">(PLS-DA), are supervised statistical techniques that work </w:t>
-      </w:r>
-      <w:r>
-        <w:lastRenderedPageBreak/>
-        <w:t>on datasets where the number of variables is greater than the number of samples. PLS was first described in [YEAR, citation] and has since gained popularity in metabolomics[citation], a field that regularly deals with datasets with many more variables (metabolites) than samples. Several s</w:t>
+        <w:t>(PLS-DA), are supervised statistical techniques that work on datasets where the number of variables is greater than the number of samples. PLS was first described in [YEAR, citation] and has since gained popularity in metabolomics[citation], a field that regularly deals with datasets with many more variables (metabolites) than samples. Several s</w:t>
       </w:r>
       <w:r>
         <w:t>tatistical software packages have</w:t>
@@ -481,10 +514,10 @@
       <w:pPr>
         <w:pStyle w:val="Heading1"/>
       </w:pPr>
-      <w:bookmarkStart w:id="3" w:name="questions-i-have"/>
-      <w:bookmarkStart w:id="4" w:name="methods-briefly"/>
-      <w:bookmarkEnd w:id="3"/>
+      <w:bookmarkStart w:id="4" w:name="questions-i-have"/>
+      <w:bookmarkStart w:id="5" w:name="methods-briefly"/>
       <w:bookmarkEnd w:id="4"/>
+      <w:bookmarkEnd w:id="5"/>
       <w:r>
         <w:t>Methods (briefly)</w:t>
       </w:r>
@@ -493,10 +526,28 @@
       <w:pPr>
         <w:pStyle w:val="Heading2"/>
       </w:pPr>
-      <w:bookmarkStart w:id="5" w:name="simulated-data-methods"/>
-      <w:bookmarkEnd w:id="5"/>
+      <w:bookmarkStart w:id="6" w:name="simulated-data-methods"/>
+      <w:bookmarkEnd w:id="6"/>
       <w:r>
         <w:t>Simulated data methods</w:t>
+      </w:r>
+    </w:p>
+    <w:p>
+      <w:pPr>
+        <w:pStyle w:val="BodyText"/>
+      </w:pPr>
+      <w:r>
+        <w:t>I generated multivariate datasets with three “pieces” to them.  One set of variables has low covariation (I’ve called it “noise”).  Another set of variables has medium to high covariation (“signal”), and another set of variables discriminates between two groups, and also has medium to high covariation (“discriminating”).  Then I analyzed these data in a discriminant analysis fashion with PCA followed by a t-test on the PC axes, PLS-DA, and PERMANOVA</w:t>
+      </w:r>
+    </w:p>
+    <w:p>
+      <w:pPr>
+        <w:pStyle w:val="Heading2"/>
+      </w:pPr>
+      <w:bookmarkStart w:id="7" w:name="cupcakes-vs.muffins-methods"/>
+      <w:bookmarkEnd w:id="7"/>
+      <w:r>
+        <w:t>Cupcakes vs. Muffins methods</w:t>
       </w:r>
     </w:p>
     <w:p>
@@ -505,1175 +556,6 @@
         <w:spacing w:line="360" w:lineRule="auto"/>
       </w:pPr>
       <w:r>
-        <w:t>I generated a multivariate dataset with a random covariance structure. I am not sure how to “customize” this yet. Here’s the code:</w:t>
-      </w:r>
-    </w:p>
-    <w:p>
-      <w:pPr>
-        <w:pStyle w:val="SourceCode"/>
-      </w:pPr>
-      <w:r>
-        <w:rPr>
-          <w:rStyle w:val="KeywordTok"/>
-        </w:rPr>
-        <w:t>library</w:t>
-      </w:r>
-      <w:r>
-        <w:rPr>
-          <w:rStyle w:val="NormalTok"/>
-        </w:rPr>
-        <w:t>(MASS)</w:t>
-      </w:r>
-      <w:r>
-        <w:br/>
-      </w:r>
-      <w:r>
-        <w:rPr>
-          <w:rStyle w:val="KeywordTok"/>
-        </w:rPr>
-        <w:t>library</w:t>
-      </w:r>
-      <w:r>
-        <w:rPr>
-          <w:rStyle w:val="NormalTok"/>
-        </w:rPr>
-        <w:t>(dplyr)</w:t>
-      </w:r>
-    </w:p>
-    <w:p>
-      <w:pPr>
-        <w:pStyle w:val="SourceCode"/>
-      </w:pPr>
-      <w:r>
-        <w:rPr>
-          <w:rStyle w:val="VerbatimChar"/>
-        </w:rPr>
-        <w:t xml:space="preserve">## </w:t>
-      </w:r>
-      <w:r>
-        <w:br/>
-      </w:r>
-      <w:r>
-        <w:rPr>
-          <w:rStyle w:val="VerbatimChar"/>
-        </w:rPr>
-        <w:t>## Attaching package: 'dplyr'</w:t>
-      </w:r>
-    </w:p>
-    <w:p>
-      <w:pPr>
-        <w:pStyle w:val="SourceCode"/>
-      </w:pPr>
-      <w:r>
-        <w:rPr>
-          <w:rStyle w:val="VerbatimChar"/>
-        </w:rPr>
-        <w:t>## The following object is masked from 'package:MASS':</w:t>
-      </w:r>
-      <w:r>
-        <w:br/>
-      </w:r>
-      <w:r>
-        <w:rPr>
-          <w:rStyle w:val="VerbatimChar"/>
-        </w:rPr>
-        <w:t xml:space="preserve">## </w:t>
-      </w:r>
-      <w:r>
-        <w:br/>
-      </w:r>
-      <w:r>
-        <w:rPr>
-          <w:rStyle w:val="VerbatimChar"/>
-        </w:rPr>
-        <w:t>##     select</w:t>
-      </w:r>
-    </w:p>
-    <w:p>
-      <w:pPr>
-        <w:pStyle w:val="SourceCode"/>
-      </w:pPr>
-      <w:r>
-        <w:rPr>
-          <w:rStyle w:val="VerbatimChar"/>
-        </w:rPr>
-        <w:t>## The following objects are masked from 'package:stats':</w:t>
-      </w:r>
-      <w:r>
-        <w:br/>
-      </w:r>
-      <w:r>
-        <w:rPr>
-          <w:rStyle w:val="VerbatimChar"/>
-        </w:rPr>
-        <w:t xml:space="preserve">## </w:t>
-      </w:r>
-      <w:r>
-        <w:br/>
-      </w:r>
-      <w:r>
-        <w:rPr>
-          <w:rStyle w:val="VerbatimChar"/>
-        </w:rPr>
-        <w:t>##     filter, lag</w:t>
-      </w:r>
-    </w:p>
-    <w:p>
-      <w:pPr>
-        <w:pStyle w:val="SourceCode"/>
-      </w:pPr>
-      <w:r>
-        <w:rPr>
-          <w:rStyle w:val="VerbatimChar"/>
-        </w:rPr>
-        <w:t>## The following objects are masked from 'package:base':</w:t>
-      </w:r>
-      <w:r>
-        <w:br/>
-      </w:r>
-      <w:r>
-        <w:rPr>
-          <w:rStyle w:val="VerbatimChar"/>
-        </w:rPr>
-        <w:t xml:space="preserve">## </w:t>
-      </w:r>
-      <w:r>
-        <w:br/>
-      </w:r>
-      <w:r>
-        <w:rPr>
-          <w:rStyle w:val="VerbatimChar"/>
-        </w:rPr>
-        <w:t>##     intersect, setdiff, setequal, union</w:t>
-      </w:r>
-    </w:p>
-    <w:p>
-      <w:pPr>
-        <w:pStyle w:val="SourceCode"/>
-      </w:pPr>
-      <w:r>
-        <w:rPr>
-          <w:rStyle w:val="NormalTok"/>
-        </w:rPr>
-        <w:t>vars =</w:t>
-      </w:r>
-      <w:r>
-        <w:rPr>
-          <w:rStyle w:val="StringTok"/>
-        </w:rPr>
-        <w:t xml:space="preserve"> </w:t>
-      </w:r>
-      <w:r>
-        <w:rPr>
-          <w:rStyle w:val="DecValTok"/>
-        </w:rPr>
-        <w:t>50</w:t>
-      </w:r>
-      <w:r>
-        <w:rPr>
-          <w:rStyle w:val="NormalTok"/>
-        </w:rPr>
-        <w:t xml:space="preserve"> </w:t>
-      </w:r>
-      <w:r>
-        <w:rPr>
-          <w:rStyle w:val="CommentTok"/>
-        </w:rPr>
-        <w:t>#how many variables?</w:t>
-      </w:r>
-      <w:r>
-        <w:br/>
-      </w:r>
-      <w:r>
-        <w:rPr>
-          <w:rStyle w:val="NormalTok"/>
-        </w:rPr>
-        <w:t>vars.diff =</w:t>
-      </w:r>
-      <w:r>
-        <w:rPr>
-          <w:rStyle w:val="StringTok"/>
-        </w:rPr>
-        <w:t xml:space="preserve"> </w:t>
-      </w:r>
-      <w:r>
-        <w:rPr>
-          <w:rStyle w:val="DecValTok"/>
-        </w:rPr>
-        <w:t>5</w:t>
-      </w:r>
-      <w:r>
-        <w:rPr>
-          <w:rStyle w:val="NormalTok"/>
-        </w:rPr>
-        <w:t xml:space="preserve"> </w:t>
-      </w:r>
-      <w:r>
-        <w:rPr>
-          <w:rStyle w:val="CommentTok"/>
-        </w:rPr>
-        <w:t>#how many of the vars are going to contribute to differences be</w:t>
-      </w:r>
-      <w:r>
-        <w:rPr>
-          <w:rStyle w:val="CommentTok"/>
-        </w:rPr>
-        <w:lastRenderedPageBreak/>
-        <w:t>tween groups?</w:t>
-      </w:r>
-      <w:r>
-        <w:br/>
-      </w:r>
-      <w:r>
-        <w:rPr>
-          <w:rStyle w:val="NormalTok"/>
-        </w:rPr>
-        <w:t>N =</w:t>
-      </w:r>
-      <w:r>
-        <w:rPr>
-          <w:rStyle w:val="StringTok"/>
-        </w:rPr>
-        <w:t xml:space="preserve"> </w:t>
-      </w:r>
-      <w:r>
-        <w:rPr>
-          <w:rStyle w:val="DecValTok"/>
-        </w:rPr>
-        <w:t>20</w:t>
-      </w:r>
-      <w:r>
-        <w:rPr>
-          <w:rStyle w:val="NormalTok"/>
-        </w:rPr>
-        <w:t xml:space="preserve"> </w:t>
-      </w:r>
-      <w:r>
-        <w:rPr>
-          <w:rStyle w:val="CommentTok"/>
-        </w:rPr>
-        <w:t>#how many samples?</w:t>
-      </w:r>
-      <w:r>
-        <w:br/>
-      </w:r>
-      <w:r>
-        <w:rPr>
-          <w:rStyle w:val="NormalTok"/>
-        </w:rPr>
-        <w:t>seed =</w:t>
-      </w:r>
-      <w:r>
-        <w:rPr>
-          <w:rStyle w:val="StringTok"/>
-        </w:rPr>
-        <w:t xml:space="preserve"> </w:t>
-      </w:r>
-      <w:r>
-        <w:rPr>
-          <w:rStyle w:val="DecValTok"/>
-        </w:rPr>
-        <w:t>100</w:t>
-      </w:r>
-      <w:r>
-        <w:br/>
-      </w:r>
-      <w:r>
-        <w:rPr>
-          <w:rStyle w:val="KeywordTok"/>
-        </w:rPr>
-        <w:t>set.seed</w:t>
-      </w:r>
-      <w:r>
-        <w:rPr>
-          <w:rStyle w:val="NormalTok"/>
-        </w:rPr>
-        <w:t>(seed)</w:t>
-      </w:r>
-      <w:r>
-        <w:br/>
-      </w:r>
-      <w:r>
-        <w:rPr>
-          <w:rStyle w:val="NormalTok"/>
-        </w:rPr>
-        <w:t>A &lt;-</w:t>
-      </w:r>
-      <w:r>
-        <w:rPr>
-          <w:rStyle w:val="StringTok"/>
-        </w:rPr>
-        <w:t xml:space="preserve"> </w:t>
-      </w:r>
-      <w:r>
-        <w:rPr>
-          <w:rStyle w:val="KeywordTok"/>
-        </w:rPr>
-        <w:t>matrix</w:t>
-      </w:r>
-      <w:r>
-        <w:rPr>
-          <w:rStyle w:val="NormalTok"/>
-        </w:rPr>
-        <w:t>(</w:t>
-      </w:r>
-      <w:r>
-        <w:rPr>
-          <w:rStyle w:val="KeywordTok"/>
-        </w:rPr>
-        <w:t>runif</w:t>
-      </w:r>
-      <w:r>
-        <w:rPr>
-          <w:rStyle w:val="NormalTok"/>
-        </w:rPr>
-        <w:t>((vars)</w:t>
-      </w:r>
-      <w:r>
-        <w:rPr>
-          <w:rStyle w:val="OperatorTok"/>
-        </w:rPr>
-        <w:t>^</w:t>
-      </w:r>
-      <w:r>
-        <w:rPr>
-          <w:rStyle w:val="DecValTok"/>
-        </w:rPr>
-        <w:t>2</w:t>
-      </w:r>
-      <w:r>
-        <w:rPr>
-          <w:rStyle w:val="NormalTok"/>
-        </w:rPr>
-        <w:t>)</w:t>
-      </w:r>
-      <w:r>
-        <w:rPr>
-          <w:rStyle w:val="OperatorTok"/>
-        </w:rPr>
-        <w:t>*</w:t>
-      </w:r>
-      <w:r>
-        <w:rPr>
-          <w:rStyle w:val="DecValTok"/>
-        </w:rPr>
-        <w:t>2</w:t>
-      </w:r>
-      <w:r>
-        <w:rPr>
-          <w:rStyle w:val="OperatorTok"/>
-        </w:rPr>
-        <w:t>-</w:t>
-      </w:r>
-      <w:r>
-        <w:rPr>
-          <w:rStyle w:val="DecValTok"/>
-        </w:rPr>
-        <w:t>1</w:t>
-      </w:r>
-      <w:r>
-        <w:rPr>
-          <w:rStyle w:val="NormalTok"/>
-        </w:rPr>
-        <w:t xml:space="preserve">, </w:t>
-      </w:r>
-      <w:r>
-        <w:rPr>
-          <w:rStyle w:val="DataTypeTok"/>
-        </w:rPr>
-        <w:t>ncol=</w:t>
-      </w:r>
-      <w:r>
-        <w:rPr>
-          <w:rStyle w:val="NormalTok"/>
-        </w:rPr>
-        <w:t>vars)</w:t>
-      </w:r>
-      <w:r>
-        <w:br/>
-      </w:r>
-      <w:r>
-        <w:rPr>
-          <w:rStyle w:val="NormalTok"/>
-        </w:rPr>
-        <w:t>Sigma &lt;-</w:t>
-      </w:r>
-      <w:r>
-        <w:rPr>
-          <w:rStyle w:val="StringTok"/>
-        </w:rPr>
-        <w:t xml:space="preserve"> </w:t>
-      </w:r>
-      <w:r>
-        <w:rPr>
-          <w:rStyle w:val="KeywordTok"/>
-        </w:rPr>
-        <w:t>t</w:t>
-      </w:r>
-      <w:r>
-        <w:rPr>
-          <w:rStyle w:val="NormalTok"/>
-        </w:rPr>
-        <w:t xml:space="preserve">(A) </w:t>
-      </w:r>
-      <w:r>
-        <w:rPr>
-          <w:rStyle w:val="OperatorTok"/>
-        </w:rPr>
-        <w:t>%*%</w:t>
-      </w:r>
-      <w:r>
-        <w:rPr>
-          <w:rStyle w:val="StringTok"/>
-        </w:rPr>
-        <w:t xml:space="preserve"> </w:t>
-      </w:r>
-      <w:r>
-        <w:rPr>
-          <w:rStyle w:val="NormalTok"/>
-        </w:rPr>
-        <w:t>A</w:t>
-      </w:r>
-      <w:r>
-        <w:br/>
-      </w:r>
-      <w:r>
-        <w:rPr>
-          <w:rStyle w:val="NormalTok"/>
-        </w:rPr>
-        <w:t>data3 &lt;-</w:t>
-      </w:r>
-      <w:r>
-        <w:rPr>
-          <w:rStyle w:val="StringTok"/>
-        </w:rPr>
-        <w:t xml:space="preserve"> </w:t>
-      </w:r>
-      <w:r>
-        <w:rPr>
-          <w:rStyle w:val="KeywordTok"/>
-        </w:rPr>
-        <w:t>mvrnorm</w:t>
-      </w:r>
-      <w:r>
-        <w:rPr>
-          <w:rStyle w:val="NormalTok"/>
-        </w:rPr>
-        <w:t>(</w:t>
-      </w:r>
-      <w:r>
-        <w:rPr>
-          <w:rStyle w:val="DataTypeTok"/>
-        </w:rPr>
-        <w:t>n =</w:t>
-      </w:r>
-      <w:r>
-        <w:rPr>
-          <w:rStyle w:val="NormalTok"/>
-        </w:rPr>
-        <w:t xml:space="preserve"> N, </w:t>
-      </w:r>
-      <w:r>
-        <w:rPr>
-          <w:rStyle w:val="DataTypeTok"/>
-        </w:rPr>
-        <w:t>mu =</w:t>
-      </w:r>
-      <w:r>
-        <w:rPr>
-          <w:rStyle w:val="NormalTok"/>
-        </w:rPr>
-        <w:t xml:space="preserve"> </w:t>
-      </w:r>
-      <w:r>
-        <w:rPr>
-          <w:rStyle w:val="KeywordTok"/>
-        </w:rPr>
-        <w:t>rep</w:t>
-      </w:r>
-      <w:r>
-        <w:rPr>
-          <w:rStyle w:val="NormalTok"/>
-        </w:rPr>
-        <w:t>(</w:t>
-      </w:r>
-      <w:r>
-        <w:rPr>
-          <w:rStyle w:val="DecValTok"/>
-        </w:rPr>
-        <w:t>0</w:t>
-      </w:r>
-      <w:r>
-        <w:rPr>
-          <w:rStyle w:val="NormalTok"/>
-        </w:rPr>
-        <w:t xml:space="preserve">, vars), </w:t>
-      </w:r>
-      <w:r>
-        <w:rPr>
-          <w:rStyle w:val="DataTypeTok"/>
-        </w:rPr>
-        <w:t>Sigma =</w:t>
-      </w:r>
-      <w:r>
-        <w:rPr>
-          <w:rStyle w:val="NormalTok"/>
-        </w:rPr>
-        <w:t xml:space="preserve"> Sigma) </w:t>
-      </w:r>
-      <w:r>
-        <w:rPr>
-          <w:rStyle w:val="OperatorTok"/>
-        </w:rPr>
-        <w:t>%&gt;%</w:t>
-      </w:r>
-      <w:r>
-        <w:rPr>
-          <w:rStyle w:val="StringTok"/>
-        </w:rPr>
-        <w:t xml:space="preserve"> </w:t>
-      </w:r>
-      <w:r>
-        <w:rPr>
-          <w:rStyle w:val="KeywordTok"/>
-        </w:rPr>
-        <w:t>as.data.frame</w:t>
-      </w:r>
-      <w:r>
-        <w:rPr>
-          <w:rStyle w:val="NormalTok"/>
-        </w:rPr>
-        <w:t>()</w:t>
-      </w:r>
-    </w:p>
-    <w:p>
-      <w:pPr>
-        <w:pStyle w:val="FirstParagraph"/>
-      </w:pPr>
-      <w:r>
-        <w:t>I then assigned group membership for each row.</w:t>
-      </w:r>
-    </w:p>
-    <w:p>
-      <w:pPr>
-        <w:pStyle w:val="SourceCode"/>
-      </w:pPr>
-      <w:r>
-        <w:rPr>
-          <w:rStyle w:val="NormalTok"/>
-        </w:rPr>
-        <w:t>data4 &lt;-</w:t>
-      </w:r>
-      <w:r>
-        <w:rPr>
-          <w:rStyle w:val="StringTok"/>
-        </w:rPr>
-        <w:t xml:space="preserve"> </w:t>
-      </w:r>
-      <w:r>
-        <w:rPr>
-          <w:rStyle w:val="NormalTok"/>
-        </w:rPr>
-        <w:t xml:space="preserve">data3 </w:t>
-      </w:r>
-      <w:r>
-        <w:rPr>
-          <w:rStyle w:val="OperatorTok"/>
-        </w:rPr>
-        <w:t>%&gt;%</w:t>
-      </w:r>
-      <w:r>
-        <w:br/>
-      </w:r>
-      <w:r>
-        <w:rPr>
-          <w:rStyle w:val="StringTok"/>
-        </w:rPr>
-        <w:t xml:space="preserve">  </w:t>
-      </w:r>
-      <w:r>
-        <w:rPr>
-          <w:rStyle w:val="KeywordTok"/>
-        </w:rPr>
-        <w:t>mutate</w:t>
-      </w:r>
-      <w:r>
-        <w:rPr>
-          <w:rStyle w:val="NormalTok"/>
-        </w:rPr>
-        <w:t>(</w:t>
-      </w:r>
-      <w:r>
-        <w:rPr>
-          <w:rStyle w:val="DataTypeTok"/>
-        </w:rPr>
-        <w:t>group =</w:t>
-      </w:r>
-      <w:r>
-        <w:rPr>
-          <w:rStyle w:val="NormalTok"/>
-        </w:rPr>
-        <w:t xml:space="preserve"> </w:t>
-      </w:r>
-      <w:r>
-        <w:rPr>
-          <w:rStyle w:val="KeywordTok"/>
-        </w:rPr>
-        <w:t>c</w:t>
-      </w:r>
-      <w:r>
-        <w:rPr>
-          <w:rStyle w:val="NormalTok"/>
-        </w:rPr>
-        <w:t>(</w:t>
-      </w:r>
-      <w:r>
-        <w:rPr>
-          <w:rStyle w:val="KeywordTok"/>
-        </w:rPr>
-        <w:t>rep</w:t>
-      </w:r>
-      <w:r>
-        <w:rPr>
-          <w:rStyle w:val="NormalTok"/>
-        </w:rPr>
-        <w:t>(</w:t>
-      </w:r>
-      <w:r>
-        <w:rPr>
-          <w:rStyle w:val="StringTok"/>
-        </w:rPr>
-        <w:t>"a"</w:t>
-      </w:r>
-      <w:r>
-        <w:rPr>
-          <w:rStyle w:val="NormalTok"/>
-        </w:rPr>
-        <w:t xml:space="preserve">, </w:t>
-      </w:r>
-      <w:r>
-        <w:rPr>
-          <w:rStyle w:val="KeywordTok"/>
-        </w:rPr>
-        <w:t>nrow</w:t>
-      </w:r>
-      <w:r>
-        <w:rPr>
-          <w:rStyle w:val="NormalTok"/>
-        </w:rPr>
-        <w:t>(data3)</w:t>
-      </w:r>
-      <w:r>
-        <w:rPr>
-          <w:rStyle w:val="OperatorTok"/>
-        </w:rPr>
-        <w:t>/</w:t>
-      </w:r>
-      <w:r>
-        <w:rPr>
-          <w:rStyle w:val="DecValTok"/>
-        </w:rPr>
-        <w:t>2</w:t>
-      </w:r>
-      <w:r>
-        <w:rPr>
-          <w:rStyle w:val="NormalTok"/>
-        </w:rPr>
-        <w:t xml:space="preserve">), </w:t>
-      </w:r>
-      <w:r>
-        <w:rPr>
-          <w:rStyle w:val="KeywordTok"/>
-        </w:rPr>
-        <w:t>rep</w:t>
-      </w:r>
-      <w:r>
-        <w:rPr>
-          <w:rStyle w:val="NormalTok"/>
-        </w:rPr>
-        <w:t>(</w:t>
-      </w:r>
-      <w:r>
-        <w:rPr>
-          <w:rStyle w:val="StringTok"/>
-        </w:rPr>
-        <w:t>"b"</w:t>
-      </w:r>
-      <w:r>
-        <w:rPr>
-          <w:rStyle w:val="NormalTok"/>
-        </w:rPr>
-        <w:t xml:space="preserve">, </w:t>
-      </w:r>
-      <w:r>
-        <w:rPr>
-          <w:rStyle w:val="KeywordTok"/>
-        </w:rPr>
-        <w:t>nrow</w:t>
-      </w:r>
-      <w:r>
-        <w:rPr>
-          <w:rStyle w:val="NormalTok"/>
-        </w:rPr>
-        <w:t>(data3)</w:t>
-      </w:r>
-      <w:r>
-        <w:rPr>
-          <w:rStyle w:val="OperatorTok"/>
-        </w:rPr>
-        <w:t>/</w:t>
-      </w:r>
-      <w:r>
-        <w:rPr>
-          <w:rStyle w:val="DecValTok"/>
-        </w:rPr>
-        <w:t>2</w:t>
-      </w:r>
-      <w:r>
-        <w:rPr>
-          <w:rStyle w:val="NormalTok"/>
-        </w:rPr>
-        <w:t xml:space="preserve">))) </w:t>
-      </w:r>
-      <w:r>
-        <w:rPr>
-          <w:rStyle w:val="OperatorTok"/>
-        </w:rPr>
-        <w:t>%&gt;%</w:t>
-      </w:r>
-      <w:r>
-        <w:rPr>
-          <w:rStyle w:val="StringTok"/>
-        </w:rPr>
-        <w:t xml:space="preserve"> </w:t>
-      </w:r>
-      <w:r>
-        <w:rPr>
-          <w:rStyle w:val="CommentTok"/>
-        </w:rPr>
-        <w:t>#adds a column, "group", with a's and b's</w:t>
-      </w:r>
-      <w:r>
-        <w:br/>
-      </w:r>
-      <w:r>
-        <w:rPr>
-          <w:rStyle w:val="StringTok"/>
-        </w:rPr>
-        <w:t xml:space="preserve">  </w:t>
-      </w:r>
-      <w:r>
-        <w:rPr>
-          <w:rStyle w:val="KeywordTok"/>
-        </w:rPr>
-        <w:t>select</w:t>
-      </w:r>
-      <w:r>
-        <w:rPr>
-          <w:rStyle w:val="NormalTok"/>
-        </w:rPr>
-        <w:t xml:space="preserve">(group, </w:t>
-      </w:r>
-      <w:r>
-        <w:rPr>
-          <w:rStyle w:val="KeywordTok"/>
-        </w:rPr>
-        <w:t>everything</w:t>
-      </w:r>
-      <w:r>
-        <w:rPr>
-          <w:rStyle w:val="NormalTok"/>
-        </w:rPr>
-        <w:t>())</w:t>
-      </w:r>
-    </w:p>
-    <w:p>
-      <w:pPr>
-        <w:pStyle w:val="FirstParagraph"/>
-        <w:spacing w:line="360" w:lineRule="auto"/>
-      </w:pPr>
-      <w:r>
-        <w:t>Then I created a second data set that added 5 new variables that discriminated between groups</w:t>
-      </w:r>
-    </w:p>
-    <w:p>
-      <w:pPr>
-        <w:pStyle w:val="SourceCode"/>
-      </w:pPr>
-      <w:r>
-        <w:rPr>
-          <w:rStyle w:val="KeywordTok"/>
-        </w:rPr>
-        <w:t>set.seed</w:t>
-      </w:r>
-      <w:r>
-        <w:rPr>
-          <w:rStyle w:val="NormalTok"/>
-        </w:rPr>
-        <w:t>(seed)</w:t>
-      </w:r>
-      <w:r>
-        <w:br/>
-      </w:r>
-      <w:r>
-        <w:rPr>
-          <w:rStyle w:val="CommentTok"/>
-        </w:rPr>
-        <w:t># add x variables that are based on existing ones but with differences between groups</w:t>
-      </w:r>
-      <w:r>
-        <w:br/>
-      </w:r>
-      <w:r>
-        <w:rPr>
-          <w:rStyle w:val="NormalTok"/>
-        </w:rPr>
-        <w:t>x =</w:t>
-      </w:r>
-      <w:r>
-        <w:rPr>
-          <w:rStyle w:val="StringTok"/>
-        </w:rPr>
-        <w:t xml:space="preserve"> </w:t>
-      </w:r>
-      <w:r>
-        <w:rPr>
-          <w:rStyle w:val="DecValTok"/>
-        </w:rPr>
-        <w:t>5</w:t>
-      </w:r>
-      <w:r>
-        <w:br/>
-      </w:r>
-      <w:r>
-        <w:rPr>
-          <w:rStyle w:val="CommentTok"/>
-        </w:rPr>
-        <w:t># strength of difference (passed to rnorm())</w:t>
-      </w:r>
-      <w:r>
-        <w:br/>
-      </w:r>
-      <w:r>
-        <w:rPr>
-          <w:rStyle w:val="NormalTok"/>
-        </w:rPr>
-        <w:t>mu =</w:t>
-      </w:r>
-      <w:r>
-        <w:rPr>
-          <w:rStyle w:val="StringTok"/>
-        </w:rPr>
-        <w:t xml:space="preserve"> </w:t>
-      </w:r>
-      <w:r>
-        <w:rPr>
-          <w:rStyle w:val="DecValTok"/>
-        </w:rPr>
-        <w:t>5</w:t>
-      </w:r>
-      <w:r>
-        <w:br/>
-      </w:r>
-      <w:r>
-        <w:rPr>
-          <w:rStyle w:val="NormalTok"/>
-        </w:rPr>
-        <w:t>data5 &lt;-</w:t>
-      </w:r>
-      <w:r>
-        <w:rPr>
-          <w:rStyle w:val="StringTok"/>
-        </w:rPr>
-        <w:t xml:space="preserve"> </w:t>
-      </w:r>
-      <w:r>
-        <w:rPr>
-          <w:rStyle w:val="NormalTok"/>
-        </w:rPr>
-        <w:t xml:space="preserve">data4 </w:t>
-      </w:r>
-      <w:r>
-        <w:rPr>
-          <w:rStyle w:val="OperatorTok"/>
-        </w:rPr>
-        <w:t>%&gt;%</w:t>
-      </w:r>
-      <w:r>
-        <w:br/>
-      </w:r>
-      <w:r>
-        <w:rPr>
-          <w:rStyle w:val="StringTok"/>
-        </w:rPr>
-        <w:t xml:space="preserve">  </w:t>
-      </w:r>
-      <w:r>
-        <w:rPr>
-          <w:rStyle w:val="KeywordTok"/>
-        </w:rPr>
-        <w:t>mutate_at</w:t>
-      </w:r>
-      <w:r>
-        <w:rPr>
-          <w:rStyle w:val="NormalTok"/>
-        </w:rPr>
-        <w:t>(</w:t>
-      </w:r>
-      <w:r>
-        <w:rPr>
-          <w:rStyle w:val="KeywordTok"/>
-        </w:rPr>
-        <w:t>vars</w:t>
-      </w:r>
-      <w:r>
-        <w:rPr>
-          <w:rStyle w:val="NormalTok"/>
-        </w:rPr>
-        <w:t>(</w:t>
-      </w:r>
-      <w:r>
-        <w:rPr>
-          <w:rStyle w:val="KeywordTok"/>
-        </w:rPr>
-        <w:t>num_range</w:t>
-      </w:r>
-      <w:r>
-        <w:rPr>
-          <w:rStyle w:val="NormalTok"/>
-        </w:rPr>
-        <w:t>(</w:t>
-      </w:r>
-      <w:r>
-        <w:rPr>
-          <w:rStyle w:val="StringTok"/>
-        </w:rPr>
-        <w:t>"V"</w:t>
-      </w:r>
-      <w:r>
-        <w:rPr>
-          <w:rStyle w:val="NormalTok"/>
-        </w:rPr>
-        <w:t xml:space="preserve">, </w:t>
-      </w:r>
-      <w:r>
-        <w:rPr>
-          <w:rStyle w:val="DecValTok"/>
-        </w:rPr>
-        <w:t>1</w:t>
-      </w:r>
-      <w:r>
-        <w:rPr>
-          <w:rStyle w:val="OperatorTok"/>
-        </w:rPr>
-        <w:t>:</w:t>
-      </w:r>
-      <w:r>
-        <w:rPr>
-          <w:rStyle w:val="NormalTok"/>
-        </w:rPr>
-        <w:t>x)),</w:t>
-      </w:r>
-      <w:r>
-        <w:br/>
-      </w:r>
-      <w:r>
-        <w:rPr>
-          <w:rStyle w:val="NormalTok"/>
-        </w:rPr>
-        <w:t xml:space="preserve">            </w:t>
-      </w:r>
-      <w:r>
-        <w:rPr>
-          <w:rStyle w:val="CommentTok"/>
-        </w:rPr>
-        <w:t># if its in group a, add a random number, if group b, subtract a random number</w:t>
-      </w:r>
-      <w:r>
-        <w:br/>
-      </w:r>
-      <w:r>
-        <w:rPr>
-          <w:rStyle w:val="NormalTok"/>
-        </w:rPr>
-        <w:t xml:space="preserve">            </w:t>
-      </w:r>
-      <w:r>
-        <w:rPr>
-          <w:rStyle w:val="KeywordTok"/>
-        </w:rPr>
-        <w:t>funs</w:t>
-      </w:r>
-      <w:r>
-        <w:rPr>
-          <w:rStyle w:val="NormalTok"/>
-        </w:rPr>
-        <w:t>(</w:t>
-      </w:r>
-      <w:r>
-        <w:rPr>
-          <w:rStyle w:val="DataTypeTok"/>
-        </w:rPr>
-        <w:t>D =</w:t>
-      </w:r>
-      <w:r>
-        <w:rPr>
-          <w:rStyle w:val="NormalTok"/>
-        </w:rPr>
-        <w:t xml:space="preserve"> </w:t>
-      </w:r>
-      <w:r>
-        <w:rPr>
-          <w:rStyle w:val="KeywordTok"/>
-        </w:rPr>
-        <w:t>ifelse</w:t>
-      </w:r>
-      <w:r>
-        <w:rPr>
-          <w:rStyle w:val="NormalTok"/>
-        </w:rPr>
-        <w:t xml:space="preserve">(group </w:t>
-      </w:r>
-      <w:r>
-        <w:rPr>
-          <w:rStyle w:val="OperatorTok"/>
-        </w:rPr>
-        <w:t>==</w:t>
-      </w:r>
-      <w:r>
-        <w:rPr>
-          <w:rStyle w:val="StringTok"/>
-        </w:rPr>
-        <w:t xml:space="preserve"> "a"</w:t>
-      </w:r>
-      <w:r>
-        <w:rPr>
-          <w:rStyle w:val="NormalTok"/>
-        </w:rPr>
-        <w:t xml:space="preserve">, . </w:t>
-      </w:r>
-      <w:r>
-        <w:rPr>
-          <w:rStyle w:val="OperatorTok"/>
-        </w:rPr>
-        <w:t>+</w:t>
-      </w:r>
-      <w:r>
-        <w:rPr>
-          <w:rStyle w:val="StringTok"/>
-        </w:rPr>
-        <w:t xml:space="preserve"> </w:t>
-      </w:r>
-      <w:r>
-        <w:rPr>
-          <w:rStyle w:val="KeywordTok"/>
-        </w:rPr>
-        <w:t>rnorm</w:t>
-      </w:r>
-      <w:r>
-        <w:rPr>
-          <w:rStyle w:val="NormalTok"/>
-        </w:rPr>
-        <w:t>(</w:t>
-      </w:r>
-      <w:r>
-        <w:rPr>
-          <w:rStyle w:val="DecValTok"/>
-        </w:rPr>
-        <w:t>1</w:t>
-      </w:r>
-      <w:r>
-        <w:rPr>
-          <w:rStyle w:val="NormalTok"/>
-        </w:rPr>
-        <w:t xml:space="preserve">, mu, </w:t>
-      </w:r>
-      <w:r>
-        <w:rPr>
-          <w:rStyle w:val="DecValTok"/>
-        </w:rPr>
-        <w:t>1</w:t>
-      </w:r>
-      <w:r>
-        <w:rPr>
-          <w:rStyle w:val="NormalTok"/>
-        </w:rPr>
-        <w:t xml:space="preserve">), . </w:t>
-      </w:r>
-      <w:r>
-        <w:rPr>
-          <w:rStyle w:val="OperatorTok"/>
-        </w:rPr>
-        <w:t>-</w:t>
-      </w:r>
-      <w:r>
-        <w:rPr>
-          <w:rStyle w:val="StringTok"/>
-        </w:rPr>
-        <w:t xml:space="preserve"> </w:t>
-      </w:r>
-      <w:r>
-        <w:rPr>
-          <w:rStyle w:val="KeywordTok"/>
-        </w:rPr>
-        <w:t>rnorm</w:t>
-      </w:r>
-      <w:r>
-        <w:rPr>
-          <w:rStyle w:val="NormalTok"/>
-        </w:rPr>
-        <w:t>(</w:t>
-      </w:r>
-      <w:r>
-        <w:rPr>
-          <w:rStyle w:val="DecValTok"/>
-        </w:rPr>
-        <w:t>1</w:t>
-      </w:r>
-      <w:r>
-        <w:rPr>
-          <w:rStyle w:val="NormalTok"/>
-        </w:rPr>
-        <w:t xml:space="preserve">, mu, </w:t>
-      </w:r>
-      <w:r>
-        <w:rPr>
-          <w:rStyle w:val="DecValTok"/>
-        </w:rPr>
-        <w:t>1</w:t>
-      </w:r>
-      <w:r>
-        <w:rPr>
-          <w:rStyle w:val="NormalTok"/>
-        </w:rPr>
-        <w:t>))))</w:t>
-      </w:r>
-    </w:p>
-    <w:p>
-      <w:pPr>
-        <w:pStyle w:val="FirstParagraph"/>
-        <w:spacing w:line="360" w:lineRule="auto"/>
-      </w:pPr>
-      <w:r>
-        <w:t>Then I did PCA and PLS-DA on both datasets to produce the figure below. I tried this with several random seeds to purposefully cherry-pick an example where PCA reveals no separation, but PLS-DA is significant. I then did univariate t-tests for each variable to check that there were no differences just by chance in my totally random dataset.</w:t>
-      </w:r>
-    </w:p>
-    <w:p>
-      <w:pPr>
-        <w:pStyle w:val="Heading2"/>
-      </w:pPr>
-      <w:bookmarkStart w:id="6" w:name="cupcakes-vs.muffins-methods"/>
-      <w:bookmarkEnd w:id="6"/>
-      <w:r>
-        <w:t>Cupcakes vs. Muffins methods</w:t>
-      </w:r>
-    </w:p>
-    <w:p>
-      <w:pPr>
-        <w:pStyle w:val="FirstParagraph"/>
-        <w:spacing w:line="360" w:lineRule="auto"/>
-      </w:pPr>
-      <w:r>
         <w:t>I took a random subsample of 40 recipes (20 muffins and 20 cupcakes) where each variable is an ingredient (in cups per serving) and applied PCA and PLS-DA on it. I tried this with several random seeds to purposefully cherry-pick an example where PCA revealed some separation to compare the results of PCA vs PLS-DA.</w:t>
       </w:r>
     </w:p>
@@ -1683,17 +565,17 @@
         <w:spacing w:line="360" w:lineRule="auto"/>
       </w:pPr>
       <w:r>
+        <w:t>I should also do PLS regression on calories per serving and include that instead or in addition to the cupcakes vs. muffins plots.</w:t>
+      </w:r>
+    </w:p>
+    <w:p>
+      <w:pPr>
+        <w:pStyle w:val="Heading1"/>
+      </w:pPr>
+      <w:bookmarkStart w:id="8" w:name="results"/>
+      <w:bookmarkEnd w:id="8"/>
+      <w:r>
         <w:lastRenderedPageBreak/>
-        <w:t>I should also do PLS regression on calories per serving and include that instead or in addition to the cupcakes vs. muffins plots.</w:t>
-      </w:r>
-    </w:p>
-    <w:p>
-      <w:pPr>
-        <w:pStyle w:val="Heading1"/>
-      </w:pPr>
-      <w:bookmarkStart w:id="7" w:name="results"/>
-      <w:bookmarkEnd w:id="7"/>
-      <w:r>
         <w:t>Results</w:t>
       </w:r>
     </w:p>
@@ -1701,10 +583,204 @@
       <w:pPr>
         <w:pStyle w:val="Heading2"/>
       </w:pPr>
-      <w:bookmarkStart w:id="8" w:name="simulated-data-set"/>
-      <w:bookmarkEnd w:id="8"/>
+      <w:bookmarkStart w:id="9" w:name="simulated-data-set"/>
+      <w:bookmarkEnd w:id="9"/>
       <w:r>
         <w:t>Simulated data set</w:t>
+      </w:r>
+    </w:p>
+    <w:p>
+      <w:pPr>
+        <w:pStyle w:val="BodyText"/>
+      </w:pPr>
+      <w:r>
+        <w:t>What I can say for almost sure:</w:t>
+      </w:r>
+    </w:p>
+    <w:p>
+      <w:pPr>
+        <w:pStyle w:val="BodyText"/>
+        <w:numPr>
+          <w:ilvl w:val="0"/>
+          <w:numId w:val="18"/>
+        </w:numPr>
+      </w:pPr>
+      <w:r>
+        <w:t xml:space="preserve">Separation in PCA space is terrible at finding a needle in a haystack.  That is, if your discriminating variables are a small proportion (or even only half) of your total variables, it does an exceptionally terrible job at detecting differences between groups.  </w:t>
+      </w:r>
+    </w:p>
+    <w:p>
+      <w:pPr>
+        <w:pStyle w:val="BodyText"/>
+        <w:numPr>
+          <w:ilvl w:val="0"/>
+          <w:numId w:val="18"/>
+        </w:numPr>
+      </w:pPr>
+      <w:r>
+        <w:t xml:space="preserve">PERMANOVA does better at discriminant analyses than PLS-DA or t-tests on PCA axes in every situation I’ve tested.  </w:t>
+      </w:r>
+      <w:r>
+        <w:t xml:space="preserve">PERMANOVA detects differences even when discriminating variables are a small proportion of the data.  The performance of PERMANOVA is somewhat reduced when other covarying (but not correlated with group membership) variables are added.  In this situation, PLS-DA actually finds group separation more often, which could be interpreted as false positives. </w:t>
+      </w:r>
+      <w:r>
+        <w:t>So, if your goal is just to say that two or more groups are different, use PERMANOVA.  It offers more flexible design (multiple factors and their interactions) and doesn’t even seem THAT sensitive to departures from homogeneity of variance</w:t>
+      </w:r>
+      <w:r>
+        <w:t xml:space="preserve"> (I tested this)</w:t>
+      </w:r>
+      <w:r>
+        <w:t>.  The only disadvantage is that if you want to find out which variables are responsible for separation, you need to do all the post hoc tests and then you lose power quickly.  PLS-DA on the other hand, offers VIP scores or axis loadings that can help you identify important variables.  I guess there’s no reason you couldn’t do both.</w:t>
+      </w:r>
+      <w:r>
+        <w:t xml:space="preserve"> </w:t>
+      </w:r>
+      <w:r>
+        <w:t xml:space="preserve"> Basically, my response to </w:t>
+      </w:r>
+      <w:r>
+        <w:fldChar w:fldCharType="begin" w:fldLock="1"/>
+      </w:r>
+      <w:r>
+        <w:instrText>ADDIN CSL_CITATION {"citationItems":[{"id":"ITEM-1","itemData":{"DOI":"10.2174/2213235X04666160613122429","ISBN":"0000000000000","ISSN":"2213235X","PMID":"27547730","abstract":"BACKGROUND Principal Component Analysis (PCA) and Orthogonal Projections to Latent Structures Discriminant Analysis (OPLS-DA) are powerful statistical modeling tools that provide insights into separations between experimental groups based on high-dimensional spectral measurements from NMR, MS or other analytical instrumentation. However, when used without validation, these tools may lead investigators to statistically unreliable conclusions. This danger is especially real for Partial Least Squares (PLS) and OPLS, which aggressively force separations between experimental groups. As a result, OPLS-DA is often used as an alternative method when PCA fails to expose group separation, but this practice is highly dangerous. Without rigorous validation, OPLS-DA can easily yield statistically unreliable group separation. METHODS A Monte Carlo analysis of PCA group separations and OPLS-DA cross-validation metrics was performed on NMR datasets with statistically significant separations in scores-space. A linearly increasing amount of Gaussian noise was added to each data matrix followed by the construction and validation of PCA and OPLS-DA models. RESULTS With increasing added noise, the PCA scores-space distance between groups rapidly decreased and the OPLS-DA cross-validation statistics simultaneously deteriorated. A decrease in correlation between the estimated loadings (added noise) and the true (original) loadings was also observed. While the validity of the OPLS-DA model diminished with increasing added noise, the group separation in scores-space remained basically unaffected. CONCLUSION Supported by the results of Monte Carlo analyses of PCA group separations and OPLS-DA cross-validation metrics, we provide practical guidelines and cross-validatory recommendations for reliable inference from PCA and OPLS-DA models.","author":[{"dropping-particle":"","family":"Worley","given":"Bradley","non-dropping-particle":"","parse-names":false,"suffix":""},{"dropping-particle":"","family":"Powers","given":"Robert","non-dropping-particle":"","parse-names":false,"suffix":""}],"container-title":"Current Metabolomics","id":"ITEM-1","issue":"2","issued":{"date-parts":[["2016","6","30"]]},"note":"While the authors show that for OPLS-DA, as model validity decreases, visual separation of groups in score space is basically unaffected, their suggestion that PCA is a reliable indicator for OPLS-DA reliability is not necessarily true under all situations. When discriminating variables are a small portion of the total number of variables, PCA is especially unreliable at detecting separation. That is, the same variables responsible for the greatest amount of variation (explained by PC axis 1) are not necessarily the same variables that reliably distinguish groups. In this situation, poor separation in PCA space is not an indicator that real differences between samples don't exist. In this case, (O)PLS-DA may still be able to detect differences between groups and identify the distinguishing variables with high VIP scores reliably.","page":"97-103","title":"PCA as a Practical Indicator of OPLS-DA Model Reliability","type":"article-journal","volume":"4"},"uris":["http://www.mendeley.com/documents/?uuid=7d82bb3d-7cc2-36c7-9e42-56e92c50eeac"]}],"mendeley":{"formattedCitation":"(Worley and Powers 2016)","plainTextFormattedCitation":"(Worley and Powers 2016)"},"properties":{"noteIndex":0},"schema":"https://github.com/citation-style-language/schema/raw/master/csl-citation.json"}</w:instrText>
+      </w:r>
+      <w:r>
+        <w:fldChar w:fldCharType="separate"/>
+      </w:r>
+      <w:r>
+        <w:rPr>
+          <w:noProof/>
+        </w:rPr>
+        <w:t>(Worley and Powers 2016)</w:t>
+      </w:r>
+      <w:r>
+        <w:fldChar w:fldCharType="end"/>
+      </w:r>
+      <w:r>
+        <w:t xml:space="preserve"> is “no, don’t use PCA to validate PLS-DA models.  Use PERMANOVA”.</w:t>
+      </w:r>
+    </w:p>
+    <w:p>
+      <w:pPr>
+        <w:pStyle w:val="BodyText"/>
+        <w:numPr>
+          <w:ilvl w:val="0"/>
+          <w:numId w:val="18"/>
+        </w:numPr>
+      </w:pPr>
+      <w:r>
+        <w:t xml:space="preserve">The </w:t>
+      </w:r>
+      <w:proofErr w:type="spellStart"/>
+      <w:r>
+        <w:t>adonis</w:t>
+      </w:r>
+      <w:proofErr w:type="spellEnd"/>
+      <w:r>
+        <w:t>() function that runs PERMANOVA can also be used for continuous response variables (I’m not sure what this test is called, PER-multivariate-regression?).  It seems like it also does a better job than PLS, but I haven’t fully tested this yet.</w:t>
+      </w:r>
+    </w:p>
+    <w:p>
+      <w:pPr>
+        <w:pStyle w:val="BodyText"/>
+        <w:numPr>
+          <w:ilvl w:val="0"/>
+          <w:numId w:val="18"/>
+        </w:numPr>
+      </w:pPr>
+      <w:bookmarkStart w:id="10" w:name="_GoBack"/>
+      <w:r>
+        <w:t xml:space="preserve">Even if a PLS-DA model is </w:t>
+      </w:r>
+      <w:r>
+        <w:rPr>
+          <w:b/>
+        </w:rPr>
+        <w:t>terrible</w:t>
+      </w:r>
+      <w:r>
+        <w:t xml:space="preserve"> there </w:t>
+      </w:r>
+      <w:r>
+        <w:t>can be</w:t>
+      </w:r>
+      <w:r>
+        <w:t xml:space="preserve"> visible separation in a plot of the first two axes.  DO NOT publish PLS-DA plots if the model is not significant.  In fact, don’t publish these plots on their own at all.  They are useful as bi-plots or side-by-side with loading plots, but if all you’re trying to show is visual separation, </w:t>
+      </w:r>
+      <w:r>
+        <w:rPr>
+          <w:b/>
+        </w:rPr>
+        <w:t>don’t do it</w:t>
+      </w:r>
+      <w:r>
+        <w:t>.</w:t>
+      </w:r>
+      <w:r>
+        <w:t xml:space="preserve"> It is misleading to readers.</w:t>
+      </w:r>
+      <w:r>
+        <w:t xml:space="preserve">  </w:t>
+      </w:r>
+      <w:r>
+        <w:rPr>
+          <w:i/>
+        </w:rPr>
+        <w:t>Maybe</w:t>
+      </w:r>
+      <w:r>
+        <w:t xml:space="preserve"> they’re useful if you have more than 2 groups, so you can see that some groups are more similar to each other than others.</w:t>
+      </w:r>
+    </w:p>
+    <w:bookmarkEnd w:id="10"/>
+    <w:p>
+      <w:pPr>
+        <w:pStyle w:val="BodyText"/>
+        <w:numPr>
+          <w:ilvl w:val="0"/>
+          <w:numId w:val="18"/>
+        </w:numPr>
+      </w:pPr>
+      <w:r>
+        <w:t xml:space="preserve">It is irresponsible to get VIP scores from a poor PLS-DA model. </w:t>
+      </w:r>
+      <w:r>
+        <w:fldChar w:fldCharType="begin" w:fldLock="1"/>
+      </w:r>
+      <w:r>
+        <w:instrText>ADDIN CSL_CITATION {"citationItems":[{"id":"ITEM-1","itemData":{"DOI":"10.1016/J.CHEMOLAB.2004.12.011","ISSN":"0169-7439","abstract":"Variable selection is one of the important practical issues for many scientific engineers. Although the PLS (partial least squares) regression combined with the VIP (variable importance in the projection) scores is often used when the multicollinearity is present among variables, there are few guidelines about its uses as well as its performance. The purpose of this paper is to explore the nature of the VIP method and to compare with other methods through computer simulation experiments. We design 108 experiments where observations are generated from true models considering four factors–the proportion of the number of relevant predictors, the magnitude of correlations between predictors, the structure of regression coefficients, and the magnitude of signal to noise. Confusion matrix is adopted to evaluate the performance of PLS, the Lasso, and stepwise method. We also discuss the proper cutoff value of the VIP method to increase its performance. Some practical hints for the use of the VIP method are given as simulation results.","author":[{"dropping-particle":"","family":"Chong","given":"Il-Gyo","non-dropping-particle":"","parse-names":false,"suffix":""},{"dropping-particle":"","family":"Jun","given":"Chi-Hyuck","non-dropping-particle":"","parse-names":false,"suffix":""}],"container-title":"Chemometrics and Intelligent Laboratory Systems","id":"ITEM-1","issue":"1-2","issued":{"date-parts":[["2005","7","28"]]},"page":"103-112","publisher":"Elsevier","title":"Performance of some variable selection methods when multicollinearity is present","type":"article-journal","volume":"78"},"uris":["http://www.mendeley.com/documents/?uuid=a1381c03-c365-3d3a-b436-a2760136a60e"]}],"mendeley":{"formattedCitation":"(Chong and Jun 2005)","plainTextFormattedCitation":"(Chong and Jun 2005)","previouslyFormattedCitation":"(Chong and Jun 2005)"},"properties":{"noteIndex":0},"schema":"https://github.com/citation-style-language/schema/raw/master/csl-citation.json"}</w:instrText>
+      </w:r>
+      <w:r>
+        <w:fldChar w:fldCharType="separate"/>
+      </w:r>
+      <w:r>
+        <w:rPr>
+          <w:noProof/>
+        </w:rPr>
+        <w:t>(Chong and Jun 2005)</w:t>
+      </w:r>
+      <w:r>
+        <w:fldChar w:fldCharType="end"/>
+      </w:r>
+      <w:r>
+        <w:t xml:space="preserve"> shows that no matter what, some VIP scores will be &gt;1, because that’s how VIP works (I think the mean VIP has to be 1 or something??). Therefore, the VIP &gt; 1 cutoff is somewhat arbitrary.  If it’s a weaker model, use a higher cutoff.</w:t>
+      </w:r>
+    </w:p>
+    <w:p>
+      <w:pPr>
+        <w:pStyle w:val="BodyText"/>
+      </w:pPr>
+      <w:r>
+        <w:t xml:space="preserve">Question: Why or in what circumstances is </w:t>
+      </w:r>
+      <w:r>
+        <w:rPr>
+          <w:b/>
+        </w:rPr>
+        <w:t>ordination</w:t>
+      </w:r>
+      <w:r>
+        <w:t xml:space="preserve"> preferable?</w:t>
       </w:r>
     </w:p>
     <w:p>
@@ -1716,6 +792,7 @@
         <w:rPr>
           <w:noProof/>
         </w:rPr>
+        <w:lastRenderedPageBreak/>
         <w:drawing>
           <wp:inline distT="0" distB="0" distL="0" distR="0" wp14:anchorId="350052B3" wp14:editId="68716568">
             <wp:extent cx="5334000" cy="4849090"/>
@@ -1797,7 +874,6 @@
         <w:spacing w:line="360" w:lineRule="auto"/>
       </w:pPr>
       <w:r>
-        <w:lastRenderedPageBreak/>
         <w:t xml:space="preserve">The addition of 5 discriminating variables has a negligible effect on the PCA. There is still essentially no separation between the two groups along either PC1 or PC2. However, the effect of these discriminating variables on the PLS-DA is apparent both in the visual separation between groups as well as the </w:t>
       </w:r>
       <m:oMath>
@@ -1907,7 +983,11 @@
         </m:sSup>
       </m:oMath>
       <w:r>
-        <w:t xml:space="preserve"> and high p value from this model indicates that this separation is due to chance. Without reporting these cross-validation measures, the PLS-DA plot alone would be extremely misleading. We therefore recommend that plots of non-significant PLS models not be included in publications. It’s also worth noting that even though only 5 of 55 variables were created to distinguish the groups, the first predictive axis of the PLS-DA on the full data set describes 13.1% of the total variation in the data. In addition, the VIP scores of 5 non-discriminating varibles were over 1. Maybe VIP scores alone shouldn’t be used to determine importance of variables. False-discovery-rate adjusted t-tests more accurately identify distinguishing variables in this case.</w:t>
+        <w:t xml:space="preserve"> and high p value from this model indicates that this separation is due to chance. </w:t>
+      </w:r>
+      <w:r>
+        <w:lastRenderedPageBreak/>
+        <w:t>Without reporting these cross-validation measures, the PLS-DA plot alone would be extremely misleading. We therefore recommend that plots of non-significant PLS models not be included in publications. It’s also worth noting that even though only 5 of 55 variables were created to distinguish the groups, the first predictive axis of the PLS-DA on the full data set describes 13.1% of the total variation in the data. In addition, the VIP scores of 5 non-discriminating varibles were over 1. Maybe VIP scores alone shouldn’t be used to determine importance of variables. False-discovery-rate adjusted t-tests more accurately identify distinguishing variables in this case.</w:t>
       </w:r>
     </w:p>
     <w:p>
@@ -1981,8 +1061,8 @@
       <w:pPr>
         <w:pStyle w:val="Heading2"/>
       </w:pPr>
-      <w:bookmarkStart w:id="9" w:name="cupcakes-vs.muffins"/>
-      <w:bookmarkEnd w:id="9"/>
+      <w:bookmarkStart w:id="11" w:name="cupcakes-vs.muffins"/>
+      <w:bookmarkEnd w:id="11"/>
       <w:r>
         <w:lastRenderedPageBreak/>
         <w:t>Cupcakes vs. Muffins</w:t>
@@ -2047,19 +1127,19 @@
       <w:r>
         <w:t xml:space="preserve">Figure 2: PCA (A) and </w:t>
       </w:r>
-      <w:commentRangeStart w:id="10"/>
+      <w:commentRangeStart w:id="12"/>
       <w:r>
         <w:t>O</w:t>
       </w:r>
       <w:r>
         <w:t xml:space="preserve">PLS-DA </w:t>
       </w:r>
-      <w:commentRangeEnd w:id="10"/>
+      <w:commentRangeEnd w:id="12"/>
       <w:r>
         <w:rPr>
           <w:rStyle w:val="CommentReference"/>
         </w:rPr>
-        <w:commentReference w:id="10"/>
+        <w:commentReference w:id="12"/>
       </w:r>
       <w:r>
         <w:t>(B) on 20 cupcake and 20 muffin recipes.</w:t>
@@ -2183,8 +1263,8 @@
       <w:pPr>
         <w:pStyle w:val="Heading1"/>
       </w:pPr>
-      <w:bookmarkStart w:id="11" w:name="discussion"/>
-      <w:bookmarkEnd w:id="11"/>
+      <w:bookmarkStart w:id="13" w:name="discussion"/>
+      <w:bookmarkEnd w:id="13"/>
       <w:r>
         <w:t>Discussion</w:t>
       </w:r>
@@ -2196,8 +1276,6 @@
       <w:r>
         <w:t>Results of simulated data.</w:t>
       </w:r>
-      <w:bookmarkStart w:id="12" w:name="_GoBack"/>
-      <w:bookmarkEnd w:id="12"/>
     </w:p>
     <w:p>
       <w:pPr>
@@ -2210,7 +1288,7 @@
         <w:fldChar w:fldCharType="begin" w:fldLock="1"/>
       </w:r>
       <w:r>
-        <w:instrText>ADDIN CSL_CITATION {"citationItems":[{"id":"ITEM-1","itemData":{"DOI":"10.2174/2213235X04666160613122429","ISBN":"0000000000000","ISSN":"2213235X","PMID":"27547730","abstract":"BACKGROUND Principal Component Analysis (PCA) and Orthogonal Projections to Latent Structures Discriminant Analysis (OPLS-DA) are powerful statistical modeling tools that provide insights into separations between experimental groups based on high-dimensional spectral measurements from NMR, MS or other analytical instrumentation. However, when used without validation, these tools may lead investigators to statistically unreliable conclusions. This danger is especially real for Partial Least Squares (PLS) and OPLS, which aggressively force separations between experimental groups. As a result, OPLS-DA is often used as an alternative method when PCA fails to expose group separation, but this practice is highly dangerous. Without rigorous validation, OPLS-DA can easily yield statistically unreliable group separation. METHODS A Monte Carlo analysis of PCA group separations and OPLS-DA cross-validation metrics was performed on NMR datasets with statistically significant separations in scores-space. A linearly increasing amount of Gaussian noise was added to each data matrix followed by the construction and validation of PCA and OPLS-DA models. RESULTS With increasing added noise, the PCA scores-space distance between groups rapidly decreased and the OPLS-DA cross-validation statistics simultaneously deteriorated. A decrease in correlation between the estimated loadings (added noise) and the true (original) loadings was also observed. While the validity of the OPLS-DA model diminished with increasing added noise, the group separation in scores-space remained basically unaffected. CONCLUSION Supported by the results of Monte Carlo analyses of PCA group separations and OPLS-DA cross-validation metrics, we provide practical guidelines and cross-validatory recommendations for reliable inference from PCA and OPLS-DA models.","author":[{"dropping-particle":"","family":"Worley","given":"Bradley","non-dropping-particle":"","parse-names":false,"suffix":""},{"dropping-particle":"","family":"Powers","given":"Robert","non-dropping-particle":"","parse-names":false,"suffix":""}],"container-title":"Current Metabolomics","id":"ITEM-1","issue":"2","issued":{"date-parts":[["2016","6","30"]]},"note":"While the authors show that for OPLS-DA, as model validity decreases, visual separation of groups in score space is basically unaffected, their suggestion that PCA is a reliable indicator for OPLS-DA reliability is not necessarily true under all situations.  When discriminating variables are a small portion of the total number of variables, PCA is especially unreliable at detecting separation.  That is, the same variables responsible for the greatest amount of variation (explained by PC axis 1) are not necessarily the same variables that reliably distinguish groups.  In this situation, poor separation in PCA space is not an indicator that real differences between samples don't exist.  In this case, (O)PLS-DA may still be able to detect differences between groups and identify the distinguishing variables with high VIP scores reliably.","page":"97-103","title":"PCA as a Practical Indicator of OPLS-DA Model Reliability","type":"article-journal","volume":"4"},"suppress-author":1,"uris":["http://www.mendeley.com/documents/?uuid=7d82bb3d-7cc2-36c7-9e42-56e92c50eeac"]}],"mendeley":{"formattedCitation":"(2016)","plainTextFormattedCitation":"(2016)","previouslyFormattedCitation":"(Worley and Powers 2016)"},"properties":{"noteIndex":0},"schema":"https://github.com/citation-style-language/schema/raw/master/csl-citation.json"}</w:instrText>
+        <w:instrText>ADDIN CSL_CITATION {"citationItems":[{"id":"ITEM-1","itemData":{"DOI":"10.2174/2213235X04666160613122429","ISBN":"0000000000000","ISSN":"2213235X","PMID":"27547730","abstract":"BACKGROUND Principal Component Analysis (PCA) and Orthogonal Projections to Latent Structures Discriminant Analysis (OPLS-DA) are powerful statistical modeling tools that provide insights into separations between experimental groups based on high-dimensional spectral measurements from NMR, MS or other analytical instrumentation. However, when used without validation, these tools may lead investigators to statistically unreliable conclusions. This danger is especially real for Partial Least Squares (PLS) and OPLS, which aggressively force separations between experimental groups. As a result, OPLS-DA is often used as an alternative method when PCA fails to expose group separation, but this practice is highly dangerous. Without rigorous validation, OPLS-DA can easily yield statistically unreliable group separation. METHODS A Monte Carlo analysis of PCA group separations and OPLS-DA cross-validation metrics was performed on NMR datasets with statistically significant separations in scores-space. A linearly increasing amount of Gaussian noise was added to each data matrix followed by the construction and validation of PCA and OPLS-DA models. RESULTS With increasing added noise, the PCA scores-space distance between groups rapidly decreased and the OPLS-DA cross-validation statistics simultaneously deteriorated. A decrease in correlation between the estimated loadings (added noise) and the true (original) loadings was also observed. While the validity of the OPLS-DA model diminished with increasing added noise, the group separation in scores-space remained basically unaffected. CONCLUSION Supported by the results of Monte Carlo analyses of PCA group separations and OPLS-DA cross-validation metrics, we provide practical guidelines and cross-validatory recommendations for reliable inference from PCA and OPLS-DA models.","author":[{"dropping-particle":"","family":"Worley","given":"Bradley","non-dropping-particle":"","parse-names":false,"suffix":""},{"dropping-particle":"","family":"Powers","given":"Robert","non-dropping-particle":"","parse-names":false,"suffix":""}],"container-title":"Current Metabolomics","id":"ITEM-1","issue":"2","issued":{"date-parts":[["2016","6","30"]]},"note":"While the authors show that for OPLS-DA, as model validity decreases, visual separation of groups in score space is basically unaffected, their suggestion that PCA is a reliable indicator for OPLS-DA reliability is not necessarily true under all situations. When discriminating variables are a small portion of the total number of variables, PCA is especially unreliable at detecting separation. That is, the same variables responsible for the greatest amount of variation (explained by PC axis 1) are not necessarily the same variables that reliably distinguish groups. In this situation, poor separation in PCA space is not an indicator that real differences between samples don't exist. In this case, (O)PLS-DA may still be able to detect differences between groups and identify the distinguishing variables with high VIP scores reliably.","page":"97-103","title":"PCA as a Practical Indicator of OPLS-DA Model Reliability","type":"article-journal","volume":"4"},"suppress-author":1,"uris":["http://www.mendeley.com/documents/?uuid=7d82bb3d-7cc2-36c7-9e42-56e92c50eeac"]}],"mendeley":{"formattedCitation":"(2016)","plainTextFormattedCitation":"(2016)","previouslyFormattedCitation":"(2016)"},"properties":{"noteIndex":0},"schema":"https://github.com/citation-style-language/schema/raw/master/csl-citation.json"}</w:instrText>
       </w:r>
       <w:r>
         <w:fldChar w:fldCharType="separate"/>
@@ -2225,10 +1303,7 @@
         <w:fldChar w:fldCharType="end"/>
       </w:r>
       <w:r>
-        <w:t xml:space="preserve"> also compare separation in PCA score space with that in OPLS-DA score space. </w:t>
-      </w:r>
-      <w:r>
-        <w:t>While the authors show that for OPLS-DA, as model validity decreases, separation of groups in score space is basically unaffected, their suggestion that PCA is a reliable indicator for OPLS-DA reliability is not necessarily true under all situations. When discriminating variables are a small portion of the total number of variables, PCA is especially unreliable at detecting separation. That is, the variables responsible for the greatest amount of variation (explained by PC axis 1) are not necessarily the same variables that reliably distinguish groups. In this situation, poor separation in PCA space is not an indicator that real differences between samples don't exist. In this case, (O)PLS-DA may still be able to detect differences between groups and identify the distinguishing variables with high VIP scores reliably.</w:t>
+        <w:t xml:space="preserve"> also compare separation in PCA score space with that in OPLS-DA score space. While the authors show that for OPLS-DA, as model validity decreases, separation of groups in score space is basically unaffected, their suggestion that PCA is a reliable indicator for OPLS-DA reliability is not necessarily true under all situations. When discriminating variables are a small portion of the total number of variables, PCA is especially unreliable at detecting separation. That is, the variables responsible for the greatest amount of variation (explained by PC axis 1) are not necessarily the same variables that reliably distinguish groups. In this situation, poor separation in PCA space is not an indicator that real differences between samples don't exist. In this case, (O)PLS-DA may still be able to detect differences between groups and identify the distinguishing variables with high VIP scores reliably.</w:t>
       </w:r>
     </w:p>
     <w:p>
@@ -2351,7 +1426,7 @@
         <w:fldChar w:fldCharType="begin" w:fldLock="1"/>
       </w:r>
       <w:r>
-        <w:instrText>ADDIN CSL_CITATION {"citationItems":[{"id":"ITEM-1","itemData":{"DOI":"10.2174/2213235X04666160613122429","ISBN":"0000000000000","ISSN":"2213235X","PMID":"27547730","abstract":"BACKGROUND Principal Component Analysis (PCA) and Orthogonal Projections to Latent Structures Discriminant Analysis (OPLS-DA) are powerful statistical modeling tools that provide insights into separations between experimental groups based on high-dimensional spectral measurements from NMR, MS or other analytical instrumentation. However, when used without validation, these tools may lead investigators to statistically unreliable conclusions. This danger is especially real for Partial Least Squares (PLS) and OPLS, which aggressively force separations between experimental groups. As a result, OPLS-DA is often used as an alternative method when PCA fails to expose group separation, but this practice is highly dangerous. Without rigorous validation, OPLS-DA can easily yield statistically unreliable group separation. METHODS A Monte Carlo analysis of PCA group separations and OPLS-DA cross-validation metrics was performed on NMR datasets with statistically significant separations in scores-space. A linearly increasing amount of Gaussian noise was added to each data matrix followed by the construction and validation of PCA and OPLS-DA models. RESULTS With increasing added noise, the PCA scores-space distance between groups rapidly decreased and the OPLS-DA cross-validation statistics simultaneously deteriorated. A decrease in correlation between the estimated loadings (added noise) and the true (original) loadings was also observed. While the validity of the OPLS-DA model diminished with increasing added noise, the group separation in scores-space remained basically unaffected. CONCLUSION Supported by the results of Monte Carlo analyses of PCA group separations and OPLS-DA cross-validation metrics, we provide practical guidelines and cross-validatory recommendations for reliable inference from PCA and OPLS-DA models.","author":[{"dropping-particle":"","family":"Worley","given":"Bradley","non-dropping-particle":"","parse-names":false,"suffix":""},{"dropping-particle":"","family":"Powers","given":"Robert","non-dropping-particle":"","parse-names":false,"suffix":""}],"container-title":"Current Metabolomics","id":"ITEM-1","issue":"2","issued":{"date-parts":[["2016","6","30"]]},"note":"While the authors show that for OPLS-DA, as model validity decreases, visual separation of groups in score space is basically unaffected, their suggestion that PCA is a reliable indicator for OPLS-DA reliability is not necessarily true under all situations.  When discriminating variables are a small portion of the total number of variables, PCA is especially unreliable at detecting separation.  That is, the same variables responsible for the greatest amount of variation (explained by PC axis 1) are not necessarily the same variables that reliably distinguish groups.  In this situation, poor separation in PCA space is not an indicator that real differences between samples don't exist.  In this case, (O)PLS-DA may still be able to detect differences between groups and identify the distinguishing variables with high VIP scores reliably.","page":"97-103","title":"PCA as a Practical Indicator of OPLS-DA Model Reliability","type":"article-journal","volume":"4"},"suppress-author":1,"uris":["http://www.mendeley.com/documents/?uuid=7d82bb3d-7cc2-36c7-9e42-56e92c50eeac"]}],"mendeley":{"formattedCitation":"(2016)","plainTextFormattedCitation":"(2016)","previouslyFormattedCitation":"(2016)"},"properties":{"noteIndex":0},"schema":"https://github.com/citation-style-language/schema/raw/master/csl-citation.json"}</w:instrText>
+        <w:instrText>ADDIN CSL_CITATION {"citationItems":[{"id":"ITEM-1","itemData":{"DOI":"10.2174/2213235X04666160613122429","ISBN":"0000000000000","ISSN":"2213235X","PMID":"27547730","abstract":"BACKGROUND Principal Component Analysis (PCA) and Orthogonal Projections to Latent Structures Discriminant Analysis (OPLS-DA) are powerful statistical modeling tools that provide insights into separations between experimental groups based on high-dimensional spectral measurements from NMR, MS or other analytical instrumentation. However, when used without validation, these tools may lead investigators to statistically unreliable conclusions. This danger is especially real for Partial Least Squares (PLS) and OPLS, which aggressively force separations between experimental groups. As a result, OPLS-DA is often used as an alternative method when PCA fails to expose group separation, but this practice is highly dangerous. Without rigorous validation, OPLS-DA can easily yield statistically unreliable group separation. METHODS A Monte Carlo analysis of PCA group separations and OPLS-DA cross-validation metrics was performed on NMR datasets with statistically significant separations in scores-space. A linearly increasing amount of Gaussian noise was added to each data matrix followed by the construction and validation of PCA and OPLS-DA models. RESULTS With increasing added noise, the PCA scores-space distance between groups rapidly decreased and the OPLS-DA cross-validation statistics simultaneously deteriorated. A decrease in correlation between the estimated loadings (added noise) and the true (original) loadings was also observed. While the validity of the OPLS-DA model diminished with increasing added noise, the group separation in scores-space remained basically unaffected. CONCLUSION Supported by the results of Monte Carlo analyses of PCA group separations and OPLS-DA cross-validation metrics, we provide practical guidelines and cross-validatory recommendations for reliable inference from PCA and OPLS-DA models.","author":[{"dropping-particle":"","family":"Worley","given":"Bradley","non-dropping-particle":"","parse-names":false,"suffix":""},{"dropping-particle":"","family":"Powers","given":"Robert","non-dropping-particle":"","parse-names":false,"suffix":""}],"container-title":"Current Metabolomics","id":"ITEM-1","issue":"2","issued":{"date-parts":[["2016","6","30"]]},"note":"While the authors show that for OPLS-DA, as model validity decreases, visual separation of groups in score space is basically unaffected, their suggestion that PCA is a reliable indicator for OPLS-DA reliability is not necessarily true under all situations. When discriminating variables are a small portion of the total number of variables, PCA is especially unreliable at detecting separation. That is, the same variables responsible for the greatest amount of variation (explained by PC axis 1) are not necessarily the same variables that reliably distinguish groups. In this situation, poor separation in PCA space is not an indicator that real differences between samples don't exist. In this case, (O)PLS-DA may still be able to detect differences between groups and identify the distinguishing variables with high VIP scores reliably.","page":"97-103","title":"PCA as a Practical Indicator of OPLS-DA Model Reliability","type":"article-journal","volume":"4"},"suppress-author":1,"uris":["http://www.mendeley.com/documents/?uuid=7d82bb3d-7cc2-36c7-9e42-56e92c50eeac"]}],"mendeley":{"formattedCitation":"(2016)","plainTextFormattedCitation":"(2016)","previouslyFormattedCitation":"(2016)"},"properties":{"noteIndex":0},"schema":"https://github.com/citation-style-language/schema/raw/master/csl-citation.json"}</w:instrText>
       </w:r>
       <w:r>
         <w:fldChar w:fldCharType="separate"/>
@@ -2430,8 +1505,8 @@
       <w:pPr>
         <w:pStyle w:val="Heading1"/>
       </w:pPr>
-      <w:bookmarkStart w:id="13" w:name="introduction"/>
-      <w:bookmarkEnd w:id="13"/>
+      <w:bookmarkStart w:id="14" w:name="introduction"/>
+      <w:bookmarkEnd w:id="14"/>
       <w:r>
         <w:t xml:space="preserve">Questions I have (that I should find answers for) </w:t>
       </w:r>
@@ -2620,7 +1695,7 @@
           <w:rFonts w:ascii="Cambria" w:hAnsi="Cambria" w:cs="Times New Roman"/>
           <w:noProof/>
         </w:rPr>
-        <w:t>Cooke SJ, Hinch SG, Wikelski M, et al (2004) Biotelemetry: a mechanistic approach to ecology. Trends Ecol Evol 19:334–343. doi: 10.1016/J.TREE.2004.04.003</w:t>
+        <w:t>Chong I-G, Jun C-H (2005) Performance of some variable selection methods when multicollinearity is present. Chemom Intell Lab Syst 78:103–112. doi: 10.1016/J.CHEMOLAB.2004.12.011</w:t>
       </w:r>
     </w:p>
     <w:p>
@@ -2641,7 +1716,7 @@
           <w:rFonts w:ascii="Cambria" w:hAnsi="Cambria" w:cs="Times New Roman"/>
           <w:noProof/>
         </w:rPr>
-        <w:t>Dickinson JL, Shirk J, Bonter D, et al (2012) The current state of citizen science as a tool for ecological research and public engagement. Front Ecol Environ 10:291–297. doi: 10.1890/110236</w:t>
+        <w:t>Cooke SJ, Hinch SG, Wikelski M, et al (2004) Biotelemetry: a mechanistic approach to ecology. Trends Ecol Evol 19:334–343. doi: 10.1016/J.TREE.2004.04.003</w:t>
       </w:r>
     </w:p>
     <w:p>
@@ -2662,7 +1737,7 @@
           <w:rFonts w:ascii="Cambria" w:hAnsi="Cambria" w:cs="Times New Roman"/>
           <w:noProof/>
         </w:rPr>
-        <w:t>Fahlgren N, Gehan MA, Baxter I (2015) Lights, camera, action: high-throughput plant phenotyping is ready for a close-up. Curr Opin Plant Biol 24:93–99. doi: 10.1016/J.PBI.2015.02.006</w:t>
+        <w:t>Dickinson JL, Shirk J, Bonter D, et al (2012) The current state of citizen science as a tool for ecological research and public engagement. Front Ecol Environ 10:291–297. doi: 10.1890/110236</w:t>
       </w:r>
     </w:p>
     <w:p>
@@ -2683,7 +1758,7 @@
           <w:rFonts w:ascii="Cambria" w:hAnsi="Cambria" w:cs="Times New Roman"/>
           <w:noProof/>
         </w:rPr>
-        <w:t>Kallenbach M, Oh Y, Eilers EJ, et al (2014) A robust, simple, high-throughput technique for time-resolved plant volatile analysis in field experiments. Plant J 78:1060–1072. doi: 10.1111/tpj.12523</w:t>
+        <w:t>Fahlgren N, Gehan MA, Baxter I (2015) Lights, camera, action: high-throughput plant phenotyping is ready for a close-up. Curr Opin Plant Biol 24:93–99. doi: 10.1016/J.PBI.2015.02.006</w:t>
       </w:r>
     </w:p>
     <w:p>
@@ -2704,7 +1779,7 @@
           <w:rFonts w:ascii="Cambria" w:hAnsi="Cambria" w:cs="Times New Roman"/>
           <w:noProof/>
         </w:rPr>
-        <w:t xml:space="preserve">Kfoury N, Scott E, Orians C, Robbat A (2017) Direct Contact Sorptive Extraction: A Robust </w:t>
+        <w:t xml:space="preserve">Kallenbach M, Oh Y, Eilers EJ, et al (2014) A robust, simple, high-throughput technique for </w:t>
       </w:r>
       <w:r>
         <w:rPr>
@@ -2712,7 +1787,28 @@
           <w:noProof/>
         </w:rPr>
         <w:lastRenderedPageBreak/>
-        <w:t>Method for Sampling Plant Volatiles in the Field. J Agric Food Chem 65:8501–8509. doi: 10.1021/acs.jafc.7b02847</w:t>
+        <w:t>time-resolved plant volatile analysis in field experiments. Plant J 78:1060–1072. doi: 10.1111/tpj.12523</w:t>
+      </w:r>
+    </w:p>
+    <w:p>
+      <w:pPr>
+        <w:widowControl w:val="0"/>
+        <w:autoSpaceDE w:val="0"/>
+        <w:autoSpaceDN w:val="0"/>
+        <w:adjustRightInd w:val="0"/>
+        <w:spacing w:before="180" w:after="180"/>
+        <w:ind w:left="480" w:hanging="480"/>
+        <w:rPr>
+          <w:rFonts w:ascii="Cambria" w:hAnsi="Cambria" w:cs="Times New Roman"/>
+          <w:noProof/>
+        </w:rPr>
+      </w:pPr>
+      <w:r>
+        <w:rPr>
+          <w:rFonts w:ascii="Cambria" w:hAnsi="Cambria" w:cs="Times New Roman"/>
+          <w:noProof/>
+        </w:rPr>
+        <w:t>Kfoury N, Scott E, Orians C, Robbat A (2017) Direct Contact Sorptive Extraction: A Robust Method for Sampling Plant Volatiles in the Field. J Agric Food Chem 65:8501–8509. doi: 10.1021/acs.jafc.7b02847</w:t>
       </w:r>
     </w:p>
     <w:p>
@@ -2897,7 +1993,23 @@
       </w:r>
     </w:p>
   </w:comment>
-  <w:comment w:id="10" w:author="Scott, Eric R." w:date="2018-05-29T16:27:00Z" w:initials="SER">
+  <w:comment w:id="3" w:author="Scott, Eric R." w:date="2018-07-15T11:32:00Z" w:initials="SER">
+    <w:p>
+      <w:pPr>
+        <w:pStyle w:val="CommentText"/>
+      </w:pPr>
+      <w:r>
+        <w:rPr>
+          <w:rStyle w:val="CommentReference"/>
+        </w:rPr>
+        <w:annotationRef/>
+      </w:r>
+      <w:r>
+        <w:t>How common is this really?  Need to find example papers that do this.</w:t>
+      </w:r>
+    </w:p>
+  </w:comment>
+  <w:comment w:id="12" w:author="Scott, Eric R." w:date="2018-05-29T16:27:00Z" w:initials="SER">
     <w:p>
       <w:pPr>
         <w:pStyle w:val="CommentText"/>
@@ -2923,6 +2035,7 @@
 <w15:commentsEx xmlns:wpc="http://schemas.microsoft.com/office/word/2010/wordprocessingCanvas" xmlns:cx="http://schemas.microsoft.com/office/drawing/2014/chartex" xmlns:cx1="http://schemas.microsoft.com/office/drawing/2015/9/8/chartex" xmlns:cx2="http://schemas.microsoft.com/office/drawing/2015/10/21/chartex" xmlns:cx3="http://schemas.microsoft.com/office/drawing/2016/5/9/chartex" xmlns:cx4="http://schemas.microsoft.com/office/drawing/2016/5/10/chartex" xmlns:cx5="http://schemas.microsoft.com/office/drawing/2016/5/11/chartex" xmlns:cx6="http://schemas.microsoft.com/office/drawing/2016/5/12/chartex" xmlns:cx7="http://schemas.microsoft.com/office/drawing/2016/5/13/chartex" xmlns:cx8="http://schemas.microsoft.com/office/drawing/2016/5/14/chartex" xmlns:mc="http://schemas.openxmlformats.org/markup-compatibility/2006" xmlns:aink="http://schemas.microsoft.com/office/drawing/2016/ink" xmlns:am3d="http://schemas.microsoft.com/office/drawing/2017/model3d" xmlns:o="urn:schemas-microsoft-com:office:office" xmlns:r="http://schemas.openxmlformats.org/officeDocument/2006/relationships" xmlns:m="http://schemas.openxmlformats.org/officeDocument/2006/math" xmlns:v="urn:schemas-microsoft-com:vml" xmlns:wp14="http://schemas.microsoft.com/office/word/2010/wordprocessingDrawing" xmlns:wp="http://schemas.openxmlformats.org/drawingml/2006/wordprocessingDrawing" xmlns:w10="urn:schemas-microsoft-com:office:word" xmlns:w="http://schemas.openxmlformats.org/wordprocessingml/2006/main" xmlns:w14="http://schemas.microsoft.com/office/word/2010/wordml" xmlns:w15="http://schemas.microsoft.com/office/word/2012/wordml" xmlns:w16cid="http://schemas.microsoft.com/office/word/2016/wordml/cid" xmlns:w16se="http://schemas.microsoft.com/office/word/2015/wordml/symex" xmlns:wpg="http://schemas.microsoft.com/office/word/2010/wordprocessingGroup" xmlns:wpi="http://schemas.microsoft.com/office/word/2010/wordprocessingInk" xmlns:wne="http://schemas.microsoft.com/office/word/2006/wordml" xmlns:wps="http://schemas.microsoft.com/office/word/2010/wordprocessingShape" mc:Ignorable="w14 w15 w16se w16cid wp14">
   <w15:commentEx w15:paraId="79B4F977" w15:done="0"/>
   <w15:commentEx w15:paraId="7C4BCC14" w15:done="0"/>
+  <w15:commentEx w15:paraId="7901F4A8" w15:done="0"/>
   <w15:commentEx w15:paraId="0C01FD1A" w15:done="0"/>
 </w15:commentsEx>
 </file>
@@ -2931,6 +2044,7 @@
 <w16cid:commentsIds xmlns:wpc="http://schemas.microsoft.com/office/word/2010/wordprocessingCanvas" xmlns:cx="http://schemas.microsoft.com/office/drawing/2014/chartex" xmlns:cx1="http://schemas.microsoft.com/office/drawing/2015/9/8/chartex" xmlns:cx2="http://schemas.microsoft.com/office/drawing/2015/10/21/chartex" xmlns:cx3="http://schemas.microsoft.com/office/drawing/2016/5/9/chartex" xmlns:cx4="http://schemas.microsoft.com/office/drawing/2016/5/10/chartex" xmlns:cx5="http://schemas.microsoft.com/office/drawing/2016/5/11/chartex" xmlns:cx6="http://schemas.microsoft.com/office/drawing/2016/5/12/chartex" xmlns:cx7="http://schemas.microsoft.com/office/drawing/2016/5/13/chartex" xmlns:cx8="http://schemas.microsoft.com/office/drawing/2016/5/14/chartex" xmlns:mc="http://schemas.openxmlformats.org/markup-compatibility/2006" xmlns:aink="http://schemas.microsoft.com/office/drawing/2016/ink" xmlns:am3d="http://schemas.microsoft.com/office/drawing/2017/model3d" xmlns:o="urn:schemas-microsoft-com:office:office" xmlns:r="http://schemas.openxmlformats.org/officeDocument/2006/relationships" xmlns:m="http://schemas.openxmlformats.org/officeDocument/2006/math" xmlns:v="urn:schemas-microsoft-com:vml" xmlns:wp14="http://schemas.microsoft.com/office/word/2010/wordprocessingDrawing" xmlns:wp="http://schemas.openxmlformats.org/drawingml/2006/wordprocessingDrawing" xmlns:w10="urn:schemas-microsoft-com:office:word" xmlns:w="http://schemas.openxmlformats.org/wordprocessingml/2006/main" xmlns:w14="http://schemas.microsoft.com/office/word/2010/wordml" xmlns:w15="http://schemas.microsoft.com/office/word/2012/wordml" xmlns:w16cid="http://schemas.microsoft.com/office/word/2016/wordml/cid" xmlns:w16se="http://schemas.microsoft.com/office/word/2015/wordml/symex" xmlns:wpg="http://schemas.microsoft.com/office/word/2010/wordprocessingGroup" xmlns:wpi="http://schemas.microsoft.com/office/word/2010/wordprocessingInk" xmlns:wne="http://schemas.microsoft.com/office/word/2006/wordml" xmlns:wps="http://schemas.microsoft.com/office/word/2010/wordprocessingShape" mc:Ignorable="w14 w15 w16se w16cid wp14">
   <w16cid:commentId w16cid:paraId="79B4F977" w16cid:durableId="1EE45C9F"/>
   <w16cid:commentId w16cid:paraId="7C4BCC14" w16cid:durableId="1EE5D295"/>
+  <w16cid:commentId w16cid:paraId="7901F4A8" w16cid:durableId="1EF5AF5C"/>
   <w16cid:commentId w16cid:paraId="0C01FD1A" w16cid:durableId="1EB7FDDD"/>
 </w16cid:commentsIds>
 </file>
@@ -3655,6 +2769,95 @@
     </w:lvl>
   </w:abstractNum>
   <w:abstractNum w:abstractNumId="15" w15:restartNumberingAfterBreak="0">
+    <w:nsid w:val="78B50AA8"/>
+    <w:multiLevelType w:val="hybridMultilevel"/>
+    <w:tmpl w:val="AD5AD7C8"/>
+    <w:lvl w:ilvl="0" w:tplc="0409000F">
+      <w:start w:val="1"/>
+      <w:numFmt w:val="decimal"/>
+      <w:lvlText w:val="%1."/>
+      <w:lvlJc w:val="left"/>
+      <w:pPr>
+        <w:ind w:left="720" w:hanging="360"/>
+      </w:pPr>
+      <w:rPr>
+        <w:rFonts w:hint="default"/>
+      </w:rPr>
+    </w:lvl>
+    <w:lvl w:ilvl="1" w:tplc="04090019" w:tentative="1">
+      <w:start w:val="1"/>
+      <w:numFmt w:val="lowerLetter"/>
+      <w:lvlText w:val="%2."/>
+      <w:lvlJc w:val="left"/>
+      <w:pPr>
+        <w:ind w:left="1440" w:hanging="360"/>
+      </w:pPr>
+    </w:lvl>
+    <w:lvl w:ilvl="2" w:tplc="0409001B" w:tentative="1">
+      <w:start w:val="1"/>
+      <w:numFmt w:val="lowerRoman"/>
+      <w:lvlText w:val="%3."/>
+      <w:lvlJc w:val="right"/>
+      <w:pPr>
+        <w:ind w:left="2160" w:hanging="180"/>
+      </w:pPr>
+    </w:lvl>
+    <w:lvl w:ilvl="3" w:tplc="0409000F" w:tentative="1">
+      <w:start w:val="1"/>
+      <w:numFmt w:val="decimal"/>
+      <w:lvlText w:val="%4."/>
+      <w:lvlJc w:val="left"/>
+      <w:pPr>
+        <w:ind w:left="2880" w:hanging="360"/>
+      </w:pPr>
+    </w:lvl>
+    <w:lvl w:ilvl="4" w:tplc="04090019" w:tentative="1">
+      <w:start w:val="1"/>
+      <w:numFmt w:val="lowerLetter"/>
+      <w:lvlText w:val="%5."/>
+      <w:lvlJc w:val="left"/>
+      <w:pPr>
+        <w:ind w:left="3600" w:hanging="360"/>
+      </w:pPr>
+    </w:lvl>
+    <w:lvl w:ilvl="5" w:tplc="0409001B" w:tentative="1">
+      <w:start w:val="1"/>
+      <w:numFmt w:val="lowerRoman"/>
+      <w:lvlText w:val="%6."/>
+      <w:lvlJc w:val="right"/>
+      <w:pPr>
+        <w:ind w:left="4320" w:hanging="180"/>
+      </w:pPr>
+    </w:lvl>
+    <w:lvl w:ilvl="6" w:tplc="0409000F" w:tentative="1">
+      <w:start w:val="1"/>
+      <w:numFmt w:val="decimal"/>
+      <w:lvlText w:val="%7."/>
+      <w:lvlJc w:val="left"/>
+      <w:pPr>
+        <w:ind w:left="5040" w:hanging="360"/>
+      </w:pPr>
+    </w:lvl>
+    <w:lvl w:ilvl="7" w:tplc="04090019" w:tentative="1">
+      <w:start w:val="1"/>
+      <w:numFmt w:val="lowerLetter"/>
+      <w:lvlText w:val="%8."/>
+      <w:lvlJc w:val="left"/>
+      <w:pPr>
+        <w:ind w:left="5760" w:hanging="360"/>
+      </w:pPr>
+    </w:lvl>
+    <w:lvl w:ilvl="8" w:tplc="0409001B" w:tentative="1">
+      <w:start w:val="1"/>
+      <w:numFmt w:val="lowerRoman"/>
+      <w:lvlText w:val="%9."/>
+      <w:lvlJc w:val="right"/>
+      <w:pPr>
+        <w:ind w:left="6480" w:hanging="180"/>
+      </w:pPr>
+    </w:lvl>
+  </w:abstractNum>
+  <w:abstractNum w:abstractNumId="16" w15:restartNumberingAfterBreak="0">
     <w:nsid w:val="78B74BF9"/>
     <w:multiLevelType w:val="hybridMultilevel"/>
     <w:tmpl w:val="C7301DA2"/>
@@ -3810,6 +3013,9 @@
     <w:abstractNumId w:val="14"/>
   </w:num>
   <w:num w:numId="17">
+    <w:abstractNumId w:val="16"/>
+  </w:num>
+  <w:num w:numId="18">
     <w:abstractNumId w:val="15"/>
   </w:num>
 </w:numbering>
@@ -5389,7 +4595,7 @@
 </file>
 
 <file path=customXml/itemProps1.xml><?xml version="1.0" encoding="utf-8"?>
-<ds:datastoreItem xmlns:ds="http://schemas.openxmlformats.org/officeDocument/2006/customXml" ds:itemID="{96087D27-D6BF-4348-96AC-BF1013BFD764}">
+<ds:datastoreItem xmlns:ds="http://schemas.openxmlformats.org/officeDocument/2006/customXml" ds:itemID="{929C677B-6738-C748-9A69-54DB478D48E5}">
   <ds:schemaRefs>
     <ds:schemaRef ds:uri="http://schemas.openxmlformats.org/officeDocument/2006/bibliography"/>
   </ds:schemaRefs>

</xml_diff>

<commit_message>
FINALLY figured out when PERMANOVA is not good.
</commit_message>
<xml_diff>
--- a/manuscript/PLS initial rough draft.docx
+++ b/manuscript/PLS initial rough draft.docx
@@ -688,7 +688,6 @@
           <w:numId w:val="18"/>
         </w:numPr>
       </w:pPr>
-      <w:bookmarkStart w:id="10" w:name="_GoBack"/>
       <w:r>
         <w:t xml:space="preserve">Even if a PLS-DA model is </w:t>
       </w:r>
@@ -732,7 +731,6 @@
         <w:t xml:space="preserve"> they’re useful if you have more than 2 groups, so you can see that some groups are more similar to each other than others.</w:t>
       </w:r>
     </w:p>
-    <w:bookmarkEnd w:id="10"/>
     <w:p>
       <w:pPr>
         <w:pStyle w:val="BodyText"/>
@@ -785,6 +783,23 @@
     </w:p>
     <w:p>
       <w:pPr>
+        <w:pStyle w:val="BodyText"/>
+      </w:pPr>
+      <w:r>
+        <w:lastRenderedPageBreak/>
+        <w:t xml:space="preserve">PERMANOVA doesn’t take co-variation into account, I think.  </w:t>
+      </w:r>
+      <w:proofErr w:type="gramStart"/>
+      <w:r>
+        <w:t>So</w:t>
+      </w:r>
+      <w:proofErr w:type="gramEnd"/>
+      <w:r>
+        <w:t xml:space="preserve"> it would overinflate p-values if really only 1 variable is related to response variables, and other variables just co-vary with it.  PLS-DA also allows prediction.  Does PERMANOVA have a predict() method?</w:t>
+      </w:r>
+    </w:p>
+    <w:p>
+      <w:pPr>
         <w:pStyle w:val="FirstParagraph"/>
         <w:ind w:left="720"/>
       </w:pPr>
@@ -792,7 +807,6 @@
         <w:rPr>
           <w:noProof/>
         </w:rPr>
-        <w:lastRenderedPageBreak/>
         <w:drawing>
           <wp:inline distT="0" distB="0" distL="0" distR="0" wp14:anchorId="350052B3" wp14:editId="68716568">
             <wp:extent cx="5334000" cy="4849090"/>
@@ -857,7 +871,15 @@
       </w:r>
       <w:proofErr w:type="spellEnd"/>
       <w:r>
-        <w:t xml:space="preserve"> components were retained, and the first two principal components are plotted. For PLS-DA plots, the first two predictive axes are plotted, Q2 values are calculated using 7-fold cross validation, and pQ2 is calculated with 200 permutations. Ellipses represent 95% confidence bounds, parenthetical numbers on axis </w:t>
+        <w:t xml:space="preserve"> components were retained, and the first two principal components are plotted. For PLS-DA plots, the </w:t>
+      </w:r>
+      <w:bookmarkStart w:id="10" w:name="_GoBack"/>
+      <w:r>
+        <w:t xml:space="preserve">first two predictive axes are plotted, Q2 values are calculated using 7-fold cross validation, and pQ2 is </w:t>
+      </w:r>
+      <w:bookmarkEnd w:id="10"/>
+      <w:r>
+        <w:t xml:space="preserve">calculated with 200 permutations. Ellipses represent 95% confidence bounds, parenthetical numbers on axis </w:t>
       </w:r>
       <w:proofErr w:type="spellStart"/>
       <w:r>
@@ -953,7 +975,11 @@
         </m:sSub>
       </m:oMath>
       <w:r>
-        <w:t xml:space="preserve"> values. The PLS-DA on completely random data also demonstrates the tendency of PLS to overfit. Without any cross-validation, one might conclude that the two groups were different, however the extremely low </w:t>
+        <w:t xml:space="preserve"> values. The PLS-DA on completely random data also demonstrates the tendency of PLS to overfit. Without any cross-</w:t>
+      </w:r>
+      <w:r>
+        <w:lastRenderedPageBreak/>
+        <w:t xml:space="preserve">validation, one might conclude that the two groups were different, however the extremely low </w:t>
       </w:r>
       <m:oMath>
         <m:sSup>
@@ -983,11 +1009,7 @@
         </m:sSup>
       </m:oMath>
       <w:r>
-        <w:t xml:space="preserve"> and high p value from this model indicates that this separation is due to chance. </w:t>
-      </w:r>
-      <w:r>
-        <w:lastRenderedPageBreak/>
-        <w:t>Without reporting these cross-validation measures, the PLS-DA plot alone would be extremely misleading. We therefore recommend that plots of non-significant PLS models not be included in publications. It’s also worth noting that even though only 5 of 55 variables were created to distinguish the groups, the first predictive axis of the PLS-DA on the full data set describes 13.1% of the total variation in the data. In addition, the VIP scores of 5 non-discriminating varibles were over 1. Maybe VIP scores alone shouldn’t be used to determine importance of variables. False-discovery-rate adjusted t-tests more accurately identify distinguishing variables in this case.</w:t>
+        <w:t xml:space="preserve"> and high p value from this model indicates that this separation is due to chance. Without reporting these cross-validation measures, the PLS-DA plot alone would be extremely misleading. We therefore recommend that plots of non-significant PLS models not be included in publications. It’s also worth noting that even though only 5 of 55 variables were created to distinguish the groups, the first predictive axis of the PLS-DA on the full data set describes 13.1% of the total variation in the data. In addition, the VIP scores of 5 non-discriminating varibles were over 1. Maybe VIP scores alone shouldn’t be used to determine importance of variables. False-discovery-rate adjusted t-tests more accurately identify distinguishing variables in this case.</w:t>
       </w:r>
     </w:p>
     <w:p>
@@ -4595,7 +4617,7 @@
 </file>
 
 <file path=customXml/itemProps1.xml><?xml version="1.0" encoding="utf-8"?>
-<ds:datastoreItem xmlns:ds="http://schemas.openxmlformats.org/officeDocument/2006/customXml" ds:itemID="{929C677B-6738-C748-9A69-54DB478D48E5}">
+<ds:datastoreItem xmlns:ds="http://schemas.openxmlformats.org/officeDocument/2006/customXml" ds:itemID="{3A76F80A-0AAE-074B-8D52-BA03D3E6B929}">
   <ds:schemaRefs>
     <ds:schemaRef ds:uri="http://schemas.openxmlformats.org/officeDocument/2006/bibliography"/>
   </ds:schemaRefs>

</xml_diff>

<commit_message>
messed around with adding missing values
</commit_message>
<xml_diff>
--- a/manuscript/PLS initial rough draft.docx
+++ b/manuscript/PLS initial rough draft.docx
@@ -197,40 +197,94 @@
         <w:spacing w:line="360" w:lineRule="auto"/>
       </w:pPr>
       <w:r>
-        <w:t xml:space="preserve">Multivariate data is of course not a new phenomenon in ecological research. [something about community ecology/ species richness/ vegan package]. </w:t>
-      </w:r>
-    </w:p>
-    <w:p>
-      <w:pPr>
-        <w:pStyle w:val="BodyText"/>
-      </w:pPr>
-    </w:p>
-    <w:p>
-      <w:pPr>
-        <w:pStyle w:val="BodyText"/>
-      </w:pPr>
-      <w:r>
-        <w:t xml:space="preserve">[I’m wondering if we should focus on regression approaches over discriminant approaches, only mentioning PLSDA at the end.  This makes for less compelling figures, but more compelling novelty (like, we already have PERMANOVA for discriminant multivariate analysis, and in some </w:t>
-      </w:r>
-      <w:proofErr w:type="gramStart"/>
-      <w:r>
-        <w:t>ways</w:t>
-      </w:r>
-      <w:proofErr w:type="gramEnd"/>
-      <w:r>
-        <w:t xml:space="preserve"> it might be better than PLS-DA)</w:t>
-      </w:r>
-      <w:r>
-        <w:t>.  The benefit of PLS-DA is, I guess, variable selection without post-hoc testing.</w:t>
-      </w:r>
-      <w:r>
-        <w:t>]</w:t>
-      </w:r>
-    </w:p>
-    <w:p>
-      <w:pPr>
-        <w:pStyle w:val="BodyText"/>
-      </w:pPr>
+        <w:t xml:space="preserve">Multivariate </w:t>
+      </w:r>
+      <w:commentRangeStart w:id="2"/>
+      <w:r>
+        <w:t>data can be analyzed in two fundamentally different ways—unsupervised, and supervised analyses</w:t>
+      </w:r>
+      <w:commentRangeEnd w:id="2"/>
+      <w:r>
+        <w:rPr>
+          <w:rStyle w:val="CommentReference"/>
+        </w:rPr>
+        <w:commentReference w:id="2"/>
+      </w:r>
+      <w:r>
+        <w:t xml:space="preserve">. </w:t>
+      </w:r>
+      <w:r>
+        <w:t xml:space="preserve"> </w:t>
+      </w:r>
+      <w:r>
+        <w:t>Uns</w:t>
+      </w:r>
+      <w:r>
+        <w:t xml:space="preserve">upervised analyses </w:t>
+      </w:r>
+      <w:r>
+        <w:t>describe patterns in the data and are often used in more descriptive studies.  For example</w:t>
+      </w:r>
+      <w:r>
+        <w:t>,</w:t>
+      </w:r>
+      <w:r>
+        <w:t xml:space="preserve"> principal component analysis is a widely used unsupervised technique that describes the covariation among variables </w:t>
+      </w:r>
+      <w:r>
+        <w:t>by creating new axes that represent linear combinations of variables</w:t>
+      </w:r>
+      <w:r>
+        <w:t xml:space="preserve">.  These axes can sometimes be thought of as </w:t>
+      </w:r>
+      <w:r>
+        <w:t>“</w:t>
+      </w:r>
+      <w:r>
+        <w:t>latent variables</w:t>
+      </w:r>
+      <w:r>
+        <w:t>”</w:t>
+      </w:r>
+      <w:r>
+        <w:t xml:space="preserve">. For example the leaf economics spectrum (LES) is a principal component axis that describes covariation in a set of plant traits </w:t>
+      </w:r>
+      <w:r>
+        <w:t>and ranges from a resource acquisitive</w:t>
+      </w:r>
+      <w:r>
+        <w:t xml:space="preserve"> strategy to a </w:t>
+      </w:r>
+      <w:r>
+        <w:t>resource conservative</w:t>
+      </w:r>
+      <w:r>
+        <w:t xml:space="preserve"> strategy</w:t>
+      </w:r>
+      <w:r>
+        <w:t xml:space="preserve"> </w:t>
+      </w:r>
+      <w:r>
+        <w:fldChar w:fldCharType="begin" w:fldLock="1"/>
+      </w:r>
+      <w:r>
+        <w:instrText>ADDIN CSL_CITATION {"citationItems":[{"id":"ITEM-1","itemData":{"abstract":"Abstract Bringing together leaf trait data spanning 2,548 species and 175 sites we describe, for the first time at global scale, a universal spectrum of leaf economics consisting of key chemical, structural and physiological properties. The spectrum runs from quick to slow ... \n","author":[{"dropping-particle":"","family":"Wright","given":"Ian J","non-dropping-particle":"","parse-names":false,"suffix":""},{"dropping-particle":"","family":"Reich","given":"Peter B","non-dropping-particle":"","parse-names":false,"suffix":""},{"dropping-particle":"","family":"Westoby","given":"Mark","non-dropping-particle":"","parse-names":false,"suffix":""},{"dropping-particle":"","family":"Ackerly","given":"David D","non-dropping-particle":"","parse-names":false,"suffix":""},{"dropping-particle":"","family":"Baruch","given":"Zdravko","non-dropping-particle":"","parse-names":false,"suffix":""},{"dropping-particle":"","family":"Bongers","given":"Frans","non-dropping-particle":"","parse-names":false,"suffix":""},{"dropping-particle":"","family":"Cavender-Bares","given":"Jeannine","non-dropping-particle":"","parse-names":false,"suffix":""},{"dropping-particle":"","family":"Chapin","given":"Terry","non-dropping-particle":"","parse-names":false,"suffix":""},{"dropping-particle":"","family":"Cornelissen","given":"Johannes H C","non-dropping-particle":"","parse-names":false,"suffix":""},{"dropping-particle":"","family":"Diemer","given":"Matthias","non-dropping-particle":"","parse-names":false,"suffix":""},{"dropping-particle":"","family":"Flexas","given":"Jaume","non-dropping-particle":"","parse-names":false,"suffix":""},{"dropping-particle":"","family":"Garnier","given":"Eric","non-dropping-particle":"","parse-names":false,"suffix":""},{"dropping-particle":"","family":"Groom","given":"Philip K","non-dropping-particle":"","parse-names":false,"suffix":""},{"dropping-particle":"","family":"Gulias","given":"Javier","non-dropping-particle":"","parse-names":false,"suffix":""},{"dropping-particle":"","family":"Hikosaka","given":"Kouki","non-dropping-particle":"","parse-names":false,"suffix":""},{"dropping-particle":"","family":"Lamont","given":"Byron B","non-dropping-particle":"","parse-names":false,"suffix":""},{"dropping-particle":"","family":"Lee","given":"Tali","non-dropping-particle":"","parse-names":false,"suffix":""},{"dropping-particle":"","family":"Lee","given":"William","non-dropping-particle":"","parse-names":false,"suffix":""},{"dropping-particle":"","family":"Lusk","given":"Christopher","non-dropping-particle":"","parse-names":false,"suffix":""},{"dropping-particle":"","family":"Midgley","given":"Jeremy J","non-dropping-particle":"","parse-names":false,"suffix":""},{"dropping-particle":"","family":"Navas","given":"Marie-Laure","non-dropping-particle":"","parse-names":false,"suffix":""},{"dropping-particle":"","family":"Niinemets","given":"Ülo","non-dropping-particle":"","parse-names":false,"suffix":""},{"dropping-particle":"","family":"Oleksyn","given":"Jacek","non-dropping-particle":"","parse-names":false,"suffix":""},{"dropping-particle":"","family":"Osada","given":"Noriyuki","non-dropping-particle":"","parse-names":false,"suffix":""},{"dropping-particle":"","family":"Poorter","given":"Hendrik","non-dropping-particle":"","parse-names":false,"suffix":""},{"dropping-particle":"","family":"Poot","given":"Pieter","non-dropping-particle":"","parse-names":false,"suffix":""},{"dropping-particle":"","family":"Prior","given":"Lynda","non-dropping-particle":"","parse-names":false,"suffix":""},{"dropping-particle":"","family":"Pyankov","given":"Vladimir I","non-dropping-particle":"","parse-names":false,"suffix":""},{"dropping-particle":"","family":"Roumet","given":"Catherine","non-dropping-particle":"","parse-names":false,"suffix":""},{"dropping-particle":"","family":"Thomas","given":"Sean C","non-dropping-particle":"","parse-names":false,"suffix":""},{"dropping-particle":"","family":"Tjoelker","given":"Mark G","non-dropping-particle":"","parse-names":false,"suffix":""},{"dropping-particle":"","family":"Veneklaas","given":"Erik J","non-dropping-particle":"","parse-names":false,"suffix":""},{"dropping-particle":"","family":"Villar","given":"Rafael","non-dropping-particle":"","parse-names":false,"suffix":""}],"container-title":"Nature","id":"ITEM-1","issue":"6985","issued":{"date-parts":[["2004","4","22"]]},"note":"LMA = Leaf mass per area\nAmass = photosynthetic assimilation rates\nNmass = nitrogen\nPmass = phosphorus\nRmass = respiration in dark\nLL = leaf lifespan (in months)","page":"821-827","publisher":"Nature Publishing Group","title":"The worldwide leaf economics spectrum","type":"article-journal","volume":"428"},"uris":["http://www.mendeley.com/documents/?uuid=ee2de241-f113-4544-968a-c191bd883562"]}],"mendeley":{"formattedCitation":"(Wright et al. 2004)","plainTextFormattedCitation":"(Wright et al. 2004)","previouslyFormattedCitation":"(Wright et al. 2004)"},"properties":{"noteIndex":0},"schema":"https://github.com/citation-style-language/schema/raw/master/csl-citation.json"}</w:instrText>
+      </w:r>
+      <w:r>
+        <w:fldChar w:fldCharType="separate"/>
+      </w:r>
+      <w:r>
+        <w:rPr>
+          <w:noProof/>
+        </w:rPr>
+        <w:t>(Wright et al. 2004)</w:t>
+      </w:r>
+      <w:r>
+        <w:fldChar w:fldCharType="end"/>
+      </w:r>
+      <w:r>
+        <w:t xml:space="preserve">. </w:t>
+      </w:r>
     </w:p>
     <w:p>
       <w:pPr>
@@ -238,63 +292,40 @@
         <w:spacing w:line="360" w:lineRule="auto"/>
       </w:pPr>
       <w:r>
-        <w:t xml:space="preserve">Multivariate data can be analyzed in two fundamentally different ways—unsupervised, and supervised analyses. </w:t>
-      </w:r>
-      <w:r>
-        <w:t xml:space="preserve"> </w:t>
-      </w:r>
-      <w:r>
-        <w:t>Uns</w:t>
-      </w:r>
-      <w:r>
-        <w:t xml:space="preserve">upervised analyses </w:t>
-      </w:r>
-      <w:r>
-        <w:t xml:space="preserve">describe patterns in the data and are often used in more descriptive studies.  For </w:t>
-      </w:r>
-      <w:proofErr w:type="gramStart"/>
-      <w:r>
-        <w:t>example</w:t>
-      </w:r>
-      <w:proofErr w:type="gramEnd"/>
-      <w:r>
-        <w:t xml:space="preserve"> principal component analysis is a widely used unsupervised technique that describes the covariation among variables in as few axes as possible.  These axes can sometimes be thought of as latent variables. For example the leaf economics spectrum (LES) is a principal component axis that describes covariation in a set of plant traits </w:t>
-      </w:r>
-      <w:r>
-        <w:t>and ranges from a resource acquisitive</w:t>
-      </w:r>
-      <w:r>
-        <w:t xml:space="preserve"> strategy to a </w:t>
-      </w:r>
-      <w:r>
-        <w:t>resource conservative</w:t>
-      </w:r>
-      <w:r>
-        <w:t xml:space="preserve"> strategy</w:t>
-      </w:r>
-      <w:r>
-        <w:t xml:space="preserve"> </w:t>
-      </w:r>
-      <w:r>
-        <w:fldChar w:fldCharType="begin" w:fldLock="1"/>
-      </w:r>
-      <w:r>
-        <w:instrText>ADDIN CSL_CITATION {"citationItems":[{"id":"ITEM-1","itemData":{"abstract":"Abstract Bringing together leaf trait data spanning 2,548 species and 175 sites we describe, for the first time at global scale, a universal spectrum of leaf economics consisting of key chemical, structural and physiological properties. The spectrum runs from quick to slow ... \n","author":[{"dropping-particle":"","family":"Wright","given":"Ian J","non-dropping-particle":"","parse-names":false,"suffix":""},{"dropping-particle":"","family":"Reich","given":"Peter B","non-dropping-particle":"","parse-names":false,"suffix":""},{"dropping-particle":"","family":"Westoby","given":"Mark","non-dropping-particle":"","parse-names":false,"suffix":""},{"dropping-particle":"","family":"Ackerly","given":"David D","non-dropping-particle":"","parse-names":false,"suffix":""},{"dropping-particle":"","family":"Baruch","given":"Zdravko","non-dropping-particle":"","parse-names":false,"suffix":""},{"dropping-particle":"","family":"Bongers","given":"Frans","non-dropping-particle":"","parse-names":false,"suffix":""},{"dropping-particle":"","family":"Cavender-Bares","given":"Jeannine","non-dropping-particle":"","parse-names":false,"suffix":""},{"dropping-particle":"","family":"Chapin","given":"Terry","non-dropping-particle":"","parse-names":false,"suffix":""},{"dropping-particle":"","family":"Cornelissen","given":"Johannes H C","non-dropping-particle":"","parse-names":false,"suffix":""},{"dropping-particle":"","family":"Diemer","given":"Matthias","non-dropping-particle":"","parse-names":false,"suffix":""},{"dropping-particle":"","family":"Flexas","given":"Jaume","non-dropping-particle":"","parse-names":false,"suffix":""},{"dropping-particle":"","family":"Garnier","given":"Eric","non-dropping-particle":"","parse-names":false,"suffix":""},{"dropping-particle":"","family":"Groom","given":"Philip K","non-dropping-particle":"","parse-names":false,"suffix":""},{"dropping-particle":"","family":"Gulias","given":"Javier","non-dropping-particle":"","parse-names":false,"suffix":""},{"dropping-particle":"","family":"Hikosaka","given":"Kouki","non-dropping-particle":"","parse-names":false,"suffix":""},{"dropping-particle":"","family":"Lamont","given":"Byron B","non-dropping-particle":"","parse-names":false,"suffix":""},{"dropping-particle":"","family":"Lee","given":"Tali","non-dropping-particle":"","parse-names":false,"suffix":""},{"dropping-particle":"","family":"Lee","given":"William","non-dropping-particle":"","parse-names":false,"suffix":""},{"dropping-particle":"","family":"Lusk","given":"Christopher","non-dropping-particle":"","parse-names":false,"suffix":""},{"dropping-particle":"","family":"Midgley","given":"Jeremy J","non-dropping-particle":"","parse-names":false,"suffix":""},{"dropping-particle":"","family":"Navas","given":"Marie-Laure","non-dropping-particle":"","parse-names":false,"suffix":""},{"dropping-particle":"","family":"Niinemets","given":"Ülo","non-dropping-particle":"","parse-names":false,"suffix":""},{"dropping-particle":"","family":"Oleksyn","given":"Jacek","non-dropping-particle":"","parse-names":false,"suffix":""},{"dropping-particle":"","family":"Osada","given":"Noriyuki","non-dropping-particle":"","parse-names":false,"suffix":""},{"dropping-particle":"","family":"Poorter","given":"Hendrik","non-dropping-particle":"","parse-names":false,"suffix":""},{"dropping-particle":"","family":"Poot","given":"Pieter","non-dropping-particle":"","parse-names":false,"suffix":""},{"dropping-particle":"","family":"Prior","given":"Lynda","non-dropping-particle":"","parse-names":false,"suffix":""},{"dropping-particle":"","family":"Pyankov","given":"Vladimir I","non-dropping-particle":"","parse-names":false,"suffix":""},{"dropping-particle":"","family":"Roumet","given":"Catherine","non-dropping-particle":"","parse-names":false,"suffix":""},{"dropping-particle":"","family":"Thomas","given":"Sean C","non-dropping-particle":"","parse-names":false,"suffix":""},{"dropping-particle":"","family":"Tjoelker","given":"Mark G","non-dropping-particle":"","parse-names":false,"suffix":""},{"dropping-particle":"","family":"Veneklaas","given":"Erik J","non-dropping-particle":"","parse-names":false,"suffix":""},{"dropping-particle":"","family":"Villar","given":"Rafael","non-dropping-particle":"","parse-names":false,"suffix":""}],"container-title":"Nature","id":"ITEM-1","issue":"6985","issued":{"date-parts":[["2004","4","22"]]},"note":"LMA = Leaf mass per area\nAmass = photosynthetic assimilation rates\nNmass = nitrogen\nPmass = phosphorus\nRmass = respiration in dark\nLL = leaf lifespan (in months)","page":"821-827","publisher":"Nature Publishing Group","title":"The worldwide leaf economics spectrum","type":"article-journal","volume":"428"},"uris":["http://www.mendeley.com/documents/?uuid=ee2de241-f113-4544-968a-c191bd883562"]}],"mendeley":{"formattedCitation":"(Wright et al. 2004)","plainTextFormattedCitation":"(Wright et al. 2004)","previouslyFormattedCitation":"(Wright et al. 2004)"},"properties":{"noteIndex":0},"schema":"https://github.com/citation-style-language/schema/raw/master/csl-citation.json"}</w:instrText>
-      </w:r>
-      <w:r>
-        <w:fldChar w:fldCharType="separate"/>
-      </w:r>
-      <w:r>
-        <w:rPr>
-          <w:noProof/>
-        </w:rPr>
-        <w:t>(Wright et al. 2004)</w:t>
-      </w:r>
-      <w:r>
-        <w:fldChar w:fldCharType="end"/>
-      </w:r>
-      <w:r>
-        <w:t xml:space="preserve">. </w:t>
+        <w:t xml:space="preserve">Supervised analyses, on the other hand, are appropriate if the goal is to describe a multivariate response to some predictor variable, or to describe multivariate differences between </w:t>
+      </w:r>
+      <w:r>
+        <w:rPr>
+          <w:i/>
+        </w:rPr>
+        <w:t xml:space="preserve">a </w:t>
+      </w:r>
+      <w:r>
+        <w:rPr>
+          <w:i/>
+        </w:rPr>
+        <w:t>priori</w:t>
+      </w:r>
+      <w:r>
+        <w:t xml:space="preserve"> chosen groups such as </w:t>
+      </w:r>
+      <w:r>
+        <w:t>treatment</w:t>
+      </w:r>
+      <w:r>
+        <w:t xml:space="preserve"> groups</w:t>
+      </w:r>
+      <w:r>
+        <w:t xml:space="preserve"> in a manipulative experiment</w:t>
+      </w:r>
+      <w:r>
+        <w:t xml:space="preserve"> (</w:t>
+      </w:r>
+      <w:r>
+        <w:t xml:space="preserve">i.e., </w:t>
+      </w:r>
+      <w:r>
+        <w:t xml:space="preserve">discriminant analysis). </w:t>
       </w:r>
     </w:p>
     <w:p>
@@ -303,93 +334,26 @@
         <w:spacing w:line="360" w:lineRule="auto"/>
       </w:pPr>
       <w:r>
-        <w:t xml:space="preserve">Supervised analyses, on the other hand, are appropriate if the goal is to describe a multivariate response to some predictor variable, or to describe multivariate differences </w:t>
+        <w:t xml:space="preserve">Although unsupervised analyses can’t be used to discriminate groups or find relationships in and of themselves, the latent variables they produce are </w:t>
+      </w:r>
+      <w:r>
+        <w:t>sometimes</w:t>
+      </w:r>
+      <w:r>
+        <w:t xml:space="preserve"> used </w:t>
+      </w:r>
+      <w:r>
+        <w:t xml:space="preserve">by ecologists </w:t>
+      </w:r>
+      <w:r>
+        <w:t xml:space="preserve">in further analyses with the intent of discriminating groups.  For example, one might test if two plant species differ in their location along the LES axis with a t-test on principal component axis scores.  </w:t>
+      </w:r>
+      <w:r>
+        <w:t xml:space="preserve">This type of analysis may be justifiable when a principal component axis clearly represents a spectrum of biological variation, such as the LES.  </w:t>
       </w:r>
       <w:r>
         <w:lastRenderedPageBreak/>
-        <w:t xml:space="preserve">between </w:t>
-      </w:r>
-      <w:r>
-        <w:rPr>
-          <w:i/>
-        </w:rPr>
-        <w:t xml:space="preserve">a </w:t>
-      </w:r>
-      <w:r>
-        <w:rPr>
-          <w:i/>
-        </w:rPr>
-        <w:t>priori</w:t>
-      </w:r>
-      <w:r>
-        <w:t xml:space="preserve"> chosen groups such as </w:t>
-      </w:r>
-      <w:r>
-        <w:t>treatment</w:t>
-      </w:r>
-      <w:r>
-        <w:t xml:space="preserve"> groups</w:t>
-      </w:r>
-      <w:r>
-        <w:t xml:space="preserve"> in a manipulative experiment</w:t>
-      </w:r>
-      <w:r>
-        <w:t xml:space="preserve"> (</w:t>
-      </w:r>
-      <w:r>
-        <w:t xml:space="preserve">i.e., </w:t>
-      </w:r>
-      <w:r>
-        <w:t xml:space="preserve">discriminant analysis). </w:t>
-      </w:r>
-      <w:commentRangeStart w:id="2"/>
-      <w:r>
-        <w:t xml:space="preserve">These types of analyses are also not new to Ecology [something about discriminant function analysis and other </w:t>
-      </w:r>
-      <w:proofErr w:type="spellStart"/>
-      <w:r>
-        <w:t>techinques</w:t>
-      </w:r>
-      <w:proofErr w:type="spellEnd"/>
-      <w:r>
-        <w:t xml:space="preserve">/ </w:t>
-      </w:r>
-      <w:proofErr w:type="spellStart"/>
-      <w:r>
-        <w:t>analagous</w:t>
-      </w:r>
-      <w:proofErr w:type="spellEnd"/>
-      <w:r>
-        <w:t xml:space="preserve"> to bi-variate regression]. However, </w:t>
-      </w:r>
-      <w:r>
-        <w:t>traditional techniques often can’t be used when the number of variables exceeds the number of observations [</w:t>
-      </w:r>
-      <w:proofErr w:type="spellStart"/>
-      <w:r>
-        <w:t>legendre</w:t>
-      </w:r>
-      <w:proofErr w:type="spellEnd"/>
-      <w:r>
-        <w:t xml:space="preserve"> and </w:t>
-      </w:r>
-      <w:proofErr w:type="spellStart"/>
-      <w:r>
-        <w:t>legendre</w:t>
-      </w:r>
-      <w:proofErr w:type="spellEnd"/>
-      <w:r>
-        <w:t xml:space="preserve"> or some other classical ecology stats text</w:t>
-      </w:r>
-      <w:r>
-        <w:t xml:space="preserve">]. </w:t>
-      </w:r>
-      <w:commentRangeEnd w:id="2"/>
-      <w:r>
-        <w:rPr>
-          <w:rStyle w:val="CommentReference"/>
-        </w:rPr>
-        <w:commentReference w:id="2"/>
+        <w:t>However, this strategy of using unsupervised analyses to reduce dimensionality followed by statistical tests is usually not appropriate, as we will demonstrate below.</w:t>
       </w:r>
     </w:p>
     <w:p>
@@ -398,7 +362,100 @@
         <w:spacing w:line="360" w:lineRule="auto"/>
       </w:pPr>
       <w:r>
-        <w:t xml:space="preserve">Although unsupervised analyses can’t be used to discriminate groups or find relationships in and of themselves, the latent variables they produce are often used in further analyses with the intent of discriminating groups.  For example, one might test if two plant species differ in their location along the LES axis with a t-test on principal component axis scores.  </w:t>
+        <w:t>For a variety of reasons</w:t>
+      </w:r>
+      <w:r>
+        <w:t xml:space="preserve">, </w:t>
+      </w:r>
+      <w:r>
+        <w:t>ecology researchers often</w:t>
+      </w:r>
+      <w:r>
+        <w:t xml:space="preserve"> use </w:t>
+      </w:r>
+      <w:r>
+        <w:t>an unsupervised analysis, such as PCA,</w:t>
+      </w:r>
+      <w:r>
+        <w:t xml:space="preserve"> to reduce dimensionality, then look for visual patterns in labeled </w:t>
+      </w:r>
+      <w:proofErr w:type="spellStart"/>
+      <w:r>
+        <w:t>datapoints</w:t>
+      </w:r>
+      <w:proofErr w:type="spellEnd"/>
+      <w:r>
+        <w:t xml:space="preserve"> in </w:t>
+      </w:r>
+      <w:r>
+        <w:t xml:space="preserve">a two-dimensional plot of new, latent variable axes. </w:t>
+      </w:r>
+      <w:commentRangeStart w:id="3"/>
+      <w:r>
+        <w:t xml:space="preserve">To derive some p-value to report, researchers may perform some kind of univariate hypothesis testing on the values of the </w:t>
+      </w:r>
+      <w:proofErr w:type="spellStart"/>
+      <w:r>
+        <w:t>datapoints</w:t>
+      </w:r>
+      <w:proofErr w:type="spellEnd"/>
+      <w:r>
+        <w:t xml:space="preserve"> along these new latent variables (e.g. PC axis scores)</w:t>
+      </w:r>
+      <w:r>
+        <w:t>.</w:t>
+      </w:r>
+      <w:commentRangeEnd w:id="3"/>
+      <w:r>
+        <w:rPr>
+          <w:rStyle w:val="CommentReference"/>
+        </w:rPr>
+        <w:commentReference w:id="3"/>
+      </w:r>
+      <w:r>
+        <w:t xml:space="preserve"> This can result in complicated interpretation of </w:t>
+      </w:r>
+      <w:proofErr w:type="spellStart"/>
+      <w:r>
+        <w:t>ecologicaly</w:t>
+      </w:r>
+      <w:proofErr w:type="spellEnd"/>
+      <w:r>
+        <w:t xml:space="preserve"> meaningful results because a significant effect of a PC axis does not necessarily convey meaning unless the axis </w:t>
+      </w:r>
+      <w:proofErr w:type="spellStart"/>
+      <w:r>
+        <w:t>iteslf</w:t>
+      </w:r>
+      <w:proofErr w:type="spellEnd"/>
+      <w:r>
+        <w:t xml:space="preserve"> makes good biological sense. Not only does this obscure the interpretation of results, but it can also lead to incorrect conclusions</w:t>
+      </w:r>
+      <w:r>
+        <w:t xml:space="preserve"> because unsupervised and supervised analyses are fundamentally different. For example, unsupervised and supervised analyses are likely to lead to different conclusions</w:t>
+      </w:r>
+      <w:r>
+        <w:t xml:space="preserve"> when the response variables that most stron</w:t>
+      </w:r>
+      <w:r>
+        <w:t>g</w:t>
+      </w:r>
+      <w:r>
+        <w:t xml:space="preserve">ly influence the independent variable don’t contribute much to </w:t>
+      </w:r>
+      <w:proofErr w:type="spellStart"/>
+      <w:r>
+        <w:t>overal</w:t>
+      </w:r>
+      <w:proofErr w:type="spellEnd"/>
+      <w:r>
+        <w:t xml:space="preserve"> covariation in the dataset, as we will demonstrate below. </w:t>
+      </w:r>
+      <w:r>
+        <w:t>Additionally, determining which</w:t>
+      </w:r>
+      <w:r>
+        <w:t xml:space="preserve"> variables best predict the independent variable (whether it be categorical or continuous) is complicated in unsupervised analyses like PCA since the axes that best explain the independent variable are likely not the linear combination of variables that best explain the independent variable.  Therefore, researchers often use post-hoc univariate tests to determine which variables are driving the relationship after seeing separation in PCA space, unnecessarily inflating type I error.</w:t>
       </w:r>
     </w:p>
     <w:p>
@@ -407,77 +464,47 @@
         <w:spacing w:line="360" w:lineRule="auto"/>
       </w:pPr>
       <w:r>
-        <w:t>For a variety of reasons</w:t>
-      </w:r>
-      <w:r>
-        <w:t xml:space="preserve">, </w:t>
-      </w:r>
-      <w:r>
-        <w:t>ecology researchers often</w:t>
-      </w:r>
-      <w:r>
-        <w:t xml:space="preserve"> use </w:t>
-      </w:r>
-      <w:r>
-        <w:t>an unsupervised analysis, such as PCA,</w:t>
-      </w:r>
-      <w:r>
-        <w:t xml:space="preserve"> to reduce dimensionality, then look for visual patterns in labeled </w:t>
+        <w:t xml:space="preserve">Supervised analyses in [WHO USES CCA AND LDA AND RA?] have been used for a long time.  For example, redundancy analysis was </w:t>
       </w:r>
       <w:proofErr w:type="spellStart"/>
       <w:r>
-        <w:t>datapoints</w:t>
+        <w:t>devolped</w:t>
       </w:r>
       <w:proofErr w:type="spellEnd"/>
       <w:r>
-        <w:t xml:space="preserve"> in </w:t>
-      </w:r>
-      <w:r>
-        <w:t xml:space="preserve">a two-dimensional plot of new, latent variable axes. </w:t>
-      </w:r>
-      <w:commentRangeStart w:id="3"/>
-      <w:r>
-        <w:t xml:space="preserve">To derive some p-value to report, researchers may perform some kind of univariate hypothesis testing on the values of the </w:t>
-      </w:r>
-      <w:proofErr w:type="spellStart"/>
-      <w:r>
-        <w:t>datapoints</w:t>
-      </w:r>
-      <w:proofErr w:type="spellEnd"/>
-      <w:r>
-        <w:t xml:space="preserve"> along these new latent variables (e.g. PC axis scores)</w:t>
-      </w:r>
-      <w:r>
-        <w:t>.</w:t>
-      </w:r>
-      <w:commentRangeEnd w:id="3"/>
-      <w:r>
-        <w:rPr>
-          <w:rStyle w:val="CommentReference"/>
-        </w:rPr>
-        <w:commentReference w:id="3"/>
-      </w:r>
-      <w:r>
-        <w:t xml:space="preserve"> This can result in complicated interpretation of ecologicaly meaningful results because a significant effect of a PC axis does not necessarily convey meaning unless the axis iteslf makes good biological sense. Not only does this obscure the interpretation of results, but it can also lead to incorrect conclusions</w:t>
-      </w:r>
-      <w:r>
-        <w:t xml:space="preserve"> because unsupervised and supervised analyses are fundamentally different. For example, unsupervised and supervised analyses are likely to lead to different conclusions</w:t>
-      </w:r>
-      <w:r>
-        <w:t xml:space="preserve"> when the response variables that most stron</w:t>
-      </w:r>
-      <w:r>
-        <w:t>g</w:t>
-      </w:r>
-      <w:r>
-        <w:t xml:space="preserve">ly influence the independent variable don’t contribute much to overal covariation in the dataset, as we will demonstrate below. </w:t>
-      </w:r>
-      <w:r>
-        <w:t>Additionally, determining which</w:t>
-      </w:r>
-      <w:r>
-        <w:t xml:space="preserve"> variables best predict the independent variable (whether it be categorical or continuous) is complicated in unsupervised analyses like PCA since the axes that best explain the independent variable are likely not the linear combination of variables that best explain the independent variable.  Therefore, researchers often use post-hoc univariate tests to determine which variables are driving the relationship after seeing separation in PCA space, unnecessarily inflating type I error.</w:t>
-      </w:r>
+        <w:t xml:space="preserve"> in 1968 (Stewart and Lowe) and does some stuff…… However, redundancy analysis performs poorly on datasets with missing values, with small sample sizes (relative to number of variables) or a high degree of multicollinearity </w:t>
+      </w:r>
+      <w:r>
+        <w:fldChar w:fldCharType="begin" w:fldLock="1"/>
+      </w:r>
+      <w:r>
+        <w:instrText>ADDIN CSL_CITATION {"citationItems":[{"id":"ITEM-1","itemData":{"author":[{"dropping-particle":"","family":"Liu","given":"Jinyi","non-dropping-particle":"","parse-names":false,"suffix":""}],"container-title":"MSc. Thesis","id":"ITEM-1","issue":"April","issued":{"date-parts":[["2011"]]},"note":"The underlying assumption of all PLS methods is that the original variables are generated by a system or process which is driven by a small number of latent variables. Projections\n\nTo read:\nTalbot, 1997","number-of-pages":"81","publisher":"Dalhousie University","title":"Overview of redundancy analysis and partial linear squares and their extension to the frequency domain","type":"thesis"},"uris":["http://www.mendeley.com/documents/?uuid=d7d1f3ee-ce53-4811-8d80-a4a54eb060de"]}],"mendeley":{"formattedCitation":"(Liu 2011)","plainTextFormattedCitation":"(Liu 2011)","previouslyFormattedCitation":"(Liu 2011)"},"properties":{"noteIndex":0},"schema":"https://github.com/citation-style-language/schema/raw/master/csl-citation.json"}</w:instrText>
+      </w:r>
+      <w:r>
+        <w:fldChar w:fldCharType="separate"/>
+      </w:r>
+      <w:r>
+        <w:rPr>
+          <w:noProof/>
+        </w:rPr>
+        <w:t>(Liu 2011)</w:t>
+      </w:r>
+      <w:r>
+        <w:fldChar w:fldCharType="end"/>
+      </w:r>
+      <w:r>
+        <w:t>. [EXPLAIN MULTICOLLINEARITY]. PERMANOVA, which is (maybe???) an extension of redundancy analysis, is able to [do some things well], but it requires a distance matrix as an input, and therefore you lose all information about individual variables. It also does not deal with multicollinearity well, as we will demonstrate.  PLS doesn’t have these problems.</w:t>
+      </w:r>
+    </w:p>
+    <w:p>
+      <w:pPr>
+        <w:pStyle w:val="BodyText"/>
+      </w:pPr>
+    </w:p>
+    <w:p>
+      <w:pPr>
+        <w:pStyle w:val="BodyText"/>
+      </w:pPr>
     </w:p>
     <w:p>
       <w:pPr>
@@ -485,20 +512,74 @@
         <w:spacing w:line="360" w:lineRule="auto"/>
       </w:pPr>
       <w:r>
-        <w:lastRenderedPageBreak/>
         <w:t xml:space="preserve">Partial least squares regression (PLS, also called “projection to latent structures”) and its discriminant analysis </w:t>
       </w:r>
       <w:r>
         <w:t xml:space="preserve">extension </w:t>
       </w:r>
       <w:r>
-        <w:t>(PLS-DA), are supervised statistical techniques that work on datasets where the number of variables is greater than the number of samples. PLS was first described in [YEAR, citation] and has since gained popularity in metabolomics[citation], a field that regularly deals with datasets with many more variables (metabolites) than samples. Several s</w:t>
+        <w:t xml:space="preserve">(PLS-DA), are supervised statistical techniques that work on datasets where the number of variables is greater than the number of samples. </w:t>
+      </w:r>
+      <w:r>
+        <w:t xml:space="preserve">The underlying assumption of PLS is that the measured variables are influenced by some process which is driven by a much smaller number of variables.  PLS was designed to work with datasets with a high degree of multicollinearity,  missing values, and small sample sizes relative to number of variables </w:t>
+      </w:r>
+      <w:r>
+        <w:fldChar w:fldCharType="begin" w:fldLock="1"/>
+      </w:r>
+      <w:r>
+        <w:instrText>ADDIN CSL_CITATION {"citationItems":[{"id":"ITEM-1","itemData":{"author":[{"dropping-particle":"","family":"Liu","given":"Jinyi","non-dropping-particle":"","parse-names":false,"suffix":""}],"container-title":"MSc. Thesis","id":"ITEM-1","issue":"April","issued":{"date-parts":[["2011"]]},"note":"The underlying assumption of all PLS methods is that the original variables are generated by a system or process which is driven by a small number of latent variables. Projections\n\nTo read:\nTalbot, 1997","number-of-pages":"81","publisher":"Dalhousie University","title":"Overview of redundancy analysis and partial linear squares and their extension to the frequency domain","type":"thesis"},"uris":["http://www.mendeley.com/documents/?uuid=d7d1f3ee-ce53-4811-8d80-a4a54eb060de"]}],"mendeley":{"formattedCitation":"(Liu 2011)","plainTextFormattedCitation":"(Liu 2011)"},"properties":{"noteIndex":0},"schema":"https://github.com/citation-style-language/schema/raw/master/csl-citation.json"}</w:instrText>
+      </w:r>
+      <w:r>
+        <w:fldChar w:fldCharType="separate"/>
+      </w:r>
+      <w:r>
+        <w:rPr>
+          <w:noProof/>
+        </w:rPr>
+        <w:t>(Liu 2011)</w:t>
+      </w:r>
+      <w:r>
+        <w:fldChar w:fldCharType="end"/>
+      </w:r>
+      <w:bookmarkStart w:id="4" w:name="_GoBack"/>
+      <w:bookmarkEnd w:id="4"/>
+      <w:r>
+        <w:t>. It</w:t>
+      </w:r>
+      <w:r>
+        <w:t xml:space="preserve"> has </w:t>
+      </w:r>
+      <w:r>
+        <w:t>therefore</w:t>
+      </w:r>
+      <w:r>
+        <w:t xml:space="preserve"> gained popularity in metabolomics[citation], a field that regularly deals with datasets </w:t>
+      </w:r>
+      <w:r>
+        <w:t xml:space="preserve">of </w:t>
+      </w:r>
+      <w:r>
+        <w:t xml:space="preserve">many </w:t>
+      </w:r>
+      <w:r>
+        <w:t>metabolites that are generated by underlying metabolic pathways</w:t>
+      </w:r>
+      <w:r>
+        <w:t>. Several s</w:t>
       </w:r>
       <w:r>
         <w:t>tatistical software packages have</w:t>
       </w:r>
       <w:r>
-        <w:t xml:space="preserve"> been developed around this technique, specifically for analyzing metabolomic data [SIMCA and metaboanalyst.com]. PLS and its extentions have been adopted by many chemical ecologists[citations], but the usefulness of these techniques is not limited to metabolomic data and is an appropriate approach for answering many ecological questions.</w:t>
+        <w:t xml:space="preserve"> been developed around this technique, specifically for analyzing metabolomic data [SIMCA and metaboanalyst.com]. PLS and its </w:t>
+      </w:r>
+      <w:proofErr w:type="spellStart"/>
+      <w:r>
+        <w:t>extentions</w:t>
+      </w:r>
+      <w:proofErr w:type="spellEnd"/>
+      <w:r>
+        <w:t xml:space="preserve"> have been adopted by many chemical ecologists[citations], but the usefulness of these techniques is not limited to metabolomic data and is an appropriate approach for answering many ecological questions.</w:t>
       </w:r>
     </w:p>
     <w:p>
@@ -514,10 +595,10 @@
       <w:pPr>
         <w:pStyle w:val="Heading1"/>
       </w:pPr>
-      <w:bookmarkStart w:id="4" w:name="questions-i-have"/>
-      <w:bookmarkStart w:id="5" w:name="methods-briefly"/>
-      <w:bookmarkEnd w:id="4"/>
+      <w:bookmarkStart w:id="5" w:name="questions-i-have"/>
+      <w:bookmarkStart w:id="6" w:name="methods-briefly"/>
       <w:bookmarkEnd w:id="5"/>
+      <w:bookmarkEnd w:id="6"/>
       <w:r>
         <w:t>Methods (briefly)</w:t>
       </w:r>
@@ -526,8 +607,8 @@
       <w:pPr>
         <w:pStyle w:val="Heading2"/>
       </w:pPr>
-      <w:bookmarkStart w:id="6" w:name="simulated-data-methods"/>
-      <w:bookmarkEnd w:id="6"/>
+      <w:bookmarkStart w:id="7" w:name="simulated-data-methods"/>
+      <w:bookmarkEnd w:id="7"/>
       <w:r>
         <w:t>Simulated data methods</w:t>
       </w:r>
@@ -544,9 +625,10 @@
       <w:pPr>
         <w:pStyle w:val="Heading2"/>
       </w:pPr>
-      <w:bookmarkStart w:id="7" w:name="cupcakes-vs.muffins-methods"/>
-      <w:bookmarkEnd w:id="7"/>
-      <w:r>
+      <w:bookmarkStart w:id="8" w:name="cupcakes-vs.muffins-methods"/>
+      <w:bookmarkEnd w:id="8"/>
+      <w:r>
+        <w:lastRenderedPageBreak/>
         <w:t>Cupcakes vs. Muffins methods</w:t>
       </w:r>
     </w:p>
@@ -572,10 +654,9 @@
       <w:pPr>
         <w:pStyle w:val="Heading1"/>
       </w:pPr>
-      <w:bookmarkStart w:id="8" w:name="results"/>
-      <w:bookmarkEnd w:id="8"/>
-      <w:r>
-        <w:lastRenderedPageBreak/>
+      <w:bookmarkStart w:id="9" w:name="results"/>
+      <w:bookmarkEnd w:id="9"/>
+      <w:r>
         <w:t>Results</w:t>
       </w:r>
     </w:p>
@@ -583,8 +664,8 @@
       <w:pPr>
         <w:pStyle w:val="Heading2"/>
       </w:pPr>
-      <w:bookmarkStart w:id="9" w:name="simulated-data-set"/>
-      <w:bookmarkEnd w:id="9"/>
+      <w:bookmarkStart w:id="10" w:name="simulated-data-set"/>
+      <w:bookmarkEnd w:id="10"/>
       <w:r>
         <w:t>Simulated data set</w:t>
       </w:r>
@@ -642,7 +723,7 @@
         <w:fldChar w:fldCharType="begin" w:fldLock="1"/>
       </w:r>
       <w:r>
-        <w:instrText>ADDIN CSL_CITATION {"citationItems":[{"id":"ITEM-1","itemData":{"DOI":"10.2174/2213235X04666160613122429","ISBN":"0000000000000","ISSN":"2213235X","PMID":"27547730","abstract":"BACKGROUND Principal Component Analysis (PCA) and Orthogonal Projections to Latent Structures Discriminant Analysis (OPLS-DA) are powerful statistical modeling tools that provide insights into separations between experimental groups based on high-dimensional spectral measurements from NMR, MS or other analytical instrumentation. However, when used without validation, these tools may lead investigators to statistically unreliable conclusions. This danger is especially real for Partial Least Squares (PLS) and OPLS, which aggressively force separations between experimental groups. As a result, OPLS-DA is often used as an alternative method when PCA fails to expose group separation, but this practice is highly dangerous. Without rigorous validation, OPLS-DA can easily yield statistically unreliable group separation. METHODS A Monte Carlo analysis of PCA group separations and OPLS-DA cross-validation metrics was performed on NMR datasets with statistically significant separations in scores-space. A linearly increasing amount of Gaussian noise was added to each data matrix followed by the construction and validation of PCA and OPLS-DA models. RESULTS With increasing added noise, the PCA scores-space distance between groups rapidly decreased and the OPLS-DA cross-validation statistics simultaneously deteriorated. A decrease in correlation between the estimated loadings (added noise) and the true (original) loadings was also observed. While the validity of the OPLS-DA model diminished with increasing added noise, the group separation in scores-space remained basically unaffected. CONCLUSION Supported by the results of Monte Carlo analyses of PCA group separations and OPLS-DA cross-validation metrics, we provide practical guidelines and cross-validatory recommendations for reliable inference from PCA and OPLS-DA models.","author":[{"dropping-particle":"","family":"Worley","given":"Bradley","non-dropping-particle":"","parse-names":false,"suffix":""},{"dropping-particle":"","family":"Powers","given":"Robert","non-dropping-particle":"","parse-names":false,"suffix":""}],"container-title":"Current Metabolomics","id":"ITEM-1","issue":"2","issued":{"date-parts":[["2016","6","30"]]},"note":"While the authors show that for OPLS-DA, as model validity decreases, visual separation of groups in score space is basically unaffected, their suggestion that PCA is a reliable indicator for OPLS-DA reliability is not necessarily true under all situations. When discriminating variables are a small portion of the total number of variables, PCA is especially unreliable at detecting separation. That is, the same variables responsible for the greatest amount of variation (explained by PC axis 1) are not necessarily the same variables that reliably distinguish groups. In this situation, poor separation in PCA space is not an indicator that real differences between samples don't exist. In this case, (O)PLS-DA may still be able to detect differences between groups and identify the distinguishing variables with high VIP scores reliably.","page":"97-103","title":"PCA as a Practical Indicator of OPLS-DA Model Reliability","type":"article-journal","volume":"4"},"uris":["http://www.mendeley.com/documents/?uuid=7d82bb3d-7cc2-36c7-9e42-56e92c50eeac"]}],"mendeley":{"formattedCitation":"(Worley and Powers 2016)","plainTextFormattedCitation":"(Worley and Powers 2016)"},"properties":{"noteIndex":0},"schema":"https://github.com/citation-style-language/schema/raw/master/csl-citation.json"}</w:instrText>
+        <w:instrText>ADDIN CSL_CITATION {"citationItems":[{"id":"ITEM-1","itemData":{"DOI":"10.2174/2213235X04666160613122429","ISBN":"0000000000000","ISSN":"2213235X","PMID":"27547730","abstract":"BACKGROUND Principal Component Analysis (PCA) and Orthogonal Projections to Latent Structures Discriminant Analysis (OPLS-DA) are powerful statistical modeling tools that provide insights into separations between experimental groups based on high-dimensional spectral measurements from NMR, MS or other analytical instrumentation. However, when used without validation, these tools may lead investigators to statistically unreliable conclusions. This danger is especially real for Partial Least Squares (PLS) and OPLS, which aggressively force separations between experimental groups. As a result, OPLS-DA is often used as an alternative method when PCA fails to expose group separation, but this practice is highly dangerous. Without rigorous validation, OPLS-DA can easily yield statistically unreliable group separation. METHODS A Monte Carlo analysis of PCA group separations and OPLS-DA cross-validation metrics was performed on NMR datasets with statistically significant separations in scores-space. A linearly increasing amount of Gaussian noise was added to each data matrix followed by the construction and validation of PCA and OPLS-DA models. RESULTS With increasing added noise, the PCA scores-space distance between groups rapidly decreased and the OPLS-DA cross-validation statistics simultaneously deteriorated. A decrease in correlation between the estimated loadings (added noise) and the true (original) loadings was also observed. While the validity of the OPLS-DA model diminished with increasing added noise, the group separation in scores-space remained basically unaffected. CONCLUSION Supported by the results of Monte Carlo analyses of PCA group separations and OPLS-DA cross-validation metrics, we provide practical guidelines and cross-validatory recommendations for reliable inference from PCA and OPLS-DA models.","author":[{"dropping-particle":"","family":"Worley","given":"Bradley","non-dropping-particle":"","parse-names":false,"suffix":""},{"dropping-particle":"","family":"Powers","given":"Robert","non-dropping-particle":"","parse-names":false,"suffix":""}],"container-title":"Current Metabolomics","id":"ITEM-1","issue":"2","issued":{"date-parts":[["2016","6","30"]]},"note":"While the authors show that for OPLS-DA, as model validity decreases, visual separation of groups in score space is basically unaffected, their suggestion that PCA is a reliable indicator for OPLS-DA reliability is not necessarily true under all situations. When discriminating variables are a small portion of the total number of variables, PCA is especially unreliable at detecting separation. That is, the same variables responsible for the greatest amount of variation (explained by PC axis 1) are not necessarily the same variables that reliably distinguish groups. In this situation, poor separation in PCA space is not an indicator that real differences between samples don't exist. In this case, (O)PLS-DA may still be able to detect differences between groups and identify the distinguishing variables with high VIP scores reliably.","page":"97-103","title":"PCA as a Practical Indicator of OPLS-DA Model Reliability","type":"article-journal","volume":"4"},"uris":["http://www.mendeley.com/documents/?uuid=7d82bb3d-7cc2-36c7-9e42-56e92c50eeac"]}],"mendeley":{"formattedCitation":"(Worley and Powers 2016)","plainTextFormattedCitation":"(Worley and Powers 2016)","previouslyFormattedCitation":"(Worley and Powers 2016)"},"properties":{"noteIndex":0},"schema":"https://github.com/citation-style-language/schema/raw/master/csl-citation.json"}</w:instrText>
       </w:r>
       <w:r>
         <w:fldChar w:fldCharType="separate"/>
@@ -704,7 +785,11 @@
         <w:t>can be</w:t>
       </w:r>
       <w:r>
-        <w:t xml:space="preserve"> visible separation in a plot of the first two axes.  DO NOT publish PLS-DA plots if the model is not significant.  In fact, don’t publish these plots on their own at all.  They are useful as bi-plots or side-by-side with loading plots, but if all you’re trying to show is visual separation, </w:t>
+        <w:t xml:space="preserve"> visible separation in a plot of the first two axes.  DO NOT publish PLS-DA plots if the model is not significant.  In fact, </w:t>
+      </w:r>
+      <w:r>
+        <w:lastRenderedPageBreak/>
+        <w:t xml:space="preserve">don’t publish these plots on their own at all.  They are useful as bi-plots or side-by-side with loading plots, but if all you’re trying to show is visual separation, </w:t>
       </w:r>
       <w:r>
         <w:rPr>
@@ -786,7 +871,6 @@
         <w:pStyle w:val="BodyText"/>
       </w:pPr>
       <w:r>
-        <w:lastRenderedPageBreak/>
         <w:t xml:space="preserve">PERMANOVA doesn’t take co-variation into account, I think.  </w:t>
       </w:r>
       <w:proofErr w:type="gramStart"/>
@@ -871,14 +955,10 @@
       </w:r>
       <w:proofErr w:type="spellEnd"/>
       <w:r>
-        <w:t xml:space="preserve"> components were retained, and the first two principal components are plotted. For PLS-DA plots, the </w:t>
-      </w:r>
-      <w:bookmarkStart w:id="10" w:name="_GoBack"/>
-      <w:r>
-        <w:t xml:space="preserve">first two predictive axes are plotted, Q2 values are calculated using 7-fold cross validation, and pQ2 is </w:t>
-      </w:r>
-      <w:bookmarkEnd w:id="10"/>
-      <w:r>
+        <w:t xml:space="preserve"> components were retained, and the first two principal components are plotted. For PLS-DA plots, the first two predictive axes are plotted, Q2 values are calculated using 7-fold cross validation, and pQ2 is </w:t>
+      </w:r>
+      <w:r>
+        <w:lastRenderedPageBreak/>
         <w:t xml:space="preserve">calculated with 200 permutations. Ellipses represent 95% confidence bounds, parenthetical numbers on axis </w:t>
       </w:r>
       <w:proofErr w:type="spellStart"/>
@@ -975,11 +1055,7 @@
         </m:sSub>
       </m:oMath>
       <w:r>
-        <w:t xml:space="preserve"> values. The PLS-DA on completely random data also demonstrates the tendency of PLS to overfit. Without any cross-</w:t>
-      </w:r>
-      <w:r>
-        <w:lastRenderedPageBreak/>
-        <w:t xml:space="preserve">validation, one might conclude that the two groups were different, however the extremely low </w:t>
+        <w:t xml:space="preserve"> values. The PLS-DA on completely random data also demonstrates the tendency of PLS to overfit. Without any cross-validation, one might conclude that the two groups were different, however the extremely low </w:t>
       </w:r>
       <m:oMath>
         <m:sSup>
@@ -1009,7 +1085,23 @@
         </m:sSup>
       </m:oMath>
       <w:r>
-        <w:t xml:space="preserve"> and high p value from this model indicates that this separation is due to chance. Without reporting these cross-validation measures, the PLS-DA plot alone would be extremely misleading. We therefore recommend that plots of non-significant PLS models not be included in publications. It’s also worth noting that even though only 5 of 55 variables were created to distinguish the groups, the first predictive axis of the PLS-DA on the full data set describes 13.1% of the total variation in the data. In addition, the VIP scores of 5 non-discriminating varibles were over 1. Maybe VIP scores alone shouldn’t be used to determine importance of variables. False-discovery-rate adjusted t-tests more accurately identify distinguishing variables in this case.</w:t>
+        <w:t xml:space="preserve"> and high p value from this model indicates that this separation is due to chance. Without reporting these cross-validation measures, the PLS-DA plot alone would be extremely misleading. We therefore recommend that plots of non-significa</w:t>
+      </w:r>
+      <w:proofErr w:type="spellStart"/>
+      <w:r>
+        <w:t>nt</w:t>
+      </w:r>
+      <w:proofErr w:type="spellEnd"/>
+      <w:r>
+        <w:t xml:space="preserve"> PLS models not be included in publications. It’s also worth noting that even though only 5 of 55 variables were created to distinguish the groups, the first predictive axis of the PLS-DA on the full data set describes 13.1% of the total variation in the data. In addition, the VIP scores of 5 non-discriminating </w:t>
+      </w:r>
+      <w:proofErr w:type="spellStart"/>
+      <w:r>
+        <w:t>varibles</w:t>
+      </w:r>
+      <w:proofErr w:type="spellEnd"/>
+      <w:r>
+        <w:t xml:space="preserve"> were over 1. Maybe VIP scores alone shouldn’t be used to determine importance of variables. False-discovery-rate adjusted t-tests more accurately identify distinguishing variables in this case.</w:t>
       </w:r>
     </w:p>
     <w:p>
@@ -1278,7 +1370,15 @@
       </w:r>
       <w:r>
         <w:lastRenderedPageBreak/>
-        <w:t>stronger correlation with the OPLS-DA predictive axis, but have a weak correlation with PC2.</w:t>
+        <w:t xml:space="preserve">stronger correlation with the OPLS-DA predictive </w:t>
+      </w:r>
+      <w:proofErr w:type="gramStart"/>
+      <w:r>
+        <w:t>axis, but</w:t>
+      </w:r>
+      <w:proofErr w:type="gramEnd"/>
+      <w:r>
+        <w:t xml:space="preserve"> have a weak correlation with PC2.</w:t>
       </w:r>
     </w:p>
     <w:p>
@@ -1326,6 +1426,60 @@
       </w:r>
       <w:r>
         <w:t xml:space="preserve"> also compare separation in PCA score space with that in OPLS-DA score space. While the authors show that for OPLS-DA, as model validity decreases, separation of groups in score space is basically unaffected, their suggestion that PCA is a reliable indicator for OPLS-DA reliability is not necessarily true under all situations. When discriminating variables are a small portion of the total number of variables, PCA is especially unreliable at detecting separation. That is, the variables responsible for the greatest amount of variation (explained by PC axis 1) are not necessarily the same variables that reliably distinguish groups. In this situation, poor separation in PCA space is not an indicator that real differences between samples don't exist. In this case, (O)PLS-DA may still be able to detect differences between groups and identify the distinguishing variables with high VIP scores reliably.</w:t>
+      </w:r>
+    </w:p>
+    <w:p>
+      <w:pPr>
+        <w:pStyle w:val="BodyText"/>
+      </w:pPr>
+    </w:p>
+    <w:p>
+      <w:pPr>
+        <w:pStyle w:val="BodyText"/>
+      </w:pPr>
+      <w:r>
+        <w:t>“</w:t>
+      </w:r>
+      <w:r>
+        <w:rPr>
+          <w:rFonts w:ascii="Courier New" w:hAnsi="Courier New" w:cs="Courier New"/>
+        </w:rPr>
+        <w:t>﻿</w:t>
+      </w:r>
+      <w:r>
+        <w:t>Indeed, discriminant analyses can be prone to ‘overfitting the data’. Overfitting means that the underlying statistical model is too adjusted to the data and becomes ungeneralizable.”</w:t>
+      </w:r>
+      <w:r>
+        <w:fldChar w:fldCharType="begin" w:fldLock="1"/>
+      </w:r>
+      <w:r>
+        <w:instrText>ADDIN CSL_CITATION {"citationItems":[{"id":"ITEM-1","itemData":{"DOI":"10.1007/s10886-018-0932-6","ISBN":"2107721424","ISSN":"0098-0331","PMID":"29479643","abstract":"Chemical ecology has strong links with metabolomics, the large-scale study of all metabolites detectable in a biological sample. Consequently, chemical ecologists are often challenged by the statistical analyses of such large datasets. This holds especially true when the purpose is to integrate multiple datasets to obtain a holistic view and a better understanding of a biological system under study. The present article provides a comprehensive resource to analyze such complex datasets using multivariate methods. It starts from the necessary pre-treatment of data including data transformations and distance calculations, to the application of both gold standard and novel multivariate methods for the integration of different omics data. We illustrate the process of analysis along with detailed results interpretations for six issues representative of the different types of biological questions encountered by chemical ecologists. We provide the necessary knowledge and tools with reproducible R codes and chemical-ecological datasets to practice and teach multivariate methods.","author":[{"dropping-particle":"","family":"Hervé","given":"Maxime R.","non-dropping-particle":"","parse-names":false,"suffix":""},{"dropping-particle":"","family":"Nicolè","given":"Florence","non-dropping-particle":"","parse-names":false,"suffix":""},{"dropping-particle":"","family":"Lê Cao","given":"Kim-Anh","non-dropping-particle":"","parse-names":false,"suffix":""}],"container-title":"Journal of Chemical Ecology","id":"ITEM-1","issue":"3","issued":{"date-parts":[["2018","2","25"]]},"page":"215-234","publisher":"Springer US","title":"Multivariate Analysis of Multiple Datasets: a Practical Guide for Chemical Ecology","type":"article-journal","volume":"44"},"uris":["http://www.mendeley.com/documents/?uuid=80bf1d4a-31cc-36b2-bb5b-1a488a7159a6"]}],"mendeley":{"formattedCitation":"(Hervé et al. 2018)","plainTextFormattedCitation":"(Hervé et al. 2018)","previouslyFormattedCitation":"(Hervé et al. 2018)"},"properties":{"noteIndex":0},"schema":"https://github.com/citation-style-language/schema/raw/master/csl-citation.json"}</w:instrText>
+      </w:r>
+      <w:r>
+        <w:fldChar w:fldCharType="separate"/>
+      </w:r>
+      <w:r>
+        <w:rPr>
+          <w:noProof/>
+        </w:rPr>
+        <w:t>(</w:t>
+      </w:r>
+      <w:proofErr w:type="spellStart"/>
+      <w:r>
+        <w:rPr>
+          <w:noProof/>
+        </w:rPr>
+        <w:t>Hervé</w:t>
+      </w:r>
+      <w:proofErr w:type="spellEnd"/>
+      <w:r>
+        <w:rPr>
+          <w:noProof/>
+        </w:rPr>
+        <w:t xml:space="preserve"> et al. 2018)</w:t>
+      </w:r>
+      <w:r>
+        <w:fldChar w:fldCharType="end"/>
       </w:r>
     </w:p>
     <w:p>
@@ -1475,6 +1629,7 @@
         </w:numPr>
       </w:pPr>
       <w:r>
+        <w:lastRenderedPageBreak/>
         <w:t xml:space="preserve">What % total variation explained by predictive axes?  If it’s small, that’s an indicator that discriminating variables don’t </w:t>
       </w:r>
       <w:proofErr w:type="spellStart"/>
@@ -1507,7 +1662,6 @@
         </w:numPr>
       </w:pPr>
       <w:r>
-        <w:lastRenderedPageBreak/>
         <w:t>NEVER do univariate tests on PLS axis loadings.  Use cross-validation to determine if model is significant and explanatory.</w:t>
       </w:r>
     </w:p>
@@ -1759,7 +1913,15 @@
           <w:rFonts w:ascii="Cambria" w:hAnsi="Cambria" w:cs="Times New Roman"/>
           <w:noProof/>
         </w:rPr>
-        <w:t>Dickinson JL, Shirk J, Bonter D, et al (2012) The current state of citizen science as a tool for ecological research and public engagement. Front Ecol Environ 10:291–297. doi: 10.1890/110236</w:t>
+        <w:t xml:space="preserve">Dickinson JL, Shirk J, Bonter D, et al (2012) The current state of citizen science as a tool for ecological research and public engagement. Front Ecol Environ 10:291–297. doi: </w:t>
+      </w:r>
+      <w:r>
+        <w:rPr>
+          <w:rFonts w:ascii="Cambria" w:hAnsi="Cambria" w:cs="Times New Roman"/>
+          <w:noProof/>
+        </w:rPr>
+        <w:lastRenderedPageBreak/>
+        <w:t>10.1890/110236</w:t>
       </w:r>
     </w:p>
     <w:p>
@@ -1801,15 +1963,7 @@
           <w:rFonts w:ascii="Cambria" w:hAnsi="Cambria" w:cs="Times New Roman"/>
           <w:noProof/>
         </w:rPr>
-        <w:t xml:space="preserve">Kallenbach M, Oh Y, Eilers EJ, et al (2014) A robust, simple, high-throughput technique for </w:t>
-      </w:r>
-      <w:r>
-        <w:rPr>
-          <w:rFonts w:ascii="Cambria" w:hAnsi="Cambria" w:cs="Times New Roman"/>
-          <w:noProof/>
-        </w:rPr>
-        <w:lastRenderedPageBreak/>
-        <w:t>time-resolved plant volatile analysis in field experiments. Plant J 78:1060–1072. doi: 10.1111/tpj.12523</w:t>
+        <w:t>Hervé MR, Nicolè F, Lê Cao K-A (2018) Multivariate Analysis of Multiple Datasets: a Practical Guide for Chemical Ecology. J Chem Ecol 44:215–234. doi: 10.1007/s10886-018-0932-6</w:t>
       </w:r>
     </w:p>
     <w:p>
@@ -1830,7 +1984,49 @@
           <w:rFonts w:ascii="Cambria" w:hAnsi="Cambria" w:cs="Times New Roman"/>
           <w:noProof/>
         </w:rPr>
+        <w:t>Kallenbach M, Oh Y, Eilers EJ, et al (2014) A robust, simple, high-throughput technique for time-resolved plant volatile analysis in field experiments. Plant J 78:1060–1072. doi: 10.1111/tpj.12523</w:t>
+      </w:r>
+    </w:p>
+    <w:p>
+      <w:pPr>
+        <w:widowControl w:val="0"/>
+        <w:autoSpaceDE w:val="0"/>
+        <w:autoSpaceDN w:val="0"/>
+        <w:adjustRightInd w:val="0"/>
+        <w:spacing w:before="180" w:after="180"/>
+        <w:ind w:left="480" w:hanging="480"/>
+        <w:rPr>
+          <w:rFonts w:ascii="Cambria" w:hAnsi="Cambria" w:cs="Times New Roman"/>
+          <w:noProof/>
+        </w:rPr>
+      </w:pPr>
+      <w:r>
+        <w:rPr>
+          <w:rFonts w:ascii="Cambria" w:hAnsi="Cambria" w:cs="Times New Roman"/>
+          <w:noProof/>
+        </w:rPr>
         <w:t>Kfoury N, Scott E, Orians C, Robbat A (2017) Direct Contact Sorptive Extraction: A Robust Method for Sampling Plant Volatiles in the Field. J Agric Food Chem 65:8501–8509. doi: 10.1021/acs.jafc.7b02847</w:t>
+      </w:r>
+    </w:p>
+    <w:p>
+      <w:pPr>
+        <w:widowControl w:val="0"/>
+        <w:autoSpaceDE w:val="0"/>
+        <w:autoSpaceDN w:val="0"/>
+        <w:adjustRightInd w:val="0"/>
+        <w:spacing w:before="180" w:after="180"/>
+        <w:ind w:left="480" w:hanging="480"/>
+        <w:rPr>
+          <w:rFonts w:ascii="Cambria" w:hAnsi="Cambria" w:cs="Times New Roman"/>
+          <w:noProof/>
+        </w:rPr>
+      </w:pPr>
+      <w:r>
+        <w:rPr>
+          <w:rFonts w:ascii="Cambria" w:hAnsi="Cambria" w:cs="Times New Roman"/>
+          <w:noProof/>
+        </w:rPr>
+        <w:t>Liu J (2011) Overview of redundancy analysis and partial linear squares and their extension to the frequency domain. Dalhousie University</w:t>
       </w:r>
     </w:p>
     <w:p>
@@ -1999,7 +2195,7 @@
       </w:r>
     </w:p>
   </w:comment>
-  <w:comment w:id="2" w:author="Scott, Eric R." w:date="2018-07-03T10:46:00Z" w:initials="SER">
+  <w:comment w:id="2" w:author="Scott, Eric R." w:date="2018-07-28T19:18:00Z" w:initials="SER">
     <w:p>
       <w:pPr>
         <w:pStyle w:val="CommentText"/>
@@ -2011,7 +2207,7 @@
         <w:annotationRef/>
       </w:r>
       <w:r>
-        <w:t>This might belong in the discussion, not introduction.</w:t>
+        <w:t>I don’t like this wording, but I don’t know how to fix it yet</w:t>
       </w:r>
     </w:p>
   </w:comment>
@@ -2056,7 +2252,7 @@
 <file path=word/commentsExtended.xml><?xml version="1.0" encoding="utf-8"?>
 <w15:commentsEx xmlns:wpc="http://schemas.microsoft.com/office/word/2010/wordprocessingCanvas" xmlns:cx="http://schemas.microsoft.com/office/drawing/2014/chartex" xmlns:cx1="http://schemas.microsoft.com/office/drawing/2015/9/8/chartex" xmlns:cx2="http://schemas.microsoft.com/office/drawing/2015/10/21/chartex" xmlns:cx3="http://schemas.microsoft.com/office/drawing/2016/5/9/chartex" xmlns:cx4="http://schemas.microsoft.com/office/drawing/2016/5/10/chartex" xmlns:cx5="http://schemas.microsoft.com/office/drawing/2016/5/11/chartex" xmlns:cx6="http://schemas.microsoft.com/office/drawing/2016/5/12/chartex" xmlns:cx7="http://schemas.microsoft.com/office/drawing/2016/5/13/chartex" xmlns:cx8="http://schemas.microsoft.com/office/drawing/2016/5/14/chartex" xmlns:mc="http://schemas.openxmlformats.org/markup-compatibility/2006" xmlns:aink="http://schemas.microsoft.com/office/drawing/2016/ink" xmlns:am3d="http://schemas.microsoft.com/office/drawing/2017/model3d" xmlns:o="urn:schemas-microsoft-com:office:office" xmlns:r="http://schemas.openxmlformats.org/officeDocument/2006/relationships" xmlns:m="http://schemas.openxmlformats.org/officeDocument/2006/math" xmlns:v="urn:schemas-microsoft-com:vml" xmlns:wp14="http://schemas.microsoft.com/office/word/2010/wordprocessingDrawing" xmlns:wp="http://schemas.openxmlformats.org/drawingml/2006/wordprocessingDrawing" xmlns:w10="urn:schemas-microsoft-com:office:word" xmlns:w="http://schemas.openxmlformats.org/wordprocessingml/2006/main" xmlns:w14="http://schemas.microsoft.com/office/word/2010/wordml" xmlns:w15="http://schemas.microsoft.com/office/word/2012/wordml" xmlns:w16cid="http://schemas.microsoft.com/office/word/2016/wordml/cid" xmlns:w16se="http://schemas.microsoft.com/office/word/2015/wordml/symex" xmlns:wpg="http://schemas.microsoft.com/office/word/2010/wordprocessingGroup" xmlns:wpi="http://schemas.microsoft.com/office/word/2010/wordprocessingInk" xmlns:wne="http://schemas.microsoft.com/office/word/2006/wordml" xmlns:wps="http://schemas.microsoft.com/office/word/2010/wordprocessingShape" mc:Ignorable="w14 w15 w16se w16cid wp14">
   <w15:commentEx w15:paraId="79B4F977" w15:done="0"/>
-  <w15:commentEx w15:paraId="7C4BCC14" w15:done="0"/>
+  <w15:commentEx w15:paraId="6298D534" w15:done="0"/>
   <w15:commentEx w15:paraId="7901F4A8" w15:done="0"/>
   <w15:commentEx w15:paraId="0C01FD1A" w15:done="0"/>
 </w15:commentsEx>
@@ -2065,7 +2261,7 @@
 <file path=word/commentsIds.xml><?xml version="1.0" encoding="utf-8"?>
 <w16cid:commentsIds xmlns:wpc="http://schemas.microsoft.com/office/word/2010/wordprocessingCanvas" xmlns:cx="http://schemas.microsoft.com/office/drawing/2014/chartex" xmlns:cx1="http://schemas.microsoft.com/office/drawing/2015/9/8/chartex" xmlns:cx2="http://schemas.microsoft.com/office/drawing/2015/10/21/chartex" xmlns:cx3="http://schemas.microsoft.com/office/drawing/2016/5/9/chartex" xmlns:cx4="http://schemas.microsoft.com/office/drawing/2016/5/10/chartex" xmlns:cx5="http://schemas.microsoft.com/office/drawing/2016/5/11/chartex" xmlns:cx6="http://schemas.microsoft.com/office/drawing/2016/5/12/chartex" xmlns:cx7="http://schemas.microsoft.com/office/drawing/2016/5/13/chartex" xmlns:cx8="http://schemas.microsoft.com/office/drawing/2016/5/14/chartex" xmlns:mc="http://schemas.openxmlformats.org/markup-compatibility/2006" xmlns:aink="http://schemas.microsoft.com/office/drawing/2016/ink" xmlns:am3d="http://schemas.microsoft.com/office/drawing/2017/model3d" xmlns:o="urn:schemas-microsoft-com:office:office" xmlns:r="http://schemas.openxmlformats.org/officeDocument/2006/relationships" xmlns:m="http://schemas.openxmlformats.org/officeDocument/2006/math" xmlns:v="urn:schemas-microsoft-com:vml" xmlns:wp14="http://schemas.microsoft.com/office/word/2010/wordprocessingDrawing" xmlns:wp="http://schemas.openxmlformats.org/drawingml/2006/wordprocessingDrawing" xmlns:w10="urn:schemas-microsoft-com:office:word" xmlns:w="http://schemas.openxmlformats.org/wordprocessingml/2006/main" xmlns:w14="http://schemas.microsoft.com/office/word/2010/wordml" xmlns:w15="http://schemas.microsoft.com/office/word/2012/wordml" xmlns:w16cid="http://schemas.microsoft.com/office/word/2016/wordml/cid" xmlns:w16se="http://schemas.microsoft.com/office/word/2015/wordml/symex" xmlns:wpg="http://schemas.microsoft.com/office/word/2010/wordprocessingGroup" xmlns:wpi="http://schemas.microsoft.com/office/word/2010/wordprocessingInk" xmlns:wne="http://schemas.microsoft.com/office/word/2006/wordml" xmlns:wps="http://schemas.microsoft.com/office/word/2010/wordprocessingShape" mc:Ignorable="w14 w15 w16se w16cid wp14">
   <w16cid:commentId w16cid:paraId="79B4F977" w16cid:durableId="1EE45C9F"/>
-  <w16cid:commentId w16cid:paraId="7C4BCC14" w16cid:durableId="1EE5D295"/>
+  <w16cid:commentId w16cid:paraId="6298D534" w16cid:durableId="1F074021"/>
   <w16cid:commentId w16cid:paraId="7901F4A8" w16cid:durableId="1EF5AF5C"/>
   <w16cid:commentId w16cid:paraId="0C01FD1A" w16cid:durableId="1EB7FDDD"/>
 </w16cid:commentsIds>
@@ -2791,6 +2987,95 @@
     </w:lvl>
   </w:abstractNum>
   <w:abstractNum w:abstractNumId="15" w15:restartNumberingAfterBreak="0">
+    <w:nsid w:val="40E67E3B"/>
+    <w:multiLevelType w:val="hybridMultilevel"/>
+    <w:tmpl w:val="C590D32C"/>
+    <w:lvl w:ilvl="0" w:tplc="0409000F">
+      <w:start w:val="1"/>
+      <w:numFmt w:val="decimal"/>
+      <w:lvlText w:val="%1."/>
+      <w:lvlJc w:val="left"/>
+      <w:pPr>
+        <w:ind w:left="720" w:hanging="360"/>
+      </w:pPr>
+      <w:rPr>
+        <w:rFonts w:hint="default"/>
+      </w:rPr>
+    </w:lvl>
+    <w:lvl w:ilvl="1" w:tplc="04090019" w:tentative="1">
+      <w:start w:val="1"/>
+      <w:numFmt w:val="lowerLetter"/>
+      <w:lvlText w:val="%2."/>
+      <w:lvlJc w:val="left"/>
+      <w:pPr>
+        <w:ind w:left="1440" w:hanging="360"/>
+      </w:pPr>
+    </w:lvl>
+    <w:lvl w:ilvl="2" w:tplc="0409001B" w:tentative="1">
+      <w:start w:val="1"/>
+      <w:numFmt w:val="lowerRoman"/>
+      <w:lvlText w:val="%3."/>
+      <w:lvlJc w:val="right"/>
+      <w:pPr>
+        <w:ind w:left="2160" w:hanging="180"/>
+      </w:pPr>
+    </w:lvl>
+    <w:lvl w:ilvl="3" w:tplc="0409000F" w:tentative="1">
+      <w:start w:val="1"/>
+      <w:numFmt w:val="decimal"/>
+      <w:lvlText w:val="%4."/>
+      <w:lvlJc w:val="left"/>
+      <w:pPr>
+        <w:ind w:left="2880" w:hanging="360"/>
+      </w:pPr>
+    </w:lvl>
+    <w:lvl w:ilvl="4" w:tplc="04090019" w:tentative="1">
+      <w:start w:val="1"/>
+      <w:numFmt w:val="lowerLetter"/>
+      <w:lvlText w:val="%5."/>
+      <w:lvlJc w:val="left"/>
+      <w:pPr>
+        <w:ind w:left="3600" w:hanging="360"/>
+      </w:pPr>
+    </w:lvl>
+    <w:lvl w:ilvl="5" w:tplc="0409001B" w:tentative="1">
+      <w:start w:val="1"/>
+      <w:numFmt w:val="lowerRoman"/>
+      <w:lvlText w:val="%6."/>
+      <w:lvlJc w:val="right"/>
+      <w:pPr>
+        <w:ind w:left="4320" w:hanging="180"/>
+      </w:pPr>
+    </w:lvl>
+    <w:lvl w:ilvl="6" w:tplc="0409000F" w:tentative="1">
+      <w:start w:val="1"/>
+      <w:numFmt w:val="decimal"/>
+      <w:lvlText w:val="%7."/>
+      <w:lvlJc w:val="left"/>
+      <w:pPr>
+        <w:ind w:left="5040" w:hanging="360"/>
+      </w:pPr>
+    </w:lvl>
+    <w:lvl w:ilvl="7" w:tplc="04090019" w:tentative="1">
+      <w:start w:val="1"/>
+      <w:numFmt w:val="lowerLetter"/>
+      <w:lvlText w:val="%8."/>
+      <w:lvlJc w:val="left"/>
+      <w:pPr>
+        <w:ind w:left="5760" w:hanging="360"/>
+      </w:pPr>
+    </w:lvl>
+    <w:lvl w:ilvl="8" w:tplc="0409001B" w:tentative="1">
+      <w:start w:val="1"/>
+      <w:numFmt w:val="lowerRoman"/>
+      <w:lvlText w:val="%9."/>
+      <w:lvlJc w:val="right"/>
+      <w:pPr>
+        <w:ind w:left="6480" w:hanging="180"/>
+      </w:pPr>
+    </w:lvl>
+  </w:abstractNum>
+  <w:abstractNum w:abstractNumId="16" w15:restartNumberingAfterBreak="0">
     <w:nsid w:val="78B50AA8"/>
     <w:multiLevelType w:val="hybridMultilevel"/>
     <w:tmpl w:val="AD5AD7C8"/>
@@ -2879,7 +3164,7 @@
       </w:pPr>
     </w:lvl>
   </w:abstractNum>
-  <w:abstractNum w:abstractNumId="16" w15:restartNumberingAfterBreak="0">
+  <w:abstractNum w:abstractNumId="17" w15:restartNumberingAfterBreak="0">
     <w:nsid w:val="78B74BF9"/>
     <w:multiLevelType w:val="hybridMultilevel"/>
     <w:tmpl w:val="C7301DA2"/>
@@ -3035,9 +3320,12 @@
     <w:abstractNumId w:val="14"/>
   </w:num>
   <w:num w:numId="17">
+    <w:abstractNumId w:val="17"/>
+  </w:num>
+  <w:num w:numId="18">
     <w:abstractNumId w:val="16"/>
   </w:num>
-  <w:num w:numId="18">
+  <w:num w:numId="19">
     <w:abstractNumId w:val="15"/>
   </w:num>
 </w:numbering>
@@ -4617,7 +4905,7 @@
 </file>
 
 <file path=customXml/itemProps1.xml><?xml version="1.0" encoding="utf-8"?>
-<ds:datastoreItem xmlns:ds="http://schemas.openxmlformats.org/officeDocument/2006/customXml" ds:itemID="{3A76F80A-0AAE-074B-8D52-BA03D3E6B929}">
+<ds:datastoreItem xmlns:ds="http://schemas.openxmlformats.org/officeDocument/2006/customXml" ds:itemID="{1F9C92BB-8C96-CE4B-BE48-5905B1CAC696}">
   <ds:schemaRefs>
     <ds:schemaRef ds:uri="http://schemas.openxmlformats.org/officeDocument/2006/bibliography"/>
   </ds:schemaRefs>

</xml_diff>

<commit_message>
revmoed PERMANOVA and added RDA instead
</commit_message>
<xml_diff>
--- a/manuscript/PLS initial rough draft.docx
+++ b/manuscript/PLS initial rough draft.docx
@@ -185,7 +185,13 @@
         <w:fldChar w:fldCharType="end"/>
       </w:r>
       <w:r>
-        <w:t>. Resulting large, multivariate datasets have the potential to increase our understanding of ecological phenomena, given that adequate statistical techniques are used to separate signal fro</w:t>
+        <w:t xml:space="preserve">. </w:t>
+      </w:r>
+      <w:r>
+        <w:t>The r</w:t>
+      </w:r>
+      <w:r>
+        <w:t>esulting large, multivariate datasets have the potential to increase our understanding of ecological phenomena, given that adequate statistical techniques are used to separate signal fro</w:t>
       </w:r>
       <w:r>
         <w:t>m potentially increasing noise.</w:t>
@@ -197,72 +203,21 @@
         <w:spacing w:line="360" w:lineRule="auto"/>
       </w:pPr>
       <w:r>
-        <w:t xml:space="preserve">Multivariate </w:t>
-      </w:r>
-      <w:commentRangeStart w:id="2"/>
-      <w:r>
-        <w:t>data can be analyzed in two fundamentally different ways—unsupervised, and supervised analyses</w:t>
-      </w:r>
-      <w:commentRangeEnd w:id="2"/>
-      <w:r>
-        <w:rPr>
-          <w:rStyle w:val="CommentReference"/>
-        </w:rPr>
-        <w:commentReference w:id="2"/>
-      </w:r>
-      <w:r>
-        <w:t xml:space="preserve">. </w:t>
-      </w:r>
-      <w:r>
-        <w:t xml:space="preserve"> </w:t>
-      </w:r>
-      <w:r>
-        <w:t>Uns</w:t>
-      </w:r>
-      <w:r>
-        <w:t xml:space="preserve">upervised analyses </w:t>
-      </w:r>
-      <w:r>
-        <w:t>describe patterns in the data and are often used in more descriptive studies.  For example</w:t>
-      </w:r>
-      <w:r>
-        <w:t>,</w:t>
-      </w:r>
-      <w:r>
-        <w:t xml:space="preserve"> principal component analysis is a widely used unsupervised technique that describes the covariation among variables </w:t>
-      </w:r>
-      <w:r>
-        <w:t>by creating new axes that represent linear combinations of variables</w:t>
-      </w:r>
-      <w:r>
-        <w:t xml:space="preserve">.  These axes can sometimes be thought of as </w:t>
-      </w:r>
-      <w:r>
-        <w:t>“</w:t>
-      </w:r>
-      <w:r>
-        <w:t>latent variables</w:t>
-      </w:r>
-      <w:r>
-        <w:t>”</w:t>
-      </w:r>
-      <w:r>
-        <w:t xml:space="preserve">. For example the leaf economics spectrum (LES) is a principal component axis that describes covariation in a set of plant traits </w:t>
-      </w:r>
-      <w:r>
-        <w:t>and ranges from a resource acquisitive</w:t>
-      </w:r>
-      <w:r>
-        <w:t xml:space="preserve"> strategy to a </w:t>
-      </w:r>
-      <w:r>
-        <w:t>resource conservative</w:t>
-      </w:r>
-      <w:r>
-        <w:t xml:space="preserve"> strategy</w:t>
-      </w:r>
-      <w:r>
-        <w:t xml:space="preserve"> </w:t>
+        <w:t xml:space="preserve">Many multivariate analysis methods exist to describe the variation in big multivariate data.  For example, PCA (and related </w:t>
+      </w:r>
+      <w:proofErr w:type="spellStart"/>
+      <w:r>
+        <w:t>PCoA</w:t>
+      </w:r>
+      <w:proofErr w:type="spellEnd"/>
+      <w:r>
+        <w:t>) is an unsupervised technique that describes variation in the data in fewer axes or latent variables than the number of measured variables.  This is useful for creating plots of the data in “PCA space” to vi</w:t>
+      </w:r>
+      <w:r>
+        <w:t xml:space="preserve">sualize patterns of variation. </w:t>
+      </w:r>
+      <w:r>
+        <w:t xml:space="preserve">Unsupervised analyses are well suited to describing patterns of co-variation. For example the leaf economics spectrum (LES) is a principal component axis that describes [___%] of the variation in a set of plant traits and can be interpreted as a continuum from a resource acquisitive strategy to a resource conservative strategy </w:t>
       </w:r>
       <w:r>
         <w:fldChar w:fldCharType="begin" w:fldLock="1"/>
@@ -283,7 +238,207 @@
         <w:fldChar w:fldCharType="end"/>
       </w:r>
       <w:r>
-        <w:t xml:space="preserve">. </w:t>
+        <w:t>.  However, unsupervised techniques such as PCA are agnostic to response variables such as treatment groups</w:t>
+      </w:r>
+      <w:r>
+        <w:t xml:space="preserve">, and </w:t>
+      </w:r>
+      <w:r>
+        <w:t>the aim of many ecological studies is to describe the response of individuals to a manipulation or along an environmental gradient</w:t>
+      </w:r>
+      <w:r>
+        <w:t xml:space="preserve">.  Unsupervised techniques like PCA are not well suited for answering these types of questions </w:t>
+      </w:r>
+      <w:r>
+        <w:t>(despite this, separation of points in PCA space is often used as an indicator of treatment effect in ecological literature).</w:t>
+      </w:r>
+    </w:p>
+    <w:p>
+      <w:pPr>
+        <w:pStyle w:val="BodyText"/>
+        <w:spacing w:line="360" w:lineRule="auto"/>
+      </w:pPr>
+      <w:r>
+        <w:t>Supervised analysis techniques ……. What do they do?</w:t>
+      </w:r>
+    </w:p>
+    <w:p>
+      <w:pPr>
+        <w:pStyle w:val="BodyText"/>
+        <w:spacing w:line="360" w:lineRule="auto"/>
+      </w:pPr>
+      <w:r>
+        <w:t xml:space="preserve">However, when variables may be highly correlated (multicollinearity), when sample sizes are small relative to number of variables measured, or when missing values are present, many supervised multivariate analysis techniques don’t perform well. </w:t>
+      </w:r>
+    </w:p>
+    <w:p>
+      <w:pPr>
+        <w:pStyle w:val="BodyText"/>
+        <w:spacing w:line="360" w:lineRule="auto"/>
+      </w:pPr>
+      <w:r>
+        <w:lastRenderedPageBreak/>
+        <w:t>Partial least squares regression (PLS) and its discriminant analysis extension (PLS-DA) are supervised multivariate analysis techniques created to be robust to small sample sizes (relative to the number of variables measured), missing values, and multicollinearity [citation to creator, to paper saying its robust]</w:t>
+      </w:r>
+      <w:r>
+        <w:t xml:space="preserve">.  It was first developed in _____ and has been implemented in major statistical packages (R, SPSS?? SAS? Others?) for some time but has only been widely adopted in ecology by the sub-field of chemical ecology.  </w:t>
+      </w:r>
+      <w:r>
+        <w:t xml:space="preserve">The underlying assumption of PLS is that covariation between the predictor variable(s) and the response variable(s) is due to a small number of “latent” variables.  For this reason, the technique has been readily adopted </w:t>
+      </w:r>
+      <w:r>
+        <w:t>for the analysis of metabolic data (eco-metabolomics) because a change in a large number</w:t>
+      </w:r>
+      <w:r>
+        <w:t xml:space="preserve"> of metabolites </w:t>
+      </w:r>
+      <w:r>
+        <w:t>may be a</w:t>
+      </w:r>
+      <w:r>
+        <w:t xml:space="preserve"> result of a change in a single enzyme or metabolic pathway. </w:t>
+      </w:r>
+      <w:r>
+        <w:t xml:space="preserve"> In fact, PLS has been implemented into many metabolomics specific statistical software (SIMCA, </w:t>
+      </w:r>
+      <w:proofErr w:type="spellStart"/>
+      <w:r>
+        <w:t>metaboanalyst</w:t>
+      </w:r>
+      <w:proofErr w:type="spellEnd"/>
+      <w:r>
+        <w:t>).</w:t>
+      </w:r>
+      <w:r>
+        <w:t xml:space="preserve"> However, the utility of PLS is not limited to metabolomic data, or even to data all of one type.</w:t>
+      </w:r>
+      <w:r>
+        <w:t xml:space="preserve">  In fact, one of the strengths of PLS is that it does not rely on distance or dissimilarity measures like MANOVA and therefore retains information about the relative importance of individual variables which can be summarized with a variable importance in projection (VIP) score.  VIP scores have been shown to be very robust to determining which predictor variables are responsible for variation in the response variable </w:t>
+      </w:r>
+      <w:r>
+        <w:fldChar w:fldCharType="begin" w:fldLock="1"/>
+      </w:r>
+      <w:r>
+        <w:instrText>ADDIN CSL_CITATION {"citationItems":[{"id":"ITEM-1","itemData":{"DOI":"10.1016/J.CHEMOLAB.2004.12.011","ISSN":"0169-7439","abstract":"Variable selection is one of the important practical issues for many scientific engineers. Although the PLS (partial least squares) regression combined with the VIP (variable importance in the projection) scores is often used when the multicollinearity is present among variables, there are few guidelines about its uses as well as its performance. The purpose of this paper is to explore the nature of the VIP method and to compare with other methods through computer simulation experiments. We design 108 experiments where observations are generated from true models considering four factors–the proportion of the number of relevant predictors, the magnitude of correlations between predictors, the structure of regression coefficients, and the magnitude of signal to noise. Confusion matrix is adopted to evaluate the performance of PLS, the Lasso, and stepwise method. We also discuss the proper cutoff value of the VIP method to increase its performance. Some practical hints for the use of the VIP method are given as simulation results.","author":[{"dropping-particle":"","family":"Chong","given":"Il-Gyo","non-dropping-particle":"","parse-names":false,"suffix":""},{"dropping-particle":"","family":"Jun","given":"Chi-Hyuck","non-dropping-particle":"","parse-names":false,"suffix":""}],"container-title":"Chemometrics and Intelligent Laboratory Systems","id":"ITEM-1","issue":"1-2","issued":{"date-parts":[["2005","7","28"]]},"page":"103-112","publisher":"Elsevier","title":"Performance of some variable selection methods when multicollinearity is present","type":"article-journal","volume":"78"},"uris":["http://www.mendeley.com/documents/?uuid=a1381c03-c365-3d3a-b436-a2760136a60e"]}],"mendeley":{"formattedCitation":"(Chong and Jun 2005)","plainTextFormattedCitation":"(Chong and Jun 2005)"},"properties":{"noteIndex":0},"schema":"https://github.com/citation-style-language/schema/raw/master/csl-citation.json"}</w:instrText>
+      </w:r>
+      <w:r>
+        <w:fldChar w:fldCharType="separate"/>
+      </w:r>
+      <w:r>
+        <w:rPr>
+          <w:noProof/>
+        </w:rPr>
+        <w:t>(Chong and Jun 2005)</w:t>
+      </w:r>
+      <w:r>
+        <w:fldChar w:fldCharType="end"/>
+      </w:r>
+      <w:r>
+        <w:t>.  This makes PLS an ideal technique for large ecological datasets where multicollinearity may be present, and the researcher would not only like to address a hypothesis about the effects of some independent variable on a multivariate dataset, but also to determine which measured variables respond most strongly.</w:t>
+      </w:r>
+    </w:p>
+    <w:p>
+      <w:pPr>
+        <w:pStyle w:val="BodyText"/>
+        <w:spacing w:line="360" w:lineRule="auto"/>
+      </w:pPr>
+      <w:r>
+        <w:t>PLS does show up in ecological literature, but often methods and results are reported poorly or incorrectly.  Therefore, in this paper we offer advice and best practices on when to do PLS, how to do PLS, and how to report results.</w:t>
+      </w:r>
+    </w:p>
+    <w:p>
+      <w:pPr>
+        <w:pStyle w:val="BodyText"/>
+      </w:pPr>
+    </w:p>
+    <w:p>
+      <w:pPr>
+        <w:pStyle w:val="BodyText"/>
+      </w:pPr>
+    </w:p>
+    <w:p>
+      <w:pPr>
+        <w:pStyle w:val="BodyText"/>
+      </w:pPr>
+    </w:p>
+    <w:p>
+      <w:pPr>
+        <w:pStyle w:val="BodyText"/>
+      </w:pPr>
+    </w:p>
+    <w:p>
+      <w:pPr>
+        <w:pStyle w:val="BodyText"/>
+      </w:pPr>
+    </w:p>
+    <w:p>
+      <w:pPr>
+        <w:pStyle w:val="BodyText"/>
+      </w:pPr>
+    </w:p>
+    <w:p>
+      <w:pPr>
+        <w:pStyle w:val="BodyText"/>
+      </w:pPr>
+    </w:p>
+    <w:p>
+      <w:pPr>
+        <w:pStyle w:val="BodyText"/>
+      </w:pPr>
+    </w:p>
+    <w:p>
+      <w:pPr>
+        <w:pStyle w:val="BodyText"/>
+      </w:pPr>
+    </w:p>
+    <w:p>
+      <w:pPr>
+        <w:pStyle w:val="BodyText"/>
+      </w:pPr>
+    </w:p>
+    <w:p>
+      <w:pPr>
+        <w:pStyle w:val="BodyText"/>
+      </w:pPr>
+    </w:p>
+    <w:p>
+      <w:pPr>
+        <w:pStyle w:val="Heading1"/>
+      </w:pPr>
+      <w:bookmarkStart w:id="2" w:name="questions-i-have"/>
+      <w:bookmarkStart w:id="3" w:name="methods-briefly"/>
+      <w:bookmarkEnd w:id="2"/>
+      <w:bookmarkEnd w:id="3"/>
+      <w:r>
+        <w:t>Methods (briefly)</w:t>
+      </w:r>
+    </w:p>
+    <w:p>
+      <w:pPr>
+        <w:pStyle w:val="Heading2"/>
+      </w:pPr>
+      <w:bookmarkStart w:id="4" w:name="simulated-data-methods"/>
+      <w:bookmarkEnd w:id="4"/>
+      <w:r>
+        <w:t>Simulated data methods</w:t>
+      </w:r>
+    </w:p>
+    <w:p>
+      <w:pPr>
+        <w:pStyle w:val="BodyText"/>
+      </w:pPr>
+      <w:r>
+        <w:t>I generated multivariate datasets with three “pieces” to them.  One set of variables has low covariation (I’ve called it “noise”).  Another set of variables has medium to high covariation (“signal”), and another set of variables discriminates between two groups, and also has medium to high covariation (“discriminating”).  Then I analyzed these data in a discriminant analysis fashion with PCA followed by a t-test on the PC axes, PLS-DA, and PERMANOVA</w:t>
+      </w:r>
+    </w:p>
+    <w:p>
+      <w:pPr>
+        <w:pStyle w:val="Heading2"/>
+      </w:pPr>
+      <w:bookmarkStart w:id="5" w:name="cupcakes-vs.muffins-methods"/>
+      <w:bookmarkEnd w:id="5"/>
+      <w:r>
+        <w:t>Cupcakes vs. Muffins methods</w:t>
       </w:r>
     </w:p>
     <w:p>
@@ -292,294 +447,7 @@
         <w:spacing w:line="360" w:lineRule="auto"/>
       </w:pPr>
       <w:r>
-        <w:t xml:space="preserve">Supervised analyses, on the other hand, are appropriate if the goal is to describe a multivariate response to some predictor variable, or to describe multivariate differences between </w:t>
-      </w:r>
-      <w:r>
-        <w:rPr>
-          <w:i/>
-        </w:rPr>
-        <w:t xml:space="preserve">a </w:t>
-      </w:r>
-      <w:r>
-        <w:rPr>
-          <w:i/>
-        </w:rPr>
-        <w:t>priori</w:t>
-      </w:r>
-      <w:r>
-        <w:t xml:space="preserve"> chosen groups such as </w:t>
-      </w:r>
-      <w:r>
-        <w:t>treatment</w:t>
-      </w:r>
-      <w:r>
-        <w:t xml:space="preserve"> groups</w:t>
-      </w:r>
-      <w:r>
-        <w:t xml:space="preserve"> in a manipulative experiment</w:t>
-      </w:r>
-      <w:r>
-        <w:t xml:space="preserve"> (</w:t>
-      </w:r>
-      <w:r>
-        <w:t xml:space="preserve">i.e., </w:t>
-      </w:r>
-      <w:r>
-        <w:t xml:space="preserve">discriminant analysis). </w:t>
-      </w:r>
-    </w:p>
-    <w:p>
-      <w:pPr>
-        <w:pStyle w:val="FirstParagraph"/>
-        <w:spacing w:line="360" w:lineRule="auto"/>
-      </w:pPr>
-      <w:r>
-        <w:t xml:space="preserve">Although unsupervised analyses can’t be used to discriminate groups or find relationships in and of themselves, the latent variables they produce are </w:t>
-      </w:r>
-      <w:r>
-        <w:t>sometimes</w:t>
-      </w:r>
-      <w:r>
-        <w:t xml:space="preserve"> used </w:t>
-      </w:r>
-      <w:r>
-        <w:t xml:space="preserve">by ecologists </w:t>
-      </w:r>
-      <w:r>
-        <w:t xml:space="preserve">in further analyses with the intent of discriminating groups.  For example, one might test if two plant species differ in their location along the LES axis with a t-test on principal component axis scores.  </w:t>
-      </w:r>
-      <w:r>
-        <w:t xml:space="preserve">This type of analysis may be justifiable when a principal component axis clearly represents a spectrum of biological variation, such as the LES.  </w:t>
-      </w:r>
-      <w:r>
-        <w:lastRenderedPageBreak/>
-        <w:t>However, this strategy of using unsupervised analyses to reduce dimensionality followed by statistical tests is usually not appropriate, as we will demonstrate below.</w:t>
-      </w:r>
-    </w:p>
-    <w:p>
-      <w:pPr>
-        <w:pStyle w:val="FirstParagraph"/>
-        <w:spacing w:line="360" w:lineRule="auto"/>
-      </w:pPr>
-      <w:r>
-        <w:t>For a variety of reasons</w:t>
-      </w:r>
-      <w:r>
-        <w:t xml:space="preserve">, </w:t>
-      </w:r>
-      <w:r>
-        <w:t>ecology researchers often</w:t>
-      </w:r>
-      <w:r>
-        <w:t xml:space="preserve"> use </w:t>
-      </w:r>
-      <w:r>
-        <w:t>an unsupervised analysis, such as PCA,</w:t>
-      </w:r>
-      <w:r>
-        <w:t xml:space="preserve"> to reduce dimensionality, then look for visual patterns in labeled </w:t>
-      </w:r>
-      <w:proofErr w:type="spellStart"/>
-      <w:r>
-        <w:t>datapoints</w:t>
-      </w:r>
-      <w:proofErr w:type="spellEnd"/>
-      <w:r>
-        <w:t xml:space="preserve"> in </w:t>
-      </w:r>
-      <w:r>
-        <w:t xml:space="preserve">a two-dimensional plot of new, latent variable axes. </w:t>
-      </w:r>
-      <w:commentRangeStart w:id="3"/>
-      <w:r>
-        <w:t xml:space="preserve">To derive some p-value to report, researchers may perform some kind of univariate hypothesis testing on the values of the </w:t>
-      </w:r>
-      <w:proofErr w:type="spellStart"/>
-      <w:r>
-        <w:t>datapoints</w:t>
-      </w:r>
-      <w:proofErr w:type="spellEnd"/>
-      <w:r>
-        <w:t xml:space="preserve"> along these new latent variables (e.g. PC axis scores)</w:t>
-      </w:r>
-      <w:r>
-        <w:t>.</w:t>
-      </w:r>
-      <w:commentRangeEnd w:id="3"/>
-      <w:r>
-        <w:rPr>
-          <w:rStyle w:val="CommentReference"/>
-        </w:rPr>
-        <w:commentReference w:id="3"/>
-      </w:r>
-      <w:r>
-        <w:t xml:space="preserve"> This can result in complicated interpretation of </w:t>
-      </w:r>
-      <w:proofErr w:type="spellStart"/>
-      <w:r>
-        <w:t>ecologicaly</w:t>
-      </w:r>
-      <w:proofErr w:type="spellEnd"/>
-      <w:r>
-        <w:t xml:space="preserve"> meaningful results because a significant effect of a PC axis does not necessarily convey meaning unless the axis </w:t>
-      </w:r>
-      <w:proofErr w:type="spellStart"/>
-      <w:r>
-        <w:t>iteslf</w:t>
-      </w:r>
-      <w:proofErr w:type="spellEnd"/>
-      <w:r>
-        <w:t xml:space="preserve"> makes good biological sense. Not only does this obscure the interpretation of results, but it can also lead to incorrect conclusions</w:t>
-      </w:r>
-      <w:r>
-        <w:t xml:space="preserve"> because unsupervised and supervised analyses are fundamentally different. For example, unsupervised and supervised analyses are likely to lead to different conclusions</w:t>
-      </w:r>
-      <w:r>
-        <w:t xml:space="preserve"> when the response variables that most stron</w:t>
-      </w:r>
-      <w:r>
-        <w:t>g</w:t>
-      </w:r>
-      <w:r>
-        <w:t xml:space="preserve">ly influence the independent variable don’t contribute much to </w:t>
-      </w:r>
-      <w:proofErr w:type="spellStart"/>
-      <w:r>
-        <w:t>overal</w:t>
-      </w:r>
-      <w:proofErr w:type="spellEnd"/>
-      <w:r>
-        <w:t xml:space="preserve"> covariation in the dataset, as we will demonstrate below. </w:t>
-      </w:r>
-      <w:r>
-        <w:t>Additionally, determining which</w:t>
-      </w:r>
-      <w:r>
-        <w:t xml:space="preserve"> variables best predict the independent variable (whether it be categorical or continuous) is complicated in unsupervised analyses like PCA since the axes that best explain the independent variable are likely not the linear combination of variables that best explain the independent variable.  Therefore, researchers often use post-hoc univariate tests to determine which variables are driving the relationship after seeing separation in PCA space, unnecessarily inflating type I error.</w:t>
-      </w:r>
-    </w:p>
-    <w:p>
-      <w:pPr>
-        <w:pStyle w:val="FirstParagraph"/>
-        <w:spacing w:line="360" w:lineRule="auto"/>
-      </w:pPr>
-      <w:r>
-        <w:t xml:space="preserve">Supervised analyses in [WHO USES CCA AND LDA AND RA?] have been used for a long time.  For example, redundancy analysis was </w:t>
-      </w:r>
-      <w:proofErr w:type="spellStart"/>
-      <w:r>
-        <w:t>devolped</w:t>
-      </w:r>
-      <w:proofErr w:type="spellEnd"/>
-      <w:r>
-        <w:t xml:space="preserve"> in 1968 (Stewart and Lowe) and does some stuff…… However, redundancy analysis performs poorly on datasets with missing values, with small sample sizes (relative to number of variables) or a high degree of multicollinearity </w:t>
-      </w:r>
-      <w:r>
-        <w:fldChar w:fldCharType="begin" w:fldLock="1"/>
-      </w:r>
-      <w:r>
-        <w:instrText>ADDIN CSL_CITATION {"citationItems":[{"id":"ITEM-1","itemData":{"author":[{"dropping-particle":"","family":"Liu","given":"Jinyi","non-dropping-particle":"","parse-names":false,"suffix":""}],"container-title":"MSc. Thesis","id":"ITEM-1","issue":"April","issued":{"date-parts":[["2011"]]},"note":"The underlying assumption of all PLS methods is that the original variables are generated by a system or process which is driven by a small number of latent variables. Projections\n\nTo read:\nTalbot, 1997","number-of-pages":"81","publisher":"Dalhousie University","title":"Overview of redundancy analysis and partial linear squares and their extension to the frequency domain","type":"thesis"},"uris":["http://www.mendeley.com/documents/?uuid=d7d1f3ee-ce53-4811-8d80-a4a54eb060de"]}],"mendeley":{"formattedCitation":"(Liu 2011)","plainTextFormattedCitation":"(Liu 2011)","previouslyFormattedCitation":"(Liu 2011)"},"properties":{"noteIndex":0},"schema":"https://github.com/citation-style-language/schema/raw/master/csl-citation.json"}</w:instrText>
-      </w:r>
-      <w:r>
-        <w:fldChar w:fldCharType="separate"/>
-      </w:r>
-      <w:r>
-        <w:rPr>
-          <w:noProof/>
-        </w:rPr>
-        <w:t>(Liu 2011)</w:t>
-      </w:r>
-      <w:r>
-        <w:fldChar w:fldCharType="end"/>
-      </w:r>
-      <w:r>
-        <w:t>. [EXPLAIN MULTICOLLINEARITY]. PERMANOVA, which is (maybe???) an extension of redundancy analysis, is able to [do some things well], but it requires a distance matrix as an input, and therefore you lose all information about individual variables. It also does not deal with multicollinearity well, as we will demonstrate.  PLS doesn’t have these problems.</w:t>
-      </w:r>
-    </w:p>
-    <w:p>
-      <w:pPr>
-        <w:pStyle w:val="BodyText"/>
-      </w:pPr>
-    </w:p>
-    <w:p>
-      <w:pPr>
-        <w:pStyle w:val="BodyText"/>
-      </w:pPr>
-    </w:p>
-    <w:p>
-      <w:pPr>
-        <w:pStyle w:val="FirstParagraph"/>
-        <w:spacing w:line="360" w:lineRule="auto"/>
-      </w:pPr>
-      <w:r>
-        <w:t xml:space="preserve">Partial least squares regression (PLS, also called “projection to latent structures”) and its discriminant analysis </w:t>
-      </w:r>
-      <w:r>
-        <w:t xml:space="preserve">extension </w:t>
-      </w:r>
-      <w:r>
-        <w:t xml:space="preserve">(PLS-DA), are supervised statistical techniques that work on datasets where the number of variables is greater than the number of samples. </w:t>
-      </w:r>
-      <w:r>
-        <w:t xml:space="preserve">The underlying assumption of PLS is that the measured variables are influenced by some process which is driven by a much smaller number of variables.  PLS was designed to work with datasets with a high degree of multicollinearity,  missing values, and small sample sizes relative to number of variables </w:t>
-      </w:r>
-      <w:r>
-        <w:fldChar w:fldCharType="begin" w:fldLock="1"/>
-      </w:r>
-      <w:r>
-        <w:instrText>ADDIN CSL_CITATION {"citationItems":[{"id":"ITEM-1","itemData":{"author":[{"dropping-particle":"","family":"Liu","given":"Jinyi","non-dropping-particle":"","parse-names":false,"suffix":""}],"container-title":"MSc. Thesis","id":"ITEM-1","issue":"April","issued":{"date-parts":[["2011"]]},"note":"The underlying assumption of all PLS methods is that the original variables are generated by a system or process which is driven by a small number of latent variables. Projections\n\nTo read:\nTalbot, 1997","number-of-pages":"81","publisher":"Dalhousie University","title":"Overview of redundancy analysis and partial linear squares and their extension to the frequency domain","type":"thesis"},"uris":["http://www.mendeley.com/documents/?uuid=d7d1f3ee-ce53-4811-8d80-a4a54eb060de"]}],"mendeley":{"formattedCitation":"(Liu 2011)","plainTextFormattedCitation":"(Liu 2011)"},"properties":{"noteIndex":0},"schema":"https://github.com/citation-style-language/schema/raw/master/csl-citation.json"}</w:instrText>
-      </w:r>
-      <w:r>
-        <w:fldChar w:fldCharType="separate"/>
-      </w:r>
-      <w:r>
-        <w:rPr>
-          <w:noProof/>
-        </w:rPr>
-        <w:t>(Liu 2011)</w:t>
-      </w:r>
-      <w:r>
-        <w:fldChar w:fldCharType="end"/>
-      </w:r>
-      <w:bookmarkStart w:id="4" w:name="_GoBack"/>
-      <w:bookmarkEnd w:id="4"/>
-      <w:r>
-        <w:t>. It</w:t>
-      </w:r>
-      <w:r>
-        <w:t xml:space="preserve"> has </w:t>
-      </w:r>
-      <w:r>
-        <w:t>therefore</w:t>
-      </w:r>
-      <w:r>
-        <w:t xml:space="preserve"> gained popularity in metabolomics[citation], a field that regularly deals with datasets </w:t>
-      </w:r>
-      <w:r>
-        <w:t xml:space="preserve">of </w:t>
-      </w:r>
-      <w:r>
-        <w:t xml:space="preserve">many </w:t>
-      </w:r>
-      <w:r>
-        <w:t>metabolites that are generated by underlying metabolic pathways</w:t>
-      </w:r>
-      <w:r>
-        <w:t>. Several s</w:t>
-      </w:r>
-      <w:r>
-        <w:t>tatistical software packages have</w:t>
-      </w:r>
-      <w:r>
-        <w:t xml:space="preserve"> been developed around this technique, specifically for analyzing metabolomic data [SIMCA and metaboanalyst.com]. PLS and its </w:t>
-      </w:r>
-      <w:proofErr w:type="spellStart"/>
-      <w:r>
-        <w:t>extentions</w:t>
-      </w:r>
-      <w:proofErr w:type="spellEnd"/>
-      <w:r>
-        <w:t xml:space="preserve"> have been adopted by many chemical ecologists[citations], but the usefulness of these techniques is not limited to metabolomic data and is an appropriate approach for answering many ecological questions.</w:t>
+        <w:t>I took a random subsample of 40 recipes (20 muffins and 20 cupcakes) where each variable is an ingredient (in cups per serving) and applied PCA and PLS-DA on it. I tried this with several random seeds to purposefully cherry-pick an example where PCA revealed some separation to compare the results of PCA vs PLS-DA.</w:t>
       </w:r>
     </w:p>
     <w:p>
@@ -588,84 +456,25 @@
         <w:spacing w:line="360" w:lineRule="auto"/>
       </w:pPr>
       <w:r>
-        <w:t>In this primer we intend to demonstrate advantages of PLS over dimensionality reduction followed by univariate hypothesis testing, discuss model validation and hypothesis testing with PLS including important caveats, and demonstrate the use, reporting, and interpretation of PLS results on an ecological dataset.</w:t>
+        <w:t>I should also do PLS regression on calories per serving and include that instead or in addition to the cupcakes vs. muffins plots.</w:t>
       </w:r>
     </w:p>
     <w:p>
       <w:pPr>
         <w:pStyle w:val="Heading1"/>
       </w:pPr>
-      <w:bookmarkStart w:id="5" w:name="questions-i-have"/>
-      <w:bookmarkStart w:id="6" w:name="methods-briefly"/>
-      <w:bookmarkEnd w:id="5"/>
+      <w:bookmarkStart w:id="6" w:name="results"/>
       <w:bookmarkEnd w:id="6"/>
       <w:r>
-        <w:t>Methods (briefly)</w:t>
+        <w:t>Results</w:t>
       </w:r>
     </w:p>
     <w:p>
       <w:pPr>
         <w:pStyle w:val="Heading2"/>
       </w:pPr>
-      <w:bookmarkStart w:id="7" w:name="simulated-data-methods"/>
+      <w:bookmarkStart w:id="7" w:name="simulated-data-set"/>
       <w:bookmarkEnd w:id="7"/>
-      <w:r>
-        <w:t>Simulated data methods</w:t>
-      </w:r>
-    </w:p>
-    <w:p>
-      <w:pPr>
-        <w:pStyle w:val="BodyText"/>
-      </w:pPr>
-      <w:r>
-        <w:t>I generated multivariate datasets with three “pieces” to them.  One set of variables has low covariation (I’ve called it “noise”).  Another set of variables has medium to high covariation (“signal”), and another set of variables discriminates between two groups, and also has medium to high covariation (“discriminating”).  Then I analyzed these data in a discriminant analysis fashion with PCA followed by a t-test on the PC axes, PLS-DA, and PERMANOVA</w:t>
-      </w:r>
-    </w:p>
-    <w:p>
-      <w:pPr>
-        <w:pStyle w:val="Heading2"/>
-      </w:pPr>
-      <w:bookmarkStart w:id="8" w:name="cupcakes-vs.muffins-methods"/>
-      <w:bookmarkEnd w:id="8"/>
-      <w:r>
-        <w:lastRenderedPageBreak/>
-        <w:t>Cupcakes vs. Muffins methods</w:t>
-      </w:r>
-    </w:p>
-    <w:p>
-      <w:pPr>
-        <w:pStyle w:val="FirstParagraph"/>
-        <w:spacing w:line="360" w:lineRule="auto"/>
-      </w:pPr>
-      <w:r>
-        <w:t>I took a random subsample of 40 recipes (20 muffins and 20 cupcakes) where each variable is an ingredient (in cups per serving) and applied PCA and PLS-DA on it. I tried this with several random seeds to purposefully cherry-pick an example where PCA revealed some separation to compare the results of PCA vs PLS-DA.</w:t>
-      </w:r>
-    </w:p>
-    <w:p>
-      <w:pPr>
-        <w:pStyle w:val="BodyText"/>
-        <w:spacing w:line="360" w:lineRule="auto"/>
-      </w:pPr>
-      <w:r>
-        <w:t>I should also do PLS regression on calories per serving and include that instead or in addition to the cupcakes vs. muffins plots.</w:t>
-      </w:r>
-    </w:p>
-    <w:p>
-      <w:pPr>
-        <w:pStyle w:val="Heading1"/>
-      </w:pPr>
-      <w:bookmarkStart w:id="9" w:name="results"/>
-      <w:bookmarkEnd w:id="9"/>
-      <w:r>
-        <w:t>Results</w:t>
-      </w:r>
-    </w:p>
-    <w:p>
-      <w:pPr>
-        <w:pStyle w:val="Heading2"/>
-      </w:pPr>
-      <w:bookmarkStart w:id="10" w:name="simulated-data-set"/>
-      <w:bookmarkEnd w:id="10"/>
       <w:r>
         <w:t>Simulated data set</w:t>
       </w:r>
@@ -687,7 +496,11 @@
         </w:numPr>
       </w:pPr>
       <w:r>
-        <w:t xml:space="preserve">Separation in PCA space is terrible at finding a needle in a haystack.  That is, if your discriminating variables are a small proportion (or even only half) of your total variables, it does an exceptionally terrible job at detecting differences between groups.  </w:t>
+        <w:t xml:space="preserve">Separation in PCA space is terrible at finding a needle in a haystack.  That is, if your discriminating variables are a small proportion (or even only half) of your total </w:t>
+      </w:r>
+      <w:r>
+        <w:lastRenderedPageBreak/>
+        <w:t xml:space="preserve">variables, it does an exceptionally terrible job at detecting differences between groups.  </w:t>
       </w:r>
     </w:p>
     <w:p>
@@ -785,11 +598,7 @@
         <w:t>can be</w:t>
       </w:r>
       <w:r>
-        <w:t xml:space="preserve"> visible separation in a plot of the first two axes.  DO NOT publish PLS-DA plots if the model is not significant.  In fact, </w:t>
-      </w:r>
-      <w:r>
-        <w:lastRenderedPageBreak/>
-        <w:t xml:space="preserve">don’t publish these plots on their own at all.  They are useful as bi-plots or side-by-side with loading plots, but if all you’re trying to show is visual separation, </w:t>
+        <w:t xml:space="preserve"> visible separation in a plot of the first two axes.  DO NOT publish PLS-DA plots if the model is not significant.  In fact, don’t publish these plots on their own at all.  They are useful as bi-plots or side-by-side with loading plots, but if all you’re trying to show is visual separation, </w:t>
       </w:r>
       <w:r>
         <w:rPr>
@@ -891,6 +700,7 @@
         <w:rPr>
           <w:noProof/>
         </w:rPr>
+        <w:lastRenderedPageBreak/>
         <w:drawing>
           <wp:inline distT="0" distB="0" distL="0" distR="0" wp14:anchorId="350052B3" wp14:editId="68716568">
             <wp:extent cx="5334000" cy="4849090"/>
@@ -955,11 +765,7 @@
       </w:r>
       <w:proofErr w:type="spellEnd"/>
       <w:r>
-        <w:t xml:space="preserve"> components were retained, and the first two principal components are plotted. For PLS-DA plots, the first two predictive axes are plotted, Q2 values are calculated using 7-fold cross validation, and pQ2 is </w:t>
-      </w:r>
-      <w:r>
-        <w:lastRenderedPageBreak/>
-        <w:t xml:space="preserve">calculated with 200 permutations. Ellipses represent 95% confidence bounds, parenthetical numbers on axis </w:t>
+        <w:t xml:space="preserve"> components were retained, and the first two principal components are plotted. For PLS-DA plots, the first two predictive axes are plotted, Q2 values are calculated using 7-fold cross validation, and pQ2 is calculated with 200 permutations. Ellipses represent 95% confidence bounds, parenthetical numbers on axis </w:t>
       </w:r>
       <w:proofErr w:type="spellStart"/>
       <w:r>
@@ -1085,15 +891,11 @@
         </m:sSup>
       </m:oMath>
       <w:r>
-        <w:t xml:space="preserve"> and high p value from this model indicates that this separation is due to chance. Without reporting these cross-validation measures, the PLS-DA plot alone would be extremely misleading. We therefore recommend that plots of non-significa</w:t>
-      </w:r>
-      <w:proofErr w:type="spellStart"/>
-      <w:r>
-        <w:t>nt</w:t>
-      </w:r>
-      <w:proofErr w:type="spellEnd"/>
-      <w:r>
-        <w:t xml:space="preserve"> PLS models not be included in publications. It’s also worth noting that even though only 5 of 55 variables were created to distinguish the groups, the first predictive axis of the PLS-DA on the full data set describes 13.1% of the total variation in the data. In addition, the VIP scores of 5 non-discriminating </w:t>
+        <w:t xml:space="preserve"> and high p value from this model indicates that this separation is due to chance. </w:t>
+      </w:r>
+      <w:r>
+        <w:lastRenderedPageBreak/>
+        <w:t xml:space="preserve">Without reporting these cross-validation measures, the PLS-DA plot alone would be extremely misleading. We therefore recommend that plots of non-significant PLS models not be included in publications. It’s also worth noting that even though only 5 of 55 variables were created to distinguish the groups, the first predictive axis of the PLS-DA on the full data set describes 13.1% of the total variation in the data. In addition, the VIP scores of 5 non-discriminating </w:t>
       </w:r>
       <w:proofErr w:type="spellStart"/>
       <w:r>
@@ -1175,8 +977,8 @@
       <w:pPr>
         <w:pStyle w:val="Heading2"/>
       </w:pPr>
-      <w:bookmarkStart w:id="11" w:name="cupcakes-vs.muffins"/>
-      <w:bookmarkEnd w:id="11"/>
+      <w:bookmarkStart w:id="8" w:name="cupcakes-vs.muffins"/>
+      <w:bookmarkEnd w:id="8"/>
       <w:r>
         <w:lastRenderedPageBreak/>
         <w:t>Cupcakes vs. Muffins</w:t>
@@ -1241,19 +1043,19 @@
       <w:r>
         <w:t xml:space="preserve">Figure 2: PCA (A) and </w:t>
       </w:r>
-      <w:commentRangeStart w:id="12"/>
+      <w:commentRangeStart w:id="9"/>
       <w:r>
         <w:t>O</w:t>
       </w:r>
       <w:r>
         <w:t xml:space="preserve">PLS-DA </w:t>
       </w:r>
-      <w:commentRangeEnd w:id="12"/>
+      <w:commentRangeEnd w:id="9"/>
       <w:r>
         <w:rPr>
           <w:rStyle w:val="CommentReference"/>
         </w:rPr>
-        <w:commentReference w:id="12"/>
+        <w:commentReference w:id="9"/>
       </w:r>
       <w:r>
         <w:t>(B) on 20 cupcake and 20 muffin recipes.</w:t>
@@ -1385,8 +1187,8 @@
       <w:pPr>
         <w:pStyle w:val="Heading1"/>
       </w:pPr>
-      <w:bookmarkStart w:id="13" w:name="discussion"/>
-      <w:bookmarkEnd w:id="13"/>
+      <w:bookmarkStart w:id="10" w:name="discussion"/>
+      <w:bookmarkEnd w:id="10"/>
       <w:r>
         <w:t>Discussion</w:t>
       </w:r>
@@ -1681,8 +1483,8 @@
       <w:pPr>
         <w:pStyle w:val="Heading1"/>
       </w:pPr>
-      <w:bookmarkStart w:id="14" w:name="introduction"/>
-      <w:bookmarkEnd w:id="14"/>
+      <w:bookmarkStart w:id="11" w:name="introduction"/>
+      <w:bookmarkEnd w:id="11"/>
       <w:r>
         <w:t xml:space="preserve">Questions I have (that I should find answers for) </w:t>
       </w:r>
@@ -2167,6 +1969,424 @@
       <w:r>
         <w:fldChar w:fldCharType="end"/>
       </w:r>
+    </w:p>
+    <w:p>
+      <w:pPr>
+        <w:widowControl w:val="0"/>
+        <w:autoSpaceDE w:val="0"/>
+        <w:autoSpaceDN w:val="0"/>
+        <w:adjustRightInd w:val="0"/>
+        <w:spacing w:before="180" w:after="180"/>
+        <w:ind w:left="480" w:hanging="480"/>
+      </w:pPr>
+    </w:p>
+    <w:p>
+      <w:pPr>
+        <w:pStyle w:val="Heading1"/>
+      </w:pPr>
+      <w:bookmarkStart w:id="12" w:name="_GoBack"/>
+      <w:r>
+        <w:t>Writing graveyard:</w:t>
+      </w:r>
+    </w:p>
+    <w:bookmarkEnd w:id="12"/>
+    <w:p>
+      <w:pPr>
+        <w:widowControl w:val="0"/>
+        <w:autoSpaceDE w:val="0"/>
+        <w:autoSpaceDN w:val="0"/>
+        <w:adjustRightInd w:val="0"/>
+        <w:spacing w:before="180" w:after="180"/>
+        <w:ind w:left="480" w:hanging="480"/>
+      </w:pPr>
+    </w:p>
+    <w:p>
+      <w:pPr>
+        <w:pStyle w:val="FirstParagraph"/>
+        <w:spacing w:line="360" w:lineRule="auto"/>
+      </w:pPr>
+      <w:r>
+        <w:lastRenderedPageBreak/>
+        <w:t xml:space="preserve">PCA is an extremely common multivariate analysis technique for dealing with large dimensional ecological data.  It aims to describe the (co)variation in the data with fewer axes than there are variables (dimensionality reduction) and is often used to visualize patterns of variation.  </w:t>
+      </w:r>
+      <w:commentRangeStart w:id="13"/>
+      <w:r>
+        <w:t>However, PCA is an unsupervised technique, that is, it is agnostic to any grouping or treatment</w:t>
+      </w:r>
+      <w:commentRangeEnd w:id="13"/>
+      <w:r>
+        <w:rPr>
+          <w:rStyle w:val="CommentReference"/>
+        </w:rPr>
+        <w:commentReference w:id="13"/>
+      </w:r>
+      <w:r>
+        <w:t xml:space="preserve">.  Unsupervised analyses are well suited to describing patterns of co-variation. For example the leaf economics spectrum (LES) is a principal component axis that describes [___%] of the variation in a set of plant traits and can be interpreted as a continuum from a resource acquisitive strategy to a resource conservative strategy </w:t>
+      </w:r>
+      <w:r>
+        <w:fldChar w:fldCharType="begin" w:fldLock="1"/>
+      </w:r>
+      <w:r>
+        <w:instrText>ADDIN CSL_CITATION {"citationItems":[{"id":"ITEM-1","itemData":{"abstract":"Abstract Bringing together leaf trait data spanning 2,548 species and 175 sites we describe, for the first time at global scale, a universal spectrum of leaf economics consisting of key chemical, structural and physiological properties. The spectrum runs from quick to slow ... \n","author":[{"dropping-particle":"","family":"Wright","given":"Ian J","non-dropping-particle":"","parse-names":false,"suffix":""},{"dropping-particle":"","family":"Reich","given":"Peter B","non-dropping-particle":"","parse-names":false,"suffix":""},{"dropping-particle":"","family":"Westoby","given":"Mark","non-dropping-particle":"","parse-names":false,"suffix":""},{"dropping-particle":"","family":"Ackerly","given":"David D","non-dropping-particle":"","parse-names":false,"suffix":""},{"dropping-particle":"","family":"Baruch","given":"Zdravko","non-dropping-particle":"","parse-names":false,"suffix":""},{"dropping-particle":"","family":"Bongers","given":"Frans","non-dropping-particle":"","parse-names":false,"suffix":""},{"dropping-particle":"","family":"Cavender-Bares","given":"Jeannine","non-dropping-particle":"","parse-names":false,"suffix":""},{"dropping-particle":"","family":"Chapin","given":"Terry","non-dropping-particle":"","parse-names":false,"suffix":""},{"dropping-particle":"","family":"Cornelissen","given":"Johannes H C","non-dropping-particle":"","parse-names":false,"suffix":""},{"dropping-particle":"","family":"Diemer","given":"Matthias","non-dropping-particle":"","parse-names":false,"suffix":""},{"dropping-particle":"","family":"Flexas","given":"Jaume","non-dropping-particle":"","parse-names":false,"suffix":""},{"dropping-particle":"","family":"Garnier","given":"Eric","non-dropping-particle":"","parse-names":false,"suffix":""},{"dropping-particle":"","family":"Groom","given":"Philip K","non-dropping-particle":"","parse-names":false,"suffix":""},{"dropping-particle":"","family":"Gulias","given":"Javier","non-dropping-particle":"","parse-names":false,"suffix":""},{"dropping-particle":"","family":"Hikosaka","given":"Kouki","non-dropping-particle":"","parse-names":false,"suffix":""},{"dropping-particle":"","family":"Lamont","given":"Byron B","non-dropping-particle":"","parse-names":false,"suffix":""},{"dropping-particle":"","family":"Lee","given":"Tali","non-dropping-particle":"","parse-names":false,"suffix":""},{"dropping-particle":"","family":"Lee","given":"William","non-dropping-particle":"","parse-names":false,"suffix":""},{"dropping-particle":"","family":"Lusk","given":"Christopher","non-dropping-particle":"","parse-names":false,"suffix":""},{"dropping-particle":"","family":"Midgley","given":"Jeremy J","non-dropping-particle":"","parse-names":false,"suffix":""},{"dropping-particle":"","family":"Navas","given":"Marie-Laure","non-dropping-particle":"","parse-names":false,"suffix":""},{"dropping-particle":"","family":"Niinemets","given":"Ülo","non-dropping-particle":"","parse-names":false,"suffix":""},{"dropping-particle":"","family":"Oleksyn","given":"Jacek","non-dropping-particle":"","parse-names":false,"suffix":""},{"dropping-particle":"","family":"Osada","given":"Noriyuki","non-dropping-particle":"","parse-names":false,"suffix":""},{"dropping-particle":"","family":"Poorter","given":"Hendrik","non-dropping-particle":"","parse-names":false,"suffix":""},{"dropping-particle":"","family":"Poot","given":"Pieter","non-dropping-particle":"","parse-names":false,"suffix":""},{"dropping-particle":"","family":"Prior","given":"Lynda","non-dropping-particle":"","parse-names":false,"suffix":""},{"dropping-particle":"","family":"Pyankov","given":"Vladimir I","non-dropping-particle":"","parse-names":false,"suffix":""},{"dropping-particle":"","family":"Roumet","given":"Catherine","non-dropping-particle":"","parse-names":false,"suffix":""},{"dropping-particle":"","family":"Thomas","given":"Sean C","non-dropping-particle":"","parse-names":false,"suffix":""},{"dropping-particle":"","family":"Tjoelker","given":"Mark G","non-dropping-particle":"","parse-names":false,"suffix":""},{"dropping-particle":"","family":"Veneklaas","given":"Erik J","non-dropping-particle":"","parse-names":false,"suffix":""},{"dropping-particle":"","family":"Villar","given":"Rafael","non-dropping-particle":"","parse-names":false,"suffix":""}],"container-title":"Nature","id":"ITEM-1","issue":"6985","issued":{"date-parts":[["2004","4","22"]]},"note":"LMA = Leaf mass per area\nAmass = photosynthetic assimilation rates\nNmass = nitrogen\nPmass = phosphorus\nRmass = respiration in dark\nLL = leaf lifespan (in months)","page":"821-827","publisher":"Nature Publishing Group","title":"The worldwide leaf economics spectrum","type":"article-journal","volume":"428"},"uris":["http://www.mendeley.com/documents/?uuid=ee2de241-f113-4544-968a-c191bd883562"]}],"mendeley":{"formattedCitation":"(Wright et al. 2004)","plainTextFormattedCitation":"(Wright et al. 2004)","previouslyFormattedCitation":"(Wright et al. 2004)"},"properties":{"noteIndex":0},"schema":"https://github.com/citation-style-language/schema/raw/master/csl-citation.json"}</w:instrText>
+      </w:r>
+      <w:r>
+        <w:fldChar w:fldCharType="separate"/>
+      </w:r>
+      <w:r>
+        <w:rPr>
+          <w:noProof/>
+        </w:rPr>
+        <w:t>(Wright et al. 2004)</w:t>
+      </w:r>
+      <w:r>
+        <w:fldChar w:fldCharType="end"/>
+      </w:r>
+      <w:r>
+        <w:t>.  However, the aim of many ecological studies is to describe the response of individuals to a manipulation or along an environmental gradient and supervised analyses are required.</w:t>
+      </w:r>
+    </w:p>
+    <w:p>
+      <w:pPr>
+        <w:pStyle w:val="FirstParagraph"/>
+        <w:spacing w:line="360" w:lineRule="auto"/>
+      </w:pPr>
+      <w:r>
+        <w:t>Many ecological studies aim to do more than just describe variation in these</w:t>
+      </w:r>
+    </w:p>
+    <w:p>
+      <w:pPr>
+        <w:pStyle w:val="FirstParagraph"/>
+        <w:spacing w:line="360" w:lineRule="auto"/>
+      </w:pPr>
+      <w:r>
+        <w:t xml:space="preserve">Partial least squares regression (PLS) and its discriminant analysis extension (PLS-DA) are supervised multivariate analysis techniques created to be robust to small sample sizes (relative to the number of variables measured), missing values, and multicollinearity [citation to creator, to paper saying its robust]. The underlying assumption of PLS is that covariation between the predictor variable(s) and the response variable(s) is due to a small number of “latent” variables.  For this reason, the technique has been readily adopted by chemical ecologists measuring large numbers of metabolites (eco-metabolomics) which  may co-vary due to changes in some underlying metabolic pathway.  However, the usefulness of this technique is not limited to use on variables of only one type.  </w:t>
+      </w:r>
+    </w:p>
+    <w:p>
+      <w:pPr>
+        <w:pStyle w:val="FirstParagraph"/>
+        <w:spacing w:line="360" w:lineRule="auto"/>
+      </w:pPr>
+    </w:p>
+    <w:p>
+      <w:pPr>
+        <w:pStyle w:val="FirstParagraph"/>
+        <w:spacing w:line="360" w:lineRule="auto"/>
+      </w:pPr>
+    </w:p>
+    <w:p>
+      <w:pPr>
+        <w:pStyle w:val="FirstParagraph"/>
+        <w:spacing w:line="360" w:lineRule="auto"/>
+      </w:pPr>
+    </w:p>
+    <w:p>
+      <w:pPr>
+        <w:pStyle w:val="FirstParagraph"/>
+        <w:spacing w:line="360" w:lineRule="auto"/>
+      </w:pPr>
+    </w:p>
+    <w:p>
+      <w:pPr>
+        <w:pStyle w:val="FirstParagraph"/>
+        <w:spacing w:line="360" w:lineRule="auto"/>
+      </w:pPr>
+    </w:p>
+    <w:p>
+      <w:pPr>
+        <w:pStyle w:val="FirstParagraph"/>
+        <w:spacing w:line="360" w:lineRule="auto"/>
+      </w:pPr>
+    </w:p>
+    <w:p>
+      <w:pPr>
+        <w:pStyle w:val="FirstParagraph"/>
+        <w:spacing w:line="360" w:lineRule="auto"/>
+      </w:pPr>
+    </w:p>
+    <w:p>
+      <w:pPr>
+        <w:pStyle w:val="FirstParagraph"/>
+        <w:spacing w:line="360" w:lineRule="auto"/>
+      </w:pPr>
+    </w:p>
+    <w:p>
+      <w:pPr>
+        <w:pStyle w:val="FirstParagraph"/>
+        <w:spacing w:line="360" w:lineRule="auto"/>
+      </w:pPr>
+    </w:p>
+    <w:p>
+      <w:pPr>
+        <w:pStyle w:val="FirstParagraph"/>
+        <w:spacing w:line="360" w:lineRule="auto"/>
+      </w:pPr>
+    </w:p>
+    <w:p>
+      <w:pPr>
+        <w:pStyle w:val="FirstParagraph"/>
+        <w:spacing w:line="360" w:lineRule="auto"/>
+      </w:pPr>
+    </w:p>
+    <w:p>
+      <w:pPr>
+        <w:pStyle w:val="FirstParagraph"/>
+        <w:spacing w:line="360" w:lineRule="auto"/>
+      </w:pPr>
+    </w:p>
+    <w:p>
+      <w:pPr>
+        <w:pStyle w:val="FirstParagraph"/>
+        <w:spacing w:line="360" w:lineRule="auto"/>
+      </w:pPr>
+      <w:r>
+        <w:t xml:space="preserve">Multivariate </w:t>
+      </w:r>
+      <w:commentRangeStart w:id="14"/>
+      <w:r>
+        <w:t>data can be analyzed in two fundamentally different ways—unsupervised, and supervised analyses</w:t>
+      </w:r>
+      <w:commentRangeEnd w:id="14"/>
+      <w:r>
+        <w:rPr>
+          <w:rStyle w:val="CommentReference"/>
+        </w:rPr>
+        <w:commentReference w:id="14"/>
+      </w:r>
+      <w:r>
+        <w:t xml:space="preserve">.  Unsupervised analyses describe patterns in the data and are often used in more descriptive studies.  For example, principal component analysis is a widely used unsupervised technique that describes the covariation among variables by creating new axes that represent linear combinations of variables.  These axes can sometimes be thought of as “latent variables”. For example the leaf economics spectrum (LES) is a principal component axis that describes covariation in a set of plant traits and ranges from a resource acquisitive strategy to a resource conservative strategy </w:t>
+      </w:r>
+      <w:r>
+        <w:fldChar w:fldCharType="begin" w:fldLock="1"/>
+      </w:r>
+      <w:r>
+        <w:instrText>ADDIN CSL_CITATION {"citationItems":[{"id":"ITEM-1","itemData":{"abstract":"Abstract Bringing together leaf trait data spanning 2,548 species and 175 sites we describe, for the first time at global scale, a universal spectrum of leaf economics consisting of key chemical, structural and physiological properties. The spectrum runs from quick to slow ... \n","author":[{"dropping-particle":"","family":"Wright","given":"Ian J","non-dropping-particle":"","parse-names":false,"suffix":""},{"dropping-particle":"","family":"Reich","given":"Peter B","non-dropping-particle":"","parse-names":false,"suffix":""},{"dropping-particle":"","family":"Westoby","given":"Mark","non-dropping-particle":"","parse-names":false,"suffix":""},{"dropping-particle":"","family":"Ackerly","given":"David D","non-dropping-particle":"","parse-names":false,"suffix":""},{"dropping-particle":"","family":"Baruch","given":"Zdravko","non-dropping-particle":"","parse-names":false,"suffix":""},{"dropping-particle":"","family":"Bongers","given":"Frans","non-dropping-particle":"","parse-names":false,"suffix":""},{"dropping-particle":"","family":"Cavender-Bares","given":"Jeannine","non-dropping-particle":"","parse-names":false,"suffix":""},{"dropping-particle":"","family":"Chapin","given":"Terry","non-dropping-particle":"","parse-names":false,"suffix":""},{"dropping-particle":"","family":"Cornelissen","given":"Johannes H C","non-dropping-particle":"","parse-names":false,"suffix":""},{"dropping-particle":"","family":"Diemer","given":"Matthias","non-dropping-particle":"","parse-names":false,"suffix":""},{"dropping-particle":"","family":"Flexas","given":"Jaume","non-dropping-particle":"","parse-names":false,"suffix":""},{"dropping-particle":"","family":"Garnier","given":"Eric","non-dropping-particle":"","parse-names":false,"suffix":""},{"dropping-particle":"","family":"Groom","given":"Philip K","non-dropping-particle":"","parse-names":false,"suffix":""},{"dropping-particle":"","family":"Gulias","given":"Javier","non-dropping-particle":"","parse-names":false,"suffix":""},{"dropping-particle":"","family":"Hikosaka","given":"Kouki","non-dropping-particle":"","parse-names":false,"suffix":""},{"dropping-particle":"","family":"Lamont","given":"Byron B","non-dropping-particle":"","parse-names":false,"suffix":""},{"dropping-particle":"","family":"Lee","given":"Tali","non-dropping-particle":"","parse-names":false,"suffix":""},{"dropping-particle":"","family":"Lee","given":"William","non-dropping-particle":"","parse-names":false,"suffix":""},{"dropping-particle":"","family":"Lusk","given":"Christopher","non-dropping-particle":"","parse-names":false,"suffix":""},{"dropping-particle":"","family":"Midgley","given":"Jeremy J","non-dropping-particle":"","parse-names":false,"suffix":""},{"dropping-particle":"","family":"Navas","given":"Marie-Laure","non-dropping-particle":"","parse-names":false,"suffix":""},{"dropping-particle":"","family":"Niinemets","given":"Ülo","non-dropping-particle":"","parse-names":false,"suffix":""},{"dropping-particle":"","family":"Oleksyn","given":"Jacek","non-dropping-particle":"","parse-names":false,"suffix":""},{"dropping-particle":"","family":"Osada","given":"Noriyuki","non-dropping-particle":"","parse-names":false,"suffix":""},{"dropping-particle":"","family":"Poorter","given":"Hendrik","non-dropping-particle":"","parse-names":false,"suffix":""},{"dropping-particle":"","family":"Poot","given":"Pieter","non-dropping-particle":"","parse-names":false,"suffix":""},{"dropping-particle":"","family":"Prior","given":"Lynda","non-dropping-particle":"","parse-names":false,"suffix":""},{"dropping-particle":"","family":"Pyankov","given":"Vladimir I","non-dropping-particle":"","parse-names":false,"suffix":""},{"dropping-particle":"","family":"Roumet","given":"Catherine","non-dropping-particle":"","parse-names":false,"suffix":""},{"dropping-particle":"","family":"Thomas","given":"Sean C","non-dropping-particle":"","parse-names":false,"suffix":""},{"dropping-particle":"","family":"Tjoelker","given":"Mark G","non-dropping-particle":"","parse-names":false,"suffix":""},{"dropping-particle":"","family":"Veneklaas","given":"Erik J","non-dropping-particle":"","parse-names":false,"suffix":""},{"dropping-particle":"","family":"Villar","given":"Rafael","non-dropping-particle":"","parse-names":false,"suffix":""}],"container-title":"Nature","id":"ITEM-1","issue":"6985","issued":{"date-parts":[["2004","4","22"]]},"note":"LMA = Leaf mass per area\nAmass = photosynthetic assimilation rates\nNmass = nitrogen\nPmass = phosphorus\nRmass = respiration in dark\nLL = leaf lifespan (in months)","page":"821-827","publisher":"Nature Publishing Group","title":"The worldwide leaf economics spectrum","type":"article-journal","volume":"428"},"uris":["http://www.mendeley.com/documents/?uuid=ee2de241-f113-4544-968a-c191bd883562"]}],"mendeley":{"formattedCitation":"(Wright et al. 2004)","plainTextFormattedCitation":"(Wright et al. 2004)","previouslyFormattedCitation":"(Wright et al. 2004)"},"properties":{"noteIndex":0},"schema":"https://github.com/citation-style-language/schema/raw/master/csl-citation.json"}</w:instrText>
+      </w:r>
+      <w:r>
+        <w:fldChar w:fldCharType="separate"/>
+      </w:r>
+      <w:r>
+        <w:rPr>
+          <w:noProof/>
+        </w:rPr>
+        <w:t>(Wright et al. 2004)</w:t>
+      </w:r>
+      <w:r>
+        <w:fldChar w:fldCharType="end"/>
+      </w:r>
+      <w:r>
+        <w:t xml:space="preserve">. </w:t>
+      </w:r>
+    </w:p>
+    <w:p>
+      <w:pPr>
+        <w:pStyle w:val="FirstParagraph"/>
+        <w:spacing w:line="360" w:lineRule="auto"/>
+      </w:pPr>
+      <w:r>
+        <w:t xml:space="preserve">Supervised analyses, on the other hand, are appropriate if the goal is to describe a multivariate response to some predictor variable, or to describe multivariate differences between </w:t>
+      </w:r>
+      <w:r>
+        <w:rPr>
+          <w:i/>
+        </w:rPr>
+        <w:t xml:space="preserve">a </w:t>
+      </w:r>
+      <w:r>
+        <w:rPr>
+          <w:i/>
+        </w:rPr>
+        <w:t>priori</w:t>
+      </w:r>
+      <w:r>
+        <w:t xml:space="preserve"> chosen groups such as </w:t>
+      </w:r>
+      <w:r>
+        <w:t>treatment</w:t>
+      </w:r>
+      <w:r>
+        <w:t xml:space="preserve"> groups in a manipulative experiment (i.e., discriminant analysis). </w:t>
+      </w:r>
+    </w:p>
+    <w:p>
+      <w:pPr>
+        <w:pStyle w:val="FirstParagraph"/>
+        <w:spacing w:line="360" w:lineRule="auto"/>
+      </w:pPr>
+      <w:r>
+        <w:t>Although unsupervised analyses can’t be used to discriminate groups or find relationships in and of themselves, the latent variables they produce are sometimes used by ecologists in further analyses with the intent of discriminating groups.  For example, one might test if two plant species differ in their location along the LES axis with a t-test on principal component axis scores.  This type of analysis may be justifiable when a principal component axis clearly represents a spectrum of biological variation, such as the LES.  However, this strategy of using unsupervised analyses to reduce dimensionality followed by statistical tests is usually not appropriate, as we will demonstrate below.</w:t>
+      </w:r>
+    </w:p>
+    <w:p>
+      <w:pPr>
+        <w:pStyle w:val="FirstParagraph"/>
+        <w:spacing w:line="360" w:lineRule="auto"/>
+      </w:pPr>
+      <w:r>
+        <w:lastRenderedPageBreak/>
+        <w:t xml:space="preserve">For a variety of reasons, ecology researchers often use an unsupervised analysis, such as PCA, to reduce dimensionality, then look for visual patterns in labeled </w:t>
+      </w:r>
+      <w:proofErr w:type="spellStart"/>
+      <w:r>
+        <w:t>datapoints</w:t>
+      </w:r>
+      <w:proofErr w:type="spellEnd"/>
+      <w:r>
+        <w:t xml:space="preserve"> in a two-dimensional plot of new, latent variable axes. </w:t>
+      </w:r>
+      <w:commentRangeStart w:id="15"/>
+      <w:r>
+        <w:t xml:space="preserve">To derive some p-value to report, researchers may perform some kind of univariate hypothesis testing on the values of the </w:t>
+      </w:r>
+      <w:proofErr w:type="spellStart"/>
+      <w:r>
+        <w:t>datapoints</w:t>
+      </w:r>
+      <w:proofErr w:type="spellEnd"/>
+      <w:r>
+        <w:t xml:space="preserve"> along these new latent variables (e.g. PC axis scores).</w:t>
+      </w:r>
+      <w:commentRangeEnd w:id="15"/>
+      <w:r>
+        <w:rPr>
+          <w:rStyle w:val="CommentReference"/>
+        </w:rPr>
+        <w:commentReference w:id="15"/>
+      </w:r>
+      <w:r>
+        <w:t xml:space="preserve"> This can result in complicated interpretation of </w:t>
+      </w:r>
+      <w:proofErr w:type="spellStart"/>
+      <w:r>
+        <w:t>ecologicaly</w:t>
+      </w:r>
+      <w:proofErr w:type="spellEnd"/>
+      <w:r>
+        <w:t xml:space="preserve"> meaningful results because a significant effect of a PC axis does not necessarily convey meaning unless the axis </w:t>
+      </w:r>
+      <w:proofErr w:type="spellStart"/>
+      <w:r>
+        <w:t>iteslf</w:t>
+      </w:r>
+      <w:proofErr w:type="spellEnd"/>
+      <w:r>
+        <w:t xml:space="preserve"> makes good biological sense. Not only does this obscure the interpretation of results, but it can also lead to incorrect conclusions because unsupervised and supervised analyses are fundamentally different. For example, unsupervised and supervised analyses are likely to lead to different conclusions when the response variables that most strongly influence the independent variable don’t contribute much to </w:t>
+      </w:r>
+      <w:proofErr w:type="spellStart"/>
+      <w:r>
+        <w:t>overal</w:t>
+      </w:r>
+      <w:proofErr w:type="spellEnd"/>
+      <w:r>
+        <w:t xml:space="preserve"> covariation in the dataset, as we will demonstrate below. Additionally, determining which variables best predict the independent variable (whether it be categorical or continuous) is complicated in unsupervised analyses like PCA since the axes that best explain the independent variable are likely not the linear combination of variables that best explain the independent variable.  Therefore, researchers often use post-hoc univariate tests to determine which variables are driving the relationship after seeing separation in PCA space, unnecessarily inflating type I error.</w:t>
+      </w:r>
+    </w:p>
+    <w:p>
+      <w:pPr>
+        <w:pStyle w:val="FirstParagraph"/>
+        <w:spacing w:line="360" w:lineRule="auto"/>
+      </w:pPr>
+      <w:r>
+        <w:t xml:space="preserve">Supervised analyses in [WHO USES CCA AND LDA AND RA?] have been used for a long time.  For example, redundancy analysis was </w:t>
+      </w:r>
+      <w:proofErr w:type="spellStart"/>
+      <w:r>
+        <w:t>devolped</w:t>
+      </w:r>
+      <w:proofErr w:type="spellEnd"/>
+      <w:r>
+        <w:t xml:space="preserve"> in 1968 (Stewart and Lowe) and does some stuff…… However, redundancy analysis performs poorly on datasets with missing values, with small sample sizes (relative to number of variables) or a high degree of multicollinearity </w:t>
+      </w:r>
+      <w:r>
+        <w:fldChar w:fldCharType="begin" w:fldLock="1"/>
+      </w:r>
+      <w:r>
+        <w:instrText>ADDIN CSL_CITATION {"citationItems":[{"id":"ITEM-1","itemData":{"author":[{"dropping-particle":"","family":"Liu","given":"Jinyi","non-dropping-particle":"","parse-names":false,"suffix":""}],"container-title":"MSc. Thesis","id":"ITEM-1","issue":"April","issued":{"date-parts":[["2011"]]},"note":"The underlying assumption of all PLS methods is that the original variables are generated by a system or process which is driven by a small number of latent variables. Projections\n\nTo read:\nTalbot, 1997\nJacob, 2000\nBougeard 2007\n\nRA is good at prediction, PLS is more robust","number-of-pages":"81","publisher":"Dalhousie University","title":"Overview of redundancy analysis and partial linear squares and their extension to the frequency domain","type":"thesis"},"uris":["http://www.mendeley.com/documents/?uuid=d7d1f3ee-ce53-4811-8d80-a4a54eb060de"]}],"mendeley":{"formattedCitation":"(Liu 2011)","plainTextFormattedCitation":"(Liu 2011)","previouslyFormattedCitation":"(Liu 2011)"},"properties":{"noteIndex":0},"schema":"https://github.com/citation-style-language/schema/raw/master/csl-citation.json"}</w:instrText>
+      </w:r>
+      <w:r>
+        <w:fldChar w:fldCharType="separate"/>
+      </w:r>
+      <w:r>
+        <w:rPr>
+          <w:noProof/>
+        </w:rPr>
+        <w:t>(Liu 2011)</w:t>
+      </w:r>
+      <w:r>
+        <w:fldChar w:fldCharType="end"/>
+      </w:r>
+      <w:r>
+        <w:t>. [EXPLAIN MULTICOLLINEARITY]. PERMANOVA, which is (maybe???) an extension of redundancy analysis, is able to [do some things well], but it requires a distance matrix as an input, and therefore you lose all information about individual variables. It also does not deal with multicollinearity well, as we will demonstrate.  PLS doesn’t have these problems.</w:t>
+      </w:r>
+    </w:p>
+    <w:p>
+      <w:pPr>
+        <w:pStyle w:val="BodyText"/>
+      </w:pPr>
+    </w:p>
+    <w:p>
+      <w:pPr>
+        <w:pStyle w:val="BodyText"/>
+      </w:pPr>
+    </w:p>
+    <w:p>
+      <w:pPr>
+        <w:pStyle w:val="FirstParagraph"/>
+        <w:spacing w:line="360" w:lineRule="auto"/>
+      </w:pPr>
+      <w:r>
+        <w:lastRenderedPageBreak/>
+        <w:t xml:space="preserve">Partial least squares regression (PLS, also called “projection to latent structures”) and its discriminant analysis extension (PLS-DA), are supervised statistical techniques that work on datasets where the number of variables is greater than the number of samples. The underlying assumption of PLS is that the measured variables are influenced by some process which is driven by a much smaller number of variables.  PLS was designed to work with datasets with a high degree of multicollinearity,  missing values, and small sample sizes relative to number of variables </w:t>
+      </w:r>
+      <w:r>
+        <w:fldChar w:fldCharType="begin" w:fldLock="1"/>
+      </w:r>
+      <w:r>
+        <w:instrText>ADDIN CSL_CITATION {"citationItems":[{"id":"ITEM-1","itemData":{"author":[{"dropping-particle":"","family":"Liu","given":"Jinyi","non-dropping-particle":"","parse-names":false,"suffix":""}],"container-title":"MSc. Thesis","id":"ITEM-1","issue":"April","issued":{"date-parts":[["2011"]]},"note":"The underlying assumption of all PLS methods is that the original variables are generated by a system or process which is driven by a small number of latent variables. Projections\n\nTo read:\nTalbot, 1997\nJacob, 2000\nBougeard 2007\n\nRA is good at prediction, PLS is more robust","number-of-pages":"81","publisher":"Dalhousie University","title":"Overview of redundancy analysis and partial linear squares and their extension to the frequency domain","type":"thesis"},"uris":["http://www.mendeley.com/documents/?uuid=d7d1f3ee-ce53-4811-8d80-a4a54eb060de"]}],"mendeley":{"formattedCitation":"(Liu 2011)","plainTextFormattedCitation":"(Liu 2011)","previouslyFormattedCitation":"(Liu 2011)"},"properties":{"noteIndex":0},"schema":"https://github.com/citation-style-language/schema/raw/master/csl-citation.json"}</w:instrText>
+      </w:r>
+      <w:r>
+        <w:fldChar w:fldCharType="separate"/>
+      </w:r>
+      <w:r>
+        <w:rPr>
+          <w:noProof/>
+        </w:rPr>
+        <w:t>(Liu 2011)</w:t>
+      </w:r>
+      <w:r>
+        <w:fldChar w:fldCharType="end"/>
+      </w:r>
+      <w:r>
+        <w:t xml:space="preserve">. It has therefore gained popularity in metabolomics[citation], a field that regularly deals with datasets of many metabolites that are generated by underlying metabolic pathways. Several statistical software packages have been developed around this technique, specifically for analyzing metabolomic data [SIMCA and metaboanalyst.com]. PLS and its </w:t>
+      </w:r>
+      <w:proofErr w:type="spellStart"/>
+      <w:r>
+        <w:t>extentions</w:t>
+      </w:r>
+      <w:proofErr w:type="spellEnd"/>
+      <w:r>
+        <w:t xml:space="preserve"> have been adopted by many chemical ecologists[citations], but the usefulness of these techniques is not limited to metabolomic data and is an appropriate approach for answering many ecological questions.</w:t>
+      </w:r>
+    </w:p>
+    <w:p>
+      <w:pPr>
+        <w:pStyle w:val="BodyText"/>
+        <w:spacing w:line="360" w:lineRule="auto"/>
+      </w:pPr>
+      <w:r>
+        <w:t>In this primer we intend to demonstrate advantages of PLS over dimensionality reduction followed by univariate hypothesis testing, discuss model validation and hypothesis testing with PLS including important caveats, and demonstrate the use, reporting, and interpretation of PLS results on an ecological dataset.</w:t>
+      </w:r>
+    </w:p>
+    <w:p>
+      <w:pPr>
+        <w:widowControl w:val="0"/>
+        <w:autoSpaceDE w:val="0"/>
+        <w:autoSpaceDN w:val="0"/>
+        <w:adjustRightInd w:val="0"/>
+        <w:spacing w:before="180" w:after="180"/>
+        <w:ind w:left="480" w:hanging="480"/>
+      </w:pPr>
     </w:p>
     <w:sectPr>
       <w:pgSz w:w="12240" w:h="15840"/>
@@ -2195,7 +2415,7 @@
       </w:r>
     </w:p>
   </w:comment>
-  <w:comment w:id="2" w:author="Scott, Eric R." w:date="2018-07-28T19:18:00Z" w:initials="SER">
+  <w:comment w:id="9" w:author="Scott, Eric R." w:date="2018-05-29T16:27:00Z" w:initials="SER">
     <w:p>
       <w:pPr>
         <w:pStyle w:val="CommentText"/>
@@ -2207,11 +2427,64 @@
         <w:annotationRef/>
       </w:r>
       <w:r>
+        <w:t>For these data I used OPLS-DA because only one PLS-DA axis was significant.  Because I can’t really create a compelling plot in 1 dimension</w:t>
+      </w:r>
+      <w:r>
+        <w:t>, and I don’t want to force an extra predictive axis, I did OPLS-DA to put orthogonal covariation on the y-axis.  I can talk about when to do OPLS-DA over PLS-DA in the paper, if you think it’s valuable.</w:t>
+      </w:r>
+    </w:p>
+  </w:comment>
+  <w:comment w:id="13" w:author="Scott, Eric R." w:date="2018-08-02T10:11:00Z" w:initials="SER">
+    <w:p>
+      <w:pPr>
+        <w:pStyle w:val="CommentText"/>
+      </w:pPr>
+      <w:r>
+        <w:rPr>
+          <w:rStyle w:val="CommentReference"/>
+        </w:rPr>
+        <w:annotationRef/>
+      </w:r>
+      <w:r>
+        <w:t>When should I bring up things like labeling points on PCA to assess treatment effects?  Should this be the problem we are addressing, or should it come later in the discussion?</w:t>
+      </w:r>
+    </w:p>
+    <w:p>
+      <w:pPr>
+        <w:pStyle w:val="CommentText"/>
+      </w:pPr>
+    </w:p>
+    <w:p>
+      <w:pPr>
+        <w:pStyle w:val="CommentText"/>
+      </w:pPr>
+      <w:r>
+        <w:t>It could be “people do wacky things with PCA when they really shouldn’t.  Maybe the reason why is because until recently they haven’t had access to tools to do supervised analyses that work on the sorts of data we collect (missing values, lots of collinearity, small sample sizes) that gives them the sorts of results they want (ordination plots, info about importance of variables).  PLS is a technique</w:t>
+      </w:r>
+      <w:proofErr w:type="gramStart"/>
+      <w:r>
+        <w:t>…..</w:t>
+      </w:r>
+      <w:proofErr w:type="gramEnd"/>
+    </w:p>
+  </w:comment>
+  <w:comment w:id="14" w:author="Scott, Eric R." w:date="2018-07-28T19:18:00Z" w:initials="SER">
+    <w:p>
+      <w:pPr>
+        <w:pStyle w:val="CommentText"/>
+      </w:pPr>
+      <w:r>
+        <w:rPr>
+          <w:rStyle w:val="CommentReference"/>
+        </w:rPr>
+        <w:annotationRef/>
+      </w:r>
+      <w:r>
         <w:t>I don’t like this wording, but I don’t know how to fix it yet</w:t>
       </w:r>
     </w:p>
   </w:comment>
-  <w:comment w:id="3" w:author="Scott, Eric R." w:date="2018-07-15T11:32:00Z" w:initials="SER">
+  <w:comment w:id="15" w:author="Scott, Eric R." w:date="2018-07-15T11:32:00Z" w:initials="SER">
     <w:p>
       <w:pPr>
         <w:pStyle w:val="CommentText"/>
@@ -2224,25 +2497,6 @@
       </w:r>
       <w:r>
         <w:t>How common is this really?  Need to find example papers that do this.</w:t>
-      </w:r>
-    </w:p>
-  </w:comment>
-  <w:comment w:id="12" w:author="Scott, Eric R." w:date="2018-05-29T16:27:00Z" w:initials="SER">
-    <w:p>
-      <w:pPr>
-        <w:pStyle w:val="CommentText"/>
-      </w:pPr>
-      <w:r>
-        <w:rPr>
-          <w:rStyle w:val="CommentReference"/>
-        </w:rPr>
-        <w:annotationRef/>
-      </w:r>
-      <w:r>
-        <w:t>For these data I used OPLS-DA because only one PLS-DA axis was significant.  Because I can’t really create a compelling plot in 1 dimension</w:t>
-      </w:r>
-      <w:r>
-        <w:t>, and I don’t want to force an extra predictive axis, I did OPLS-DA to put orthogonal covariation on the y-axis.  I can talk about when to do OPLS-DA over PLS-DA in the paper, if you think it’s valuable.</w:t>
       </w:r>
     </w:p>
   </w:comment>
@@ -2252,18 +2506,20 @@
 <file path=word/commentsExtended.xml><?xml version="1.0" encoding="utf-8"?>
 <w15:commentsEx xmlns:wpc="http://schemas.microsoft.com/office/word/2010/wordprocessingCanvas" xmlns:cx="http://schemas.microsoft.com/office/drawing/2014/chartex" xmlns:cx1="http://schemas.microsoft.com/office/drawing/2015/9/8/chartex" xmlns:cx2="http://schemas.microsoft.com/office/drawing/2015/10/21/chartex" xmlns:cx3="http://schemas.microsoft.com/office/drawing/2016/5/9/chartex" xmlns:cx4="http://schemas.microsoft.com/office/drawing/2016/5/10/chartex" xmlns:cx5="http://schemas.microsoft.com/office/drawing/2016/5/11/chartex" xmlns:cx6="http://schemas.microsoft.com/office/drawing/2016/5/12/chartex" xmlns:cx7="http://schemas.microsoft.com/office/drawing/2016/5/13/chartex" xmlns:cx8="http://schemas.microsoft.com/office/drawing/2016/5/14/chartex" xmlns:mc="http://schemas.openxmlformats.org/markup-compatibility/2006" xmlns:aink="http://schemas.microsoft.com/office/drawing/2016/ink" xmlns:am3d="http://schemas.microsoft.com/office/drawing/2017/model3d" xmlns:o="urn:schemas-microsoft-com:office:office" xmlns:r="http://schemas.openxmlformats.org/officeDocument/2006/relationships" xmlns:m="http://schemas.openxmlformats.org/officeDocument/2006/math" xmlns:v="urn:schemas-microsoft-com:vml" xmlns:wp14="http://schemas.microsoft.com/office/word/2010/wordprocessingDrawing" xmlns:wp="http://schemas.openxmlformats.org/drawingml/2006/wordprocessingDrawing" xmlns:w10="urn:schemas-microsoft-com:office:word" xmlns:w="http://schemas.openxmlformats.org/wordprocessingml/2006/main" xmlns:w14="http://schemas.microsoft.com/office/word/2010/wordml" xmlns:w15="http://schemas.microsoft.com/office/word/2012/wordml" xmlns:w16cid="http://schemas.microsoft.com/office/word/2016/wordml/cid" xmlns:w16se="http://schemas.microsoft.com/office/word/2015/wordml/symex" xmlns:wpg="http://schemas.microsoft.com/office/word/2010/wordprocessingGroup" xmlns:wpi="http://schemas.microsoft.com/office/word/2010/wordprocessingInk" xmlns:wne="http://schemas.microsoft.com/office/word/2006/wordml" xmlns:wps="http://schemas.microsoft.com/office/word/2010/wordprocessingShape" mc:Ignorable="w14 w15 w16se w16cid wp14">
   <w15:commentEx w15:paraId="79B4F977" w15:done="0"/>
-  <w15:commentEx w15:paraId="6298D534" w15:done="0"/>
-  <w15:commentEx w15:paraId="7901F4A8" w15:done="0"/>
   <w15:commentEx w15:paraId="0C01FD1A" w15:done="0"/>
+  <w15:commentEx w15:paraId="32F68CA9" w15:done="0"/>
+  <w15:commentEx w15:paraId="377EFFB8" w15:done="0"/>
+  <w15:commentEx w15:paraId="1E2504E5" w15:done="0"/>
 </w15:commentsEx>
 </file>
 
 <file path=word/commentsIds.xml><?xml version="1.0" encoding="utf-8"?>
 <w16cid:commentsIds xmlns:wpc="http://schemas.microsoft.com/office/word/2010/wordprocessingCanvas" xmlns:cx="http://schemas.microsoft.com/office/drawing/2014/chartex" xmlns:cx1="http://schemas.microsoft.com/office/drawing/2015/9/8/chartex" xmlns:cx2="http://schemas.microsoft.com/office/drawing/2015/10/21/chartex" xmlns:cx3="http://schemas.microsoft.com/office/drawing/2016/5/9/chartex" xmlns:cx4="http://schemas.microsoft.com/office/drawing/2016/5/10/chartex" xmlns:cx5="http://schemas.microsoft.com/office/drawing/2016/5/11/chartex" xmlns:cx6="http://schemas.microsoft.com/office/drawing/2016/5/12/chartex" xmlns:cx7="http://schemas.microsoft.com/office/drawing/2016/5/13/chartex" xmlns:cx8="http://schemas.microsoft.com/office/drawing/2016/5/14/chartex" xmlns:mc="http://schemas.openxmlformats.org/markup-compatibility/2006" xmlns:aink="http://schemas.microsoft.com/office/drawing/2016/ink" xmlns:am3d="http://schemas.microsoft.com/office/drawing/2017/model3d" xmlns:o="urn:schemas-microsoft-com:office:office" xmlns:r="http://schemas.openxmlformats.org/officeDocument/2006/relationships" xmlns:m="http://schemas.openxmlformats.org/officeDocument/2006/math" xmlns:v="urn:schemas-microsoft-com:vml" xmlns:wp14="http://schemas.microsoft.com/office/word/2010/wordprocessingDrawing" xmlns:wp="http://schemas.openxmlformats.org/drawingml/2006/wordprocessingDrawing" xmlns:w10="urn:schemas-microsoft-com:office:word" xmlns:w="http://schemas.openxmlformats.org/wordprocessingml/2006/main" xmlns:w14="http://schemas.microsoft.com/office/word/2010/wordml" xmlns:w15="http://schemas.microsoft.com/office/word/2012/wordml" xmlns:w16cid="http://schemas.microsoft.com/office/word/2016/wordml/cid" xmlns:w16se="http://schemas.microsoft.com/office/word/2015/wordml/symex" xmlns:wpg="http://schemas.microsoft.com/office/word/2010/wordprocessingGroup" xmlns:wpi="http://schemas.microsoft.com/office/word/2010/wordprocessingInk" xmlns:wne="http://schemas.microsoft.com/office/word/2006/wordml" xmlns:wps="http://schemas.microsoft.com/office/word/2010/wordprocessingShape" mc:Ignorable="w14 w15 w16se w16cid wp14">
   <w16cid:commentId w16cid:paraId="79B4F977" w16cid:durableId="1EE45C9F"/>
-  <w16cid:commentId w16cid:paraId="6298D534" w16cid:durableId="1F074021"/>
-  <w16cid:commentId w16cid:paraId="7901F4A8" w16cid:durableId="1EF5AF5C"/>
   <w16cid:commentId w16cid:paraId="0C01FD1A" w16cid:durableId="1EB7FDDD"/>
+  <w16cid:commentId w16cid:paraId="32F68CA9" w16cid:durableId="1F0D573E"/>
+  <w16cid:commentId w16cid:paraId="377EFFB8" w16cid:durableId="1F074021"/>
+  <w16cid:commentId w16cid:paraId="1E2504E5" w16cid:durableId="1EF5AF5C"/>
 </w16cid:commentsIds>
 </file>
 
@@ -2782,6 +3038,118 @@
     </w:lvl>
   </w:abstractNum>
   <w:abstractNum w:abstractNumId="13" w15:restartNumberingAfterBreak="0">
+    <w:nsid w:val="2441151E"/>
+    <w:multiLevelType w:val="hybridMultilevel"/>
+    <w:tmpl w:val="A6EC5974"/>
+    <w:lvl w:ilvl="0" w:tplc="A9862DC8">
+      <w:numFmt w:val="bullet"/>
+      <w:lvlText w:val="-"/>
+      <w:lvlJc w:val="left"/>
+      <w:pPr>
+        <w:ind w:left="720" w:hanging="360"/>
+      </w:pPr>
+      <w:rPr>
+        <w:rFonts w:ascii="Cambria" w:eastAsiaTheme="minorHAnsi" w:hAnsi="Cambria" w:cstheme="minorBidi" w:hint="default"/>
+      </w:rPr>
+    </w:lvl>
+    <w:lvl w:ilvl="1" w:tplc="04090003" w:tentative="1">
+      <w:start w:val="1"/>
+      <w:numFmt w:val="bullet"/>
+      <w:lvlText w:val="o"/>
+      <w:lvlJc w:val="left"/>
+      <w:pPr>
+        <w:ind w:left="1440" w:hanging="360"/>
+      </w:pPr>
+      <w:rPr>
+        <w:rFonts w:ascii="Courier New" w:hAnsi="Courier New" w:cs="Courier New" w:hint="default"/>
+      </w:rPr>
+    </w:lvl>
+    <w:lvl w:ilvl="2" w:tplc="04090005" w:tentative="1">
+      <w:start w:val="1"/>
+      <w:numFmt w:val="bullet"/>
+      <w:lvlText w:val=""/>
+      <w:lvlJc w:val="left"/>
+      <w:pPr>
+        <w:ind w:left="2160" w:hanging="360"/>
+      </w:pPr>
+      <w:rPr>
+        <w:rFonts w:ascii="Wingdings" w:hAnsi="Wingdings" w:hint="default"/>
+      </w:rPr>
+    </w:lvl>
+    <w:lvl w:ilvl="3" w:tplc="04090001" w:tentative="1">
+      <w:start w:val="1"/>
+      <w:numFmt w:val="bullet"/>
+      <w:lvlText w:val=""/>
+      <w:lvlJc w:val="left"/>
+      <w:pPr>
+        <w:ind w:left="2880" w:hanging="360"/>
+      </w:pPr>
+      <w:rPr>
+        <w:rFonts w:ascii="Symbol" w:hAnsi="Symbol" w:hint="default"/>
+      </w:rPr>
+    </w:lvl>
+    <w:lvl w:ilvl="4" w:tplc="04090003" w:tentative="1">
+      <w:start w:val="1"/>
+      <w:numFmt w:val="bullet"/>
+      <w:lvlText w:val="o"/>
+      <w:lvlJc w:val="left"/>
+      <w:pPr>
+        <w:ind w:left="3600" w:hanging="360"/>
+      </w:pPr>
+      <w:rPr>
+        <w:rFonts w:ascii="Courier New" w:hAnsi="Courier New" w:cs="Courier New" w:hint="default"/>
+      </w:rPr>
+    </w:lvl>
+    <w:lvl w:ilvl="5" w:tplc="04090005" w:tentative="1">
+      <w:start w:val="1"/>
+      <w:numFmt w:val="bullet"/>
+      <w:lvlText w:val=""/>
+      <w:lvlJc w:val="left"/>
+      <w:pPr>
+        <w:ind w:left="4320" w:hanging="360"/>
+      </w:pPr>
+      <w:rPr>
+        <w:rFonts w:ascii="Wingdings" w:hAnsi="Wingdings" w:hint="default"/>
+      </w:rPr>
+    </w:lvl>
+    <w:lvl w:ilvl="6" w:tplc="04090001" w:tentative="1">
+      <w:start w:val="1"/>
+      <w:numFmt w:val="bullet"/>
+      <w:lvlText w:val=""/>
+      <w:lvlJc w:val="left"/>
+      <w:pPr>
+        <w:ind w:left="5040" w:hanging="360"/>
+      </w:pPr>
+      <w:rPr>
+        <w:rFonts w:ascii="Symbol" w:hAnsi="Symbol" w:hint="default"/>
+      </w:rPr>
+    </w:lvl>
+    <w:lvl w:ilvl="7" w:tplc="04090003" w:tentative="1">
+      <w:start w:val="1"/>
+      <w:numFmt w:val="bullet"/>
+      <w:lvlText w:val="o"/>
+      <w:lvlJc w:val="left"/>
+      <w:pPr>
+        <w:ind w:left="5760" w:hanging="360"/>
+      </w:pPr>
+      <w:rPr>
+        <w:rFonts w:ascii="Courier New" w:hAnsi="Courier New" w:cs="Courier New" w:hint="default"/>
+      </w:rPr>
+    </w:lvl>
+    <w:lvl w:ilvl="8" w:tplc="04090005" w:tentative="1">
+      <w:start w:val="1"/>
+      <w:numFmt w:val="bullet"/>
+      <w:lvlText w:val=""/>
+      <w:lvlJc w:val="left"/>
+      <w:pPr>
+        <w:ind w:left="6480" w:hanging="360"/>
+      </w:pPr>
+      <w:rPr>
+        <w:rFonts w:ascii="Wingdings" w:hAnsi="Wingdings" w:hint="default"/>
+      </w:rPr>
+    </w:lvl>
+  </w:abstractNum>
+  <w:abstractNum w:abstractNumId="14" w15:restartNumberingAfterBreak="0">
     <w:nsid w:val="285C3200"/>
     <w:multiLevelType w:val="multilevel"/>
     <w:tmpl w:val="0EA04B26"/>
@@ -2873,7 +3241,7 @@
       <w:lvlJc w:val="left"/>
     </w:lvl>
   </w:abstractNum>
-  <w:abstractNum w:abstractNumId="14" w15:restartNumberingAfterBreak="0">
+  <w:abstractNum w:abstractNumId="15" w15:restartNumberingAfterBreak="0">
     <w:nsid w:val="3A163024"/>
     <w:multiLevelType w:val="hybridMultilevel"/>
     <w:tmpl w:val="10640C5C"/>
@@ -2986,7 +3354,7 @@
       </w:rPr>
     </w:lvl>
   </w:abstractNum>
-  <w:abstractNum w:abstractNumId="15" w15:restartNumberingAfterBreak="0">
+  <w:abstractNum w:abstractNumId="16" w15:restartNumberingAfterBreak="0">
     <w:nsid w:val="40E67E3B"/>
     <w:multiLevelType w:val="hybridMultilevel"/>
     <w:tmpl w:val="C590D32C"/>
@@ -3075,7 +3443,7 @@
       </w:pPr>
     </w:lvl>
   </w:abstractNum>
-  <w:abstractNum w:abstractNumId="16" w15:restartNumberingAfterBreak="0">
+  <w:abstractNum w:abstractNumId="17" w15:restartNumberingAfterBreak="0">
     <w:nsid w:val="78B50AA8"/>
     <w:multiLevelType w:val="hybridMultilevel"/>
     <w:tmpl w:val="AD5AD7C8"/>
@@ -3164,7 +3532,7 @@
       </w:pPr>
     </w:lvl>
   </w:abstractNum>
-  <w:abstractNum w:abstractNumId="17" w15:restartNumberingAfterBreak="0">
+  <w:abstractNum w:abstractNumId="18" w15:restartNumberingAfterBreak="0">
     <w:nsid w:val="78B74BF9"/>
     <w:multiLevelType w:val="hybridMultilevel"/>
     <w:tmpl w:val="C7301DA2"/>
@@ -3254,7 +3622,7 @@
     <w:abstractNumId w:val="2"/>
   </w:num>
   <w:num w:numId="2">
-    <w:abstractNumId w:val="13"/>
+    <w:abstractNumId w:val="14"/>
   </w:num>
   <w:num w:numId="3">
     <w:abstractNumId w:val="1"/>
@@ -3317,16 +3685,19 @@
     <w:abstractNumId w:val="12"/>
   </w:num>
   <w:num w:numId="16">
-    <w:abstractNumId w:val="14"/>
+    <w:abstractNumId w:val="15"/>
   </w:num>
   <w:num w:numId="17">
+    <w:abstractNumId w:val="18"/>
+  </w:num>
+  <w:num w:numId="18">
     <w:abstractNumId w:val="17"/>
   </w:num>
-  <w:num w:numId="18">
+  <w:num w:numId="19">
     <w:abstractNumId w:val="16"/>
   </w:num>
-  <w:num w:numId="19">
-    <w:abstractNumId w:val="15"/>
+  <w:num w:numId="20">
+    <w:abstractNumId w:val="13"/>
   </w:num>
 </w:numbering>
 </file>
@@ -4905,7 +5276,7 @@
 </file>
 
 <file path=customXml/itemProps1.xml><?xml version="1.0" encoding="utf-8"?>
-<ds:datastoreItem xmlns:ds="http://schemas.openxmlformats.org/officeDocument/2006/customXml" ds:itemID="{1F9C92BB-8C96-CE4B-BE48-5905B1CAC696}">
+<ds:datastoreItem xmlns:ds="http://schemas.openxmlformats.org/officeDocument/2006/customXml" ds:itemID="{FC365B81-F5C6-CB4D-820A-512E391E0590}">
   <ds:schemaRefs>
     <ds:schemaRef ds:uri="http://schemas.openxmlformats.org/officeDocument/2006/bibliography"/>
   </ds:schemaRefs>

</xml_diff>

<commit_message>
Working on simulated data.
</commit_message>
<xml_diff>
--- a/manuscript/PLS initial rough draft.docx
+++ b/manuscript/PLS initial rough draft.docx
@@ -81,7 +81,7 @@
         <w:fldChar w:fldCharType="begin" w:fldLock="1"/>
       </w:r>
       <w:r>
-        <w:instrText>ADDIN CSL_CITATION {"citationItems":[{"id":"ITEM-1","itemData":{"DOI":"10.1641/0006-3568(2005)055[0561:wsnfe]2.0.co;2","ISSN":"0006-3568","author":[{"dropping-particle":"","family":"Porter","given":"John","non-dropping-particle":"","parse-names":false,"suffix":""},{"dropping-particle":"","family":"Arzberger","given":"Peter","non-dropping-particle":"","parse-names":false,"suffix":""},{"dropping-particle":"","family":"Braun","given":"Hans-Werner","non-dropping-particle":"","parse-names":false,"suffix":""},{"dropping-particle":"","family":"Bryant","given":"Pablo","non-dropping-particle":"","parse-names":false,"suffix":""},{"dropping-particle":"","family":"Gage","given":"Stuart","non-dropping-particle":"","parse-names":false,"suffix":""},{"dropping-particle":"","family":"Hansen","given":"Todd","non-dropping-particle":"","parse-names":false,"suffix":""},{"dropping-particle":"","family":"Hanson","given":"Paul","non-dropping-particle":"","parse-names":false,"suffix":""},{"dropping-particle":"","family":"Lin","given":"Chau-Chin","non-dropping-particle":"","parse-names":false,"suffix":""},{"dropping-particle":"","family":"Lin","given":"Fang-Pang","non-dropping-particle":"","parse-names":false,"suffix":""},{"dropping-particle":"","family":"Kratz","given":"Timothy","non-dropping-particle":"","parse-names":false,"suffix":""},{"dropping-particle":"","family":"Michener","given":"William","non-dropping-particle":"","parse-names":false,"suffix":""},{"dropping-particle":"","family":"Shapiro","given":"Sedra","non-dropping-particle":"","parse-names":false,"suffix":""},{"dropping-particle":"","family":"Williams","given":"Thomas","non-dropping-particle":"","parse-names":false,"suffix":""}],"container-title":"BioScience","id":"ITEM-1","issue":"7","issued":{"date-parts":[["2005","7","1"]]},"page":"561-572","publisher":"Oxford University Press","title":"Wireless Sensor Networks for Ecology","type":"article-journal","volume":"55"},"uris":["http://www.mendeley.com/documents/?uuid=9f13ddec-4d05-30d3-a1a5-6876b4fff426"]},{"id":"ITEM-2","itemData":{"DOI":"10.1016/J.TREE.2004.04.003","ISSN":"0169-5347","abstract":"Remote measurement of the physiology, behaviour and energetic status of free-living animals is made possible by a variety of techniques that we refer to collectively as ‘biotelemetry’. This set of tools ranges from transmitters that send their signals to receivers up to a few kilometers away to those that send data to orbiting satellites and, more frequently, to devices that log data. They enable researchers to document, for long uninterrupted periods, how undisturbed organisms interact with each other and their environment in real time. In spite of advances enabling the monitoring of many physiological and behavioural variables across a range of taxa of various sizes, these devices have yet to be embraced widely by the ecological community. Our review suggests that this technology has immense potential for research in basic and applied animal ecology. Efforts to incorporate biotelemetry into broader ecological research programs should yield novel information that has been challenging to collect historically from free-ranging animals in their natural environments. Examples of research that would benefit from biotelemetry include the assessment of animal responses to different anthropogenic perturbations and the development of life-time energy budgets.","author":[{"dropping-particle":"","family":"Cooke","given":"Steven J.","non-dropping-particle":"","parse-names":false,"suffix":""},{"dropping-particle":"","family":"Hinch","given":"Scott G.","non-dropping-particle":"","parse-names":false,"suffix":""},{"dropping-particle":"","family":"Wikelski","given":"Martin","non-dropping-particle":"","parse-names":false,"suffix":""},{"dropping-particle":"","family":"Andrews","given":"Russel D.","non-dropping-particle":"","parse-names":false,"suffix":""},{"dropping-particle":"","family":"Kuchel","given":"Louise J.","non-dropping-particle":"","parse-names":false,"suffix":""},{"dropping-particle":"","family":"Wolcott","given":"Thomas G.","non-dropping-particle":"","parse-names":false,"suffix":""},{"dropping-particle":"","family":"Butler","given":"Patrick J.","non-dropping-particle":"","parse-names":false,"suffix":""}],"container-title":"Trends in Ecology &amp; Evolution","id":"ITEM-2","issue":"6","issued":{"date-parts":[["2004","6","1"]]},"page":"334-343","publisher":"Elsevier Current Trends","title":"Biotelemetry: a mechanistic approach to ecology","type":"article-journal","volume":"19"},"uris":["http://www.mendeley.com/documents/?uuid=eae5ab28-2e2c-3a6d-8a41-469fec32f268"]}],"mendeley":{"formattedCitation":"(Cooke et al. 2004; Porter et al. 2005)","plainTextFormattedCitation":"(Cooke et al. 2004; Porter et al. 2005)","previouslyFormattedCitation":"(Cooke et al. 2004; Porter et al. 2005)"},"properties":{"noteIndex":0},"schema":"https://github.com/citation-style-language/schema/raw/master/csl-citation.json"}</w:instrText>
+        <w:instrText>ADDIN CSL_CITATION {"citationItems":[{"id":"ITEM-1","itemData":{"DOI":"10.1641/0006-3568(2005)055[0561:WSNFE]2.0.CO;2","ISBN":"0006-3568","ISSN":"0006-3568","PMID":"732114","abstract":"Field biologists and ecologists are starting to open new avenues ofinquiry at greater spatial and temporal resolution,allowing them to “observe the unobservable”through the use ofwireless sensor networks.Sensor networks facilitate the collection ofdiverse types ofdata (from temperature to imagery and sound) at frequent intervals—even multiple times per second—over large areas,allowing ecologists and field biologists to engage in intensive and expansive sampling and to unobtrusively collect new types ofdata.Moreover,real-time data flows allow researchers to react rapidly to events,thus extending the laboratory to the field.We review some existing uses ofwireless sensor networks,identify possible areas ofapplication, and review the underlying technologies in the hope ofstimulating additional use ofthis promising technology to address the grand challenges of environmental science.","author":[{"dropping-particle":"","family":"Porter","given":"John","non-dropping-particle":"","parse-names":false,"suffix":""},{"dropping-particle":"","family":"Arzberger","given":"Peter","non-dropping-particle":"","parse-names":false,"suffix":""},{"dropping-particle":"","family":"Braun","given":"Hans-Werner","non-dropping-particle":"","parse-names":false,"suffix":""},{"dropping-particle":"","family":"Bryant","given":"Pablo","non-dropping-particle":"","parse-names":false,"suffix":""},{"dropping-particle":"","family":"Gage","given":"Stuart","non-dropping-particle":"","parse-names":false,"suffix":""},{"dropping-particle":"","family":"Hansen","given":"Todd","non-dropping-particle":"","parse-names":false,"suffix":""},{"dropping-particle":"","family":"Hanson","given":"Paul","non-dropping-particle":"","parse-names":false,"suffix":""},{"dropping-particle":"","family":"Lin","given":"Chau-Chin","non-dropping-particle":"","parse-names":false,"suffix":""},{"dropping-particle":"","family":"Lin","given":"Fang-Pang","non-dropping-particle":"","parse-names":false,"suffix":""},{"dropping-particle":"","family":"Kratz","given":"Timothy","non-dropping-particle":"","parse-names":false,"suffix":""},{"dropping-particle":"","family":"Michener","given":"William","non-dropping-particle":"","parse-names":false,"suffix":""},{"dropping-particle":"","family":"Shapiro","given":"Sedra","non-dropping-particle":"","parse-names":false,"suffix":""},{"dropping-particle":"","family":"Williams","given":"Thomas","non-dropping-particle":"","parse-names":false,"suffix":""}],"container-title":"BioScience","id":"ITEM-1","issue":"7","issued":{"date-parts":[["2005","7","1"]]},"page":"561-572","publisher":"Oxford University Press","title":"Wireless Sensor Networks for Ecology","type":"article-journal","volume":"55"},"uris":["http://www.mendeley.com/documents/?uuid=9f13ddec-4d05-30d3-a1a5-6876b4fff426"]},{"id":"ITEM-2","itemData":{"DOI":"10.1016/J.TREE.2004.04.003","ISSN":"0169-5347","abstract":"Remote measurement of the physiology, behaviour and energetic status of free-living animals is made possible by a variety of techniques that we refer to collectively as ‘biotelemetry’. This set of tools ranges from transmitters that send their signals to receivers up to a few kilometers away to those that send data to orbiting satellites and, more frequently, to devices that log data. They enable researchers to document, for long uninterrupted periods, how undisturbed organisms interact with each other and their environment in real time. In spite of advances enabling the monitoring of many physiological and behavioural variables across a range of taxa of various sizes, these devices have yet to be embraced widely by the ecological community. Our review suggests that this technology has immense potential for research in basic and applied animal ecology. Efforts to incorporate biotelemetry into broader ecological research programs should yield novel information that has been challenging to collect historically from free-ranging animals in their natural environments. Examples of research that would benefit from biotelemetry include the assessment of animal responses to different anthropogenic perturbations and the development of life-time energy budgets.","author":[{"dropping-particle":"","family":"Cooke","given":"Steven J.","non-dropping-particle":"","parse-names":false,"suffix":""},{"dropping-particle":"","family":"Hinch","given":"Scott G.","non-dropping-particle":"","parse-names":false,"suffix":""},{"dropping-particle":"","family":"Wikelski","given":"Martin","non-dropping-particle":"","parse-names":false,"suffix":""},{"dropping-particle":"","family":"Andrews","given":"Russel D.","non-dropping-particle":"","parse-names":false,"suffix":""},{"dropping-particle":"","family":"Kuchel","given":"Louise J.","non-dropping-particle":"","parse-names":false,"suffix":""},{"dropping-particle":"","family":"Wolcott","given":"Thomas G.","non-dropping-particle":"","parse-names":false,"suffix":""},{"dropping-particle":"","family":"Butler","given":"Patrick J.","non-dropping-particle":"","parse-names":false,"suffix":""}],"container-title":"Trends in Ecology &amp; Evolution","id":"ITEM-2","issue":"6","issued":{"date-parts":[["2004","6","1"]]},"page":"334-343","publisher":"Elsevier Current Trends","title":"Biotelemetry: a mechanistic approach to ecology","type":"article-journal","volume":"19"},"uris":["http://www.mendeley.com/documents/?uuid=eae5ab28-2e2c-3a6d-8a41-469fec32f268"]}],"mendeley":{"formattedCitation":"(Cooke et al. 2004; Porter et al. 2005)","plainTextFormattedCitation":"(Cooke et al. 2004; Porter et al. 2005)","previouslyFormattedCitation":"(Cooke et al. 2004; Porter et al. 2005)"},"properties":{"noteIndex":0},"schema":"https://github.com/citation-style-language/schema/raw/master/csl-citation.json"}</w:instrText>
       </w:r>
       <w:r>
         <w:fldChar w:fldCharType="separate"/>
@@ -274,7 +274,13 @@
         <w:t>—answers the question “Is there a main axis of variation that describes the response variables, and does [dependent variable] explain variation in that main axis of variation?”</w:t>
       </w:r>
       <w:r>
-        <w:t xml:space="preserve"> While the second approach may be appropriate in some situations, it is important to understand the difference.  As we will show in this paper, significant multivariate relationships are often missed by the unsupervised approach, for example when the variables that explain the dependent variable are not the same ones that account for a large amount of variation in the dataset.</w:t>
+        <w:t xml:space="preserve"> While the second approach may be appropriate in some situations, it is important to understand the difference.  As we will show in this paper, significant multivariate relationships are often missed by the unsupervised approach, for example when the variables that </w:t>
+      </w:r>
+      <w:r>
+        <w:t>covary with a</w:t>
+      </w:r>
+      <w:r>
+        <w:t xml:space="preserve"> dependent variable are not the same ones that account for a large amount of variation in the dataset.</w:t>
       </w:r>
     </w:p>
     <w:p>
@@ -304,7 +310,13 @@
         <w:t>subject to the so-called “curse of dimensionality”. That is, some supervised multivariate techniques cannot be used when the number of variables exceeds the number of observations, when there is a high degree of multicollinearity, or when data sets contain missing values—all common occurrences in ecological data sets.  However, several supervised multivariate analysis methods have been created that do not have these limitations.  Here, we focus on one such method, partial least squares regression.</w:t>
       </w:r>
       <w:r>
-        <w:t xml:space="preserve">  Unlike unsupervised techniques like PCA which create latent variables that explain the most variation in the data, PLS creates latent variables (axes) that explain the most </w:t>
+        <w:t xml:space="preserve">  Unlike unsupervised techniques like PCA which create latent variables that explain the most variation in the data, PLS creates latent variables (</w:t>
+      </w:r>
+      <w:r>
+        <w:t xml:space="preserve">i.e., </w:t>
+      </w:r>
+      <w:r>
+        <w:t xml:space="preserve">axes) that explain the most </w:t>
       </w:r>
       <w:r>
         <w:rPr>
@@ -314,6 +326,9 @@
       </w:r>
       <w:r>
         <w:t>with a dependent variable. This is an important distinction because it is not safe to assume that the best explanatory variables will also show the most overall variation among samples</w:t>
+      </w:r>
+      <w:r>
+        <w:t>.</w:t>
       </w:r>
     </w:p>
     <w:p>
@@ -342,7 +357,7 @@
         <w:fldChar w:fldCharType="begin" w:fldLock="1"/>
       </w:r>
       <w:r>
-        <w:instrText>ADDIN CSL_CITATION {"citationItems":[{"id":"ITEM-1","itemData":{"DOI":"10.1016/0003-2670(86)80028-9","ISBN":"0003-2670","ISSN":"00032670","PMID":"51","abstract":"A tutorial on the partial least-squares (PLS) regression method is provided. Weak points in some other regression methods are outlined and PLS is developed as a remedy for those weaknesses. An algorithm for a predictive PLS and some practical hints for its use are given. © 1986.","author":[{"dropping-particle":"","family":"Geladi","given":"Paul","non-dropping-particle":"","parse-names":false,"suffix":""},{"dropping-particle":"","family":"Kowalski","given":"Bruce R.","non-dropping-particle":"","parse-names":false,"suffix":""}],"container-title":"Analytica Chimica Acta","id":"ITEM-1","issue":"C","issued":{"date-parts":[["1986","1","1"]]},"page":"1-17","publisher":"Elsevier","title":"Partial least-squares regression: a tutorial","type":"article-journal","volume":"185"},"uris":["http://www.mendeley.com/documents/?uuid=f2aaab04-8c12-3e58-92a7-68d222003c2c"]}],"mendeley":{"formattedCitation":"(Geladi and Kowalski 1986)","plainTextFormattedCitation":"(Geladi and Kowalski 1986)"},"properties":{"noteIndex":0},"schema":"https://github.com/citation-style-language/schema/raw/master/csl-citation.json"}</w:instrText>
+        <w:instrText>ADDIN CSL_CITATION {"citationItems":[{"id":"ITEM-1","itemData":{"DOI":"10.1016/0003-2670(86)80028-9","ISBN":"0003-2670","ISSN":"00032670","PMID":"51","abstract":"A tutorial on the partial least-squares (PLS) regression method is provided. Weak points in some other regression methods are outlined and PLS is developed as a remedy for those weaknesses. An algorithm for a predictive PLS and some practical hints for its use are given. © 1986.","author":[{"dropping-particle":"","family":"Geladi","given":"Paul","non-dropping-particle":"","parse-names":false,"suffix":""},{"dropping-particle":"","family":"Kowalski","given":"Bruce R.","non-dropping-particle":"","parse-names":false,"suffix":""}],"container-title":"Analytica Chimica Acta","id":"ITEM-1","issue":"C","issued":{"date-parts":[["1986","1","1"]]},"page":"1-17","publisher":"Elsevier","title":"Partial least-squares regression: a tutorial","type":"article-journal","volume":"185"},"uris":["http://www.mendeley.com/documents/?uuid=f2aaab04-8c12-3e58-92a7-68d222003c2c"]}],"mendeley":{"formattedCitation":"(Geladi and Kowalski 1986)","plainTextFormattedCitation":"(Geladi and Kowalski 1986)","previouslyFormattedCitation":"(Geladi and Kowalski 1986)"},"properties":{"noteIndex":0},"schema":"https://github.com/citation-style-language/schema/raw/master/csl-citation.json"}</w:instrText>
       </w:r>
       <w:r>
         <w:fldChar w:fldCharType="separate"/>
@@ -435,7 +450,13 @@
         <w:fldChar w:fldCharType="end"/>
       </w:r>
       <w:r>
-        <w:t xml:space="preserve">.  This makes PLS an ideal technique for large ecological datasets where multicollinearity may be present, and the researcher would not only like to address a hypothesis about the effects of some independent variable on a multivariate dataset, but also to determine which measured variables </w:t>
+        <w:t xml:space="preserve">.  This makes PLS an ideal technique for </w:t>
+      </w:r>
+      <w:r>
+        <w:t>highly multivariate</w:t>
+      </w:r>
+      <w:r>
+        <w:t xml:space="preserve"> ecological datasets where multicollinearity may be present, and the researcher would not only like to address a hypothesis about the effects of some independent variable on a multivariate dataset, but also to determine which measured variables </w:t>
       </w:r>
       <w:r>
         <w:t>are most responsible for the multivariate relationship</w:t>
@@ -480,17 +501,35 @@
       <w:bookmarkEnd w:id="3"/>
       <w:bookmarkEnd w:id="4"/>
       <w:r>
-        <w:t>Methods (briefly)</w:t>
-      </w:r>
+        <w:t>Methods</w:t>
+      </w:r>
+    </w:p>
+    <w:p>
+      <w:pPr>
+        <w:pStyle w:val="BodyText"/>
+      </w:pPr>
+      <w:r>
+        <w:t>Example Analysis</w:t>
+      </w:r>
+    </w:p>
+    <w:p>
+      <w:pPr>
+        <w:pStyle w:val="BodyText"/>
+      </w:pPr>
+      <w:r>
+        <w:t xml:space="preserve">To demonstrate implementation and interpretation of PLS, we used data from </w:t>
+      </w:r>
+      <w:bookmarkStart w:id="5" w:name="_GoBack"/>
+      <w:bookmarkEnd w:id="5"/>
     </w:p>
     <w:p>
       <w:pPr>
         <w:pStyle w:val="Heading2"/>
       </w:pPr>
-      <w:bookmarkStart w:id="5" w:name="simulated-data-methods"/>
-      <w:bookmarkEnd w:id="5"/>
-      <w:r>
-        <w:t>Simulated data methods</w:t>
+      <w:bookmarkStart w:id="6" w:name="simulated-data-methods"/>
+      <w:bookmarkEnd w:id="6"/>
+      <w:r>
+        <w:t>Simulated data</w:t>
       </w:r>
     </w:p>
     <w:p>
@@ -499,43 +538,25 @@
         <w:spacing w:line="360" w:lineRule="auto"/>
       </w:pPr>
       <w:r>
-        <w:t xml:space="preserve">Multivariate data were simulated in R using [my package name?], which provides wrapper functions for </w:t>
-      </w:r>
-      <w:proofErr w:type="spellStart"/>
-      <w:r>
-        <w:t>mvrnorm</w:t>
-      </w:r>
-      <w:proofErr w:type="spellEnd"/>
-      <w:r>
-        <w:t xml:space="preserve">() from the MASS package.  </w:t>
-      </w:r>
-      <w:r>
-        <w:t xml:space="preserve">The </w:t>
-      </w:r>
-      <w:proofErr w:type="spellStart"/>
-      <w:r>
-        <w:t>sim_covar</w:t>
-      </w:r>
-      <w:proofErr w:type="spellEnd"/>
-      <w:r>
-        <w:t xml:space="preserve">() function adds columns to a data frame that co-vary with a user supplied variance and covariance.  The </w:t>
-      </w:r>
-      <w:proofErr w:type="spellStart"/>
-      <w:r>
-        <w:t>sim_discr</w:t>
-      </w:r>
-      <w:proofErr w:type="spellEnd"/>
-      <w:r>
-        <w:t xml:space="preserve">() function adds multivariate normal data that differ in means between levels of a categorical variable in the data frame. The </w:t>
-      </w:r>
-      <w:proofErr w:type="spellStart"/>
-      <w:r>
-        <w:t>sim_missing</w:t>
-      </w:r>
-      <w:proofErr w:type="spellEnd"/>
-      <w:r>
-        <w:t>() function simply randomly replaces a user supplied fraction of the data observations with missing values (NA).</w:t>
-      </w:r>
+        <w:t>To demonstrate some of the properties of PLS and PCA, we use a simulated data approach.  We generated</w:t>
+      </w:r>
+      <w:r>
+        <w:t xml:space="preserve"> multivariate datasets </w:t>
+      </w:r>
+      <w:r>
+        <w:t xml:space="preserve">with 20 observations, one factor with two levels (10 observations per level), and 25 continuous variables </w:t>
+      </w:r>
+      <w:r>
+        <w:t>under the following scenarios:</w:t>
+      </w:r>
+      <w:r>
+        <w:t xml:space="preserve"> </w:t>
+      </w:r>
+    </w:p>
+    <w:p>
+      <w:pPr>
+        <w:pStyle w:val="BodyText"/>
+      </w:pPr>
     </w:p>
     <w:p>
       <w:pPr>
@@ -543,19 +564,34 @@
         <w:spacing w:line="360" w:lineRule="auto"/>
       </w:pPr>
       <w:r>
-        <w:t>Using these functions, we created data sets</w:t>
-      </w:r>
-      <w:r>
-        <w:t xml:space="preserve"> with 2 levels of a factor, 10 observations per level (N = 20) and 25 variables</w:t>
-      </w:r>
-      <w:r>
-        <w:t xml:space="preserve"> under [</w:t>
-      </w:r>
-      <w:r>
-        <w:t>three?]</w:t>
-      </w:r>
-      <w:r>
-        <w:t xml:space="preserve"> different scenarios: </w:t>
+        <w:t>1 ) “Null”</w:t>
+      </w:r>
+      <w:r>
+        <w:t xml:space="preserve">: </w:t>
+      </w:r>
+      <w:r>
+        <w:t xml:space="preserve">5 variables </w:t>
+      </w:r>
+      <w:r>
+        <w:t>did not co-vary</w:t>
+      </w:r>
+      <w:r>
+        <w:t xml:space="preserve">, and two groups of 10 variables co-varied with </w:t>
+      </w:r>
+      <w:r>
+        <w:t xml:space="preserve">a </w:t>
+      </w:r>
+      <w:r>
+        <w:t>covariance</w:t>
+      </w:r>
+      <w:r>
+        <w:t xml:space="preserve"> of</w:t>
+      </w:r>
+      <w:r>
+        <w:t xml:space="preserve"> 0.5 </w:t>
+      </w:r>
+      <w:r>
+        <w:t>(Fig 1A).</w:t>
       </w:r>
     </w:p>
     <w:p>
@@ -564,7 +600,19 @@
         <w:spacing w:line="360" w:lineRule="auto"/>
       </w:pPr>
       <w:r>
-        <w:t xml:space="preserve">1 ) “Null”, where 5 variables had zero covariance, and two groups of 10 variables co-varied with covariance 0.5. </w:t>
+        <w:t>2) “Needle in a haystack”</w:t>
+      </w:r>
+      <w:r>
+        <w:t xml:space="preserve">: </w:t>
+      </w:r>
+      <w:r>
+        <w:t xml:space="preserve">two groups of 10 variables co-varied with covariance of 0.5 and 5 variables discriminated between groups </w:t>
+      </w:r>
+      <w:r>
+        <w:t>(Fig 1D).</w:t>
+      </w:r>
+      <w:r>
+        <w:t xml:space="preserve"> </w:t>
       </w:r>
     </w:p>
     <w:p>
@@ -574,7 +622,27 @@
       </w:pPr>
       <w:r>
         <w:lastRenderedPageBreak/>
-        <w:t xml:space="preserve">2) “Needle in a haystack” where two groups of 10 variables co-varied with covariance of 0.5 and 5 variables discriminated between groups (difference in means = 2). </w:t>
+        <w:t>3) “</w:t>
+      </w:r>
+      <w:commentRangeStart w:id="7"/>
+      <w:r>
+        <w:t>Red Herring</w:t>
+      </w:r>
+      <w:commentRangeEnd w:id="7"/>
+      <w:r>
+        <w:rPr>
+          <w:rStyle w:val="CommentReference"/>
+        </w:rPr>
+        <w:commentReference w:id="7"/>
+      </w:r>
+      <w:r>
+        <w:t xml:space="preserve">” </w:t>
+      </w:r>
+      <w:r>
+        <w:t>where 10 variables covaried moderately with covariance = 0.5 but distinguished groups poorly</w:t>
+      </w:r>
+      <w:r>
+        <w:t>; 10 variables did not covary, but distinguished groups more strongly; 5 variables did not covary or distinguish groups (i.e. noise).</w:t>
       </w:r>
     </w:p>
     <w:p>
@@ -583,27 +651,13 @@
         <w:spacing w:line="360" w:lineRule="auto"/>
       </w:pPr>
       <w:r>
-        <w:t>3) “</w:t>
-      </w:r>
-      <w:commentRangeStart w:id="6"/>
-      <w:r>
-        <w:t>Red Herring</w:t>
-      </w:r>
-      <w:commentRangeEnd w:id="6"/>
-      <w:r>
-        <w:rPr>
-          <w:rStyle w:val="CommentReference"/>
-        </w:rPr>
-        <w:commentReference w:id="6"/>
-      </w:r>
-      <w:r>
-        <w:t xml:space="preserve">” </w:t>
-      </w:r>
-      <w:r>
-        <w:t>where 10 variables covaried moderately with covariance = 0.5 but distinguished groups poorly with a difference in means of 1</w:t>
-      </w:r>
-      <w:r>
-        <w:t>; 10 variables did not covary, but distinguished groups more strongly with a difference in means of 2; 5 variables did not covary or distinguish groups (i.e. noise).</w:t>
+        <w:t>4) “Control” where two sets of 5 variables covary moderately with covariance = 0.5 and discriminate between groups; 5 variables covary with covariance = 0.5 but do not discriminate between groups; and 10 variables that do not covary or distinguish groups (i.e. noise)</w:t>
+      </w:r>
+      <w:r>
+        <w:t xml:space="preserve"> (Fig 1G)</w:t>
+      </w:r>
+      <w:r>
+        <w:t>.</w:t>
       </w:r>
     </w:p>
     <w:p>
@@ -611,61 +665,260 @@
         <w:pStyle w:val="BodyText"/>
         <w:spacing w:line="360" w:lineRule="auto"/>
       </w:pPr>
-      <w:r>
-        <w:t xml:space="preserve">We then created 100 randomly generated datasets using the same parameters under each of these three scenarios and subjected them to PCA and PLS-DA.  For each PCA we calculated the </w:t>
-      </w:r>
-      <w:commentRangeStart w:id="7"/>
-      <w:r>
-        <w:t xml:space="preserve">distance between centroids of the two groups </w:t>
-      </w:r>
-      <w:commentRangeEnd w:id="7"/>
+    </w:p>
+    <w:p>
+      <w:pPr>
+        <w:pStyle w:val="BodyText"/>
+        <w:spacing w:line="360" w:lineRule="auto"/>
+      </w:pPr>
+      <w:r>
+        <w:t>Multivariate data were simulated in R using</w:t>
+      </w:r>
+      <w:r>
+        <w:t xml:space="preserve"> the </w:t>
+      </w:r>
+      <w:proofErr w:type="spellStart"/>
+      <w:r>
+        <w:t>tidymvsim</w:t>
+      </w:r>
+      <w:proofErr w:type="spellEnd"/>
+      <w:r>
+        <w:t xml:space="preserve"> package</w:t>
+      </w:r>
+      <w:r>
+        <w:t xml:space="preserve">, which </w:t>
+      </w:r>
+      <w:r>
+        <w:t xml:space="preserve">generates multivariate normal datasets using the </w:t>
+      </w:r>
+      <w:proofErr w:type="spellStart"/>
+      <w:r>
+        <w:t>mvrnorm</w:t>
+      </w:r>
+      <w:proofErr w:type="spellEnd"/>
+      <w:r>
+        <w:t>() function from the MASS package</w:t>
+      </w:r>
+      <w:r>
+        <w:t xml:space="preserve">.  The </w:t>
+      </w:r>
+      <w:proofErr w:type="spellStart"/>
+      <w:r>
+        <w:t>sim_covar</w:t>
+      </w:r>
+      <w:proofErr w:type="spellEnd"/>
+      <w:r>
+        <w:t xml:space="preserve">() function adds columns to a data frame that co-vary with a user supplied variance and covariance.  The </w:t>
+      </w:r>
+      <w:proofErr w:type="spellStart"/>
+      <w:r>
+        <w:t>sim_discr</w:t>
+      </w:r>
+      <w:proofErr w:type="spellEnd"/>
+      <w:r>
+        <w:t xml:space="preserve">() function adds multivariate normal data that differ in means between levels of a categorical variable in the data frame. The </w:t>
+      </w:r>
+      <w:proofErr w:type="spellStart"/>
+      <w:r>
+        <w:t>sim_missing</w:t>
+      </w:r>
+      <w:proofErr w:type="spellEnd"/>
+      <w:r>
+        <w:t>() function simply randomly replaces a user supplied fraction of the data observations with missing values (NA).</w:t>
+      </w:r>
+    </w:p>
+    <w:p>
+      <w:pPr>
+        <w:pStyle w:val="BodyText"/>
+        <w:spacing w:line="360" w:lineRule="auto"/>
+      </w:pPr>
+    </w:p>
+    <w:p>
+      <w:pPr>
+        <w:pStyle w:val="BodyText"/>
+        <w:spacing w:line="360" w:lineRule="auto"/>
+      </w:pPr>
+      <w:r>
+        <w:t xml:space="preserve">We created </w:t>
+      </w:r>
+      <w:commentRangeStart w:id="8"/>
+      <w:r>
+        <w:t xml:space="preserve">100 </w:t>
+      </w:r>
+      <w:commentRangeEnd w:id="8"/>
       <w:r>
         <w:rPr>
           <w:rStyle w:val="CommentReference"/>
         </w:rPr>
-        <w:commentReference w:id="7"/>
-      </w:r>
-      <w:r>
-        <w:t xml:space="preserve">and for PLS-DA we calculated </w:t>
-      </w:r>
-      <w:commentRangeStart w:id="8"/>
-      <w:r>
-        <w:t>an R2, Q2, and pQ2 value</w:t>
-      </w:r>
-      <w:commentRangeEnd w:id="8"/>
+        <w:commentReference w:id="8"/>
+      </w:r>
+      <w:r>
+        <w:t>randomly generated datasets using the same parameters under each of these scenarios</w:t>
+      </w:r>
+      <w:r>
+        <w:t>.</w:t>
+      </w:r>
+      <w:r>
+        <w:t xml:space="preserve"> PCA and PLS-DA</w:t>
+      </w:r>
+      <w:r>
+        <w:t xml:space="preserve"> were conducted using the </w:t>
+      </w:r>
+      <w:proofErr w:type="spellStart"/>
+      <w:r>
+        <w:rPr>
+          <w:i/>
+        </w:rPr>
+        <w:t>opls</w:t>
+      </w:r>
+      <w:proofErr w:type="spellEnd"/>
+      <w:r>
+        <w:t xml:space="preserve"> function from the </w:t>
+      </w:r>
+      <w:proofErr w:type="spellStart"/>
+      <w:r>
+        <w:rPr>
+          <w:i/>
+        </w:rPr>
+        <w:t>ropls</w:t>
+      </w:r>
+      <w:proofErr w:type="spellEnd"/>
+      <w:r>
+        <w:rPr>
+          <w:i/>
+        </w:rPr>
+        <w:t xml:space="preserve"> </w:t>
+      </w:r>
+      <w:r>
+        <w:t xml:space="preserve">package with default settings </w:t>
+      </w:r>
+      <w:r>
+        <w:fldChar w:fldCharType="begin" w:fldLock="1"/>
+      </w:r>
+      <w:r>
+        <w:instrText>ADDIN CSL_CITATION {"citationItems":[{"id":"ITEM-1","itemData":{"DOI":"10.1021/acs.jproteome.5b00354","ISBN":"1535-3907 (Electronic)\\r1535-3893 (Linking)","ISSN":"15353907","PMID":"26088811","abstract":"Urine metabolomics is widely used for biomarker research in the fields of medicine and toxicology. As a consequence, characterization of the variations of the urine metabolome under basal conditions becomes critical in order to avoid confounding effects in cohort studies. Such physiological information is however very scarce in the literature and in metabolomics databases so far. Here we studied the influence of age, body mass index (BMI), and gender on metabolite concentrations in a large cohort of 183 adults by using liquid chromatography coupled with high-resolution mass spectrometry (LC-HRMS). We implemented a comprehensive statistical workflow for univariate hypothesis testing and modeling by orthogonal partial least-squares (OPLS), which we made available to the metabolomics community within the online Workflow4Metabolomics.org resource. We found 108 urine metabolites displaying concentration variations with either age, BMI, or gender, by integrating the results from univariate p-values and multivar...","author":[{"dropping-particle":"","family":"Thévenot","given":"Etienne A.","non-dropping-particle":"","parse-names":false,"suffix":""},{"dropping-particle":"","family":"Roux","given":"Aurélie","non-dropping-particle":"","parse-names":false,"suffix":""},{"dropping-particle":"","family":"Xu","given":"Ying","non-dropping-particle":"","parse-names":false,"suffix":""},{"dropping-particle":"","family":"Ezan","given":"Eric","non-dropping-particle":"","parse-names":false,"suffix":""},{"dropping-particle":"","family":"Junot","given":"Christophe","non-dropping-particle":"","parse-names":false,"suffix":""}],"container-title":"Journal of Proteome Research","id":"ITEM-1","issue":"8","issued":{"date-parts":[["2015","8","7"]]},"page":"3322-3335","publisher":"American Chemical Society","title":"Analysis of the Human Adult Urinary Metabolome Variations with Age, Body Mass Index, and Gender by Implementing a Comprehensive Workflow for Univariate and OPLS Statistical Analyses","type":"article-journal","volume":"14"},"uris":["http://www.mendeley.com/documents/?uuid=0e107474-0bb7-41e8-8100-95a09397f60c"]}],"mendeley":{"formattedCitation":"(Thévenot et al. 2015)","plainTextFormattedCitation":"(Thévenot et al. 2015)"},"properties":{"noteIndex":0},"schema":"https://github.com/citation-style-language/schema/raw/master/csl-citation.json"}</w:instrText>
+      </w:r>
+      <w:r>
+        <w:fldChar w:fldCharType="separate"/>
+      </w:r>
+      <w:r>
+        <w:rPr>
+          <w:noProof/>
+        </w:rPr>
+        <w:t>(Thévenot et al. 2015)</w:t>
+      </w:r>
+      <w:r>
+        <w:fldChar w:fldCharType="end"/>
+      </w:r>
+      <w:r>
+        <w:t xml:space="preserve">.  </w:t>
+      </w:r>
+      <w:r>
+        <w:rPr>
+          <w:highlight w:val="yellow"/>
+        </w:rPr>
+        <w:t>[sentence on how we dealt with datasets that failed to produce significant PCA or PLS-DA models ]</w:t>
+      </w:r>
+      <w:r>
+        <w:t>.</w:t>
+      </w:r>
+      <w:r>
+        <w:t xml:space="preserve"> </w:t>
+      </w:r>
+      <w:r>
+        <w:t xml:space="preserve"> For permutation testing to calculate p-values for PLS-DA models, 500 permutations were used.</w:t>
+      </w:r>
+    </w:p>
+    <w:p>
+      <w:pPr>
+        <w:pStyle w:val="BodyText"/>
+        <w:spacing w:line="360" w:lineRule="auto"/>
+      </w:pPr>
+      <w:r>
+        <w:t>To test accuracy of identification of important discriminating variables,</w:t>
+      </w:r>
+      <w:r>
+        <w:t xml:space="preserve"> we used the “control” and “needle in a haystack” scenarios where variables were either discriminating or not.</w:t>
+      </w:r>
+      <w:r>
+        <w:t xml:space="preserve"> </w:t>
+      </w:r>
+      <w:r>
+        <w:t>W</w:t>
+      </w:r>
+      <w:r>
+        <w:t>e set criteria for both methods (PCA and PLS-DA) to identify important discriminating variables</w:t>
+      </w:r>
+      <w:r>
+        <w:t>.</w:t>
+      </w:r>
+      <w:r>
+        <w:t xml:space="preserve">  For PLS-DA, a variable was considered</w:t>
+      </w:r>
+      <w:r>
+        <w:t xml:space="preserve"> identified as</w:t>
+      </w:r>
+      <w:r>
+        <w:t xml:space="preserve"> discriminating if it had a variable importance in projection (VIP) score greater than 1.  </w:t>
+      </w:r>
+      <w:commentRangeStart w:id="9"/>
+      <w:r>
+        <w:t xml:space="preserve">For PCA, a variable was considered discriminating if its distance from 0 in a correlation plot of the first two principal components was greater than 0.5. </w:t>
+      </w:r>
+      <w:commentRangeEnd w:id="9"/>
       <w:r>
         <w:rPr>
           <w:rStyle w:val="CommentReference"/>
         </w:rPr>
-        <w:commentReference w:id="8"/>
-      </w:r>
-      <w:r>
-        <w:t xml:space="preserve">.  Additionally, for each pair of PCA and PLS-DA results we extracted PC1 loading values and calculated VIP scores for PLS-DA models.  For VIP scores, we used a cutoff of VIP &gt; 1 to select important variables and for PCA we </w:t>
-      </w:r>
-      <w:r>
-        <w:t xml:space="preserve">chose a cutoff of </w:t>
-      </w:r>
-      <w:commentRangeStart w:id="9"/>
-      <w:r>
-        <w:t xml:space="preserve">loading &gt; 0.15 </w:t>
-      </w:r>
-      <w:commentRangeEnd w:id="9"/>
+        <w:commentReference w:id="9"/>
+      </w:r>
+      <w:r>
+        <w:t xml:space="preserve">We then compared these to known </w:t>
+      </w:r>
+      <w:r>
+        <w:lastRenderedPageBreak/>
+        <w:t>variable identities (discriminating or not) and created a confusion matrix</w:t>
+      </w:r>
+      <w:r>
+        <w:t xml:space="preserve"> for each dataset with the number of discriminating variables correctly identified as important being a true positive.  From this we calculated a kappa coefficient</w:t>
+      </w:r>
+      <w:r>
+        <w:t xml:space="preserve"> for each dataset, which describes the accuracy of the method for choosing discriminating </w:t>
+      </w:r>
+      <w:proofErr w:type="gramStart"/>
+      <w:r>
+        <w:t>variable..</w:t>
+      </w:r>
+      <w:proofErr w:type="gramEnd"/>
+      <w:r>
+        <w:t xml:space="preserve">  </w:t>
+      </w:r>
+      <w:commentRangeStart w:id="10"/>
+      <w:r>
+        <w:t xml:space="preserve">Kappa </w:t>
+      </w:r>
+      <w:proofErr w:type="spellStart"/>
+      <w:r>
+        <w:t>coeficients</w:t>
+      </w:r>
+      <w:proofErr w:type="spellEnd"/>
+      <w:r>
+        <w:t xml:space="preserve"> range between 0 and 1 with 1 being a perfect match (100% true positives) and 0 being a perfect mismatch (0% true positives).</w:t>
+      </w:r>
+      <w:commentRangeEnd w:id="10"/>
       <w:r>
         <w:rPr>
           <w:rStyle w:val="CommentReference"/>
         </w:rPr>
-        <w:commentReference w:id="9"/>
-      </w:r>
-      <w:r>
-        <w:t>to select important variables. We then created a confusion matrix for each dataset with the number of discriminating variables correctly identified as important being a true positive.  From this we calculated a kappa coefficient. {DESCRIBE WHAT KAPPA COEF MEANS}</w:t>
+        <w:commentReference w:id="10"/>
       </w:r>
     </w:p>
     <w:p>
       <w:pPr>
         <w:pStyle w:val="Heading2"/>
       </w:pPr>
-      <w:bookmarkStart w:id="10" w:name="cupcakes-vs.muffins-methods"/>
-      <w:bookmarkEnd w:id="10"/>
+      <w:bookmarkStart w:id="11" w:name="cupcakes-vs.muffins-methods"/>
+      <w:bookmarkEnd w:id="11"/>
       <w:r>
         <w:t>Cupcakes vs. Muffins methods</w:t>
       </w:r>
@@ -692,37 +945,115 @@
       <w:pPr>
         <w:pStyle w:val="Heading1"/>
       </w:pPr>
-      <w:bookmarkStart w:id="11" w:name="results"/>
-      <w:bookmarkEnd w:id="11"/>
+      <w:bookmarkStart w:id="12" w:name="results"/>
+      <w:bookmarkEnd w:id="12"/>
+      <w:r>
+        <w:t>Results</w:t>
+      </w:r>
+      <w:r>
+        <w:t xml:space="preserve"> and Discussion</w:t>
+      </w:r>
+    </w:p>
+    <w:p>
+      <w:pPr>
+        <w:pStyle w:val="Heading2"/>
+      </w:pPr>
+      <w:bookmarkStart w:id="13" w:name="simulated-data-set"/>
+      <w:bookmarkEnd w:id="13"/>
+      <w:r>
+        <w:t>Simulated data set</w:t>
+      </w:r>
+    </w:p>
+    <w:p>
+      <w:pPr>
+        <w:pStyle w:val="Heading4"/>
+      </w:pPr>
+      <w:r>
+        <w:t>Finding group separation</w:t>
+      </w:r>
+    </w:p>
+    <w:p>
+      <w:pPr>
+        <w:pStyle w:val="BodyText"/>
+        <w:spacing w:line="360" w:lineRule="auto"/>
+      </w:pPr>
+      <w:r>
+        <w:t>Under the null scenario, both PCA and PLS-DA</w:t>
+      </w:r>
+      <w:r>
+        <w:t xml:space="preserve"> are expected to find no separation</w:t>
+      </w:r>
+      <w:r>
+        <w:t xml:space="preserve"> between groups.  This is evident for the PCA due to the lack of separation in the score plot (Fig 1</w:t>
+      </w:r>
+      <w:r>
+        <w:t>. B</w:t>
+      </w:r>
+      <w:r>
+        <w:t>)</w:t>
+      </w:r>
+      <w:r>
+        <w:t>.  For PLS-DA, the lack of separation is evident from the low R^2 value and especially from the low Q^2 value (</w:t>
+      </w:r>
+      <w:commentRangeStart w:id="14"/>
+      <w:r>
+        <w:t>R2Y = 0.747, Q2 = 0.253</w:t>
+      </w:r>
+      <w:commentRangeEnd w:id="14"/>
+      <w:r>
+        <w:rPr>
+          <w:rStyle w:val="CommentReference"/>
+        </w:rPr>
+        <w:commentReference w:id="14"/>
+      </w:r>
+      <w:r>
+        <w:t>)</w:t>
+      </w:r>
+      <w:r>
+        <w:t>.</w:t>
+      </w:r>
+      <w:r>
+        <w:t xml:space="preserve"> However,</w:t>
+      </w:r>
+      <w:r>
+        <w:t xml:space="preserve"> there is still visible separation between groups in the score plot, and the permutation test is marginally significant (p = 0.047).  It is important to note that even under a scenario of completely random data, PLS-DA score plots will often show visual separation between groups.  It is therefore of the upmost importance to perform cross-validation…{explain what q2 means}.</w:t>
+      </w:r>
+      <w:r>
+        <w:t xml:space="preserve"> </w:t>
+      </w:r>
+      <w:r>
+        <w:t xml:space="preserve"> In the case that a model has poor predictive power (low Q2) it is recommended that a score plot not be shown, as even under this null scenario visible separation is shown, and this is misleading.</w:t>
+      </w:r>
+    </w:p>
+    <w:p>
+      <w:pPr>
+        <w:pStyle w:val="BodyText"/>
+        <w:spacing w:line="360" w:lineRule="auto"/>
+      </w:pPr>
       <w:r>
         <w:lastRenderedPageBreak/>
-        <w:t>Results</w:t>
-      </w:r>
-    </w:p>
-    <w:p>
-      <w:pPr>
-        <w:pStyle w:val="Heading2"/>
-      </w:pPr>
-      <w:bookmarkStart w:id="12" w:name="simulated-data-set"/>
-      <w:bookmarkEnd w:id="12"/>
-      <w:r>
-        <w:t>Simulated data set</w:t>
-      </w:r>
-    </w:p>
-    <w:p>
-      <w:pPr>
-        <w:pStyle w:val="Heading4"/>
-      </w:pPr>
-      <w:r>
-        <w:t>Finding group separation</w:t>
+        <w:t>Under the control scenario, both PCA and PLS-DA show significant separation between groups.  In PCA, there is separation between groups along PC1.  For PLS-DA, both R2Y and Q2 are high (0.947 and 0.737, respectively), and permutation testing is highly significant (p = 0.002).  Because the discriminating variables are also the variables that contribute the most to overall covariation in the dataset, PCA and PLS-DA are nearly equivalent, despite answering slightly different questions.</w:t>
       </w:r>
     </w:p>
     <w:p>
       <w:pPr>
         <w:pStyle w:val="BodyText"/>
-      </w:pPr>
-      <w:r>
-        <w:t xml:space="preserve">Under the null scenario, both PCA and PLS-DA show no separation between groups.  This is evident for the PCA due to the lack of separation in the score plot (Fig 1) as well as a non-significant t-test on the PC1 axis scores of the two groups (t = …, p=…).  For PLS-DA, the R2 and Q2 values are very low under the null scenario and the permutation test is also non-significant (r2 = ,q2 = ,p = ).  In fact, the model was only produced because default settings to the </w:t>
+        <w:spacing w:line="360" w:lineRule="auto"/>
+      </w:pPr>
+      <w:r>
+        <w:t>In the needle in a haystack scenario, PCA performs poorly, while PLS-DA is able to find strong separation between groups.  This is because the variables that contribute to differences between the groups are not contributing greatly to the overall covariation in the data.  PCA picks up on the covariation</w:t>
+      </w:r>
+      <w:r>
+        <w:t xml:space="preserve"> while PLS-DA picks up on the discriminating variables.  There is poor separation in the PCA score plot (Fig 1H) while PLS-DA still shows strong separation (Fig 1I) and has a very high R2 and Q2 (0.936 and 0.825, respectively) and a highly significant permutation test (p = 0.002).</w:t>
+      </w:r>
+    </w:p>
+    <w:p>
+      <w:pPr>
+        <w:pStyle w:val="BodyText"/>
+        <w:spacing w:line="360" w:lineRule="auto"/>
+      </w:pPr>
+      <w:r>
+        <w:t xml:space="preserve"> In our permutation testing, 82 out of 100 datasets in the null scenario had no model built by </w:t>
       </w:r>
       <w:proofErr w:type="spellStart"/>
       <w:r>
@@ -733,32 +1064,11 @@
       </w:r>
       <w:proofErr w:type="spellEnd"/>
       <w:r>
-        <w:t xml:space="preserve"> function were overridden to force a </w:t>
-      </w:r>
-      <w:proofErr w:type="gramStart"/>
-      <w:r>
-        <w:t>2 component</w:t>
-      </w:r>
-      <w:proofErr w:type="gramEnd"/>
-      <w:r>
-        <w:t xml:space="preserve"> model for the sake of producing a score plot.  With the default settings, no model is built because even the first component is considered insignificant.  In our permutation testing, 82 out of 100 datasets in the null scenario had no model built by </w:t>
-      </w:r>
-      <w:proofErr w:type="spellStart"/>
-      <w:r>
-        <w:rPr>
-          <w:i/>
-        </w:rPr>
-        <w:t>opls</w:t>
-      </w:r>
-      <w:proofErr w:type="spellEnd"/>
-      <w:r>
         <w:t xml:space="preserve">.  However, despite there being no real differences between groups in the null scenario and the PLS-DA model being non-significant, there is still </w:t>
       </w:r>
       <w:r>
         <w:t xml:space="preserve">some </w:t>
       </w:r>
-      <w:bookmarkStart w:id="13" w:name="_GoBack"/>
-      <w:bookmarkEnd w:id="13"/>
       <w:r>
         <w:t>visual separation between the groups in the score plot (Fig 1).  Therefore, it is recommended to always include model cross validation statistics with PLS-DA score plots, and to avoid publishing score plots of non-significant PLS-DA models altogether as they can be misleading.</w:t>
       </w:r>
@@ -826,11 +1136,7 @@
         </w:numPr>
       </w:pPr>
       <w:r>
-        <w:t xml:space="preserve">Other statistical methods that use F-tests (PERMANOVA, RDA, PC-ANOVA) are not going to work well if there is a lot of covariation in the data set that is NOT related to </w:t>
-      </w:r>
-      <w:r>
-        <w:lastRenderedPageBreak/>
-        <w:t>the dependent variable.  PLS-DA seems relatively un-phased by this situation and can still find the variables that contribute to group differences</w:t>
+        <w:t>Other statistical methods that use F-tests (PERMANOVA, RDA, PC-ANOVA) are not going to work well if there is a lot of covariation in the data set that is NOT related to the dependent variable.  PLS-DA seems relatively un-phased by this situation and can still find the variables that contribute to group differences</w:t>
       </w:r>
     </w:p>
     <w:p>
@@ -974,6 +1280,7 @@
         <w:pStyle w:val="Caption"/>
       </w:pPr>
       <w:r>
+        <w:lastRenderedPageBreak/>
         <w:t>Figure 1: Multivariate analysis of simulated data with random group assignment (A, B</w:t>
       </w:r>
       <w:r>
@@ -1042,11 +1349,7 @@
         <w:spacing w:line="360" w:lineRule="auto"/>
       </w:pPr>
       <w:r>
-        <w:t xml:space="preserve">The addition of 5 discriminating variables has a negligible effect on the PCA. There is still essentially no separation between the two groups along either PC1 or PC2. However, the </w:t>
-      </w:r>
-      <w:r>
-        <w:lastRenderedPageBreak/>
-        <w:t xml:space="preserve">effect of these discriminating variables on the PLS-DA is apparent both in the visual separation between groups as well as the </w:t>
+        <w:t xml:space="preserve">The addition of 5 discriminating variables has a negligible effect on the PCA. There is still essentially no separation between the two groups along either PC1 or PC2. However, the effect of these discriminating variables on the PLS-DA is apparent both in the visual separation between groups as well as the </w:t>
       </w:r>
       <m:oMath>
         <m:sSup>
@@ -1312,8 +1615,8 @@
       <w:pPr>
         <w:pStyle w:val="Heading2"/>
       </w:pPr>
-      <w:bookmarkStart w:id="14" w:name="cupcakes-vs.muffins"/>
-      <w:bookmarkEnd w:id="14"/>
+      <w:bookmarkStart w:id="15" w:name="cupcakes-vs.muffins"/>
+      <w:bookmarkEnd w:id="15"/>
       <w:r>
         <w:t>Cupcakes vs. Muffins</w:t>
       </w:r>
@@ -1377,19 +1680,19 @@
       <w:r>
         <w:t xml:space="preserve">Figure 2: PCA (A) and </w:t>
       </w:r>
-      <w:commentRangeStart w:id="15"/>
+      <w:commentRangeStart w:id="16"/>
       <w:r>
         <w:t>O</w:t>
       </w:r>
       <w:r>
         <w:t xml:space="preserve">PLS-DA </w:t>
       </w:r>
-      <w:commentRangeEnd w:id="15"/>
+      <w:commentRangeEnd w:id="16"/>
       <w:r>
         <w:rPr>
           <w:rStyle w:val="CommentReference"/>
         </w:rPr>
-        <w:commentReference w:id="15"/>
+        <w:commentReference w:id="16"/>
       </w:r>
       <w:r>
         <w:t>(B) on 20 cupcake and 20 muffin recipes.</w:t>
@@ -1520,8 +1823,8 @@
       <w:pPr>
         <w:pStyle w:val="Heading1"/>
       </w:pPr>
-      <w:bookmarkStart w:id="16" w:name="discussion"/>
-      <w:bookmarkEnd w:id="16"/>
+      <w:bookmarkStart w:id="17" w:name="discussion"/>
+      <w:bookmarkEnd w:id="17"/>
       <w:r>
         <w:t>Discussion</w:t>
       </w:r>
@@ -1802,8 +2105,8 @@
       <w:pPr>
         <w:pStyle w:val="Heading1"/>
       </w:pPr>
-      <w:bookmarkStart w:id="17" w:name="introduction"/>
-      <w:bookmarkEnd w:id="17"/>
+      <w:bookmarkStart w:id="18" w:name="introduction"/>
+      <w:bookmarkEnd w:id="18"/>
       <w:r>
         <w:t xml:space="preserve">Questions I have (that I should find answers for) </w:t>
       </w:r>
@@ -2152,7 +2455,7 @@
           <w:rFonts w:ascii="Cambria" w:hAnsi="Cambria" w:cs="Times New Roman"/>
           <w:noProof/>
         </w:rPr>
-        <w:t>Porter J, Arzberger P, Braun H-W, et al (2005) Wireless Sensor Networks for Ecology. Bioscience 55:561–572. doi: 10.1641/0006-3568(2005)055[0561:wsnfe]2.0.co;2</w:t>
+        <w:t>Porter J, Arzberger P, Braun H-W, et al (2005) Wireless Sensor Networks for Ecology. Bioscience 55:561–572. doi: 10.1641/0006-3568(2005)055[0561:WSNFE]2.0.CO;2</w:t>
       </w:r>
     </w:p>
     <w:p>
@@ -2237,7 +2540,7 @@
           <w:noProof/>
         </w:rPr>
         <w:lastRenderedPageBreak/>
-        <w:t>Worley B, Powers R (2016) PCA as a Practical Indicator of OPLS-DA Model Reliability. Curr Metabolomics 4:97–103. doi: 10.2174/2213235X04666160613122429</w:t>
+        <w:t>Thévenot EA, Roux A, Xu Y, et al (2015) Analysis of the Human Adult Urinary Metabolome Variations with Age, Body Mass Index, and Gender by Implementing a Comprehensive Workflow for Univariate and OPLS Statistical Analyses. J Proteome Res 14:3322–3335. doi: 10.1021/acs.jproteome.5b00354</w:t>
       </w:r>
     </w:p>
     <w:p>
@@ -2249,16 +2552,16 @@
         <w:spacing w:before="180" w:after="180"/>
         <w:ind w:left="480" w:hanging="480"/>
         <w:rPr>
-          <w:rFonts w:ascii="Cambria" w:hAnsi="Cambria"/>
-          <w:noProof/>
-        </w:rPr>
-      </w:pPr>
-      <w:r>
-        <w:rPr>
           <w:rFonts w:ascii="Cambria" w:hAnsi="Cambria" w:cs="Times New Roman"/>
           <w:noProof/>
         </w:rPr>
-        <w:t>Wright IJ, Reich PB, Westoby M, et al (2004) The worldwide leaf economics spectrum. Nature 428:821–827</w:t>
+      </w:pPr>
+      <w:r>
+        <w:rPr>
+          <w:rFonts w:ascii="Cambria" w:hAnsi="Cambria" w:cs="Times New Roman"/>
+          <w:noProof/>
+        </w:rPr>
+        <w:t>Worley B, Powers R (2016) PCA as a Practical Indicator of OPLS-DA Model Reliability. Curr Metabolomics 4:97–103. doi: 10.2174/2213235X04666160613122429</w:t>
       </w:r>
     </w:p>
     <w:p>
@@ -2269,9 +2572,17 @@
         <w:adjustRightInd w:val="0"/>
         <w:spacing w:before="180" w:after="180"/>
         <w:ind w:left="480" w:hanging="480"/>
-      </w:pPr>
-      <w:r>
-        <w:fldChar w:fldCharType="end"/>
+        <w:rPr>
+          <w:rFonts w:ascii="Cambria" w:hAnsi="Cambria"/>
+          <w:noProof/>
+        </w:rPr>
+      </w:pPr>
+      <w:r>
+        <w:rPr>
+          <w:rFonts w:ascii="Cambria" w:hAnsi="Cambria" w:cs="Times New Roman"/>
+          <w:noProof/>
+        </w:rPr>
+        <w:t>Wright IJ, Reich PB, Westoby M, et al (2004) The worldwide leaf economics spectrum. Nature 428:821–827</w:t>
       </w:r>
     </w:p>
     <w:p>
@@ -2283,97 +2594,8 @@
         <w:spacing w:before="180" w:after="180"/>
         <w:ind w:left="480" w:hanging="480"/>
       </w:pPr>
-    </w:p>
-    <w:p>
-      <w:pPr>
-        <w:pStyle w:val="Heading1"/>
-      </w:pPr>
-      <w:r>
-        <w:t>Writing graveyard:</w:t>
-      </w:r>
-    </w:p>
-    <w:p>
-      <w:pPr>
-        <w:pStyle w:val="BodyText"/>
-      </w:pPr>
-    </w:p>
-    <w:p>
-      <w:pPr>
-        <w:pStyle w:val="FirstParagraph"/>
-        <w:spacing w:line="360" w:lineRule="auto"/>
-      </w:pPr>
-      <w:r>
-        <w:t>Unsupervised analyses are powerful tools for describing the variation in a multivariate data set.  However, they are not designed with hypothesis testing in mind.  Yet, many ecologists use unsupervised analyses in the context of testing relationships with dependent variables either by visually inspecting score plots that result from unsupervised techniques or by using the latent variables they create as independent variables in statistical tests. This method may be sufficient in some situations, especially when latent variables created by unsupervised analyses (e.g. principal component axes) are interpretable.  When latent variables aren’t interpretable (e.g. a mix of seemingly biologically unrelated variables) or when the best explanatory variables do not contribute strongly to overall variation in the data, important results will be missed by this strategy of dimensionality reduction followed by visual inspection of score plots and univariate tests on latent variables.</w:t>
-      </w:r>
-    </w:p>
-    <w:p>
-      <w:pPr>
-        <w:pStyle w:val="BodyText"/>
-      </w:pPr>
-    </w:p>
-    <w:p>
-      <w:pPr>
-        <w:pStyle w:val="BodyText"/>
-      </w:pPr>
-    </w:p>
-    <w:p>
-      <w:pPr>
-        <w:pStyle w:val="FirstParagraph"/>
-        <w:spacing w:line="360" w:lineRule="auto"/>
-      </w:pPr>
-      <w:r>
-        <w:t xml:space="preserve">Many multivariate analysis methods exist to describe the variation in multivariate data.  For example, PCA (and related </w:t>
-      </w:r>
-      <w:proofErr w:type="spellStart"/>
-      <w:r>
-        <w:t>PCoA</w:t>
-      </w:r>
-      <w:proofErr w:type="spellEnd"/>
-      <w:r>
-        <w:t xml:space="preserve">) is an unsupervised technique that describes variation in the data in fewer axes or latent variables than the number of measured variables.  This is useful for creating plots of the data in “PCA space” to visualize patterns of variation. Unsupervised analyses are well suited to describing patterns of co-variation. For example the leaf economics spectrum (LES) is a principal component axis that describes [___%] of the variation in a set of plant traits and can be interpreted as a continuum from a resource acquisitive strategy to a resource conservative strategy </w:t>
-      </w:r>
-      <w:r>
-        <w:fldChar w:fldCharType="begin" w:fldLock="1"/>
-      </w:r>
-      <w:r>
-        <w:instrText>ADDIN CSL_CITATION {"citationItems":[{"id":"ITEM-1","itemData":{"abstract":"Abstract Bringing together leaf trait data spanning 2,548 species and 175 sites we describe, for the first time at global scale, a universal spectrum of leaf economics consisting of key chemical, structural and physiological properties. The spectrum runs from quick to slow ... \n","author":[{"dropping-particle":"","family":"Wright","given":"Ian J","non-dropping-particle":"","parse-names":false,"suffix":""},{"dropping-particle":"","family":"Reich","given":"Peter B","non-dropping-particle":"","parse-names":false,"suffix":""},{"dropping-particle":"","family":"Westoby","given":"Mark","non-dropping-particle":"","parse-names":false,"suffix":""},{"dropping-particle":"","family":"Ackerly","given":"David D","non-dropping-particle":"","parse-names":false,"suffix":""},{"dropping-particle":"","family":"Baruch","given":"Zdravko","non-dropping-particle":"","parse-names":false,"suffix":""},{"dropping-particle":"","family":"Bongers","given":"Frans","non-dropping-particle":"","parse-names":false,"suffix":""},{"dropping-particle":"","family":"Cavender-Bares","given":"Jeannine","non-dropping-particle":"","parse-names":false,"suffix":""},{"dropping-particle":"","family":"Chapin","given":"Terry","non-dropping-particle":"","parse-names":false,"suffix":""},{"dropping-particle":"","family":"Cornelissen","given":"Johannes H C","non-dropping-particle":"","parse-names":false,"suffix":""},{"dropping-particle":"","family":"Diemer","given":"Matthias","non-dropping-particle":"","parse-names":false,"suffix":""},{"dropping-particle":"","family":"Flexas","given":"Jaume","non-dropping-particle":"","parse-names":false,"suffix":""},{"dropping-particle":"","family":"Garnier","given":"Eric","non-dropping-particle":"","parse-names":false,"suffix":""},{"dropping-particle":"","family":"Groom","given":"Philip K","non-dropping-particle":"","parse-names":false,"suffix":""},{"dropping-particle":"","family":"Gulias","given":"Javier","non-dropping-particle":"","parse-names":false,"suffix":""},{"dropping-particle":"","family":"Hikosaka","given":"Kouki","non-dropping-particle":"","parse-names":false,"suffix":""},{"dropping-particle":"","family":"Lamont","given":"Byron B","non-dropping-particle":"","parse-names":false,"suffix":""},{"dropping-particle":"","family":"Lee","given":"Tali","non-dropping-particle":"","parse-names":false,"suffix":""},{"dropping-particle":"","family":"Lee","given":"William","non-dropping-particle":"","parse-names":false,"suffix":""},{"dropping-particle":"","family":"Lusk","given":"Christopher","non-dropping-particle":"","parse-names":false,"suffix":""},{"dropping-particle":"","family":"Midgley","given":"Jeremy J","non-dropping-particle":"","parse-names":false,"suffix":""},{"dropping-particle":"","family":"Navas","given":"Marie-Laure","non-dropping-particle":"","parse-names":false,"suffix":""},{"dropping-particle":"","family":"Niinemets","given":"Ülo","non-dropping-particle":"","parse-names":false,"suffix":""},{"dropping-particle":"","family":"Oleksyn","given":"Jacek","non-dropping-particle":"","parse-names":false,"suffix":""},{"dropping-particle":"","family":"Osada","given":"Noriyuki","non-dropping-particle":"","parse-names":false,"suffix":""},{"dropping-particle":"","family":"Poorter","given":"Hendrik","non-dropping-particle":"","parse-names":false,"suffix":""},{"dropping-particle":"","family":"Poot","given":"Pieter","non-dropping-particle":"","parse-names":false,"suffix":""},{"dropping-particle":"","family":"Prior","given":"Lynda","non-dropping-particle":"","parse-names":false,"suffix":""},{"dropping-particle":"","family":"Pyankov","given":"Vladimir I","non-dropping-particle":"","parse-names":false,"suffix":""},{"dropping-particle":"","family":"Roumet","given":"Catherine","non-dropping-particle":"","parse-names":false,"suffix":""},{"dropping-particle":"","family":"Thomas","given":"Sean C","non-dropping-particle":"","parse-names":false,"suffix":""},{"dropping-particle":"","family":"Tjoelker","given":"Mark G","non-dropping-particle":"","parse-names":false,"suffix":""},{"dropping-particle":"","family":"Veneklaas","given":"Erik J","non-dropping-particle":"","parse-names":false,"suffix":""},{"dropping-particle":"","family":"Villar","given":"Rafael","non-dropping-particle":"","parse-names":false,"suffix":""}],"container-title":"Nature","id":"ITEM-1","issue":"6985","issued":{"date-parts":[["2004","4","22"]]},"note":"LMA = Leaf mass per area\nAmass = photosynthetic assimilation rates\nNmass = nitrogen\nPmass = phosphorus\nRmass = respiration in dark\nLL = leaf lifespan (in months)","page":"821-827","publisher":"Nature Publishing Group","title":"The worldwide leaf economics spectrum","type":"article-journal","volume":"428"},"uris":["http://www.mendeley.com/documents/?uuid=ee2de241-f113-4544-968a-c191bd883562"]}],"mendeley":{"formattedCitation":"(Wright et al. 2004)","plainTextFormattedCitation":"(Wright et al. 2004)","previouslyFormattedCitation":"(Wright et al. 2004)"},"properties":{"noteIndex":0},"schema":"https://github.com/citation-style-language/schema/raw/master/csl-citation.json"}</w:instrText>
-      </w:r>
-      <w:r>
-        <w:fldChar w:fldCharType="separate"/>
-      </w:r>
-      <w:r>
-        <w:rPr>
-          <w:noProof/>
-        </w:rPr>
-        <w:t>(Wright et al. 2004)</w:t>
-      </w:r>
       <w:r>
         <w:fldChar w:fldCharType="end"/>
-      </w:r>
-      <w:r>
-        <w:t xml:space="preserve">.  However, </w:t>
-      </w:r>
-      <w:r>
-        <w:lastRenderedPageBreak/>
-        <w:t>unsupervised techniques such as PCA are agnostic to response variables such as treatment groups, and the aim of many ecological studies is to describe the response of individuals to a manipulation or along an environmental gradient.  Unsupervised techniques like PCA are not well suited for answering these types of questions (despite this, separation of points in PCA space is often used as an indicator of treatment effect in ecological literature).</w:t>
-      </w:r>
-    </w:p>
-    <w:p>
-      <w:pPr>
-        <w:pStyle w:val="BodyText"/>
-        <w:spacing w:line="360" w:lineRule="auto"/>
-      </w:pPr>
-      <w:r>
-        <w:t>Supervised analysis techniques ……. What do they do?</w:t>
-      </w:r>
-    </w:p>
-    <w:p>
-      <w:pPr>
-        <w:pStyle w:val="BodyText"/>
-        <w:spacing w:line="360" w:lineRule="auto"/>
-      </w:pPr>
-      <w:r>
-        <w:t xml:space="preserve">However, when variables may be highly correlated (multicollinearity), when sample sizes are small relative to number of variables measured, or when missing values are present, many supervised multivariate analysis techniques don’t perform well. </w:t>
       </w:r>
     </w:p>
     <w:p>
@@ -2388,47 +2610,35 @@
     </w:p>
     <w:p>
       <w:pPr>
+        <w:pStyle w:val="Heading1"/>
+      </w:pPr>
+      <w:r>
+        <w:t>Writing graveyard:</w:t>
+      </w:r>
+    </w:p>
+    <w:p>
+      <w:pPr>
+        <w:pStyle w:val="BodyText"/>
+      </w:pPr>
+    </w:p>
+    <w:p>
+      <w:pPr>
         <w:pStyle w:val="FirstParagraph"/>
         <w:spacing w:line="360" w:lineRule="auto"/>
       </w:pPr>
       <w:r>
-        <w:t xml:space="preserve">PCA is an extremely common multivariate analysis technique for dealing with large dimensional ecological data.  It aims to describe the (co)variation in the data with fewer axes than there are variables (dimensionality reduction) and is often used to visualize patterns of variation.  </w:t>
-      </w:r>
-      <w:commentRangeStart w:id="18"/>
-      <w:r>
-        <w:t>However, PCA is an unsupervised technique, that is, it is agnostic to any grouping or treatment</w:t>
-      </w:r>
-      <w:commentRangeEnd w:id="18"/>
-      <w:r>
-        <w:rPr>
-          <w:rStyle w:val="CommentReference"/>
-        </w:rPr>
-        <w:commentReference w:id="18"/>
-      </w:r>
-      <w:r>
-        <w:t xml:space="preserve">.  Unsupervised analyses are well suited to describing patterns of co-variation. For example the leaf economics spectrum (LES) is a principal component axis that describes [___%] of the variation in a set of plant traits and can be interpreted as a continuum from a resource acquisitive strategy to a resource conservative strategy </w:t>
-      </w:r>
-      <w:r>
-        <w:fldChar w:fldCharType="begin" w:fldLock="1"/>
-      </w:r>
-      <w:r>
-        <w:instrText>ADDIN CSL_CITATION {"citationItems":[{"id":"ITEM-1","itemData":{"abstract":"Abstract Bringing together leaf trait data spanning 2,548 species and 175 sites we describe, for the first time at global scale, a universal spectrum of leaf economics consisting of key chemical, structural and physiological properties. The spectrum runs from quick to slow ... \n","author":[{"dropping-particle":"","family":"Wright","given":"Ian J","non-dropping-particle":"","parse-names":false,"suffix":""},{"dropping-particle":"","family":"Reich","given":"Peter B","non-dropping-particle":"","parse-names":false,"suffix":""},{"dropping-particle":"","family":"Westoby","given":"Mark","non-dropping-particle":"","parse-names":false,"suffix":""},{"dropping-particle":"","family":"Ackerly","given":"David D","non-dropping-particle":"","parse-names":false,"suffix":""},{"dropping-particle":"","family":"Baruch","given":"Zdravko","non-dropping-particle":"","parse-names":false,"suffix":""},{"dropping-particle":"","family":"Bongers","given":"Frans","non-dropping-particle":"","parse-names":false,"suffix":""},{"dropping-particle":"","family":"Cavender-Bares","given":"Jeannine","non-dropping-particle":"","parse-names":false,"suffix":""},{"dropping-particle":"","family":"Chapin","given":"Terry","non-dropping-particle":"","parse-names":false,"suffix":""},{"dropping-particle":"","family":"Cornelissen","given":"Johannes H C","non-dropping-particle":"","parse-names":false,"suffix":""},{"dropping-particle":"","family":"Diemer","given":"Matthias","non-dropping-particle":"","parse-names":false,"suffix":""},{"dropping-particle":"","family":"Flexas","given":"Jaume","non-dropping-particle":"","parse-names":false,"suffix":""},{"dropping-particle":"","family":"Garnier","given":"Eric","non-dropping-particle":"","parse-names":false,"suffix":""},{"dropping-particle":"","family":"Groom","given":"Philip K","non-dropping-particle":"","parse-names":false,"suffix":""},{"dropping-particle":"","family":"Gulias","given":"Javier","non-dropping-particle":"","parse-names":false,"suffix":""},{"dropping-particle":"","family":"Hikosaka","given":"Kouki","non-dropping-particle":"","parse-names":false,"suffix":""},{"dropping-particle":"","family":"Lamont","given":"Byron B","non-dropping-particle":"","parse-names":false,"suffix":""},{"dropping-particle":"","family":"Lee","given":"Tali","non-dropping-particle":"","parse-names":false,"suffix":""},{"dropping-particle":"","family":"Lee","given":"William","non-dropping-particle":"","parse-names":false,"suffix":""},{"dropping-particle":"","family":"Lusk","given":"Christopher","non-dropping-particle":"","parse-names":false,"suffix":""},{"dropping-particle":"","family":"Midgley","given":"Jeremy J","non-dropping-particle":"","parse-names":false,"suffix":""},{"dropping-particle":"","family":"Navas","given":"Marie-Laure","non-dropping-particle":"","parse-names":false,"suffix":""},{"dropping-particle":"","family":"Niinemets","given":"Ülo","non-dropping-particle":"","parse-names":false,"suffix":""},{"dropping-particle":"","family":"Oleksyn","given":"Jacek","non-dropping-particle":"","parse-names":false,"suffix":""},{"dropping-particle":"","family":"Osada","given":"Noriyuki","non-dropping-particle":"","parse-names":false,"suffix":""},{"dropping-particle":"","family":"Poorter","given":"Hendrik","non-dropping-particle":"","parse-names":false,"suffix":""},{"dropping-particle":"","family":"Poot","given":"Pieter","non-dropping-particle":"","parse-names":false,"suffix":""},{"dropping-particle":"","family":"Prior","given":"Lynda","non-dropping-particle":"","parse-names":false,"suffix":""},{"dropping-particle":"","family":"Pyankov","given":"Vladimir I","non-dropping-particle":"","parse-names":false,"suffix":""},{"dropping-particle":"","family":"Roumet","given":"Catherine","non-dropping-particle":"","parse-names":false,"suffix":""},{"dropping-particle":"","family":"Thomas","given":"Sean C","non-dropping-particle":"","parse-names":false,"suffix":""},{"dropping-particle":"","family":"Tjoelker","given":"Mark G","non-dropping-particle":"","parse-names":false,"suffix":""},{"dropping-particle":"","family":"Veneklaas","given":"Erik J","non-dropping-particle":"","parse-names":false,"suffix":""},{"dropping-particle":"","family":"Villar","given":"Rafael","non-dropping-particle":"","parse-names":false,"suffix":""}],"container-title":"Nature","id":"ITEM-1","issue":"6985","issued":{"date-parts":[["2004","4","22"]]},"note":"LMA = Leaf mass per area\nAmass = photosynthetic assimilation rates\nNmass = nitrogen\nPmass = phosphorus\nRmass = respiration in dark\nLL = leaf lifespan (in months)","page":"821-827","publisher":"Nature Publishing Group","title":"The worldwide leaf economics spectrum","type":"article-journal","volume":"428"},"uris":["http://www.mendeley.com/documents/?uuid=ee2de241-f113-4544-968a-c191bd883562"]}],"mendeley":{"formattedCitation":"(Wright et al. 2004)","plainTextFormattedCitation":"(Wright et al. 2004)","previouslyFormattedCitation":"(Wright et al. 2004)"},"properties":{"noteIndex":0},"schema":"https://github.com/citation-style-language/schema/raw/master/csl-citation.json"}</w:instrText>
-      </w:r>
-      <w:r>
-        <w:fldChar w:fldCharType="separate"/>
-      </w:r>
-      <w:r>
-        <w:rPr>
-          <w:noProof/>
-        </w:rPr>
-        <w:t>(Wright et al. 2004)</w:t>
-      </w:r>
-      <w:r>
-        <w:fldChar w:fldCharType="end"/>
-      </w:r>
-      <w:r>
-        <w:t>.  However, the aim of many ecological studies is to describe the response of individuals to a manipulation or along an environmental gradient and supervised analyses are required.</w:t>
-      </w:r>
+        <w:t>Unsupervised analyses are powerful tools for describing the variation in a multivariate data set.  However, they are not designed with hypothesis testing in mind.  Yet, many ecologists use unsupervised analyses in the context of testing relationships with dependent variables either by visually inspecting score plots that result from unsupervised techniques or by using the latent variables they create as independent variables in statistical tests. This method may be sufficient in some situations, especially when latent variables created by unsupervised analyses (e.g. principal component axes) are interpretable.  When latent variables aren’t interpretable (e.g. a mix of seemingly biologically unrelated variables) or when the best explanatory variables do not contribute strongly to overall variation in the data, important results will be missed by this strategy of dimensionality reduction followed by visual inspection of score plots and univariate tests on latent variables.</w:t>
+      </w:r>
+    </w:p>
+    <w:p>
+      <w:pPr>
+        <w:pStyle w:val="BodyText"/>
+      </w:pPr>
+    </w:p>
+    <w:p>
+      <w:pPr>
+        <w:pStyle w:val="BodyText"/>
+      </w:pPr>
     </w:p>
     <w:p>
       <w:pPr>
@@ -2436,8 +2646,69 @@
         <w:spacing w:line="360" w:lineRule="auto"/>
       </w:pPr>
       <w:r>
-        <w:t>Many ecological studies aim to do more than just describe variation in these</w:t>
-      </w:r>
+        <w:t xml:space="preserve">Many multivariate analysis methods exist to describe the variation in multivariate data.  For example, PCA (and related </w:t>
+      </w:r>
+      <w:proofErr w:type="spellStart"/>
+      <w:r>
+        <w:t>PCoA</w:t>
+      </w:r>
+      <w:proofErr w:type="spellEnd"/>
+      <w:r>
+        <w:t xml:space="preserve">) is an unsupervised technique that describes variation in the data in fewer axes or latent variables than the number of measured variables.  This is useful for creating plots of the data in “PCA space” to visualize patterns of variation. Unsupervised analyses are well suited to describing patterns of co-variation. For example </w:t>
+      </w:r>
+      <w:r>
+        <w:lastRenderedPageBreak/>
+        <w:t xml:space="preserve">the leaf economics spectrum (LES) is a principal component axis that describes [___%] of the variation in a set of plant traits and can be interpreted as a continuum from a resource acquisitive strategy to a resource conservative strategy </w:t>
+      </w:r>
+      <w:r>
+        <w:fldChar w:fldCharType="begin" w:fldLock="1"/>
+      </w:r>
+      <w:r>
+        <w:instrText>ADDIN CSL_CITATION {"citationItems":[{"id":"ITEM-1","itemData":{"abstract":"Abstract Bringing together leaf trait data spanning 2,548 species and 175 sites we describe, for the first time at global scale, a universal spectrum of leaf economics consisting of key chemical, structural and physiological properties. The spectrum runs from quick to slow ... \n","author":[{"dropping-particle":"","family":"Wright","given":"Ian J","non-dropping-particle":"","parse-names":false,"suffix":""},{"dropping-particle":"","family":"Reich","given":"Peter B","non-dropping-particle":"","parse-names":false,"suffix":""},{"dropping-particle":"","family":"Westoby","given":"Mark","non-dropping-particle":"","parse-names":false,"suffix":""},{"dropping-particle":"","family":"Ackerly","given":"David D","non-dropping-particle":"","parse-names":false,"suffix":""},{"dropping-particle":"","family":"Baruch","given":"Zdravko","non-dropping-particle":"","parse-names":false,"suffix":""},{"dropping-particle":"","family":"Bongers","given":"Frans","non-dropping-particle":"","parse-names":false,"suffix":""},{"dropping-particle":"","family":"Cavender-Bares","given":"Jeannine","non-dropping-particle":"","parse-names":false,"suffix":""},{"dropping-particle":"","family":"Chapin","given":"Terry","non-dropping-particle":"","parse-names":false,"suffix":""},{"dropping-particle":"","family":"Cornelissen","given":"Johannes H C","non-dropping-particle":"","parse-names":false,"suffix":""},{"dropping-particle":"","family":"Diemer","given":"Matthias","non-dropping-particle":"","parse-names":false,"suffix":""},{"dropping-particle":"","family":"Flexas","given":"Jaume","non-dropping-particle":"","parse-names":false,"suffix":""},{"dropping-particle":"","family":"Garnier","given":"Eric","non-dropping-particle":"","parse-names":false,"suffix":""},{"dropping-particle":"","family":"Groom","given":"Philip K","non-dropping-particle":"","parse-names":false,"suffix":""},{"dropping-particle":"","family":"Gulias","given":"Javier","non-dropping-particle":"","parse-names":false,"suffix":""},{"dropping-particle":"","family":"Hikosaka","given":"Kouki","non-dropping-particle":"","parse-names":false,"suffix":""},{"dropping-particle":"","family":"Lamont","given":"Byron B","non-dropping-particle":"","parse-names":false,"suffix":""},{"dropping-particle":"","family":"Lee","given":"Tali","non-dropping-particle":"","parse-names":false,"suffix":""},{"dropping-particle":"","family":"Lee","given":"William","non-dropping-particle":"","parse-names":false,"suffix":""},{"dropping-particle":"","family":"Lusk","given":"Christopher","non-dropping-particle":"","parse-names":false,"suffix":""},{"dropping-particle":"","family":"Midgley","given":"Jeremy J","non-dropping-particle":"","parse-names":false,"suffix":""},{"dropping-particle":"","family":"Navas","given":"Marie-Laure","non-dropping-particle":"","parse-names":false,"suffix":""},{"dropping-particle":"","family":"Niinemets","given":"Ülo","non-dropping-particle":"","parse-names":false,"suffix":""},{"dropping-particle":"","family":"Oleksyn","given":"Jacek","non-dropping-particle":"","parse-names":false,"suffix":""},{"dropping-particle":"","family":"Osada","given":"Noriyuki","non-dropping-particle":"","parse-names":false,"suffix":""},{"dropping-particle":"","family":"Poorter","given":"Hendrik","non-dropping-particle":"","parse-names":false,"suffix":""},{"dropping-particle":"","family":"Poot","given":"Pieter","non-dropping-particle":"","parse-names":false,"suffix":""},{"dropping-particle":"","family":"Prior","given":"Lynda","non-dropping-particle":"","parse-names":false,"suffix":""},{"dropping-particle":"","family":"Pyankov","given":"Vladimir I","non-dropping-particle":"","parse-names":false,"suffix":""},{"dropping-particle":"","family":"Roumet","given":"Catherine","non-dropping-particle":"","parse-names":false,"suffix":""},{"dropping-particle":"","family":"Thomas","given":"Sean C","non-dropping-particle":"","parse-names":false,"suffix":""},{"dropping-particle":"","family":"Tjoelker","given":"Mark G","non-dropping-particle":"","parse-names":false,"suffix":""},{"dropping-particle":"","family":"Veneklaas","given":"Erik J","non-dropping-particle":"","parse-names":false,"suffix":""},{"dropping-particle":"","family":"Villar","given":"Rafael","non-dropping-particle":"","parse-names":false,"suffix":""}],"container-title":"Nature","id":"ITEM-1","issue":"6985","issued":{"date-parts":[["2004","4","22"]]},"note":"LMA = Leaf mass per area\nAmass = photosynthetic assimilation rates\nNmass = nitrogen\nPmass = phosphorus\nRmass = respiration in dark\nLL = leaf lifespan (in months)","page":"821-827","publisher":"Nature Publishing Group","title":"The worldwide leaf economics spectrum","type":"article-journal","volume":"428"},"uris":["http://www.mendeley.com/documents/?uuid=ee2de241-f113-4544-968a-c191bd883562"]}],"mendeley":{"formattedCitation":"(Wright et al. 2004)","plainTextFormattedCitation":"(Wright et al. 2004)","previouslyFormattedCitation":"(Wright et al. 2004)"},"properties":{"noteIndex":0},"schema":"https://github.com/citation-style-language/schema/raw/master/csl-citation.json"}</w:instrText>
+      </w:r>
+      <w:r>
+        <w:fldChar w:fldCharType="separate"/>
+      </w:r>
+      <w:r>
+        <w:rPr>
+          <w:noProof/>
+        </w:rPr>
+        <w:t>(Wright et al. 2004)</w:t>
+      </w:r>
+      <w:r>
+        <w:fldChar w:fldCharType="end"/>
+      </w:r>
+      <w:r>
+        <w:t>.  However, unsupervised techniques such as PCA are agnostic to response variables such as treatment groups, and the aim of many ecological studies is to describe the response of individuals to a manipulation or along an environmental gradient.  Unsupervised techniques like PCA are not well suited for answering these types of questions (despite this, separation of points in PCA space is often used as an indicator of treatment effect in ecological literature).</w:t>
+      </w:r>
+    </w:p>
+    <w:p>
+      <w:pPr>
+        <w:pStyle w:val="BodyText"/>
+        <w:spacing w:line="360" w:lineRule="auto"/>
+      </w:pPr>
+      <w:r>
+        <w:t>Supervised analysis techniques ……. What do they do?</w:t>
+      </w:r>
+    </w:p>
+    <w:p>
+      <w:pPr>
+        <w:pStyle w:val="BodyText"/>
+        <w:spacing w:line="360" w:lineRule="auto"/>
+      </w:pPr>
+      <w:r>
+        <w:t xml:space="preserve">However, when variables may be highly correlated (multicollinearity), when sample sizes are small relative to number of variables measured, or when missing values are present, many supervised multivariate analysis techniques don’t perform well. </w:t>
+      </w:r>
+    </w:p>
+    <w:p>
+      <w:pPr>
+        <w:widowControl w:val="0"/>
+        <w:autoSpaceDE w:val="0"/>
+        <w:autoSpaceDN w:val="0"/>
+        <w:adjustRightInd w:val="0"/>
+        <w:spacing w:before="180" w:after="180"/>
+        <w:ind w:left="480" w:hanging="480"/>
+      </w:pPr>
     </w:p>
     <w:p>
       <w:pPr>
@@ -2445,11 +2716,42 @@
         <w:spacing w:line="360" w:lineRule="auto"/>
       </w:pPr>
       <w:r>
-        <w:t xml:space="preserve">Partial least squares regression (PLS) and its discriminant analysis extension (PLS-DA) are supervised multivariate analysis techniques created to be robust to small sample sizes (relative to the number of variables measured), missing values, and multicollinearity [citation to creator, to paper saying its robust]. The underlying assumption of PLS is that covariation between the predictor variable(s) and the response variable(s) is due to a small number of “latent” variables.  For this reason, the technique has been readily adopted by </w:t>
-      </w:r>
-      <w:r>
-        <w:lastRenderedPageBreak/>
-        <w:t xml:space="preserve">chemical ecologists measuring large numbers of metabolites (eco-metabolomics) which  may co-vary due to changes in some underlying metabolic pathway.  However, the usefulness of this technique is not limited to use on variables of only one type.  </w:t>
+        <w:t xml:space="preserve">PCA is an extremely common multivariate analysis technique for dealing with large dimensional ecological data.  It aims to describe the (co)variation in the data with fewer axes than there are variables (dimensionality reduction) and is often used to visualize patterns of variation.  </w:t>
+      </w:r>
+      <w:commentRangeStart w:id="19"/>
+      <w:r>
+        <w:t>However, PCA is an unsupervised technique, that is, it is agnostic to any grouping or treatment</w:t>
+      </w:r>
+      <w:commentRangeEnd w:id="19"/>
+      <w:r>
+        <w:rPr>
+          <w:rStyle w:val="CommentReference"/>
+        </w:rPr>
+        <w:commentReference w:id="19"/>
+      </w:r>
+      <w:r>
+        <w:t xml:space="preserve">.  Unsupervised analyses are well suited to describing patterns of co-variation. For example the leaf economics spectrum (LES) is a principal component axis that describes [___%] of the variation in a set of plant traits and can be interpreted as a continuum from a resource acquisitive strategy to a resource conservative strategy </w:t>
+      </w:r>
+      <w:r>
+        <w:fldChar w:fldCharType="begin" w:fldLock="1"/>
+      </w:r>
+      <w:r>
+        <w:instrText>ADDIN CSL_CITATION {"citationItems":[{"id":"ITEM-1","itemData":{"abstract":"Abstract Bringing together leaf trait data spanning 2,548 species and 175 sites we describe, for the first time at global scale, a universal spectrum of leaf economics consisting of key chemical, structural and physiological properties. The spectrum runs from quick to slow ... \n","author":[{"dropping-particle":"","family":"Wright","given":"Ian J","non-dropping-particle":"","parse-names":false,"suffix":""},{"dropping-particle":"","family":"Reich","given":"Peter B","non-dropping-particle":"","parse-names":false,"suffix":""},{"dropping-particle":"","family":"Westoby","given":"Mark","non-dropping-particle":"","parse-names":false,"suffix":""},{"dropping-particle":"","family":"Ackerly","given":"David D","non-dropping-particle":"","parse-names":false,"suffix":""},{"dropping-particle":"","family":"Baruch","given":"Zdravko","non-dropping-particle":"","parse-names":false,"suffix":""},{"dropping-particle":"","family":"Bongers","given":"Frans","non-dropping-particle":"","parse-names":false,"suffix":""},{"dropping-particle":"","family":"Cavender-Bares","given":"Jeannine","non-dropping-particle":"","parse-names":false,"suffix":""},{"dropping-particle":"","family":"Chapin","given":"Terry","non-dropping-particle":"","parse-names":false,"suffix":""},{"dropping-particle":"","family":"Cornelissen","given":"Johannes H C","non-dropping-particle":"","parse-names":false,"suffix":""},{"dropping-particle":"","family":"Diemer","given":"Matthias","non-dropping-particle":"","parse-names":false,"suffix":""},{"dropping-particle":"","family":"Flexas","given":"Jaume","non-dropping-particle":"","parse-names":false,"suffix":""},{"dropping-particle":"","family":"Garnier","given":"Eric","non-dropping-particle":"","parse-names":false,"suffix":""},{"dropping-particle":"","family":"Groom","given":"Philip K","non-dropping-particle":"","parse-names":false,"suffix":""},{"dropping-particle":"","family":"Gulias","given":"Javier","non-dropping-particle":"","parse-names":false,"suffix":""},{"dropping-particle":"","family":"Hikosaka","given":"Kouki","non-dropping-particle":"","parse-names":false,"suffix":""},{"dropping-particle":"","family":"Lamont","given":"Byron B","non-dropping-particle":"","parse-names":false,"suffix":""},{"dropping-particle":"","family":"Lee","given":"Tali","non-dropping-particle":"","parse-names":false,"suffix":""},{"dropping-particle":"","family":"Lee","given":"William","non-dropping-particle":"","parse-names":false,"suffix":""},{"dropping-particle":"","family":"Lusk","given":"Christopher","non-dropping-particle":"","parse-names":false,"suffix":""},{"dropping-particle":"","family":"Midgley","given":"Jeremy J","non-dropping-particle":"","parse-names":false,"suffix":""},{"dropping-particle":"","family":"Navas","given":"Marie-Laure","non-dropping-particle":"","parse-names":false,"suffix":""},{"dropping-particle":"","family":"Niinemets","given":"Ülo","non-dropping-particle":"","parse-names":false,"suffix":""},{"dropping-particle":"","family":"Oleksyn","given":"Jacek","non-dropping-particle":"","parse-names":false,"suffix":""},{"dropping-particle":"","family":"Osada","given":"Noriyuki","non-dropping-particle":"","parse-names":false,"suffix":""},{"dropping-particle":"","family":"Poorter","given":"Hendrik","non-dropping-particle":"","parse-names":false,"suffix":""},{"dropping-particle":"","family":"Poot","given":"Pieter","non-dropping-particle":"","parse-names":false,"suffix":""},{"dropping-particle":"","family":"Prior","given":"Lynda","non-dropping-particle":"","parse-names":false,"suffix":""},{"dropping-particle":"","family":"Pyankov","given":"Vladimir I","non-dropping-particle":"","parse-names":false,"suffix":""},{"dropping-particle":"","family":"Roumet","given":"Catherine","non-dropping-particle":"","parse-names":false,"suffix":""},{"dropping-particle":"","family":"Thomas","given":"Sean C","non-dropping-particle":"","parse-names":false,"suffix":""},{"dropping-particle":"","family":"Tjoelker","given":"Mark G","non-dropping-particle":"","parse-names":false,"suffix":""},{"dropping-particle":"","family":"Veneklaas","given":"Erik J","non-dropping-particle":"","parse-names":false,"suffix":""},{"dropping-particle":"","family":"Villar","given":"Rafael","non-dropping-particle":"","parse-names":false,"suffix":""}],"container-title":"Nature","id":"ITEM-1","issue":"6985","issued":{"date-parts":[["2004","4","22"]]},"note":"LMA = Leaf mass per area\nAmass = photosynthetic assimilation rates\nNmass = nitrogen\nPmass = phosphorus\nRmass = respiration in dark\nLL = leaf lifespan (in months)","page":"821-827","publisher":"Nature Publishing Group","title":"The worldwide leaf economics spectrum","type":"article-journal","volume":"428"},"uris":["http://www.mendeley.com/documents/?uuid=ee2de241-f113-4544-968a-c191bd883562"]}],"mendeley":{"formattedCitation":"(Wright et al. 2004)","plainTextFormattedCitation":"(Wright et al. 2004)","previouslyFormattedCitation":"(Wright et al. 2004)"},"properties":{"noteIndex":0},"schema":"https://github.com/citation-style-language/schema/raw/master/csl-citation.json"}</w:instrText>
+      </w:r>
+      <w:r>
+        <w:fldChar w:fldCharType="separate"/>
+      </w:r>
+      <w:r>
+        <w:rPr>
+          <w:noProof/>
+        </w:rPr>
+        <w:t>(Wright et al. 2004)</w:t>
+      </w:r>
+      <w:r>
+        <w:fldChar w:fldCharType="end"/>
+      </w:r>
+      <w:r>
+        <w:t>.  However, the aim of many ecological studies is to describe the response of individuals to a manipulation or along an environmental gradient and supervised analyses are required.</w:t>
       </w:r>
     </w:p>
     <w:p>
@@ -2457,12 +2759,22 @@
         <w:pStyle w:val="FirstParagraph"/>
         <w:spacing w:line="360" w:lineRule="auto"/>
       </w:pPr>
+      <w:r>
+        <w:t>Many ecological studies aim to do more than just describe variation in these</w:t>
+      </w:r>
     </w:p>
     <w:p>
       <w:pPr>
         <w:pStyle w:val="FirstParagraph"/>
         <w:spacing w:line="360" w:lineRule="auto"/>
       </w:pPr>
+      <w:r>
+        <w:t xml:space="preserve">Partial least squares regression (PLS) and its discriminant analysis extension (PLS-DA) are supervised multivariate analysis techniques created to be robust to small sample sizes (relative to the number of variables measured), missing values, and multicollinearity </w:t>
+      </w:r>
+      <w:r>
+        <w:lastRenderedPageBreak/>
+        <w:t xml:space="preserve">[citation to creator, to paper saying its robust]. The underlying assumption of PLS is that covariation between the predictor variable(s) and the response variable(s) is due to a small number of “latent” variables.  For this reason, the technique has been readily adopted by chemical ecologists measuring large numbers of metabolites (eco-metabolomics) which  may co-vary due to changes in some underlying metabolic pathway.  However, the usefulness of this technique is not limited to use on variables of only one type.  </w:t>
+      </w:r>
     </w:p>
     <w:p>
       <w:pPr>
@@ -2529,78 +2841,12 @@
         <w:pStyle w:val="FirstParagraph"/>
         <w:spacing w:line="360" w:lineRule="auto"/>
       </w:pPr>
-      <w:r>
-        <w:t xml:space="preserve">Multivariate </w:t>
-      </w:r>
-      <w:commentRangeStart w:id="19"/>
-      <w:r>
-        <w:t>data can be analyzed in two fundamentally different ways—unsupervised, and supervised analyses</w:t>
-      </w:r>
-      <w:commentRangeEnd w:id="19"/>
-      <w:r>
-        <w:rPr>
-          <w:rStyle w:val="CommentReference"/>
-        </w:rPr>
-        <w:commentReference w:id="19"/>
-      </w:r>
-      <w:r>
-        <w:t xml:space="preserve">.  Unsupervised analyses describe patterns in the data and are often used in more descriptive studies.  For example, principal component analysis is a widely used unsupervised technique that describes the covariation among variables by creating new axes that represent linear combinations of variables.  These axes can sometimes be thought of as “latent variables”. For example the leaf economics spectrum (LES) is a principal component axis that describes covariation in a set of plant traits and ranges from a resource acquisitive strategy to a resource conservative strategy </w:t>
-      </w:r>
-      <w:r>
-        <w:fldChar w:fldCharType="begin" w:fldLock="1"/>
-      </w:r>
-      <w:r>
-        <w:instrText>ADDIN CSL_CITATION {"citationItems":[{"id":"ITEM-1","itemData":{"abstract":"Abstract Bringing together leaf trait data spanning 2,548 species and 175 sites we describe, for the first time at global scale, a universal spectrum of leaf economics consisting of key chemical, structural and physiological properties. The spectrum runs from quick to slow ... \n","author":[{"dropping-particle":"","family":"Wright","given":"Ian J","non-dropping-particle":"","parse-names":false,"suffix":""},{"dropping-particle":"","family":"Reich","given":"Peter B","non-dropping-particle":"","parse-names":false,"suffix":""},{"dropping-particle":"","family":"Westoby","given":"Mark","non-dropping-particle":"","parse-names":false,"suffix":""},{"dropping-particle":"","family":"Ackerly","given":"David D","non-dropping-particle":"","parse-names":false,"suffix":""},{"dropping-particle":"","family":"Baruch","given":"Zdravko","non-dropping-particle":"","parse-names":false,"suffix":""},{"dropping-particle":"","family":"Bongers","given":"Frans","non-dropping-particle":"","parse-names":false,"suffix":""},{"dropping-particle":"","family":"Cavender-Bares","given":"Jeannine","non-dropping-particle":"","parse-names":false,"suffix":""},{"dropping-particle":"","family":"Chapin","given":"Terry","non-dropping-particle":"","parse-names":false,"suffix":""},{"dropping-particle":"","family":"Cornelissen","given":"Johannes H C","non-dropping-particle":"","parse-names":false,"suffix":""},{"dropping-particle":"","family":"Diemer","given":"Matthias","non-dropping-particle":"","parse-names":false,"suffix":""},{"dropping-particle":"","family":"Flexas","given":"Jaume","non-dropping-particle":"","parse-names":false,"suffix":""},{"dropping-particle":"","family":"Garnier","given":"Eric","non-dropping-particle":"","parse-names":false,"suffix":""},{"dropping-particle":"","family":"Groom","given":"Philip K","non-dropping-particle":"","parse-names":false,"suffix":""},{"dropping-particle":"","family":"Gulias","given":"Javier","non-dropping-particle":"","parse-names":false,"suffix":""},{"dropping-particle":"","family":"Hikosaka","given":"Kouki","non-dropping-particle":"","parse-names":false,"suffix":""},{"dropping-particle":"","family":"Lamont","given":"Byron B","non-dropping-particle":"","parse-names":false,"suffix":""},{"dropping-particle":"","family":"Lee","given":"Tali","non-dropping-particle":"","parse-names":false,"suffix":""},{"dropping-particle":"","family":"Lee","given":"William","non-dropping-particle":"","parse-names":false,"suffix":""},{"dropping-particle":"","family":"Lusk","given":"Christopher","non-dropping-particle":"","parse-names":false,"suffix":""},{"dropping-particle":"","family":"Midgley","given":"Jeremy J","non-dropping-particle":"","parse-names":false,"suffix":""},{"dropping-particle":"","family":"Navas","given":"Marie-Laure","non-dropping-particle":"","parse-names":false,"suffix":""},{"dropping-particle":"","family":"Niinemets","given":"Ülo","non-dropping-particle":"","parse-names":false,"suffix":""},{"dropping-particle":"","family":"Oleksyn","given":"Jacek","non-dropping-particle":"","parse-names":false,"suffix":""},{"dropping-particle":"","family":"Osada","given":"Noriyuki","non-dropping-particle":"","parse-names":false,"suffix":""},{"dropping-particle":"","family":"Poorter","given":"Hendrik","non-dropping-particle":"","parse-names":false,"suffix":""},{"dropping-particle":"","family":"Poot","given":"Pieter","non-dropping-particle":"","parse-names":false,"suffix":""},{"dropping-particle":"","family":"Prior","given":"Lynda","non-dropping-particle":"","parse-names":false,"suffix":""},{"dropping-particle":"","family":"Pyankov","given":"Vladimir I","non-dropping-particle":"","parse-names":false,"suffix":""},{"dropping-particle":"","family":"Roumet","given":"Catherine","non-dropping-particle":"","parse-names":false,"suffix":""},{"dropping-particle":"","family":"Thomas","given":"Sean C","non-dropping-particle":"","parse-names":false,"suffix":""},{"dropping-particle":"","family":"Tjoelker","given":"Mark G","non-dropping-particle":"","parse-names":false,"suffix":""},{"dropping-particle":"","family":"Veneklaas","given":"Erik J","non-dropping-particle":"","parse-names":false,"suffix":""},{"dropping-particle":"","family":"Villar","given":"Rafael","non-dropping-particle":"","parse-names":false,"suffix":""}],"container-title":"Nature","id":"ITEM-1","issue":"6985","issued":{"date-parts":[["2004","4","22"]]},"note":"LMA = Leaf mass per area\nAmass = photosynthetic assimilation rates\nNmass = nitrogen\nPmass = phosphorus\nRmass = respiration in dark\nLL = leaf lifespan (in months)","page":"821-827","publisher":"Nature Publishing Group","title":"The worldwide leaf economics spectrum","type":"article-journal","volume":"428"},"uris":["http://www.mendeley.com/documents/?uuid=ee2de241-f113-4544-968a-c191bd883562"]}],"mendeley":{"formattedCitation":"(Wright et al. 2004)","plainTextFormattedCitation":"(Wright et al. 2004)","previouslyFormattedCitation":"(Wright et al. 2004)"},"properties":{"noteIndex":0},"schema":"https://github.com/citation-style-language/schema/raw/master/csl-citation.json"}</w:instrText>
-      </w:r>
-      <w:r>
-        <w:fldChar w:fldCharType="separate"/>
-      </w:r>
-      <w:r>
-        <w:rPr>
-          <w:noProof/>
-        </w:rPr>
-        <w:t>(Wright et al. 2004)</w:t>
-      </w:r>
-      <w:r>
-        <w:fldChar w:fldCharType="end"/>
-      </w:r>
-      <w:r>
-        <w:t xml:space="preserve">. </w:t>
-      </w:r>
     </w:p>
     <w:p>
       <w:pPr>
         <w:pStyle w:val="FirstParagraph"/>
         <w:spacing w:line="360" w:lineRule="auto"/>
       </w:pPr>
-      <w:r>
-        <w:t xml:space="preserve">Supervised analyses, on the other hand, are appropriate if the goal is to describe a multivariate response to some predictor variable, or to describe multivariate differences </w:t>
-      </w:r>
-      <w:r>
-        <w:lastRenderedPageBreak/>
-        <w:t xml:space="preserve">between </w:t>
-      </w:r>
-      <w:r>
-        <w:rPr>
-          <w:i/>
-        </w:rPr>
-        <w:t xml:space="preserve">a </w:t>
-      </w:r>
-      <w:r>
-        <w:rPr>
-          <w:i/>
-        </w:rPr>
-        <w:t>priori</w:t>
-      </w:r>
-      <w:r>
-        <w:t xml:space="preserve"> chosen groups such as </w:t>
-      </w:r>
-      <w:r>
-        <w:t>treatment</w:t>
-      </w:r>
-      <w:r>
-        <w:t xml:space="preserve"> groups in a manipulative experiment (i.e., discriminant analysis). </w:t>
-      </w:r>
     </w:p>
     <w:p>
       <w:pPr>
@@ -2608,7 +2854,46 @@
         <w:spacing w:line="360" w:lineRule="auto"/>
       </w:pPr>
       <w:r>
-        <w:t>Although unsupervised analyses can’t be used to discriminate groups or find relationships in and of themselves, the latent variables they produce are sometimes used by ecologists in further analyses with the intent of discriminating groups.  For example, one might test if two plant species differ in their location along the LES axis with a t-test on principal component axis scores.  This type of analysis may be justifiable when a principal component axis clearly represents a spectrum of biological variation, such as the LES.  However, this strategy of using unsupervised analyses to reduce dimensionality followed by statistical tests is usually not appropriate, as we will demonstrate below.</w:t>
+        <w:t xml:space="preserve">Multivariate </w:t>
+      </w:r>
+      <w:commentRangeStart w:id="20"/>
+      <w:r>
+        <w:t>data can be analyzed in two fundamentally different ways—unsupervised, and supervised analyses</w:t>
+      </w:r>
+      <w:commentRangeEnd w:id="20"/>
+      <w:r>
+        <w:rPr>
+          <w:rStyle w:val="CommentReference"/>
+        </w:rPr>
+        <w:commentReference w:id="20"/>
+      </w:r>
+      <w:r>
+        <w:t xml:space="preserve">.  Unsupervised analyses describe patterns in the data and are often used in more descriptive studies.  For example, principal component analysis is a widely used unsupervised technique that describes the covariation among variables by creating new axes that represent linear combinations of variables.  These axes can sometimes be thought of as “latent variables”. For example the leaf economics spectrum (LES) is a </w:t>
+      </w:r>
+      <w:r>
+        <w:lastRenderedPageBreak/>
+        <w:t xml:space="preserve">principal component axis that describes covariation in a set of plant traits and ranges from a resource acquisitive strategy to a resource conservative strategy </w:t>
+      </w:r>
+      <w:r>
+        <w:fldChar w:fldCharType="begin" w:fldLock="1"/>
+      </w:r>
+      <w:r>
+        <w:instrText>ADDIN CSL_CITATION {"citationItems":[{"id":"ITEM-1","itemData":{"abstract":"Abstract Bringing together leaf trait data spanning 2,548 species and 175 sites we describe, for the first time at global scale, a universal spectrum of leaf economics consisting of key chemical, structural and physiological properties. The spectrum runs from quick to slow ... \n","author":[{"dropping-particle":"","family":"Wright","given":"Ian J","non-dropping-particle":"","parse-names":false,"suffix":""},{"dropping-particle":"","family":"Reich","given":"Peter B","non-dropping-particle":"","parse-names":false,"suffix":""},{"dropping-particle":"","family":"Westoby","given":"Mark","non-dropping-particle":"","parse-names":false,"suffix":""},{"dropping-particle":"","family":"Ackerly","given":"David D","non-dropping-particle":"","parse-names":false,"suffix":""},{"dropping-particle":"","family":"Baruch","given":"Zdravko","non-dropping-particle":"","parse-names":false,"suffix":""},{"dropping-particle":"","family":"Bongers","given":"Frans","non-dropping-particle":"","parse-names":false,"suffix":""},{"dropping-particle":"","family":"Cavender-Bares","given":"Jeannine","non-dropping-particle":"","parse-names":false,"suffix":""},{"dropping-particle":"","family":"Chapin","given":"Terry","non-dropping-particle":"","parse-names":false,"suffix":""},{"dropping-particle":"","family":"Cornelissen","given":"Johannes H C","non-dropping-particle":"","parse-names":false,"suffix":""},{"dropping-particle":"","family":"Diemer","given":"Matthias","non-dropping-particle":"","parse-names":false,"suffix":""},{"dropping-particle":"","family":"Flexas","given":"Jaume","non-dropping-particle":"","parse-names":false,"suffix":""},{"dropping-particle":"","family":"Garnier","given":"Eric","non-dropping-particle":"","parse-names":false,"suffix":""},{"dropping-particle":"","family":"Groom","given":"Philip K","non-dropping-particle":"","parse-names":false,"suffix":""},{"dropping-particle":"","family":"Gulias","given":"Javier","non-dropping-particle":"","parse-names":false,"suffix":""},{"dropping-particle":"","family":"Hikosaka","given":"Kouki","non-dropping-particle":"","parse-names":false,"suffix":""},{"dropping-particle":"","family":"Lamont","given":"Byron B","non-dropping-particle":"","parse-names":false,"suffix":""},{"dropping-particle":"","family":"Lee","given":"Tali","non-dropping-particle":"","parse-names":false,"suffix":""},{"dropping-particle":"","family":"Lee","given":"William","non-dropping-particle":"","parse-names":false,"suffix":""},{"dropping-particle":"","family":"Lusk","given":"Christopher","non-dropping-particle":"","parse-names":false,"suffix":""},{"dropping-particle":"","family":"Midgley","given":"Jeremy J","non-dropping-particle":"","parse-names":false,"suffix":""},{"dropping-particle":"","family":"Navas","given":"Marie-Laure","non-dropping-particle":"","parse-names":false,"suffix":""},{"dropping-particle":"","family":"Niinemets","given":"Ülo","non-dropping-particle":"","parse-names":false,"suffix":""},{"dropping-particle":"","family":"Oleksyn","given":"Jacek","non-dropping-particle":"","parse-names":false,"suffix":""},{"dropping-particle":"","family":"Osada","given":"Noriyuki","non-dropping-particle":"","parse-names":false,"suffix":""},{"dropping-particle":"","family":"Poorter","given":"Hendrik","non-dropping-particle":"","parse-names":false,"suffix":""},{"dropping-particle":"","family":"Poot","given":"Pieter","non-dropping-particle":"","parse-names":false,"suffix":""},{"dropping-particle":"","family":"Prior","given":"Lynda","non-dropping-particle":"","parse-names":false,"suffix":""},{"dropping-particle":"","family":"Pyankov","given":"Vladimir I","non-dropping-particle":"","parse-names":false,"suffix":""},{"dropping-particle":"","family":"Roumet","given":"Catherine","non-dropping-particle":"","parse-names":false,"suffix":""},{"dropping-particle":"","family":"Thomas","given":"Sean C","non-dropping-particle":"","parse-names":false,"suffix":""},{"dropping-particle":"","family":"Tjoelker","given":"Mark G","non-dropping-particle":"","parse-names":false,"suffix":""},{"dropping-particle":"","family":"Veneklaas","given":"Erik J","non-dropping-particle":"","parse-names":false,"suffix":""},{"dropping-particle":"","family":"Villar","given":"Rafael","non-dropping-particle":"","parse-names":false,"suffix":""}],"container-title":"Nature","id":"ITEM-1","issue":"6985","issued":{"date-parts":[["2004","4","22"]]},"note":"LMA = Leaf mass per area\nAmass = photosynthetic assimilation rates\nNmass = nitrogen\nPmass = phosphorus\nRmass = respiration in dark\nLL = leaf lifespan (in months)","page":"821-827","publisher":"Nature Publishing Group","title":"The worldwide leaf economics spectrum","type":"article-journal","volume":"428"},"uris":["http://www.mendeley.com/documents/?uuid=ee2de241-f113-4544-968a-c191bd883562"]}],"mendeley":{"formattedCitation":"(Wright et al. 2004)","plainTextFormattedCitation":"(Wright et al. 2004)","previouslyFormattedCitation":"(Wright et al. 2004)"},"properties":{"noteIndex":0},"schema":"https://github.com/citation-style-language/schema/raw/master/csl-citation.json"}</w:instrText>
+      </w:r>
+      <w:r>
+        <w:fldChar w:fldCharType="separate"/>
+      </w:r>
+      <w:r>
+        <w:rPr>
+          <w:noProof/>
+        </w:rPr>
+        <w:t>(Wright et al. 2004)</w:t>
+      </w:r>
+      <w:r>
+        <w:fldChar w:fldCharType="end"/>
+      </w:r>
+      <w:r>
+        <w:t xml:space="preserve">. </w:t>
       </w:r>
     </w:p>
     <w:p>
@@ -2617,61 +2902,28 @@
         <w:spacing w:line="360" w:lineRule="auto"/>
       </w:pPr>
       <w:r>
-        <w:t xml:space="preserve">For a variety of reasons, ecology researchers often use an unsupervised analysis, such as PCA, to reduce dimensionality, then look for visual patterns in labeled </w:t>
-      </w:r>
-      <w:proofErr w:type="spellStart"/>
-      <w:r>
-        <w:t>datapoints</w:t>
-      </w:r>
-      <w:proofErr w:type="spellEnd"/>
-      <w:r>
-        <w:t xml:space="preserve"> in a two-dimensional plot of new, latent variable axes. </w:t>
-      </w:r>
-      <w:commentRangeStart w:id="20"/>
-      <w:r>
-        <w:t xml:space="preserve">To derive some p-value to report, researchers may perform some kind of univariate hypothesis testing on the values of the </w:t>
-      </w:r>
-      <w:proofErr w:type="spellStart"/>
-      <w:r>
-        <w:t>datapoints</w:t>
-      </w:r>
-      <w:proofErr w:type="spellEnd"/>
-      <w:r>
-        <w:t xml:space="preserve"> along these new latent variables (e.g. PC axis scores).</w:t>
-      </w:r>
-      <w:commentRangeEnd w:id="20"/>
-      <w:r>
-        <w:rPr>
-          <w:rStyle w:val="CommentReference"/>
-        </w:rPr>
-        <w:commentReference w:id="20"/>
-      </w:r>
-      <w:r>
-        <w:t xml:space="preserve"> This can result in complicated interpretation of </w:t>
-      </w:r>
-      <w:proofErr w:type="spellStart"/>
-      <w:r>
-        <w:t>ecologicaly</w:t>
-      </w:r>
-      <w:proofErr w:type="spellEnd"/>
-      <w:r>
-        <w:t xml:space="preserve"> meaningful results because a significant effect of a PC axis does not necessarily convey meaning unless the axis </w:t>
-      </w:r>
-      <w:proofErr w:type="spellStart"/>
-      <w:r>
-        <w:t>iteslf</w:t>
-      </w:r>
-      <w:proofErr w:type="spellEnd"/>
-      <w:r>
-        <w:t xml:space="preserve"> makes good biological sense. Not only does this obscure the interpretation of results, but it can also lead to incorrect conclusions because unsupervised and supervised analyses are fundamentally different. For example, unsupervised and supervised analyses are likely to lead to different conclusions when the response variables that most strongly influence the independent variable don’t contribute much to </w:t>
-      </w:r>
-      <w:proofErr w:type="spellStart"/>
-      <w:r>
-        <w:t>overal</w:t>
-      </w:r>
-      <w:proofErr w:type="spellEnd"/>
-      <w:r>
-        <w:t xml:space="preserve"> covariation in the dataset, as we will demonstrate below. Additionally, determining which variables best predict the independent variable (whether it be categorical or continuous) is complicated in unsupervised analyses like PCA since the axes that best explain the independent variable are likely not the linear combination of variables that best explain the independent variable.  Therefore, researchers often use post-hoc univariate tests to determine which variables are driving the relationship after seeing separation in PCA space, unnecessarily inflating type I error.</w:t>
+        <w:t xml:space="preserve">Supervised analyses, on the other hand, are appropriate if the goal is to describe a multivariate response to some predictor variable, or to describe multivariate differences between </w:t>
+      </w:r>
+      <w:r>
+        <w:rPr>
+          <w:i/>
+        </w:rPr>
+        <w:t xml:space="preserve">a </w:t>
+      </w:r>
+      <w:r>
+        <w:rPr>
+          <w:i/>
+        </w:rPr>
+        <w:t>priori</w:t>
+      </w:r>
+      <w:r>
+        <w:t xml:space="preserve"> chosen groups such as </w:t>
+      </w:r>
+      <w:r>
+        <w:t>treatment</w:t>
+      </w:r>
+      <w:r>
+        <w:t xml:space="preserve"> groups in a manipulative experiment (i.e., discriminant analysis). </w:t>
       </w:r>
     </w:p>
     <w:p>
@@ -2680,48 +2932,8 @@
         <w:spacing w:line="360" w:lineRule="auto"/>
       </w:pPr>
       <w:r>
-        <w:lastRenderedPageBreak/>
-        <w:t xml:space="preserve">Supervised analyses in [WHO USES CCA AND LDA AND RA?] have been used for a long time.  For example, redundancy analysis was </w:t>
-      </w:r>
-      <w:proofErr w:type="spellStart"/>
-      <w:r>
-        <w:t>devolped</w:t>
-      </w:r>
-      <w:proofErr w:type="spellEnd"/>
-      <w:r>
-        <w:t xml:space="preserve"> in 1968 (Stewart and Lowe) and does some stuff…… However, redundancy analysis performs poorly on datasets with missing values, with small sample sizes (relative to number of variables) or a high degree of multicollinearity </w:t>
-      </w:r>
-      <w:r>
-        <w:fldChar w:fldCharType="begin" w:fldLock="1"/>
-      </w:r>
-      <w:r>
-        <w:instrText>ADDIN CSL_CITATION {"citationItems":[{"id":"ITEM-1","itemData":{"author":[{"dropping-particle":"","family":"Liu","given":"Jinyi","non-dropping-particle":"","parse-names":false,"suffix":""}],"container-title":"MSc. Thesis","id":"ITEM-1","issue":"April","issued":{"date-parts":[["2011"]]},"note":"The underlying assumption of all PLS methods is that the original variables are generated by a system or process which is driven by a small number of latent variables. Projections\n\nTo read:\nTalbot, 1997\nJacob, 2000\nBougeard 2007\n\nRA is good at prediction, PLS is more robust","number-of-pages":"81","publisher":"Dalhousie University","title":"Overview of redundancy analysis and partial linear squares and their extension to the frequency domain","type":"thesis"},"uris":["http://www.mendeley.com/documents/?uuid=d7d1f3ee-ce53-4811-8d80-a4a54eb060de"]}],"mendeley":{"formattedCitation":"(Liu 2011)","plainTextFormattedCitation":"(Liu 2011)","previouslyFormattedCitation":"(Liu 2011)"},"properties":{"noteIndex":0},"schema":"https://github.com/citation-style-language/schema/raw/master/csl-citation.json"}</w:instrText>
-      </w:r>
-      <w:r>
-        <w:fldChar w:fldCharType="separate"/>
-      </w:r>
-      <w:r>
-        <w:rPr>
-          <w:noProof/>
-        </w:rPr>
-        <w:t>(Liu 2011)</w:t>
-      </w:r>
-      <w:r>
-        <w:fldChar w:fldCharType="end"/>
-      </w:r>
-      <w:r>
-        <w:t>. [EXPLAIN MULTICOLLINEARITY]. PERMANOVA, which is (maybe???) an extension of redundancy analysis, is able to [do some things well], but it requires a distance matrix as an input, and therefore you lose all information about individual variables. It also does not deal with multicollinearity well, as we will demonstrate.  PLS doesn’t have these problems.</w:t>
-      </w:r>
-    </w:p>
-    <w:p>
-      <w:pPr>
-        <w:pStyle w:val="BodyText"/>
-      </w:pPr>
-    </w:p>
-    <w:p>
-      <w:pPr>
-        <w:pStyle w:val="BodyText"/>
-      </w:pPr>
+        <w:t>Although unsupervised analyses can’t be used to discriminate groups or find relationships in and of themselves, the latent variables they produce are sometimes used by ecologists in further analyses with the intent of discriminating groups.  For example, one might test if two plant species differ in their location along the LES axis with a t-test on principal component axis scores.  This type of analysis may be justifiable when a principal component axis clearly represents a spectrum of biological variation, such as the LES.  However, this strategy of using unsupervised analyses to reduce dimensionality followed by statistical tests is usually not appropriate, as we will demonstrate below.</w:t>
+      </w:r>
     </w:p>
     <w:p>
       <w:pPr>
@@ -2729,6 +2941,121 @@
         <w:spacing w:line="360" w:lineRule="auto"/>
       </w:pPr>
       <w:r>
+        <w:t xml:space="preserve">For a variety of reasons, ecology researchers often use an unsupervised analysis, such as PCA, to reduce dimensionality, then look for visual patterns in labeled </w:t>
+      </w:r>
+      <w:proofErr w:type="spellStart"/>
+      <w:r>
+        <w:t>datapoints</w:t>
+      </w:r>
+      <w:proofErr w:type="spellEnd"/>
+      <w:r>
+        <w:t xml:space="preserve"> in a two-dimensional plot of new, latent variable axes. </w:t>
+      </w:r>
+      <w:commentRangeStart w:id="21"/>
+      <w:r>
+        <w:t xml:space="preserve">To derive some p-value to report, researchers may perform some kind of univariate hypothesis testing on the values of the </w:t>
+      </w:r>
+      <w:proofErr w:type="spellStart"/>
+      <w:r>
+        <w:t>datapoints</w:t>
+      </w:r>
+      <w:proofErr w:type="spellEnd"/>
+      <w:r>
+        <w:t xml:space="preserve"> along these new latent variables (e.g. PC axis scores).</w:t>
+      </w:r>
+      <w:commentRangeEnd w:id="21"/>
+      <w:r>
+        <w:rPr>
+          <w:rStyle w:val="CommentReference"/>
+        </w:rPr>
+        <w:commentReference w:id="21"/>
+      </w:r>
+      <w:r>
+        <w:t xml:space="preserve"> This can result in complicated interpretation of </w:t>
+      </w:r>
+      <w:proofErr w:type="spellStart"/>
+      <w:r>
+        <w:t>ecologicaly</w:t>
+      </w:r>
+      <w:proofErr w:type="spellEnd"/>
+      <w:r>
+        <w:t xml:space="preserve"> meaningful results because a significant effect of a PC axis does not necessarily convey meaning unless the axis </w:t>
+      </w:r>
+      <w:proofErr w:type="spellStart"/>
+      <w:r>
+        <w:t>iteslf</w:t>
+      </w:r>
+      <w:proofErr w:type="spellEnd"/>
+      <w:r>
+        <w:t xml:space="preserve"> makes good biological sense. Not only does this obscure the interpretation of results, but it can also lead to incorrect conclusions because unsupervised and supervised analyses are fundamentally different. For example, unsupervised and supervised analyses are likely to lead to different conclusions when the response variables that most strongly influence the independent variable don’t contribute much to </w:t>
+      </w:r>
+      <w:proofErr w:type="spellStart"/>
+      <w:r>
+        <w:t>overal</w:t>
+      </w:r>
+      <w:proofErr w:type="spellEnd"/>
+      <w:r>
+        <w:t xml:space="preserve"> covariation in the dataset, as we will demonstrate below. Additionally, determining which variables best predict the independent variable (whether it be categorical or continuous) is complicated in unsupervised analyses like PCA since the axes that best explain the independent variable are likely not the linear </w:t>
+      </w:r>
+      <w:r>
+        <w:lastRenderedPageBreak/>
+        <w:t>combination of variables that best explain the independent variable.  Therefore, researchers often use post-hoc univariate tests to determine which variables are driving the relationship after seeing separation in PCA space, unnecessarily inflating type I error.</w:t>
+      </w:r>
+    </w:p>
+    <w:p>
+      <w:pPr>
+        <w:pStyle w:val="FirstParagraph"/>
+        <w:spacing w:line="360" w:lineRule="auto"/>
+      </w:pPr>
+      <w:r>
+        <w:t xml:space="preserve">Supervised analyses in [WHO USES CCA AND LDA AND RA?] have been used for a long time.  For example, redundancy analysis was </w:t>
+      </w:r>
+      <w:proofErr w:type="spellStart"/>
+      <w:r>
+        <w:t>devolped</w:t>
+      </w:r>
+      <w:proofErr w:type="spellEnd"/>
+      <w:r>
+        <w:t xml:space="preserve"> in 1968 (Stewart and Lowe) and does some stuff…… However, redundancy analysis performs poorly on datasets with missing values, with small sample sizes (relative to number of variables) or a high degree of multicollinearity </w:t>
+      </w:r>
+      <w:r>
+        <w:fldChar w:fldCharType="begin" w:fldLock="1"/>
+      </w:r>
+      <w:r>
+        <w:instrText>ADDIN CSL_CITATION {"citationItems":[{"id":"ITEM-1","itemData":{"author":[{"dropping-particle":"","family":"Liu","given":"Jinyi","non-dropping-particle":"","parse-names":false,"suffix":""}],"container-title":"MSc. Thesis","id":"ITEM-1","issue":"April","issued":{"date-parts":[["2011"]]},"note":"The underlying assumption of all PLS methods is that the original variables are generated by a system or process which is driven by a small number of latent variables. Projections\n\nTo read:\nTalbot, 1997\nJacob, 2000\nBougeard 2007\n\nRA is good at prediction, PLS is more robust","number-of-pages":"81","publisher":"Dalhousie University","title":"Overview of redundancy analysis and partial linear squares and their extension to the frequency domain","type":"thesis"},"uris":["http://www.mendeley.com/documents/?uuid=d7d1f3ee-ce53-4811-8d80-a4a54eb060de"]}],"mendeley":{"formattedCitation":"(Liu 2011)","plainTextFormattedCitation":"(Liu 2011)","previouslyFormattedCitation":"(Liu 2011)"},"properties":{"noteIndex":0},"schema":"https://github.com/citation-style-language/schema/raw/master/csl-citation.json"}</w:instrText>
+      </w:r>
+      <w:r>
+        <w:fldChar w:fldCharType="separate"/>
+      </w:r>
+      <w:r>
+        <w:rPr>
+          <w:noProof/>
+        </w:rPr>
+        <w:t>(Liu 2011)</w:t>
+      </w:r>
+      <w:r>
+        <w:fldChar w:fldCharType="end"/>
+      </w:r>
+      <w:r>
+        <w:t>. [EXPLAIN MULTICOLLINEARITY]. PERMANOVA, which is (maybe???) an extension of redundancy analysis, is able to [do some things well], but it requires a distance matrix as an input, and therefore you lose all information about individual variables. It also does not deal with multicollinearity well, as we will demonstrate.  PLS doesn’t have these problems.</w:t>
+      </w:r>
+    </w:p>
+    <w:p>
+      <w:pPr>
+        <w:pStyle w:val="BodyText"/>
+      </w:pPr>
+    </w:p>
+    <w:p>
+      <w:pPr>
+        <w:pStyle w:val="BodyText"/>
+      </w:pPr>
+    </w:p>
+    <w:p>
+      <w:pPr>
+        <w:pStyle w:val="FirstParagraph"/>
+        <w:spacing w:line="360" w:lineRule="auto"/>
+      </w:pPr>
+      <w:r>
         <w:t xml:space="preserve">Partial least squares regression (PLS, also called “projection to latent structures”) and its discriminant analysis extension (PLS-DA), are supervised statistical techniques that work on datasets where the number of variables is greater than the number of samples. The underlying assumption of PLS is that the measured variables are influenced by some process which is driven by a much smaller number of variables.  PLS was designed to work with datasets with a high degree of multicollinearity,  missing values, and small sample sizes relative to number of variables </w:t>
       </w:r>
       <w:r>
@@ -2767,6 +3094,7 @@
         <w:spacing w:line="360" w:lineRule="auto"/>
       </w:pPr>
       <w:r>
+        <w:lastRenderedPageBreak/>
         <w:t>In this primer we intend to demonstrate advantages of PLS over dimensionality reduction followed by univariate hypothesis testing, discuss model validation and hypothesis testing with PLS including important caveats, and demonstrate the use, reporting, and interpretation of PLS results on an ecological dataset.</w:t>
       </w:r>
     </w:p>
@@ -2823,7 +3151,7 @@
       </w:r>
     </w:p>
   </w:comment>
-  <w:comment w:id="6" w:author="Scott, Eric R. [2]" w:date="2018-11-20T10:06:00Z" w:initials="SER">
+  <w:comment w:id="7" w:author="Scott, Eric R. [2]" w:date="2018-11-20T10:06:00Z" w:initials="SER">
     <w:p>
       <w:pPr>
         <w:pStyle w:val="CommentText"/>
@@ -2848,7 +3176,7 @@
       </w:r>
     </w:p>
   </w:comment>
-  <w:comment w:id="7" w:author="Scott, Eric R. [2]" w:date="2018-11-20T10:02:00Z" w:initials="SER">
+  <w:comment w:id="8" w:author="Scott, Eric R. [2]" w:date="2019-01-15T13:48:00Z" w:initials="SER">
     <w:p>
       <w:pPr>
         <w:pStyle w:val="CommentText"/>
@@ -2860,11 +3188,11 @@
         <w:annotationRef/>
       </w:r>
       <w:r>
-        <w:t>I actually don’t know how to do this yet, but I think it might be better than doing t-tests on PC scores to give some idea of how separated the groups are.</w:t>
+        <w:t>More?</w:t>
       </w:r>
     </w:p>
   </w:comment>
-  <w:comment w:id="8" w:author="Scott, Eric R. [2]" w:date="2018-11-20T10:03:00Z" w:initials="SER">
+  <w:comment w:id="9" w:author="Scott, Eric R. [2]" w:date="2019-01-15T13:59:00Z" w:initials="SER">
     <w:p>
       <w:pPr>
         <w:pStyle w:val="CommentText"/>
@@ -2876,11 +3204,11 @@
         <w:annotationRef/>
       </w:r>
       <w:r>
-        <w:t>At what point do we explain how PLS works and how to do cross-validation?  Does this paper have a traditional methods section?  I feel like we need to explain these things in detail before this sentence.</w:t>
+        <w:t>Describe what I did to Elizabeth, see if this makes sense</w:t>
       </w:r>
     </w:p>
   </w:comment>
-  <w:comment w:id="9" w:author="Scott, Eric R. [2]" w:date="2018-11-20T10:09:00Z" w:initials="SER">
+  <w:comment w:id="10" w:author="Scott, Eric R. [2]" w:date="2019-01-15T14:01:00Z" w:initials="SER">
     <w:p>
       <w:pPr>
         <w:pStyle w:val="CommentText"/>
@@ -2892,14 +3220,11 @@
         <w:annotationRef/>
       </w:r>
       <w:r>
-        <w:t xml:space="preserve">This is totally </w:t>
-      </w:r>
-      <w:r>
-        <w:t>arbitraty.  Is there a better way?</w:t>
+        <w:t>Double-check this.</w:t>
       </w:r>
     </w:p>
   </w:comment>
-  <w:comment w:id="15" w:author="Scott, Eric R." w:date="2018-05-29T16:27:00Z" w:initials="SER">
+  <w:comment w:id="14" w:author="Scott, Eric R. [2]" w:date="2019-01-15T14:29:00Z" w:initials="SER">
     <w:p>
       <w:pPr>
         <w:pStyle w:val="CommentText"/>
@@ -2911,6 +3236,22 @@
         <w:annotationRef/>
       </w:r>
       <w:r>
+        <w:t>Report means and standard deviations here, since you have 100 datasets</w:t>
+      </w:r>
+    </w:p>
+  </w:comment>
+  <w:comment w:id="16" w:author="Scott, Eric R." w:date="2018-05-29T16:27:00Z" w:initials="SER">
+    <w:p>
+      <w:pPr>
+        <w:pStyle w:val="CommentText"/>
+      </w:pPr>
+      <w:r>
+        <w:rPr>
+          <w:rStyle w:val="CommentReference"/>
+        </w:rPr>
+        <w:annotationRef/>
+      </w:r>
+      <w:r>
         <w:t>For these data I used OPLS-DA because only one PLS-DA axis was significant.  Because I can’t really create a compelling plot in 1 dimension</w:t>
       </w:r>
       <w:r>
@@ -2918,7 +3259,7 @@
       </w:r>
     </w:p>
   </w:comment>
-  <w:comment w:id="18" w:author="Scott, Eric R." w:date="2018-08-02T10:11:00Z" w:initials="SER">
+  <w:comment w:id="19" w:author="Scott, Eric R." w:date="2018-08-02T10:11:00Z" w:initials="SER">
     <w:p>
       <w:pPr>
         <w:pStyle w:val="CommentText"/>
@@ -2943,14 +3284,11 @@
         <w:pStyle w:val="CommentText"/>
       </w:pPr>
       <w:r>
-        <w:t>It could be “people do wacky things with PCA when they really shouldn’t.  Maybe the reason why is because until recently they haven’t had access to tools to do supervised analyses that work on the sorts of data we collect (missing values, lots of collinearity, small sample sizes) that gives them the sorts of results they want (ordination plots, info about importance of variables).  PLS is a technique</w:t>
-      </w:r>
-      <w:r>
-        <w:t>…..</w:t>
+        <w:t>It could be “people do wacky things with PCA when they really shouldn’t.  Maybe the reason why is because until recently they haven’t had access to tools to do supervised analyses that work on the sorts of data we collect (missing values, lots of collinearity, small sample sizes) that gives them the sorts of results they want (ordination plots, info about importance of variables).  PLS is a technique…..</w:t>
       </w:r>
     </w:p>
   </w:comment>
-  <w:comment w:id="19" w:author="Scott, Eric R." w:date="2018-07-28T19:18:00Z" w:initials="SER">
+  <w:comment w:id="20" w:author="Scott, Eric R." w:date="2018-07-28T19:18:00Z" w:initials="SER">
     <w:p>
       <w:pPr>
         <w:pStyle w:val="CommentText"/>
@@ -2966,7 +3304,7 @@
       </w:r>
     </w:p>
   </w:comment>
-  <w:comment w:id="20" w:author="Scott, Eric R." w:date="2018-07-15T11:32:00Z" w:initials="SER">
+  <w:comment w:id="21" w:author="Scott, Eric R." w:date="2018-07-15T11:32:00Z" w:initials="SER">
     <w:p>
       <w:pPr>
         <w:pStyle w:val="CommentText"/>
@@ -2990,9 +3328,10 @@
   <w15:commentEx w15:paraId="79B4F977" w15:done="0"/>
   <w15:commentEx w15:paraId="06F6F8B7" w15:done="0"/>
   <w15:commentEx w15:paraId="36A9CB26" w15:done="0"/>
-  <w15:commentEx w15:paraId="4AF96854" w15:done="0"/>
-  <w15:commentEx w15:paraId="4BF27E5A" w15:done="0"/>
-  <w15:commentEx w15:paraId="11AF5901" w15:done="0"/>
+  <w15:commentEx w15:paraId="019F5155" w15:done="0"/>
+  <w15:commentEx w15:paraId="02E003A7" w15:done="0"/>
+  <w15:commentEx w15:paraId="51A029AD" w15:done="0"/>
+  <w15:commentEx w15:paraId="7EDBD5A1" w15:done="0"/>
   <w15:commentEx w15:paraId="0C01FD1A" w15:done="0"/>
   <w15:commentEx w15:paraId="32F68CA9" w15:done="0"/>
   <w15:commentEx w15:paraId="377EFFB8" w15:done="0"/>
@@ -3005,9 +3344,10 @@
   <w16cid:commentId w16cid:paraId="79B4F977" w16cid:durableId="1EE45C9F"/>
   <w16cid:commentId w16cid:paraId="06F6F8B7" w16cid:durableId="1F5F1057"/>
   <w16cid:commentId w16cid:paraId="36A9CB26" w16cid:durableId="1F9E5B3E"/>
-  <w16cid:commentId w16cid:paraId="4AF96854" w16cid:durableId="1F9E5A44"/>
-  <w16cid:commentId w16cid:paraId="4BF27E5A" w16cid:durableId="1F9E5A81"/>
-  <w16cid:commentId w16cid:paraId="11AF5901" w16cid:durableId="1F9E5BE7"/>
+  <w16cid:commentId w16cid:paraId="019F5155" w16cid:durableId="1FE86316"/>
+  <w16cid:commentId w16cid:paraId="02E003A7" w16cid:durableId="1FE865A8"/>
+  <w16cid:commentId w16cid:paraId="51A029AD" w16cid:durableId="1FE86635"/>
+  <w16cid:commentId w16cid:paraId="7EDBD5A1" w16cid:durableId="1FE86CB2"/>
   <w16cid:commentId w16cid:paraId="0C01FD1A" w16cid:durableId="1EB7FDDD"/>
   <w16cid:commentId w16cid:paraId="32F68CA9" w16cid:durableId="1F0D573E"/>
   <w16cid:commentId w16cid:paraId="377EFFB8" w16cid:durableId="1F074021"/>
@@ -5771,7 +6111,7 @@
 </file>
 
 <file path=customXml/itemProps1.xml><?xml version="1.0" encoding="utf-8"?>
-<ds:datastoreItem xmlns:ds="http://schemas.openxmlformats.org/officeDocument/2006/customXml" ds:itemID="{43D3374D-5B14-2848-82C6-50BD9CC7D8D8}">
+<ds:datastoreItem xmlns:ds="http://schemas.openxmlformats.org/officeDocument/2006/customXml" ds:itemID="{7F925528-90C5-EA46-92E4-922BA1E68B2D}">
   <ds:schemaRefs>
     <ds:schemaRef ds:uri="http://schemas.openxmlformats.org/officeDocument/2006/bibliography"/>
   </ds:schemaRefs>

</xml_diff>

<commit_message>
started working on alpine plant data.
</commit_message>
<xml_diff>
--- a/manuscript/PLS initial rough draft.docx
+++ b/manuscript/PLS initial rough draft.docx
@@ -519,15 +519,13 @@
       <w:r>
         <w:t xml:space="preserve">To demonstrate implementation and interpretation of PLS, we used data from </w:t>
       </w:r>
-      <w:bookmarkStart w:id="5" w:name="_GoBack"/>
+    </w:p>
+    <w:p>
+      <w:pPr>
+        <w:pStyle w:val="Heading2"/>
+      </w:pPr>
+      <w:bookmarkStart w:id="5" w:name="simulated-data-methods"/>
       <w:bookmarkEnd w:id="5"/>
-    </w:p>
-    <w:p>
-      <w:pPr>
-        <w:pStyle w:val="Heading2"/>
-      </w:pPr>
-      <w:bookmarkStart w:id="6" w:name="simulated-data-methods"/>
-      <w:bookmarkEnd w:id="6"/>
       <w:r>
         <w:t>Simulated data</w:t>
       </w:r>
@@ -538,10 +536,7 @@
         <w:spacing w:line="360" w:lineRule="auto"/>
       </w:pPr>
       <w:r>
-        <w:t>To demonstrate some of the properties of PLS and PCA, we use a simulated data approach.  We generated</w:t>
-      </w:r>
-      <w:r>
-        <w:t xml:space="preserve"> multivariate datasets </w:t>
+        <w:t xml:space="preserve">To demonstrate some of the properties of PLS and PCA, we use a simulated data approach.  We generated multivariate datasets </w:t>
       </w:r>
       <w:r>
         <w:t xml:space="preserve">with 20 observations, one factor with two levels (10 observations per level), and 25 continuous variables </w:t>
@@ -624,16 +619,16 @@
         <w:lastRenderedPageBreak/>
         <w:t>3) “</w:t>
       </w:r>
-      <w:commentRangeStart w:id="7"/>
+      <w:commentRangeStart w:id="6"/>
       <w:r>
         <w:t>Red Herring</w:t>
       </w:r>
-      <w:commentRangeEnd w:id="7"/>
+      <w:commentRangeEnd w:id="6"/>
       <w:r>
         <w:rPr>
           <w:rStyle w:val="CommentReference"/>
         </w:rPr>
-        <w:commentReference w:id="7"/>
+        <w:commentReference w:id="6"/>
       </w:r>
       <w:r>
         <w:t xml:space="preserve">” </w:t>
@@ -665,6 +660,132 @@
         <w:pStyle w:val="BodyText"/>
         <w:spacing w:line="360" w:lineRule="auto"/>
       </w:pPr>
+      <w:r>
+        <w:t xml:space="preserve">Multivariate data were simulated in R using the </w:t>
+      </w:r>
+      <w:proofErr w:type="spellStart"/>
+      <w:r>
+        <w:t>tidymvsim</w:t>
+      </w:r>
+      <w:proofErr w:type="spellEnd"/>
+      <w:r>
+        <w:t xml:space="preserve"> package</w:t>
+      </w:r>
+      <w:r>
+        <w:t xml:space="preserve"> (citation)</w:t>
+      </w:r>
+      <w:r>
+        <w:t xml:space="preserve">, which generates multivariate normal datasets using the </w:t>
+      </w:r>
+      <w:proofErr w:type="spellStart"/>
+      <w:proofErr w:type="gramStart"/>
+      <w:r>
+        <w:t>mvrnorm</w:t>
+      </w:r>
+      <w:proofErr w:type="spellEnd"/>
+      <w:r>
+        <w:t>(</w:t>
+      </w:r>
+      <w:proofErr w:type="gramEnd"/>
+      <w:r>
+        <w:t>) function from the MASS package</w:t>
+      </w:r>
+      <w:r>
+        <w:t xml:space="preserve"> (citation)</w:t>
+      </w:r>
+      <w:r>
+        <w:t xml:space="preserve">.  </w:t>
+      </w:r>
+      <w:r>
+        <w:t xml:space="preserve">We created </w:t>
+      </w:r>
+      <w:commentRangeStart w:id="7"/>
+      <w:r>
+        <w:t xml:space="preserve">100 </w:t>
+      </w:r>
+      <w:commentRangeEnd w:id="7"/>
+      <w:r>
+        <w:rPr>
+          <w:rStyle w:val="CommentReference"/>
+        </w:rPr>
+        <w:commentReference w:id="7"/>
+      </w:r>
+      <w:r>
+        <w:t>randomly generated datasets using the same parameters under each of these scenarios</w:t>
+      </w:r>
+      <w:r>
+        <w:t>.</w:t>
+      </w:r>
+      <w:r>
+        <w:t xml:space="preserve"> PCA and PLS-DA</w:t>
+      </w:r>
+      <w:r>
+        <w:t xml:space="preserve"> were conducted using the </w:t>
+      </w:r>
+      <w:proofErr w:type="spellStart"/>
+      <w:r>
+        <w:rPr>
+          <w:i/>
+        </w:rPr>
+        <w:t>opls</w:t>
+      </w:r>
+      <w:proofErr w:type="spellEnd"/>
+      <w:r>
+        <w:t xml:space="preserve"> function from the </w:t>
+      </w:r>
+      <w:proofErr w:type="spellStart"/>
+      <w:r>
+        <w:rPr>
+          <w:i/>
+        </w:rPr>
+        <w:t>ropls</w:t>
+      </w:r>
+      <w:proofErr w:type="spellEnd"/>
+      <w:r>
+        <w:rPr>
+          <w:i/>
+        </w:rPr>
+        <w:t xml:space="preserve"> </w:t>
+      </w:r>
+      <w:r>
+        <w:t xml:space="preserve">package with default settings </w:t>
+      </w:r>
+      <w:r>
+        <w:fldChar w:fldCharType="begin" w:fldLock="1"/>
+      </w:r>
+      <w:r>
+        <w:instrText>ADDIN CSL_CITATION {"citationItems":[{"id":"ITEM-1","itemData":{"DOI":"10.1021/acs.jproteome.5b00354","ISBN":"1535-3907 (Electronic)\\r1535-3893 (Linking)","ISSN":"15353907","PMID":"26088811","abstract":"Urine metabolomics is widely used for biomarker research in the fields of medicine and toxicology. As a consequence, characterization of the variations of the urine metabolome under basal conditions becomes critical in order to avoid confounding effects in cohort studies. Such physiological information is however very scarce in the literature and in metabolomics databases so far. Here we studied the influence of age, body mass index (BMI), and gender on metabolite concentrations in a large cohort of 183 adults by using liquid chromatography coupled with high-resolution mass spectrometry (LC-HRMS). We implemented a comprehensive statistical workflow for univariate hypothesis testing and modeling by orthogonal partial least-squares (OPLS), which we made available to the metabolomics community within the online Workflow4Metabolomics.org resource. We found 108 urine metabolites displaying concentration variations with either age, BMI, or gender, by integrating the results from univariate p-values and multivar...","author":[{"dropping-particle":"","family":"Thévenot","given":"Etienne A.","non-dropping-particle":"","parse-names":false,"suffix":""},{"dropping-particle":"","family":"Roux","given":"Aurélie","non-dropping-particle":"","parse-names":false,"suffix":""},{"dropping-particle":"","family":"Xu","given":"Ying","non-dropping-particle":"","parse-names":false,"suffix":""},{"dropping-particle":"","family":"Ezan","given":"Eric","non-dropping-particle":"","parse-names":false,"suffix":""},{"dropping-particle":"","family":"Junot","given":"Christophe","non-dropping-particle":"","parse-names":false,"suffix":""}],"container-title":"Journal of Proteome Research","id":"ITEM-1","issue":"8","issued":{"date-parts":[["2015","8","7"]]},"page":"3322-3335","publisher":"American Chemical Society","title":"Analysis of the Human Adult Urinary Metabolome Variations with Age, Body Mass Index, and Gender by Implementing a Comprehensive Workflow for Univariate and OPLS Statistical Analyses","type":"article-journal","volume":"14"},"uris":["http://www.mendeley.com/documents/?uuid=0e107474-0bb7-41e8-8100-95a09397f60c"]}],"mendeley":{"formattedCitation":"(Thévenot et al. 2015)","plainTextFormattedCitation":"(Thévenot et al. 2015)"},"properties":{"noteIndex":0},"schema":"https://github.com/citation-style-language/schema/raw/master/csl-citation.json"}</w:instrText>
+      </w:r>
+      <w:r>
+        <w:fldChar w:fldCharType="separate"/>
+      </w:r>
+      <w:r>
+        <w:rPr>
+          <w:noProof/>
+        </w:rPr>
+        <w:t>(Thévenot et al. 2015)</w:t>
+      </w:r>
+      <w:r>
+        <w:fldChar w:fldCharType="end"/>
+      </w:r>
+      <w:r>
+        <w:t xml:space="preserve">.  </w:t>
+      </w:r>
+      <w:r>
+        <w:rPr>
+          <w:highlight w:val="yellow"/>
+        </w:rPr>
+        <w:t>[sentence on how we dealt with datasets that failed to produce significant PCA or PLS-DA models ]</w:t>
+      </w:r>
+      <w:r>
+        <w:t>.</w:t>
+      </w:r>
+      <w:r>
+        <w:t xml:space="preserve"> </w:t>
+      </w:r>
+      <w:r>
+        <w:t xml:space="preserve"> For permutation testing to calculate p-values for PLS-DA models, 500 permutations were used.</w:t>
+      </w:r>
     </w:p>
     <w:p>
       <w:pPr>
@@ -672,59 +793,74 @@
         <w:spacing w:line="360" w:lineRule="auto"/>
       </w:pPr>
       <w:r>
-        <w:t>Multivariate data were simulated in R using</w:t>
-      </w:r>
-      <w:r>
-        <w:t xml:space="preserve"> the </w:t>
-      </w:r>
-      <w:proofErr w:type="spellStart"/>
-      <w:r>
-        <w:t>tidymvsim</w:t>
-      </w:r>
-      <w:proofErr w:type="spellEnd"/>
-      <w:r>
-        <w:t xml:space="preserve"> package</w:t>
-      </w:r>
-      <w:r>
-        <w:t xml:space="preserve">, which </w:t>
-      </w:r>
-      <w:r>
-        <w:t xml:space="preserve">generates multivariate normal datasets using the </w:t>
-      </w:r>
-      <w:proofErr w:type="spellStart"/>
-      <w:r>
-        <w:t>mvrnorm</w:t>
-      </w:r>
-      <w:proofErr w:type="spellEnd"/>
-      <w:r>
-        <w:t>() function from the MASS package</w:t>
-      </w:r>
-      <w:r>
-        <w:t xml:space="preserve">.  The </w:t>
-      </w:r>
-      <w:proofErr w:type="spellStart"/>
-      <w:r>
-        <w:t>sim_covar</w:t>
-      </w:r>
-      <w:proofErr w:type="spellEnd"/>
-      <w:r>
-        <w:t xml:space="preserve">() function adds columns to a data frame that co-vary with a user supplied variance and covariance.  The </w:t>
-      </w:r>
-      <w:proofErr w:type="spellStart"/>
-      <w:r>
-        <w:t>sim_discr</w:t>
-      </w:r>
-      <w:proofErr w:type="spellEnd"/>
-      <w:r>
-        <w:t xml:space="preserve">() function adds multivariate normal data that differ in means between levels of a categorical variable in the data frame. The </w:t>
-      </w:r>
-      <w:proofErr w:type="spellStart"/>
-      <w:r>
-        <w:t>sim_missing</w:t>
-      </w:r>
-      <w:proofErr w:type="spellEnd"/>
-      <w:r>
-        <w:t>() function simply randomly replaces a user supplied fraction of the data observations with missing values (NA).</w:t>
+        <w:t>To test accuracy of identification of important discriminating variables,</w:t>
+      </w:r>
+      <w:r>
+        <w:t xml:space="preserve"> we used the “control” and “needle in a haystack” scenarios where variables were either discriminating or not.</w:t>
+      </w:r>
+      <w:r>
+        <w:t xml:space="preserve"> </w:t>
+      </w:r>
+      <w:r>
+        <w:t>W</w:t>
+      </w:r>
+      <w:r>
+        <w:t>e set criteria for both methods (PCA and PLS-DA) to identify important discriminating variables</w:t>
+      </w:r>
+      <w:r>
+        <w:t>.</w:t>
+      </w:r>
+      <w:r>
+        <w:t xml:space="preserve">  For PLS-DA, a variable was considered</w:t>
+      </w:r>
+      <w:r>
+        <w:t xml:space="preserve"> identified as</w:t>
+      </w:r>
+      <w:r>
+        <w:t xml:space="preserve"> discriminating if it had a variable importance in projection (VIP) score greater than 1.  </w:t>
+      </w:r>
+      <w:commentRangeStart w:id="8"/>
+      <w:r>
+        <w:t xml:space="preserve">For PCA, a variable was considered discriminating if its distance from 0 in a correlation plot of the first two principal components was greater than 0.5. </w:t>
+      </w:r>
+      <w:commentRangeEnd w:id="8"/>
+      <w:r>
+        <w:rPr>
+          <w:rStyle w:val="CommentReference"/>
+        </w:rPr>
+        <w:commentReference w:id="8"/>
+      </w:r>
+      <w:r>
+        <w:t>We then compared these to known variable identities (discriminating or not) and created a confusion matrix</w:t>
+      </w:r>
+      <w:r>
+        <w:t xml:space="preserve"> for each dataset with the number of discriminating variables correctly identified as important being a true positive.  From this we calculated a kappa coefficient</w:t>
+      </w:r>
+      <w:r>
+        <w:t xml:space="preserve"> for each dataset, which describes the accuracy of the method for choosing discriminating variable.</w:t>
+      </w:r>
+      <w:r>
+        <w:t xml:space="preserve"> A Kappa coefficient of 1 indicates complete </w:t>
+      </w:r>
+      <w:r>
+        <w:t>accuracy while a kappa of 0 indicates important variables are selected no better than by chance.  A negative kappa indicates that selection of important variables is worse than chance.</w:t>
+      </w:r>
+      <w:r>
+        <w:t xml:space="preserve"> </w:t>
+      </w:r>
+      <w:r>
+        <w:t xml:space="preserve">See supplemental files for reproducible R </w:t>
+      </w:r>
+      <w:proofErr w:type="gramStart"/>
+      <w:r>
+        <w:t>scripts.</w:t>
+      </w:r>
+      <w:r>
+        <w:t>.</w:t>
+      </w:r>
+      <w:proofErr w:type="gramEnd"/>
+      <w:r>
+        <w:t>18</w:t>
       </w:r>
     </w:p>
     <w:p>
@@ -735,98 +871,62 @@
     </w:p>
     <w:p>
       <w:pPr>
+        <w:pStyle w:val="Heading2"/>
+      </w:pPr>
+      <w:bookmarkStart w:id="9" w:name="cupcakes-vs.muffins-methods"/>
+      <w:bookmarkEnd w:id="9"/>
+      <w:r>
+        <w:lastRenderedPageBreak/>
+        <w:t>Cupcakes vs. Muffins methods</w:t>
+      </w:r>
+    </w:p>
+    <w:p>
+      <w:pPr>
+        <w:pStyle w:val="FirstParagraph"/>
+        <w:spacing w:line="360" w:lineRule="auto"/>
+      </w:pPr>
+      <w:r>
+        <w:t>I took a random subsample of 40 recipes (20 muffins and 20 cupcakes) where each variable is an ingredient (in cups per serving) and applied PCA and PLS-DA on it. I tried this with several random seeds to purposefully cherry-pick an example where PCA revealed some separation to compare the results of PCA vs PLS-DA.</w:t>
+      </w:r>
+    </w:p>
+    <w:p>
+      <w:pPr>
         <w:pStyle w:val="BodyText"/>
         <w:spacing w:line="360" w:lineRule="auto"/>
       </w:pPr>
       <w:r>
-        <w:t xml:space="preserve">We created </w:t>
-      </w:r>
-      <w:commentRangeStart w:id="8"/>
-      <w:r>
-        <w:t xml:space="preserve">100 </w:t>
-      </w:r>
-      <w:commentRangeEnd w:id="8"/>
-      <w:r>
-        <w:rPr>
-          <w:rStyle w:val="CommentReference"/>
-        </w:rPr>
-        <w:commentReference w:id="8"/>
-      </w:r>
-      <w:r>
-        <w:t>randomly generated datasets using the same parameters under each of these scenarios</w:t>
-      </w:r>
-      <w:r>
-        <w:t>.</w:t>
-      </w:r>
-      <w:r>
-        <w:t xml:space="preserve"> PCA and PLS-DA</w:t>
-      </w:r>
-      <w:r>
-        <w:t xml:space="preserve"> were conducted using the </w:t>
-      </w:r>
-      <w:proofErr w:type="spellStart"/>
-      <w:r>
-        <w:rPr>
-          <w:i/>
-        </w:rPr>
-        <w:t>opls</w:t>
-      </w:r>
-      <w:proofErr w:type="spellEnd"/>
-      <w:r>
-        <w:t xml:space="preserve"> function from the </w:t>
-      </w:r>
-      <w:proofErr w:type="spellStart"/>
-      <w:r>
-        <w:rPr>
-          <w:i/>
-        </w:rPr>
-        <w:t>ropls</w:t>
-      </w:r>
-      <w:proofErr w:type="spellEnd"/>
-      <w:r>
-        <w:rPr>
-          <w:i/>
-        </w:rPr>
-        <w:t xml:space="preserve"> </w:t>
-      </w:r>
-      <w:r>
-        <w:t xml:space="preserve">package with default settings </w:t>
-      </w:r>
-      <w:r>
-        <w:fldChar w:fldCharType="begin" w:fldLock="1"/>
-      </w:r>
-      <w:r>
-        <w:instrText>ADDIN CSL_CITATION {"citationItems":[{"id":"ITEM-1","itemData":{"DOI":"10.1021/acs.jproteome.5b00354","ISBN":"1535-3907 (Electronic)\\r1535-3893 (Linking)","ISSN":"15353907","PMID":"26088811","abstract":"Urine metabolomics is widely used for biomarker research in the fields of medicine and toxicology. As a consequence, characterization of the variations of the urine metabolome under basal conditions becomes critical in order to avoid confounding effects in cohort studies. Such physiological information is however very scarce in the literature and in metabolomics databases so far. Here we studied the influence of age, body mass index (BMI), and gender on metabolite concentrations in a large cohort of 183 adults by using liquid chromatography coupled with high-resolution mass spectrometry (LC-HRMS). We implemented a comprehensive statistical workflow for univariate hypothesis testing and modeling by orthogonal partial least-squares (OPLS), which we made available to the metabolomics community within the online Workflow4Metabolomics.org resource. We found 108 urine metabolites displaying concentration variations with either age, BMI, or gender, by integrating the results from univariate p-values and multivar...","author":[{"dropping-particle":"","family":"Thévenot","given":"Etienne A.","non-dropping-particle":"","parse-names":false,"suffix":""},{"dropping-particle":"","family":"Roux","given":"Aurélie","non-dropping-particle":"","parse-names":false,"suffix":""},{"dropping-particle":"","family":"Xu","given":"Ying","non-dropping-particle":"","parse-names":false,"suffix":""},{"dropping-particle":"","family":"Ezan","given":"Eric","non-dropping-particle":"","parse-names":false,"suffix":""},{"dropping-particle":"","family":"Junot","given":"Christophe","non-dropping-particle":"","parse-names":false,"suffix":""}],"container-title":"Journal of Proteome Research","id":"ITEM-1","issue":"8","issued":{"date-parts":[["2015","8","7"]]},"page":"3322-3335","publisher":"American Chemical Society","title":"Analysis of the Human Adult Urinary Metabolome Variations with Age, Body Mass Index, and Gender by Implementing a Comprehensive Workflow for Univariate and OPLS Statistical Analyses","type":"article-journal","volume":"14"},"uris":["http://www.mendeley.com/documents/?uuid=0e107474-0bb7-41e8-8100-95a09397f60c"]}],"mendeley":{"formattedCitation":"(Thévenot et al. 2015)","plainTextFormattedCitation":"(Thévenot et al. 2015)"},"properties":{"noteIndex":0},"schema":"https://github.com/citation-style-language/schema/raw/master/csl-citation.json"}</w:instrText>
-      </w:r>
-      <w:r>
-        <w:fldChar w:fldCharType="separate"/>
-      </w:r>
-      <w:r>
-        <w:rPr>
-          <w:noProof/>
-        </w:rPr>
-        <w:t>(Thévenot et al. 2015)</w:t>
-      </w:r>
-      <w:r>
-        <w:fldChar w:fldCharType="end"/>
-      </w:r>
-      <w:r>
-        <w:t xml:space="preserve">.  </w:t>
-      </w:r>
-      <w:r>
-        <w:rPr>
-          <w:highlight w:val="yellow"/>
-        </w:rPr>
-        <w:t>[sentence on how we dealt with datasets that failed to produce significant PCA or PLS-DA models ]</w:t>
-      </w:r>
-      <w:r>
-        <w:t>.</w:t>
-      </w:r>
-      <w:r>
-        <w:t xml:space="preserve"> </w:t>
-      </w:r>
-      <w:r>
-        <w:t xml:space="preserve"> For permutation testing to calculate p-values for PLS-DA models, 500 permutations were used.</w:t>
+        <w:t>I should also do PLS regression on calories per serving and include that instead or in addition to the cupcakes vs. muffins plots.</w:t>
+      </w:r>
+    </w:p>
+    <w:p>
+      <w:pPr>
+        <w:pStyle w:val="Heading1"/>
+      </w:pPr>
+      <w:bookmarkStart w:id="10" w:name="results"/>
+      <w:bookmarkEnd w:id="10"/>
+      <w:r>
+        <w:t>Results</w:t>
+      </w:r>
+      <w:r>
+        <w:t xml:space="preserve"> and Discussion</w:t>
+      </w:r>
+    </w:p>
+    <w:p>
+      <w:pPr>
+        <w:pStyle w:val="Heading2"/>
+      </w:pPr>
+      <w:bookmarkStart w:id="11" w:name="simulated-data-set"/>
+      <w:bookmarkEnd w:id="11"/>
+      <w:r>
+        <w:t>Simulated data set</w:t>
+      </w:r>
+    </w:p>
+    <w:p>
+      <w:pPr>
+        <w:pStyle w:val="Heading4"/>
+      </w:pPr>
+      <w:r>
+        <w:t>Finding group separation</w:t>
       </w:r>
     </w:p>
     <w:p>
@@ -835,101 +935,84 @@
         <w:spacing w:line="360" w:lineRule="auto"/>
       </w:pPr>
       <w:r>
-        <w:t>To test accuracy of identification of important discriminating variables,</w:t>
-      </w:r>
-      <w:r>
-        <w:t xml:space="preserve"> we used the “control” and “needle in a haystack” scenarios where variables were either discriminating or not.</w:t>
+        <w:t>Under the null scenario, both PCA and PLS-DA</w:t>
+      </w:r>
+      <w:r>
+        <w:t xml:space="preserve"> are expected to find no separation</w:t>
+      </w:r>
+      <w:r>
+        <w:t xml:space="preserve"> between groups.  This is evident for the PCA due to the lack of separation in the score plot (Fig 1</w:t>
+      </w:r>
+      <w:r>
+        <w:t>. B</w:t>
+      </w:r>
+      <w:r>
+        <w:t>)</w:t>
+      </w:r>
+      <w:r>
+        <w:t>.  For PLS-DA, the lack of separation is evident from the low R^2 value</w:t>
+      </w:r>
+      <w:r>
+        <w:t>s</w:t>
+      </w:r>
+      <w:r>
+        <w:t xml:space="preserve"> and especially from the low Q^2 value</w:t>
+      </w:r>
+      <w:r>
+        <w:t>s</w:t>
+      </w:r>
+      <w:r>
+        <w:t xml:space="preserve"> (</w:t>
+      </w:r>
+      <w:r>
+        <w:t xml:space="preserve">mean </w:t>
+      </w:r>
+      <w:r>
+        <w:t xml:space="preserve">R2Y = </w:t>
+      </w:r>
+      <w:r>
+        <w:t>0.577 ± 0.171</w:t>
+      </w:r>
+      <w:r>
+        <w:t xml:space="preserve">, </w:t>
+      </w:r>
+      <w:r>
+        <w:t xml:space="preserve">mean </w:t>
+      </w:r>
+      <w:r>
+        <w:t>Q2 = 0.2</w:t>
+      </w:r>
+      <w:r>
+        <w:t>19 ± 0.148)</w:t>
+      </w:r>
+      <w:r>
+        <w:t>.</w:t>
+      </w:r>
+      <w:r>
+        <w:t xml:space="preserve"> However,</w:t>
+      </w:r>
+      <w:r>
+        <w:t xml:space="preserve"> there is still visible separation between groups in the score plot, and the permutation test is marginally significant </w:t>
+      </w:r>
+      <w:commentRangeStart w:id="12"/>
+      <w:r>
+        <w:t xml:space="preserve">(p = 0.047).  </w:t>
+      </w:r>
+      <w:commentRangeEnd w:id="12"/>
+      <w:r>
+        <w:rPr>
+          <w:rStyle w:val="CommentReference"/>
+        </w:rPr>
+        <w:commentReference w:id="12"/>
+      </w:r>
+      <w:r>
+        <w:t>It is important to note that even under a scenario of completely random data, PLS-DA score plots will often show visual separation between groups.  It is therefore of the upmost importance to perform cross-validation…{explain what q2 means}.</w:t>
       </w:r>
       <w:r>
         <w:t xml:space="preserve"> </w:t>
       </w:r>
       <w:r>
-        <w:t>W</w:t>
-      </w:r>
-      <w:r>
-        <w:t>e set criteria for both methods (PCA and PLS-DA) to identify important discriminating variables</w:t>
-      </w:r>
-      <w:r>
-        <w:t>.</w:t>
-      </w:r>
-      <w:r>
-        <w:t xml:space="preserve">  For PLS-DA, a variable was considered</w:t>
-      </w:r>
-      <w:r>
-        <w:t xml:space="preserve"> identified as</w:t>
-      </w:r>
-      <w:r>
-        <w:t xml:space="preserve"> discriminating if it had a variable importance in projection (VIP) score greater than 1.  </w:t>
-      </w:r>
-      <w:commentRangeStart w:id="9"/>
-      <w:r>
-        <w:t xml:space="preserve">For PCA, a variable was considered discriminating if its distance from 0 in a correlation plot of the first two principal components was greater than 0.5. </w:t>
-      </w:r>
-      <w:commentRangeEnd w:id="9"/>
-      <w:r>
-        <w:rPr>
-          <w:rStyle w:val="CommentReference"/>
-        </w:rPr>
-        <w:commentReference w:id="9"/>
-      </w:r>
-      <w:r>
-        <w:t xml:space="preserve">We then compared these to known </w:t>
-      </w:r>
-      <w:r>
-        <w:lastRenderedPageBreak/>
-        <w:t>variable identities (discriminating or not) and created a confusion matrix</w:t>
-      </w:r>
-      <w:r>
-        <w:t xml:space="preserve"> for each dataset with the number of discriminating variables correctly identified as important being a true positive.  From this we calculated a kappa coefficient</w:t>
-      </w:r>
-      <w:r>
-        <w:t xml:space="preserve"> for each dataset, which describes the accuracy of the method for choosing discriminating </w:t>
-      </w:r>
-      <w:proofErr w:type="gramStart"/>
-      <w:r>
-        <w:t>variable..</w:t>
-      </w:r>
-      <w:proofErr w:type="gramEnd"/>
-      <w:r>
-        <w:t xml:space="preserve">  </w:t>
-      </w:r>
-      <w:commentRangeStart w:id="10"/>
-      <w:r>
-        <w:t xml:space="preserve">Kappa </w:t>
-      </w:r>
-      <w:proofErr w:type="spellStart"/>
-      <w:r>
-        <w:t>coeficients</w:t>
-      </w:r>
-      <w:proofErr w:type="spellEnd"/>
-      <w:r>
-        <w:t xml:space="preserve"> range between 0 and 1 with 1 being a perfect match (100% true positives) and 0 being a perfect mismatch (0% true positives).</w:t>
-      </w:r>
-      <w:commentRangeEnd w:id="10"/>
-      <w:r>
-        <w:rPr>
-          <w:rStyle w:val="CommentReference"/>
-        </w:rPr>
-        <w:commentReference w:id="10"/>
-      </w:r>
-    </w:p>
-    <w:p>
-      <w:pPr>
-        <w:pStyle w:val="Heading2"/>
-      </w:pPr>
-      <w:bookmarkStart w:id="11" w:name="cupcakes-vs.muffins-methods"/>
-      <w:bookmarkEnd w:id="11"/>
-      <w:r>
-        <w:t>Cupcakes vs. Muffins methods</w:t>
-      </w:r>
-    </w:p>
-    <w:p>
-      <w:pPr>
-        <w:pStyle w:val="FirstParagraph"/>
-        <w:spacing w:line="360" w:lineRule="auto"/>
-      </w:pPr>
-      <w:r>
-        <w:t>I took a random subsample of 40 recipes (20 muffins and 20 cupcakes) where each variable is an ingredient (in cups per serving) and applied PCA and PLS-DA on it. I tried this with several random seeds to purposefully cherry-pick an example where PCA revealed some separation to compare the results of PCA vs PLS-DA.</w:t>
+        <w:t xml:space="preserve"> In the case that a model has poor predictive power (low Q2) it is recommended that a score plot not be shown, as even under this null scenario visible separation is shown, and this is misleading.</w:t>
       </w:r>
     </w:p>
     <w:p>
@@ -938,38 +1021,45 @@
         <w:spacing w:line="360" w:lineRule="auto"/>
       </w:pPr>
       <w:r>
-        <w:t>I should also do PLS regression on calories per serving and include that instead or in addition to the cupcakes vs. muffins plots.</w:t>
-      </w:r>
-    </w:p>
-    <w:p>
-      <w:pPr>
-        <w:pStyle w:val="Heading1"/>
-      </w:pPr>
-      <w:bookmarkStart w:id="12" w:name="results"/>
-      <w:bookmarkEnd w:id="12"/>
-      <w:r>
-        <w:t>Results</w:t>
-      </w:r>
-      <w:r>
-        <w:t xml:space="preserve"> and Discussion</w:t>
-      </w:r>
-    </w:p>
-    <w:p>
-      <w:pPr>
-        <w:pStyle w:val="Heading2"/>
-      </w:pPr>
-      <w:bookmarkStart w:id="13" w:name="simulated-data-set"/>
-      <w:bookmarkEnd w:id="13"/>
-      <w:r>
-        <w:t>Simulated data set</w:t>
-      </w:r>
-    </w:p>
-    <w:p>
-      <w:pPr>
-        <w:pStyle w:val="Heading4"/>
-      </w:pPr>
-      <w:r>
-        <w:t>Finding group separation</w:t>
+        <w:t>Under the control scenario, both PCA and PLS-DA show significant separation between groups.  In PCA, there is separation between groups along PC1.  For PLS-DA, both</w:t>
+      </w:r>
+      <w:r>
+        <w:t xml:space="preserve"> mean</w:t>
+      </w:r>
+      <w:r>
+        <w:t xml:space="preserve"> R2Y and </w:t>
+      </w:r>
+      <w:r>
+        <w:t xml:space="preserve">mean </w:t>
+      </w:r>
+      <w:r>
+        <w:t>Q2 are high (</w:t>
+      </w:r>
+      <w:r>
+        <w:t>0.835 ± 0.061</w:t>
+      </w:r>
+      <w:r>
+        <w:t xml:space="preserve"> and 0.7</w:t>
+      </w:r>
+      <w:r>
+        <w:t>52 ± 0.072</w:t>
+      </w:r>
+      <w:r>
+        <w:t>, respectively), and permutation testing is highly significant (</w:t>
+      </w:r>
+      <w:commentRangeStart w:id="13"/>
+      <w:r>
+        <w:t>p = 0.002</w:t>
+      </w:r>
+      <w:commentRangeEnd w:id="13"/>
+      <w:r>
+        <w:rPr>
+          <w:rStyle w:val="CommentReference"/>
+        </w:rPr>
+        <w:commentReference w:id="13"/>
+      </w:r>
+      <w:r>
+        <w:t>).  Because the discriminating variables are also the variables that contribute the most to overall covariation in the dataset, PCA and PLS-DA are nearly equivalent, despite answering slightly different questions.</w:t>
       </w:r>
     </w:p>
     <w:p>
@@ -978,26 +1068,33 @@
         <w:spacing w:line="360" w:lineRule="auto"/>
       </w:pPr>
       <w:r>
-        <w:t>Under the null scenario, both PCA and PLS-DA</w:t>
-      </w:r>
-      <w:r>
-        <w:t xml:space="preserve"> are expected to find no separation</w:t>
-      </w:r>
-      <w:r>
-        <w:t xml:space="preserve"> between groups.  This is evident for the PCA due to the lack of separation in the score plot (Fig 1</w:t>
-      </w:r>
-      <w:r>
-        <w:t>. B</w:t>
-      </w:r>
-      <w:r>
-        <w:t>)</w:t>
-      </w:r>
-      <w:r>
-        <w:t>.  For PLS-DA, the lack of separation is evident from the low R^2 value and especially from the low Q^2 value (</w:t>
+        <w:lastRenderedPageBreak/>
+        <w:t>In the needle in a haystack scenario, PCA performs poorly, while PLS-DA is able to find strong separation between groups.  This is because the variables that contribute to differences between the groups are not contributing greatly to the overall covariation in the data.  PCA picks up on the covariation</w:t>
+      </w:r>
+      <w:r>
+        <w:t xml:space="preserve"> while PLS-DA picks up on the discriminating variables.  There is poor separation in the PCA score plot (Fig 1H) while PLS-DA still shows strong separation (Fig 1I) and has a very high </w:t>
+      </w:r>
+      <w:r>
+        <w:t xml:space="preserve">mean </w:t>
+      </w:r>
+      <w:r>
+        <w:t>R2 and Q2 (0.</w:t>
+      </w:r>
+      <w:r>
+        <w:t>906 ± 0.046</w:t>
+      </w:r>
+      <w:r>
+        <w:t xml:space="preserve"> and 0.</w:t>
+      </w:r>
+      <w:r>
+        <w:t>709 ± 0.108</w:t>
+      </w:r>
+      <w:r>
+        <w:t xml:space="preserve">, respectively) and a highly significant permutation test </w:t>
       </w:r>
       <w:commentRangeStart w:id="14"/>
       <w:r>
-        <w:t>R2Y = 0.747, Q2 = 0.253</w:t>
+        <w:t>(p = 0.002).</w:t>
       </w:r>
       <w:commentRangeEnd w:id="14"/>
       <w:r>
@@ -1005,46 +1102,6 @@
           <w:rStyle w:val="CommentReference"/>
         </w:rPr>
         <w:commentReference w:id="14"/>
-      </w:r>
-      <w:r>
-        <w:t>)</w:t>
-      </w:r>
-      <w:r>
-        <w:t>.</w:t>
-      </w:r>
-      <w:r>
-        <w:t xml:space="preserve"> However,</w:t>
-      </w:r>
-      <w:r>
-        <w:t xml:space="preserve"> there is still visible separation between groups in the score plot, and the permutation test is marginally significant (p = 0.047).  It is important to note that even under a scenario of completely random data, PLS-DA score plots will often show visual separation between groups.  It is therefore of the upmost importance to perform cross-validation…{explain what q2 means}.</w:t>
-      </w:r>
-      <w:r>
-        <w:t xml:space="preserve"> </w:t>
-      </w:r>
-      <w:r>
-        <w:t xml:space="preserve"> In the case that a model has poor predictive power (low Q2) it is recommended that a score plot not be shown, as even under this null scenario visible separation is shown, and this is misleading.</w:t>
-      </w:r>
-    </w:p>
-    <w:p>
-      <w:pPr>
-        <w:pStyle w:val="BodyText"/>
-        <w:spacing w:line="360" w:lineRule="auto"/>
-      </w:pPr>
-      <w:r>
-        <w:lastRenderedPageBreak/>
-        <w:t>Under the control scenario, both PCA and PLS-DA show significant separation between groups.  In PCA, there is separation between groups along PC1.  For PLS-DA, both R2Y and Q2 are high (0.947 and 0.737, respectively), and permutation testing is highly significant (p = 0.002).  Because the discriminating variables are also the variables that contribute the most to overall covariation in the dataset, PCA and PLS-DA are nearly equivalent, despite answering slightly different questions.</w:t>
-      </w:r>
-    </w:p>
-    <w:p>
-      <w:pPr>
-        <w:pStyle w:val="BodyText"/>
-        <w:spacing w:line="360" w:lineRule="auto"/>
-      </w:pPr>
-      <w:r>
-        <w:t>In the needle in a haystack scenario, PCA performs poorly, while PLS-DA is able to find strong separation between groups.  This is because the variables that contribute to differences between the groups are not contributing greatly to the overall covariation in the data.  PCA picks up on the covariation</w:t>
-      </w:r>
-      <w:r>
-        <w:t xml:space="preserve"> while PLS-DA picks up on the discriminating variables.  There is poor separation in the PCA score plot (Fig 1H) while PLS-DA still shows strong separation (Fig 1I) and has a very high R2 and Q2 (0.936 and 0.825, respectively) and a highly significant permutation test (p = 0.002).</w:t>
       </w:r>
     </w:p>
     <w:p>
@@ -1136,7 +1193,11 @@
         </w:numPr>
       </w:pPr>
       <w:r>
-        <w:t>Other statistical methods that use F-tests (PERMANOVA, RDA, PC-ANOVA) are not going to work well if there is a lot of covariation in the data set that is NOT related to the dependent variable.  PLS-DA seems relatively un-phased by this situation and can still find the variables that contribute to group differences</w:t>
+        <w:t xml:space="preserve">Other statistical methods that use F-tests (PERMANOVA, RDA, PC-ANOVA) are not going to work well if there is a lot of covariation in the data set that is NOT related to </w:t>
+      </w:r>
+      <w:r>
+        <w:lastRenderedPageBreak/>
+        <w:t>the dependent variable.  PLS-DA seems relatively un-phased by this situation and can still find the variables that contribute to group differences</w:t>
       </w:r>
     </w:p>
     <w:p>
@@ -1280,7 +1341,6 @@
         <w:pStyle w:val="Caption"/>
       </w:pPr>
       <w:r>
-        <w:lastRenderedPageBreak/>
         <w:t>Figure 1: Multivariate analysis of simulated data with random group assignment (A, B</w:t>
       </w:r>
       <w:r>
@@ -1349,7 +1409,11 @@
         <w:spacing w:line="360" w:lineRule="auto"/>
       </w:pPr>
       <w:r>
-        <w:t xml:space="preserve">The addition of 5 discriminating variables has a negligible effect on the PCA. There is still essentially no separation between the two groups along either PC1 or PC2. However, the effect of these discriminating variables on the PLS-DA is apparent both in the visual separation between groups as well as the </w:t>
+        <w:t xml:space="preserve">The addition of 5 discriminating variables has a negligible effect on the PCA. There is still essentially no separation between the two groups along either PC1 or PC2. However, the </w:t>
+      </w:r>
+      <w:r>
+        <w:lastRenderedPageBreak/>
+        <w:t xml:space="preserve">effect of these discriminating variables on the PLS-DA is apparent both in the visual separation between groups as well as the </w:t>
       </w:r>
       <m:oMath>
         <m:sSup>
@@ -1615,8 +1679,8 @@
       <w:pPr>
         <w:pStyle w:val="Heading2"/>
       </w:pPr>
-      <w:bookmarkStart w:id="15" w:name="cupcakes-vs.muffins"/>
-      <w:bookmarkEnd w:id="15"/>
+      <w:bookmarkStart w:id="16" w:name="cupcakes-vs.muffins"/>
+      <w:bookmarkEnd w:id="16"/>
       <w:r>
         <w:t>Cupcakes vs. Muffins</w:t>
       </w:r>
@@ -1680,19 +1744,19 @@
       <w:r>
         <w:t xml:space="preserve">Figure 2: PCA (A) and </w:t>
       </w:r>
-      <w:commentRangeStart w:id="16"/>
+      <w:commentRangeStart w:id="17"/>
       <w:r>
         <w:t>O</w:t>
       </w:r>
       <w:r>
         <w:t xml:space="preserve">PLS-DA </w:t>
       </w:r>
-      <w:commentRangeEnd w:id="16"/>
+      <w:commentRangeEnd w:id="17"/>
       <w:r>
         <w:rPr>
           <w:rStyle w:val="CommentReference"/>
         </w:rPr>
-        <w:commentReference w:id="16"/>
+        <w:commentReference w:id="17"/>
       </w:r>
       <w:r>
         <w:t>(B) on 20 cupcake and 20 muffin recipes.</w:t>
@@ -1823,8 +1887,8 @@
       <w:pPr>
         <w:pStyle w:val="Heading1"/>
       </w:pPr>
-      <w:bookmarkStart w:id="17" w:name="discussion"/>
-      <w:bookmarkEnd w:id="17"/>
+      <w:bookmarkStart w:id="18" w:name="discussion"/>
+      <w:bookmarkEnd w:id="18"/>
       <w:r>
         <w:t>Discussion</w:t>
       </w:r>
@@ -2105,8 +2169,8 @@
       <w:pPr>
         <w:pStyle w:val="Heading1"/>
       </w:pPr>
-      <w:bookmarkStart w:id="18" w:name="introduction"/>
-      <w:bookmarkEnd w:id="18"/>
+      <w:bookmarkStart w:id="19" w:name="introduction"/>
+      <w:bookmarkEnd w:id="19"/>
       <w:r>
         <w:t xml:space="preserve">Questions I have (that I should find answers for) </w:t>
       </w:r>
@@ -2718,16 +2782,16 @@
       <w:r>
         <w:t xml:space="preserve">PCA is an extremely common multivariate analysis technique for dealing with large dimensional ecological data.  It aims to describe the (co)variation in the data with fewer axes than there are variables (dimensionality reduction) and is often used to visualize patterns of variation.  </w:t>
       </w:r>
-      <w:commentRangeStart w:id="19"/>
+      <w:commentRangeStart w:id="20"/>
       <w:r>
         <w:t>However, PCA is an unsupervised technique, that is, it is agnostic to any grouping or treatment</w:t>
       </w:r>
-      <w:commentRangeEnd w:id="19"/>
+      <w:commentRangeEnd w:id="20"/>
       <w:r>
         <w:rPr>
           <w:rStyle w:val="CommentReference"/>
         </w:rPr>
-        <w:commentReference w:id="19"/>
+        <w:commentReference w:id="20"/>
       </w:r>
       <w:r>
         <w:t xml:space="preserve">.  Unsupervised analyses are well suited to describing patterns of co-variation. For example the leaf economics spectrum (LES) is a principal component axis that describes [___%] of the variation in a set of plant traits and can be interpreted as a continuum from a resource acquisitive strategy to a resource conservative strategy </w:t>
@@ -2856,16 +2920,16 @@
       <w:r>
         <w:t xml:space="preserve">Multivariate </w:t>
       </w:r>
-      <w:commentRangeStart w:id="20"/>
+      <w:commentRangeStart w:id="21"/>
       <w:r>
         <w:t>data can be analyzed in two fundamentally different ways—unsupervised, and supervised analyses</w:t>
       </w:r>
-      <w:commentRangeEnd w:id="20"/>
+      <w:commentRangeEnd w:id="21"/>
       <w:r>
         <w:rPr>
           <w:rStyle w:val="CommentReference"/>
         </w:rPr>
-        <w:commentReference w:id="20"/>
+        <w:commentReference w:id="21"/>
       </w:r>
       <w:r>
         <w:t xml:space="preserve">.  Unsupervised analyses describe patterns in the data and are often used in more descriptive studies.  For example, principal component analysis is a widely used unsupervised technique that describes the covariation among variables by creating new axes that represent linear combinations of variables.  These axes can sometimes be thought of as “latent variables”. For example the leaf economics spectrum (LES) is a </w:t>
@@ -2951,7 +3015,7 @@
       <w:r>
         <w:t xml:space="preserve"> in a two-dimensional plot of new, latent variable axes. </w:t>
       </w:r>
-      <w:commentRangeStart w:id="21"/>
+      <w:commentRangeStart w:id="22"/>
       <w:r>
         <w:t xml:space="preserve">To derive some p-value to report, researchers may perform some kind of univariate hypothesis testing on the values of the </w:t>
       </w:r>
@@ -2963,12 +3027,12 @@
       <w:r>
         <w:t xml:space="preserve"> along these new latent variables (e.g. PC axis scores).</w:t>
       </w:r>
-      <w:commentRangeEnd w:id="21"/>
+      <w:commentRangeEnd w:id="22"/>
       <w:r>
         <w:rPr>
           <w:rStyle w:val="CommentReference"/>
         </w:rPr>
-        <w:commentReference w:id="21"/>
+        <w:commentReference w:id="22"/>
       </w:r>
       <w:r>
         <w:t xml:space="preserve"> This can result in complicated interpretation of </w:t>
@@ -3151,7 +3215,7 @@
       </w:r>
     </w:p>
   </w:comment>
-  <w:comment w:id="7" w:author="Scott, Eric R. [2]" w:date="2018-11-20T10:06:00Z" w:initials="SER">
+  <w:comment w:id="6" w:author="Scott, Eric R. [2]" w:date="2018-11-20T10:06:00Z" w:initials="SER">
     <w:p>
       <w:pPr>
         <w:pStyle w:val="CommentText"/>
@@ -3176,7 +3240,7 @@
       </w:r>
     </w:p>
   </w:comment>
-  <w:comment w:id="8" w:author="Scott, Eric R. [2]" w:date="2019-01-15T13:48:00Z" w:initials="SER">
+  <w:comment w:id="7" w:author="Scott, Eric R. [2]" w:date="2019-01-15T13:48:00Z" w:initials="SER">
     <w:p>
       <w:pPr>
         <w:pStyle w:val="CommentText"/>
@@ -3192,7 +3256,7 @@
       </w:r>
     </w:p>
   </w:comment>
-  <w:comment w:id="9" w:author="Scott, Eric R. [2]" w:date="2019-01-15T13:59:00Z" w:initials="SER">
+  <w:comment w:id="8" w:author="Scott, Eric R. [2]" w:date="2019-01-15T13:59:00Z" w:initials="SER">
     <w:p>
       <w:pPr>
         <w:pStyle w:val="CommentText"/>
@@ -3208,7 +3272,7 @@
       </w:r>
     </w:p>
   </w:comment>
-  <w:comment w:id="10" w:author="Scott, Eric R. [2]" w:date="2019-01-15T14:01:00Z" w:initials="SER">
+  <w:comment w:id="12" w:author="Scott, Eric R. [2]" w:date="2019-02-01T14:24:00Z" w:initials="SER">
     <w:p>
       <w:pPr>
         <w:pStyle w:val="CommentText"/>
@@ -3220,11 +3284,16 @@
         <w:annotationRef/>
       </w:r>
       <w:r>
-        <w:t>Double-check this.</w:t>
-      </w:r>
+        <w:t xml:space="preserve">Change to mean ± </w:t>
+      </w:r>
+      <w:proofErr w:type="spellStart"/>
+      <w:r>
+        <w:t>sd</w:t>
+      </w:r>
+      <w:proofErr w:type="spellEnd"/>
     </w:p>
   </w:comment>
-  <w:comment w:id="14" w:author="Scott, Eric R. [2]" w:date="2019-01-15T14:29:00Z" w:initials="SER">
+  <w:comment w:id="13" w:author="Scott, Eric R. [2]" w:date="2019-02-01T14:25:00Z" w:initials="SER">
     <w:p>
       <w:pPr>
         <w:pStyle w:val="CommentText"/>
@@ -3236,11 +3305,16 @@
         <w:annotationRef/>
       </w:r>
       <w:r>
-        <w:t>Report means and standard deviations here, since you have 100 datasets</w:t>
-      </w:r>
+        <w:t xml:space="preserve">Switch to mean ± </w:t>
+      </w:r>
+      <w:proofErr w:type="spellStart"/>
+      <w:r>
+        <w:t>sd</w:t>
+      </w:r>
+      <w:proofErr w:type="spellEnd"/>
     </w:p>
   </w:comment>
-  <w:comment w:id="16" w:author="Scott, Eric R." w:date="2018-05-29T16:27:00Z" w:initials="SER">
+  <w:comment w:id="14" w:author="Scott, Eric R. [2]" w:date="2019-02-01T14:31:00Z" w:initials="SER">
     <w:p>
       <w:pPr>
         <w:pStyle w:val="CommentText"/>
@@ -3252,6 +3326,32 @@
         <w:annotationRef/>
       </w:r>
       <w:r>
+        <w:t xml:space="preserve">Switch to mean ± </w:t>
+      </w:r>
+      <w:proofErr w:type="spellStart"/>
+      <w:r>
+        <w:t>sd</w:t>
+      </w:r>
+      <w:proofErr w:type="spellEnd"/>
+      <w:r>
+        <w:t xml:space="preserve"> </w:t>
+      </w:r>
+      <w:bookmarkStart w:id="15" w:name="_GoBack"/>
+      <w:bookmarkEnd w:id="15"/>
+    </w:p>
+  </w:comment>
+  <w:comment w:id="17" w:author="Scott, Eric R." w:date="2018-05-29T16:27:00Z" w:initials="SER">
+    <w:p>
+      <w:pPr>
+        <w:pStyle w:val="CommentText"/>
+      </w:pPr>
+      <w:r>
+        <w:rPr>
+          <w:rStyle w:val="CommentReference"/>
+        </w:rPr>
+        <w:annotationRef/>
+      </w:r>
+      <w:r>
         <w:t>For these data I used OPLS-DA because only one PLS-DA axis was significant.  Because I can’t really create a compelling plot in 1 dimension</w:t>
       </w:r>
       <w:r>
@@ -3259,7 +3359,7 @@
       </w:r>
     </w:p>
   </w:comment>
-  <w:comment w:id="19" w:author="Scott, Eric R." w:date="2018-08-02T10:11:00Z" w:initials="SER">
+  <w:comment w:id="20" w:author="Scott, Eric R." w:date="2018-08-02T10:11:00Z" w:initials="SER">
     <w:p>
       <w:pPr>
         <w:pStyle w:val="CommentText"/>
@@ -3288,7 +3388,7 @@
       </w:r>
     </w:p>
   </w:comment>
-  <w:comment w:id="20" w:author="Scott, Eric R." w:date="2018-07-28T19:18:00Z" w:initials="SER">
+  <w:comment w:id="21" w:author="Scott, Eric R." w:date="2018-07-28T19:18:00Z" w:initials="SER">
     <w:p>
       <w:pPr>
         <w:pStyle w:val="CommentText"/>
@@ -3304,7 +3404,7 @@
       </w:r>
     </w:p>
   </w:comment>
-  <w:comment w:id="21" w:author="Scott, Eric R." w:date="2018-07-15T11:32:00Z" w:initials="SER">
+  <w:comment w:id="22" w:author="Scott, Eric R." w:date="2018-07-15T11:32:00Z" w:initials="SER">
     <w:p>
       <w:pPr>
         <w:pStyle w:val="CommentText"/>
@@ -3330,8 +3430,9 @@
   <w15:commentEx w15:paraId="36A9CB26" w15:done="0"/>
   <w15:commentEx w15:paraId="019F5155" w15:done="0"/>
   <w15:commentEx w15:paraId="02E003A7" w15:done="0"/>
-  <w15:commentEx w15:paraId="51A029AD" w15:done="0"/>
-  <w15:commentEx w15:paraId="7EDBD5A1" w15:done="0"/>
+  <w15:commentEx w15:paraId="23C6D3AD" w15:done="0"/>
+  <w15:commentEx w15:paraId="02180EE5" w15:done="0"/>
+  <w15:commentEx w15:paraId="14CC524C" w15:done="0"/>
   <w15:commentEx w15:paraId="0C01FD1A" w15:done="0"/>
   <w15:commentEx w15:paraId="32F68CA9" w15:done="0"/>
   <w15:commentEx w15:paraId="377EFFB8" w15:done="0"/>
@@ -3346,8 +3447,9 @@
   <w16cid:commentId w16cid:paraId="36A9CB26" w16cid:durableId="1F9E5B3E"/>
   <w16cid:commentId w16cid:paraId="019F5155" w16cid:durableId="1FE86316"/>
   <w16cid:commentId w16cid:paraId="02E003A7" w16cid:durableId="1FE865A8"/>
-  <w16cid:commentId w16cid:paraId="51A029AD" w16cid:durableId="1FE86635"/>
-  <w16cid:commentId w16cid:paraId="7EDBD5A1" w16cid:durableId="1FE86CB2"/>
+  <w16cid:commentId w16cid:paraId="23C6D3AD" w16cid:durableId="1FFED508"/>
+  <w16cid:commentId w16cid:paraId="02180EE5" w16cid:durableId="1FFED55D"/>
+  <w16cid:commentId w16cid:paraId="14CC524C" w16cid:durableId="1FFED6AB"/>
   <w16cid:commentId w16cid:paraId="0C01FD1A" w16cid:durableId="1EB7FDDD"/>
   <w16cid:commentId w16cid:paraId="32F68CA9" w16cid:durableId="1F0D573E"/>
   <w16cid:commentId w16cid:paraId="377EFFB8" w16cid:durableId="1F074021"/>
@@ -6111,7 +6213,7 @@
 </file>
 
 <file path=customXml/itemProps1.xml><?xml version="1.0" encoding="utf-8"?>
-<ds:datastoreItem xmlns:ds="http://schemas.openxmlformats.org/officeDocument/2006/customXml" ds:itemID="{7F925528-90C5-EA46-92E4-922BA1E68B2D}">
+<ds:datastoreItem xmlns:ds="http://schemas.openxmlformats.org/officeDocument/2006/customXml" ds:itemID="{B5BD2EFD-CB88-E449-B16C-F89F37B098A8}">
   <ds:schemaRefs>
     <ds:schemaRef ds:uri="http://schemas.openxmlformats.org/officeDocument/2006/bibliography"/>
   </ds:schemaRefs>

</xml_diff>

<commit_message>
worked on results some more
</commit_message>
<xml_diff>
--- a/manuscript/PLS initial rough draft.docx
+++ b/manuscript/PLS initial rough draft.docx
@@ -846,10 +846,7 @@
         <w:t>accuracy while a kappa of 0 indicates important variables are selected no better than by chance.  A negative kappa indicates that selection of important variables is worse than chance.</w:t>
       </w:r>
       <w:r>
-        <w:t xml:space="preserve"> </w:t>
-      </w:r>
-      <w:r>
-        <w:t xml:space="preserve">See supplemental files for reproducible R </w:t>
+        <w:t xml:space="preserve"> See supplemental files for reproducible R </w:t>
       </w:r>
       <w:proofErr w:type="gramStart"/>
       <w:r>
@@ -913,263 +910,12 @@
     </w:p>
     <w:p>
       <w:pPr>
-        <w:pStyle w:val="Heading2"/>
+        <w:pStyle w:val="Heading4"/>
       </w:pPr>
       <w:bookmarkStart w:id="11" w:name="simulated-data-set"/>
       <w:bookmarkEnd w:id="11"/>
       <w:r>
-        <w:t>Simulated data set</w:t>
-      </w:r>
-    </w:p>
-    <w:p>
-      <w:pPr>
-        <w:pStyle w:val="Heading4"/>
-      </w:pPr>
-      <w:r>
-        <w:t>Finding group separation</w:t>
-      </w:r>
-    </w:p>
-    <w:p>
-      <w:pPr>
-        <w:pStyle w:val="BodyText"/>
-        <w:spacing w:line="360" w:lineRule="auto"/>
-      </w:pPr>
-      <w:r>
-        <w:t>Under the null scenario, both PCA and PLS-DA</w:t>
-      </w:r>
-      <w:r>
-        <w:t xml:space="preserve"> are expected to find no separation</w:t>
-      </w:r>
-      <w:r>
-        <w:t xml:space="preserve"> between groups.  This is evident for the PCA due to the lack of separation in the score plot (Fig 1</w:t>
-      </w:r>
-      <w:r>
-        <w:t>. B</w:t>
-      </w:r>
-      <w:r>
-        <w:t>)</w:t>
-      </w:r>
-      <w:r>
-        <w:t>.  For PLS-DA, the lack of separation is evident from the low R^2 value</w:t>
-      </w:r>
-      <w:r>
-        <w:t>s</w:t>
-      </w:r>
-      <w:r>
-        <w:t xml:space="preserve"> and especially from the low Q^2 value</w:t>
-      </w:r>
-      <w:r>
-        <w:t>s</w:t>
-      </w:r>
-      <w:r>
-        <w:t xml:space="preserve"> (</w:t>
-      </w:r>
-      <w:r>
-        <w:t xml:space="preserve">mean </w:t>
-      </w:r>
-      <w:r>
-        <w:t xml:space="preserve">R2Y = </w:t>
-      </w:r>
-      <w:r>
-        <w:t>0.577 ± 0.171</w:t>
-      </w:r>
-      <w:r>
-        <w:t xml:space="preserve">, </w:t>
-      </w:r>
-      <w:r>
-        <w:t xml:space="preserve">mean </w:t>
-      </w:r>
-      <w:r>
-        <w:t>Q2 = 0.2</w:t>
-      </w:r>
-      <w:r>
-        <w:t>19 ± 0.148)</w:t>
-      </w:r>
-      <w:r>
-        <w:t>.</w:t>
-      </w:r>
-      <w:r>
-        <w:t xml:space="preserve"> However,</w:t>
-      </w:r>
-      <w:r>
-        <w:t xml:space="preserve"> there is still visible separation between groups in the score plot, and the permutation test is marginally significant </w:t>
-      </w:r>
-      <w:commentRangeStart w:id="12"/>
-      <w:r>
-        <w:t xml:space="preserve">(p = 0.047).  </w:t>
-      </w:r>
-      <w:commentRangeEnd w:id="12"/>
-      <w:r>
-        <w:rPr>
-          <w:rStyle w:val="CommentReference"/>
-        </w:rPr>
-        <w:commentReference w:id="12"/>
-      </w:r>
-      <w:r>
-        <w:t>It is important to note that even under a scenario of completely random data, PLS-DA score plots will often show visual separation between groups.  It is therefore of the upmost importance to perform cross-validation…{explain what q2 means}.</w:t>
-      </w:r>
-      <w:r>
-        <w:t xml:space="preserve"> </w:t>
-      </w:r>
-      <w:r>
-        <w:t xml:space="preserve"> In the case that a model has poor predictive power (low Q2) it is recommended that a score plot not be shown, as even under this null scenario visible separation is shown, and this is misleading.</w:t>
-      </w:r>
-    </w:p>
-    <w:p>
-      <w:pPr>
-        <w:pStyle w:val="BodyText"/>
-        <w:spacing w:line="360" w:lineRule="auto"/>
-      </w:pPr>
-      <w:r>
-        <w:t>Under the control scenario, both PCA and PLS-DA show significant separation between groups.  In PCA, there is separation between groups along PC1.  For PLS-DA, both</w:t>
-      </w:r>
-      <w:r>
-        <w:t xml:space="preserve"> mean</w:t>
-      </w:r>
-      <w:r>
-        <w:t xml:space="preserve"> R2Y and </w:t>
-      </w:r>
-      <w:r>
-        <w:t xml:space="preserve">mean </w:t>
-      </w:r>
-      <w:r>
-        <w:t>Q2 are high (</w:t>
-      </w:r>
-      <w:r>
-        <w:t>0.835 ± 0.061</w:t>
-      </w:r>
-      <w:r>
-        <w:t xml:space="preserve"> and 0.7</w:t>
-      </w:r>
-      <w:r>
-        <w:t>52 ± 0.072</w:t>
-      </w:r>
-      <w:r>
-        <w:t>, respectively), and permutation testing is highly significant (</w:t>
-      </w:r>
-      <w:commentRangeStart w:id="13"/>
-      <w:r>
-        <w:t>p = 0.002</w:t>
-      </w:r>
-      <w:commentRangeEnd w:id="13"/>
-      <w:r>
-        <w:rPr>
-          <w:rStyle w:val="CommentReference"/>
-        </w:rPr>
-        <w:commentReference w:id="13"/>
-      </w:r>
-      <w:r>
-        <w:t>).  Because the discriminating variables are also the variables that contribute the most to overall covariation in the dataset, PCA and PLS-DA are nearly equivalent, despite answering slightly different questions.</w:t>
-      </w:r>
-    </w:p>
-    <w:p>
-      <w:pPr>
-        <w:pStyle w:val="BodyText"/>
-        <w:spacing w:line="360" w:lineRule="auto"/>
-      </w:pPr>
-      <w:r>
-        <w:lastRenderedPageBreak/>
-        <w:t>In the needle in a haystack scenario, PCA performs poorly, while PLS-DA is able to find strong separation between groups.  This is because the variables that contribute to differences between the groups are not contributing greatly to the overall covariation in the data.  PCA picks up on the covariation</w:t>
-      </w:r>
-      <w:r>
-        <w:t xml:space="preserve"> while PLS-DA picks up on the discriminating variables.  There is poor separation in the PCA score plot (Fig 1H) while PLS-DA still shows strong separation (Fig 1I) and has a very high </w:t>
-      </w:r>
-      <w:r>
-        <w:t xml:space="preserve">mean </w:t>
-      </w:r>
-      <w:r>
-        <w:t>R2 and Q2 (0.</w:t>
-      </w:r>
-      <w:r>
-        <w:t>906 ± 0.046</w:t>
-      </w:r>
-      <w:r>
-        <w:t xml:space="preserve"> and 0.</w:t>
-      </w:r>
-      <w:r>
-        <w:t>709 ± 0.108</w:t>
-      </w:r>
-      <w:r>
-        <w:t xml:space="preserve">, respectively) and a highly significant permutation test </w:t>
-      </w:r>
-      <w:commentRangeStart w:id="14"/>
-      <w:r>
-        <w:t>(p = 0.002).</w:t>
-      </w:r>
-      <w:commentRangeEnd w:id="14"/>
-      <w:r>
-        <w:rPr>
-          <w:rStyle w:val="CommentReference"/>
-        </w:rPr>
-        <w:commentReference w:id="14"/>
-      </w:r>
-    </w:p>
-    <w:p>
-      <w:pPr>
-        <w:pStyle w:val="BodyText"/>
-        <w:spacing w:line="360" w:lineRule="auto"/>
-      </w:pPr>
-      <w:r>
-        <w:t xml:space="preserve"> In our permutation testing, 82 out of 100 datasets in the null scenario had no model built by </w:t>
-      </w:r>
-      <w:proofErr w:type="spellStart"/>
-      <w:r>
-        <w:rPr>
-          <w:i/>
-        </w:rPr>
-        <w:t>opls</w:t>
-      </w:r>
-      <w:proofErr w:type="spellEnd"/>
-      <w:r>
-        <w:t xml:space="preserve">.  However, despite there being no real differences between groups in the null scenario and the PLS-DA model being non-significant, there is still </w:t>
-      </w:r>
-      <w:r>
-        <w:t xml:space="preserve">some </w:t>
-      </w:r>
-      <w:r>
-        <w:t>visual separation between the groups in the score plot (Fig 1).  Therefore, it is recommended to always include model cross validation statistics with PLS-DA score plots, and to avoid publishing score plots of non-significant PLS-DA models altogether as they can be misleading.</w:t>
-      </w:r>
-    </w:p>
-    <w:p>
-      <w:pPr>
-        <w:pStyle w:val="BodyText"/>
-      </w:pPr>
-      <w:r>
-        <w:t>Under the needle-in-a-haystack scenario, PCA still performs poorly.  There is no visible separation between groups in the score plot, and a t-test on PC1 axis scores is non-significant (t =, p = ).  PLS-DA, however, show strong support for group differences indicated by a high R2 and Q2 value and highly significant permutation test (p = 0.002). The inclusion of 5 discriminating variables greatly improved the fit of the PLS-DA model but had almost no visible effect on the PCA.  This is because the 5 discriminating variables are not the variables contributing the most to overall covariation in the data, so the PC axes are barely affected.</w:t>
-      </w:r>
-    </w:p>
-    <w:p>
-      <w:pPr>
-        <w:pStyle w:val="BodyText"/>
-      </w:pPr>
-      <w:r>
-        <w:t>Under the positive control scenario, both PCA and PLS-DA show significant separation in groups.</w:t>
-      </w:r>
-    </w:p>
-    <w:p>
-      <w:pPr>
-        <w:pStyle w:val="Heading4"/>
-      </w:pPr>
-      <w:r>
-        <w:t>Identifying important variables</w:t>
-      </w:r>
-    </w:p>
-    <w:p>
-      <w:pPr>
-        <w:pStyle w:val="BodyText"/>
-      </w:pPr>
-    </w:p>
-    <w:p>
-      <w:pPr>
-        <w:pStyle w:val="BodyText"/>
-      </w:pPr>
-    </w:p>
-    <w:p>
-      <w:pPr>
-        <w:pStyle w:val="BodyText"/>
-      </w:pPr>
-      <w:r>
-        <w:t>What I can say for almost sure:</w:t>
+        <w:t>Example analysis</w:t>
       </w:r>
     </w:p>
     <w:p>
@@ -1177,11 +923,11 @@
         <w:pStyle w:val="BodyText"/>
         <w:numPr>
           <w:ilvl w:val="0"/>
-          <w:numId w:val="18"/>
+          <w:numId w:val="21"/>
         </w:numPr>
       </w:pPr>
       <w:r>
-        <w:t xml:space="preserve">Separation in PCA space is terrible at finding a needle in a haystack.  That is, if your discriminating variables are a small proportion (or even only half) of your total variables, it does an exceptionally terrible job at detecting differences between groups.  </w:t>
+        <w:t>EDA (normality, outliers)</w:t>
       </w:r>
     </w:p>
     <w:p>
@@ -1189,15 +935,16 @@
         <w:pStyle w:val="BodyText"/>
         <w:numPr>
           <w:ilvl w:val="0"/>
-          <w:numId w:val="18"/>
+          <w:numId w:val="21"/>
         </w:numPr>
       </w:pPr>
-      <w:r>
-        <w:t xml:space="preserve">Other statistical methods that use F-tests (PERMANOVA, RDA, PC-ANOVA) are not going to work well if there is a lot of covariation in the data set that is NOT related to </w:t>
-      </w:r>
-      <w:r>
-        <w:lastRenderedPageBreak/>
-        <w:t>the dependent variable.  PLS-DA seems relatively un-phased by this situation and can still find the variables that contribute to group differences</w:t>
+      <w:proofErr w:type="gramStart"/>
+      <w:r>
+        <w:t>PLS  regression</w:t>
+      </w:r>
+      <w:proofErr w:type="gramEnd"/>
+      <w:r>
+        <w:t xml:space="preserve"> example, PLS-DA example</w:t>
       </w:r>
     </w:p>
     <w:p>
@@ -1205,50 +952,11 @@
         <w:pStyle w:val="BodyText"/>
         <w:numPr>
           <w:ilvl w:val="0"/>
-          <w:numId w:val="18"/>
+          <w:numId w:val="21"/>
         </w:numPr>
       </w:pPr>
       <w:r>
-        <w:t xml:space="preserve">Even if a PLS-DA model is </w:t>
-      </w:r>
-      <w:r>
-        <w:rPr>
-          <w:b/>
-        </w:rPr>
-        <w:t>terrible</w:t>
-      </w:r>
-      <w:r>
-        <w:t xml:space="preserve"> there </w:t>
-      </w:r>
-      <w:r>
-        <w:t>can be</w:t>
-      </w:r>
-      <w:r>
-        <w:t xml:space="preserve"> visible separation in a plot of the first two axes.  DO NOT publish PLS-DA plots if the model is not significant.  In fact, don’t publish these plots on their own at all.  They are useful as bi-plots or side-by-side with loading plots, but if all you’re trying to show is visual separation, </w:t>
-      </w:r>
-      <w:r>
-        <w:rPr>
-          <w:b/>
-        </w:rPr>
-        <w:t>don’t do it</w:t>
-      </w:r>
-      <w:r>
-        <w:t>.</w:t>
-      </w:r>
-      <w:r>
-        <w:t xml:space="preserve"> It is misleading to readers.</w:t>
-      </w:r>
-      <w:r>
-        <w:t xml:space="preserve">  </w:t>
-      </w:r>
-      <w:r>
-        <w:rPr>
-          <w:i/>
-        </w:rPr>
-        <w:t>Maybe</w:t>
-      </w:r>
-      <w:r>
-        <w:t xml:space="preserve"> they’re useful if you have more than 2 groups, so you can see that some groups are more similar to each other than others.</w:t>
+        <w:t>R2Y -&gt; Cross validation -&gt; Q2 value</w:t>
       </w:r>
     </w:p>
     <w:p>
@@ -1256,48 +964,56 @@
         <w:pStyle w:val="BodyText"/>
         <w:numPr>
           <w:ilvl w:val="0"/>
-          <w:numId w:val="18"/>
+          <w:numId w:val="21"/>
         </w:numPr>
       </w:pPr>
       <w:r>
-        <w:t xml:space="preserve">It is irresponsible to get VIP scores from a poor PLS-DA model. </w:t>
-      </w:r>
-      <w:r>
-        <w:fldChar w:fldCharType="begin" w:fldLock="1"/>
-      </w:r>
-      <w:r>
-        <w:instrText>ADDIN CSL_CITATION {"citationItems":[{"id":"ITEM-1","itemData":{"DOI":"10.1016/J.CHEMOLAB.2004.12.011","ISSN":"0169-7439","abstract":"Variable selection is one of the important practical issues for many scientific engineers. Although the PLS (partial least squares) regression combined with the VIP (variable importance in the projection) scores is often used when the multicollinearity is present among variables, there are few guidelines about its uses as well as its performance. The purpose of this paper is to explore the nature of the VIP method and to compare with other methods through computer simulation experiments. We design 108 experiments where observations are generated from true models considering four factors–the proportion of the number of relevant predictors, the magnitude of correlations between predictors, the structure of regression coefficients, and the magnitude of signal to noise. Confusion matrix is adopted to evaluate the performance of PLS, the Lasso, and stepwise method. We also discuss the proper cutoff value of the VIP method to increase its performance. Some practical hints for the use of the VIP method are given as simulation results.","author":[{"dropping-particle":"","family":"Chong","given":"Il-Gyo","non-dropping-particle":"","parse-names":false,"suffix":""},{"dropping-particle":"","family":"Jun","given":"Chi-Hyuck","non-dropping-particle":"","parse-names":false,"suffix":""}],"container-title":"Chemometrics and Intelligent Laboratory Systems","id":"ITEM-1","issue":"1-2","issued":{"date-parts":[["2005","7","28"]]},"page":"103-112","publisher":"Elsevier","title":"Performance of some variable selection methods when multicollinearity is present","type":"article-journal","volume":"78"},"uris":["http://www.mendeley.com/documents/?uuid=a1381c03-c365-3d3a-b436-a2760136a60e"]}],"mendeley":{"formattedCitation":"(Chong and Jun 2005)","plainTextFormattedCitation":"(Chong and Jun 2005)","previouslyFormattedCitation":"(Chong and Jun 2005)"},"properties":{"noteIndex":0},"schema":"https://github.com/citation-style-language/schema/raw/master/csl-citation.json"}</w:instrText>
-      </w:r>
-      <w:r>
-        <w:fldChar w:fldCharType="separate"/>
-      </w:r>
+        <w:t>Permutation test -&gt; p-value</w:t>
+      </w:r>
+    </w:p>
+    <w:p>
+      <w:pPr>
+        <w:pStyle w:val="BodyText"/>
+        <w:numPr>
+          <w:ilvl w:val="0"/>
+          <w:numId w:val="21"/>
+        </w:numPr>
+      </w:pPr>
+      <w:r>
+        <w:t>VIP scores</w:t>
+      </w:r>
+    </w:p>
+    <w:p>
+      <w:pPr>
+        <w:pStyle w:val="BodyText"/>
+        <w:numPr>
+          <w:ilvl w:val="0"/>
+          <w:numId w:val="21"/>
+        </w:numPr>
+      </w:pPr>
+      <w:r>
+        <w:t>Score and loading plot</w:t>
+      </w:r>
+    </w:p>
+    <w:p>
+      <w:pPr>
+        <w:pStyle w:val="BodyText"/>
+      </w:pPr>
+    </w:p>
+    <w:p>
+      <w:pPr>
+        <w:pStyle w:val="BodyText"/>
+      </w:pPr>
       <w:r>
         <w:rPr>
           <w:noProof/>
         </w:rPr>
-        <w:t>(Chong and Jun 2005)</w:t>
-      </w:r>
-      <w:r>
-        <w:fldChar w:fldCharType="end"/>
-      </w:r>
-      <w:r>
-        <w:t xml:space="preserve"> shows that no matter what, some VIP scores will be &gt;1, because that’s how VIP works (I think the mean VIP has to be 1 or something??). Therefore, the VIP &gt; 1 cutoff is somewhat arbitrary.  If it’s a weaker model, use a higher cutoff.</w:t>
-      </w:r>
-    </w:p>
-    <w:p>
-      <w:pPr>
-        <w:pStyle w:val="FirstParagraph"/>
-        <w:ind w:left="720"/>
-      </w:pPr>
-      <w:r>
-        <w:rPr>
-          <w:noProof/>
-        </w:rPr>
+        <w:lastRenderedPageBreak/>
         <w:drawing>
-          <wp:inline distT="0" distB="0" distL="0" distR="0" wp14:anchorId="1ED5FBEB" wp14:editId="4E0F867B">
-            <wp:extent cx="5943600" cy="3602355"/>
-            <wp:effectExtent l="0" t="0" r="0" b="4445"/>
-            <wp:docPr id="6" name="Picture 6"/>
+          <wp:inline distT="0" distB="0" distL="0" distR="0" wp14:anchorId="47C87017" wp14:editId="3762586B">
+            <wp:extent cx="5943600" cy="5403215"/>
+            <wp:effectExtent l="0" t="0" r="0" b="0"/>
+            <wp:docPr id="1" name="Picture 1"/>
             <wp:cNvGraphicFramePr>
               <a:graphicFrameLocks xmlns:a="http://schemas.openxmlformats.org/drawingml/2006/main" noChangeAspect="1"/>
             </wp:cNvGraphicFramePr>
@@ -1305,7 +1021,7 @@
               <a:graphicData uri="http://schemas.openxmlformats.org/drawingml/2006/picture">
                 <pic:pic xmlns:pic="http://schemas.openxmlformats.org/drawingml/2006/picture">
                   <pic:nvPicPr>
-                    <pic:cNvPr id="6" name="fig1.png"/>
+                    <pic:cNvPr id="1" name="fig1_new.png"/>
                     <pic:cNvPicPr/>
                   </pic:nvPicPr>
                   <pic:blipFill>
@@ -1323,7 +1039,7 @@
                   <pic:spPr>
                     <a:xfrm>
                       <a:off x="0" y="0"/>
-                      <a:ext cx="5943600" cy="3602355"/>
+                      <a:ext cx="5943600" cy="5403215"/>
                     </a:xfrm>
                     <a:prstGeom prst="rect">
                       <a:avLst/>
@@ -1341,37 +1057,63 @@
         <w:pStyle w:val="Caption"/>
       </w:pPr>
       <w:r>
-        <w:t>Figure 1: Multivariate analysis of simulated data with random group assignment (A, B</w:t>
-      </w:r>
-      <w:r>
-        <w:t>, C</w:t>
-      </w:r>
-      <w:r>
-        <w:t>) and with 5 variables generated to discriminate between groups (</w:t>
-      </w:r>
-      <w:r>
-        <w:t>D, E, F</w:t>
-      </w:r>
-      <w:r>
-        <w:t xml:space="preserve">). </w:t>
-      </w:r>
-      <w:r>
-        <w:t>A and B show correlation heatmaps of randomly generated datasets.  B and E are PCA score plots of the first two PC axes</w:t>
-      </w:r>
-      <w:r>
-        <w:t>. For PLS-DA plots</w:t>
-      </w:r>
-      <w:r>
-        <w:t xml:space="preserve"> (C, F)</w:t>
-      </w:r>
-      <w:r>
-        <w:t xml:space="preserve">, the first two predictive axes are plotted, Q2 values are calculated using 7-fold cross validation, and pQ2 is calculated with </w:t>
+        <w:t xml:space="preserve">Figure 1: </w:t>
+      </w:r>
+      <w:r>
+        <w:t>Multivariate analysis of representative datasets from three data scenarios: “null” (A, B, C), “control” (D, E, F) and “needle in a haystack” (G, H, I). The first column shows correlation heatmaps (A, D, G).  Variable names on the axes that begin with “C” were generated with a covariance of 0. 5, those that begin with “N” were generated with a covariance of 0, and those that begin with “D” were generated to have different means in the two groups. The second column shows PCA score plots (B, E, H).</w:t>
+      </w:r>
+      <w:r>
+        <w:t xml:space="preserve"> </w:t>
+      </w:r>
+      <w:r>
+        <w:t>The third column shows</w:t>
+      </w:r>
+      <w:r>
+        <w:t xml:space="preserve"> PLS-DA plots</w:t>
+      </w:r>
+      <w:r>
+        <w:t xml:space="preserve"> (C, F, I). For PLS-DA plots,</w:t>
+      </w:r>
+      <w:bookmarkStart w:id="12" w:name="_GoBack"/>
+      <w:bookmarkEnd w:id="12"/>
+      <w:r>
+        <w:t xml:space="preserve"> </w:t>
+      </w:r>
+      <w:r>
+        <w:t>the first two predictive axes are plotted, Q</w:t>
+      </w:r>
+      <w:r>
+        <w:rPr>
+          <w:vertAlign w:val="superscript"/>
+        </w:rPr>
+        <w:t>2</w:t>
+      </w:r>
+      <w:r>
+        <w:t xml:space="preserve"> values are calculated using 7-fold cross validation, and p</w:t>
+      </w:r>
+      <w:r>
+        <w:rPr>
+          <w:vertAlign w:val="subscript"/>
+        </w:rPr>
+        <w:t>Q2</w:t>
+      </w:r>
+      <w:r>
+        <w:t xml:space="preserve"> is calculated with </w:t>
       </w:r>
       <w:r>
         <w:t>5</w:t>
       </w:r>
       <w:r>
-        <w:t>00 permutations. Ellipses represent 95% confidence bounds, par</w:t>
+        <w:t>00 permutations</w:t>
+      </w:r>
+      <w:r>
+        <w:t xml:space="preserve"> </w:t>
+      </w:r>
+      <w:r>
+        <w:t>(C, F, I)</w:t>
+      </w:r>
+      <w:r>
+        <w:t>. Ellipses represent 95% confidence bounds, par</w:t>
       </w:r>
       <w:r>
         <w:t>enthetical numbers on axis labe</w:t>
@@ -1395,13 +1137,53 @@
         <w:t>C</w:t>
       </w:r>
       <w:r>
-        <w:t>, the PLS-DA is clearly not a good model due to low Q2 and a high p-value. We recommend not including a PLS-DA plot for non-significant results in a publication.</w:t>
-      </w:r>
-    </w:p>
-    <w:p>
-      <w:pPr>
-        <w:pStyle w:val="Caption"/>
-      </w:pPr>
+        <w:t>, the PLS-DA is clearly not a good model due to low Q</w:t>
+      </w:r>
+      <w:r>
+        <w:rPr>
+          <w:vertAlign w:val="superscript"/>
+        </w:rPr>
+        <w:t>2</w:t>
+      </w:r>
+      <w:r>
+        <w:t xml:space="preserve"> value</w:t>
+      </w:r>
+      <w:r>
+        <w:t>. We recommend not including a</w:t>
+      </w:r>
+      <w:r>
+        <w:t xml:space="preserve"> such</w:t>
+      </w:r>
+      <w:r>
+        <w:t xml:space="preserve"> PLS-DA </w:t>
+      </w:r>
+      <w:r>
+        <w:t xml:space="preserve">score </w:t>
+      </w:r>
+      <w:r>
+        <w:t>plot for non-significant results in a publication.</w:t>
+      </w:r>
+    </w:p>
+    <w:p>
+      <w:pPr>
+        <w:pStyle w:val="BodyText"/>
+      </w:pPr>
+    </w:p>
+    <w:p>
+      <w:pPr>
+        <w:pStyle w:val="Heading4"/>
+      </w:pPr>
+      <w:r>
+        <w:t>Examination of PLS properties or something</w:t>
+      </w:r>
+    </w:p>
+    <w:p>
+      <w:pPr>
+        <w:pStyle w:val="BodyText"/>
+      </w:pPr>
+      <w:r>
+        <w:t>PLS-DA is prone to overfitting:</w:t>
+      </w:r>
     </w:p>
     <w:p>
       <w:pPr>
@@ -1409,11 +1191,481 @@
         <w:spacing w:line="360" w:lineRule="auto"/>
       </w:pPr>
       <w:r>
-        <w:t xml:space="preserve">The addition of 5 discriminating variables has a negligible effect on the PCA. There is still essentially no separation between the two groups along either PC1 or PC2. However, the </w:t>
-      </w:r>
-      <w:r>
         <w:lastRenderedPageBreak/>
-        <w:t xml:space="preserve">effect of these discriminating variables on the PLS-DA is apparent both in the visual separation between groups as well as the </w:t>
+        <w:t>Under the null scenario, both PCA and PLS-DA</w:t>
+      </w:r>
+      <w:r>
+        <w:t xml:space="preserve"> are expected to find no separation</w:t>
+      </w:r>
+      <w:r>
+        <w:t xml:space="preserve"> between groups.  </w:t>
+      </w:r>
+      <w:r>
+        <w:t>[Sentence about how many PCAs and PLS-DAs failed]. A lack of effect of the treatment is</w:t>
+      </w:r>
+      <w:r>
+        <w:t xml:space="preserve"> evident for the PCA due to the lack of separation</w:t>
+      </w:r>
+      <w:r>
+        <w:t xml:space="preserve"> of groups</w:t>
+      </w:r>
+      <w:r>
+        <w:t xml:space="preserve"> in the score plot (Fig 1</w:t>
+      </w:r>
+      <w:r>
+        <w:t>. B</w:t>
+      </w:r>
+      <w:r>
+        <w:t>)</w:t>
+      </w:r>
+      <w:r>
+        <w:t xml:space="preserve">.  </w:t>
+      </w:r>
+      <w:r>
+        <w:t>For PLS-DA, h</w:t>
+      </w:r>
+      <w:r>
+        <w:t xml:space="preserve">owever, there is visible separation between groups in the score plot, and the permutation test is marginally significant </w:t>
+      </w:r>
+      <w:commentRangeStart w:id="13"/>
+      <w:r>
+        <w:t xml:space="preserve">(p = 0.047).  </w:t>
+      </w:r>
+      <w:commentRangeEnd w:id="13"/>
+      <w:r>
+        <w:rPr>
+          <w:rStyle w:val="CommentReference"/>
+        </w:rPr>
+        <w:commentReference w:id="13"/>
+      </w:r>
+      <w:r>
+        <w:t xml:space="preserve"> </w:t>
+      </w:r>
+      <w:r>
+        <w:t>It is important to note that even under a scenario of completely random data, PLS-DA score plots will often show visual separation between groups</w:t>
+      </w:r>
+      <w:r>
+        <w:t>, which is why cross validation is necessary</w:t>
+      </w:r>
+      <w:r>
+        <w:t>.</w:t>
+      </w:r>
+      <w:r>
+        <w:t xml:space="preserve"> </w:t>
+      </w:r>
+      <w:proofErr w:type="spellStart"/>
+      <w:r>
+        <w:t>Th</w:t>
+      </w:r>
+      <w:proofErr w:type="spellEnd"/>
+      <w:r>
+        <w:t>e PLS-DA models that were built have extremely low</w:t>
+      </w:r>
+      <w:r>
+        <w:t xml:space="preserve"> R^2 value</w:t>
+      </w:r>
+      <w:r>
+        <w:t>s</w:t>
+      </w:r>
+      <w:r>
+        <w:t xml:space="preserve"> Q^2 value</w:t>
+      </w:r>
+      <w:r>
+        <w:t>s</w:t>
+      </w:r>
+      <w:r>
+        <w:t xml:space="preserve"> (</w:t>
+      </w:r>
+      <w:r>
+        <w:t xml:space="preserve">mean </w:t>
+      </w:r>
+      <w:r>
+        <w:t xml:space="preserve">R2Y = </w:t>
+      </w:r>
+      <w:r>
+        <w:t>0.577 ± 0.171</w:t>
+      </w:r>
+      <w:r>
+        <w:t xml:space="preserve">, </w:t>
+      </w:r>
+      <w:r>
+        <w:t xml:space="preserve">mean </w:t>
+      </w:r>
+      <w:r>
+        <w:t>Q2 = 0.2</w:t>
+      </w:r>
+      <w:r>
+        <w:t>19 ± 0.148)</w:t>
+      </w:r>
+      <w:r>
+        <w:t xml:space="preserve"> which is an indicator of poor model performance</w:t>
+      </w:r>
+      <w:r>
+        <w:t>.</w:t>
+      </w:r>
+      <w:r>
+        <w:t xml:space="preserve"> </w:t>
+      </w:r>
+      <w:r>
+        <w:t xml:space="preserve"> In the case that a model has poor predictive power (low Q2) it is recommended that a score plot not be </w:t>
+      </w:r>
+      <w:r>
+        <w:t xml:space="preserve">shown, and </w:t>
+      </w:r>
+      <w:commentRangeStart w:id="14"/>
+      <w:r>
+        <w:t>no p-value reported</w:t>
+      </w:r>
+      <w:commentRangeEnd w:id="14"/>
+      <w:r>
+        <w:rPr>
+          <w:rStyle w:val="CommentReference"/>
+        </w:rPr>
+        <w:commentReference w:id="14"/>
+      </w:r>
+      <w:r>
+        <w:t>,</w:t>
+      </w:r>
+      <w:r>
+        <w:t xml:space="preserve"> as even under this null scenario visible separation is shown, and this is misleading.</w:t>
+      </w:r>
+    </w:p>
+    <w:p>
+      <w:pPr>
+        <w:pStyle w:val="BodyText"/>
+        <w:spacing w:line="360" w:lineRule="auto"/>
+      </w:pPr>
+      <w:r>
+        <w:t>PLS-DA finds obvious differences between groups as well as PCA:</w:t>
+      </w:r>
+    </w:p>
+    <w:p>
+      <w:pPr>
+        <w:pStyle w:val="BodyText"/>
+        <w:spacing w:line="360" w:lineRule="auto"/>
+      </w:pPr>
+      <w:r>
+        <w:t>Under the control scenario, both PCA and PLS-DA show significant separation between groups.  In PCA, there is separation between groups along PC1</w:t>
+      </w:r>
+      <w:r>
+        <w:t xml:space="preserve"> </w:t>
+      </w:r>
+      <w:r>
+        <w:rPr>
+          <w:highlight w:val="yellow"/>
+        </w:rPr>
+        <w:t>(Fig</w:t>
+      </w:r>
+      <w:r>
+        <w:rPr>
+          <w:highlight w:val="yellow"/>
+        </w:rPr>
+        <w:t>.</w:t>
+      </w:r>
+      <w:r>
+        <w:rPr>
+          <w:highlight w:val="yellow"/>
+        </w:rPr>
+        <w:t>?)</w:t>
+      </w:r>
+      <w:r>
+        <w:t xml:space="preserve">  For PLS-DA, both</w:t>
+      </w:r>
+      <w:r>
+        <w:t xml:space="preserve"> mean</w:t>
+      </w:r>
+      <w:r>
+        <w:t xml:space="preserve"> R2Y and </w:t>
+      </w:r>
+      <w:r>
+        <w:t xml:space="preserve">mean </w:t>
+      </w:r>
+      <w:r>
+        <w:t>Q2 are high (</w:t>
+      </w:r>
+      <w:r>
+        <w:t>0.835 ± 0.061</w:t>
+      </w:r>
+      <w:r>
+        <w:t xml:space="preserve"> and 0.7</w:t>
+      </w:r>
+      <w:r>
+        <w:t>52 ± 0.072</w:t>
+      </w:r>
+      <w:r>
+        <w:t>, respectively), and permutation testing is highly significant (</w:t>
+      </w:r>
+      <w:commentRangeStart w:id="15"/>
+      <w:r>
+        <w:t>p = 0.002</w:t>
+      </w:r>
+      <w:commentRangeEnd w:id="15"/>
+      <w:r>
+        <w:rPr>
+          <w:rStyle w:val="CommentReference"/>
+        </w:rPr>
+        <w:commentReference w:id="15"/>
+      </w:r>
+      <w:r>
+        <w:t>).  Because the discriminating variables are also the variables that contribute the most to overall covariation in the dataset, PCA and PLS-DA are nearly equivalent, despite answering slightly different questions.</w:t>
+      </w:r>
+      <w:r>
+        <w:t xml:space="preserve">  Here, PCA is answering the question “Is there a main axis of variation in the data?” and then we are able to evaluate separation along that axis visually through a score plot or statistically by doing a t-test on principal component axis scores.  PLS-DA, on the other hand, is answering the question “Is there a group of variables that explains the difference between groups?” and it answers this directly with model cross-validation scores and a p-value obtained by permutation.</w:t>
+      </w:r>
+    </w:p>
+    <w:p>
+      <w:pPr>
+        <w:pStyle w:val="BodyText"/>
+        <w:spacing w:line="360" w:lineRule="auto"/>
+      </w:pPr>
+    </w:p>
+    <w:p>
+      <w:pPr>
+        <w:pStyle w:val="BodyText"/>
+        <w:spacing w:line="360" w:lineRule="auto"/>
+      </w:pPr>
+      <w:r>
+        <w:t>PLS-DA outperforms PCA when discriminating variables aren’t responsible for the majority of covariation:</w:t>
+      </w:r>
+    </w:p>
+    <w:p>
+      <w:pPr>
+        <w:pStyle w:val="BodyText"/>
+        <w:spacing w:line="360" w:lineRule="auto"/>
+      </w:pPr>
+      <w:r>
+        <w:lastRenderedPageBreak/>
+        <w:t>For the needle in a haystack scenario, t</w:t>
+      </w:r>
+      <w:r>
+        <w:t xml:space="preserve">here is poor separation </w:t>
+      </w:r>
+      <w:r>
+        <w:t xml:space="preserve">between groups </w:t>
+      </w:r>
+      <w:r>
+        <w:t xml:space="preserve">in the PCA score plot (Fig 1H) while PLS-DA shows strong separation (Fig 1I) and has a very high </w:t>
+      </w:r>
+      <w:r>
+        <w:t xml:space="preserve">mean </w:t>
+      </w:r>
+      <w:r>
+        <w:t xml:space="preserve">R2 and Q2 </w:t>
+      </w:r>
+      <w:r>
+        <w:t xml:space="preserve">value </w:t>
+      </w:r>
+      <w:r>
+        <w:t>(0.</w:t>
+      </w:r>
+      <w:r>
+        <w:t>906 ± 0.046</w:t>
+      </w:r>
+      <w:r>
+        <w:t xml:space="preserve"> and 0.</w:t>
+      </w:r>
+      <w:r>
+        <w:t>709 ± 0.108</w:t>
+      </w:r>
+      <w:r>
+        <w:t xml:space="preserve">, respectively) and a highly significant permutation test </w:t>
+      </w:r>
+      <w:commentRangeStart w:id="16"/>
+      <w:r>
+        <w:t>(p = 0.002).</w:t>
+      </w:r>
+      <w:commentRangeEnd w:id="16"/>
+      <w:r>
+        <w:rPr>
+          <w:rStyle w:val="CommentReference"/>
+        </w:rPr>
+        <w:commentReference w:id="16"/>
+      </w:r>
+      <w:r>
+        <w:t xml:space="preserve">  </w:t>
+      </w:r>
+    </w:p>
+    <w:p>
+      <w:pPr>
+        <w:pStyle w:val="BodyText"/>
+        <w:spacing w:line="360" w:lineRule="auto"/>
+      </w:pPr>
+      <w:r>
+        <w:t xml:space="preserve">In the needle in a haystack scenario, PCA performs poorly at finding group separation, while PLS-DA is able to find strong separation between groups.  This is because the variables that contribute to differences between the groups are not contributing greatly to the overall covariation in the data.   </w:t>
+      </w:r>
+      <w:r>
+        <w:t xml:space="preserve">Again, this is by design because these methods answer different questions.  PCA is finding the main axis of variation in the data, while PLS-DA is finding variables that co-vary with group membership. </w:t>
+      </w:r>
+      <w:r>
+        <w:t xml:space="preserve">It’s also worth noting that even though </w:t>
+      </w:r>
+      <w:proofErr w:type="gramStart"/>
+      <w:r>
+        <w:t>only  5</w:t>
+      </w:r>
+      <w:proofErr w:type="gramEnd"/>
+      <w:r>
+        <w:t xml:space="preserve"> variables contributed to discrimination between groups</w:t>
+      </w:r>
+      <w:r>
+        <w:t>,  the first predictive axis of the PLS-DA explains roughly 25% of the variation in the data</w:t>
+      </w:r>
+    </w:p>
+    <w:p>
+      <w:pPr>
+        <w:pStyle w:val="Heading4"/>
+      </w:pPr>
+      <w:r>
+        <w:t xml:space="preserve"> </w:t>
+      </w:r>
+      <w:r>
+        <w:t>Identifying important variables</w:t>
+      </w:r>
+    </w:p>
+    <w:p>
+      <w:pPr>
+        <w:pStyle w:val="BodyText"/>
+      </w:pPr>
+    </w:p>
+    <w:p>
+      <w:pPr>
+        <w:pStyle w:val="BodyText"/>
+      </w:pPr>
+    </w:p>
+    <w:p>
+      <w:pPr>
+        <w:pStyle w:val="BodyText"/>
+      </w:pPr>
+      <w:r>
+        <w:t>What I can say for almost sure:</w:t>
+      </w:r>
+    </w:p>
+    <w:p>
+      <w:pPr>
+        <w:pStyle w:val="BodyText"/>
+        <w:numPr>
+          <w:ilvl w:val="0"/>
+          <w:numId w:val="18"/>
+        </w:numPr>
+      </w:pPr>
+      <w:r>
+        <w:t xml:space="preserve">Separation in PCA space is terrible at finding a needle in a haystack.  That is, if your discriminating variables are a small proportion (or even only half) of your total variables, it does an exceptionally terrible job at detecting differences between groups.  </w:t>
+      </w:r>
+    </w:p>
+    <w:p>
+      <w:pPr>
+        <w:pStyle w:val="BodyText"/>
+        <w:numPr>
+          <w:ilvl w:val="0"/>
+          <w:numId w:val="18"/>
+        </w:numPr>
+      </w:pPr>
+      <w:r>
+        <w:t>Other statistical methods that use F-tests (PERMANOVA, RDA, PC-ANOVA) are not going to work well if there is a lot of covariation in the data set that is NOT related to the dependent variable.  PLS-DA seems relatively un-phased by this situation and can still find the variables that contribute to group differences</w:t>
+      </w:r>
+    </w:p>
+    <w:p>
+      <w:pPr>
+        <w:pStyle w:val="BodyText"/>
+        <w:numPr>
+          <w:ilvl w:val="0"/>
+          <w:numId w:val="18"/>
+        </w:numPr>
+      </w:pPr>
+      <w:r>
+        <w:t xml:space="preserve">Even if a PLS-DA model is </w:t>
+      </w:r>
+      <w:r>
+        <w:rPr>
+          <w:b/>
+        </w:rPr>
+        <w:t>terrible</w:t>
+      </w:r>
+      <w:r>
+        <w:t xml:space="preserve"> there </w:t>
+      </w:r>
+      <w:r>
+        <w:t>can be</w:t>
+      </w:r>
+      <w:r>
+        <w:t xml:space="preserve"> visible separation in a plot of the first two axes.  DO NOT publish PLS-DA plots if the model is not significant.  In fact, don’t publish these plots on their own at all.  They are useful as bi-plots or side-by-side with loading plots, but if all you’re trying to show is visual separation, </w:t>
+      </w:r>
+      <w:r>
+        <w:rPr>
+          <w:b/>
+        </w:rPr>
+        <w:t>don’t do it</w:t>
+      </w:r>
+      <w:r>
+        <w:t>.</w:t>
+      </w:r>
+      <w:r>
+        <w:t xml:space="preserve"> It is misleading to readers.</w:t>
+      </w:r>
+      <w:r>
+        <w:t xml:space="preserve">  </w:t>
+      </w:r>
+      <w:r>
+        <w:rPr>
+          <w:i/>
+        </w:rPr>
+        <w:t>Maybe</w:t>
+      </w:r>
+      <w:r>
+        <w:t xml:space="preserve"> they’re useful if you have more than 2 groups, so you can see that some groups are more similar to each other than others.</w:t>
+      </w:r>
+    </w:p>
+    <w:p>
+      <w:pPr>
+        <w:pStyle w:val="BodyText"/>
+        <w:numPr>
+          <w:ilvl w:val="0"/>
+          <w:numId w:val="18"/>
+        </w:numPr>
+      </w:pPr>
+      <w:r>
+        <w:t xml:space="preserve">It is irresponsible to get VIP scores from a poor PLS-DA model. </w:t>
+      </w:r>
+      <w:r>
+        <w:fldChar w:fldCharType="begin" w:fldLock="1"/>
+      </w:r>
+      <w:r>
+        <w:instrText>ADDIN CSL_CITATION {"citationItems":[{"id":"ITEM-1","itemData":{"DOI":"10.1016/J.CHEMOLAB.2004.12.011","ISSN":"0169-7439","abstract":"Variable selection is one of the important practical issues for many scientific engineers. Although the PLS (partial least squares) regression combined with the VIP (variable importance in the projection) scores is often used when the multicollinearity is present among variables, there are few guidelines about its uses as well as its performance. The purpose of this paper is to explore the nature of the VIP method and to compare with other methods through computer simulation experiments. We design 108 experiments where observations are generated from true models considering four factors–the proportion of the number of relevant predictors, the magnitude of correlations between predictors, the structure of regression coefficients, and the magnitude of signal to noise. Confusion matrix is adopted to evaluate the performance of PLS, the Lasso, and stepwise method. We also discuss the proper cutoff value of the VIP method to increase its performance. Some practical hints for the use of the VIP method are given as simulation results.","author":[{"dropping-particle":"","family":"Chong","given":"Il-Gyo","non-dropping-particle":"","parse-names":false,"suffix":""},{"dropping-particle":"","family":"Jun","given":"Chi-Hyuck","non-dropping-particle":"","parse-names":false,"suffix":""}],"container-title":"Chemometrics and Intelligent Laboratory Systems","id":"ITEM-1","issue":"1-2","issued":{"date-parts":[["2005","7","28"]]},"page":"103-112","publisher":"Elsevier","title":"Performance of some variable selection methods when multicollinearity is present","type":"article-journal","volume":"78"},"uris":["http://www.mendeley.com/documents/?uuid=a1381c03-c365-3d3a-b436-a2760136a60e"]}],"mendeley":{"formattedCitation":"(Chong and Jun 2005)","plainTextFormattedCitation":"(Chong and Jun 2005)","previouslyFormattedCitation":"(Chong and Jun 2005)"},"properties":{"noteIndex":0},"schema":"https://github.com/citation-style-language/schema/raw/master/csl-citation.json"}</w:instrText>
+      </w:r>
+      <w:r>
+        <w:fldChar w:fldCharType="separate"/>
+      </w:r>
+      <w:r>
+        <w:rPr>
+          <w:noProof/>
+        </w:rPr>
+        <w:t>(Chong and Jun 2005)</w:t>
+      </w:r>
+      <w:r>
+        <w:fldChar w:fldCharType="end"/>
+      </w:r>
+      <w:r>
+        <w:t xml:space="preserve"> shows that no matter what, some VIP scores will be &gt;1, because that’s how VIP works (I think the mean VIP has to be 1 or something??). Therefore, the VIP &gt; 1 cutoff is somewhat arbitrary.  If it’s a weaker model, use a higher cutoff.</w:t>
+      </w:r>
+    </w:p>
+    <w:p>
+      <w:pPr>
+        <w:pStyle w:val="FirstParagraph"/>
+        <w:ind w:left="720"/>
+      </w:pPr>
+    </w:p>
+    <w:p>
+      <w:pPr>
+        <w:pStyle w:val="Caption"/>
+      </w:pPr>
+    </w:p>
+    <w:p>
+      <w:pPr>
+        <w:pStyle w:val="BodyText"/>
+        <w:spacing w:line="360" w:lineRule="auto"/>
+      </w:pPr>
+      <w:r>
+        <w:t xml:space="preserve">The addition of 5 discriminating variables has a negligible effect on the PCA. There is still essentially no separation between the two groups along either PC1 or PC2. However, the effect of these discriminating variables on the PLS-DA is apparent both in the visual separation between groups as well as the </w:t>
       </w:r>
       <m:oMath>
         <m:sSup>
@@ -1522,19 +1774,7 @@
         </m:sSup>
       </m:oMath>
       <w:r>
-        <w:t xml:space="preserve"> and high p value from this model indicates that this separation is due to chance. Without reporting these cross-validation measures, the PLS-DA plot alone would be extremely misleading. We therefore recommend that plots of non-significant PLS models not be included in publications. It’s also worth noting that even though only 5 of </w:t>
-      </w:r>
-      <w:r>
-        <w:t>25 variables were created to differ between groups</w:t>
-      </w:r>
-      <w:r>
-        <w:t xml:space="preserve">, the first predictive axis of the PLS-DA on the full data set describes </w:t>
-      </w:r>
-      <w:r>
-        <w:t>24.8</w:t>
-      </w:r>
-      <w:r>
-        <w:t xml:space="preserve">% of the total variation in the data. </w:t>
+        <w:t xml:space="preserve"> and high p value from this model indicates that this separation is due to chance. Without reporting these cross-validation measures, the PLS-DA plot alone would be extremely misleading. We therefore recommend that plots of non-significant PLS models not be included in publications. </w:t>
       </w:r>
     </w:p>
     <w:p>
@@ -1679,8 +1919,8 @@
       <w:pPr>
         <w:pStyle w:val="Heading2"/>
       </w:pPr>
-      <w:bookmarkStart w:id="16" w:name="cupcakes-vs.muffins"/>
-      <w:bookmarkEnd w:id="16"/>
+      <w:bookmarkStart w:id="17" w:name="cupcakes-vs.muffins"/>
+      <w:bookmarkEnd w:id="17"/>
       <w:r>
         <w:t>Cupcakes vs. Muffins</w:t>
       </w:r>
@@ -1744,19 +1984,19 @@
       <w:r>
         <w:t xml:space="preserve">Figure 2: PCA (A) and </w:t>
       </w:r>
-      <w:commentRangeStart w:id="17"/>
+      <w:commentRangeStart w:id="18"/>
       <w:r>
         <w:t>O</w:t>
       </w:r>
       <w:r>
         <w:t xml:space="preserve">PLS-DA </w:t>
       </w:r>
-      <w:commentRangeEnd w:id="17"/>
+      <w:commentRangeEnd w:id="18"/>
       <w:r>
         <w:rPr>
           <w:rStyle w:val="CommentReference"/>
         </w:rPr>
-        <w:commentReference w:id="17"/>
+        <w:commentReference w:id="18"/>
       </w:r>
       <w:r>
         <w:t>(B) on 20 cupcake and 20 muffin recipes.</w:t>
@@ -1887,8 +2127,8 @@
       <w:pPr>
         <w:pStyle w:val="Heading1"/>
       </w:pPr>
-      <w:bookmarkStart w:id="18" w:name="discussion"/>
-      <w:bookmarkEnd w:id="18"/>
+      <w:bookmarkStart w:id="19" w:name="discussion"/>
+      <w:bookmarkEnd w:id="19"/>
       <w:r>
         <w:t>Discussion</w:t>
       </w:r>
@@ -2169,8 +2409,8 @@
       <w:pPr>
         <w:pStyle w:val="Heading1"/>
       </w:pPr>
-      <w:bookmarkStart w:id="19" w:name="introduction"/>
-      <w:bookmarkEnd w:id="19"/>
+      <w:bookmarkStart w:id="20" w:name="introduction"/>
+      <w:bookmarkEnd w:id="20"/>
       <w:r>
         <w:t xml:space="preserve">Questions I have (that I should find answers for) </w:t>
       </w:r>
@@ -2782,16 +3022,16 @@
       <w:r>
         <w:t xml:space="preserve">PCA is an extremely common multivariate analysis technique for dealing with large dimensional ecological data.  It aims to describe the (co)variation in the data with fewer axes than there are variables (dimensionality reduction) and is often used to visualize patterns of variation.  </w:t>
       </w:r>
-      <w:commentRangeStart w:id="20"/>
+      <w:commentRangeStart w:id="21"/>
       <w:r>
         <w:t>However, PCA is an unsupervised technique, that is, it is agnostic to any grouping or treatment</w:t>
       </w:r>
-      <w:commentRangeEnd w:id="20"/>
+      <w:commentRangeEnd w:id="21"/>
       <w:r>
         <w:rPr>
           <w:rStyle w:val="CommentReference"/>
         </w:rPr>
-        <w:commentReference w:id="20"/>
+        <w:commentReference w:id="21"/>
       </w:r>
       <w:r>
         <w:t xml:space="preserve">.  Unsupervised analyses are well suited to describing patterns of co-variation. For example the leaf economics spectrum (LES) is a principal component axis that describes [___%] of the variation in a set of plant traits and can be interpreted as a continuum from a resource acquisitive strategy to a resource conservative strategy </w:t>
@@ -2920,16 +3160,16 @@
       <w:r>
         <w:t xml:space="preserve">Multivariate </w:t>
       </w:r>
-      <w:commentRangeStart w:id="21"/>
+      <w:commentRangeStart w:id="22"/>
       <w:r>
         <w:t>data can be analyzed in two fundamentally different ways—unsupervised, and supervised analyses</w:t>
       </w:r>
-      <w:commentRangeEnd w:id="21"/>
+      <w:commentRangeEnd w:id="22"/>
       <w:r>
         <w:rPr>
           <w:rStyle w:val="CommentReference"/>
         </w:rPr>
-        <w:commentReference w:id="21"/>
+        <w:commentReference w:id="22"/>
       </w:r>
       <w:r>
         <w:t xml:space="preserve">.  Unsupervised analyses describe patterns in the data and are often used in more descriptive studies.  For example, principal component analysis is a widely used unsupervised technique that describes the covariation among variables by creating new axes that represent linear combinations of variables.  These axes can sometimes be thought of as “latent variables”. For example the leaf economics spectrum (LES) is a </w:t>
@@ -3015,7 +3255,7 @@
       <w:r>
         <w:t xml:space="preserve"> in a two-dimensional plot of new, latent variable axes. </w:t>
       </w:r>
-      <w:commentRangeStart w:id="22"/>
+      <w:commentRangeStart w:id="23"/>
       <w:r>
         <w:t xml:space="preserve">To derive some p-value to report, researchers may perform some kind of univariate hypothesis testing on the values of the </w:t>
       </w:r>
@@ -3027,12 +3267,12 @@
       <w:r>
         <w:t xml:space="preserve"> along these new latent variables (e.g. PC axis scores).</w:t>
       </w:r>
-      <w:commentRangeEnd w:id="22"/>
+      <w:commentRangeEnd w:id="23"/>
       <w:r>
         <w:rPr>
           <w:rStyle w:val="CommentReference"/>
         </w:rPr>
-        <w:commentReference w:id="22"/>
+        <w:commentReference w:id="23"/>
       </w:r>
       <w:r>
         <w:t xml:space="preserve"> This can result in complicated interpretation of </w:t>
@@ -3272,7 +3512,7 @@
       </w:r>
     </w:p>
   </w:comment>
-  <w:comment w:id="12" w:author="Scott, Eric R. [2]" w:date="2019-02-01T14:24:00Z" w:initials="SER">
+  <w:comment w:id="13" w:author="Scott, Eric R. [2]" w:date="2019-02-01T14:24:00Z" w:initials="SER">
     <w:p>
       <w:pPr>
         <w:pStyle w:val="CommentText"/>
@@ -3293,7 +3533,7 @@
       <w:proofErr w:type="spellEnd"/>
     </w:p>
   </w:comment>
-  <w:comment w:id="13" w:author="Scott, Eric R. [2]" w:date="2019-02-01T14:25:00Z" w:initials="SER">
+  <w:comment w:id="14" w:author="Scott, Eric R. [2]" w:date="2019-02-08T10:45:00Z" w:initials="SER">
     <w:p>
       <w:pPr>
         <w:pStyle w:val="CommentText"/>
@@ -3305,6 +3545,22 @@
         <w:annotationRef/>
       </w:r>
       <w:r>
+        <w:t>I’m not entirely sure about this</w:t>
+      </w:r>
+    </w:p>
+  </w:comment>
+  <w:comment w:id="15" w:author="Scott, Eric R. [2]" w:date="2019-02-01T14:25:00Z" w:initials="SER">
+    <w:p>
+      <w:pPr>
+        <w:pStyle w:val="CommentText"/>
+      </w:pPr>
+      <w:r>
+        <w:rPr>
+          <w:rStyle w:val="CommentReference"/>
+        </w:rPr>
+        <w:annotationRef/>
+      </w:r>
+      <w:r>
         <w:t xml:space="preserve">Switch to mean ± </w:t>
       </w:r>
       <w:proofErr w:type="spellStart"/>
@@ -3314,7 +3570,7 @@
       <w:proofErr w:type="spellEnd"/>
     </w:p>
   </w:comment>
-  <w:comment w:id="14" w:author="Scott, Eric R. [2]" w:date="2019-02-01T14:31:00Z" w:initials="SER">
+  <w:comment w:id="16" w:author="Scott, Eric R. [2]" w:date="2019-02-01T14:31:00Z" w:initials="SER">
     <w:p>
       <w:pPr>
         <w:pStyle w:val="CommentText"/>
@@ -3336,11 +3592,9 @@
       <w:r>
         <w:t xml:space="preserve"> </w:t>
       </w:r>
-      <w:bookmarkStart w:id="15" w:name="_GoBack"/>
-      <w:bookmarkEnd w:id="15"/>
     </w:p>
   </w:comment>
-  <w:comment w:id="17" w:author="Scott, Eric R." w:date="2018-05-29T16:27:00Z" w:initials="SER">
+  <w:comment w:id="18" w:author="Scott, Eric R." w:date="2018-05-29T16:27:00Z" w:initials="SER">
     <w:p>
       <w:pPr>
         <w:pStyle w:val="CommentText"/>
@@ -3359,7 +3613,7 @@
       </w:r>
     </w:p>
   </w:comment>
-  <w:comment w:id="20" w:author="Scott, Eric R." w:date="2018-08-02T10:11:00Z" w:initials="SER">
+  <w:comment w:id="21" w:author="Scott, Eric R." w:date="2018-08-02T10:11:00Z" w:initials="SER">
     <w:p>
       <w:pPr>
         <w:pStyle w:val="CommentText"/>
@@ -3388,7 +3642,7 @@
       </w:r>
     </w:p>
   </w:comment>
-  <w:comment w:id="21" w:author="Scott, Eric R." w:date="2018-07-28T19:18:00Z" w:initials="SER">
+  <w:comment w:id="22" w:author="Scott, Eric R." w:date="2018-07-28T19:18:00Z" w:initials="SER">
     <w:p>
       <w:pPr>
         <w:pStyle w:val="CommentText"/>
@@ -3404,7 +3658,7 @@
       </w:r>
     </w:p>
   </w:comment>
-  <w:comment w:id="22" w:author="Scott, Eric R." w:date="2018-07-15T11:32:00Z" w:initials="SER">
+  <w:comment w:id="23" w:author="Scott, Eric R." w:date="2018-07-15T11:32:00Z" w:initials="SER">
     <w:p>
       <w:pPr>
         <w:pStyle w:val="CommentText"/>
@@ -3430,7 +3684,8 @@
   <w15:commentEx w15:paraId="36A9CB26" w15:done="0"/>
   <w15:commentEx w15:paraId="019F5155" w15:done="0"/>
   <w15:commentEx w15:paraId="02E003A7" w15:done="0"/>
-  <w15:commentEx w15:paraId="23C6D3AD" w15:done="0"/>
+  <w15:commentEx w15:paraId="3670503C" w15:done="0"/>
+  <w15:commentEx w15:paraId="48725F48" w15:done="0"/>
   <w15:commentEx w15:paraId="02180EE5" w15:done="0"/>
   <w15:commentEx w15:paraId="14CC524C" w15:done="0"/>
   <w15:commentEx w15:paraId="0C01FD1A" w15:done="0"/>
@@ -3447,7 +3702,8 @@
   <w16cid:commentId w16cid:paraId="36A9CB26" w16cid:durableId="1F9E5B3E"/>
   <w16cid:commentId w16cid:paraId="019F5155" w16cid:durableId="1FE86316"/>
   <w16cid:commentId w16cid:paraId="02E003A7" w16cid:durableId="1FE865A8"/>
-  <w16cid:commentId w16cid:paraId="23C6D3AD" w16cid:durableId="1FFED508"/>
+  <w16cid:commentId w16cid:paraId="3670503C" w16cid:durableId="1FFED508"/>
+  <w16cid:commentId w16cid:paraId="48725F48" w16cid:durableId="2007DC30"/>
   <w16cid:commentId w16cid:paraId="02180EE5" w16cid:durableId="1FFED55D"/>
   <w16cid:commentId w16cid:paraId="14CC524C" w16cid:durableId="1FFED6AB"/>
   <w16cid:commentId w16cid:paraId="0C01FD1A" w16cid:durableId="1EB7FDDD"/>
@@ -3972,6 +4228,118 @@
     </w:lvl>
   </w:abstractNum>
   <w:abstractNum w:abstractNumId="13" w15:restartNumberingAfterBreak="0">
+    <w:nsid w:val="0CA83F22"/>
+    <w:multiLevelType w:val="hybridMultilevel"/>
+    <w:tmpl w:val="9F2853AA"/>
+    <w:lvl w:ilvl="0" w:tplc="86365998">
+      <w:numFmt w:val="bullet"/>
+      <w:lvlText w:val="-"/>
+      <w:lvlJc w:val="left"/>
+      <w:pPr>
+        <w:ind w:left="720" w:hanging="360"/>
+      </w:pPr>
+      <w:rPr>
+        <w:rFonts w:ascii="Cambria" w:eastAsiaTheme="minorHAnsi" w:hAnsi="Cambria" w:cstheme="minorBidi" w:hint="default"/>
+      </w:rPr>
+    </w:lvl>
+    <w:lvl w:ilvl="1" w:tplc="04090003" w:tentative="1">
+      <w:start w:val="1"/>
+      <w:numFmt w:val="bullet"/>
+      <w:lvlText w:val="o"/>
+      <w:lvlJc w:val="left"/>
+      <w:pPr>
+        <w:ind w:left="1440" w:hanging="360"/>
+      </w:pPr>
+      <w:rPr>
+        <w:rFonts w:ascii="Courier New" w:hAnsi="Courier New" w:cs="Courier New" w:hint="default"/>
+      </w:rPr>
+    </w:lvl>
+    <w:lvl w:ilvl="2" w:tplc="04090005" w:tentative="1">
+      <w:start w:val="1"/>
+      <w:numFmt w:val="bullet"/>
+      <w:lvlText w:val=""/>
+      <w:lvlJc w:val="left"/>
+      <w:pPr>
+        <w:ind w:left="2160" w:hanging="360"/>
+      </w:pPr>
+      <w:rPr>
+        <w:rFonts w:ascii="Wingdings" w:hAnsi="Wingdings" w:hint="default"/>
+      </w:rPr>
+    </w:lvl>
+    <w:lvl w:ilvl="3" w:tplc="04090001" w:tentative="1">
+      <w:start w:val="1"/>
+      <w:numFmt w:val="bullet"/>
+      <w:lvlText w:val=""/>
+      <w:lvlJc w:val="left"/>
+      <w:pPr>
+        <w:ind w:left="2880" w:hanging="360"/>
+      </w:pPr>
+      <w:rPr>
+        <w:rFonts w:ascii="Symbol" w:hAnsi="Symbol" w:hint="default"/>
+      </w:rPr>
+    </w:lvl>
+    <w:lvl w:ilvl="4" w:tplc="04090003" w:tentative="1">
+      <w:start w:val="1"/>
+      <w:numFmt w:val="bullet"/>
+      <w:lvlText w:val="o"/>
+      <w:lvlJc w:val="left"/>
+      <w:pPr>
+        <w:ind w:left="3600" w:hanging="360"/>
+      </w:pPr>
+      <w:rPr>
+        <w:rFonts w:ascii="Courier New" w:hAnsi="Courier New" w:cs="Courier New" w:hint="default"/>
+      </w:rPr>
+    </w:lvl>
+    <w:lvl w:ilvl="5" w:tplc="04090005" w:tentative="1">
+      <w:start w:val="1"/>
+      <w:numFmt w:val="bullet"/>
+      <w:lvlText w:val=""/>
+      <w:lvlJc w:val="left"/>
+      <w:pPr>
+        <w:ind w:left="4320" w:hanging="360"/>
+      </w:pPr>
+      <w:rPr>
+        <w:rFonts w:ascii="Wingdings" w:hAnsi="Wingdings" w:hint="default"/>
+      </w:rPr>
+    </w:lvl>
+    <w:lvl w:ilvl="6" w:tplc="04090001" w:tentative="1">
+      <w:start w:val="1"/>
+      <w:numFmt w:val="bullet"/>
+      <w:lvlText w:val=""/>
+      <w:lvlJc w:val="left"/>
+      <w:pPr>
+        <w:ind w:left="5040" w:hanging="360"/>
+      </w:pPr>
+      <w:rPr>
+        <w:rFonts w:ascii="Symbol" w:hAnsi="Symbol" w:hint="default"/>
+      </w:rPr>
+    </w:lvl>
+    <w:lvl w:ilvl="7" w:tplc="04090003" w:tentative="1">
+      <w:start w:val="1"/>
+      <w:numFmt w:val="bullet"/>
+      <w:lvlText w:val="o"/>
+      <w:lvlJc w:val="left"/>
+      <w:pPr>
+        <w:ind w:left="5760" w:hanging="360"/>
+      </w:pPr>
+      <w:rPr>
+        <w:rFonts w:ascii="Courier New" w:hAnsi="Courier New" w:cs="Courier New" w:hint="default"/>
+      </w:rPr>
+    </w:lvl>
+    <w:lvl w:ilvl="8" w:tplc="04090005" w:tentative="1">
+      <w:start w:val="1"/>
+      <w:numFmt w:val="bullet"/>
+      <w:lvlText w:val=""/>
+      <w:lvlJc w:val="left"/>
+      <w:pPr>
+        <w:ind w:left="6480" w:hanging="360"/>
+      </w:pPr>
+      <w:rPr>
+        <w:rFonts w:ascii="Wingdings" w:hAnsi="Wingdings" w:hint="default"/>
+      </w:rPr>
+    </w:lvl>
+  </w:abstractNum>
+  <w:abstractNum w:abstractNumId="14" w15:restartNumberingAfterBreak="0">
     <w:nsid w:val="2441151E"/>
     <w:multiLevelType w:val="hybridMultilevel"/>
     <w:tmpl w:val="A6EC5974"/>
@@ -4083,7 +4451,7 @@
       </w:rPr>
     </w:lvl>
   </w:abstractNum>
-  <w:abstractNum w:abstractNumId="14" w15:restartNumberingAfterBreak="0">
+  <w:abstractNum w:abstractNumId="15" w15:restartNumberingAfterBreak="0">
     <w:nsid w:val="285C3200"/>
     <w:multiLevelType w:val="multilevel"/>
     <w:tmpl w:val="0EA04B26"/>
@@ -4175,7 +4543,7 @@
       <w:lvlJc w:val="left"/>
     </w:lvl>
   </w:abstractNum>
-  <w:abstractNum w:abstractNumId="15" w15:restartNumberingAfterBreak="0">
+  <w:abstractNum w:abstractNumId="16" w15:restartNumberingAfterBreak="0">
     <w:nsid w:val="3A163024"/>
     <w:multiLevelType w:val="hybridMultilevel"/>
     <w:tmpl w:val="10640C5C"/>
@@ -4288,7 +4656,7 @@
       </w:rPr>
     </w:lvl>
   </w:abstractNum>
-  <w:abstractNum w:abstractNumId="16" w15:restartNumberingAfterBreak="0">
+  <w:abstractNum w:abstractNumId="17" w15:restartNumberingAfterBreak="0">
     <w:nsid w:val="40E67E3B"/>
     <w:multiLevelType w:val="hybridMultilevel"/>
     <w:tmpl w:val="C590D32C"/>
@@ -4377,7 +4745,7 @@
       </w:pPr>
     </w:lvl>
   </w:abstractNum>
-  <w:abstractNum w:abstractNumId="17" w15:restartNumberingAfterBreak="0">
+  <w:abstractNum w:abstractNumId="18" w15:restartNumberingAfterBreak="0">
     <w:nsid w:val="78B50AA8"/>
     <w:multiLevelType w:val="hybridMultilevel"/>
     <w:tmpl w:val="AD5AD7C8"/>
@@ -4466,7 +4834,7 @@
       </w:pPr>
     </w:lvl>
   </w:abstractNum>
-  <w:abstractNum w:abstractNumId="18" w15:restartNumberingAfterBreak="0">
+  <w:abstractNum w:abstractNumId="19" w15:restartNumberingAfterBreak="0">
     <w:nsid w:val="78B74BF9"/>
     <w:multiLevelType w:val="hybridMultilevel"/>
     <w:tmpl w:val="C7301DA2"/>
@@ -4556,7 +4924,7 @@
     <w:abstractNumId w:val="2"/>
   </w:num>
   <w:num w:numId="2">
-    <w:abstractNumId w:val="14"/>
+    <w:abstractNumId w:val="15"/>
   </w:num>
   <w:num w:numId="3">
     <w:abstractNumId w:val="1"/>
@@ -4619,18 +4987,21 @@
     <w:abstractNumId w:val="12"/>
   </w:num>
   <w:num w:numId="16">
-    <w:abstractNumId w:val="15"/>
+    <w:abstractNumId w:val="16"/>
   </w:num>
   <w:num w:numId="17">
+    <w:abstractNumId w:val="19"/>
+  </w:num>
+  <w:num w:numId="18">
     <w:abstractNumId w:val="18"/>
   </w:num>
-  <w:num w:numId="18">
+  <w:num w:numId="19">
     <w:abstractNumId w:val="17"/>
   </w:num>
-  <w:num w:numId="19">
-    <w:abstractNumId w:val="16"/>
+  <w:num w:numId="20">
+    <w:abstractNumId w:val="14"/>
   </w:num>
-  <w:num w:numId="20">
+  <w:num w:numId="21">
     <w:abstractNumId w:val="13"/>
   </w:num>
 </w:numbering>
@@ -6213,7 +6584,7 @@
 </file>
 
 <file path=customXml/itemProps1.xml><?xml version="1.0" encoding="utf-8"?>
-<ds:datastoreItem xmlns:ds="http://schemas.openxmlformats.org/officeDocument/2006/customXml" ds:itemID="{B5BD2EFD-CB88-E449-B16C-F89F37B098A8}">
+<ds:datastoreItem xmlns:ds="http://schemas.openxmlformats.org/officeDocument/2006/customXml" ds:itemID="{7569B1B9-2D22-F442-B0A7-D62C597B5FB6}">
   <ds:schemaRefs>
     <ds:schemaRef ds:uri="http://schemas.openxmlformats.org/officeDocument/2006/bibliography"/>
   </ds:schemaRefs>

</xml_diff>

<commit_message>
worked on writing results for simulated data
</commit_message>
<xml_diff>
--- a/manuscript/PLS initial rough draft.docx
+++ b/manuscript/PLS initial rough draft.docx
@@ -501,33 +501,168 @@
       <w:bookmarkEnd w:id="3"/>
       <w:bookmarkEnd w:id="4"/>
       <w:r>
+        <w:t>Case</w:t>
+      </w:r>
+      <w:r>
+        <w:t xml:space="preserve"> Study</w:t>
+      </w:r>
+    </w:p>
+    <w:p>
+      <w:pPr>
+        <w:pStyle w:val="Heading2"/>
+      </w:pPr>
+      <w:r>
         <w:t>Methods</w:t>
       </w:r>
     </w:p>
     <w:p>
       <w:pPr>
+        <w:pStyle w:val="Heading2"/>
+      </w:pPr>
+      <w:r>
+        <w:t>Results and Discussion</w:t>
+      </w:r>
+    </w:p>
+    <w:p>
+      <w:pPr>
         <w:pStyle w:val="BodyText"/>
       </w:pPr>
-      <w:r>
-        <w:t>Example Analysis</w:t>
+      <w:commentRangeStart w:id="5"/>
+      <w:r>
+        <w:t xml:space="preserve">It is important to perform cross-validation on </w:t>
+      </w:r>
+      <w:proofErr w:type="spellStart"/>
+      <w:r>
+        <w:t>pls</w:t>
+      </w:r>
+      <w:proofErr w:type="spellEnd"/>
+      <w:r>
+        <w:t xml:space="preserve"> models to avoid over-fitting.  Cross-validation involves building a </w:t>
+      </w:r>
+      <w:proofErr w:type="spellStart"/>
+      <w:r>
+        <w:t>pls</w:t>
+      </w:r>
+      <w:proofErr w:type="spellEnd"/>
+      <w:r>
+        <w:t xml:space="preserve"> model on a training subset of data and using that to predict the response variable from a test set.  This cross-validation is then used to select an optimal number of components that reduces error (often measured as root mean square error of prediction, RMSEP).  In the case that zero components </w:t>
+      </w:r>
+      <w:proofErr w:type="gramStart"/>
+      <w:r>
+        <w:t>is</w:t>
+      </w:r>
+      <w:proofErr w:type="gramEnd"/>
+      <w:r>
+        <w:t xml:space="preserve"> selected, the model is considered non-significant and one can conclude that there is no significant multivariate relationship with the response variable.  The explanatory power of a PLS model can be evaluated with an R2Y statistic which is analogous to a regression R2. Additionally, some software packages (e.g. </w:t>
+      </w:r>
+      <w:proofErr w:type="spellStart"/>
+      <w:r>
+        <w:rPr>
+          <w:i/>
+        </w:rPr>
+        <w:t>ropls</w:t>
+      </w:r>
+      <w:proofErr w:type="spellEnd"/>
+      <w:r>
+        <w:t xml:space="preserve"> R package and SIMCA) provide a Q2 value, which is generated through cross-validation and can be used to evaluate the predictive power of a PLS model.  A Q2 value that is much lower than the R2Y value indicates that the R2Y is not particularly robust.  </w:t>
+      </w:r>
+      <w:r>
+        <w:rPr>
+          <w:highlight w:val="yellow"/>
+        </w:rPr>
+        <w:t>[some sentence about what to do if Q2 is really low.  Ask Elizabeth about this]</w:t>
+      </w:r>
+      <w:r>
+        <w:t>. Worley and Powers (</w:t>
+      </w:r>
+      <w:commentRangeStart w:id="6"/>
+      <w:r>
+        <w:t>2016</w:t>
+      </w:r>
+      <w:commentRangeEnd w:id="6"/>
+      <w:r>
+        <w:rPr>
+          <w:rStyle w:val="CommentReference"/>
+        </w:rPr>
+        <w:commentReference w:id="6"/>
+      </w:r>
+      <w:r>
+        <w:t xml:space="preserve">) suggest using PCA as a second validation tool.  However, we demonstrate below that it is entirely possible to have a highly significant PLS model with </w:t>
+      </w:r>
+      <w:r>
+        <w:lastRenderedPageBreak/>
+        <w:t xml:space="preserve">no visible separation in a PCA score plot. Statistical significance of the PLS model can be derived through permutation testing. By randomly permuting data labels and re-fitting the PLS, a p-value can be generated for both </w:t>
+      </w:r>
+      <w:commentRangeStart w:id="7"/>
+      <w:r>
+        <w:t>R2Y and Q2 values to determine how likely those values are to be as high or higher simply by chance.</w:t>
+      </w:r>
+      <w:commentRangeEnd w:id="7"/>
+      <w:r>
+        <w:rPr>
+          <w:rStyle w:val="CommentReference"/>
+        </w:rPr>
+        <w:commentReference w:id="7"/>
       </w:r>
     </w:p>
     <w:p>
       <w:pPr>
         <w:pStyle w:val="BodyText"/>
       </w:pPr>
-      <w:r>
-        <w:t xml:space="preserve">To demonstrate implementation and interpretation of PLS, we used data from </w:t>
+    </w:p>
+    <w:p>
+      <w:pPr>
+        <w:pStyle w:val="BodyText"/>
+      </w:pPr>
+      <w:r>
+        <w:t>Plotting</w:t>
+      </w:r>
+    </w:p>
+    <w:p>
+      <w:pPr>
+        <w:pStyle w:val="BodyText"/>
+      </w:pPr>
+      <w:r>
+        <w:t>If a PLS model doesn’t pass the checks of cross-validation, we strongly recommend against plotting the resulting score plot.  As we show below, visible separation may occur in PLS score plots even when cross-validation indicates the model is not significant.  If the PLS is significant, a score plot still could be misleading, especially given that even randomly permuted data can produce PLS score plots with visible separation between groups or ordering along a continuous response variable (</w:t>
+      </w:r>
+      <w:r>
+        <w:rPr>
+          <w:highlight w:val="yellow"/>
+        </w:rPr>
+        <w:t>Worley and Powers, 2016</w:t>
+      </w:r>
+      <w:r>
+        <w:t>). Score plots are useful, however, when plotted alongside loading plots or when discriminating between more than two groups.  Loading plots allow readers to interpret predictive axes. For a PLS-DA with multiple levels of a categorical response variable, readers can use a score plot to assess relative similarity of groups along predictive axes.  Finally, because cross-validation is so essential when conducting PLS, we recommend always including cross-validation results of some kind in the figure legend or in the figure itself (fig…).</w:t>
+      </w:r>
+      <w:commentRangeEnd w:id="5"/>
+      <w:r>
+        <w:rPr>
+          <w:rStyle w:val="CommentReference"/>
+        </w:rPr>
+        <w:commentReference w:id="5"/>
+      </w:r>
+    </w:p>
+    <w:p>
+      <w:pPr>
+        <w:pStyle w:val="BodyText"/>
+      </w:pPr>
+    </w:p>
+    <w:p>
+      <w:pPr>
+        <w:pStyle w:val="Heading1"/>
+      </w:pPr>
+      <w:bookmarkStart w:id="8" w:name="simulated-data-methods"/>
+      <w:bookmarkEnd w:id="8"/>
+      <w:r>
+        <w:t>Simulated data</w:t>
       </w:r>
     </w:p>
     <w:p>
       <w:pPr>
         <w:pStyle w:val="Heading2"/>
       </w:pPr>
-      <w:bookmarkStart w:id="5" w:name="simulated-data-methods"/>
-      <w:bookmarkEnd w:id="5"/>
-      <w:r>
-        <w:t>Simulated data</w:t>
+      <w:r>
+        <w:t>Methods</w:t>
       </w:r>
     </w:p>
     <w:p>
@@ -536,42 +671,74 @@
         <w:spacing w:line="360" w:lineRule="auto"/>
       </w:pPr>
       <w:r>
-        <w:t xml:space="preserve">To demonstrate some of the properties of PLS and PCA, we use a simulated data approach.  We generated multivariate datasets </w:t>
-      </w:r>
-      <w:r>
-        <w:t xml:space="preserve">with 20 observations, one factor with two levels (10 observations per level), and 25 continuous variables </w:t>
-      </w:r>
-      <w:r>
-        <w:t>under the following scenarios:</w:t>
+        <w:t>To demonstrate some of the properties of PLS and PCA, we use</w:t>
+      </w:r>
+      <w:r>
+        <w:t>d randomly generated</w:t>
       </w:r>
       <w:r>
         <w:t xml:space="preserve"> </w:t>
       </w:r>
-    </w:p>
-    <w:p>
-      <w:pPr>
-        <w:pStyle w:val="BodyText"/>
-      </w:pPr>
+      <w:r>
+        <w:t>multivariate</w:t>
+      </w:r>
+      <w:r>
+        <w:t xml:space="preserve"> data </w:t>
+      </w:r>
+      <w:r>
+        <w:t>created with different covariance structures. All</w:t>
+      </w:r>
+      <w:r>
+        <w:t xml:space="preserve"> multivariate datasets </w:t>
+      </w:r>
+      <w:r>
+        <w:t>had</w:t>
+      </w:r>
+      <w:r>
+        <w:t xml:space="preserve"> 20 observations, one factor with two levels (10 observations per level), and 25 continuous </w:t>
+      </w:r>
+      <w:r>
+        <w:t xml:space="preserve">variables.  All 25 variables had a variance of 1 and a mean of 0 when they were not discriminating between factor levels. Covariance and the difference in </w:t>
+      </w:r>
+      <w:proofErr w:type="gramStart"/>
+      <w:r>
+        <w:t>mean</w:t>
+      </w:r>
+      <w:r>
+        <w:t>s</w:t>
+      </w:r>
+      <w:proofErr w:type="gramEnd"/>
+      <w:r>
+        <w:t xml:space="preserve"> between factor levels was adjusted depending on the scenario</w:t>
+      </w:r>
+      <w:r>
+        <w:t>:</w:t>
+      </w:r>
     </w:p>
     <w:p>
       <w:pPr>
         <w:pStyle w:val="BodyText"/>
         <w:spacing w:line="360" w:lineRule="auto"/>
       </w:pPr>
-      <w:r>
-        <w:t>1 ) “Null”</w:t>
+      <w:proofErr w:type="gramStart"/>
+      <w:r>
+        <w:t>1 )</w:t>
+      </w:r>
+      <w:proofErr w:type="gramEnd"/>
+      <w:r>
+        <w:t xml:space="preserve"> “Null”</w:t>
       </w:r>
       <w:r>
         <w:t xml:space="preserve">: </w:t>
       </w:r>
       <w:r>
-        <w:t xml:space="preserve">5 variables </w:t>
-      </w:r>
-      <w:r>
-        <w:t>did not co-vary</w:t>
-      </w:r>
-      <w:r>
-        <w:t xml:space="preserve">, and two groups of 10 variables co-varied with </w:t>
+        <w:t>5 variables</w:t>
+      </w:r>
+      <w:r>
+        <w:t xml:space="preserve"> with covariance of 0</w:t>
+      </w:r>
+      <w:r>
+        <w:t xml:space="preserve">, and two groups of 10 variables with </w:t>
       </w:r>
       <w:r>
         <w:t xml:space="preserve">a </w:t>
@@ -601,7 +768,19 @@
         <w:t xml:space="preserve">: </w:t>
       </w:r>
       <w:r>
-        <w:t xml:space="preserve">two groups of 10 variables co-varied with covariance of 0.5 and 5 variables discriminated between groups </w:t>
+        <w:t xml:space="preserve">two groups of 10 variables with covariance of 0.5 and 5 variables </w:t>
+      </w:r>
+      <w:r>
+        <w:t xml:space="preserve">with </w:t>
+      </w:r>
+      <w:r>
+        <w:t>a difference in means</w:t>
+      </w:r>
+      <w:r>
+        <w:t xml:space="preserve"> of 2</w:t>
+      </w:r>
+      <w:r>
+        <w:t xml:space="preserve"> </w:t>
       </w:r>
       <w:r>
         <w:t>(Fig 1D).</w:t>
@@ -619,25 +798,63 @@
         <w:lastRenderedPageBreak/>
         <w:t>3) “</w:t>
       </w:r>
-      <w:commentRangeStart w:id="6"/>
+      <w:commentRangeStart w:id="9"/>
       <w:r>
         <w:t>Red Herring</w:t>
       </w:r>
-      <w:commentRangeEnd w:id="6"/>
+      <w:commentRangeEnd w:id="9"/>
       <w:r>
         <w:rPr>
           <w:rStyle w:val="CommentReference"/>
         </w:rPr>
-        <w:commentReference w:id="6"/>
+        <w:commentReference w:id="9"/>
       </w:r>
       <w:r>
         <w:t xml:space="preserve">” </w:t>
       </w:r>
       <w:r>
-        <w:t>where 10 variables covaried moderately with covariance = 0.5 but distinguished groups poorly</w:t>
-      </w:r>
-      <w:r>
-        <w:t>; 10 variables did not covary, but distinguished groups more strongly; 5 variables did not covary or distinguish groups (i.e. noise).</w:t>
+        <w:t xml:space="preserve">where 10 variables covaried moderately with </w:t>
+      </w:r>
+      <w:r>
+        <w:t xml:space="preserve">a </w:t>
+      </w:r>
+      <w:r>
+        <w:t xml:space="preserve">covariance </w:t>
+      </w:r>
+      <w:r>
+        <w:t>of</w:t>
+      </w:r>
+      <w:r>
+        <w:t xml:space="preserve"> 0.5 but distinguished groups poorly</w:t>
+      </w:r>
+      <w:r>
+        <w:t xml:space="preserve"> (difference in means = 1)</w:t>
+      </w:r>
+      <w:r>
+        <w:t xml:space="preserve">; 10 variables </w:t>
+      </w:r>
+      <w:r>
+        <w:t>with zero covariance</w:t>
+      </w:r>
+      <w:r>
+        <w:t>, but</w:t>
+      </w:r>
+      <w:r>
+        <w:t xml:space="preserve"> that</w:t>
+      </w:r>
+      <w:r>
+        <w:t xml:space="preserve"> distinguished groups mor</w:t>
+      </w:r>
+      <w:bookmarkStart w:id="10" w:name="_GoBack"/>
+      <w:bookmarkEnd w:id="10"/>
+      <w:r>
+        <w:t>e strongly</w:t>
+      </w:r>
+      <w:r>
+        <w:t xml:space="preserve"> (difference in means = 2)</w:t>
+      </w:r>
+      <w:r>
+        <w:t>; 5 variables did not covary or distinguish groups (i.e. noise).</w:t>
       </w:r>
     </w:p>
     <w:p>
@@ -646,7 +863,19 @@
         <w:spacing w:line="360" w:lineRule="auto"/>
       </w:pPr>
       <w:r>
-        <w:t>4) “Control” where two sets of 5 variables covary moderately with covariance = 0.5 and discriminate between groups; 5 variables covary with covariance = 0.5 but do not discriminate between groups; and 10 variables that do not covary or distinguish groups (i.e. noise)</w:t>
+        <w:t>4) “Control” where two sets of 5 variables covary moderately with covariance = 0.5 and discriminate between groups</w:t>
+      </w:r>
+      <w:r>
+        <w:t xml:space="preserve"> (difference in means = 2)</w:t>
+      </w:r>
+      <w:r>
+        <w:t xml:space="preserve">; 5 variables with covariance = 0.5 </w:t>
+      </w:r>
+      <w:r>
+        <w:t>and no difference in means</w:t>
+      </w:r>
+      <w:r>
+        <w:t>; and 10 variables that do not covary or distinguish groups (i.e. noise)</w:t>
       </w:r>
       <w:r>
         <w:t xml:space="preserve"> (Fig 1G)</w:t>
@@ -665,6 +894,9 @@
       </w:r>
       <w:proofErr w:type="spellStart"/>
       <w:r>
+        <w:rPr>
+          <w:i/>
+        </w:rPr>
         <w:t>tidymvsim</w:t>
       </w:r>
       <w:proofErr w:type="spellEnd"/>
@@ -675,116 +907,97 @@
         <w:t xml:space="preserve"> (citation)</w:t>
       </w:r>
       <w:r>
-        <w:t xml:space="preserve">, which generates multivariate normal datasets using the </w:t>
+        <w:t xml:space="preserve">, which </w:t>
+      </w:r>
+      <w:r>
+        <w:t>allows simple generation of multivariate data frames with varying correlation structures</w:t>
+      </w:r>
+      <w:r>
+        <w:t xml:space="preserve">.  </w:t>
+      </w:r>
+      <w:r>
+        <w:t xml:space="preserve">We created </w:t>
+      </w:r>
+      <w:commentRangeStart w:id="11"/>
+      <w:r>
+        <w:t xml:space="preserve">100 </w:t>
+      </w:r>
+      <w:commentRangeEnd w:id="11"/>
+      <w:r>
+        <w:rPr>
+          <w:rStyle w:val="CommentReference"/>
+        </w:rPr>
+        <w:commentReference w:id="11"/>
+      </w:r>
+      <w:r>
+        <w:t>randomly generated datasets using the same parameters under each of these scenarios</w:t>
+      </w:r>
+      <w:r>
+        <w:t>.</w:t>
+      </w:r>
+      <w:r>
+        <w:t xml:space="preserve"> PCA and PLS-DA</w:t>
+      </w:r>
+      <w:r>
+        <w:t xml:space="preserve"> were conducted using the </w:t>
       </w:r>
       <w:proofErr w:type="spellStart"/>
-      <w:proofErr w:type="gramStart"/>
-      <w:r>
-        <w:t>mvrnorm</w:t>
+      <w:r>
+        <w:rPr>
+          <w:i/>
+        </w:rPr>
+        <w:t>opls</w:t>
       </w:r>
       <w:proofErr w:type="spellEnd"/>
       <w:r>
-        <w:t>(</w:t>
-      </w:r>
-      <w:proofErr w:type="gramEnd"/>
-      <w:r>
-        <w:t>) function from the MASS package</w:t>
-      </w:r>
-      <w:r>
-        <w:t xml:space="preserve"> (citation)</w:t>
+        <w:t xml:space="preserve"> function from the </w:t>
+      </w:r>
+      <w:proofErr w:type="spellStart"/>
+      <w:r>
+        <w:rPr>
+          <w:i/>
+        </w:rPr>
+        <w:t>ropls</w:t>
+      </w:r>
+      <w:proofErr w:type="spellEnd"/>
+      <w:r>
+        <w:rPr>
+          <w:i/>
+        </w:rPr>
+        <w:t xml:space="preserve"> </w:t>
+      </w:r>
+      <w:r>
+        <w:t xml:space="preserve">package with default settings </w:t>
+      </w:r>
+      <w:r>
+        <w:fldChar w:fldCharType="begin" w:fldLock="1"/>
+      </w:r>
+      <w:r>
+        <w:instrText>ADDIN CSL_CITATION {"citationItems":[{"id":"ITEM-1","itemData":{"DOI":"10.1021/acs.jproteome.5b00354","ISBN":"1535-3907 (Electronic)\\r1535-3893 (Linking)","ISSN":"15353907","PMID":"26088811","abstract":"Urine metabolomics is widely used for biomarker research in the fields of medicine and toxicology. As a consequence, characterization of the variations of the urine metabolome under basal conditions becomes critical in order to avoid confounding effects in cohort studies. Such physiological information is however very scarce in the literature and in metabolomics databases so far. Here we studied the influence of age, body mass index (BMI), and gender on metabolite concentrations in a large cohort of 183 adults by using liquid chromatography coupled with high-resolution mass spectrometry (LC-HRMS). We implemented a comprehensive statistical workflow for univariate hypothesis testing and modeling by orthogonal partial least-squares (OPLS), which we made available to the metabolomics community within the online Workflow4Metabolomics.org resource. We found 108 urine metabolites displaying concentration variations with either age, BMI, or gender, by integrating the results from univariate p-values and multivar...","author":[{"dropping-particle":"","family":"Thévenot","given":"Etienne A.","non-dropping-particle":"","parse-names":false,"suffix":""},{"dropping-particle":"","family":"Roux","given":"Aurélie","non-dropping-particle":"","parse-names":false,"suffix":""},{"dropping-particle":"","family":"Xu","given":"Ying","non-dropping-particle":"","parse-names":false,"suffix":""},{"dropping-particle":"","family":"Ezan","given":"Eric","non-dropping-particle":"","parse-names":false,"suffix":""},{"dropping-particle":"","family":"Junot","given":"Christophe","non-dropping-particle":"","parse-names":false,"suffix":""}],"container-title":"Journal of Proteome Research","id":"ITEM-1","issue":"8","issued":{"date-parts":[["2015","8","7"]]},"page":"3322-3335","publisher":"American Chemical Society","title":"Analysis of the Human Adult Urinary Metabolome Variations with Age, Body Mass Index, and Gender by Implementing a Comprehensive Workflow for Univariate and OPLS Statistical Analyses","type":"article-journal","volume":"14"},"uris":["http://www.mendeley.com/documents/?uuid=0e107474-0bb7-41e8-8100-95a09397f60c"]}],"mendeley":{"formattedCitation":"(Thévenot et al. 2015)","plainTextFormattedCitation":"(Thévenot et al. 2015)"},"properties":{"noteIndex":0},"schema":"https://github.com/citation-style-language/schema/raw/master/csl-citation.json"}</w:instrText>
+      </w:r>
+      <w:r>
+        <w:fldChar w:fldCharType="separate"/>
+      </w:r>
+      <w:r>
+        <w:rPr>
+          <w:noProof/>
+        </w:rPr>
+        <w:t>(Thévenot et al. 2015)</w:t>
+      </w:r>
+      <w:r>
+        <w:fldChar w:fldCharType="end"/>
       </w:r>
       <w:r>
         <w:t xml:space="preserve">.  </w:t>
       </w:r>
       <w:r>
-        <w:t xml:space="preserve">We created </w:t>
-      </w:r>
-      <w:commentRangeStart w:id="7"/>
-      <w:r>
-        <w:t xml:space="preserve">100 </w:t>
-      </w:r>
-      <w:commentRangeEnd w:id="7"/>
-      <w:r>
-        <w:rPr>
-          <w:rStyle w:val="CommentReference"/>
-        </w:rPr>
-        <w:commentReference w:id="7"/>
-      </w:r>
-      <w:r>
-        <w:t>randomly generated datasets using the same parameters under each of these scenarios</w:t>
-      </w:r>
-      <w:r>
-        <w:t>.</w:t>
-      </w:r>
-      <w:r>
-        <w:t xml:space="preserve"> PCA and PLS-DA</w:t>
-      </w:r>
-      <w:r>
-        <w:t xml:space="preserve"> were conducted using the </w:t>
-      </w:r>
-      <w:proofErr w:type="spellStart"/>
-      <w:r>
-        <w:rPr>
-          <w:i/>
-        </w:rPr>
-        <w:t>opls</w:t>
-      </w:r>
-      <w:proofErr w:type="spellEnd"/>
-      <w:r>
-        <w:t xml:space="preserve"> function from the </w:t>
-      </w:r>
-      <w:proofErr w:type="spellStart"/>
-      <w:r>
-        <w:rPr>
-          <w:i/>
-        </w:rPr>
-        <w:t>ropls</w:t>
-      </w:r>
-      <w:proofErr w:type="spellEnd"/>
-      <w:r>
-        <w:rPr>
-          <w:i/>
-        </w:rPr>
-        <w:t xml:space="preserve"> </w:t>
-      </w:r>
-      <w:r>
-        <w:t xml:space="preserve">package with default settings </w:t>
-      </w:r>
-      <w:r>
-        <w:fldChar w:fldCharType="begin" w:fldLock="1"/>
-      </w:r>
-      <w:r>
-        <w:instrText>ADDIN CSL_CITATION {"citationItems":[{"id":"ITEM-1","itemData":{"DOI":"10.1021/acs.jproteome.5b00354","ISBN":"1535-3907 (Electronic)\\r1535-3893 (Linking)","ISSN":"15353907","PMID":"26088811","abstract":"Urine metabolomics is widely used for biomarker research in the fields of medicine and toxicology. As a consequence, characterization of the variations of the urine metabolome under basal conditions becomes critical in order to avoid confounding effects in cohort studies. Such physiological information is however very scarce in the literature and in metabolomics databases so far. Here we studied the influence of age, body mass index (BMI), and gender on metabolite concentrations in a large cohort of 183 adults by using liquid chromatography coupled with high-resolution mass spectrometry (LC-HRMS). We implemented a comprehensive statistical workflow for univariate hypothesis testing and modeling by orthogonal partial least-squares (OPLS), which we made available to the metabolomics community within the online Workflow4Metabolomics.org resource. We found 108 urine metabolites displaying concentration variations with either age, BMI, or gender, by integrating the results from univariate p-values and multivar...","author":[{"dropping-particle":"","family":"Thévenot","given":"Etienne A.","non-dropping-particle":"","parse-names":false,"suffix":""},{"dropping-particle":"","family":"Roux","given":"Aurélie","non-dropping-particle":"","parse-names":false,"suffix":""},{"dropping-particle":"","family":"Xu","given":"Ying","non-dropping-particle":"","parse-names":false,"suffix":""},{"dropping-particle":"","family":"Ezan","given":"Eric","non-dropping-particle":"","parse-names":false,"suffix":""},{"dropping-particle":"","family":"Junot","given":"Christophe","non-dropping-particle":"","parse-names":false,"suffix":""}],"container-title":"Journal of Proteome Research","id":"ITEM-1","issue":"8","issued":{"date-parts":[["2015","8","7"]]},"page":"3322-3335","publisher":"American Chemical Society","title":"Analysis of the Human Adult Urinary Metabolome Variations with Age, Body Mass Index, and Gender by Implementing a Comprehensive Workflow for Univariate and OPLS Statistical Analyses","type":"article-journal","volume":"14"},"uris":["http://www.mendeley.com/documents/?uuid=0e107474-0bb7-41e8-8100-95a09397f60c"]}],"mendeley":{"formattedCitation":"(Thévenot et al. 2015)","plainTextFormattedCitation":"(Thévenot et al. 2015)"},"properties":{"noteIndex":0},"schema":"https://github.com/citation-style-language/schema/raw/master/csl-citation.json"}</w:instrText>
-      </w:r>
-      <w:r>
-        <w:fldChar w:fldCharType="separate"/>
-      </w:r>
-      <w:r>
-        <w:rPr>
-          <w:noProof/>
-        </w:rPr>
-        <w:t>(Thévenot et al. 2015)</w:t>
-      </w:r>
-      <w:r>
-        <w:fldChar w:fldCharType="end"/>
-      </w:r>
-      <w:r>
-        <w:t xml:space="preserve">.  </w:t>
-      </w:r>
-      <w:r>
-        <w:rPr>
-          <w:highlight w:val="yellow"/>
-        </w:rPr>
-        <w:t>[sentence on how we dealt with datasets that failed to produce significant PCA or PLS-DA models ]</w:t>
-      </w:r>
-      <w:r>
-        <w:t>.</w:t>
-      </w:r>
-      <w:r>
-        <w:t xml:space="preserve"> </w:t>
-      </w:r>
-      <w:r>
-        <w:t xml:space="preserve"> For permutation testing to calculate p-values for PLS-DA models, 500 permutations were used.</w:t>
+        <w:t xml:space="preserve">For permutation testing to calculate p-values for PLS-DA models, 500 permutations were used. In the case that a </w:t>
+      </w:r>
+      <w:r>
+        <w:t>PLS</w:t>
+      </w:r>
+      <w:r>
+        <w:t xml:space="preserve"> model couldn’t be created for a dataset (for example, because the first component was not significant), those datasets were removed after recording the number of failed models.</w:t>
       </w:r>
     </w:p>
     <w:p>
@@ -817,21 +1030,19 @@
         <w:t xml:space="preserve"> identified as</w:t>
       </w:r>
       <w:r>
-        <w:t xml:space="preserve"> discriminating if it had a variable importance in projection (VIP) score greater than 1.  </w:t>
-      </w:r>
-      <w:commentRangeStart w:id="8"/>
-      <w:r>
-        <w:t xml:space="preserve">For PCA, a variable was considered discriminating if its distance from 0 in a correlation plot of the first two principal components was greater than 0.5. </w:t>
-      </w:r>
-      <w:commentRangeEnd w:id="8"/>
-      <w:r>
-        <w:rPr>
-          <w:rStyle w:val="CommentReference"/>
-        </w:rPr>
-        <w:commentReference w:id="8"/>
-      </w:r>
-      <w:r>
-        <w:t>We then compared these to known variable identities (discriminating or not) and created a confusion matrix</w:t>
+        <w:t xml:space="preserve"> discriminating if it had a variable importance in projection (VIP) score greater than 1.  For PCA, a variable was considered discriminating if its distance from 0 in a correlation plot of the first two principal components was greater than 0.</w:t>
+      </w:r>
+      <w:r>
+        <w:t xml:space="preserve">38, which is equivalent to the threshold Pearson correlation coefficient that would be significant </w:t>
+      </w:r>
+      <w:r>
+        <w:t>at alpha =</w:t>
+      </w:r>
+      <w:r>
+        <w:t xml:space="preserve"> 0.05</w:t>
+      </w:r>
+      <w:r>
+        <w:t>. We then compared these to known variable identities (discriminating or not) and created a confusion matrix</w:t>
       </w:r>
       <w:r>
         <w:t xml:space="preserve"> for each dataset with the number of discriminating variables correctly identified as important being a true positive.  From this we calculated a kappa coefficient</w:t>
@@ -843,47 +1054,204 @@
         <w:t xml:space="preserve"> A Kappa coefficient of 1 indicates complete </w:t>
       </w:r>
       <w:r>
-        <w:t>accuracy while a kappa of 0 indicates important variables are selected no better than by chance.  A negative kappa indicates that selection of important variables is worse than chance.</w:t>
-      </w:r>
-      <w:r>
-        <w:t xml:space="preserve"> See supplemental files for reproducible R </w:t>
-      </w:r>
-      <w:proofErr w:type="gramStart"/>
-      <w:r>
-        <w:t>scripts.</w:t>
-      </w:r>
-      <w:r>
-        <w:t>.</w:t>
-      </w:r>
-      <w:proofErr w:type="gramEnd"/>
-      <w:r>
-        <w:t>18</w:t>
-      </w:r>
+        <w:t xml:space="preserve">accuracy while a kappa of 0 indicates </w:t>
+      </w:r>
+      <w:r>
+        <w:lastRenderedPageBreak/>
+        <w:t>important variables are selected no better than by chance.  A negative kappa indicates that selection of important variables is worse than chance.</w:t>
+      </w:r>
+      <w:r>
+        <w:t xml:space="preserve"> See supplemental files for reproducible R scripts.</w:t>
+      </w:r>
+    </w:p>
+    <w:p>
+      <w:pPr>
+        <w:pStyle w:val="Heading2"/>
+      </w:pPr>
+      <w:bookmarkStart w:id="12" w:name="results"/>
+      <w:bookmarkEnd w:id="12"/>
+      <w:r>
+        <w:t>Results</w:t>
+      </w:r>
+      <w:r>
+        <w:t xml:space="preserve"> and Discussion</w:t>
+      </w:r>
+      <w:bookmarkStart w:id="13" w:name="simulated-data-set"/>
+      <w:bookmarkEnd w:id="13"/>
     </w:p>
     <w:p>
       <w:pPr>
         <w:pStyle w:val="BodyText"/>
         <w:spacing w:line="360" w:lineRule="auto"/>
-      </w:pPr>
-    </w:p>
-    <w:p>
-      <w:pPr>
-        <w:pStyle w:val="Heading2"/>
-      </w:pPr>
-      <w:bookmarkStart w:id="9" w:name="cupcakes-vs.muffins-methods"/>
-      <w:bookmarkEnd w:id="9"/>
-      <w:r>
-        <w:lastRenderedPageBreak/>
-        <w:t>Cupcakes vs. Muffins methods</w:t>
-      </w:r>
-    </w:p>
-    <w:p>
-      <w:pPr>
-        <w:pStyle w:val="FirstParagraph"/>
-        <w:spacing w:line="360" w:lineRule="auto"/>
-      </w:pPr>
-      <w:r>
-        <w:t>I took a random subsample of 40 recipes (20 muffins and 20 cupcakes) where each variable is an ingredient (in cups per serving) and applied PCA and PLS-DA on it. I tried this with several random seeds to purposefully cherry-pick an example where PCA revealed some separation to compare the results of PCA vs PLS-DA.</w:t>
+        <w:rPr>
+          <w:i/>
+        </w:rPr>
+      </w:pPr>
+      <w:r>
+        <w:rPr>
+          <w:i/>
+        </w:rPr>
+        <w:t>PLS-DA is prone to overfitting</w:t>
+      </w:r>
+      <w:r>
+        <w:rPr>
+          <w:i/>
+        </w:rPr>
+        <w:t xml:space="preserve">. </w:t>
+      </w:r>
+      <w:r>
+        <w:t>Under the null scenario, both PCA and PLS-DA</w:t>
+      </w:r>
+      <w:r>
+        <w:t xml:space="preserve"> are expected to find no separation</w:t>
+      </w:r>
+      <w:r>
+        <w:t xml:space="preserve"> between groups.  </w:t>
+      </w:r>
+      <w:r>
+        <w:t>For PLS-DA, 75 out of 100 models failed because the first predictive component was not significant (</w:t>
+      </w:r>
+      <w:proofErr w:type="spellStart"/>
+      <w:r>
+        <w:t>Thevenot</w:t>
+      </w:r>
+      <w:proofErr w:type="spellEnd"/>
+      <w:r>
+        <w:t xml:space="preserve"> et al 2015)</w:t>
+      </w:r>
+      <w:r>
+        <w:t>. A lack of effect of the treatment is</w:t>
+      </w:r>
+      <w:r>
+        <w:t xml:space="preserve"> evident for the PCA due to the lack of separation</w:t>
+      </w:r>
+      <w:r>
+        <w:t xml:space="preserve"> of groups</w:t>
+      </w:r>
+      <w:r>
+        <w:t xml:space="preserve"> in the score plot (Fig 1</w:t>
+      </w:r>
+      <w:r>
+        <w:t>. B</w:t>
+      </w:r>
+      <w:r>
+        <w:t>)</w:t>
+      </w:r>
+      <w:r>
+        <w:t xml:space="preserve">.  </w:t>
+      </w:r>
+      <w:r>
+        <w:t xml:space="preserve">For </w:t>
+      </w:r>
+      <w:r>
+        <w:t xml:space="preserve">the </w:t>
+      </w:r>
+      <w:r>
+        <w:t>PLS-DA</w:t>
+      </w:r>
+      <w:r>
+        <w:t xml:space="preserve"> models that were successfully built</w:t>
+      </w:r>
+      <w:r>
+        <w:t xml:space="preserve"> however, there is visible separation between groups in the score plot, and the permutation test</w:t>
+      </w:r>
+      <w:r>
+        <w:t>s</w:t>
+      </w:r>
+      <w:r>
+        <w:t xml:space="preserve"> </w:t>
+      </w:r>
+      <w:r>
+        <w:t>are</w:t>
+      </w:r>
+      <w:r>
+        <w:t xml:space="preserve"> marginally significant</w:t>
+      </w:r>
+      <w:r>
+        <w:t xml:space="preserve"> on average</w:t>
+      </w:r>
+      <w:r>
+        <w:t xml:space="preserve"> (p</w:t>
+      </w:r>
+      <w:r>
+        <w:t>Q2</w:t>
+      </w:r>
+      <w:r>
+        <w:t xml:space="preserve"> = 0.0</w:t>
+      </w:r>
+      <w:r>
+        <w:t>80 ± 0.054</w:t>
+      </w:r>
+      <w:r>
+        <w:t>).  It is important to note that even under a scenario of completely random data, PLS-DA score plots will often show visual separation between groups, which is why cross validation is necessary. The PLS-DA models that were built have extremely low</w:t>
+      </w:r>
+      <w:r>
+        <w:t xml:space="preserve"> R^2 value</w:t>
+      </w:r>
+      <w:r>
+        <w:t>s</w:t>
+      </w:r>
+      <w:r>
+        <w:t xml:space="preserve"> Q^2 value</w:t>
+      </w:r>
+      <w:r>
+        <w:t>s</w:t>
+      </w:r>
+      <w:r>
+        <w:t xml:space="preserve"> (</w:t>
+      </w:r>
+      <w:r>
+        <w:t xml:space="preserve">mean </w:t>
+      </w:r>
+      <w:r>
+        <w:t xml:space="preserve">R2Y = </w:t>
+      </w:r>
+      <w:r>
+        <w:t>0.577 ± 0.171</w:t>
+      </w:r>
+      <w:r>
+        <w:t xml:space="preserve">, </w:t>
+      </w:r>
+      <w:r>
+        <w:t xml:space="preserve">mean </w:t>
+      </w:r>
+      <w:r>
+        <w:t>Q2 = 0.2</w:t>
+      </w:r>
+      <w:r>
+        <w:t>19 ± 0.148)</w:t>
+      </w:r>
+      <w:r>
+        <w:t xml:space="preserve"> which is an indicator of poor model performance</w:t>
+      </w:r>
+      <w:r>
+        <w:t>.</w:t>
+      </w:r>
+      <w:r>
+        <w:t xml:space="preserve"> </w:t>
+      </w:r>
+      <w:r>
+        <w:t xml:space="preserve"> In the case that a model has poor predictive power (low Q2) it is recommended that a score plot not be </w:t>
+      </w:r>
+      <w:r>
+        <w:t xml:space="preserve">shown, and </w:t>
+      </w:r>
+      <w:commentRangeStart w:id="14"/>
+      <w:r>
+        <w:t>no p-value reported</w:t>
+      </w:r>
+      <w:commentRangeEnd w:id="14"/>
+      <w:r>
+        <w:rPr>
+          <w:rStyle w:val="CommentReference"/>
+        </w:rPr>
+        <w:commentReference w:id="14"/>
+      </w:r>
+      <w:r>
+        <w:t>,</w:t>
+      </w:r>
+      <w:r>
+        <w:t xml:space="preserve"> as even under this null scenario visible separation is shown, and this is misleading.</w:t>
       </w:r>
     </w:p>
     <w:p>
@@ -892,128 +1260,15 @@
         <w:spacing w:line="360" w:lineRule="auto"/>
       </w:pPr>
       <w:r>
-        <w:t>I should also do PLS regression on calories per serving and include that instead or in addition to the cupcakes vs. muffins plots.</w:t>
-      </w:r>
-    </w:p>
-    <w:p>
-      <w:pPr>
-        <w:pStyle w:val="Heading1"/>
-      </w:pPr>
-      <w:bookmarkStart w:id="10" w:name="results"/>
-      <w:bookmarkEnd w:id="10"/>
-      <w:r>
-        <w:t>Results</w:t>
-      </w:r>
-      <w:r>
-        <w:t xml:space="preserve"> and Discussion</w:t>
-      </w:r>
-    </w:p>
-    <w:p>
-      <w:pPr>
-        <w:pStyle w:val="Heading4"/>
-      </w:pPr>
-      <w:bookmarkStart w:id="11" w:name="simulated-data-set"/>
-      <w:bookmarkEnd w:id="11"/>
-      <w:r>
-        <w:t>Example analysis</w:t>
-      </w:r>
-    </w:p>
-    <w:p>
-      <w:pPr>
-        <w:pStyle w:val="BodyText"/>
-        <w:numPr>
-          <w:ilvl w:val="0"/>
-          <w:numId w:val="21"/>
-        </w:numPr>
-      </w:pPr>
-      <w:r>
-        <w:t>EDA (normality, outliers)</w:t>
-      </w:r>
-    </w:p>
-    <w:p>
-      <w:pPr>
-        <w:pStyle w:val="BodyText"/>
-        <w:numPr>
-          <w:ilvl w:val="0"/>
-          <w:numId w:val="21"/>
-        </w:numPr>
-      </w:pPr>
-      <w:proofErr w:type="gramStart"/>
-      <w:r>
-        <w:t>PLS  regression</w:t>
-      </w:r>
-      <w:proofErr w:type="gramEnd"/>
-      <w:r>
-        <w:t xml:space="preserve"> example, PLS-DA example</w:t>
-      </w:r>
-    </w:p>
-    <w:p>
-      <w:pPr>
-        <w:pStyle w:val="BodyText"/>
-        <w:numPr>
-          <w:ilvl w:val="0"/>
-          <w:numId w:val="21"/>
-        </w:numPr>
-      </w:pPr>
-      <w:r>
-        <w:t>R2Y -&gt; Cross validation -&gt; Q2 value</w:t>
-      </w:r>
-    </w:p>
-    <w:p>
-      <w:pPr>
-        <w:pStyle w:val="BodyText"/>
-        <w:numPr>
-          <w:ilvl w:val="0"/>
-          <w:numId w:val="21"/>
-        </w:numPr>
-      </w:pPr>
-      <w:r>
-        <w:t>Permutation test -&gt; p-value</w:t>
-      </w:r>
-    </w:p>
-    <w:p>
-      <w:pPr>
-        <w:pStyle w:val="BodyText"/>
-        <w:numPr>
-          <w:ilvl w:val="0"/>
-          <w:numId w:val="21"/>
-        </w:numPr>
-      </w:pPr>
-      <w:r>
-        <w:t>VIP scores</w:t>
-      </w:r>
-    </w:p>
-    <w:p>
-      <w:pPr>
-        <w:pStyle w:val="BodyText"/>
-        <w:numPr>
-          <w:ilvl w:val="0"/>
-          <w:numId w:val="21"/>
-        </w:numPr>
-      </w:pPr>
-      <w:r>
-        <w:t>Score and loading plot</w:t>
-      </w:r>
-    </w:p>
-    <w:p>
-      <w:pPr>
-        <w:pStyle w:val="BodyText"/>
-      </w:pPr>
-    </w:p>
-    <w:p>
-      <w:pPr>
-        <w:pStyle w:val="BodyText"/>
-      </w:pPr>
-      <w:r>
         <w:rPr>
           <w:noProof/>
         </w:rPr>
         <w:lastRenderedPageBreak/>
         <w:drawing>
-          <wp:inline distT="0" distB="0" distL="0" distR="0" wp14:anchorId="47C87017" wp14:editId="3762586B">
+          <wp:inline distT="0" distB="0" distL="0" distR="0" wp14:anchorId="05B4292D" wp14:editId="0ECC5A80">
             <wp:extent cx="5943600" cy="5403215"/>
             <wp:effectExtent l="0" t="0" r="0" b="0"/>
-            <wp:docPr id="1" name="Picture 1"/>
+            <wp:docPr id="1" name="Picture 1" descr="A close up of a map&#10;&#10;Description automatically generated"/>
             <wp:cNvGraphicFramePr>
               <a:graphicFrameLocks xmlns:a="http://schemas.openxmlformats.org/drawingml/2006/main" noChangeAspect="1"/>
             </wp:cNvGraphicFramePr>
@@ -1060,7 +1315,21 @@
         <w:t xml:space="preserve">Figure 1: </w:t>
       </w:r>
       <w:r>
-        <w:t>Multivariate analysis of representative datasets from three data scenarios: “null” (A, B, C), “control” (D, E, F) and “needle in a haystack” (G, H, I). The first column shows correlation heatmaps (A, D, G).  Variable names on the axes that begin with “C” were generated with a covariance of 0. 5, those that begin with “N” were generated with a covariance of 0, and those that begin with “D” were generated to have different means in the two groups. The second column shows PCA score plots (B, E, H).</w:t>
+        <w:t xml:space="preserve">Multivariate analysis of representative datasets from three data scenarios: “null” (A, B, C), “control” (D, E, F) and “needle in a haystack” (G, H, I). The first column shows </w:t>
+      </w:r>
+      <w:commentRangeStart w:id="15"/>
+      <w:r>
+        <w:t xml:space="preserve">correlation heatmaps </w:t>
+      </w:r>
+      <w:commentRangeEnd w:id="15"/>
+      <w:r>
+        <w:rPr>
+          <w:rStyle w:val="CommentReference"/>
+        </w:rPr>
+        <w:commentReference w:id="15"/>
+      </w:r>
+      <w:r>
+        <w:t>(A, D, G).  Variable names on the axes that begin with “C” were generated with a covariance of 0. 5, those that begin with “N” were generated with a covariance of 0, and those that begin with “D” were generated to have different means in the two groups. The second column shows PCA score plots (B, E, H).</w:t>
       </w:r>
       <w:r>
         <w:t xml:space="preserve"> </w:t>
@@ -1072,10 +1341,7 @@
         <w:t xml:space="preserve"> PLS-DA plots</w:t>
       </w:r>
       <w:r>
-        <w:t xml:space="preserve"> (C, F, I). For PLS-DA plots,</w:t>
-      </w:r>
-      <w:r>
-        <w:t xml:space="preserve"> </w:t>
+        <w:t xml:space="preserve"> (C, F, I). For PLS-DA plots, </w:t>
       </w:r>
       <w:r>
         <w:t>the first two predictive axes are plotted, Q</w:t>
@@ -1105,10 +1371,7 @@
         <w:t>00 permutations</w:t>
       </w:r>
       <w:r>
-        <w:t xml:space="preserve"> </w:t>
-      </w:r>
-      <w:r>
-        <w:t>(C, F, I)</w:t>
+        <w:t xml:space="preserve"> (C, F, I)</w:t>
       </w:r>
       <w:r>
         <w:t>. Ellipses represent 95% confidence bounds, par</w:t>
@@ -1160,27 +1423,6 @@
       </w:r>
       <w:r>
         <w:t>plot for non-significant results in a publication.</w:t>
-      </w:r>
-    </w:p>
-    <w:p>
-      <w:pPr>
-        <w:pStyle w:val="BodyText"/>
-      </w:pPr>
-    </w:p>
-    <w:p>
-      <w:pPr>
-        <w:pStyle w:val="Heading4"/>
-      </w:pPr>
-      <w:r>
-        <w:t>Examination of PLS properties or something</w:t>
-      </w:r>
-    </w:p>
-    <w:p>
-      <w:pPr>
-        <w:pStyle w:val="BodyText"/>
-      </w:pPr>
-      <w:r>
-        <w:t>PLS-DA is prone to overfitting:</w:t>
       </w:r>
     </w:p>
     <w:p>
@@ -1188,154 +1430,12 @@
         <w:pStyle w:val="BodyText"/>
         <w:spacing w:line="360" w:lineRule="auto"/>
       </w:pPr>
-      <w:r>
-        <w:lastRenderedPageBreak/>
-        <w:t>Under the null scenario, both PCA and PLS-DA</w:t>
-      </w:r>
-      <w:r>
-        <w:t xml:space="preserve"> are expected to find no separation</w:t>
-      </w:r>
-      <w:r>
-        <w:t xml:space="preserve"> between groups.  </w:t>
-      </w:r>
-      <w:r>
-        <w:t>[Sentence about how many PCAs and PLS-DAs failed]. A lack of effect of the treatment is</w:t>
-      </w:r>
-      <w:r>
-        <w:t xml:space="preserve"> evident for the PCA due to the lack of separation</w:t>
-      </w:r>
-      <w:r>
-        <w:t xml:space="preserve"> of groups</w:t>
-      </w:r>
-      <w:r>
-        <w:t xml:space="preserve"> in the score plot (Fig 1</w:t>
-      </w:r>
-      <w:r>
-        <w:t>. B</w:t>
-      </w:r>
-      <w:r>
-        <w:t>)</w:t>
-      </w:r>
-      <w:r>
-        <w:t xml:space="preserve">.  </w:t>
-      </w:r>
-      <w:r>
-        <w:t>For PLS-DA, h</w:t>
-      </w:r>
-      <w:r>
-        <w:t xml:space="preserve">owever, there is visible separation between groups in the score plot, and the permutation test is marginally significant </w:t>
-      </w:r>
-      <w:commentRangeStart w:id="12"/>
-      <w:r>
-        <w:t xml:space="preserve">(p = 0.047).  </w:t>
-      </w:r>
-      <w:commentRangeEnd w:id="12"/>
-      <w:r>
-        <w:rPr>
-          <w:rStyle w:val="CommentReference"/>
-        </w:rPr>
-        <w:commentReference w:id="12"/>
-      </w:r>
-      <w:r>
-        <w:t xml:space="preserve"> </w:t>
-      </w:r>
-      <w:r>
-        <w:t>It is important to note that even under a scenario of completely random data, PLS-DA score plots will often show visual separation between groups</w:t>
-      </w:r>
-      <w:r>
-        <w:t>, which is why cross validation is necessary</w:t>
-      </w:r>
-      <w:r>
-        <w:t>.</w:t>
-      </w:r>
-      <w:r>
-        <w:t xml:space="preserve"> </w:t>
-      </w:r>
-      <w:proofErr w:type="spellStart"/>
-      <w:r>
-        <w:t>Th</w:t>
-      </w:r>
-      <w:proofErr w:type="spellEnd"/>
-      <w:r>
-        <w:t>e PLS-DA models that were built have extremely low</w:t>
-      </w:r>
-      <w:r>
-        <w:t xml:space="preserve"> R^2 value</w:t>
-      </w:r>
-      <w:r>
-        <w:t>s</w:t>
-      </w:r>
-      <w:r>
-        <w:t xml:space="preserve"> Q^2 value</w:t>
-      </w:r>
-      <w:r>
-        <w:t>s</w:t>
-      </w:r>
-      <w:r>
-        <w:t xml:space="preserve"> (</w:t>
-      </w:r>
-      <w:r>
-        <w:t xml:space="preserve">mean </w:t>
-      </w:r>
-      <w:r>
-        <w:t xml:space="preserve">R2Y = </w:t>
-      </w:r>
-      <w:r>
-        <w:t>0.577 ± 0.171</w:t>
-      </w:r>
-      <w:r>
-        <w:t xml:space="preserve">, </w:t>
-      </w:r>
-      <w:r>
-        <w:t xml:space="preserve">mean </w:t>
-      </w:r>
-      <w:r>
-        <w:t>Q2 = 0.2</w:t>
-      </w:r>
-      <w:r>
-        <w:t>19 ± 0.148)</w:t>
-      </w:r>
-      <w:r>
-        <w:t xml:space="preserve"> which is an indicator of poor model performance</w:t>
-      </w:r>
-      <w:r>
-        <w:t>.</w:t>
-      </w:r>
-      <w:r>
-        <w:t xml:space="preserve"> </w:t>
-      </w:r>
-      <w:r>
-        <w:t xml:space="preserve"> In the case that a model has poor predictive power (low Q2) it is recommended that a score plot not be </w:t>
-      </w:r>
-      <w:r>
-        <w:t xml:space="preserve">shown, and </w:t>
-      </w:r>
-      <w:commentRangeStart w:id="13"/>
-      <w:r>
-        <w:t>no p-value reported</w:t>
-      </w:r>
-      <w:commentRangeEnd w:id="13"/>
-      <w:r>
-        <w:rPr>
-          <w:rStyle w:val="CommentReference"/>
-        </w:rPr>
-        <w:commentReference w:id="13"/>
-      </w:r>
-      <w:r>
-        <w:t>,</w:t>
-      </w:r>
-      <w:r>
-        <w:t xml:space="preserve"> as even under this null scenario visible separation is shown, and this is misleading.</w:t>
-      </w:r>
     </w:p>
     <w:p>
       <w:pPr>
         <w:pStyle w:val="BodyText"/>
         <w:spacing w:line="360" w:lineRule="auto"/>
       </w:pPr>
-      <w:r>
-        <w:t>PLS-DA finds obvious differences between groups as well as PCA:</w:t>
-      </w:r>
     </w:p>
     <w:p>
       <w:pPr>
@@ -1343,6 +1443,16 @@
         <w:spacing w:line="360" w:lineRule="auto"/>
       </w:pPr>
       <w:r>
+        <w:rPr>
+          <w:i/>
+        </w:rPr>
+        <w:lastRenderedPageBreak/>
+        <w:t>PLS-DA finds obvious differences between groups as well as PCA</w:t>
+      </w:r>
+      <w:r>
+        <w:t xml:space="preserve">. </w:t>
+      </w:r>
+      <w:r>
         <w:t>Under the control scenario,</w:t>
       </w:r>
       <w:r>
@@ -1351,8 +1461,6 @@
       <w:r>
         <w:t>the PCA for one of the datasets failed due to a convergence error and PLS-DA models were built for all 100 datasets. B</w:t>
       </w:r>
-      <w:bookmarkStart w:id="14" w:name="_GoBack"/>
-      <w:bookmarkEnd w:id="14"/>
       <w:r>
         <w:t>oth PCA and PLS-DA show significant separation between groups.  In PCA, there is separation between groups along PC1</w:t>
       </w:r>
@@ -1375,10 +1483,21 @@
         <w:rPr>
           <w:highlight w:val="yellow"/>
         </w:rPr>
-        <w:t>?)</w:t>
-      </w:r>
-      <w:r>
-        <w:t xml:space="preserve">  For PLS-DA, both</w:t>
+        <w:t>1D</w:t>
+      </w:r>
+      <w:proofErr w:type="gramStart"/>
+      <w:r>
+        <w:rPr>
+          <w:highlight w:val="yellow"/>
+        </w:rPr>
+        <w:t>)</w:t>
+      </w:r>
+      <w:r>
+        <w:t xml:space="preserve">  For</w:t>
+      </w:r>
+      <w:proofErr w:type="gramEnd"/>
+      <w:r>
+        <w:t xml:space="preserve"> PLS-DA, both</w:t>
       </w:r>
       <w:r>
         <w:t xml:space="preserve"> mean</w:t>
@@ -1402,24 +1521,34 @@
         <w:t>52 ± 0.072</w:t>
       </w:r>
       <w:r>
-        <w:t>, respectively), and permutation testing is highly significant (</w:t>
-      </w:r>
-      <w:commentRangeStart w:id="15"/>
-      <w:r>
-        <w:t>p = 0.002</w:t>
-      </w:r>
-      <w:commentRangeEnd w:id="15"/>
-      <w:r>
-        <w:rPr>
-          <w:rStyle w:val="CommentReference"/>
-        </w:rPr>
-        <w:commentReference w:id="15"/>
+        <w:t>, respectively), and permutation testing is highly significant (p</w:t>
+      </w:r>
+      <w:r>
+        <w:t>Q2</w:t>
+      </w:r>
+      <w:r>
+        <w:t xml:space="preserve"> = 0.002</w:t>
+      </w:r>
+      <w:r>
+        <w:t xml:space="preserve"> ± 0.001</w:t>
       </w:r>
       <w:r>
         <w:t>).  Because the discriminating variables are also the variables that contribute the most to overall covariation in the dataset, PCA and PLS-DA are nearly equivalent, despite answering slightly different questions.</w:t>
       </w:r>
       <w:r>
-        <w:t xml:space="preserve">  Here, PCA is answering the question “Is there a main axis of variation in the data?” and then we are able to evaluate separation along that axis visually through a score plot or statistically by doing a t-test on principal component axis scores.  PLS-DA, on the other hand, is answering the question “Is there a group of variables that explains the difference between groups?” and it answers this directly with model cross-validation scores and a p-value obtained by permutation.</w:t>
+        <w:t xml:space="preserve">  Here, PCA is answering the question “Is there a main axis of variation in the data?” and then we are able to evaluate separation along that axis visually through a score plot or statistically by doing a t-test on principal component axis scores.  PLS-DA, on the other hand, is answering the question “</w:t>
+      </w:r>
+      <w:r>
+        <w:t>What</w:t>
+      </w:r>
+      <w:r>
+        <w:t xml:space="preserve"> variables</w:t>
+      </w:r>
+      <w:r>
+        <w:t xml:space="preserve"> (if any)</w:t>
+      </w:r>
+      <w:r>
+        <w:t xml:space="preserve"> explain the difference between groups?” and it answers this directly with model cross-validation scores and a p-value obtained by permutation.</w:t>
       </w:r>
     </w:p>
     <w:p>
@@ -1434,7 +1563,64 @@
         <w:spacing w:line="360" w:lineRule="auto"/>
       </w:pPr>
       <w:r>
-        <w:t>PLS-DA outperforms PCA when discriminating variables aren’t responsible for the majority of covariation:</w:t>
+        <w:rPr>
+          <w:i/>
+        </w:rPr>
+        <w:t>PLS-DA outperforms PCA when discriminating variables aren’t responsible for the majority of covariation</w:t>
+      </w:r>
+      <w:r>
+        <w:rPr>
+          <w:i/>
+        </w:rPr>
+        <w:t>.</w:t>
+      </w:r>
+      <w:r>
+        <w:t xml:space="preserve"> </w:t>
+      </w:r>
+      <w:r>
+        <w:t>For the needle in a haystack scenario, t</w:t>
+      </w:r>
+      <w:r>
+        <w:t xml:space="preserve">here is poor separation </w:t>
+      </w:r>
+      <w:r>
+        <w:t xml:space="preserve">between groups </w:t>
+      </w:r>
+      <w:r>
+        <w:t xml:space="preserve">in the PCA score plot (Fig 1H) while PLS-DA shows strong separation (Fig 1I) and has a very high </w:t>
+      </w:r>
+      <w:r>
+        <w:t xml:space="preserve">mean </w:t>
+      </w:r>
+      <w:r>
+        <w:t xml:space="preserve">R2 and Q2 </w:t>
+      </w:r>
+      <w:r>
+        <w:t xml:space="preserve">value </w:t>
+      </w:r>
+      <w:r>
+        <w:t>(0.</w:t>
+      </w:r>
+      <w:r>
+        <w:t>906 ± 0.046</w:t>
+      </w:r>
+      <w:r>
+        <w:t xml:space="preserve"> and 0.</w:t>
+      </w:r>
+      <w:r>
+        <w:t>709 ± 0.108</w:t>
+      </w:r>
+      <w:r>
+        <w:t>, respectively) and a highly significant permutation test (p = 0.002</w:t>
+      </w:r>
+      <w:r>
+        <w:t xml:space="preserve"> ± 0.001</w:t>
+      </w:r>
+      <w:r>
+        <w:t>).</w:t>
+      </w:r>
+      <w:r>
+        <w:t xml:space="preserve"> </w:t>
       </w:r>
     </w:p>
     <w:p>
@@ -1443,55 +1629,10 @@
         <w:spacing w:line="360" w:lineRule="auto"/>
       </w:pPr>
       <w:r>
-        <w:lastRenderedPageBreak/>
-        <w:t>For the needle in a haystack scenario, t</w:t>
-      </w:r>
-      <w:r>
-        <w:t xml:space="preserve">here is poor separation </w:t>
-      </w:r>
-      <w:r>
-        <w:t xml:space="preserve">between groups </w:t>
-      </w:r>
-      <w:r>
-        <w:t xml:space="preserve">in the PCA score plot (Fig 1H) while PLS-DA shows strong separation (Fig 1I) and has a very high </w:t>
-      </w:r>
-      <w:r>
-        <w:t xml:space="preserve">mean </w:t>
-      </w:r>
-      <w:r>
-        <w:t xml:space="preserve">R2 and Q2 </w:t>
-      </w:r>
-      <w:r>
-        <w:t xml:space="preserve">value </w:t>
-      </w:r>
-      <w:r>
-        <w:t>(0.</w:t>
-      </w:r>
-      <w:r>
-        <w:t>906 ± 0.046</w:t>
-      </w:r>
-      <w:r>
-        <w:t xml:space="preserve"> and 0.</w:t>
-      </w:r>
-      <w:r>
-        <w:t>709 ± 0.108</w:t>
-      </w:r>
-      <w:r>
-        <w:t xml:space="preserve">, respectively) and a highly significant permutation test </w:t>
-      </w:r>
-      <w:commentRangeStart w:id="16"/>
-      <w:r>
-        <w:t>(p = 0.002).</w:t>
-      </w:r>
-      <w:commentRangeEnd w:id="16"/>
-      <w:r>
-        <w:rPr>
-          <w:rStyle w:val="CommentReference"/>
-        </w:rPr>
-        <w:commentReference w:id="16"/>
-      </w:r>
-      <w:r>
-        <w:t xml:space="preserve">  </w:t>
+        <w:t xml:space="preserve">In the needle in a haystack scenario, PCA performs poorly at finding group separation, while PLS-DA is able to find strong separation between groups.  This is because the variables that contribute to differences between the groups are not contributing greatly to the overall variation in the data.  Again, this is by design because these methods answer different questions.  PCA is finding the main axis of variation in the data, while PLS-DA is finding variables that co-vary with group membership. </w:t>
+      </w:r>
+      <w:r>
+        <w:t xml:space="preserve"> This is further demonstrated through calculation of the kappa coefficients for these analyses.</w:t>
       </w:r>
     </w:p>
     <w:p>
@@ -1500,25 +1641,38 @@
         <w:spacing w:line="360" w:lineRule="auto"/>
       </w:pPr>
       <w:r>
-        <w:t xml:space="preserve">In the needle in a haystack scenario, PCA performs poorly at finding group separation, while PLS-DA is able to find strong separation between groups.  This is because the variables that contribute to differences between the groups are not contributing greatly to the overall covariation in the data.   </w:t>
-      </w:r>
-      <w:r>
-        <w:t xml:space="preserve">Again, this is by design because these methods answer different questions.  PCA is finding the main axis of variation in the data, while PLS-DA is finding variables that co-vary with group membership. </w:t>
-      </w:r>
-      <w:r>
-        <w:t xml:space="preserve">It’s also worth noting that even though </w:t>
-      </w:r>
-      <w:proofErr w:type="gramStart"/>
-      <w:r>
-        <w:t>only  5</w:t>
-      </w:r>
-      <w:proofErr w:type="gramEnd"/>
-      <w:r>
-        <w:t xml:space="preserve"> variables contributed to discrimination between groups</w:t>
-      </w:r>
-      <w:r>
-        <w:t>,  the first predictive axis of the PLS-DA explains roughly 25% of the variation in the data</w:t>
-      </w:r>
+        <w:rPr>
+          <w:i/>
+        </w:rPr>
+        <w:t xml:space="preserve">PLS-DA identifies discriminating variables while PCA identifies variables with high variation. </w:t>
+      </w:r>
+      <w:r>
+        <w:t>Kappa coefficients for the two methods (</w:t>
+      </w:r>
+      <w:commentRangeStart w:id="16"/>
+      <w:r>
+        <w:t>table</w:t>
+      </w:r>
+      <w:commentRangeEnd w:id="16"/>
+      <w:r>
+        <w:rPr>
+          <w:rStyle w:val="CommentReference"/>
+        </w:rPr>
+        <w:commentReference w:id="16"/>
+      </w:r>
+      <w:r>
+        <w:t xml:space="preserve">?) show that PLS identifies variables that </w:t>
+      </w:r>
+      <w:r>
+        <w:lastRenderedPageBreak/>
+        <w:t>were created with different means in the two levels of our factor consistently better than PCA.  Even in the control scenario where PCA and PLS performed similarly in finding separation between groups, PLS far outperforms PCA at correctly identifying the variables most responsible for that separation (table).</w:t>
+      </w:r>
+    </w:p>
+    <w:p>
+      <w:pPr>
+        <w:pStyle w:val="BodyText"/>
+        <w:spacing w:line="360" w:lineRule="auto"/>
+      </w:pPr>
     </w:p>
     <w:p>
       <w:pPr>
@@ -1753,7 +1907,11 @@
         </m:sSub>
       </m:oMath>
       <w:r>
-        <w:t xml:space="preserve"> values. The PLS-DA on completely random data also demonstrates the tendency of PLS to overfit. Without any cross-validation, one might conclude that the two groups were different, however the extremely low </w:t>
+        <w:t xml:space="preserve"> values. The PLS-DA on completely </w:t>
+      </w:r>
+      <w:r>
+        <w:lastRenderedPageBreak/>
+        <w:t xml:space="preserve">random data also demonstrates the tendency of PLS to overfit. Without any cross-validation, one might conclude that the two groups were different, however the extremely low </w:t>
       </w:r>
       <m:oMath>
         <m:sSup>
@@ -1869,60 +2027,6 @@
         <w:pStyle w:val="BodyText"/>
         <w:ind w:left="720"/>
       </w:pPr>
-      <w:r>
-        <w:rPr>
-          <w:noProof/>
-        </w:rPr>
-        <w:lastRenderedPageBreak/>
-        <w:drawing>
-          <wp:inline distT="0" distB="0" distL="0" distR="0" wp14:anchorId="401F91C8" wp14:editId="54D5A2AC">
-            <wp:extent cx="2892425" cy="4932485"/>
-            <wp:effectExtent l="0" t="0" r="3175" b="0"/>
-            <wp:docPr id="7" name="Picture 7"/>
-            <wp:cNvGraphicFramePr>
-              <a:graphicFrameLocks xmlns:a="http://schemas.openxmlformats.org/drawingml/2006/main" noChangeAspect="1"/>
-            </wp:cNvGraphicFramePr>
-            <a:graphic xmlns:a="http://schemas.openxmlformats.org/drawingml/2006/main">
-              <a:graphicData uri="http://schemas.openxmlformats.org/drawingml/2006/picture">
-                <pic:pic xmlns:pic="http://schemas.openxmlformats.org/drawingml/2006/picture">
-                  <pic:nvPicPr>
-                    <pic:cNvPr id="7" name="table1.pdf"/>
-                    <pic:cNvPicPr/>
-                  </pic:nvPicPr>
-                  <pic:blipFill rotWithShape="1">
-                    <a:blip r:embed="rId12">
-                      <a:extLst>
-                        <a:ext uri="{28A0092B-C50C-407E-A947-70E740481C1C}">
-                          <a14:useLocalDpi xmlns:a14="http://schemas.microsoft.com/office/drawing/2010/main" val="0"/>
-                        </a:ext>
-                      </a:extLst>
-                    </a:blip>
-                    <a:srcRect l="10208" t="7773" r="41120" b="28090"/>
-                    <a:stretch/>
-                  </pic:blipFill>
-                  <pic:spPr bwMode="auto">
-                    <a:xfrm>
-                      <a:off x="0" y="0"/>
-                      <a:ext cx="2892867" cy="4933239"/>
-                    </a:xfrm>
-                    <a:prstGeom prst="rect">
-                      <a:avLst/>
-                    </a:prstGeom>
-                    <a:ln>
-                      <a:noFill/>
-                    </a:ln>
-                    <a:extLst>
-                      <a:ext uri="{53640926-AAD7-44D8-BBD7-CCE9431645EC}">
-                        <a14:shadowObscured xmlns:a14="http://schemas.microsoft.com/office/drawing/2010/main"/>
-                      </a:ext>
-                    </a:extLst>
-                  </pic:spPr>
-                </pic:pic>
-              </a:graphicData>
-            </a:graphic>
-          </wp:inline>
-        </w:drawing>
-      </w:r>
     </w:p>
     <w:p>
       <w:pPr>
@@ -1959,7 +2063,7 @@
                     </pic:cNvPicPr>
                   </pic:nvPicPr>
                   <pic:blipFill>
-                    <a:blip r:embed="rId13"/>
+                    <a:blip r:embed="rId12"/>
                     <a:stretch>
                       <a:fillRect/>
                     </a:stretch>
@@ -2056,6 +2160,7 @@
         <w:pStyle w:val="Caption"/>
       </w:pPr>
       <w:r>
+        <w:lastRenderedPageBreak/>
         <w:t>Table 2: Variable importance in separating muffins from cupcakes. For each variable we report a variable importance in projection (VIP) score, the loading/correlation with the OPLS-DA predictive axis, and the loadings/correlations with the first two PC axes. VIP scores &gt; 1 are generally considered important to separation among groups.</w:t>
       </w:r>
     </w:p>
@@ -2084,7 +2189,7 @@
                     </pic:cNvPicPr>
                   </pic:nvPicPr>
                   <pic:blipFill>
-                    <a:blip r:embed="rId14"/>
+                    <a:blip r:embed="rId13"/>
                     <a:stretch>
                       <a:fillRect/>
                     </a:stretch>
@@ -2117,11 +2222,11 @@
         <w:spacing w:line="360" w:lineRule="auto"/>
       </w:pPr>
       <w:r>
-        <w:t xml:space="preserve">PCA and OPLS-DA both show some separation between cupcakes and muffins, but there are substantial differences in the two methods. First, although PC1 explains the greatest </w:t>
+        <w:t xml:space="preserve">PCA and OPLS-DA both show some separation between cupcakes and muffins, but there are substantial differences in the two methods. First, although PC1 explains the greatest amount of covariation in the ingredients, it does not show any separation between cupcakes and muffins. PC2 shows some weak separation between cupcakes and muffins. This indicates that the variables with the greatest (co)variation in the dataset are not good predictors of the type of baked good. Even when comparing PC2, which separates cupcakes and muffins, with the OPLS-DA predictive axis, there are substantial differences. For example, “unitless” ingredients (e.g. “one sweet potato”, “25 blueberries”) are strongly negatively correlated with PC2 (toward muffins), however, it is not a good predictor of muffins vs. cupcakes as evidenced by its low VIP score and its weak correlation with the </w:t>
       </w:r>
       <w:r>
         <w:lastRenderedPageBreak/>
-        <w:t xml:space="preserve">amount of covariation in the ingredients, it does not show any separation between cupcakes and muffins. PC2 shows some weak separation between cupcakes and muffins. This indicates that the variables with the greatest (co)variation in the dataset are not good predictors of the type of baked good. Even when comparing PC2, which separates cupcakes and muffins, with the OPLS-DA predictive axis, there are substantial differences. For example, “unitless” ingredients (e.g. “one sweet potato”, “25 blueberries”) are strongly negatively correlated with PC2 (toward muffins), however, it is not a good predictor of muffins vs. cupcakes as evidenced by its low VIP score and its weak correlation with the OPLS-DA predictive axis. Conversely, “spice” is a good predictor of muffins vs. cupcakes (muffins have more spices than cupcakes) as evidenced by a VIP greater than 1 and a stronger correlation with the OPLS-DA predictive </w:t>
+        <w:t xml:space="preserve">OPLS-DA predictive axis. Conversely, “spice” is a good predictor of muffins vs. cupcakes (muffins have more spices than cupcakes) as evidenced by a VIP greater than 1 and a stronger correlation with the OPLS-DA predictive </w:t>
       </w:r>
       <w:proofErr w:type="gramStart"/>
       <w:r>
@@ -2255,7 +2360,6 @@
         <w:spacing w:line="360" w:lineRule="auto"/>
       </w:pPr>
       <w:r>
-        <w:lastRenderedPageBreak/>
         <w:t>Sparse PLS (</w:t>
       </w:r>
       <w:proofErr w:type="spellStart"/>
@@ -2334,6 +2438,7 @@
         </w:numPr>
       </w:pPr>
       <w:r>
+        <w:lastRenderedPageBreak/>
         <w:t xml:space="preserve">PCA is a good companion, but just because PCA shows no separation, doesn’t invalidate PLS-DA (contrary to recommendations of Worley and Powers </w:t>
       </w:r>
       <w:r>
@@ -2557,7 +2662,6 @@
           <w:rFonts w:ascii="Cambria" w:hAnsi="Cambria" w:cs="Times New Roman"/>
           <w:noProof/>
         </w:rPr>
-        <w:lastRenderedPageBreak/>
         <w:t>Bonney R, Cooper CB, Dickinson J, et al (2009) Citizen Science: A Developing Tool for Expanding Science Knowledge and Scientific Literacy. Bioscience 59:977–984. doi: 10.1525/bio.2009.59.11.9</w:t>
       </w:r>
     </w:p>
@@ -2621,7 +2725,15 @@
           <w:rFonts w:ascii="Cambria" w:hAnsi="Cambria" w:cs="Times New Roman"/>
           <w:noProof/>
         </w:rPr>
-        <w:t>Dickinson JL, Shirk J, Bonter D, et al (2012) The current state of citizen science as a tool for ecological research and public engagement. Front Ecol Environ 10:291–297. doi: 10.1890/110236</w:t>
+        <w:t xml:space="preserve">Dickinson JL, Shirk J, Bonter D, et al (2012) The current state of citizen science as a tool for ecological research and public engagement. Front Ecol Environ 10:291–297. doi: </w:t>
+      </w:r>
+      <w:r>
+        <w:rPr>
+          <w:rFonts w:ascii="Cambria" w:hAnsi="Cambria" w:cs="Times New Roman"/>
+          <w:noProof/>
+        </w:rPr>
+        <w:lastRenderedPageBreak/>
+        <w:t>10.1890/110236</w:t>
       </w:r>
     </w:p>
     <w:p>
@@ -2852,7 +2964,6 @@
           <w:rFonts w:ascii="Cambria" w:hAnsi="Cambria" w:cs="Times New Roman"/>
           <w:noProof/>
         </w:rPr>
-        <w:lastRenderedPageBreak/>
         <w:t>Thévenot EA, Roux A, Xu Y, et al (2015) Analysis of the Human Adult Urinary Metabolome Variations with Age, Body Mass Index, and Gender by Implementing a Comprehensive Workflow for Univariate and OPLS Statistical Analyses. J Proteome Res 14:3322–3335. doi: 10.1021/acs.jproteome.5b00354</w:t>
       </w:r>
     </w:p>
@@ -2967,11 +3078,7 @@
       </w:r>
       <w:proofErr w:type="spellEnd"/>
       <w:r>
-        <w:t xml:space="preserve">) is an unsupervised technique that describes variation in the data in fewer axes or latent variables than the number of measured variables.  This is useful for creating plots of the data in “PCA space” to visualize patterns of variation. Unsupervised analyses are well suited to describing patterns of co-variation. For example </w:t>
-      </w:r>
-      <w:r>
-        <w:lastRenderedPageBreak/>
-        <w:t xml:space="preserve">the leaf economics spectrum (LES) is a principal component axis that describes [___%] of the variation in a set of plant traits and can be interpreted as a continuum from a resource acquisitive strategy to a resource conservative strategy </w:t>
+        <w:t xml:space="preserve">) is an unsupervised technique that describes variation in the data in fewer axes or latent variables than the number of measured variables.  This is useful for creating plots of the data in “PCA space” to visualize patterns of variation. Unsupervised analyses are well suited to describing patterns of co-variation. For example the leaf economics spectrum (LES) is a principal component axis that describes [___%] of the variation in a set of plant traits and can be interpreted as a continuum from a resource acquisitive strategy to a resource conservative strategy </w:t>
       </w:r>
       <w:r>
         <w:fldChar w:fldCharType="begin" w:fldLock="1"/>
@@ -3001,6 +3108,7 @@
         <w:spacing w:line="360" w:lineRule="auto"/>
       </w:pPr>
       <w:r>
+        <w:lastRenderedPageBreak/>
         <w:t>Supervised analysis techniques ……. What do they do?</w:t>
       </w:r>
     </w:p>
@@ -3082,11 +3190,7 @@
         <w:spacing w:line="360" w:lineRule="auto"/>
       </w:pPr>
       <w:r>
-        <w:t xml:space="preserve">Partial least squares regression (PLS) and its discriminant analysis extension (PLS-DA) are supervised multivariate analysis techniques created to be robust to small sample sizes (relative to the number of variables measured), missing values, and multicollinearity </w:t>
-      </w:r>
-      <w:r>
-        <w:lastRenderedPageBreak/>
-        <w:t xml:space="preserve">[citation to creator, to paper saying its robust]. The underlying assumption of PLS is that covariation between the predictor variable(s) and the response variable(s) is due to a small number of “latent” variables.  For this reason, the technique has been readily adopted by chemical ecologists measuring large numbers of metabolites (eco-metabolomics) which  may co-vary due to changes in some underlying metabolic pathway.  However, the usefulness of this technique is not limited to use on variables of only one type.  </w:t>
+        <w:t xml:space="preserve">Partial least squares regression (PLS) and its discriminant analysis extension (PLS-DA) are supervised multivariate analysis techniques created to be robust to small sample sizes (relative to the number of variables measured), missing values, and multicollinearity [citation to creator, to paper saying its robust]. The underlying assumption of PLS is that covariation between the predictor variable(s) and the response variable(s) is due to a small number of “latent” variables.  For this reason, the technique has been readily adopted by chemical ecologists measuring large numbers of metabolites (eco-metabolomics) which  may co-vary due to changes in some underlying metabolic pathway.  However, the usefulness of this technique is not limited to use on variables of only one type.  </w:t>
       </w:r>
     </w:p>
     <w:p>
@@ -3181,11 +3285,7 @@
         <w:commentReference w:id="22"/>
       </w:r>
       <w:r>
-        <w:t xml:space="preserve">.  Unsupervised analyses describe patterns in the data and are often used in more descriptive studies.  For example, principal component analysis is a widely used unsupervised technique that describes the covariation among variables by creating new axes that represent linear combinations of variables.  These axes can sometimes be thought of as “latent variables”. For example the leaf economics spectrum (LES) is a </w:t>
-      </w:r>
-      <w:r>
-        <w:lastRenderedPageBreak/>
-        <w:t xml:space="preserve">principal component axis that describes covariation in a set of plant traits and ranges from a resource acquisitive strategy to a resource conservative strategy </w:t>
+        <w:t xml:space="preserve">.  Unsupervised analyses describe patterns in the data and are often used in more descriptive studies.  For example, principal component analysis is a widely used unsupervised technique that describes the covariation among variables by creating new axes that represent linear combinations of variables.  These axes can sometimes be thought of as “latent variables”. For example the leaf economics spectrum (LES) is a principal component axis that describes covariation in a set of plant traits and ranges from a resource acquisitive strategy to a resource conservative strategy </w:t>
       </w:r>
       <w:r>
         <w:fldChar w:fldCharType="begin" w:fldLock="1"/>
@@ -3245,7 +3345,11 @@
         <w:spacing w:line="360" w:lineRule="auto"/>
       </w:pPr>
       <w:r>
-        <w:t>Although unsupervised analyses can’t be used to discriminate groups or find relationships in and of themselves, the latent variables they produce are sometimes used by ecologists in further analyses with the intent of discriminating groups.  For example, one might test if two plant species differ in their location along the LES axis with a t-test on principal component axis scores.  This type of analysis may be justifiable when a principal component axis clearly represents a spectrum of biological variation, such as the LES.  However, this strategy of using unsupervised analyses to reduce dimensionality followed by statistical tests is usually not appropriate, as we will demonstrate below.</w:t>
+        <w:t xml:space="preserve">Although unsupervised analyses can’t be used to discriminate groups or find relationships in and of themselves, the latent variables they produce are sometimes used by ecologists in further analyses with the intent of discriminating groups.  For example, one might test if </w:t>
+      </w:r>
+      <w:r>
+        <w:lastRenderedPageBreak/>
+        <w:t>two plant species differ in their location along the LES axis with a t-test on principal component axis scores.  This type of analysis may be justifiable when a principal component axis clearly represents a spectrum of biological variation, such as the LES.  However, this strategy of using unsupervised analyses to reduce dimensionality followed by statistical tests is usually not appropriate, as we will demonstrate below.</w:t>
       </w:r>
     </w:p>
     <w:p>
@@ -3308,11 +3412,7 @@
       </w:r>
       <w:proofErr w:type="spellEnd"/>
       <w:r>
-        <w:t xml:space="preserve"> covariation in the dataset, as we will demonstrate below. Additionally, determining which variables best predict the independent variable (whether it be categorical or continuous) is complicated in unsupervised analyses like PCA since the axes that best explain the independent variable are likely not the linear </w:t>
-      </w:r>
-      <w:r>
-        <w:lastRenderedPageBreak/>
-        <w:t>combination of variables that best explain the independent variable.  Therefore, researchers often use post-hoc univariate tests to determine which variables are driving the relationship after seeing separation in PCA space, unnecessarily inflating type I error.</w:t>
+        <w:t xml:space="preserve"> covariation in the dataset, as we will demonstrate below. Additionally, determining which variables best predict the independent variable (whether it be categorical or continuous) is complicated in unsupervised analyses like PCA since the axes that best explain the independent variable are likely not the linear combination of variables that best explain the independent variable.  Therefore, researchers often use post-hoc univariate tests to determine which variables are driving the relationship after seeing separation in PCA space, unnecessarily inflating type I error.</w:t>
       </w:r>
     </w:p>
     <w:p>
@@ -3350,7 +3450,11 @@
         <w:fldChar w:fldCharType="end"/>
       </w:r>
       <w:r>
-        <w:t>. [EXPLAIN MULTICOLLINEARITY]. PERMANOVA, which is (maybe???) an extension of redundancy analysis, is able to [do some things well], but it requires a distance matrix as an input, and therefore you lose all information about individual variables. It also does not deal with multicollinearity well, as we will demonstrate.  PLS doesn’t have these problems.</w:t>
+        <w:t xml:space="preserve">. [EXPLAIN MULTICOLLINEARITY]. PERMANOVA, which is (maybe???) an extension of redundancy analysis, is able to [do some things well], but it requires a distance matrix as an input, and therefore you lose all information about </w:t>
+      </w:r>
+      <w:r>
+        <w:lastRenderedPageBreak/>
+        <w:t>individual variables. It also does not deal with multicollinearity well, as we will demonstrate.  PLS doesn’t have these problems.</w:t>
       </w:r>
     </w:p>
     <w:p>
@@ -3407,8 +3511,42 @@
         <w:spacing w:line="360" w:lineRule="auto"/>
       </w:pPr>
       <w:r>
+        <w:t>In this primer we intend to demonstrate advantages of PLS over dimensionality reduction followed by univariate hypothesis testing, discuss model validation and hypothesis testing with PLS including important caveats, and demonstrate the use, reporting, and interpretation of PLS results on an ecological dataset.</w:t>
+      </w:r>
+    </w:p>
+    <w:p>
+      <w:pPr>
+        <w:pStyle w:val="BodyText"/>
+        <w:spacing w:line="360" w:lineRule="auto"/>
+      </w:pPr>
+    </w:p>
+    <w:p>
+      <w:pPr>
+        <w:pStyle w:val="Heading2"/>
+      </w:pPr>
+      <w:bookmarkStart w:id="24" w:name="cupcakes-vs.muffins-methods"/>
+      <w:bookmarkEnd w:id="24"/>
+      <w:r>
+        <w:t>Cupcakes vs. Muffins methods</w:t>
+      </w:r>
+    </w:p>
+    <w:p>
+      <w:pPr>
+        <w:pStyle w:val="FirstParagraph"/>
+        <w:spacing w:line="360" w:lineRule="auto"/>
+      </w:pPr>
+      <w:r>
+        <w:t>I took a random subsample of 40 recipes (20 muffins and 20 cupcakes) where each variable is an ingredient (in cups per serving) and applied PCA and PLS-DA on it. I tried this with several random seeds to purposefully cherry-pick an example where PCA revealed some separation to compare the results of PCA vs PLS-DA.</w:t>
+      </w:r>
+    </w:p>
+    <w:p>
+      <w:pPr>
+        <w:pStyle w:val="BodyText"/>
+        <w:spacing w:line="360" w:lineRule="auto"/>
+      </w:pPr>
+      <w:r>
         <w:lastRenderedPageBreak/>
-        <w:t>In this primer we intend to demonstrate advantages of PLS over dimensionality reduction followed by univariate hypothesis testing, discuss model validation and hypothesis testing with PLS including important caveats, and demonstrate the use, reporting, and interpretation of PLS results on an ecological dataset.</w:t>
+        <w:t>I should also do PLS regression on calories per serving and include that instead or in addition to the cupcakes vs. muffins plots.</w:t>
       </w:r>
     </w:p>
     <w:p>
@@ -3464,7 +3602,7 @@
       </w:r>
     </w:p>
   </w:comment>
-  <w:comment w:id="6" w:author="Scott, Eric R. [2]" w:date="2018-11-20T10:06:00Z" w:initials="SER">
+  <w:comment w:id="6" w:author="Scott, Eric R. [2]" w:date="2019-02-13T10:41:00Z" w:initials="SER">
     <w:p>
       <w:pPr>
         <w:pStyle w:val="CommentText"/>
@@ -3476,6 +3614,62 @@
         <w:annotationRef/>
       </w:r>
       <w:r>
+        <w:t>Add reference when Mendeley works again</w:t>
+      </w:r>
+    </w:p>
+  </w:comment>
+  <w:comment w:id="7" w:author="Scott, Eric R. [2]" w:date="2019-02-13T10:16:00Z" w:initials="SER">
+    <w:p>
+      <w:pPr>
+        <w:pStyle w:val="CommentText"/>
+      </w:pPr>
+      <w:r>
+        <w:rPr>
+          <w:rStyle w:val="CommentReference"/>
+        </w:rPr>
+        <w:annotationRef/>
+      </w:r>
+      <w:r>
+        <w:t xml:space="preserve">Wouldn’t it be more likely to get a low p-value if R2Y and Q2 were low?  Because a Q2 close to zero is likely to happen just by chance anyway.  </w:t>
+      </w:r>
+      <w:proofErr w:type="gramStart"/>
+      <w:r>
+        <w:t>So</w:t>
+      </w:r>
+      <w:proofErr w:type="gramEnd"/>
+      <w:r>
+        <w:t xml:space="preserve"> I think you want R2Y and Q2 to be high AND not high just by chance.  Hmm… I should think about how to best explain this.</w:t>
+      </w:r>
+    </w:p>
+  </w:comment>
+  <w:comment w:id="5" w:author="Scott, Eric R. [2]" w:date="2019-02-13T10:51:00Z" w:initials="SER">
+    <w:p>
+      <w:pPr>
+        <w:pStyle w:val="CommentText"/>
+      </w:pPr>
+      <w:r>
+        <w:rPr>
+          <w:rStyle w:val="CommentReference"/>
+        </w:rPr>
+        <w:annotationRef/>
+      </w:r>
+      <w:r>
+        <w:t>Insert actual results for example dataset, whatever that may be.</w:t>
+      </w:r>
+    </w:p>
+  </w:comment>
+  <w:comment w:id="9" w:author="Scott, Eric R. [2]" w:date="2018-11-20T10:06:00Z" w:initials="SER">
+    <w:p>
+      <w:pPr>
+        <w:pStyle w:val="CommentText"/>
+      </w:pPr>
+      <w:r>
+        <w:rPr>
+          <w:rStyle w:val="CommentReference"/>
+        </w:rPr>
+        <w:annotationRef/>
+      </w:r>
+      <w:r>
         <w:t xml:space="preserve">I’m open to better names.  The purpose of this scenario is to “trick” PCA into loading the “wrong” variables heavily on PC1 while PLS-DA will pick the variables that contribute most strongly to </w:t>
       </w:r>
       <w:r>
@@ -3487,9 +3681,12 @@
       <w:r>
         <w:t xml:space="preserve"> between groups.</w:t>
       </w:r>
+      <w:r>
+        <w:t xml:space="preserve">  It could be viewed as a less extreme version of the needle in a haystack scenario.</w:t>
+      </w:r>
     </w:p>
   </w:comment>
-  <w:comment w:id="7" w:author="Scott, Eric R. [2]" w:date="2019-01-15T13:48:00Z" w:initials="SER">
+  <w:comment w:id="11" w:author="Scott, Eric R. [2]" w:date="2019-01-15T13:48:00Z" w:initials="SER">
     <w:p>
       <w:pPr>
         <w:pStyle w:val="CommentText"/>
@@ -3505,7 +3702,7 @@
       </w:r>
     </w:p>
   </w:comment>
-  <w:comment w:id="8" w:author="Scott, Eric R. [2]" w:date="2019-01-15T13:59:00Z" w:initials="SER">
+  <w:comment w:id="14" w:author="Scott, Eric R. [2]" w:date="2019-02-08T10:45:00Z" w:initials="SER">
     <w:p>
       <w:pPr>
         <w:pStyle w:val="CommentText"/>
@@ -3517,11 +3714,14 @@
         <w:annotationRef/>
       </w:r>
       <w:r>
-        <w:t>Describe what I did to Elizabeth, see if this makes sense</w:t>
+        <w:t>I’m not entirely sure about this</w:t>
+      </w:r>
+      <w:r>
+        <w:t>, but I have a feeling that the lower the Q2 value is, the lower the p-value will be.  For example, if your Q2 value is 0, it’s actually pretty unlikely that you’ll get a value lower than that with randomly permuted data (because of math, not because of the data), so the p-value would be low.</w:t>
       </w:r>
     </w:p>
   </w:comment>
-  <w:comment w:id="12" w:author="Scott, Eric R. [2]" w:date="2019-02-01T14:24:00Z" w:initials="SER">
+  <w:comment w:id="15" w:author="Scott, Eric R. [2]" w:date="2019-02-21T13:15:00Z" w:initials="SER">
     <w:p>
       <w:pPr>
         <w:pStyle w:val="CommentText"/>
@@ -3533,73 +3733,31 @@
         <w:annotationRef/>
       </w:r>
       <w:r>
-        <w:t xml:space="preserve">Change to mean ± </w:t>
+        <w:t>Need to add a scale.  Red is more positively correlated, blue is more negatively correlated, white is 0</w:t>
+      </w:r>
+    </w:p>
+  </w:comment>
+  <w:comment w:id="16" w:author="Scott, Eric R. [2]" w:date="2019-02-21T14:32:00Z" w:initials="SER">
+    <w:p>
+      <w:pPr>
+        <w:pStyle w:val="CommentText"/>
+      </w:pPr>
+      <w:r>
+        <w:rPr>
+          <w:rStyle w:val="CommentReference"/>
+        </w:rPr>
+        <w:annotationRef/>
+      </w:r>
+      <w:r>
+        <w:t xml:space="preserve">Make a table with mean kappa ± </w:t>
       </w:r>
       <w:proofErr w:type="spellStart"/>
       <w:r>
         <w:t>sd</w:t>
       </w:r>
       <w:proofErr w:type="spellEnd"/>
-    </w:p>
-  </w:comment>
-  <w:comment w:id="13" w:author="Scott, Eric R. [2]" w:date="2019-02-08T10:45:00Z" w:initials="SER">
-    <w:p>
-      <w:pPr>
-        <w:pStyle w:val="CommentText"/>
-      </w:pPr>
-      <w:r>
-        <w:rPr>
-          <w:rStyle w:val="CommentReference"/>
-        </w:rPr>
-        <w:annotationRef/>
-      </w:r>
-      <w:r>
-        <w:t>I’m not entirely sure about this</w:t>
-      </w:r>
-    </w:p>
-  </w:comment>
-  <w:comment w:id="15" w:author="Scott, Eric R. [2]" w:date="2019-02-01T14:25:00Z" w:initials="SER">
-    <w:p>
-      <w:pPr>
-        <w:pStyle w:val="CommentText"/>
-      </w:pPr>
-      <w:r>
-        <w:rPr>
-          <w:rStyle w:val="CommentReference"/>
-        </w:rPr>
-        <w:annotationRef/>
-      </w:r>
-      <w:r>
-        <w:t xml:space="preserve">Switch to mean ± </w:t>
-      </w:r>
-      <w:proofErr w:type="spellStart"/>
-      <w:r>
-        <w:t>sd</w:t>
-      </w:r>
-      <w:proofErr w:type="spellEnd"/>
-    </w:p>
-  </w:comment>
-  <w:comment w:id="16" w:author="Scott, Eric R. [2]" w:date="2019-02-01T14:31:00Z" w:initials="SER">
-    <w:p>
-      <w:pPr>
-        <w:pStyle w:val="CommentText"/>
-      </w:pPr>
-      <w:r>
-        <w:rPr>
-          <w:rStyle w:val="CommentReference"/>
-        </w:rPr>
-        <w:annotationRef/>
-      </w:r>
-      <w:r>
-        <w:t xml:space="preserve">Switch to mean ± </w:t>
-      </w:r>
-      <w:proofErr w:type="spellStart"/>
-      <w:r>
-        <w:t>sd</w:t>
-      </w:r>
-      <w:proofErr w:type="spellEnd"/>
-      <w:r>
-        <w:t xml:space="preserve"> </w:t>
+      <w:r>
+        <w:t xml:space="preserve"> for PCA and PLS under each data scenario.  Consider adding red herring, although not sure which variables should count as discriminating</w:t>
       </w:r>
     </w:p>
   </w:comment>
@@ -3690,13 +3848,14 @@
 <w15:commentsEx xmlns:wpc="http://schemas.microsoft.com/office/word/2010/wordprocessingCanvas" xmlns:cx="http://schemas.microsoft.com/office/drawing/2014/chartex" xmlns:cx1="http://schemas.microsoft.com/office/drawing/2015/9/8/chartex" xmlns:cx2="http://schemas.microsoft.com/office/drawing/2015/10/21/chartex" xmlns:cx3="http://schemas.microsoft.com/office/drawing/2016/5/9/chartex" xmlns:cx4="http://schemas.microsoft.com/office/drawing/2016/5/10/chartex" xmlns:cx5="http://schemas.microsoft.com/office/drawing/2016/5/11/chartex" xmlns:cx6="http://schemas.microsoft.com/office/drawing/2016/5/12/chartex" xmlns:cx7="http://schemas.microsoft.com/office/drawing/2016/5/13/chartex" xmlns:cx8="http://schemas.microsoft.com/office/drawing/2016/5/14/chartex" xmlns:mc="http://schemas.openxmlformats.org/markup-compatibility/2006" xmlns:aink="http://schemas.microsoft.com/office/drawing/2016/ink" xmlns:am3d="http://schemas.microsoft.com/office/drawing/2017/model3d" xmlns:o="urn:schemas-microsoft-com:office:office" xmlns:r="http://schemas.openxmlformats.org/officeDocument/2006/relationships" xmlns:m="http://schemas.openxmlformats.org/officeDocument/2006/math" xmlns:v="urn:schemas-microsoft-com:vml" xmlns:wp14="http://schemas.microsoft.com/office/word/2010/wordprocessingDrawing" xmlns:wp="http://schemas.openxmlformats.org/drawingml/2006/wordprocessingDrawing" xmlns:w10="urn:schemas-microsoft-com:office:word" xmlns:w="http://schemas.openxmlformats.org/wordprocessingml/2006/main" xmlns:w14="http://schemas.microsoft.com/office/word/2010/wordml" xmlns:w15="http://schemas.microsoft.com/office/word/2012/wordml" xmlns:w16cid="http://schemas.microsoft.com/office/word/2016/wordml/cid" xmlns:w16se="http://schemas.microsoft.com/office/word/2015/wordml/symex" xmlns:wpg="http://schemas.microsoft.com/office/word/2010/wordprocessingGroup" xmlns:wpi="http://schemas.microsoft.com/office/word/2010/wordprocessingInk" xmlns:wne="http://schemas.microsoft.com/office/word/2006/wordml" xmlns:wps="http://schemas.microsoft.com/office/word/2010/wordprocessingShape" mc:Ignorable="w14 w15 w16se w16cid wp14">
   <w15:commentEx w15:paraId="79B4F977" w15:done="0"/>
   <w15:commentEx w15:paraId="06F6F8B7" w15:done="0"/>
+  <w15:commentEx w15:paraId="5739532B" w15:done="0"/>
+  <w15:commentEx w15:paraId="4D3875AE" w15:done="0"/>
+  <w15:commentEx w15:paraId="0A0784FB" w15:done="0"/>
   <w15:commentEx w15:paraId="36A9CB26" w15:done="0"/>
   <w15:commentEx w15:paraId="019F5155" w15:done="0"/>
-  <w15:commentEx w15:paraId="02E003A7" w15:done="0"/>
-  <w15:commentEx w15:paraId="3670503C" w15:done="0"/>
   <w15:commentEx w15:paraId="48725F48" w15:done="0"/>
-  <w15:commentEx w15:paraId="02180EE5" w15:done="0"/>
-  <w15:commentEx w15:paraId="14CC524C" w15:done="0"/>
+  <w15:commentEx w15:paraId="50B8A296" w15:done="0"/>
+  <w15:commentEx w15:paraId="4D0031CF" w15:done="0"/>
   <w15:commentEx w15:paraId="0C01FD1A" w15:done="0"/>
   <w15:commentEx w15:paraId="32F68CA9" w15:done="0"/>
   <w15:commentEx w15:paraId="377EFFB8" w15:done="0"/>
@@ -3708,13 +3867,14 @@
 <w16cid:commentsIds xmlns:wpc="http://schemas.microsoft.com/office/word/2010/wordprocessingCanvas" xmlns:cx="http://schemas.microsoft.com/office/drawing/2014/chartex" xmlns:cx1="http://schemas.microsoft.com/office/drawing/2015/9/8/chartex" xmlns:cx2="http://schemas.microsoft.com/office/drawing/2015/10/21/chartex" xmlns:cx3="http://schemas.microsoft.com/office/drawing/2016/5/9/chartex" xmlns:cx4="http://schemas.microsoft.com/office/drawing/2016/5/10/chartex" xmlns:cx5="http://schemas.microsoft.com/office/drawing/2016/5/11/chartex" xmlns:cx6="http://schemas.microsoft.com/office/drawing/2016/5/12/chartex" xmlns:cx7="http://schemas.microsoft.com/office/drawing/2016/5/13/chartex" xmlns:cx8="http://schemas.microsoft.com/office/drawing/2016/5/14/chartex" xmlns:mc="http://schemas.openxmlformats.org/markup-compatibility/2006" xmlns:aink="http://schemas.microsoft.com/office/drawing/2016/ink" xmlns:am3d="http://schemas.microsoft.com/office/drawing/2017/model3d" xmlns:o="urn:schemas-microsoft-com:office:office" xmlns:r="http://schemas.openxmlformats.org/officeDocument/2006/relationships" xmlns:m="http://schemas.openxmlformats.org/officeDocument/2006/math" xmlns:v="urn:schemas-microsoft-com:vml" xmlns:wp14="http://schemas.microsoft.com/office/word/2010/wordprocessingDrawing" xmlns:wp="http://schemas.openxmlformats.org/drawingml/2006/wordprocessingDrawing" xmlns:w10="urn:schemas-microsoft-com:office:word" xmlns:w="http://schemas.openxmlformats.org/wordprocessingml/2006/main" xmlns:w14="http://schemas.microsoft.com/office/word/2010/wordml" xmlns:w15="http://schemas.microsoft.com/office/word/2012/wordml" xmlns:w16cid="http://schemas.microsoft.com/office/word/2016/wordml/cid" xmlns:w16se="http://schemas.microsoft.com/office/word/2015/wordml/symex" xmlns:wpg="http://schemas.microsoft.com/office/word/2010/wordprocessingGroup" xmlns:wpi="http://schemas.microsoft.com/office/word/2010/wordprocessingInk" xmlns:wne="http://schemas.microsoft.com/office/word/2006/wordml" xmlns:wps="http://schemas.microsoft.com/office/word/2010/wordprocessingShape" mc:Ignorable="w14 w15 w16se w16cid wp14">
   <w16cid:commentId w16cid:paraId="79B4F977" w16cid:durableId="1EE45C9F"/>
   <w16cid:commentId w16cid:paraId="06F6F8B7" w16cid:durableId="1F5F1057"/>
+  <w16cid:commentId w16cid:paraId="5739532B" w16cid:durableId="200E72CB"/>
+  <w16cid:commentId w16cid:paraId="4D3875AE" w16cid:durableId="200E6CE6"/>
+  <w16cid:commentId w16cid:paraId="0A0784FB" w16cid:durableId="200E7533"/>
   <w16cid:commentId w16cid:paraId="36A9CB26" w16cid:durableId="1F9E5B3E"/>
   <w16cid:commentId w16cid:paraId="019F5155" w16cid:durableId="1FE86316"/>
-  <w16cid:commentId w16cid:paraId="02E003A7" w16cid:durableId="1FE865A8"/>
-  <w16cid:commentId w16cid:paraId="3670503C" w16cid:durableId="1FFED508"/>
   <w16cid:commentId w16cid:paraId="48725F48" w16cid:durableId="2007DC30"/>
-  <w16cid:commentId w16cid:paraId="02180EE5" w16cid:durableId="1FFED55D"/>
-  <w16cid:commentId w16cid:paraId="14CC524C" w16cid:durableId="1FFED6AB"/>
+  <w16cid:commentId w16cid:paraId="50B8A296" w16cid:durableId="20192306"/>
+  <w16cid:commentId w16cid:paraId="4D0031CF" w16cid:durableId="201934F3"/>
   <w16cid:commentId w16cid:paraId="0C01FD1A" w16cid:durableId="1EB7FDDD"/>
   <w16cid:commentId w16cid:paraId="32F68CA9" w16cid:durableId="1F0D573E"/>
   <w16cid:commentId w16cid:paraId="377EFFB8" w16cid:durableId="1F074021"/>
@@ -6593,7 +6753,7 @@
 </file>
 
 <file path=customXml/itemProps1.xml><?xml version="1.0" encoding="utf-8"?>
-<ds:datastoreItem xmlns:ds="http://schemas.openxmlformats.org/officeDocument/2006/customXml" ds:itemID="{60915A2F-4BDF-C045-BEFD-B2B75B4F6613}">
+<ds:datastoreItem xmlns:ds="http://schemas.openxmlformats.org/officeDocument/2006/customXml" ds:itemID="{9A1DA2E5-AF07-C245-A369-9B635FD683FC}">
   <ds:schemaRefs>
     <ds:schemaRef ds:uri="http://schemas.openxmlformats.org/officeDocument/2006/bibliography"/>
   </ds:schemaRefs>

</xml_diff>

<commit_message>
analyze Muir et al with climate data.  create report for elizabeth.
</commit_message>
<xml_diff>
--- a/manuscript/PLS initial rough draft.docx
+++ b/manuscript/PLS initial rough draft.docx
@@ -18,12 +18,48 @@
         <w:spacing w:line="360" w:lineRule="auto"/>
       </w:pPr>
       <w:r>
-        <w:t>In recent years, the scale of data available for ecological research has increased due to advancements in high-throughput sampling technology</w:t>
+        <w:t>Data</w:t>
+      </w:r>
+      <w:r>
+        <w:t xml:space="preserve"> collected on many variables </w:t>
+      </w:r>
+      <w:r>
+        <w:t xml:space="preserve">for </w:t>
+      </w:r>
+      <w:r>
+        <w:t>the same individuals</w:t>
       </w:r>
       <w:r>
         <w:t xml:space="preserve"> </w:t>
       </w:r>
       <w:r>
+        <w:t xml:space="preserve">presents some unique challenges for data analysis.  Multivariate data is not new to the field of ecology, and ecologists have been using techniques like </w:t>
+      </w:r>
+      <w:r>
+        <w:t xml:space="preserve">principal component analysis </w:t>
+      </w:r>
+      <w:r>
+        <w:t xml:space="preserve">to </w:t>
+      </w:r>
+      <w:r>
+        <w:t xml:space="preserve">reduce dimensionality and simplify the interpretation of </w:t>
+      </w:r>
+      <w:r>
+        <w:t xml:space="preserve">multivariate data for a long time (CITATION TO </w:t>
+      </w:r>
+      <w:r>
+        <w:t xml:space="preserve">SOME </w:t>
+      </w:r>
+      <w:r>
+        <w:t>OLD PCA PAPER). However, i</w:t>
+      </w:r>
+      <w:r>
+        <w:t>n recent years, the scale of data available for ecological research has increased due to advancements in high-throughput sampling technology</w:t>
+      </w:r>
+      <w:r>
+        <w:t xml:space="preserve"> </w:t>
+      </w:r>
+      <w:r>
         <w:fldChar w:fldCharType="begin" w:fldLock="1"/>
       </w:r>
       <w:r>
@@ -188,13 +224,133 @@
         <w:t xml:space="preserve">. </w:t>
       </w:r>
       <w:r>
-        <w:t>The r</w:t>
-      </w:r>
-      <w:r>
-        <w:t>esulting multivariate datasets have the potential to increase our understanding of ecological phenomena, given that adequate statistical techniques are used to separate signal fro</w:t>
-      </w:r>
-      <w:r>
-        <w:t>m potentially increasing noise.</w:t>
+        <w:t xml:space="preserve">Simultaneously, there is perhaps and increasing interest in going beyond simply describing multivariate data to inferring processes from patterns. </w:t>
+      </w:r>
+    </w:p>
+    <w:p>
+      <w:pPr>
+        <w:pStyle w:val="BodyText"/>
+        <w:spacing w:line="360" w:lineRule="auto"/>
+      </w:pPr>
+      <w:r>
+        <w:t xml:space="preserve">One typical approach to multivariate </w:t>
+      </w:r>
+      <w:r>
+        <w:t xml:space="preserve">statistical inference </w:t>
+      </w:r>
+      <w:r>
+        <w:t>in ecology is to first reduce dimensionality through an unsupervised technique like PCA,</w:t>
+      </w:r>
+      <w:r>
+        <w:t xml:space="preserve"> and then to look for visual separation in a score plot or perhaps to</w:t>
+      </w:r>
+      <w:r>
+        <w:t xml:space="preserve"> </w:t>
+      </w:r>
+      <w:r>
+        <w:t xml:space="preserve">use </w:t>
+      </w:r>
+      <w:r>
+        <w:t xml:space="preserve">the </w:t>
+      </w:r>
+      <w:r>
+        <w:t>derived latent variables (principle components in the case of PCA) as predictors in a statistical test</w:t>
+      </w:r>
+      <w:r>
+        <w:t xml:space="preserve"> for a relationship with some response variable</w:t>
+      </w:r>
+      <w:r>
+        <w:t xml:space="preserve">.  </w:t>
+      </w:r>
+      <w:r>
+        <w:t xml:space="preserve">However, this </w:t>
+      </w:r>
+      <w:r>
+        <w:t>may</w:t>
+      </w:r>
+      <w:r>
+        <w:t xml:space="preserve"> not answer the question </w:t>
+      </w:r>
+      <w:r>
+        <w:t>the researcher is actually asking.</w:t>
+      </w:r>
+      <w:r>
+        <w:t xml:space="preserve"> Unsupervised techniques like PCA are agnostic to response variables and </w:t>
+      </w:r>
+      <w:r>
+        <w:t xml:space="preserve">can only </w:t>
+      </w:r>
+      <w:r>
+        <w:t>describe the variation in data.  PCA followed by a statistical test on principle components answers the</w:t>
+      </w:r>
+      <w:r>
+        <w:t xml:space="preserve"> slightly different</w:t>
+      </w:r>
+      <w:r>
+        <w:t xml:space="preserve"> question “</w:t>
+      </w:r>
+      <w:r>
+        <w:t>What are the main axes of variation in the data</w:t>
+      </w:r>
+      <w:r>
+        <w:t>? Do</w:t>
+      </w:r>
+      <w:r>
+        <w:t xml:space="preserve"> those axes</w:t>
+      </w:r>
+      <w:r>
+        <w:t xml:space="preserve"> have a relationship with the response variable?” </w:t>
+      </w:r>
+      <w:r>
+        <w:t xml:space="preserve">This approach can be justified when one is truly interested in the axis that describes variation.  For example, the leaf economics spectrum (LES) is a highly repeatable principle component that explains variation in leaf traits from </w:t>
+      </w:r>
+      <w:commentRangeStart w:id="2"/>
+      <w:r>
+        <w:t>“slow” to “fast” lifestyles</w:t>
+      </w:r>
+      <w:commentRangeEnd w:id="2"/>
+      <w:r>
+        <w:rPr>
+          <w:rStyle w:val="CommentReference"/>
+        </w:rPr>
+        <w:commentReference w:id="2"/>
+      </w:r>
+      <w:r>
+        <w:t>. Because this multivariate trade-off exists across all plants and within groups of plants, it is reasonable to ask questions about how position along the LES varies among habitats, along environmental gradients, or among clades.  However,</w:t>
+      </w:r>
+      <w:r>
+        <w:t xml:space="preserve"> a failure to find a relationship with the LES does not mean that </w:t>
+      </w:r>
+      <w:r>
+        <w:lastRenderedPageBreak/>
+        <w:t>measured</w:t>
+      </w:r>
+      <w:r>
+        <w:t xml:space="preserve"> leaf traits </w:t>
+      </w:r>
+      <w:r>
+        <w:t xml:space="preserve">do not </w:t>
+      </w:r>
+      <w:r>
+        <w:t>vary among habitats, along environmental gradients, or among clades.</w:t>
+      </w:r>
+    </w:p>
+    <w:p>
+      <w:pPr>
+        <w:pStyle w:val="BodyText"/>
+        <w:spacing w:line="360" w:lineRule="auto"/>
+      </w:pPr>
+      <w:r>
+        <w:t xml:space="preserve">Supervised approaches, on the other hand, </w:t>
+      </w:r>
+      <w:r>
+        <w:t>take response variables into account and test how response variables co-vary with one or more predictor variables. Using a supervised technique answers a fundamentally different question than the unsupervised approach described above. When using a supervised analysis, you are answering the question “Is there a multivariate relationship between the predictors and the response variable?”</w:t>
+      </w:r>
+      <w:r>
+        <w:t xml:space="preserve"> </w:t>
+      </w:r>
+      <w:r>
+        <w:t>This may seem a minor distinction, but can lead to completely different conclusions, and can even miss statistically significant relationships, as we will demonstrate.</w:t>
       </w:r>
     </w:p>
     <w:p>
@@ -203,126 +359,79 @@
         <w:spacing w:line="360" w:lineRule="auto"/>
       </w:pPr>
       <w:r>
-        <w:t>Multivariate analysis techniques can be divided into two types—unsupervised and supervised.  Unsupervised techniques are agnostic to experimental design.  That is, they do not take information about dependent variables or group membership as input.  Unsupervised multivariate analyses such as principal component analysis (PCA), principal coordinate analysis (</w:t>
-      </w:r>
-      <w:proofErr w:type="spellStart"/>
-      <w:r>
-        <w:t>PCoA</w:t>
-      </w:r>
-      <w:proofErr w:type="spellEnd"/>
-      <w:r>
-        <w:t>), and non-metric multidimensional scaling (</w:t>
-      </w:r>
-      <w:commentRangeStart w:id="2"/>
-      <w:r>
-        <w:t>NMDS</w:t>
-      </w:r>
-      <w:commentRangeEnd w:id="2"/>
-      <w:r>
-        <w:rPr>
-          <w:rStyle w:val="CommentReference"/>
-        </w:rPr>
-        <w:commentReference w:id="2"/>
-      </w:r>
-      <w:r>
-        <w:t xml:space="preserve">) are often employed to simplify interpretation of multidimensional data by collapsing correlated measured variables into fewer dimensions or latent variables. </w:t>
-      </w:r>
-      <w:r>
-        <w:t xml:space="preserve">Unsupervised analyses are powerful tools for describing the variation in a multivariate data set.  However, they are not designed with hypothesis testing in mind.  Yet, many ecologists use unsupervised analyses in the context of testing relationships with dependent variables either by visually inspecting score plots that result from unsupervised techniques or by using the latent variables they create as independent variables in statistical tests. </w:t>
+        <w:t>The use of supervised multivariate analyses in ecology may not be</w:t>
+      </w:r>
+      <w:r>
+        <w:t xml:space="preserve"> as</w:t>
+      </w:r>
+      <w:r>
+        <w:t xml:space="preserve"> common because of some of the challenges ecological data typically creates</w:t>
+      </w:r>
+      <w:r>
+        <w:t>,</w:t>
+      </w:r>
+      <w:r>
+        <w:t xml:space="preserve"> including missing values, multicollinearity,</w:t>
+      </w:r>
+      <w:r>
+        <w:t xml:space="preserve"> small sample sizes,</w:t>
+      </w:r>
+      <w:r>
+        <w:t xml:space="preserve"> and more variables than observations (AKA the “curse of dimensionality”).</w:t>
+      </w:r>
+      <w:r>
+        <w:t xml:space="preserve"> Previously, these challenges limited the use of supervised multivariate statistics, but this is no longer the case.  In fact, several techniques, including partial least squares regression (PLSR) and its discriminant analysis extension (PLS-DA)</w:t>
+      </w:r>
+      <w:r>
+        <w:t>,</w:t>
+      </w:r>
+      <w:r>
+        <w:t xml:space="preserve"> handle the above</w:t>
+      </w:r>
+      <w:r>
+        <w:t>-</w:t>
+      </w:r>
+      <w:r>
+        <w:t>mentioned challenges of ecological data especially well.</w:t>
       </w:r>
       <w:r>
         <w:t xml:space="preserve"> </w:t>
       </w:r>
-    </w:p>
-    <w:p>
-      <w:pPr>
-        <w:pStyle w:val="FirstParagraph"/>
-        <w:spacing w:line="360" w:lineRule="auto"/>
-      </w:pPr>
-      <w:r>
-        <w:t xml:space="preserve">Supervised multivariate analyses, on the other hand, </w:t>
-      </w:r>
-      <w:r>
-        <w:t>take dependent variables into account and test how response variables co-vary with one or more dependent variables</w:t>
-      </w:r>
-      <w:r>
-        <w:t xml:space="preserve">. </w:t>
-      </w:r>
-      <w:r>
-        <w:t xml:space="preserve">Using a supervised technique answers a fundamentally different question than carrying out hypothesis tests on latent variables created by unsupervised techniques. When using a supervised </w:t>
-      </w:r>
-      <w:r>
-        <w:t>analysis</w:t>
-      </w:r>
-      <w:r>
-        <w:t xml:space="preserve">, you are answering the question “Does [dependent variable] explain the co-variation in the response variables?” while the latter approach—for example, a PCA </w:t>
-      </w:r>
-      <w:r>
-        <w:lastRenderedPageBreak/>
-        <w:t xml:space="preserve">followed by an ANOVA </w:t>
-      </w:r>
-      <w:r>
-        <w:t>using</w:t>
-      </w:r>
-      <w:r>
-        <w:t xml:space="preserve"> principal component scores</w:t>
-      </w:r>
-      <w:r>
-        <w:t xml:space="preserve"> as an independent variable</w:t>
-      </w:r>
-      <w:r>
-        <w:t>—answers the question “Is there a main axis of variation that describes the response variables, and does [dependent variable] explain variation in that main axis of variation?”</w:t>
-      </w:r>
-      <w:r>
-        <w:t xml:space="preserve"> While the second approach may be appropriate in some situations, it is important to understand the difference.  As we will show in this paper, significant multivariate relationships are often missed by the unsupervised approach, for example when the variables that </w:t>
-      </w:r>
-      <w:r>
-        <w:t>covary with a</w:t>
-      </w:r>
-      <w:r>
-        <w:t xml:space="preserve"> dependent variable are not the same ones that account for a large amount of variation in the dataset.</w:t>
-      </w:r>
-    </w:p>
-    <w:p>
-      <w:pPr>
-        <w:pStyle w:val="FirstParagraph"/>
-        <w:spacing w:line="360" w:lineRule="auto"/>
-      </w:pPr>
-      <w:r>
-        <w:t xml:space="preserve">In the past, </w:t>
-      </w:r>
-      <w:r>
-        <w:t xml:space="preserve">ecologists may have avoided </w:t>
-      </w:r>
-      <w:r>
-        <w:t xml:space="preserve">supervised </w:t>
-      </w:r>
-      <w:r>
-        <w:t xml:space="preserve">techniques </w:t>
-      </w:r>
-      <w:r>
-        <w:t>because they were</w:t>
+      <w:r>
+        <w:t>Unlike PCA</w:t>
+      </w:r>
+      <w:r>
+        <w:t>,</w:t>
+      </w:r>
+      <w:r>
+        <w:t xml:space="preserve"> which create</w:t>
+      </w:r>
+      <w:r>
+        <w:t>s</w:t>
       </w:r>
       <w:r>
         <w:t xml:space="preserve"> </w:t>
       </w:r>
       <w:r>
-        <w:t>subject to the so-called “curse of dimensionality”. That is, some supervised multivariate techniques cannot be used when the number of variables exceeds the number of observations, when there is a high degree of multicollinearity, or when data sets contain missing values—all common occurrences in ecological data sets.  However, several supervised multivariate analysis methods have been created that do not have these limitations.  Here, we focus on one such method, partial least squares regression.</w:t>
-      </w:r>
-      <w:r>
-        <w:t xml:space="preserve">  Unlike unsupervised techniques like PCA which create latent variables that explain the most variation in the data, PLS creates latent variables (</w:t>
-      </w:r>
-      <w:r>
-        <w:t xml:space="preserve">i.e., </w:t>
-      </w:r>
-      <w:r>
-        <w:t xml:space="preserve">axes) that explain the most </w:t>
+        <w:t>axes</w:t>
+      </w:r>
+      <w:r>
+        <w:t xml:space="preserve"> that explain the most variation in the data, PLS creates </w:t>
+      </w:r>
+      <w:r>
+        <w:t>axes</w:t>
+      </w:r>
+      <w:r>
+        <w:t xml:space="preserve"> that explain the most </w:t>
+      </w:r>
+      <w:r>
+        <w:t>co-variation</w:t>
       </w:r>
       <w:r>
         <w:rPr>
           <w:b/>
         </w:rPr>
-        <w:t xml:space="preserve">co-variation </w:t>
+        <w:t xml:space="preserve"> </w:t>
       </w:r>
       <w:r>
         <w:t>with a dependent variable. This is an important distinction because it is not safe to assume that the best explanatory variables will also show the most overall variation among samples</w:t>
@@ -335,15 +444,31 @@
       <w:pPr>
         <w:pStyle w:val="BodyText"/>
         <w:spacing w:line="360" w:lineRule="auto"/>
-      </w:pPr>
-      <w:r>
-        <w:t>Partial least squares regression (PLS) and its discriminant analysis extension (PLS-DA) are supervised multivariate analysis techniques created to be robust to small sample sizes (relative to the number of variables measured), missing values, and multicollinearity [citation to creator, to paper saying its robust]</w:t>
-      </w:r>
-      <w:r>
-        <w:t xml:space="preserve">.  It was first developed in </w:t>
-      </w:r>
-      <w:r>
-        <w:t>the late seventies in the field of econometrics (</w:t>
+        <w:rPr>
+          <w:ins w:id="3" w:author="Scott, Eric R. [2]" w:date="2019-02-28T16:10:00Z"/>
+        </w:rPr>
+      </w:pPr>
+      <w:r>
+        <w:t>PLS</w:t>
+      </w:r>
+      <w:r>
+        <w:t>R</w:t>
+      </w:r>
+      <w:r>
+        <w:t xml:space="preserve"> was first developed in </w:t>
+      </w:r>
+      <w:r>
+        <w:t>the late seventies in the field of econometrics</w:t>
+      </w:r>
+      <w:ins w:id="4" w:author="Scott, Eric R. [2]" w:date="2019-03-01T10:53:00Z">
+        <w:r>
+          <w:t xml:space="preserve"> </w:t>
+        </w:r>
+      </w:ins>
+      <w:bookmarkStart w:id="5" w:name="_GoBack"/>
+      <w:bookmarkEnd w:id="5"/>
+      <w:r>
+        <w:t xml:space="preserve"> (</w:t>
       </w:r>
       <w:proofErr w:type="spellStart"/>
       <w:r>
@@ -408,28 +533,52 @@
         <w:t xml:space="preserve"> In fact, PLS has been imp</w:t>
       </w:r>
       <w:r>
-        <w:t xml:space="preserve">lemented into </w:t>
+        <w:t>lemented into many metabolomics-</w:t>
+      </w:r>
+      <w:r>
+        <w:t xml:space="preserve">specific statistical software (SIMCA, </w:t>
+      </w:r>
+      <w:proofErr w:type="spellStart"/>
+      <w:r>
+        <w:t>metaboanalyst</w:t>
+      </w:r>
+      <w:proofErr w:type="spellEnd"/>
+      <w:r>
+        <w:t>).</w:t>
+      </w:r>
+      <w:r>
+        <w:t xml:space="preserve"> However, the utility of PLS</w:t>
+      </w:r>
+      <w:r>
+        <w:t>R</w:t>
+      </w:r>
+      <w:r>
+        <w:t xml:space="preserve"> is not limited to </w:t>
       </w:r>
       <w:r>
         <w:lastRenderedPageBreak/>
-        <w:t>many metabolomics-</w:t>
-      </w:r>
-      <w:r>
-        <w:t xml:space="preserve">specific statistical software (SIMCA, </w:t>
-      </w:r>
-      <w:proofErr w:type="spellStart"/>
-      <w:r>
-        <w:t>metaboanalyst</w:t>
-      </w:r>
-      <w:proofErr w:type="spellEnd"/>
-      <w:r>
-        <w:t>).</w:t>
-      </w:r>
-      <w:r>
-        <w:t xml:space="preserve"> However, the utility of PLS is not limited to metabolomic data, or even to data all of one type.</w:t>
-      </w:r>
-      <w:r>
-        <w:t xml:space="preserve">  In fact, one of the strengths of PLS is that it does not rely on distance or dissimilarity measures and therefore retains information about the relative importance of individual variables which can be summarized with a variable importance in projection (VIP) score.  VIP scores have been shown to be very robust to determining which predictor variables are responsible for variation in the response variable </w:t>
+        <w:t>metabolomic data, or even to data all of one type.</w:t>
+      </w:r>
+      <w:r>
+        <w:t xml:space="preserve">  In fact, one of the strengths of PLS</w:t>
+      </w:r>
+      <w:r>
+        <w:t>R</w:t>
+      </w:r>
+      <w:r>
+        <w:t xml:space="preserve"> is that</w:t>
+      </w:r>
+      <w:r>
+        <w:t>, unlike permutational MANOVA,</w:t>
+      </w:r>
+      <w:r>
+        <w:t xml:space="preserve"> it does not rely on distance or dissimilarity measures and therefore retains information about the relative importance of individual variables which can be </w:t>
+      </w:r>
+      <w:r>
+        <w:t xml:space="preserve">used to make loading plots and </w:t>
+      </w:r>
+      <w:r>
+        <w:t xml:space="preserve">summarized with a variable importance in projection (VIP) score.  VIP scores have been shown to be very robust to determining which predictor variables are responsible for variation in the response variable </w:t>
       </w:r>
       <w:r>
         <w:fldChar w:fldCharType="begin" w:fldLock="1"/>
@@ -470,36 +619,20 @@
         <w:pStyle w:val="BodyText"/>
         <w:spacing w:line="360" w:lineRule="auto"/>
       </w:pPr>
-      <w:r>
-        <w:t>PLS does show up in ecological literature, but often methods and results are reported poorly or incorrectly</w:t>
-      </w:r>
-      <w:r>
-        <w:t>, perhaps because researchers are accustomed to presenting and seeing results of unsupervised methods like PCA</w:t>
-      </w:r>
-      <w:r>
-        <w:t xml:space="preserve">.  Therefore, in this paper we offer advice and best practices on when to </w:t>
-      </w:r>
-      <w:r>
-        <w:t>use</w:t>
-      </w:r>
-      <w:r>
-        <w:t xml:space="preserve"> PLS, how to </w:t>
-      </w:r>
-      <w:r>
-        <w:t>use</w:t>
-      </w:r>
-      <w:r>
-        <w:t xml:space="preserve"> PLS, and how to report results.</w:t>
-      </w:r>
+      <w:ins w:id="6" w:author="Scott, Eric R. [2]" w:date="2019-02-28T16:10:00Z">
+        <w:r>
+          <w:t>To demonstrate the use of PLSR and compare with a PCA approach, we employ a case study as well as simulated data…</w:t>
+        </w:r>
+      </w:ins>
     </w:p>
     <w:p>
       <w:pPr>
         <w:pStyle w:val="Heading1"/>
       </w:pPr>
-      <w:bookmarkStart w:id="3" w:name="questions-i-have"/>
-      <w:bookmarkStart w:id="4" w:name="methods-briefly"/>
-      <w:bookmarkEnd w:id="3"/>
-      <w:bookmarkEnd w:id="4"/>
+      <w:bookmarkStart w:id="7" w:name="questions-i-have"/>
+      <w:bookmarkStart w:id="8" w:name="methods-briefly"/>
+      <w:bookmarkEnd w:id="7"/>
+      <w:bookmarkEnd w:id="8"/>
       <w:r>
         <w:t>Case</w:t>
       </w:r>
@@ -527,43 +660,49 @@
       <w:pPr>
         <w:pStyle w:val="BodyText"/>
       </w:pPr>
-      <w:commentRangeStart w:id="5"/>
+      <w:commentRangeStart w:id="9"/>
       <w:r>
         <w:t xml:space="preserve">It is important to perform cross-validation on </w:t>
       </w:r>
+      <w:r>
+        <w:t>PLS</w:t>
+      </w:r>
+      <w:r>
+        <w:t xml:space="preserve"> models to avoid over-fitting.  Cross-validation involves </w:t>
+      </w:r>
+      <w:r>
+        <w:t>leaving parts of the data out of the model development, then predicting it with the model and comparing with the actual values</w:t>
+      </w:r>
+      <w:r>
+        <w:t xml:space="preserve">.  </w:t>
+      </w:r>
+      <w:r>
+        <w:t>Cross-validation is often used as a criterion to select a number of components for PLS models</w:t>
+      </w:r>
+      <w:r>
+        <w:t xml:space="preserve">.  In the case that zero components </w:t>
+      </w:r>
+      <w:r>
+        <w:t>are</w:t>
+      </w:r>
+      <w:r>
+        <w:t xml:space="preserve"> selected, the model is considered non-significant and one can conclude that there is no significant multivariate relationship with the response variable.  The explanatory power of a PLS model can be evaluated with an R2Y statistic which is analogous to a regression R2</w:t>
+      </w:r>
+      <w:r>
+        <w:t xml:space="preserve"> and is the amount of variation in the Y variable explained by the model. </w:t>
+      </w:r>
+      <w:r>
+        <w:t xml:space="preserve">Additionally, some software packages (e.g. </w:t>
+      </w:r>
       <w:proofErr w:type="spellStart"/>
       <w:r>
-        <w:t>pls</w:t>
+        <w:rPr>
+          <w:i/>
+        </w:rPr>
+        <w:t>ropls</w:t>
       </w:r>
       <w:proofErr w:type="spellEnd"/>
       <w:r>
-        <w:t xml:space="preserve"> models to avoid over-fitting.  Cross-validation involves building a </w:t>
-      </w:r>
-      <w:proofErr w:type="spellStart"/>
-      <w:r>
-        <w:t>pls</w:t>
-      </w:r>
-      <w:proofErr w:type="spellEnd"/>
-      <w:r>
-        <w:t xml:space="preserve"> model on a training subset of data and using that to predict the response variable from a test set.  This cross-validation is then used to select an optimal number of components that reduces error (often measured as root mean square error of prediction, RMSEP).  In the case that zero components </w:t>
-      </w:r>
-      <w:proofErr w:type="gramStart"/>
-      <w:r>
-        <w:t>is</w:t>
-      </w:r>
-      <w:proofErr w:type="gramEnd"/>
-      <w:r>
-        <w:t xml:space="preserve"> selected, the model is considered non-significant and one can conclude that there is no significant multivariate relationship with the response variable.  The explanatory power of a PLS model can be evaluated with an R2Y statistic which is analogous to a regression R2. Additionally, some software packages (e.g. </w:t>
-      </w:r>
-      <w:proofErr w:type="spellStart"/>
-      <w:r>
-        <w:rPr>
-          <w:i/>
-        </w:rPr>
-        <w:t>ropls</w:t>
-      </w:r>
-      <w:proofErr w:type="spellEnd"/>
-      <w:r>
         <w:t xml:space="preserve"> R package and SIMCA) provide a Q2 value, which is generated through cross-validation and can be used to evaluate the predictive power of a PLS model.  A Q2 value that is much lower than the R2Y value indicates that the R2Y is not particularly robust.  </w:t>
       </w:r>
       <w:r>
@@ -575,34 +714,34 @@
       <w:r>
         <w:t>. Worley and Powers (</w:t>
       </w:r>
-      <w:commentRangeStart w:id="6"/>
+      <w:commentRangeStart w:id="10"/>
       <w:r>
         <w:t>2016</w:t>
       </w:r>
-      <w:commentRangeEnd w:id="6"/>
+      <w:commentRangeEnd w:id="10"/>
       <w:r>
         <w:rPr>
           <w:rStyle w:val="CommentReference"/>
         </w:rPr>
-        <w:commentReference w:id="6"/>
-      </w:r>
-      <w:r>
-        <w:t xml:space="preserve">) suggest using PCA as a second validation tool.  However, we demonstrate below that it is entirely possible to have a highly significant PLS model with </w:t>
+        <w:commentReference w:id="10"/>
+      </w:r>
+      <w:r>
+        <w:t xml:space="preserve">) suggest using PCA as a second validation tool.  However, we demonstrate below that it is entirely possible to have a highly significant PLS model with no visible separation in a PCA score plot. Statistical significance of the PLS model can be derived through permutation testing. By randomly permuting data labels and re-fitting the PLS, a p-value can be generated for both </w:t>
+      </w:r>
+      <w:commentRangeStart w:id="11"/>
+      <w:r>
+        <w:t xml:space="preserve">R2Y and </w:t>
       </w:r>
       <w:r>
         <w:lastRenderedPageBreak/>
-        <w:t xml:space="preserve">no visible separation in a PCA score plot. Statistical significance of the PLS model can be derived through permutation testing. By randomly permuting data labels and re-fitting the PLS, a p-value can be generated for both </w:t>
-      </w:r>
-      <w:commentRangeStart w:id="7"/>
-      <w:r>
-        <w:t>R2Y and Q2 values to determine how likely those values are to be as high or higher simply by chance.</w:t>
-      </w:r>
-      <w:commentRangeEnd w:id="7"/>
+        <w:t>Q2 values to determine how likely those values are to be as high or higher simply by chance.</w:t>
+      </w:r>
+      <w:commentRangeEnd w:id="11"/>
       <w:r>
         <w:rPr>
           <w:rStyle w:val="CommentReference"/>
         </w:rPr>
-        <w:commentReference w:id="7"/>
+        <w:commentReference w:id="11"/>
       </w:r>
     </w:p>
     <w:p>
@@ -634,12 +773,12 @@
       <w:r>
         <w:t>). Score plots are useful, however, when plotted alongside loading plots or when discriminating between more than two groups.  Loading plots allow readers to interpret predictive axes. For a PLS-DA with multiple levels of a categorical response variable, readers can use a score plot to assess relative similarity of groups along predictive axes.  Finally, because cross-validation is so essential when conducting PLS, we recommend always including cross-validation results of some kind in the figure legend or in the figure itself (fig…).</w:t>
       </w:r>
-      <w:commentRangeEnd w:id="5"/>
+      <w:commentRangeEnd w:id="9"/>
       <w:r>
         <w:rPr>
           <w:rStyle w:val="CommentReference"/>
         </w:rPr>
-        <w:commentReference w:id="5"/>
+        <w:commentReference w:id="9"/>
       </w:r>
     </w:p>
     <w:p>
@@ -651,8 +790,8 @@
       <w:pPr>
         <w:pStyle w:val="Heading1"/>
       </w:pPr>
-      <w:bookmarkStart w:id="8" w:name="simulated-data-methods"/>
-      <w:bookmarkEnd w:id="8"/>
+      <w:bookmarkStart w:id="12" w:name="simulated-data-methods"/>
+      <w:bookmarkEnd w:id="12"/>
       <w:r>
         <w:t>Simulated data</w:t>
       </w:r>
@@ -795,60 +934,58 @@
         <w:spacing w:line="360" w:lineRule="auto"/>
       </w:pPr>
       <w:r>
+        <w:t>3) “</w:t>
+      </w:r>
+      <w:commentRangeStart w:id="13"/>
+      <w:r>
+        <w:t>Red Herring</w:t>
+      </w:r>
+      <w:commentRangeEnd w:id="13"/>
+      <w:r>
+        <w:rPr>
+          <w:rStyle w:val="CommentReference"/>
+        </w:rPr>
+        <w:commentReference w:id="13"/>
+      </w:r>
+      <w:r>
+        <w:t xml:space="preserve">” </w:t>
+      </w:r>
+      <w:r>
+        <w:t xml:space="preserve">where 10 variables covaried moderately with </w:t>
+      </w:r>
+      <w:r>
+        <w:t xml:space="preserve">a </w:t>
+      </w:r>
+      <w:r>
+        <w:t xml:space="preserve">covariance </w:t>
+      </w:r>
+      <w:r>
+        <w:t>of</w:t>
+      </w:r>
+      <w:r>
+        <w:t xml:space="preserve"> 0.5 but distinguished groups poorly</w:t>
+      </w:r>
+      <w:r>
+        <w:t xml:space="preserve"> (difference in means = 1)</w:t>
+      </w:r>
+      <w:r>
+        <w:t xml:space="preserve">; 10 variables </w:t>
+      </w:r>
+      <w:r>
+        <w:t>with zero covariance</w:t>
+      </w:r>
+      <w:r>
+        <w:t xml:space="preserve">, </w:t>
+      </w:r>
+      <w:r>
         <w:lastRenderedPageBreak/>
-        <w:t>3) “</w:t>
-      </w:r>
-      <w:commentRangeStart w:id="9"/>
-      <w:r>
-        <w:t>Red Herring</w:t>
-      </w:r>
-      <w:commentRangeEnd w:id="9"/>
-      <w:r>
-        <w:rPr>
-          <w:rStyle w:val="CommentReference"/>
-        </w:rPr>
-        <w:commentReference w:id="9"/>
-      </w:r>
-      <w:r>
-        <w:t xml:space="preserve">” </w:t>
-      </w:r>
-      <w:r>
-        <w:t xml:space="preserve">where 10 variables covaried moderately with </w:t>
-      </w:r>
-      <w:r>
-        <w:t xml:space="preserve">a </w:t>
-      </w:r>
-      <w:r>
-        <w:t xml:space="preserve">covariance </w:t>
-      </w:r>
-      <w:r>
-        <w:t>of</w:t>
-      </w:r>
-      <w:r>
-        <w:t xml:space="preserve"> 0.5 but distinguished groups poorly</w:t>
-      </w:r>
-      <w:r>
-        <w:t xml:space="preserve"> (difference in means = 1)</w:t>
-      </w:r>
-      <w:r>
-        <w:t xml:space="preserve">; 10 variables </w:t>
-      </w:r>
-      <w:r>
-        <w:t>with zero covariance</w:t>
-      </w:r>
-      <w:r>
-        <w:t>, but</w:t>
+        <w:t>but</w:t>
       </w:r>
       <w:r>
         <w:t xml:space="preserve"> that</w:t>
       </w:r>
       <w:r>
-        <w:t xml:space="preserve"> distinguished groups mor</w:t>
-      </w:r>
-      <w:bookmarkStart w:id="10" w:name="_GoBack"/>
-      <w:bookmarkEnd w:id="10"/>
-      <w:r>
-        <w:t>e strongly</w:t>
+        <w:t xml:space="preserve"> distinguished groups more strongly</w:t>
       </w:r>
       <w:r>
         <w:t xml:space="preserve"> (difference in means = 2)</w:t>
@@ -918,16 +1055,16 @@
       <w:r>
         <w:t xml:space="preserve">We created </w:t>
       </w:r>
-      <w:commentRangeStart w:id="11"/>
+      <w:commentRangeStart w:id="14"/>
       <w:r>
         <w:t xml:space="preserve">100 </w:t>
       </w:r>
-      <w:commentRangeEnd w:id="11"/>
+      <w:commentRangeEnd w:id="14"/>
       <w:r>
         <w:rPr>
           <w:rStyle w:val="CommentReference"/>
         </w:rPr>
-        <w:commentReference w:id="11"/>
+        <w:commentReference w:id="14"/>
       </w:r>
       <w:r>
         <w:t>randomly generated datasets using the same parameters under each of these scenarios</w:t>
@@ -1030,7 +1167,31 @@
         <w:t xml:space="preserve"> identified as</w:t>
       </w:r>
       <w:r>
-        <w:t xml:space="preserve"> discriminating if it had a variable importance in projection (VIP) score greater than 1.  For PCA, a variable was considered discriminating if its distance from 0 in a correlation plot of the first two principal components was greater than 0.</w:t>
+        <w:t xml:space="preserve"> discriminating if it had a variable importance in projection (VIP) score greater than 1</w:t>
+      </w:r>
+      <w:r>
+        <w:t xml:space="preserve"> </w:t>
+      </w:r>
+      <w:r>
+        <w:fldChar w:fldCharType="begin" w:fldLock="1"/>
+      </w:r>
+      <w:r>
+        <w:instrText>ADDIN CSL_CITATION {"citationItems":[{"id":"ITEM-1","itemData":{"DOI":"10.1016/J.CHEMOLAB.2004.12.011","ISSN":"0169-7439","abstract":"Variable selection is one of the important practical issues for many scientific engineers. Although the PLS (partial least squares) regression combined with the VIP (variable importance in the projection) scores is often used when the multicollinearity is present among variables, there are few guidelines about its uses as well as its performance. The purpose of this paper is to explore the nature of the VIP method and to compare with other methods through computer simulation experiments. We design 108 experiments where observations are generated from true models considering four factors–the proportion of the number of relevant predictors, the magnitude of correlations between predictors, the structure of regression coefficients, and the magnitude of signal to noise. Confusion matrix is adopted to evaluate the performance of PLS, the Lasso, and stepwise method. We also discuss the proper cutoff value of the VIP method to increase its performance. Some practical hints for the use of the VIP method are given as simulation results.","author":[{"dropping-particle":"","family":"Chong","given":"Il-Gyo","non-dropping-particle":"","parse-names":false,"suffix":""},{"dropping-particle":"","family":"Jun","given":"Chi-Hyuck","non-dropping-particle":"","parse-names":false,"suffix":""}],"container-title":"Chemometrics and Intelligent Laboratory Systems","id":"ITEM-1","issue":"1-2","issued":{"date-parts":[["2005","7","28"]]},"page":"103-112","publisher":"Elsevier","title":"Performance of some variable selection methods when multicollinearity is present","type":"article-journal","volume":"78"},"uris":["http://www.mendeley.com/documents/?uuid=a1381c03-c365-3d3a-b436-a2760136a60e"]}],"mendeley":{"formattedCitation":"(Chong and Jun 2005)","plainTextFormattedCitation":"(Chong and Jun 2005)","previouslyFormattedCitation":"(Chong and Jun 2005)"},"properties":{"noteIndex":0},"schema":"https://github.com/citation-style-language/schema/raw/master/csl-citation.json"}</w:instrText>
+      </w:r>
+      <w:r>
+        <w:fldChar w:fldCharType="separate"/>
+      </w:r>
+      <w:r>
+        <w:rPr>
+          <w:noProof/>
+        </w:rPr>
+        <w:t>(Chong and Jun 2005)</w:t>
+      </w:r>
+      <w:r>
+        <w:fldChar w:fldCharType="end"/>
+      </w:r>
+      <w:r>
+        <w:t>.  For PCA, a variable was considered discriminating if its distance from 0 in a correlation plot of the first two principal components was greater than 0.</w:t>
       </w:r>
       <w:r>
         <w:t xml:space="preserve">38, which is equivalent to the threshold Pearson correlation coefficient that would be significant </w:t>
@@ -1054,11 +1215,11 @@
         <w:t xml:space="preserve"> A Kappa coefficient of 1 indicates complete </w:t>
       </w:r>
       <w:r>
-        <w:t xml:space="preserve">accuracy while a kappa of 0 indicates </w:t>
+        <w:t xml:space="preserve">accuracy while a kappa of 0 indicates important variables are selected no better than by </w:t>
       </w:r>
       <w:r>
         <w:lastRenderedPageBreak/>
-        <w:t>important variables are selected no better than by chance.  A negative kappa indicates that selection of important variables is worse than chance.</w:t>
+        <w:t>chance.  A negative kappa indicates that selection of important variables is worse than chance.</w:t>
       </w:r>
       <w:r>
         <w:t xml:space="preserve"> See supplemental files for reproducible R scripts.</w:t>
@@ -1068,202 +1229,379 @@
       <w:pPr>
         <w:pStyle w:val="Heading2"/>
       </w:pPr>
-      <w:bookmarkStart w:id="12" w:name="results"/>
-      <w:bookmarkEnd w:id="12"/>
+      <w:bookmarkStart w:id="15" w:name="results"/>
+      <w:bookmarkEnd w:id="15"/>
       <w:r>
         <w:t>Results</w:t>
       </w:r>
       <w:r>
         <w:t xml:space="preserve"> and Discussion</w:t>
       </w:r>
-      <w:bookmarkStart w:id="13" w:name="simulated-data-set"/>
-      <w:bookmarkEnd w:id="13"/>
+      <w:bookmarkStart w:id="16" w:name="simulated-data-set"/>
+      <w:bookmarkEnd w:id="16"/>
     </w:p>
     <w:p>
       <w:pPr>
         <w:pStyle w:val="BodyText"/>
         <w:spacing w:line="360" w:lineRule="auto"/>
+      </w:pPr>
+      <w:r>
         <w:rPr>
           <w:i/>
         </w:rPr>
-      </w:pPr>
+        <w:t>PLS-DA is prone to overfitting</w:t>
+      </w:r>
       <w:r>
         <w:rPr>
           <w:i/>
         </w:rPr>
-        <w:t>PLS-DA is prone to overfitting</w:t>
-      </w:r>
+        <w:t xml:space="preserve">. </w:t>
+      </w:r>
+      <w:r>
+        <w:t xml:space="preserve">PLS models should be cross-validated to determine model predictive power and statistical significance. In the </w:t>
+      </w:r>
+      <w:proofErr w:type="spellStart"/>
       <w:r>
         <w:rPr>
           <w:i/>
         </w:rPr>
-        <w:t xml:space="preserve">. </w:t>
-      </w:r>
-      <w:r>
-        <w:t>Under the null scenario, both PCA and PLS-DA</w:t>
-      </w:r>
-      <w:r>
-        <w:t xml:space="preserve"> are expected to find no separation</w:t>
-      </w:r>
-      <w:r>
-        <w:t xml:space="preserve"> between groups.  </w:t>
-      </w:r>
-      <w:r>
-        <w:t>For PLS-DA, 75 out of 100 models failed because the first predictive component was not significant (</w:t>
+        <w:t>ropls</w:t>
+      </w:r>
+      <w:proofErr w:type="spellEnd"/>
+      <w:r>
+        <w:t xml:space="preserve"> package this is done through 7-fold cross validation where some of the data is left out for model generation, then predicted by the model and compared to true values. Cross validation is used to select a number of components.  In the case that zero components are selected as optimum, the model should be considered non-significant.  If at least one component is appropriate, an R2X, R2Y, and Q2 value will be calculated and p-values generated by permutation testing.  R2X is the variation in the predictor variables explained by the model (analogous to R2 for PCA), R2Y is the variation in the response variable explained by the model (analogous to R2 for a regression), and Q2 describes the predictive power of the model and is generated through cross-validation (Eriksson, 2006). A Q2 close to 1 means the model has strong predictive power and a Q2 value close to or below zero means the model has weak predictive power. If Q2 is much lower than R2Y or close to or below zero, this is an indication that the model has very low predictive power and there is probably not a significant relationship between the response and predictors (</w:t>
       </w:r>
       <w:proofErr w:type="spellStart"/>
       <w:r>
-        <w:t>Thevenot</w:t>
+        <w:t>Thenevot</w:t>
       </w:r>
       <w:proofErr w:type="spellEnd"/>
       <w:r>
-        <w:t xml:space="preserve"> et al 2015)</w:t>
-      </w:r>
-      <w:r>
-        <w:t>. A lack of effect of the treatment is</w:t>
-      </w:r>
-      <w:r>
-        <w:t xml:space="preserve"> evident for the PCA due to the lack of separation</w:t>
-      </w:r>
-      <w:r>
-        <w:t xml:space="preserve"> of groups</w:t>
-      </w:r>
-      <w:r>
-        <w:t xml:space="preserve"> in the score plot (Fig 1</w:t>
-      </w:r>
-      <w:r>
-        <w:t>. B</w:t>
-      </w:r>
-      <w:r>
-        <w:t>)</w:t>
-      </w:r>
-      <w:r>
-        <w:t xml:space="preserve">.  </w:t>
-      </w:r>
-      <w:r>
-        <w:t xml:space="preserve">For </w:t>
-      </w:r>
-      <w:r>
-        <w:t xml:space="preserve">the </w:t>
-      </w:r>
-      <w:r>
-        <w:t>PLS-DA</w:t>
-      </w:r>
-      <w:r>
-        <w:t xml:space="preserve"> models that were successfully built</w:t>
-      </w:r>
-      <w:r>
-        <w:t xml:space="preserve"> however, there is visible separation between groups in the score plot, and the permutation test</w:t>
-      </w:r>
-      <w:r>
-        <w:t>s</w:t>
-      </w:r>
-      <w:r>
-        <w:t xml:space="preserve"> </w:t>
-      </w:r>
-      <w:r>
-        <w:t>are</w:t>
-      </w:r>
-      <w:r>
-        <w:t xml:space="preserve"> marginally significant</w:t>
-      </w:r>
-      <w:r>
-        <w:t xml:space="preserve"> on average</w:t>
-      </w:r>
-      <w:r>
-        <w:t xml:space="preserve"> (p</w:t>
-      </w:r>
-      <w:r>
-        <w:t>Q2</w:t>
-      </w:r>
-      <w:r>
-        <w:t xml:space="preserve"> = 0.0</w:t>
-      </w:r>
-      <w:r>
-        <w:t>80 ± 0.054</w:t>
-      </w:r>
-      <w:r>
-        <w:t>).  It is important to note that even under a scenario of completely random data, PLS-DA score plots will often show visual separation between groups, which is why cross validation is necessary. The PLS-DA models that were built have extremely low</w:t>
-      </w:r>
-      <w:r>
-        <w:t xml:space="preserve"> R^2 value</w:t>
-      </w:r>
-      <w:r>
-        <w:t>s</w:t>
-      </w:r>
-      <w:r>
-        <w:t xml:space="preserve"> Q^2 value</w:t>
-      </w:r>
-      <w:r>
-        <w:t>s</w:t>
-      </w:r>
-      <w:r>
-        <w:t xml:space="preserve"> (</w:t>
-      </w:r>
-      <w:r>
-        <w:t xml:space="preserve">mean </w:t>
-      </w:r>
-      <w:r>
-        <w:t xml:space="preserve">R2Y = </w:t>
-      </w:r>
-      <w:r>
-        <w:t>0.577 ± 0.171</w:t>
-      </w:r>
-      <w:r>
-        <w:t xml:space="preserve">, </w:t>
-      </w:r>
-      <w:r>
-        <w:t xml:space="preserve">mean </w:t>
-      </w:r>
-      <w:r>
-        <w:t>Q2 = 0.2</w:t>
-      </w:r>
-      <w:r>
-        <w:t>19 ± 0.148)</w:t>
-      </w:r>
-      <w:r>
-        <w:t xml:space="preserve"> which is an indicator of poor model performance</w:t>
-      </w:r>
-      <w:r>
-        <w:t>.</w:t>
-      </w:r>
-      <w:r>
-        <w:t xml:space="preserve"> </w:t>
-      </w:r>
-      <w:r>
-        <w:t xml:space="preserve"> In the case that a model has poor predictive power (low Q2) it is recommended that a score plot not be </w:t>
-      </w:r>
-      <w:r>
-        <w:t xml:space="preserve">shown, and </w:t>
-      </w:r>
-      <w:commentRangeStart w:id="14"/>
-      <w:r>
-        <w:t>no p-value reported</w:t>
-      </w:r>
-      <w:commentRangeEnd w:id="14"/>
-      <w:r>
-        <w:rPr>
-          <w:rStyle w:val="CommentReference"/>
-        </w:rPr>
-        <w:commentReference w:id="14"/>
-      </w:r>
-      <w:r>
-        <w:t>,</w:t>
-      </w:r>
-      <w:r>
-        <w:t xml:space="preserve"> as even under this null scenario visible separation is shown, and this is misleading.</w:t>
+        <w:t xml:space="preserve">).  A p-value is also reported by the </w:t>
+      </w:r>
+      <w:proofErr w:type="spellStart"/>
+      <w:r>
+        <w:rPr>
+          <w:i/>
+        </w:rPr>
+        <w:t>ropls</w:t>
+      </w:r>
+      <w:proofErr w:type="spellEnd"/>
+      <w:r>
+        <w:t xml:space="preserve"> package by randomly permuting data labels and re-calculating R2Y and Q2 and measuring the proportion of permuted models with R2Y and Q2 values higher than the model created with the true data. </w:t>
       </w:r>
     </w:p>
     <w:p>
       <w:pPr>
         <w:pStyle w:val="BodyText"/>
         <w:spacing w:line="360" w:lineRule="auto"/>
-      </w:pPr>
+        <w:rPr>
+          <w:i/>
+        </w:rPr>
+      </w:pPr>
+      <w:r>
+        <w:t>Under</w:t>
+      </w:r>
+      <w:r>
+        <w:t xml:space="preserve"> the null scenario, both PCA and PLS-DA</w:t>
+      </w:r>
+      <w:r>
+        <w:t xml:space="preserve"> are expected to find no separation</w:t>
+      </w:r>
+      <w:r>
+        <w:t xml:space="preserve"> between groups.  </w:t>
+      </w:r>
+      <w:r>
+        <w:t>For PLS-DA, 75 out of 100 models failed because the first predictive component was not significant (</w:t>
+      </w:r>
+      <w:proofErr w:type="spellStart"/>
+      <w:r>
+        <w:t>Thevenot</w:t>
+      </w:r>
+      <w:proofErr w:type="spellEnd"/>
+      <w:r>
+        <w:t xml:space="preserve"> et al 2015)</w:t>
+      </w:r>
+      <w:r>
+        <w:t>. A lack of effect of the treatment is</w:t>
+      </w:r>
+      <w:r>
+        <w:t xml:space="preserve"> evident for the PCA due to the lack of separation</w:t>
+      </w:r>
+      <w:r>
+        <w:t xml:space="preserve"> of groups</w:t>
+      </w:r>
+      <w:r>
+        <w:t xml:space="preserve"> in the score plot (Fig 1</w:t>
+      </w:r>
+      <w:r>
+        <w:t>. B</w:t>
+      </w:r>
+      <w:r>
+        <w:t>)</w:t>
+      </w:r>
+      <w:r>
+        <w:t xml:space="preserve">.  </w:t>
+      </w:r>
+      <w:r>
+        <w:t xml:space="preserve">For </w:t>
+      </w:r>
+      <w:r>
+        <w:t xml:space="preserve">the </w:t>
+      </w:r>
+      <w:r>
+        <w:t>PLS-DA</w:t>
+      </w:r>
+      <w:r>
+        <w:t xml:space="preserve"> models that were successfully built</w:t>
+      </w:r>
+      <w:r>
+        <w:t xml:space="preserve"> however, there is visible separation between groups in the score plot, and the permutation test</w:t>
+      </w:r>
+      <w:r>
+        <w:t>s</w:t>
+      </w:r>
+      <w:r>
+        <w:t xml:space="preserve"> </w:t>
+      </w:r>
+      <w:r>
+        <w:t>are</w:t>
+      </w:r>
+      <w:r>
+        <w:t xml:space="preserve"> marginally significant</w:t>
+      </w:r>
+      <w:r>
+        <w:t xml:space="preserve"> on average</w:t>
+      </w:r>
+      <w:r>
+        <w:t xml:space="preserve"> (p</w:t>
+      </w:r>
+      <w:r>
+        <w:t>Q</w:t>
+      </w:r>
+      <w:r>
+        <w:rPr>
+          <w:vertAlign w:val="superscript"/>
+          <w:rPrChange w:id="17" w:author="Scott, Eric R. [2]" w:date="2019-02-28T16:12:00Z">
+            <w:rPr/>
+          </w:rPrChange>
+        </w:rPr>
+        <w:t>2</w:t>
+      </w:r>
+      <w:r>
+        <w:t xml:space="preserve"> = 0.0</w:t>
+      </w:r>
+      <w:r>
+        <w:t>80 ± 0.054</w:t>
+      </w:r>
+      <w:r>
+        <w:t xml:space="preserve">).  It is important to note that even under a scenario of completely random data, PLS-DA score plots will often show visual separation between groups, which is why cross </w:t>
+      </w:r>
+      <w:r>
+        <w:lastRenderedPageBreak/>
+        <w:t xml:space="preserve">validation is necessary. The PLS-DA models that were built have </w:t>
+      </w:r>
+      <w:del w:id="18" w:author="Scott, Eric R. [2]" w:date="2019-02-28T16:12:00Z">
+        <w:r>
+          <w:delText xml:space="preserve">extremely </w:delText>
+        </w:r>
+      </w:del>
+      <w:r>
+        <w:t>low</w:t>
+      </w:r>
+      <w:r>
+        <w:t xml:space="preserve"> R</w:t>
+      </w:r>
+      <w:del w:id="19" w:author="Scott, Eric R. [2]" w:date="2019-02-28T16:12:00Z">
+        <w:r>
+          <w:rPr>
+            <w:vertAlign w:val="superscript"/>
+            <w:rPrChange w:id="20" w:author="Scott, Eric R. [2]" w:date="2019-02-28T16:12:00Z">
+              <w:rPr/>
+            </w:rPrChange>
+          </w:rPr>
+          <w:delText>^</w:delText>
+        </w:r>
+      </w:del>
+      <w:r>
+        <w:rPr>
+          <w:vertAlign w:val="superscript"/>
+          <w:rPrChange w:id="21" w:author="Scott, Eric R. [2]" w:date="2019-02-28T16:12:00Z">
+            <w:rPr/>
+          </w:rPrChange>
+        </w:rPr>
+        <w:t>2</w:t>
+      </w:r>
+      <w:ins w:id="22" w:author="Scott, Eric R. [2]" w:date="2019-02-28T16:12:00Z">
+        <w:r>
+          <w:rPr>
+            <w:vertAlign w:val="subscript"/>
+            <w:rPrChange w:id="23" w:author="Scott, Eric R. [2]" w:date="2019-02-28T16:13:00Z">
+              <w:rPr>
+                <w:vertAlign w:val="superscript"/>
+              </w:rPr>
+            </w:rPrChange>
+          </w:rPr>
+          <w:t>Y</w:t>
+        </w:r>
+      </w:ins>
+      <w:r>
+        <w:t xml:space="preserve"> </w:t>
+      </w:r>
+      <w:ins w:id="24" w:author="Scott, Eric R. [2]" w:date="2019-02-28T16:12:00Z">
+        <w:r>
+          <w:t>and</w:t>
+        </w:r>
+      </w:ins>
+      <w:del w:id="25" w:author="Scott, Eric R. [2]" w:date="2019-02-28T16:12:00Z">
+        <w:r>
+          <w:delText>value</w:delText>
+        </w:r>
+        <w:r>
+          <w:delText>s</w:delText>
+        </w:r>
+      </w:del>
+      <w:r>
+        <w:t xml:space="preserve"> Q</w:t>
+      </w:r>
+      <w:del w:id="26" w:author="Scott, Eric R. [2]" w:date="2019-02-28T16:12:00Z">
+        <w:r>
+          <w:rPr>
+            <w:vertAlign w:val="superscript"/>
+            <w:rPrChange w:id="27" w:author="Scott, Eric R. [2]" w:date="2019-02-28T16:12:00Z">
+              <w:rPr/>
+            </w:rPrChange>
+          </w:rPr>
+          <w:delText>^</w:delText>
+        </w:r>
+      </w:del>
+      <w:r>
+        <w:rPr>
+          <w:vertAlign w:val="superscript"/>
+          <w:rPrChange w:id="28" w:author="Scott, Eric R. [2]" w:date="2019-02-28T16:12:00Z">
+            <w:rPr/>
+          </w:rPrChange>
+        </w:rPr>
+        <w:t>2</w:t>
+      </w:r>
+      <w:r>
+        <w:t xml:space="preserve"> value</w:t>
+      </w:r>
+      <w:r>
+        <w:t>s</w:t>
+      </w:r>
+      <w:r>
+        <w:t xml:space="preserve"> (</w:t>
+      </w:r>
+      <w:r>
+        <w:t xml:space="preserve">mean </w:t>
+      </w:r>
+      <w:r>
+        <w:t>R</w:t>
+      </w:r>
+      <w:r>
+        <w:rPr>
+          <w:vertAlign w:val="superscript"/>
+          <w:rPrChange w:id="29" w:author="Scott, Eric R. [2]" w:date="2019-02-28T16:13:00Z">
+            <w:rPr/>
+          </w:rPrChange>
+        </w:rPr>
+        <w:t>2</w:t>
+      </w:r>
+      <w:r>
+        <w:rPr>
+          <w:vertAlign w:val="subscript"/>
+          <w:rPrChange w:id="30" w:author="Scott, Eric R. [2]" w:date="2019-02-28T16:13:00Z">
+            <w:rPr/>
+          </w:rPrChange>
+        </w:rPr>
+        <w:t>Y</w:t>
+      </w:r>
+      <w:r>
+        <w:t xml:space="preserve"> = </w:t>
+      </w:r>
+      <w:r>
+        <w:t>0.577 ± 0.171</w:t>
+      </w:r>
+      <w:r>
+        <w:t xml:space="preserve">, </w:t>
+      </w:r>
+      <w:r>
+        <w:t xml:space="preserve">mean </w:t>
+      </w:r>
+      <w:r>
+        <w:t>Q</w:t>
+      </w:r>
+      <w:r>
+        <w:rPr>
+          <w:vertAlign w:val="superscript"/>
+          <w:rPrChange w:id="31" w:author="Scott, Eric R. [2]" w:date="2019-02-28T16:13:00Z">
+            <w:rPr/>
+          </w:rPrChange>
+        </w:rPr>
+        <w:t>2</w:t>
+      </w:r>
+      <w:r>
+        <w:t xml:space="preserve"> = 0.2</w:t>
+      </w:r>
+      <w:r>
+        <w:t>19 ± 0.148)</w:t>
+      </w:r>
+      <w:r>
+        <w:t xml:space="preserve"> which is an indicator of poor model performance</w:t>
+      </w:r>
+      <w:r>
+        <w:t>.</w:t>
+      </w:r>
+      <w:r>
+        <w:t xml:space="preserve"> </w:t>
+      </w:r>
+      <w:r>
+        <w:t xml:space="preserve"> In the case that a model has poor predictive power (low Q</w:t>
+      </w:r>
+      <w:r>
+        <w:rPr>
+          <w:vertAlign w:val="superscript"/>
+          <w:rPrChange w:id="32" w:author="Scott, Eric R. [2]" w:date="2019-02-28T16:13:00Z">
+            <w:rPr/>
+          </w:rPrChange>
+        </w:rPr>
+        <w:t>2</w:t>
+      </w:r>
+      <w:r>
+        <w:t xml:space="preserve">) it is recommended that a score plot not be </w:t>
+      </w:r>
+      <w:r>
+        <w:t xml:space="preserve">shown, and </w:t>
+      </w:r>
+      <w:commentRangeStart w:id="33"/>
+      <w:r>
+        <w:t>no p-value reported</w:t>
+      </w:r>
+      <w:commentRangeEnd w:id="33"/>
+      <w:r>
+        <w:rPr>
+          <w:rStyle w:val="CommentReference"/>
+        </w:rPr>
+        <w:commentReference w:id="33"/>
+      </w:r>
+      <w:r>
+        <w:t>,</w:t>
+      </w:r>
+      <w:r>
+        <w:t xml:space="preserve"> as even under this null scenario visible separation is shown, and this is misleading.</w:t>
+      </w:r>
+    </w:p>
+    <w:p>
+      <w:pPr>
+        <w:pStyle w:val="BodyText"/>
+        <w:spacing w:line="360" w:lineRule="auto"/>
+      </w:pPr>
+      <w:commentRangeStart w:id="34"/>
       <w:r>
         <w:rPr>
           <w:noProof/>
         </w:rPr>
-        <w:lastRenderedPageBreak/>
         <w:drawing>
           <wp:inline distT="0" distB="0" distL="0" distR="0" wp14:anchorId="05B4292D" wp14:editId="0ECC5A80">
             <wp:extent cx="5943600" cy="5403215"/>
@@ -1306,10 +1644,18 @@
           </wp:inline>
         </w:drawing>
       </w:r>
+      <w:commentRangeEnd w:id="34"/>
+      <w:r>
+        <w:rPr>
+          <w:rStyle w:val="CommentReference"/>
+        </w:rPr>
+        <w:commentReference w:id="34"/>
+      </w:r>
     </w:p>
     <w:p>
       <w:pPr>
         <w:pStyle w:val="Caption"/>
+        <w:ind w:left="432" w:right="432"/>
       </w:pPr>
       <w:r>
         <w:t xml:space="preserve">Figure 1: </w:t>
@@ -1317,16 +1663,16 @@
       <w:r>
         <w:t xml:space="preserve">Multivariate analysis of representative datasets from three data scenarios: “null” (A, B, C), “control” (D, E, F) and “needle in a haystack” (G, H, I). The first column shows </w:t>
       </w:r>
-      <w:commentRangeStart w:id="15"/>
+      <w:commentRangeStart w:id="35"/>
       <w:r>
         <w:t xml:space="preserve">correlation heatmaps </w:t>
       </w:r>
-      <w:commentRangeEnd w:id="15"/>
+      <w:commentRangeEnd w:id="35"/>
       <w:r>
         <w:rPr>
           <w:rStyle w:val="CommentReference"/>
         </w:rPr>
-        <w:commentReference w:id="15"/>
+        <w:commentReference w:id="35"/>
       </w:r>
       <w:r>
         <w:t>(A, D, G).  Variable names on the axes that begin with “C” were generated with a covariance of 0. 5, those that begin with “N” were generated with a covariance of 0, and those that begin with “D” were generated to have different means in the two groups. The second column shows PCA score plots (B, E, H).</w:t>
@@ -1368,7 +1714,11 @@
         <w:t>5</w:t>
       </w:r>
       <w:r>
-        <w:t>00 permutations</w:t>
+        <w:t xml:space="preserve">00 </w:t>
+      </w:r>
+      <w:r>
+        <w:lastRenderedPageBreak/>
+        <w:t>permutations</w:t>
       </w:r>
       <w:r>
         <w:t xml:space="preserve"> (C, F, I)</w:t>
@@ -1446,109 +1796,43 @@
         <w:rPr>
           <w:i/>
         </w:rPr>
-        <w:lastRenderedPageBreak/>
-        <w:t>PLS-DA finds obvious differences between groups as well as PCA</w:t>
-      </w:r>
-      <w:r>
-        <w:t xml:space="preserve">. </w:t>
-      </w:r>
-      <w:r>
-        <w:t>Under the control scenario,</w:t>
-      </w:r>
-      <w:r>
-        <w:t xml:space="preserve"> </w:t>
-      </w:r>
-      <w:r>
-        <w:t>the PCA for one of the datasets failed due to a convergence error and PLS-DA models were built for all 100 datasets. B</w:t>
-      </w:r>
-      <w:r>
-        <w:t>oth PCA and PLS-DA show significant separation between groups.  In PCA, there is separation between groups along PC1</w:t>
-      </w:r>
-      <w:r>
-        <w:t xml:space="preserve"> </w:t>
+        <w:t>PLS-DA finds obvious differences between groups</w:t>
+      </w:r>
+      <w:r>
+        <w:rPr>
+          <w:i/>
+        </w:rPr>
+        <w:t xml:space="preserve"> just</w:t>
+      </w:r>
+      <w:r>
+        <w:rPr>
+          <w:i/>
+        </w:rPr>
+        <w:t xml:space="preserve"> as well as PCA</w:t>
+      </w:r>
+      <w:r>
+        <w:t xml:space="preserve">. Under the control scenario, the PCA for one of the datasets failed due to a convergence error and PLS-DA models were built for all 100 datasets. Both PCA and PLS-DA show significant separation between groups.  In PCA, there is separation between groups along PC1 </w:t>
       </w:r>
       <w:r>
         <w:rPr>
           <w:highlight w:val="yellow"/>
         </w:rPr>
-        <w:t>(Fig</w:t>
+        <w:t>(Fig.</w:t>
       </w:r>
       <w:r>
         <w:rPr>
           <w:highlight w:val="yellow"/>
         </w:rPr>
-        <w:t>.</w:t>
+        <w:t xml:space="preserve"> 1D</w:t>
       </w:r>
       <w:r>
         <w:rPr>
           <w:highlight w:val="yellow"/>
         </w:rPr>
-        <w:t>1D</w:t>
-      </w:r>
-      <w:proofErr w:type="gramStart"/>
-      <w:r>
-        <w:rPr>
-          <w:highlight w:val="yellow"/>
-        </w:rPr>
         <w:t>)</w:t>
       </w:r>
       <w:r>
-        <w:t xml:space="preserve">  For</w:t>
-      </w:r>
-      <w:proofErr w:type="gramEnd"/>
-      <w:r>
-        <w:t xml:space="preserve"> PLS-DA, both</w:t>
-      </w:r>
-      <w:r>
-        <w:t xml:space="preserve"> mean</w:t>
-      </w:r>
-      <w:r>
-        <w:t xml:space="preserve"> R2Y and </w:t>
-      </w:r>
-      <w:r>
-        <w:t xml:space="preserve">mean </w:t>
-      </w:r>
-      <w:r>
-        <w:t>Q2 are high (</w:t>
-      </w:r>
-      <w:r>
-        <w:t>0.835 ± 0.061</w:t>
-      </w:r>
-      <w:r>
-        <w:t xml:space="preserve"> and 0.7</w:t>
-      </w:r>
-      <w:r>
-        <w:t>52 ± 0.072</w:t>
-      </w:r>
-      <w:r>
-        <w:t>, respectively), and permutation testing is highly significant (p</w:t>
-      </w:r>
-      <w:r>
-        <w:t>Q2</w:t>
-      </w:r>
-      <w:r>
-        <w:t xml:space="preserve"> = 0.002</w:t>
-      </w:r>
-      <w:r>
-        <w:t xml:space="preserve"> ± 0.001</w:t>
-      </w:r>
-      <w:r>
-        <w:t>).  Because the discriminating variables are also the variables that contribute the most to overall covariation in the dataset, PCA and PLS-DA are nearly equivalent, despite answering slightly different questions.</w:t>
-      </w:r>
-      <w:r>
-        <w:t xml:space="preserve">  Here, PCA is answering the question “Is there a main axis of variation in the data?” and then we are able to evaluate separation along that axis visually through a score plot or statistically by doing a t-test on principal component axis scores.  PLS-DA, on the other hand, is answering the question “</w:t>
-      </w:r>
-      <w:r>
-        <w:t>What</w:t>
-      </w:r>
-      <w:r>
-        <w:t xml:space="preserve"> variables</w:t>
-      </w:r>
-      <w:r>
-        <w:t xml:space="preserve"> (if any)</w:t>
-      </w:r>
-      <w:r>
-        <w:t xml:space="preserve"> explain the difference between groups?” and it answers this directly with model cross-validation scores and a p-value obtained by permutation.</w:t>
+        <w:t>.  For PLS-DA, both mean R2Y and mean Q2 are high (0.835 ± 0.061 and 0.752 ± 0.072, respectively), and permutation testing is highly significant (pQ2 = 0.002 ± 0.001).  Because the discriminating variables are also the variables that contribute the most to overall covariation in the dataset, PCA and PLS-DA are nearly equivalent, despite answering slightly different questions.  Here, PCA is answering the question “Is there a main axis of variation in the data?” and then we are able to evaluate separation along that axis visually through a score plot or statistically by doing a t-test on principal component axis scores.  PLS-DA, on the other hand, is answering the question “What variables (if any) explain the difference between groups?” and it answers this directly.</w:t>
       </w:r>
     </w:p>
     <w:p>
@@ -1556,6 +1840,66 @@
         <w:pStyle w:val="BodyText"/>
         <w:spacing w:line="360" w:lineRule="auto"/>
       </w:pPr>
+      <w:r>
+        <w:rPr>
+          <w:i/>
+        </w:rPr>
+        <w:t>PLS-DA outperforms PCA when discriminating variables aren’t responsible for the majority of covariation</w:t>
+      </w:r>
+      <w:r>
+        <w:rPr>
+          <w:i/>
+        </w:rPr>
+        <w:t>.</w:t>
+      </w:r>
+      <w:r>
+        <w:t xml:space="preserve"> </w:t>
+      </w:r>
+      <w:r>
+        <w:t>For the needle in a haystack scenario, t</w:t>
+      </w:r>
+      <w:r>
+        <w:t xml:space="preserve">here is poor separation </w:t>
+      </w:r>
+      <w:r>
+        <w:t xml:space="preserve">between groups </w:t>
+      </w:r>
+      <w:r>
+        <w:t xml:space="preserve">in the PCA score plot (Fig 1H) while PLS-DA shows strong separation (Fig 1I) and has a very high </w:t>
+      </w:r>
+      <w:r>
+        <w:t xml:space="preserve">mean </w:t>
+      </w:r>
+      <w:r>
+        <w:t xml:space="preserve">R2 and Q2 </w:t>
+      </w:r>
+      <w:r>
+        <w:t xml:space="preserve">value </w:t>
+      </w:r>
+      <w:r>
+        <w:t>(0.</w:t>
+      </w:r>
+      <w:r>
+        <w:t>906 ± 0.046</w:t>
+      </w:r>
+      <w:r>
+        <w:t xml:space="preserve"> and 0.</w:t>
+      </w:r>
+      <w:r>
+        <w:t>709 ± 0.108</w:t>
+      </w:r>
+      <w:r>
+        <w:t>, respectively) and a highly significant permutation test (p = 0.002</w:t>
+      </w:r>
+      <w:r>
+        <w:t xml:space="preserve"> ± 0.001</w:t>
+      </w:r>
+      <w:r>
+        <w:t>).</w:t>
+      </w:r>
+      <w:r>
+        <w:t xml:space="preserve"> </w:t>
+      </w:r>
     </w:p>
     <w:p>
       <w:pPr>
@@ -1563,64 +1907,14 @@
         <w:spacing w:line="360" w:lineRule="auto"/>
       </w:pPr>
       <w:r>
-        <w:rPr>
-          <w:i/>
-        </w:rPr>
-        <w:t>PLS-DA outperforms PCA when discriminating variables aren’t responsible for the majority of covariation</w:t>
-      </w:r>
-      <w:r>
-        <w:rPr>
-          <w:i/>
-        </w:rPr>
-        <w:t>.</w:t>
-      </w:r>
-      <w:r>
-        <w:t xml:space="preserve"> </w:t>
-      </w:r>
-      <w:r>
-        <w:t>For the needle in a haystack scenario, t</w:t>
-      </w:r>
-      <w:r>
-        <w:t xml:space="preserve">here is poor separation </w:t>
-      </w:r>
-      <w:r>
-        <w:t xml:space="preserve">between groups </w:t>
-      </w:r>
-      <w:r>
-        <w:t xml:space="preserve">in the PCA score plot (Fig 1H) while PLS-DA shows strong separation (Fig 1I) and has a very high </w:t>
-      </w:r>
-      <w:r>
-        <w:t xml:space="preserve">mean </w:t>
-      </w:r>
-      <w:r>
-        <w:t xml:space="preserve">R2 and Q2 </w:t>
-      </w:r>
-      <w:r>
-        <w:t xml:space="preserve">value </w:t>
-      </w:r>
-      <w:r>
-        <w:t>(0.</w:t>
-      </w:r>
-      <w:r>
-        <w:t>906 ± 0.046</w:t>
-      </w:r>
-      <w:r>
-        <w:t xml:space="preserve"> and 0.</w:t>
-      </w:r>
-      <w:r>
-        <w:t>709 ± 0.108</w:t>
-      </w:r>
-      <w:r>
-        <w:t>, respectively) and a highly significant permutation test (p = 0.002</w:t>
-      </w:r>
-      <w:r>
-        <w:t xml:space="preserve"> ± 0.001</w:t>
-      </w:r>
-      <w:r>
-        <w:t>).</w:t>
-      </w:r>
-      <w:r>
-        <w:t xml:space="preserve"> </w:t>
+        <w:t xml:space="preserve">In the needle in a haystack scenario, PCA performs poorly at finding group separation, while PLS-DA is able to find strong separation between groups.  This is because the variables that contribute to differences between the groups are not contributing greatly to the overall variation in the data.  Again, this is by design because these methods answer different questions.  PCA is finding the main axis of variation in the data, while PLS-DA is </w:t>
+      </w:r>
+      <w:r>
+        <w:lastRenderedPageBreak/>
+        <w:t xml:space="preserve">finding variables that co-vary with group membership. </w:t>
+      </w:r>
+      <w:r>
+        <w:t xml:space="preserve"> This is further demonstrated through calculation of the kappa coefficients for these analyses.</w:t>
       </w:r>
     </w:p>
     <w:p>
@@ -1629,459 +1923,81 @@
         <w:spacing w:line="360" w:lineRule="auto"/>
       </w:pPr>
       <w:r>
-        <w:t xml:space="preserve">In the needle in a haystack scenario, PCA performs poorly at finding group separation, while PLS-DA is able to find strong separation between groups.  This is because the variables that contribute to differences between the groups are not contributing greatly to the overall variation in the data.  Again, this is by design because these methods answer different questions.  PCA is finding the main axis of variation in the data, while PLS-DA is finding variables that co-vary with group membership. </w:t>
-      </w:r>
-      <w:r>
-        <w:t xml:space="preserve"> This is further demonstrated through calculation of the kappa coefficients for these analyses.</w:t>
+        <w:rPr>
+          <w:i/>
+        </w:rPr>
+        <w:t xml:space="preserve">PLS-DA identifies discriminating variables while PCA identifies variables with high variation. </w:t>
+      </w:r>
+      <w:r>
+        <w:t>Kappa coefficients for the two methods (</w:t>
+      </w:r>
+      <w:r>
+        <w:t xml:space="preserve">Fig 2. </w:t>
+      </w:r>
+      <w:commentRangeStart w:id="36"/>
+      <w:r>
+        <w:t>table</w:t>
+      </w:r>
+      <w:commentRangeEnd w:id="36"/>
+      <w:r>
+        <w:rPr>
+          <w:rStyle w:val="CommentReference"/>
+        </w:rPr>
+        <w:commentReference w:id="36"/>
+      </w:r>
+      <w:r>
+        <w:t>?) show that PLS identifies variables that were created with different means in the two levels of our factor consistently better than PCA.  Even in the control scenario where PCA and PLS performed similarly in finding separation between groups, PLS far outperforms PCA at correctly identifying the variables most responsible for that separation (</w:t>
+      </w:r>
+      <w:r>
+        <w:t>Fig 2A</w:t>
+      </w:r>
+      <w:r>
+        <w:t>). This is by design since PCA is agnostic to the response variable and just attempting to explain variation in the data while PLS-DA is specifically identifying which variables (if any) contribute to differences between the groups.</w:t>
       </w:r>
     </w:p>
     <w:p>
       <w:pPr>
         <w:pStyle w:val="BodyText"/>
-        <w:spacing w:line="360" w:lineRule="auto"/>
-      </w:pPr>
-      <w:r>
-        <w:rPr>
-          <w:i/>
-        </w:rPr>
-        <w:t xml:space="preserve">PLS-DA identifies discriminating variables while PCA identifies variables with high variation. </w:t>
-      </w:r>
-      <w:r>
-        <w:t>Kappa coefficients for the two methods (</w:t>
-      </w:r>
-      <w:commentRangeStart w:id="16"/>
-      <w:r>
-        <w:t>table</w:t>
-      </w:r>
-      <w:commentRangeEnd w:id="16"/>
-      <w:r>
-        <w:rPr>
-          <w:rStyle w:val="CommentReference"/>
-        </w:rPr>
-        <w:commentReference w:id="16"/>
-      </w:r>
-      <w:r>
-        <w:t xml:space="preserve">?) show that PLS identifies variables that </w:t>
-      </w:r>
-      <w:r>
-        <w:lastRenderedPageBreak/>
-        <w:t>were created with different means in the two levels of our factor consistently better than PCA.  Even in the control scenario where PCA and PLS performed similarly in finding separation between groups, PLS far outperforms PCA at correctly identifying the variables most responsible for that separation (table).</w:t>
-      </w:r>
-    </w:p>
-    <w:p>
-      <w:pPr>
-        <w:pStyle w:val="BodyText"/>
-        <w:spacing w:line="360" w:lineRule="auto"/>
-      </w:pPr>
-    </w:p>
-    <w:p>
-      <w:pPr>
-        <w:pStyle w:val="Heading4"/>
-      </w:pPr>
-      <w:r>
-        <w:t xml:space="preserve"> </w:t>
-      </w:r>
-      <w:r>
-        <w:t>Identifying important variables</w:t>
-      </w:r>
-    </w:p>
-    <w:p>
-      <w:pPr>
-        <w:pStyle w:val="BodyText"/>
-      </w:pPr>
-    </w:p>
-    <w:p>
-      <w:pPr>
-        <w:pStyle w:val="BodyText"/>
-      </w:pPr>
-    </w:p>
-    <w:p>
-      <w:pPr>
-        <w:pStyle w:val="BodyText"/>
-      </w:pPr>
-      <w:r>
-        <w:t>What I can say for almost sure:</w:t>
-      </w:r>
-    </w:p>
-    <w:p>
-      <w:pPr>
-        <w:pStyle w:val="BodyText"/>
-        <w:numPr>
-          <w:ilvl w:val="0"/>
-          <w:numId w:val="18"/>
-        </w:numPr>
-      </w:pPr>
-      <w:r>
-        <w:t xml:space="preserve">Separation in PCA space is terrible at finding a needle in a haystack.  That is, if your discriminating variables are a small proportion (or even only half) of your total variables, it does an exceptionally terrible job at detecting differences between groups.  </w:t>
-      </w:r>
-    </w:p>
-    <w:p>
-      <w:pPr>
-        <w:pStyle w:val="BodyText"/>
-        <w:numPr>
-          <w:ilvl w:val="0"/>
-          <w:numId w:val="18"/>
-        </w:numPr>
-      </w:pPr>
-      <w:r>
-        <w:t>Other statistical methods that use F-tests (PERMANOVA, RDA, PC-ANOVA) are not going to work well if there is a lot of covariation in the data set that is NOT related to the dependent variable.  PLS-DA seems relatively un-phased by this situation and can still find the variables that contribute to group differences</w:t>
-      </w:r>
-    </w:p>
-    <w:p>
-      <w:pPr>
-        <w:pStyle w:val="BodyText"/>
-        <w:numPr>
-          <w:ilvl w:val="0"/>
-          <w:numId w:val="18"/>
-        </w:numPr>
-      </w:pPr>
-      <w:r>
-        <w:t xml:space="preserve">Even if a PLS-DA model is </w:t>
-      </w:r>
-      <w:r>
-        <w:rPr>
-          <w:b/>
-        </w:rPr>
-        <w:t>terrible</w:t>
-      </w:r>
-      <w:r>
-        <w:t xml:space="preserve"> there </w:t>
-      </w:r>
-      <w:r>
-        <w:t>can be</w:t>
-      </w:r>
-      <w:r>
-        <w:t xml:space="preserve"> visible separation in a plot of the first two axes.  DO NOT publish PLS-DA plots if the model is not significant.  In fact, don’t publish these plots on their own at all.  They are useful as bi-plots or side-by-side with loading plots, but if all you’re trying to show is visual separation, </w:t>
-      </w:r>
-      <w:r>
-        <w:rPr>
-          <w:b/>
-        </w:rPr>
-        <w:t>don’t do it</w:t>
-      </w:r>
-      <w:r>
-        <w:t>.</w:t>
-      </w:r>
-      <w:r>
-        <w:t xml:space="preserve"> It is misleading to readers.</w:t>
-      </w:r>
-      <w:r>
-        <w:t xml:space="preserve">  </w:t>
-      </w:r>
-      <w:r>
-        <w:rPr>
-          <w:i/>
-        </w:rPr>
-        <w:t>Maybe</w:t>
-      </w:r>
-      <w:r>
-        <w:t xml:space="preserve"> they’re useful if you have more than 2 groups, so you can see that some groups are more similar to each other than others.</w:t>
-      </w:r>
-    </w:p>
-    <w:p>
-      <w:pPr>
-        <w:pStyle w:val="BodyText"/>
-        <w:numPr>
-          <w:ilvl w:val="0"/>
-          <w:numId w:val="18"/>
-        </w:numPr>
-      </w:pPr>
-      <w:r>
-        <w:t xml:space="preserve">It is irresponsible to get VIP scores from a poor PLS-DA model. </w:t>
-      </w:r>
-      <w:r>
-        <w:fldChar w:fldCharType="begin" w:fldLock="1"/>
-      </w:r>
-      <w:r>
-        <w:instrText>ADDIN CSL_CITATION {"citationItems":[{"id":"ITEM-1","itemData":{"DOI":"10.1016/J.CHEMOLAB.2004.12.011","ISSN":"0169-7439","abstract":"Variable selection is one of the important practical issues for many scientific engineers. Although the PLS (partial least squares) regression combined with the VIP (variable importance in the projection) scores is often used when the multicollinearity is present among variables, there are few guidelines about its uses as well as its performance. The purpose of this paper is to explore the nature of the VIP method and to compare with other methods through computer simulation experiments. We design 108 experiments where observations are generated from true models considering four factors–the proportion of the number of relevant predictors, the magnitude of correlations between predictors, the structure of regression coefficients, and the magnitude of signal to noise. Confusion matrix is adopted to evaluate the performance of PLS, the Lasso, and stepwise method. We also discuss the proper cutoff value of the VIP method to increase its performance. Some practical hints for the use of the VIP method are given as simulation results.","author":[{"dropping-particle":"","family":"Chong","given":"Il-Gyo","non-dropping-particle":"","parse-names":false,"suffix":""},{"dropping-particle":"","family":"Jun","given":"Chi-Hyuck","non-dropping-particle":"","parse-names":false,"suffix":""}],"container-title":"Chemometrics and Intelligent Laboratory Systems","id":"ITEM-1","issue":"1-2","issued":{"date-parts":[["2005","7","28"]]},"page":"103-112","publisher":"Elsevier","title":"Performance of some variable selection methods when multicollinearity is present","type":"article-journal","volume":"78"},"uris":["http://www.mendeley.com/documents/?uuid=a1381c03-c365-3d3a-b436-a2760136a60e"]}],"mendeley":{"formattedCitation":"(Chong and Jun 2005)","plainTextFormattedCitation":"(Chong and Jun 2005)","previouslyFormattedCitation":"(Chong and Jun 2005)"},"properties":{"noteIndex":0},"schema":"https://github.com/citation-style-language/schema/raw/master/csl-citation.json"}</w:instrText>
-      </w:r>
-      <w:r>
-        <w:fldChar w:fldCharType="separate"/>
-      </w:r>
+      </w:pPr>
       <w:r>
         <w:rPr>
           <w:noProof/>
         </w:rPr>
-        <w:t>(Chong and Jun 2005)</w:t>
-      </w:r>
-      <w:r>
-        <w:fldChar w:fldCharType="end"/>
-      </w:r>
-      <w:r>
-        <w:t xml:space="preserve"> shows that no matter what, some VIP scores will be &gt;1, because that’s how VIP works (I think the mean VIP has to be 1 or something??). Therefore, the VIP &gt; 1 cutoff is somewhat arbitrary.  If it’s a weaker model, use a higher cutoff.</w:t>
-      </w:r>
-    </w:p>
-    <w:p>
-      <w:pPr>
-        <w:pStyle w:val="FirstParagraph"/>
-        <w:ind w:left="720"/>
-      </w:pPr>
-    </w:p>
-    <w:p>
-      <w:pPr>
-        <w:pStyle w:val="Caption"/>
-      </w:pPr>
-    </w:p>
-    <w:p>
-      <w:pPr>
-        <w:pStyle w:val="BodyText"/>
-        <w:spacing w:line="360" w:lineRule="auto"/>
-      </w:pPr>
-      <w:r>
-        <w:t xml:space="preserve">The addition of 5 discriminating variables has a negligible effect on the PCA. There is still essentially no separation between the two groups along either PC1 or PC2. However, the effect of these discriminating variables on the PLS-DA is apparent both in the visual separation between groups as well as the </w:t>
-      </w:r>
-      <m:oMath>
-        <m:sSup>
-          <m:sSupPr>
-            <m:ctrlPr>
-              <w:rPr>
-                <w:rFonts w:ascii="Cambria Math" w:hAnsi="Cambria Math"/>
-              </w:rPr>
-            </m:ctrlPr>
-          </m:sSupPr>
-          <m:e>
-            <m:r>
-              <w:rPr>
-                <w:rFonts w:ascii="Cambria Math" w:hAnsi="Cambria Math"/>
-              </w:rPr>
-              <m:t>Q</m:t>
-            </m:r>
-          </m:e>
-          <m:sup>
-            <m:r>
-              <w:rPr>
-                <w:rFonts w:ascii="Cambria Math" w:hAnsi="Cambria Math"/>
-              </w:rPr>
-              <m:t>2</m:t>
-            </m:r>
-          </m:sup>
-        </m:sSup>
-      </m:oMath>
-      <w:r>
-        <w:t xml:space="preserve"> and </w:t>
-      </w:r>
-      <m:oMath>
-        <m:sSub>
-          <m:sSubPr>
-            <m:ctrlPr>
-              <w:rPr>
-                <w:rFonts w:ascii="Cambria Math" w:hAnsi="Cambria Math"/>
-              </w:rPr>
-            </m:ctrlPr>
-          </m:sSubPr>
-          <m:e>
-            <m:r>
-              <w:rPr>
-                <w:rFonts w:ascii="Cambria Math" w:hAnsi="Cambria Math"/>
-              </w:rPr>
-              <m:t>p</m:t>
-            </m:r>
-          </m:e>
-          <m:sub>
-            <m:sSup>
-              <m:sSupPr>
-                <m:ctrlPr>
-                  <w:rPr>
-                    <w:rFonts w:ascii="Cambria Math" w:hAnsi="Cambria Math"/>
-                  </w:rPr>
-                </m:ctrlPr>
-              </m:sSupPr>
-              <m:e>
-                <m:r>
-                  <w:rPr>
-                    <w:rFonts w:ascii="Cambria Math" w:hAnsi="Cambria Math"/>
-                  </w:rPr>
-                  <m:t>Q</m:t>
-                </m:r>
-              </m:e>
-              <m:sup>
-                <m:r>
-                  <w:rPr>
-                    <w:rFonts w:ascii="Cambria Math" w:hAnsi="Cambria Math"/>
-                  </w:rPr>
-                  <m:t>2</m:t>
-                </m:r>
-              </m:sup>
-            </m:sSup>
-          </m:sub>
-        </m:sSub>
-      </m:oMath>
-      <w:r>
-        <w:t xml:space="preserve"> values. The PLS-DA on completely </w:t>
-      </w:r>
-      <w:r>
-        <w:lastRenderedPageBreak/>
-        <w:t xml:space="preserve">random data also demonstrates the tendency of PLS to overfit. Without any cross-validation, one might conclude that the two groups were different, however the extremely low </w:t>
-      </w:r>
-      <m:oMath>
-        <m:sSup>
-          <m:sSupPr>
-            <m:ctrlPr>
-              <w:rPr>
-                <w:rFonts w:ascii="Cambria Math" w:hAnsi="Cambria Math"/>
-              </w:rPr>
-            </m:ctrlPr>
-          </m:sSupPr>
-          <m:e>
-            <m:r>
-              <w:rPr>
-                <w:rFonts w:ascii="Cambria Math" w:hAnsi="Cambria Math"/>
-              </w:rPr>
-              <m:t>Q</m:t>
-            </m:r>
-          </m:e>
-          <m:sup>
-            <m:r>
-              <w:rPr>
-                <w:rFonts w:ascii="Cambria Math" w:hAnsi="Cambria Math"/>
-              </w:rPr>
-              <m:t>2</m:t>
-            </m:r>
-          </m:sup>
-        </m:sSup>
-      </m:oMath>
-      <w:r>
-        <w:t xml:space="preserve"> and high p value from this model indicates that this separation is due to chance. Without reporting these cross-validation measures, the PLS-DA plot alone would be extremely misleading. We therefore recommend that plots of non-significant PLS models not be included in publications. </w:t>
-      </w:r>
-    </w:p>
-    <w:p>
-      <w:pPr>
-        <w:pStyle w:val="BodyText"/>
-        <w:ind w:left="720"/>
-      </w:pPr>
-      <w:r>
-        <w:rPr>
-          <w:rStyle w:val="CaptionChar"/>
-        </w:rPr>
-        <w:t xml:space="preserve">Table 1: </w:t>
-      </w:r>
-      <w:r>
-        <w:rPr>
-          <w:rStyle w:val="CaptionChar"/>
-        </w:rPr>
-        <w:t>Variable importance in projection (VIP) scores from the PLS-DA model, and loadings of the first two PCA axes</w:t>
-      </w:r>
-      <w:r>
-        <w:rPr>
-          <w:rStyle w:val="CaptionChar"/>
-        </w:rPr>
-        <w:t xml:space="preserve"> resulting from analysis of dataset 2, with 5 discriminating variables</w:t>
-      </w:r>
-      <w:r>
-        <w:rPr>
-          <w:rStyle w:val="CaptionChar"/>
-        </w:rPr>
-        <w:t xml:space="preserve">. </w:t>
-      </w:r>
-      <w:r>
-        <w:rPr>
-          <w:rStyle w:val="CaptionChar"/>
-        </w:rPr>
-        <w:t>Variables beginning with “</w:t>
-      </w:r>
-      <w:proofErr w:type="spellStart"/>
-      <w:r>
-        <w:rPr>
-          <w:rStyle w:val="CaptionChar"/>
-        </w:rPr>
-        <w:t>corr</w:t>
-      </w:r>
-      <w:proofErr w:type="spellEnd"/>
-      <w:r>
-        <w:rPr>
-          <w:rStyle w:val="CaptionChar"/>
-        </w:rPr>
-        <w:t>” were created with a covariance of 0.55, variables beginning with “</w:t>
-      </w:r>
-      <w:proofErr w:type="spellStart"/>
-      <w:r>
-        <w:rPr>
-          <w:rStyle w:val="CaptionChar"/>
-        </w:rPr>
-        <w:t>uncorr</w:t>
-      </w:r>
-      <w:proofErr w:type="spellEnd"/>
-      <w:r>
-        <w:rPr>
-          <w:rStyle w:val="CaptionChar"/>
-        </w:rPr>
-        <w:t>” had a covariance of 0, and variables beginning with “</w:t>
-      </w:r>
-      <w:proofErr w:type="spellStart"/>
-      <w:r>
-        <w:rPr>
-          <w:rStyle w:val="CaptionChar"/>
-        </w:rPr>
-        <w:t>discr</w:t>
-      </w:r>
-      <w:proofErr w:type="spellEnd"/>
-      <w:r>
-        <w:rPr>
-          <w:rStyle w:val="CaptionChar"/>
-        </w:rPr>
-        <w:t>” had a mean difference of 2 between groups with a covariance of 0.  VIP scores greater than 1 are typically considered significant contributors.</w:t>
-      </w:r>
-    </w:p>
-    <w:p>
-      <w:pPr>
-        <w:pStyle w:val="BodyText"/>
-        <w:ind w:left="720"/>
-      </w:pPr>
-    </w:p>
-    <w:p>
-      <w:pPr>
-        <w:pStyle w:val="Heading2"/>
-      </w:pPr>
-      <w:bookmarkStart w:id="17" w:name="cupcakes-vs.muffins"/>
-      <w:bookmarkEnd w:id="17"/>
-      <w:r>
-        <w:t>Cupcakes vs. Muffins</w:t>
-      </w:r>
-    </w:p>
-    <w:p>
-      <w:pPr>
-        <w:pStyle w:val="FirstParagraph"/>
-        <w:ind w:left="720"/>
-      </w:pPr>
-      <w:r>
-        <w:rPr>
-          <w:noProof/>
-        </w:rPr>
         <w:drawing>
-          <wp:inline distT="0" distB="0" distL="0" distR="0" wp14:anchorId="65C6FEB1" wp14:editId="1E25A6F7">
-            <wp:extent cx="5334000" cy="2424545"/>
-            <wp:effectExtent l="0" t="0" r="0" b="0"/>
-            <wp:docPr id="3" name="Picture"/>
-            <wp:cNvGraphicFramePr/>
+          <wp:inline distT="0" distB="0" distL="0" distR="0" wp14:anchorId="7BEBA53E" wp14:editId="5CF53396">
+            <wp:extent cx="5943600" cy="2701925"/>
+            <wp:effectExtent l="0" t="0" r="0" b="3175"/>
+            <wp:docPr id="2" name="Picture 2" descr="A close up of text on a white background&#10;&#10;Description automatically generated"/>
+            <wp:cNvGraphicFramePr>
+              <a:graphicFrameLocks xmlns:a="http://schemas.openxmlformats.org/drawingml/2006/main" noChangeAspect="1"/>
+            </wp:cNvGraphicFramePr>
             <a:graphic xmlns:a="http://schemas.openxmlformats.org/drawingml/2006/main">
               <a:graphicData uri="http://schemas.openxmlformats.org/drawingml/2006/picture">
                 <pic:pic xmlns:pic="http://schemas.openxmlformats.org/drawingml/2006/picture">
                   <pic:nvPicPr>
-                    <pic:cNvPr id="0" name="Picture" descr="/Users/scottericr/Documents/Tufts/PLS%20ecology/figs/cupcakeplot.png"/>
-                    <pic:cNvPicPr>
-                      <a:picLocks noChangeAspect="1" noChangeArrowheads="1"/>
-                    </pic:cNvPicPr>
+                    <pic:cNvPr id="2" name="fig2.png"/>
+                    <pic:cNvPicPr/>
                   </pic:nvPicPr>
                   <pic:blipFill>
-                    <a:blip r:embed="rId12"/>
+                    <a:blip r:embed="rId12" cstate="print">
+                      <a:extLst>
+                        <a:ext uri="{28A0092B-C50C-407E-A947-70E740481C1C}">
+                          <a14:useLocalDpi xmlns:a14="http://schemas.microsoft.com/office/drawing/2010/main" val="0"/>
+                        </a:ext>
+                      </a:extLst>
+                    </a:blip>
                     <a:stretch>
                       <a:fillRect/>
                     </a:stretch>
                   </pic:blipFill>
-                  <pic:spPr bwMode="auto">
+                  <pic:spPr>
                     <a:xfrm>
                       <a:off x="0" y="0"/>
-                      <a:ext cx="5334000" cy="2424545"/>
+                      <a:ext cx="5943600" cy="2701925"/>
                     </a:xfrm>
                     <a:prstGeom prst="rect">
                       <a:avLst/>
                     </a:prstGeom>
-                    <a:noFill/>
-                    <a:ln w="9525">
-                      <a:noFill/>
-                      <a:headEnd/>
-                      <a:tailEnd/>
-                    </a:ln>
                   </pic:spPr>
                 </pic:pic>
               </a:graphicData>
@@ -2092,503 +2008,27 @@
     </w:p>
     <w:p>
       <w:pPr>
-        <w:pStyle w:val="Caption"/>
-      </w:pPr>
-      <w:r>
-        <w:t xml:space="preserve">Figure 2: PCA (A) and </w:t>
-      </w:r>
-      <w:commentRangeStart w:id="18"/>
-      <w:r>
-        <w:t>O</w:t>
-      </w:r>
-      <w:r>
-        <w:t xml:space="preserve">PLS-DA </w:t>
-      </w:r>
-      <w:commentRangeEnd w:id="18"/>
-      <w:r>
-        <w:rPr>
-          <w:rStyle w:val="CommentReference"/>
-        </w:rPr>
-        <w:commentReference w:id="18"/>
-      </w:r>
-      <w:r>
-        <w:t>(B) on 20 cupcake and 20 muffin recipes.</w:t>
-      </w:r>
-    </w:p>
-    <w:p>
-      <w:pPr>
-        <w:pStyle w:val="Caption"/>
-      </w:pPr>
-    </w:p>
-    <w:p>
-      <w:pPr>
-        <w:pStyle w:val="Caption"/>
-      </w:pPr>
-    </w:p>
-    <w:p>
-      <w:pPr>
-        <w:pStyle w:val="Caption"/>
-      </w:pPr>
-    </w:p>
-    <w:p>
-      <w:pPr>
-        <w:pStyle w:val="Caption"/>
-      </w:pPr>
-    </w:p>
-    <w:p>
-      <w:pPr>
-        <w:pStyle w:val="Caption"/>
-      </w:pPr>
-    </w:p>
-    <w:p>
-      <w:pPr>
-        <w:pStyle w:val="Caption"/>
-      </w:pPr>
-    </w:p>
-    <w:p>
-      <w:pPr>
-        <w:pStyle w:val="Caption"/>
-      </w:pPr>
-    </w:p>
-    <w:p>
-      <w:pPr>
-        <w:pStyle w:val="Caption"/>
-      </w:pPr>
-    </w:p>
-    <w:p>
-      <w:pPr>
-        <w:pStyle w:val="Caption"/>
-      </w:pPr>
-      <w:r>
-        <w:lastRenderedPageBreak/>
-        <w:t>Table 2: Variable importance in separating muffins from cupcakes. For each variable we report a variable importance in projection (VIP) score, the loading/correlation with the OPLS-DA predictive axis, and the loadings/correlations with the first two PC axes. VIP scores &gt; 1 are generally considered important to separation among groups.</w:t>
-      </w:r>
-    </w:p>
-    <w:p>
-      <w:pPr>
         <w:pStyle w:val="BodyText"/>
-        <w:ind w:left="720"/>
-      </w:pPr>
-      <w:r>
-        <w:rPr>
-          <w:noProof/>
-        </w:rPr>
-        <w:drawing>
-          <wp:inline distT="0" distB="0" distL="0" distR="0" wp14:anchorId="25832354" wp14:editId="32EF1FF0">
-            <wp:extent cx="3810000" cy="4798503"/>
-            <wp:effectExtent l="0" t="0" r="0" b="0"/>
-            <wp:docPr id="4" name="Picture"/>
-            <wp:cNvGraphicFramePr/>
-            <a:graphic xmlns:a="http://schemas.openxmlformats.org/drawingml/2006/main">
-              <a:graphicData uri="http://schemas.openxmlformats.org/drawingml/2006/picture">
-                <pic:pic xmlns:pic="http://schemas.openxmlformats.org/drawingml/2006/picture">
-                  <pic:nvPicPr>
-                    <pic:cNvPr id="0" name="Picture" descr="/Users/scottericr/Documents/Tufts/PLS%20ecology/figs/Table2.pdf"/>
-                    <pic:cNvPicPr>
-                      <a:picLocks noChangeAspect="1" noChangeArrowheads="1"/>
-                    </pic:cNvPicPr>
-                  </pic:nvPicPr>
-                  <pic:blipFill>
-                    <a:blip r:embed="rId13"/>
-                    <a:stretch>
-                      <a:fillRect/>
-                    </a:stretch>
-                  </pic:blipFill>
-                  <pic:spPr bwMode="auto">
-                    <a:xfrm>
-                      <a:off x="0" y="0"/>
-                      <a:ext cx="3826308" cy="4819042"/>
-                    </a:xfrm>
-                    <a:prstGeom prst="rect">
-                      <a:avLst/>
-                    </a:prstGeom>
-                    <a:noFill/>
-                    <a:ln w="9525">
-                      <a:noFill/>
-                      <a:headEnd/>
-                      <a:tailEnd/>
-                    </a:ln>
-                  </pic:spPr>
-                </pic:pic>
-              </a:graphicData>
-            </a:graphic>
-          </wp:inline>
-        </w:drawing>
-      </w:r>
-    </w:p>
-    <w:p>
-      <w:pPr>
-        <w:pStyle w:val="BodyText"/>
-        <w:spacing w:line="360" w:lineRule="auto"/>
-      </w:pPr>
-      <w:r>
-        <w:t xml:space="preserve">PCA and OPLS-DA both show some separation between cupcakes and muffins, but there are substantial differences in the two methods. First, although PC1 explains the greatest amount of covariation in the ingredients, it does not show any separation between cupcakes and muffins. PC2 shows some weak separation between cupcakes and muffins. This indicates that the variables with the greatest (co)variation in the dataset are not good predictors of the type of baked good. Even when comparing PC2, which separates cupcakes and muffins, with the OPLS-DA predictive axis, there are substantial differences. For example, “unitless” ingredients (e.g. “one sweet potato”, “25 blueberries”) are strongly negatively correlated with PC2 (toward muffins), however, it is not a good predictor of muffins vs. cupcakes as evidenced by its low VIP score and its weak correlation with the </w:t>
-      </w:r>
-      <w:r>
-        <w:lastRenderedPageBreak/>
-        <w:t xml:space="preserve">OPLS-DA predictive axis. Conversely, “spice” is a good predictor of muffins vs. cupcakes (muffins have more spices than cupcakes) as evidenced by a VIP greater than 1 and a stronger correlation with the OPLS-DA predictive </w:t>
-      </w:r>
-      <w:proofErr w:type="gramStart"/>
-      <w:r>
-        <w:t>axis, but</w:t>
-      </w:r>
-      <w:proofErr w:type="gramEnd"/>
-      <w:r>
-        <w:t xml:space="preserve"> have a weak correlation with PC2.</w:t>
+        <w:ind w:left="432" w:right="432"/>
+        <w:rPr>
+          <w:sz w:val="20"/>
+          <w:szCs w:val="20"/>
+        </w:rPr>
+      </w:pPr>
+      <w:r>
+        <w:rPr>
+          <w:sz w:val="20"/>
+          <w:szCs w:val="20"/>
+        </w:rPr>
+        <w:t>Figure 2. Distribution of Cohen’s Kappa for the control (A) and needle in a haystack (B) scenarios.  A value of 1 means perfect identification of discriminating variables by the model while a value of zero indicates the model performed no better than random chance.</w:t>
       </w:r>
     </w:p>
     <w:p>
       <w:pPr>
         <w:pStyle w:val="Heading1"/>
       </w:pPr>
-      <w:bookmarkStart w:id="19" w:name="discussion"/>
-      <w:bookmarkEnd w:id="19"/>
-      <w:r>
-        <w:t>Discussion</w:t>
-      </w:r>
-    </w:p>
-    <w:p>
-      <w:pPr>
-        <w:pStyle w:val="BodyText"/>
-      </w:pPr>
-      <w:r>
-        <w:t>Results of simulated data.</w:t>
-      </w:r>
-    </w:p>
-    <w:p>
-      <w:pPr>
-        <w:pStyle w:val="BodyText"/>
-      </w:pPr>
-      <w:r>
-        <w:t xml:space="preserve">Worley and Powers </w:t>
-      </w:r>
-      <w:r>
-        <w:fldChar w:fldCharType="begin" w:fldLock="1"/>
-      </w:r>
-      <w:r>
-        <w:instrText>ADDIN CSL_CITATION {"citationItems":[{"id":"ITEM-1","itemData":{"DOI":"10.2174/2213235X04666160613122429","ISBN":"0000000000000","ISSN":"2213235X","PMID":"27547730","abstract":"BACKGROUND Principal Component Analysis (PCA) and Orthogonal Projections to Latent Structures Discriminant Analysis (OPLS-DA) are powerful statistical modeling tools that provide insights into separations between experimental groups based on high-dimensional spectral measurements from NMR, MS or other analytical instrumentation. However, when used without validation, these tools may lead investigators to statistically unreliable conclusions. This danger is especially real for Partial Least Squares (PLS) and OPLS, which aggressively force separations between experimental groups. As a result, OPLS-DA is often used as an alternative method when PCA fails to expose group separation, but this practice is highly dangerous. Without rigorous validation, OPLS-DA can easily yield statistically unreliable group separation. METHODS A Monte Carlo analysis of PCA group separations and OPLS-DA cross-validation metrics was performed on NMR datasets with statistically significant separations in scores-space. A linearly increasing amount of Gaussian noise was added to each data matrix followed by the construction and validation of PCA and OPLS-DA models. RESULTS With increasing added noise, the PCA scores-space distance between groups rapidly decreased and the OPLS-DA cross-validation statistics simultaneously deteriorated. A decrease in correlation between the estimated loadings (added noise) and the true (original) loadings was also observed. While the validity of the OPLS-DA model diminished with increasing added noise, the group separation in scores-space remained basically unaffected. CONCLUSION Supported by the results of Monte Carlo analyses of PCA group separations and OPLS-DA cross-validation metrics, we provide practical guidelines and cross-validatory recommendations for reliable inference from PCA and OPLS-DA models.","author":[{"dropping-particle":"","family":"Worley","given":"Bradley","non-dropping-particle":"","parse-names":false,"suffix":""},{"dropping-particle":"","family":"Powers","given":"Robert","non-dropping-particle":"","parse-names":false,"suffix":""}],"container-title":"Current Metabolomics","id":"ITEM-1","issue":"2","issued":{"date-parts":[["2016","6","30"]]},"note":"While the authors show that for OPLS-DA, as model validity decreases, visual separation of groups in score space is basically unaffected, their suggestion that PCA is a reliable indicator for OPLS-DA reliability is not necessarily true under all situations. When discriminating variables are a small portion of the total number of variables, PCA is especially unreliable at detecting separation. That is, the same variables responsible for the greatest amount of variation (explained by PC axis 1) are not necessarily the same variables that reliably distinguish groups. In this situation, poor separation in PCA space is not an indicator that real differences between samples don't exist. In this case, (O)PLS-DA may still be able to detect differences between groups and identify the distinguishing variables with high VIP scores reliably.","page":"97-103","title":"PCA as a Practical Indicator of OPLS-DA Model Reliability","type":"article-journal","volume":"4"},"suppress-author":1,"uris":["http://www.mendeley.com/documents/?uuid=7d82bb3d-7cc2-36c7-9e42-56e92c50eeac"]}],"mendeley":{"formattedCitation":"(2016)","plainTextFormattedCitation":"(2016)","previouslyFormattedCitation":"(2016)"},"properties":{"noteIndex":0},"schema":"https://github.com/citation-style-language/schema/raw/master/csl-citation.json"}</w:instrText>
-      </w:r>
-      <w:r>
-        <w:fldChar w:fldCharType="separate"/>
-      </w:r>
-      <w:r>
-        <w:rPr>
-          <w:noProof/>
-        </w:rPr>
-        <w:t>(2016)</w:t>
-      </w:r>
-      <w:r>
-        <w:fldChar w:fldCharType="end"/>
-      </w:r>
-      <w:r>
-        <w:t xml:space="preserve"> also compare separation in PCA score space with that in OPLS-DA score space. While the authors show that for OPLS-DA, as model validity decreases, separation of groups in score space is basically unaffected, their suggestion that PCA is a reliable indicator for OPLS-DA reliability is not necessarily true under all situations. When discriminating variables are a small portion of the total number of variables, PCA is especially unreliable at detecting separation. That is, the variables responsible for the greatest amount of variation (explained by PC axis 1) are not necessarily the same variables that reliably distinguish groups. In this situation, poor separation in PCA space is not an indicator that real differences between samples don't exist. In this case, (O)PLS-DA may still be able to detect differences between groups and identify the distinguishing variables with high VIP scores reliably.</w:t>
-      </w:r>
-    </w:p>
-    <w:p>
-      <w:pPr>
-        <w:pStyle w:val="BodyText"/>
-      </w:pPr>
-    </w:p>
-    <w:p>
-      <w:pPr>
-        <w:pStyle w:val="BodyText"/>
-      </w:pPr>
-      <w:r>
-        <w:t>“</w:t>
-      </w:r>
-      <w:r>
-        <w:rPr>
-          <w:rFonts w:ascii="Courier New" w:hAnsi="Courier New" w:cs="Courier New"/>
-        </w:rPr>
-        <w:t>﻿</w:t>
-      </w:r>
-      <w:r>
-        <w:t>Indeed, discriminant analyses can be prone to ‘overfitting the data’. Overfitting means that the underlying statistical model is too adjusted to the data and becomes ungeneralizable.”</w:t>
-      </w:r>
-      <w:r>
-        <w:fldChar w:fldCharType="begin" w:fldLock="1"/>
-      </w:r>
-      <w:r>
-        <w:instrText>ADDIN CSL_CITATION {"citationItems":[{"id":"ITEM-1","itemData":{"DOI":"10.1007/s10886-018-0932-6","ISBN":"2107721424","ISSN":"0098-0331","PMID":"29479643","abstract":"Chemical ecology has strong links with metabolomics, the large-scale study of all metabolites detectable in a biological sample. Consequently, chemical ecologists are often challenged by the statistical analyses of such large datasets. This holds especially true when the purpose is to integrate multiple datasets to obtain a holistic view and a better understanding of a biological system under study. The present article provides a comprehensive resource to analyze such complex datasets using multivariate methods. It starts from the necessary pre-treatment of data including data transformations and distance calculations, to the application of both gold standard and novel multivariate methods for the integration of different omics data. We illustrate the process of analysis along with detailed results interpretations for six issues representative of the different types of biological questions encountered by chemical ecologists. We provide the necessary knowledge and tools with reproducible R codes and chemical-ecological datasets to practice and teach multivariate methods.","author":[{"dropping-particle":"","family":"Hervé","given":"Maxime R.","non-dropping-particle":"","parse-names":false,"suffix":""},{"dropping-particle":"","family":"Nicolè","given":"Florence","non-dropping-particle":"","parse-names":false,"suffix":""},{"dropping-particle":"","family":"Lê Cao","given":"Kim-Anh","non-dropping-particle":"","parse-names":false,"suffix":""}],"container-title":"Journal of Chemical Ecology","id":"ITEM-1","issue":"3","issued":{"date-parts":[["2018","2","25"]]},"page":"215-234","publisher":"Springer US","title":"Multivariate Analysis of Multiple Datasets: a Practical Guide for Chemical Ecology","type":"article-journal","volume":"44"},"uris":["http://www.mendeley.com/documents/?uuid=80bf1d4a-31cc-36b2-bb5b-1a488a7159a6"]}],"mendeley":{"formattedCitation":"(Hervé et al. 2018)","plainTextFormattedCitation":"(Hervé et al. 2018)","previouslyFormattedCitation":"(Hervé et al. 2018)"},"properties":{"noteIndex":0},"schema":"https://github.com/citation-style-language/schema/raw/master/csl-citation.json"}</w:instrText>
-      </w:r>
-      <w:r>
-        <w:fldChar w:fldCharType="separate"/>
-      </w:r>
-      <w:r>
-        <w:rPr>
-          <w:noProof/>
-        </w:rPr>
-        <w:t>(Hervé et al. 2018)</w:t>
-      </w:r>
-      <w:r>
-        <w:fldChar w:fldCharType="end"/>
-      </w:r>
-    </w:p>
-    <w:p>
-      <w:pPr>
-        <w:pStyle w:val="FirstParagraph"/>
-        <w:numPr>
-          <w:ilvl w:val="0"/>
-          <w:numId w:val="16"/>
-        </w:numPr>
-        <w:spacing w:line="360" w:lineRule="auto"/>
-      </w:pPr>
-      <w:r>
-        <w:t xml:space="preserve">Discuss (mention?) variations on PLS and their advantages and disadvantages </w:t>
-      </w:r>
-    </w:p>
-    <w:p>
-      <w:pPr>
-        <w:pStyle w:val="FirstParagraph"/>
-        <w:numPr>
-          <w:ilvl w:val="1"/>
-          <w:numId w:val="16"/>
-        </w:numPr>
-        <w:spacing w:line="360" w:lineRule="auto"/>
-      </w:pPr>
-      <w:r>
-        <w:t>Orthogonal PLS (OPLS, OPLS-DA)</w:t>
-      </w:r>
-    </w:p>
-    <w:p>
-      <w:pPr>
-        <w:pStyle w:val="FirstParagraph"/>
-        <w:numPr>
-          <w:ilvl w:val="1"/>
-          <w:numId w:val="16"/>
-        </w:numPr>
-        <w:spacing w:line="360" w:lineRule="auto"/>
-      </w:pPr>
-      <w:r>
-        <w:t>Sparse PLS (</w:t>
-      </w:r>
-      <w:proofErr w:type="spellStart"/>
-      <w:r>
-        <w:t>sPLS</w:t>
-      </w:r>
-      <w:proofErr w:type="spellEnd"/>
-      <w:r>
-        <w:t xml:space="preserve">), implemented in </w:t>
-      </w:r>
-      <w:proofErr w:type="spellStart"/>
-      <w:r>
-        <w:t>mixOmics</w:t>
-      </w:r>
-      <w:proofErr w:type="spellEnd"/>
-      <w:r>
-        <w:t>.</w:t>
-      </w:r>
-      <w:r>
-        <w:t xml:space="preserve"> Does variable selection at the same time as PLS</w:t>
-      </w:r>
-    </w:p>
-    <w:p>
-      <w:pPr>
-        <w:pStyle w:val="FirstParagraph"/>
-        <w:numPr>
-          <w:ilvl w:val="1"/>
-          <w:numId w:val="16"/>
-        </w:numPr>
-        <w:spacing w:line="360" w:lineRule="auto"/>
-      </w:pPr>
-      <w:r>
-        <w:t xml:space="preserve">Multi-level PLS, implemented in </w:t>
-      </w:r>
-      <w:proofErr w:type="spellStart"/>
-      <w:r>
-        <w:t>mixOmics</w:t>
-      </w:r>
-      <w:proofErr w:type="spellEnd"/>
-      <w:r>
-        <w:t>. Allows for nested and repeated-measures designs.</w:t>
-      </w:r>
-    </w:p>
-    <w:p>
-      <w:pPr>
-        <w:pStyle w:val="FirstParagraph"/>
-        <w:numPr>
-          <w:ilvl w:val="0"/>
-          <w:numId w:val="16"/>
-        </w:numPr>
-        <w:spacing w:line="360" w:lineRule="auto"/>
-      </w:pPr>
-      <w:r>
-        <w:t>What to report/not report for PLS</w:t>
-      </w:r>
-    </w:p>
-    <w:p>
-      <w:pPr>
-        <w:pStyle w:val="FirstParagraph"/>
-        <w:numPr>
-          <w:ilvl w:val="1"/>
-          <w:numId w:val="16"/>
-        </w:numPr>
-        <w:spacing w:line="360" w:lineRule="auto"/>
-      </w:pPr>
-      <w:r>
-        <w:t>MUST report some measure of cross-validation, ideally multiple measures</w:t>
-      </w:r>
-    </w:p>
-    <w:p>
-      <w:pPr>
-        <w:pStyle w:val="BodyText"/>
-        <w:numPr>
-          <w:ilvl w:val="1"/>
-          <w:numId w:val="16"/>
-        </w:numPr>
-      </w:pPr>
-      <w:r>
-        <w:lastRenderedPageBreak/>
-        <w:t xml:space="preserve">PCA is a good companion, but just because PCA shows no separation, doesn’t invalidate PLS-DA (contrary to recommendations of Worley and Powers </w:t>
-      </w:r>
-      <w:r>
-        <w:fldChar w:fldCharType="begin" w:fldLock="1"/>
-      </w:r>
-      <w:r>
-        <w:instrText>ADDIN CSL_CITATION {"citationItems":[{"id":"ITEM-1","itemData":{"DOI":"10.2174/2213235X04666160613122429","ISBN":"0000000000000","ISSN":"2213235X","PMID":"27547730","abstract":"BACKGROUND Principal Component Analysis (PCA) and Orthogonal Projections to Latent Structures Discriminant Analysis (OPLS-DA) are powerful statistical modeling tools that provide insights into separations between experimental groups based on high-dimensional spectral measurements from NMR, MS or other analytical instrumentation. However, when used without validation, these tools may lead investigators to statistically unreliable conclusions. This danger is especially real for Partial Least Squares (PLS) and OPLS, which aggressively force separations between experimental groups. As a result, OPLS-DA is often used as an alternative method when PCA fails to expose group separation, but this practice is highly dangerous. Without rigorous validation, OPLS-DA can easily yield statistically unreliable group separation. METHODS A Monte Carlo analysis of PCA group separations and OPLS-DA cross-validation metrics was performed on NMR datasets with statistically significant separations in scores-space. A linearly increasing amount of Gaussian noise was added to each data matrix followed by the construction and validation of PCA and OPLS-DA models. RESULTS With increasing added noise, the PCA scores-space distance between groups rapidly decreased and the OPLS-DA cross-validation statistics simultaneously deteriorated. A decrease in correlation between the estimated loadings (added noise) and the true (original) loadings was also observed. While the validity of the OPLS-DA model diminished with increasing added noise, the group separation in scores-space remained basically unaffected. CONCLUSION Supported by the results of Monte Carlo analyses of PCA group separations and OPLS-DA cross-validation metrics, we provide practical guidelines and cross-validatory recommendations for reliable inference from PCA and OPLS-DA models.","author":[{"dropping-particle":"","family":"Worley","given":"Bradley","non-dropping-particle":"","parse-names":false,"suffix":""},{"dropping-particle":"","family":"Powers","given":"Robert","non-dropping-particle":"","parse-names":false,"suffix":""}],"container-title":"Current Metabolomics","id":"ITEM-1","issue":"2","issued":{"date-parts":[["2016","6","30"]]},"note":"While the authors show that for OPLS-DA, as model validity decreases, visual separation of groups in score space is basically unaffected, their suggestion that PCA is a reliable indicator for OPLS-DA reliability is not necessarily true under all situations. When discriminating variables are a small portion of the total number of variables, PCA is especially unreliable at detecting separation. That is, the same variables responsible for the greatest amount of variation (explained by PC axis 1) are not necessarily the same variables that reliably distinguish groups. In this situation, poor separation in PCA space is not an indicator that real differences between samples don't exist. In this case, (O)PLS-DA may still be able to detect differences between groups and identify the distinguishing variables with high VIP scores reliably.","page":"97-103","title":"PCA as a Practical Indicator of OPLS-DA Model Reliability","type":"article-journal","volume":"4"},"suppress-author":1,"uris":["http://www.mendeley.com/documents/?uuid=7d82bb3d-7cc2-36c7-9e42-56e92c50eeac"]}],"mendeley":{"formattedCitation":"(2016)","plainTextFormattedCitation":"(2016)","previouslyFormattedCitation":"(2016)"},"properties":{"noteIndex":0},"schema":"https://github.com/citation-style-language/schema/raw/master/csl-citation.json"}</w:instrText>
-      </w:r>
-      <w:r>
-        <w:fldChar w:fldCharType="separate"/>
-      </w:r>
-      <w:r>
-        <w:rPr>
-          <w:noProof/>
-        </w:rPr>
-        <w:t>(2016)</w:t>
-      </w:r>
-      <w:r>
-        <w:fldChar w:fldCharType="end"/>
-      </w:r>
-      <w:r>
-        <w:t>).</w:t>
-      </w:r>
-    </w:p>
-    <w:p>
-      <w:pPr>
-        <w:pStyle w:val="BodyText"/>
-        <w:numPr>
-          <w:ilvl w:val="1"/>
-          <w:numId w:val="16"/>
-        </w:numPr>
-      </w:pPr>
-      <w:r>
-        <w:t xml:space="preserve">What % total variation explained by predictive axes?  If it’s small, that’s an indicator that discriminating variables don’t </w:t>
-      </w:r>
-      <w:proofErr w:type="spellStart"/>
-      <w:r>
-        <w:t>vary</w:t>
-      </w:r>
-      <w:proofErr w:type="spellEnd"/>
-      <w:r>
-        <w:t xml:space="preserve"> much, but might still be important</w:t>
-      </w:r>
-    </w:p>
-    <w:p>
-      <w:pPr>
-        <w:pStyle w:val="BodyText"/>
-        <w:numPr>
-          <w:ilvl w:val="1"/>
-          <w:numId w:val="16"/>
-        </w:numPr>
-      </w:pPr>
-      <w:r>
-        <w:t>DON’T report plots of non-significant PLS-DA.  Visual separation in the plot is misleading!</w:t>
-      </w:r>
-    </w:p>
-    <w:p>
-      <w:pPr>
-        <w:pStyle w:val="BodyText"/>
-        <w:numPr>
-          <w:ilvl w:val="1"/>
-          <w:numId w:val="16"/>
-        </w:numPr>
-      </w:pPr>
-      <w:r>
-        <w:t>NEVER do univariate tests on PLS axis loadings.  Use cross-validation to determine if model is significant and explanatory.</w:t>
-      </w:r>
-    </w:p>
-    <w:p>
-      <w:pPr>
-        <w:pStyle w:val="BodyText"/>
-        <w:numPr>
-          <w:ilvl w:val="0"/>
-          <w:numId w:val="16"/>
-        </w:numPr>
-      </w:pPr>
-      <w:r>
-        <w:t>Who should use PLS/PLS-DA? When to use?</w:t>
-      </w:r>
-    </w:p>
-    <w:p>
-      <w:pPr>
-        <w:pStyle w:val="Heading1"/>
-      </w:pPr>
-      <w:bookmarkStart w:id="20" w:name="introduction"/>
-      <w:bookmarkEnd w:id="20"/>
-      <w:r>
-        <w:t xml:space="preserve">Questions I have (that I should find answers for) </w:t>
-      </w:r>
-    </w:p>
-    <w:p>
-      <w:pPr>
-        <w:pStyle w:val="Compact"/>
-        <w:ind w:left="480"/>
-      </w:pPr>
-    </w:p>
-    <w:p>
-      <w:pPr>
-        <w:pStyle w:val="Compact"/>
-        <w:numPr>
-          <w:ilvl w:val="0"/>
-          <w:numId w:val="3"/>
-        </w:numPr>
-      </w:pPr>
-      <w:r>
-        <w:t>How exactly is Q</w:t>
-      </w:r>
-      <w:r>
-        <w:rPr>
-          <w:vertAlign w:val="superscript"/>
-        </w:rPr>
-        <w:t>2</w:t>
-      </w:r>
-      <w:r>
-        <w:t xml:space="preserve"> calculated (from cross-validation, but what does it mean)? What is RMSE?</w:t>
-      </w:r>
-    </w:p>
-    <w:p>
-      <w:pPr>
-        <w:pStyle w:val="Compact"/>
-        <w:numPr>
-          <w:ilvl w:val="0"/>
-          <w:numId w:val="3"/>
-        </w:numPr>
-      </w:pPr>
-      <w:r>
-        <w:t>What are the alternatives to permutation testing to get p-values implemented in other packages. CV-ANOVA?</w:t>
-      </w:r>
-    </w:p>
-    <w:p>
-      <w:pPr>
-        <w:pStyle w:val="Compact"/>
-        <w:numPr>
-          <w:ilvl w:val="0"/>
-          <w:numId w:val="3"/>
-        </w:numPr>
-      </w:pPr>
-      <w:r>
-        <w:t>What exactly is VIP? How is it related to the s-plot in SIMCA?</w:t>
-      </w:r>
-    </w:p>
-    <w:p>
-      <w:pPr>
-        <w:pStyle w:val="BodyText"/>
-      </w:pPr>
-    </w:p>
-    <w:p>
-      <w:pPr>
-        <w:pStyle w:val="Heading1"/>
-      </w:pPr>
+      <w:bookmarkStart w:id="37" w:name="cupcakes-vs.muffins"/>
+      <w:bookmarkEnd w:id="37"/>
       <w:r>
         <w:t>Works Cited</w:t>
       </w:r>
@@ -2662,6 +2102,7 @@
           <w:rFonts w:ascii="Cambria" w:hAnsi="Cambria" w:cs="Times New Roman"/>
           <w:noProof/>
         </w:rPr>
+        <w:lastRenderedPageBreak/>
         <w:t>Bonney R, Cooper CB, Dickinson J, et al (2009) Citizen Science: A Developing Tool for Expanding Science Knowledge and Scientific Literacy. Bioscience 59:977–984. doi: 10.1525/bio.2009.59.11.9</w:t>
       </w:r>
     </w:p>
@@ -2725,15 +2166,7 @@
           <w:rFonts w:ascii="Cambria" w:hAnsi="Cambria" w:cs="Times New Roman"/>
           <w:noProof/>
         </w:rPr>
-        <w:t xml:space="preserve">Dickinson JL, Shirk J, Bonter D, et al (2012) The current state of citizen science as a tool for ecological research and public engagement. Front Ecol Environ 10:291–297. doi: </w:t>
-      </w:r>
-      <w:r>
-        <w:rPr>
-          <w:rFonts w:ascii="Cambria" w:hAnsi="Cambria" w:cs="Times New Roman"/>
-          <w:noProof/>
-        </w:rPr>
-        <w:lastRenderedPageBreak/>
-        <w:t>10.1890/110236</w:t>
+        <w:t>Dickinson JL, Shirk J, Bonter D, et al (2012) The current state of citizen science as a tool for ecological research and public engagement. Front Ecol Environ 10:291–297. doi: 10.1890/110236</w:t>
       </w:r>
     </w:p>
     <w:p>
@@ -2964,6 +2397,7 @@
           <w:rFonts w:ascii="Cambria" w:hAnsi="Cambria" w:cs="Times New Roman"/>
           <w:noProof/>
         </w:rPr>
+        <w:lastRenderedPageBreak/>
         <w:t>Thévenot EA, Roux A, Xu Y, et al (2015) Analysis of the Human Adult Urinary Metabolome Variations with Age, Body Mass Index, and Gender by Implementing a Comprehensive Workflow for Univariate and OPLS Statistical Analyses. J Proteome Res 14:3322–3335. doi: 10.1021/acs.jproteome.5b00354</w:t>
       </w:r>
     </w:p>
@@ -3016,548 +2450,12 @@
         <w:autoSpaceDN w:val="0"/>
         <w:adjustRightInd w:val="0"/>
         <w:spacing w:before="180" w:after="180"/>
-        <w:ind w:left="480" w:hanging="480"/>
       </w:pPr>
       <w:r>
         <w:fldChar w:fldCharType="end"/>
       </w:r>
-    </w:p>
-    <w:p>
-      <w:pPr>
-        <w:widowControl w:val="0"/>
-        <w:autoSpaceDE w:val="0"/>
-        <w:autoSpaceDN w:val="0"/>
-        <w:adjustRightInd w:val="0"/>
-        <w:spacing w:before="180" w:after="180"/>
-        <w:ind w:left="480" w:hanging="480"/>
-      </w:pPr>
-    </w:p>
-    <w:p>
-      <w:pPr>
-        <w:pStyle w:val="Heading1"/>
-      </w:pPr>
-      <w:r>
-        <w:t>Writing graveyard:</w:t>
-      </w:r>
-    </w:p>
-    <w:p>
-      <w:pPr>
-        <w:pStyle w:val="BodyText"/>
-      </w:pPr>
-    </w:p>
-    <w:p>
-      <w:pPr>
-        <w:pStyle w:val="FirstParagraph"/>
-        <w:spacing w:line="360" w:lineRule="auto"/>
-      </w:pPr>
-      <w:r>
-        <w:t>Unsupervised analyses are powerful tools for describing the variation in a multivariate data set.  However, they are not designed with hypothesis testing in mind.  Yet, many ecologists use unsupervised analyses in the context of testing relationships with dependent variables either by visually inspecting score plots that result from unsupervised techniques or by using the latent variables they create as independent variables in statistical tests. This method may be sufficient in some situations, especially when latent variables created by unsupervised analyses (e.g. principal component axes) are interpretable.  When latent variables aren’t interpretable (e.g. a mix of seemingly biologically unrelated variables) or when the best explanatory variables do not contribute strongly to overall variation in the data, important results will be missed by this strategy of dimensionality reduction followed by visual inspection of score plots and univariate tests on latent variables.</w:t>
-      </w:r>
-    </w:p>
-    <w:p>
-      <w:pPr>
-        <w:pStyle w:val="BodyText"/>
-      </w:pPr>
-    </w:p>
-    <w:p>
-      <w:pPr>
-        <w:pStyle w:val="BodyText"/>
-      </w:pPr>
-    </w:p>
-    <w:p>
-      <w:pPr>
-        <w:pStyle w:val="FirstParagraph"/>
-        <w:spacing w:line="360" w:lineRule="auto"/>
-      </w:pPr>
-      <w:r>
-        <w:t xml:space="preserve">Many multivariate analysis methods exist to describe the variation in multivariate data.  For example, PCA (and related </w:t>
-      </w:r>
-      <w:proofErr w:type="spellStart"/>
-      <w:r>
-        <w:t>PCoA</w:t>
-      </w:r>
-      <w:proofErr w:type="spellEnd"/>
-      <w:r>
-        <w:t xml:space="preserve">) is an unsupervised technique that describes variation in the data in fewer axes or latent variables than the number of measured variables.  This is useful for creating plots of the data in “PCA space” to visualize patterns of variation. Unsupervised analyses are well suited to describing patterns of co-variation. For example the leaf economics spectrum (LES) is a principal component axis that describes [___%] of the variation in a set of plant traits and can be interpreted as a continuum from a resource acquisitive strategy to a resource conservative strategy </w:t>
-      </w:r>
-      <w:r>
-        <w:fldChar w:fldCharType="begin" w:fldLock="1"/>
-      </w:r>
-      <w:r>
-        <w:instrText>ADDIN CSL_CITATION {"citationItems":[{"id":"ITEM-1","itemData":{"abstract":"Abstract Bringing together leaf trait data spanning 2,548 species and 175 sites we describe, for the first time at global scale, a universal spectrum of leaf economics consisting of key chemical, structural and physiological properties. The spectrum runs from quick to slow ... \n","author":[{"dropping-particle":"","family":"Wright","given":"Ian J","non-dropping-particle":"","parse-names":false,"suffix":""},{"dropping-particle":"","family":"Reich","given":"Peter B","non-dropping-particle":"","parse-names":false,"suffix":""},{"dropping-particle":"","family":"Westoby","given":"Mark","non-dropping-particle":"","parse-names":false,"suffix":""},{"dropping-particle":"","family":"Ackerly","given":"David D","non-dropping-particle":"","parse-names":false,"suffix":""},{"dropping-particle":"","family":"Baruch","given":"Zdravko","non-dropping-particle":"","parse-names":false,"suffix":""},{"dropping-particle":"","family":"Bongers","given":"Frans","non-dropping-particle":"","parse-names":false,"suffix":""},{"dropping-particle":"","family":"Cavender-Bares","given":"Jeannine","non-dropping-particle":"","parse-names":false,"suffix":""},{"dropping-particle":"","family":"Chapin","given":"Terry","non-dropping-particle":"","parse-names":false,"suffix":""},{"dropping-particle":"","family":"Cornelissen","given":"Johannes H C","non-dropping-particle":"","parse-names":false,"suffix":""},{"dropping-particle":"","family":"Diemer","given":"Matthias","non-dropping-particle":"","parse-names":false,"suffix":""},{"dropping-particle":"","family":"Flexas","given":"Jaume","non-dropping-particle":"","parse-names":false,"suffix":""},{"dropping-particle":"","family":"Garnier","given":"Eric","non-dropping-particle":"","parse-names":false,"suffix":""},{"dropping-particle":"","family":"Groom","given":"Philip K","non-dropping-particle":"","parse-names":false,"suffix":""},{"dropping-particle":"","family":"Gulias","given":"Javier","non-dropping-particle":"","parse-names":false,"suffix":""},{"dropping-particle":"","family":"Hikosaka","given":"Kouki","non-dropping-particle":"","parse-names":false,"suffix":""},{"dropping-particle":"","family":"Lamont","given":"Byron B","non-dropping-particle":"","parse-names":false,"suffix":""},{"dropping-particle":"","family":"Lee","given":"Tali","non-dropping-particle":"","parse-names":false,"suffix":""},{"dropping-particle":"","family":"Lee","given":"William","non-dropping-particle":"","parse-names":false,"suffix":""},{"dropping-particle":"","family":"Lusk","given":"Christopher","non-dropping-particle":"","parse-names":false,"suffix":""},{"dropping-particle":"","family":"Midgley","given":"Jeremy J","non-dropping-particle":"","parse-names":false,"suffix":""},{"dropping-particle":"","family":"Navas","given":"Marie-Laure","non-dropping-particle":"","parse-names":false,"suffix":""},{"dropping-particle":"","family":"Niinemets","given":"Ülo","non-dropping-particle":"","parse-names":false,"suffix":""},{"dropping-particle":"","family":"Oleksyn","given":"Jacek","non-dropping-particle":"","parse-names":false,"suffix":""},{"dropping-particle":"","family":"Osada","given":"Noriyuki","non-dropping-particle":"","parse-names":false,"suffix":""},{"dropping-particle":"","family":"Poorter","given":"Hendrik","non-dropping-particle":"","parse-names":false,"suffix":""},{"dropping-particle":"","family":"Poot","given":"Pieter","non-dropping-particle":"","parse-names":false,"suffix":""},{"dropping-particle":"","family":"Prior","given":"Lynda","non-dropping-particle":"","parse-names":false,"suffix":""},{"dropping-particle":"","family":"Pyankov","given":"Vladimir I","non-dropping-particle":"","parse-names":false,"suffix":""},{"dropping-particle":"","family":"Roumet","given":"Catherine","non-dropping-particle":"","parse-names":false,"suffix":""},{"dropping-particle":"","family":"Thomas","given":"Sean C","non-dropping-particle":"","parse-names":false,"suffix":""},{"dropping-particle":"","family":"Tjoelker","given":"Mark G","non-dropping-particle":"","parse-names":false,"suffix":""},{"dropping-particle":"","family":"Veneklaas","given":"Erik J","non-dropping-particle":"","parse-names":false,"suffix":""},{"dropping-particle":"","family":"Villar","given":"Rafael","non-dropping-particle":"","parse-names":false,"suffix":""}],"container-title":"Nature","id":"ITEM-1","issue":"6985","issued":{"date-parts":[["2004","4","22"]]},"note":"LMA = Leaf mass per area\nAmass = photosynthetic assimilation rates\nNmass = nitrogen\nPmass = phosphorus\nRmass = respiration in dark\nLL = leaf lifespan (in months)","page":"821-827","publisher":"Nature Publishing Group","title":"The worldwide leaf economics spectrum","type":"article-journal","volume":"428"},"uris":["http://www.mendeley.com/documents/?uuid=ee2de241-f113-4544-968a-c191bd883562"]}],"mendeley":{"formattedCitation":"(Wright et al. 2004)","plainTextFormattedCitation":"(Wright et al. 2004)","previouslyFormattedCitation":"(Wright et al. 2004)"},"properties":{"noteIndex":0},"schema":"https://github.com/citation-style-language/schema/raw/master/csl-citation.json"}</w:instrText>
-      </w:r>
-      <w:r>
-        <w:fldChar w:fldCharType="separate"/>
-      </w:r>
-      <w:r>
-        <w:rPr>
-          <w:noProof/>
-        </w:rPr>
-        <w:t>(Wright et al. 2004)</w:t>
-      </w:r>
-      <w:r>
-        <w:fldChar w:fldCharType="end"/>
-      </w:r>
-      <w:r>
-        <w:t>.  However, unsupervised techniques such as PCA are agnostic to response variables such as treatment groups, and the aim of many ecological studies is to describe the response of individuals to a manipulation or along an environmental gradient.  Unsupervised techniques like PCA are not well suited for answering these types of questions (despite this, separation of points in PCA space is often used as an indicator of treatment effect in ecological literature).</w:t>
-      </w:r>
-    </w:p>
-    <w:p>
-      <w:pPr>
-        <w:pStyle w:val="BodyText"/>
-        <w:spacing w:line="360" w:lineRule="auto"/>
-      </w:pPr>
-      <w:r>
-        <w:lastRenderedPageBreak/>
-        <w:t>Supervised analysis techniques ……. What do they do?</w:t>
-      </w:r>
-    </w:p>
-    <w:p>
-      <w:pPr>
-        <w:pStyle w:val="BodyText"/>
-        <w:spacing w:line="360" w:lineRule="auto"/>
-      </w:pPr>
-      <w:r>
-        <w:t xml:space="preserve">However, when variables may be highly correlated (multicollinearity), when sample sizes are small relative to number of variables measured, or when missing values are present, many supervised multivariate analysis techniques don’t perform well. </w:t>
-      </w:r>
-    </w:p>
-    <w:p>
-      <w:pPr>
-        <w:widowControl w:val="0"/>
-        <w:autoSpaceDE w:val="0"/>
-        <w:autoSpaceDN w:val="0"/>
-        <w:adjustRightInd w:val="0"/>
-        <w:spacing w:before="180" w:after="180"/>
-        <w:ind w:left="480" w:hanging="480"/>
-      </w:pPr>
-    </w:p>
-    <w:p>
-      <w:pPr>
-        <w:pStyle w:val="FirstParagraph"/>
-        <w:spacing w:line="360" w:lineRule="auto"/>
-      </w:pPr>
-      <w:r>
-        <w:t xml:space="preserve">PCA is an extremely common multivariate analysis technique for dealing with large dimensional ecological data.  It aims to describe the (co)variation in the data with fewer axes than there are variables (dimensionality reduction) and is often used to visualize patterns of variation.  </w:t>
-      </w:r>
-      <w:commentRangeStart w:id="21"/>
-      <w:r>
-        <w:t>However, PCA is an unsupervised technique, that is, it is agnostic to any grouping or treatment</w:t>
-      </w:r>
-      <w:commentRangeEnd w:id="21"/>
-      <w:r>
-        <w:rPr>
-          <w:rStyle w:val="CommentReference"/>
-        </w:rPr>
-        <w:commentReference w:id="21"/>
-      </w:r>
-      <w:r>
-        <w:t xml:space="preserve">.  Unsupervised analyses are well suited to describing patterns of co-variation. For example the leaf economics spectrum (LES) is a principal component axis that describes [___%] of the variation in a set of plant traits and can be interpreted as a continuum from a resource acquisitive strategy to a resource conservative strategy </w:t>
-      </w:r>
-      <w:r>
-        <w:fldChar w:fldCharType="begin" w:fldLock="1"/>
-      </w:r>
-      <w:r>
-        <w:instrText>ADDIN CSL_CITATION {"citationItems":[{"id":"ITEM-1","itemData":{"abstract":"Abstract Bringing together leaf trait data spanning 2,548 species and 175 sites we describe, for the first time at global scale, a universal spectrum of leaf economics consisting of key chemical, structural and physiological properties. The spectrum runs from quick to slow ... \n","author":[{"dropping-particle":"","family":"Wright","given":"Ian J","non-dropping-particle":"","parse-names":false,"suffix":""},{"dropping-particle":"","family":"Reich","given":"Peter B","non-dropping-particle":"","parse-names":false,"suffix":""},{"dropping-particle":"","family":"Westoby","given":"Mark","non-dropping-particle":"","parse-names":false,"suffix":""},{"dropping-particle":"","family":"Ackerly","given":"David D","non-dropping-particle":"","parse-names":false,"suffix":""},{"dropping-particle":"","family":"Baruch","given":"Zdravko","non-dropping-particle":"","parse-names":false,"suffix":""},{"dropping-particle":"","family":"Bongers","given":"Frans","non-dropping-particle":"","parse-names":false,"suffix":""},{"dropping-particle":"","family":"Cavender-Bares","given":"Jeannine","non-dropping-particle":"","parse-names":false,"suffix":""},{"dropping-particle":"","family":"Chapin","given":"Terry","non-dropping-particle":"","parse-names":false,"suffix":""},{"dropping-particle":"","family":"Cornelissen","given":"Johannes H C","non-dropping-particle":"","parse-names":false,"suffix":""},{"dropping-particle":"","family":"Diemer","given":"Matthias","non-dropping-particle":"","parse-names":false,"suffix":""},{"dropping-particle":"","family":"Flexas","given":"Jaume","non-dropping-particle":"","parse-names":false,"suffix":""},{"dropping-particle":"","family":"Garnier","given":"Eric","non-dropping-particle":"","parse-names":false,"suffix":""},{"dropping-particle":"","family":"Groom","given":"Philip K","non-dropping-particle":"","parse-names":false,"suffix":""},{"dropping-particle":"","family":"Gulias","given":"Javier","non-dropping-particle":"","parse-names":false,"suffix":""},{"dropping-particle":"","family":"Hikosaka","given":"Kouki","non-dropping-particle":"","parse-names":false,"suffix":""},{"dropping-particle":"","family":"Lamont","given":"Byron B","non-dropping-particle":"","parse-names":false,"suffix":""},{"dropping-particle":"","family":"Lee","given":"Tali","non-dropping-particle":"","parse-names":false,"suffix":""},{"dropping-particle":"","family":"Lee","given":"William","non-dropping-particle":"","parse-names":false,"suffix":""},{"dropping-particle":"","family":"Lusk","given":"Christopher","non-dropping-particle":"","parse-names":false,"suffix":""},{"dropping-particle":"","family":"Midgley","given":"Jeremy J","non-dropping-particle":"","parse-names":false,"suffix":""},{"dropping-particle":"","family":"Navas","given":"Marie-Laure","non-dropping-particle":"","parse-names":false,"suffix":""},{"dropping-particle":"","family":"Niinemets","given":"Ülo","non-dropping-particle":"","parse-names":false,"suffix":""},{"dropping-particle":"","family":"Oleksyn","given":"Jacek","non-dropping-particle":"","parse-names":false,"suffix":""},{"dropping-particle":"","family":"Osada","given":"Noriyuki","non-dropping-particle":"","parse-names":false,"suffix":""},{"dropping-particle":"","family":"Poorter","given":"Hendrik","non-dropping-particle":"","parse-names":false,"suffix":""},{"dropping-particle":"","family":"Poot","given":"Pieter","non-dropping-particle":"","parse-names":false,"suffix":""},{"dropping-particle":"","family":"Prior","given":"Lynda","non-dropping-particle":"","parse-names":false,"suffix":""},{"dropping-particle":"","family":"Pyankov","given":"Vladimir I","non-dropping-particle":"","parse-names":false,"suffix":""},{"dropping-particle":"","family":"Roumet","given":"Catherine","non-dropping-particle":"","parse-names":false,"suffix":""},{"dropping-particle":"","family":"Thomas","given":"Sean C","non-dropping-particle":"","parse-names":false,"suffix":""},{"dropping-particle":"","family":"Tjoelker","given":"Mark G","non-dropping-particle":"","parse-names":false,"suffix":""},{"dropping-particle":"","family":"Veneklaas","given":"Erik J","non-dropping-particle":"","parse-names":false,"suffix":""},{"dropping-particle":"","family":"Villar","given":"Rafael","non-dropping-particle":"","parse-names":false,"suffix":""}],"container-title":"Nature","id":"ITEM-1","issue":"6985","issued":{"date-parts":[["2004","4","22"]]},"note":"LMA = Leaf mass per area\nAmass = photosynthetic assimilation rates\nNmass = nitrogen\nPmass = phosphorus\nRmass = respiration in dark\nLL = leaf lifespan (in months)","page":"821-827","publisher":"Nature Publishing Group","title":"The worldwide leaf economics spectrum","type":"article-journal","volume":"428"},"uris":["http://www.mendeley.com/documents/?uuid=ee2de241-f113-4544-968a-c191bd883562"]}],"mendeley":{"formattedCitation":"(Wright et al. 2004)","plainTextFormattedCitation":"(Wright et al. 2004)","previouslyFormattedCitation":"(Wright et al. 2004)"},"properties":{"noteIndex":0},"schema":"https://github.com/citation-style-language/schema/raw/master/csl-citation.json"}</w:instrText>
-      </w:r>
-      <w:r>
-        <w:fldChar w:fldCharType="separate"/>
-      </w:r>
-      <w:r>
-        <w:rPr>
-          <w:noProof/>
-        </w:rPr>
-        <w:t>(Wright et al. 2004)</w:t>
-      </w:r>
-      <w:r>
-        <w:fldChar w:fldCharType="end"/>
-      </w:r>
-      <w:r>
-        <w:t>.  However, the aim of many ecological studies is to describe the response of individuals to a manipulation or along an environmental gradient and supervised analyses are required.</w:t>
-      </w:r>
-    </w:p>
-    <w:p>
-      <w:pPr>
-        <w:pStyle w:val="FirstParagraph"/>
-        <w:spacing w:line="360" w:lineRule="auto"/>
-      </w:pPr>
-      <w:r>
-        <w:t>Many ecological studies aim to do more than just describe variation in these</w:t>
-      </w:r>
-    </w:p>
-    <w:p>
-      <w:pPr>
-        <w:pStyle w:val="FirstParagraph"/>
-        <w:spacing w:line="360" w:lineRule="auto"/>
-      </w:pPr>
-      <w:r>
-        <w:t xml:space="preserve">Partial least squares regression (PLS) and its discriminant analysis extension (PLS-DA) are supervised multivariate analysis techniques created to be robust to small sample sizes (relative to the number of variables measured), missing values, and multicollinearity [citation to creator, to paper saying its robust]. The underlying assumption of PLS is that covariation between the predictor variable(s) and the response variable(s) is due to a small number of “latent” variables.  For this reason, the technique has been readily adopted by chemical ecologists measuring large numbers of metabolites (eco-metabolomics) which  may co-vary due to changes in some underlying metabolic pathway.  However, the usefulness of this technique is not limited to use on variables of only one type.  </w:t>
-      </w:r>
-    </w:p>
-    <w:p>
-      <w:pPr>
-        <w:pStyle w:val="FirstParagraph"/>
-        <w:spacing w:line="360" w:lineRule="auto"/>
-      </w:pPr>
-    </w:p>
-    <w:p>
-      <w:pPr>
-        <w:pStyle w:val="FirstParagraph"/>
-        <w:spacing w:line="360" w:lineRule="auto"/>
-      </w:pPr>
-    </w:p>
-    <w:p>
-      <w:pPr>
-        <w:pStyle w:val="FirstParagraph"/>
-        <w:spacing w:line="360" w:lineRule="auto"/>
-      </w:pPr>
-    </w:p>
-    <w:p>
-      <w:pPr>
-        <w:pStyle w:val="FirstParagraph"/>
-        <w:spacing w:line="360" w:lineRule="auto"/>
-      </w:pPr>
-    </w:p>
-    <w:p>
-      <w:pPr>
-        <w:pStyle w:val="FirstParagraph"/>
-        <w:spacing w:line="360" w:lineRule="auto"/>
-      </w:pPr>
-    </w:p>
-    <w:p>
-      <w:pPr>
-        <w:pStyle w:val="FirstParagraph"/>
-        <w:spacing w:line="360" w:lineRule="auto"/>
-      </w:pPr>
-    </w:p>
-    <w:p>
-      <w:pPr>
-        <w:pStyle w:val="FirstParagraph"/>
-        <w:spacing w:line="360" w:lineRule="auto"/>
-      </w:pPr>
-    </w:p>
-    <w:p>
-      <w:pPr>
-        <w:pStyle w:val="FirstParagraph"/>
-        <w:spacing w:line="360" w:lineRule="auto"/>
-      </w:pPr>
-    </w:p>
-    <w:p>
-      <w:pPr>
-        <w:pStyle w:val="FirstParagraph"/>
-        <w:spacing w:line="360" w:lineRule="auto"/>
-      </w:pPr>
-    </w:p>
-    <w:p>
-      <w:pPr>
-        <w:pStyle w:val="FirstParagraph"/>
-        <w:spacing w:line="360" w:lineRule="auto"/>
-      </w:pPr>
-    </w:p>
-    <w:p>
-      <w:pPr>
-        <w:pStyle w:val="FirstParagraph"/>
-        <w:spacing w:line="360" w:lineRule="auto"/>
-      </w:pPr>
-    </w:p>
-    <w:p>
-      <w:pPr>
-        <w:pStyle w:val="FirstParagraph"/>
-        <w:spacing w:line="360" w:lineRule="auto"/>
-      </w:pPr>
-    </w:p>
-    <w:p>
-      <w:pPr>
-        <w:pStyle w:val="FirstParagraph"/>
-        <w:spacing w:line="360" w:lineRule="auto"/>
-      </w:pPr>
-      <w:r>
-        <w:t xml:space="preserve">Multivariate </w:t>
-      </w:r>
-      <w:commentRangeStart w:id="22"/>
-      <w:r>
-        <w:t>data can be analyzed in two fundamentally different ways—unsupervised, and supervised analyses</w:t>
-      </w:r>
-      <w:commentRangeEnd w:id="22"/>
-      <w:r>
-        <w:rPr>
-          <w:rStyle w:val="CommentReference"/>
-        </w:rPr>
-        <w:commentReference w:id="22"/>
-      </w:r>
-      <w:r>
-        <w:t xml:space="preserve">.  Unsupervised analyses describe patterns in the data and are often used in more descriptive studies.  For example, principal component analysis is a widely used unsupervised technique that describes the covariation among variables by creating new axes that represent linear combinations of variables.  These axes can sometimes be thought of as “latent variables”. For example the leaf economics spectrum (LES) is a principal component axis that describes covariation in a set of plant traits and ranges from a resource acquisitive strategy to a resource conservative strategy </w:t>
-      </w:r>
-      <w:r>
-        <w:fldChar w:fldCharType="begin" w:fldLock="1"/>
-      </w:r>
-      <w:r>
-        <w:instrText>ADDIN CSL_CITATION {"citationItems":[{"id":"ITEM-1","itemData":{"abstract":"Abstract Bringing together leaf trait data spanning 2,548 species and 175 sites we describe, for the first time at global scale, a universal spectrum of leaf economics consisting of key chemical, structural and physiological properties. The spectrum runs from quick to slow ... \n","author":[{"dropping-particle":"","family":"Wright","given":"Ian J","non-dropping-particle":"","parse-names":false,"suffix":""},{"dropping-particle":"","family":"Reich","given":"Peter B","non-dropping-particle":"","parse-names":false,"suffix":""},{"dropping-particle":"","family":"Westoby","given":"Mark","non-dropping-particle":"","parse-names":false,"suffix":""},{"dropping-particle":"","family":"Ackerly","given":"David D","non-dropping-particle":"","parse-names":false,"suffix":""},{"dropping-particle":"","family":"Baruch","given":"Zdravko","non-dropping-particle":"","parse-names":false,"suffix":""},{"dropping-particle":"","family":"Bongers","given":"Frans","non-dropping-particle":"","parse-names":false,"suffix":""},{"dropping-particle":"","family":"Cavender-Bares","given":"Jeannine","non-dropping-particle":"","parse-names":false,"suffix":""},{"dropping-particle":"","family":"Chapin","given":"Terry","non-dropping-particle":"","parse-names":false,"suffix":""},{"dropping-particle":"","family":"Cornelissen","given":"Johannes H C","non-dropping-particle":"","parse-names":false,"suffix":""},{"dropping-particle":"","family":"Diemer","given":"Matthias","non-dropping-particle":"","parse-names":false,"suffix":""},{"dropping-particle":"","family":"Flexas","given":"Jaume","non-dropping-particle":"","parse-names":false,"suffix":""},{"dropping-particle":"","family":"Garnier","given":"Eric","non-dropping-particle":"","parse-names":false,"suffix":""},{"dropping-particle":"","family":"Groom","given":"Philip K","non-dropping-particle":"","parse-names":false,"suffix":""},{"dropping-particle":"","family":"Gulias","given":"Javier","non-dropping-particle":"","parse-names":false,"suffix":""},{"dropping-particle":"","family":"Hikosaka","given":"Kouki","non-dropping-particle":"","parse-names":false,"suffix":""},{"dropping-particle":"","family":"Lamont","given":"Byron B","non-dropping-particle":"","parse-names":false,"suffix":""},{"dropping-particle":"","family":"Lee","given":"Tali","non-dropping-particle":"","parse-names":false,"suffix":""},{"dropping-particle":"","family":"Lee","given":"William","non-dropping-particle":"","parse-names":false,"suffix":""},{"dropping-particle":"","family":"Lusk","given":"Christopher","non-dropping-particle":"","parse-names":false,"suffix":""},{"dropping-particle":"","family":"Midgley","given":"Jeremy J","non-dropping-particle":"","parse-names":false,"suffix":""},{"dropping-particle":"","family":"Navas","given":"Marie-Laure","non-dropping-particle":"","parse-names":false,"suffix":""},{"dropping-particle":"","family":"Niinemets","given":"Ülo","non-dropping-particle":"","parse-names":false,"suffix":""},{"dropping-particle":"","family":"Oleksyn","given":"Jacek","non-dropping-particle":"","parse-names":false,"suffix":""},{"dropping-particle":"","family":"Osada","given":"Noriyuki","non-dropping-particle":"","parse-names":false,"suffix":""},{"dropping-particle":"","family":"Poorter","given":"Hendrik","non-dropping-particle":"","parse-names":false,"suffix":""},{"dropping-particle":"","family":"Poot","given":"Pieter","non-dropping-particle":"","parse-names":false,"suffix":""},{"dropping-particle":"","family":"Prior","given":"Lynda","non-dropping-particle":"","parse-names":false,"suffix":""},{"dropping-particle":"","family":"Pyankov","given":"Vladimir I","non-dropping-particle":"","parse-names":false,"suffix":""},{"dropping-particle":"","family":"Roumet","given":"Catherine","non-dropping-particle":"","parse-names":false,"suffix":""},{"dropping-particle":"","family":"Thomas","given":"Sean C","non-dropping-particle":"","parse-names":false,"suffix":""},{"dropping-particle":"","family":"Tjoelker","given":"Mark G","non-dropping-particle":"","parse-names":false,"suffix":""},{"dropping-particle":"","family":"Veneklaas","given":"Erik J","non-dropping-particle":"","parse-names":false,"suffix":""},{"dropping-particle":"","family":"Villar","given":"Rafael","non-dropping-particle":"","parse-names":false,"suffix":""}],"container-title":"Nature","id":"ITEM-1","issue":"6985","issued":{"date-parts":[["2004","4","22"]]},"note":"LMA = Leaf mass per area\nAmass = photosynthetic assimilation rates\nNmass = nitrogen\nPmass = phosphorus\nRmass = respiration in dark\nLL = leaf lifespan (in months)","page":"821-827","publisher":"Nature Publishing Group","title":"The worldwide leaf economics spectrum","type":"article-journal","volume":"428"},"uris":["http://www.mendeley.com/documents/?uuid=ee2de241-f113-4544-968a-c191bd883562"]}],"mendeley":{"formattedCitation":"(Wright et al. 2004)","plainTextFormattedCitation":"(Wright et al. 2004)","previouslyFormattedCitation":"(Wright et al. 2004)"},"properties":{"noteIndex":0},"schema":"https://github.com/citation-style-language/schema/raw/master/csl-citation.json"}</w:instrText>
-      </w:r>
-      <w:r>
-        <w:fldChar w:fldCharType="separate"/>
-      </w:r>
-      <w:r>
-        <w:rPr>
-          <w:noProof/>
-        </w:rPr>
-        <w:t>(Wright et al. 2004)</w:t>
-      </w:r>
-      <w:r>
-        <w:fldChar w:fldCharType="end"/>
-      </w:r>
-      <w:r>
-        <w:t xml:space="preserve">. </w:t>
-      </w:r>
-    </w:p>
-    <w:p>
-      <w:pPr>
-        <w:pStyle w:val="FirstParagraph"/>
-        <w:spacing w:line="360" w:lineRule="auto"/>
-      </w:pPr>
-      <w:r>
-        <w:t xml:space="preserve">Supervised analyses, on the other hand, are appropriate if the goal is to describe a multivariate response to some predictor variable, or to describe multivariate differences between </w:t>
-      </w:r>
-      <w:r>
-        <w:rPr>
-          <w:i/>
-        </w:rPr>
-        <w:t xml:space="preserve">a </w:t>
-      </w:r>
-      <w:r>
-        <w:rPr>
-          <w:i/>
-        </w:rPr>
-        <w:t>priori</w:t>
-      </w:r>
-      <w:r>
-        <w:t xml:space="preserve"> chosen groups such as </w:t>
-      </w:r>
-      <w:r>
-        <w:t>treatment</w:t>
-      </w:r>
-      <w:r>
-        <w:t xml:space="preserve"> groups in a manipulative experiment (i.e., discriminant analysis). </w:t>
-      </w:r>
-    </w:p>
-    <w:p>
-      <w:pPr>
-        <w:pStyle w:val="FirstParagraph"/>
-        <w:spacing w:line="360" w:lineRule="auto"/>
-      </w:pPr>
-      <w:r>
-        <w:t xml:space="preserve">Although unsupervised analyses can’t be used to discriminate groups or find relationships in and of themselves, the latent variables they produce are sometimes used by ecologists in further analyses with the intent of discriminating groups.  For example, one might test if </w:t>
-      </w:r>
-      <w:r>
-        <w:lastRenderedPageBreak/>
-        <w:t>two plant species differ in their location along the LES axis with a t-test on principal component axis scores.  This type of analysis may be justifiable when a principal component axis clearly represents a spectrum of biological variation, such as the LES.  However, this strategy of using unsupervised analyses to reduce dimensionality followed by statistical tests is usually not appropriate, as we will demonstrate below.</w:t>
-      </w:r>
-    </w:p>
-    <w:p>
-      <w:pPr>
-        <w:pStyle w:val="FirstParagraph"/>
-        <w:spacing w:line="360" w:lineRule="auto"/>
-      </w:pPr>
-      <w:r>
-        <w:t xml:space="preserve">For a variety of reasons, ecology researchers often use an unsupervised analysis, such as PCA, to reduce dimensionality, then look for visual patterns in labeled </w:t>
-      </w:r>
-      <w:proofErr w:type="spellStart"/>
-      <w:r>
-        <w:t>datapoints</w:t>
-      </w:r>
-      <w:proofErr w:type="spellEnd"/>
-      <w:r>
-        <w:t xml:space="preserve"> in a two-dimensional plot of new, latent variable axes. </w:t>
-      </w:r>
-      <w:commentRangeStart w:id="23"/>
-      <w:r>
-        <w:t xml:space="preserve">To derive some p-value to report, researchers may perform some kind of univariate hypothesis testing on the values of the </w:t>
-      </w:r>
-      <w:proofErr w:type="spellStart"/>
-      <w:r>
-        <w:t>datapoints</w:t>
-      </w:r>
-      <w:proofErr w:type="spellEnd"/>
-      <w:r>
-        <w:t xml:space="preserve"> along these new latent variables (e.g. PC axis scores).</w:t>
-      </w:r>
-      <w:commentRangeEnd w:id="23"/>
-      <w:r>
-        <w:rPr>
-          <w:rStyle w:val="CommentReference"/>
-        </w:rPr>
-        <w:commentReference w:id="23"/>
-      </w:r>
-      <w:r>
-        <w:t xml:space="preserve"> This can result in complicated interpretation of </w:t>
-      </w:r>
-      <w:proofErr w:type="spellStart"/>
-      <w:r>
-        <w:t>ecologicaly</w:t>
-      </w:r>
-      <w:proofErr w:type="spellEnd"/>
-      <w:r>
-        <w:t xml:space="preserve"> meaningful results because a significant effect of a PC axis does not necessarily convey meaning unless the axis </w:t>
-      </w:r>
-      <w:proofErr w:type="spellStart"/>
-      <w:r>
-        <w:t>iteslf</w:t>
-      </w:r>
-      <w:proofErr w:type="spellEnd"/>
-      <w:r>
-        <w:t xml:space="preserve"> makes good biological sense. Not only does this obscure the interpretation of results, but it can also lead to incorrect conclusions because unsupervised and supervised analyses are fundamentally different. For example, unsupervised and supervised analyses are likely to lead to different conclusions when the response variables that most strongly influence the independent variable don’t contribute much to </w:t>
-      </w:r>
-      <w:proofErr w:type="spellStart"/>
-      <w:r>
-        <w:t>overal</w:t>
-      </w:r>
-      <w:proofErr w:type="spellEnd"/>
-      <w:r>
-        <w:t xml:space="preserve"> covariation in the dataset, as we will demonstrate below. Additionally, determining which variables best predict the independent variable (whether it be categorical or continuous) is complicated in unsupervised analyses like PCA since the axes that best explain the independent variable are likely not the linear combination of variables that best explain the independent variable.  Therefore, researchers often use post-hoc univariate tests to determine which variables are driving the relationship after seeing separation in PCA space, unnecessarily inflating type I error.</w:t>
-      </w:r>
-    </w:p>
-    <w:p>
-      <w:pPr>
-        <w:pStyle w:val="FirstParagraph"/>
-        <w:spacing w:line="360" w:lineRule="auto"/>
-      </w:pPr>
-      <w:r>
-        <w:t xml:space="preserve">Supervised analyses in [WHO USES CCA AND LDA AND RA?] have been used for a long time.  For example, redundancy analysis was </w:t>
-      </w:r>
-      <w:proofErr w:type="spellStart"/>
-      <w:r>
-        <w:t>devolped</w:t>
-      </w:r>
-      <w:proofErr w:type="spellEnd"/>
-      <w:r>
-        <w:t xml:space="preserve"> in 1968 (Stewart and Lowe) and does some stuff…… However, redundancy analysis performs poorly on datasets with missing values, with small sample sizes (relative to number of variables) or a high degree of multicollinearity </w:t>
-      </w:r>
-      <w:r>
-        <w:fldChar w:fldCharType="begin" w:fldLock="1"/>
-      </w:r>
-      <w:r>
-        <w:instrText>ADDIN CSL_CITATION {"citationItems":[{"id":"ITEM-1","itemData":{"author":[{"dropping-particle":"","family":"Liu","given":"Jinyi","non-dropping-particle":"","parse-names":false,"suffix":""}],"container-title":"MSc. Thesis","id":"ITEM-1","issue":"April","issued":{"date-parts":[["2011"]]},"note":"The underlying assumption of all PLS methods is that the original variables are generated by a system or process which is driven by a small number of latent variables. Projections\n\nTo read:\nTalbot, 1997\nJacob, 2000\nBougeard 2007\n\nRA is good at prediction, PLS is more robust","number-of-pages":"81","publisher":"Dalhousie University","title":"Overview of redundancy analysis and partial linear squares and their extension to the frequency domain","type":"thesis"},"uris":["http://www.mendeley.com/documents/?uuid=d7d1f3ee-ce53-4811-8d80-a4a54eb060de"]}],"mendeley":{"formattedCitation":"(Liu 2011)","plainTextFormattedCitation":"(Liu 2011)","previouslyFormattedCitation":"(Liu 2011)"},"properties":{"noteIndex":0},"schema":"https://github.com/citation-style-language/schema/raw/master/csl-citation.json"}</w:instrText>
-      </w:r>
-      <w:r>
-        <w:fldChar w:fldCharType="separate"/>
-      </w:r>
-      <w:r>
-        <w:rPr>
-          <w:noProof/>
-        </w:rPr>
-        <w:t>(Liu 2011)</w:t>
-      </w:r>
-      <w:r>
-        <w:fldChar w:fldCharType="end"/>
-      </w:r>
-      <w:r>
-        <w:t xml:space="preserve">. [EXPLAIN MULTICOLLINEARITY]. PERMANOVA, which is (maybe???) an extension of redundancy analysis, is able to [do some things well], but it requires a distance matrix as an input, and therefore you lose all information about </w:t>
-      </w:r>
-      <w:r>
-        <w:lastRenderedPageBreak/>
-        <w:t>individual variables. It also does not deal with multicollinearity well, as we will demonstrate.  PLS doesn’t have these problems.</w:t>
-      </w:r>
-    </w:p>
-    <w:p>
-      <w:pPr>
-        <w:pStyle w:val="BodyText"/>
-      </w:pPr>
-    </w:p>
-    <w:p>
-      <w:pPr>
-        <w:pStyle w:val="BodyText"/>
-      </w:pPr>
-    </w:p>
-    <w:p>
-      <w:pPr>
-        <w:pStyle w:val="FirstParagraph"/>
-        <w:spacing w:line="360" w:lineRule="auto"/>
-      </w:pPr>
-      <w:r>
-        <w:t xml:space="preserve">Partial least squares regression (PLS, also called “projection to latent structures”) and its discriminant analysis extension (PLS-DA), are supervised statistical techniques that work on datasets where the number of variables is greater than the number of samples. The underlying assumption of PLS is that the measured variables are influenced by some process which is driven by a much smaller number of variables.  PLS was designed to work with datasets with a high degree of multicollinearity,  missing values, and small sample sizes relative to number of variables </w:t>
-      </w:r>
-      <w:r>
-        <w:fldChar w:fldCharType="begin" w:fldLock="1"/>
-      </w:r>
-      <w:r>
-        <w:instrText>ADDIN CSL_CITATION {"citationItems":[{"id":"ITEM-1","itemData":{"author":[{"dropping-particle":"","family":"Liu","given":"Jinyi","non-dropping-particle":"","parse-names":false,"suffix":""}],"container-title":"MSc. Thesis","id":"ITEM-1","issue":"April","issued":{"date-parts":[["2011"]]},"note":"The underlying assumption of all PLS methods is that the original variables are generated by a system or process which is driven by a small number of latent variables. Projections\n\nTo read:\nTalbot, 1997\nJacob, 2000\nBougeard 2007\n\nRA is good at prediction, PLS is more robust","number-of-pages":"81","publisher":"Dalhousie University","title":"Overview of redundancy analysis and partial linear squares and their extension to the frequency domain","type":"thesis"},"uris":["http://www.mendeley.com/documents/?uuid=d7d1f3ee-ce53-4811-8d80-a4a54eb060de"]}],"mendeley":{"formattedCitation":"(Liu 2011)","plainTextFormattedCitation":"(Liu 2011)","previouslyFormattedCitation":"(Liu 2011)"},"properties":{"noteIndex":0},"schema":"https://github.com/citation-style-language/schema/raw/master/csl-citation.json"}</w:instrText>
-      </w:r>
-      <w:r>
-        <w:fldChar w:fldCharType="separate"/>
-      </w:r>
-      <w:r>
-        <w:rPr>
-          <w:noProof/>
-        </w:rPr>
-        <w:t>(Liu 2011)</w:t>
-      </w:r>
-      <w:r>
-        <w:fldChar w:fldCharType="end"/>
-      </w:r>
-      <w:r>
-        <w:t xml:space="preserve">. It has therefore gained popularity in metabolomics[citation], a field that regularly deals with datasets of many metabolites that are generated by underlying metabolic pathways. Several statistical software packages have been developed around this technique, specifically for analyzing metabolomic data [SIMCA and metaboanalyst.com]. PLS and its </w:t>
-      </w:r>
-      <w:proofErr w:type="spellStart"/>
-      <w:r>
-        <w:t>extentions</w:t>
-      </w:r>
-      <w:proofErr w:type="spellEnd"/>
-      <w:r>
-        <w:t xml:space="preserve"> have been adopted by many chemical ecologists[citations], but the usefulness of these techniques is not limited to metabolomic data and is an appropriate approach for answering many ecological questions.</w:t>
-      </w:r>
-    </w:p>
-    <w:p>
-      <w:pPr>
-        <w:pStyle w:val="BodyText"/>
-        <w:spacing w:line="360" w:lineRule="auto"/>
-      </w:pPr>
-      <w:r>
-        <w:t>In this primer we intend to demonstrate advantages of PLS over dimensionality reduction followed by univariate hypothesis testing, discuss model validation and hypothesis testing with PLS including important caveats, and demonstrate the use, reporting, and interpretation of PLS results on an ecological dataset.</w:t>
-      </w:r>
-    </w:p>
-    <w:p>
-      <w:pPr>
-        <w:pStyle w:val="BodyText"/>
-        <w:spacing w:line="360" w:lineRule="auto"/>
-      </w:pPr>
-    </w:p>
-    <w:p>
-      <w:pPr>
-        <w:pStyle w:val="Heading2"/>
-      </w:pPr>
-      <w:bookmarkStart w:id="24" w:name="cupcakes-vs.muffins-methods"/>
-      <w:bookmarkEnd w:id="24"/>
-      <w:r>
-        <w:t>Cupcakes vs. Muffins methods</w:t>
-      </w:r>
-    </w:p>
-    <w:p>
-      <w:pPr>
-        <w:pStyle w:val="FirstParagraph"/>
-        <w:spacing w:line="360" w:lineRule="auto"/>
-      </w:pPr>
-      <w:r>
-        <w:t>I took a random subsample of 40 recipes (20 muffins and 20 cupcakes) where each variable is an ingredient (in cups per serving) and applied PCA and PLS-DA on it. I tried this with several random seeds to purposefully cherry-pick an example where PCA revealed some separation to compare the results of PCA vs PLS-DA.</w:t>
-      </w:r>
-    </w:p>
-    <w:p>
-      <w:pPr>
-        <w:pStyle w:val="BodyText"/>
-        <w:spacing w:line="360" w:lineRule="auto"/>
-      </w:pPr>
-      <w:r>
-        <w:lastRenderedPageBreak/>
-        <w:t>I should also do PLS regression on calories per serving and include that instead or in addition to the cupcakes vs. muffins plots.</w:t>
-      </w:r>
-    </w:p>
-    <w:p>
-      <w:pPr>
-        <w:widowControl w:val="0"/>
-        <w:autoSpaceDE w:val="0"/>
-        <w:autoSpaceDN w:val="0"/>
-        <w:adjustRightInd w:val="0"/>
-        <w:spacing w:before="180" w:after="180"/>
-        <w:ind w:left="480" w:hanging="480"/>
-      </w:pPr>
+      <w:bookmarkStart w:id="38" w:name="cupcakes-vs.muffins-methods"/>
+      <w:bookmarkEnd w:id="38"/>
     </w:p>
     <w:sectPr>
       <w:pgSz w:w="12240" w:h="15840"/>
@@ -3586,7 +2484,7 @@
       </w:r>
     </w:p>
   </w:comment>
-  <w:comment w:id="2" w:author="Scott, Eric R." w:date="2018-10-03T09:54:00Z" w:initials="SER">
+  <w:comment w:id="2" w:author="Scott, Eric R. [2]" w:date="2019-03-01T10:36:00Z" w:initials="SER">
     <w:p>
       <w:pPr>
         <w:pStyle w:val="CommentText"/>
@@ -3598,11 +2496,11 @@
         <w:annotationRef/>
       </w:r>
       <w:r>
-        <w:t>check</w:t>
+        <w:t>This is wrong.  Correct it.</w:t>
       </w:r>
     </w:p>
   </w:comment>
-  <w:comment w:id="6" w:author="Scott, Eric R. [2]" w:date="2019-02-13T10:41:00Z" w:initials="SER">
+  <w:comment w:id="10" w:author="Scott, Eric R. [2]" w:date="2019-02-13T10:41:00Z" w:initials="SER">
     <w:p>
       <w:pPr>
         <w:pStyle w:val="CommentText"/>
@@ -3618,7 +2516,7 @@
       </w:r>
     </w:p>
   </w:comment>
-  <w:comment w:id="7" w:author="Scott, Eric R. [2]" w:date="2019-02-13T10:16:00Z" w:initials="SER">
+  <w:comment w:id="11" w:author="Scott, Eric R. [2]" w:date="2019-02-13T10:16:00Z" w:initials="SER">
     <w:p>
       <w:pPr>
         <w:pStyle w:val="CommentText"/>
@@ -3642,7 +2540,7 @@
       </w:r>
     </w:p>
   </w:comment>
-  <w:comment w:id="5" w:author="Scott, Eric R. [2]" w:date="2019-02-13T10:51:00Z" w:initials="SER">
+  <w:comment w:id="9" w:author="Scott, Eric R. [2]" w:date="2019-02-13T10:51:00Z" w:initials="SER">
     <w:p>
       <w:pPr>
         <w:pStyle w:val="CommentText"/>
@@ -3658,7 +2556,7 @@
       </w:r>
     </w:p>
   </w:comment>
-  <w:comment w:id="9" w:author="Scott, Eric R. [2]" w:date="2018-11-20T10:06:00Z" w:initials="SER">
+  <w:comment w:id="13" w:author="Scott, Eric R. [2]" w:date="2018-11-20T10:06:00Z" w:initials="SER">
     <w:p>
       <w:pPr>
         <w:pStyle w:val="CommentText"/>
@@ -3686,7 +2584,7 @@
       </w:r>
     </w:p>
   </w:comment>
-  <w:comment w:id="11" w:author="Scott, Eric R. [2]" w:date="2019-01-15T13:48:00Z" w:initials="SER">
+  <w:comment w:id="14" w:author="Scott, Eric R. [2]" w:date="2019-01-15T13:48:00Z" w:initials="SER">
     <w:p>
       <w:pPr>
         <w:pStyle w:val="CommentText"/>
@@ -3702,7 +2600,7 @@
       </w:r>
     </w:p>
   </w:comment>
-  <w:comment w:id="14" w:author="Scott, Eric R. [2]" w:date="2019-02-08T10:45:00Z" w:initials="SER">
+  <w:comment w:id="33" w:author="Scott, Eric R. [2]" w:date="2019-02-08T10:45:00Z" w:initials="SER">
     <w:p>
       <w:pPr>
         <w:pStyle w:val="CommentText"/>
@@ -3721,7 +2619,7 @@
       </w:r>
     </w:p>
   </w:comment>
-  <w:comment w:id="15" w:author="Scott, Eric R. [2]" w:date="2019-02-21T13:15:00Z" w:initials="SER">
+  <w:comment w:id="34" w:author="Scott, Eric R. [2]" w:date="2019-02-28T16:15:00Z" w:initials="SER">
     <w:p>
       <w:pPr>
         <w:pStyle w:val="CommentText"/>
@@ -3733,11 +2631,61 @@
         <w:annotationRef/>
       </w:r>
       <w:r>
+        <w:t xml:space="preserve">Should these heatmaps be </w:t>
+      </w:r>
+      <w:proofErr w:type="spellStart"/>
+      <w:proofErr w:type="gramStart"/>
+      <w:r>
+        <w:t>cov</w:t>
+      </w:r>
+      <w:proofErr w:type="spellEnd"/>
+      <w:r>
+        <w:t>(</w:t>
+      </w:r>
+      <w:proofErr w:type="gramEnd"/>
+      <w:r>
+        <w:t xml:space="preserve">) or </w:t>
+      </w:r>
+      <w:proofErr w:type="spellStart"/>
+      <w:r>
+        <w:t>cor</w:t>
+      </w:r>
+      <w:proofErr w:type="spellEnd"/>
+      <w:r>
+        <w:t xml:space="preserve">()?  </w:t>
+      </w:r>
+      <w:proofErr w:type="spellStart"/>
+      <w:proofErr w:type="gramStart"/>
+      <w:r>
+        <w:t>Cov</w:t>
+      </w:r>
+      <w:proofErr w:type="spellEnd"/>
+      <w:r>
+        <w:t>(</w:t>
+      </w:r>
+      <w:proofErr w:type="gramEnd"/>
+      <w:r>
+        <w:t>) shows covariance and variance along the diagonal.  Might be more informative?</w:t>
+      </w:r>
+    </w:p>
+  </w:comment>
+  <w:comment w:id="35" w:author="Scott, Eric R. [2]" w:date="2019-02-21T13:15:00Z" w:initials="SER">
+    <w:p>
+      <w:pPr>
+        <w:pStyle w:val="CommentText"/>
+      </w:pPr>
+      <w:r>
+        <w:rPr>
+          <w:rStyle w:val="CommentReference"/>
+        </w:rPr>
+        <w:annotationRef/>
+      </w:r>
+      <w:r>
         <w:t>Need to add a scale.  Red is more positively correlated, blue is more negatively correlated, white is 0</w:t>
       </w:r>
     </w:p>
   </w:comment>
-  <w:comment w:id="16" w:author="Scott, Eric R. [2]" w:date="2019-02-21T14:32:00Z" w:initials="SER">
+  <w:comment w:id="36" w:author="Scott, Eric R. [2]" w:date="2019-02-21T14:32:00Z" w:initials="SER">
     <w:p>
       <w:pPr>
         <w:pStyle w:val="CommentText"/>
@@ -3749,7 +2697,10 @@
         <w:annotationRef/>
       </w:r>
       <w:r>
-        <w:t xml:space="preserve">Make a table with mean kappa ± </w:t>
+        <w:t>Might be better as a</w:t>
+      </w:r>
+      <w:r>
+        <w:t xml:space="preserve"> table with mean kappa ± </w:t>
       </w:r>
       <w:proofErr w:type="spellStart"/>
       <w:r>
@@ -3758,86 +2709,6 @@
       <w:proofErr w:type="spellEnd"/>
       <w:r>
         <w:t xml:space="preserve"> for PCA and PLS under each data scenario.  Consider adding red herring, although not sure which variables should count as discriminating</w:t>
-      </w:r>
-    </w:p>
-  </w:comment>
-  <w:comment w:id="18" w:author="Scott, Eric R." w:date="2018-05-29T16:27:00Z" w:initials="SER">
-    <w:p>
-      <w:pPr>
-        <w:pStyle w:val="CommentText"/>
-      </w:pPr>
-      <w:r>
-        <w:rPr>
-          <w:rStyle w:val="CommentReference"/>
-        </w:rPr>
-        <w:annotationRef/>
-      </w:r>
-      <w:r>
-        <w:t>For these data I used OPLS-DA because only one PLS-DA axis was significant.  Because I can’t really create a compelling plot in 1 dimension</w:t>
-      </w:r>
-      <w:r>
-        <w:t>, and I don’t want to force an extra predictive axis, I did OPLS-DA to put orthogonal covariation on the y-axis.  I can talk about when to do OPLS-DA over PLS-DA in the paper, if you think it’s valuable.</w:t>
-      </w:r>
-    </w:p>
-  </w:comment>
-  <w:comment w:id="21" w:author="Scott, Eric R." w:date="2018-08-02T10:11:00Z" w:initials="SER">
-    <w:p>
-      <w:pPr>
-        <w:pStyle w:val="CommentText"/>
-      </w:pPr>
-      <w:r>
-        <w:rPr>
-          <w:rStyle w:val="CommentReference"/>
-        </w:rPr>
-        <w:annotationRef/>
-      </w:r>
-      <w:r>
-        <w:t>When should I bring up things like labeling points on PCA to assess treatment effects?  Should this be the problem we are addressing, or should it come later in the discussion?</w:t>
-      </w:r>
-    </w:p>
-    <w:p>
-      <w:pPr>
-        <w:pStyle w:val="CommentText"/>
-      </w:pPr>
-    </w:p>
-    <w:p>
-      <w:pPr>
-        <w:pStyle w:val="CommentText"/>
-      </w:pPr>
-      <w:r>
-        <w:t>It could be “people do wacky things with PCA when they really shouldn’t.  Maybe the reason why is because until recently they haven’t had access to tools to do supervised analyses that work on the sorts of data we collect (missing values, lots of collinearity, small sample sizes) that gives them the sorts of results they want (ordination plots, info about importance of variables).  PLS is a technique…..</w:t>
-      </w:r>
-    </w:p>
-  </w:comment>
-  <w:comment w:id="22" w:author="Scott, Eric R." w:date="2018-07-28T19:18:00Z" w:initials="SER">
-    <w:p>
-      <w:pPr>
-        <w:pStyle w:val="CommentText"/>
-      </w:pPr>
-      <w:r>
-        <w:rPr>
-          <w:rStyle w:val="CommentReference"/>
-        </w:rPr>
-        <w:annotationRef/>
-      </w:r>
-      <w:r>
-        <w:t>I don’t like this wording, but I don’t know how to fix it yet</w:t>
-      </w:r>
-    </w:p>
-  </w:comment>
-  <w:comment w:id="23" w:author="Scott, Eric R." w:date="2018-07-15T11:32:00Z" w:initials="SER">
-    <w:p>
-      <w:pPr>
-        <w:pStyle w:val="CommentText"/>
-      </w:pPr>
-      <w:r>
-        <w:rPr>
-          <w:rStyle w:val="CommentReference"/>
-        </w:rPr>
-        <w:annotationRef/>
-      </w:r>
-      <w:r>
-        <w:t>How common is this really?  Need to find example papers that do this.</w:t>
       </w:r>
     </w:p>
   </w:comment>
@@ -3847,38 +2718,32 @@
 <file path=word/commentsExtended.xml><?xml version="1.0" encoding="utf-8"?>
 <w15:commentsEx xmlns:wpc="http://schemas.microsoft.com/office/word/2010/wordprocessingCanvas" xmlns:cx="http://schemas.microsoft.com/office/drawing/2014/chartex" xmlns:cx1="http://schemas.microsoft.com/office/drawing/2015/9/8/chartex" xmlns:cx2="http://schemas.microsoft.com/office/drawing/2015/10/21/chartex" xmlns:cx3="http://schemas.microsoft.com/office/drawing/2016/5/9/chartex" xmlns:cx4="http://schemas.microsoft.com/office/drawing/2016/5/10/chartex" xmlns:cx5="http://schemas.microsoft.com/office/drawing/2016/5/11/chartex" xmlns:cx6="http://schemas.microsoft.com/office/drawing/2016/5/12/chartex" xmlns:cx7="http://schemas.microsoft.com/office/drawing/2016/5/13/chartex" xmlns:cx8="http://schemas.microsoft.com/office/drawing/2016/5/14/chartex" xmlns:mc="http://schemas.openxmlformats.org/markup-compatibility/2006" xmlns:aink="http://schemas.microsoft.com/office/drawing/2016/ink" xmlns:am3d="http://schemas.microsoft.com/office/drawing/2017/model3d" xmlns:o="urn:schemas-microsoft-com:office:office" xmlns:r="http://schemas.openxmlformats.org/officeDocument/2006/relationships" xmlns:m="http://schemas.openxmlformats.org/officeDocument/2006/math" xmlns:v="urn:schemas-microsoft-com:vml" xmlns:wp14="http://schemas.microsoft.com/office/word/2010/wordprocessingDrawing" xmlns:wp="http://schemas.openxmlformats.org/drawingml/2006/wordprocessingDrawing" xmlns:w10="urn:schemas-microsoft-com:office:word" xmlns:w="http://schemas.openxmlformats.org/wordprocessingml/2006/main" xmlns:w14="http://schemas.microsoft.com/office/word/2010/wordml" xmlns:w15="http://schemas.microsoft.com/office/word/2012/wordml" xmlns:w16cid="http://schemas.microsoft.com/office/word/2016/wordml/cid" xmlns:w16se="http://schemas.microsoft.com/office/word/2015/wordml/symex" xmlns:wpg="http://schemas.microsoft.com/office/word/2010/wordprocessingGroup" xmlns:wpi="http://schemas.microsoft.com/office/word/2010/wordprocessingInk" xmlns:wne="http://schemas.microsoft.com/office/word/2006/wordml" xmlns:wps="http://schemas.microsoft.com/office/word/2010/wordprocessingShape" mc:Ignorable="w14 w15 w16se w16cid wp14">
   <w15:commentEx w15:paraId="79B4F977" w15:done="0"/>
-  <w15:commentEx w15:paraId="06F6F8B7" w15:done="0"/>
+  <w15:commentEx w15:paraId="61DDAEF6" w15:done="0"/>
   <w15:commentEx w15:paraId="5739532B" w15:done="0"/>
   <w15:commentEx w15:paraId="4D3875AE" w15:done="0"/>
   <w15:commentEx w15:paraId="0A0784FB" w15:done="0"/>
   <w15:commentEx w15:paraId="36A9CB26" w15:done="0"/>
   <w15:commentEx w15:paraId="019F5155" w15:done="0"/>
   <w15:commentEx w15:paraId="48725F48" w15:done="0"/>
+  <w15:commentEx w15:paraId="0E8BB05D" w15:done="0"/>
   <w15:commentEx w15:paraId="50B8A296" w15:done="0"/>
-  <w15:commentEx w15:paraId="4D0031CF" w15:done="0"/>
-  <w15:commentEx w15:paraId="0C01FD1A" w15:done="0"/>
-  <w15:commentEx w15:paraId="32F68CA9" w15:done="0"/>
-  <w15:commentEx w15:paraId="377EFFB8" w15:done="0"/>
-  <w15:commentEx w15:paraId="1E2504E5" w15:done="0"/>
+  <w15:commentEx w15:paraId="6DCDE16D" w15:done="0"/>
 </w15:commentsEx>
 </file>
 
 <file path=word/commentsIds.xml><?xml version="1.0" encoding="utf-8"?>
 <w16cid:commentsIds xmlns:wpc="http://schemas.microsoft.com/office/word/2010/wordprocessingCanvas" xmlns:cx="http://schemas.microsoft.com/office/drawing/2014/chartex" xmlns:cx1="http://schemas.microsoft.com/office/drawing/2015/9/8/chartex" xmlns:cx2="http://schemas.microsoft.com/office/drawing/2015/10/21/chartex" xmlns:cx3="http://schemas.microsoft.com/office/drawing/2016/5/9/chartex" xmlns:cx4="http://schemas.microsoft.com/office/drawing/2016/5/10/chartex" xmlns:cx5="http://schemas.microsoft.com/office/drawing/2016/5/11/chartex" xmlns:cx6="http://schemas.microsoft.com/office/drawing/2016/5/12/chartex" xmlns:cx7="http://schemas.microsoft.com/office/drawing/2016/5/13/chartex" xmlns:cx8="http://schemas.microsoft.com/office/drawing/2016/5/14/chartex" xmlns:mc="http://schemas.openxmlformats.org/markup-compatibility/2006" xmlns:aink="http://schemas.microsoft.com/office/drawing/2016/ink" xmlns:am3d="http://schemas.microsoft.com/office/drawing/2017/model3d" xmlns:o="urn:schemas-microsoft-com:office:office" xmlns:r="http://schemas.openxmlformats.org/officeDocument/2006/relationships" xmlns:m="http://schemas.openxmlformats.org/officeDocument/2006/math" xmlns:v="urn:schemas-microsoft-com:vml" xmlns:wp14="http://schemas.microsoft.com/office/word/2010/wordprocessingDrawing" xmlns:wp="http://schemas.openxmlformats.org/drawingml/2006/wordprocessingDrawing" xmlns:w10="urn:schemas-microsoft-com:office:word" xmlns:w="http://schemas.openxmlformats.org/wordprocessingml/2006/main" xmlns:w14="http://schemas.microsoft.com/office/word/2010/wordml" xmlns:w15="http://schemas.microsoft.com/office/word/2012/wordml" xmlns:w16cid="http://schemas.microsoft.com/office/word/2016/wordml/cid" xmlns:w16se="http://schemas.microsoft.com/office/word/2015/wordml/symex" xmlns:wpg="http://schemas.microsoft.com/office/word/2010/wordprocessingGroup" xmlns:wpi="http://schemas.microsoft.com/office/word/2010/wordprocessingInk" xmlns:wne="http://schemas.microsoft.com/office/word/2006/wordml" xmlns:wps="http://schemas.microsoft.com/office/word/2010/wordprocessingShape" mc:Ignorable="w14 w15 w16se w16cid wp14">
   <w16cid:commentId w16cid:paraId="79B4F977" w16cid:durableId="1EE45C9F"/>
-  <w16cid:commentId w16cid:paraId="06F6F8B7" w16cid:durableId="1F5F1057"/>
+  <w16cid:commentId w16cid:paraId="61DDAEF6" w16cid:durableId="202389C3"/>
   <w16cid:commentId w16cid:paraId="5739532B" w16cid:durableId="200E72CB"/>
   <w16cid:commentId w16cid:paraId="4D3875AE" w16cid:durableId="200E6CE6"/>
   <w16cid:commentId w16cid:paraId="0A0784FB" w16cid:durableId="200E7533"/>
   <w16cid:commentId w16cid:paraId="36A9CB26" w16cid:durableId="1F9E5B3E"/>
   <w16cid:commentId w16cid:paraId="019F5155" w16cid:durableId="1FE86316"/>
   <w16cid:commentId w16cid:paraId="48725F48" w16cid:durableId="2007DC30"/>
+  <w16cid:commentId w16cid:paraId="0E8BB05D" w16cid:durableId="20228794"/>
   <w16cid:commentId w16cid:paraId="50B8A296" w16cid:durableId="20192306"/>
-  <w16cid:commentId w16cid:paraId="4D0031CF" w16cid:durableId="201934F3"/>
-  <w16cid:commentId w16cid:paraId="0C01FD1A" w16cid:durableId="1EB7FDDD"/>
-  <w16cid:commentId w16cid:paraId="32F68CA9" w16cid:durableId="1F0D573E"/>
-  <w16cid:commentId w16cid:paraId="377EFFB8" w16cid:durableId="1F074021"/>
-  <w16cid:commentId w16cid:paraId="1E2504E5" w16cid:durableId="1EF5AF5C"/>
+  <w16cid:commentId w16cid:paraId="6DCDE16D" w16cid:durableId="201934F3"/>
 </w16cid:commentsIds>
 </file>
 
@@ -6427,6 +5292,15 @@
       <w:szCs w:val="18"/>
     </w:rPr>
   </w:style>
+  <w:style w:type="paragraph" w:styleId="Revision">
+    <w:name w:val="Revision"/>
+    <w:hidden/>
+    <w:semiHidden/>
+    <w:rsid w:val="001377F0"/>
+    <w:pPr>
+      <w:spacing w:after="0"/>
+    </w:pPr>
+  </w:style>
 </w:styles>
 </file>
 
@@ -6753,7 +5627,7 @@
 </file>
 
 <file path=customXml/itemProps1.xml><?xml version="1.0" encoding="utf-8"?>
-<ds:datastoreItem xmlns:ds="http://schemas.openxmlformats.org/officeDocument/2006/customXml" ds:itemID="{9A1DA2E5-AF07-C245-A369-9B635FD683FC}">
+<ds:datastoreItem xmlns:ds="http://schemas.openxmlformats.org/officeDocument/2006/customXml" ds:itemID="{40264446-7D3C-734B-B1B9-8DA3ADC9C9F9}">
   <ds:schemaRefs>
     <ds:schemaRef ds:uri="http://schemas.openxmlformats.org/officeDocument/2006/bibliography"/>
   </ds:schemaRefs>

</xml_diff>

<commit_message>
cleanup of unused files and renaming of remaining ones
</commit_message>
<xml_diff>
--- a/manuscript/PLS initial rough draft.docx
+++ b/manuscript/PLS initial rough draft.docx
@@ -88,9 +88,17 @@
             <w:color w:val="222222"/>
             <w:lang w:eastAsia="zh-CN"/>
           </w:rPr>
-          <w:t>3. Simulated date</w:t>
+          <w:t>3. Simulated dat</w:t>
         </w:r>
       </w:ins>
+      <w:r>
+        <w:rPr>
+          <w:rFonts w:ascii="Arial" w:eastAsia="Times New Roman" w:hAnsi="Arial" w:cs="Arial"/>
+          <w:color w:val="222222"/>
+          <w:lang w:eastAsia="zh-CN"/>
+        </w:rPr>
+        <w:t>a</w:t>
+      </w:r>
     </w:p>
     <w:p>
       <w:pPr>
@@ -567,7 +575,13 @@
         <w:t>axes</w:t>
       </w:r>
       <w:r>
-        <w:t xml:space="preserve"> that explain the most variation in the data, PLS creates </w:t>
+        <w:t xml:space="preserve"> that explain the most variation in the data, PLS</w:t>
+      </w:r>
+      <w:r>
+        <w:t>R</w:t>
+      </w:r>
+      <w:r>
+        <w:t xml:space="preserve"> creates </w:t>
       </w:r>
       <w:r>
         <w:t>axes</w:t>
@@ -684,7 +698,13 @@
         <w:t xml:space="preserve">. </w:t>
       </w:r>
       <w:r>
-        <w:t xml:space="preserve">The underlying assumption of PLS is that covariation between the predictor variable(s) and the response </w:t>
+        <w:t>The underlying assumption of PLS</w:t>
+      </w:r>
+      <w:r>
+        <w:t>R</w:t>
+      </w:r>
+      <w:r>
+        <w:t xml:space="preserve"> is that covariation between the predictor variable(s) and the response </w:t>
       </w:r>
       <w:r>
         <w:lastRenderedPageBreak/>
@@ -709,7 +729,13 @@
         <w:t xml:space="preserve"> result of a change in a single enzyme or metabolic pathway. </w:t>
       </w:r>
       <w:r>
-        <w:t xml:space="preserve"> In fact, PLS has been imp</w:t>
+        <w:t xml:space="preserve"> In fact, PLS</w:t>
+      </w:r>
+      <w:r>
+        <w:t>R</w:t>
+      </w:r>
+      <w:r>
+        <w:t xml:space="preserve"> has been imp</w:t>
       </w:r>
       <w:r>
         <w:t>lemented into many metabolomics-</w:t>
@@ -745,7 +771,7 @@
         <w:t>R</w:t>
       </w:r>
       <w:r>
-        <w:t xml:space="preserve"> is not limited to metabolomic data, or even to data all of one type.</w:t>
+        <w:t xml:space="preserve"> is not limited to metabolomic data.</w:t>
       </w:r>
       <w:r>
         <w:t xml:space="preserve">  In fact, one of the strengths of PLS</w:t>
@@ -793,7 +819,13 @@
         <w:fldChar w:fldCharType="end"/>
       </w:r>
       <w:r>
-        <w:t xml:space="preserve">.  This makes PLS an ideal technique for </w:t>
+        <w:t>.  This makes PLS</w:t>
+      </w:r>
+      <w:r>
+        <w:t>R</w:t>
+      </w:r>
+      <w:r>
+        <w:t xml:space="preserve"> an ideal technique for </w:t>
       </w:r>
       <w:r>
         <w:t>highly multivariate</w:t>
@@ -813,23 +845,30 @@
         <w:pStyle w:val="BodyText"/>
         <w:spacing w:line="360" w:lineRule="auto"/>
       </w:pPr>
-      <w:ins w:id="15" w:author="Scott, Eric R." w:date="2019-02-28T16:10:00Z">
-        <w:r>
-          <w:t>To demonstrate the use of PLSR and compare with a PCA approach, we employ a case study as well as simulated data…</w:t>
-        </w:r>
-      </w:ins>
+      <w:r>
+        <w:t>We demonstrate the use of PLSR and compare it with PCA regression</w:t>
+      </w:r>
+      <w:r>
+        <w:t xml:space="preserve"> us</w:t>
+      </w:r>
+      <w:r>
+        <w:t>ing both</w:t>
+      </w:r>
+      <w:r>
+        <w:t xml:space="preserve"> a case study</w:t>
+      </w:r>
+      <w:r>
+        <w:t xml:space="preserve"> approach as well as a simulation study.  We then draw on these examples to provide some tips and best practices for implementing PLSR models for ecological data.</w:t>
+      </w:r>
     </w:p>
     <w:p>
       <w:pPr>
         <w:pStyle w:val="Heading1"/>
-        <w:rPr>
-          <w:ins w:id="16" w:author="Scott, Eric R." w:date="2019-03-05T09:01:00Z"/>
-        </w:rPr>
-      </w:pPr>
-      <w:bookmarkStart w:id="17" w:name="questions-i-have"/>
-      <w:bookmarkStart w:id="18" w:name="methods-briefly"/>
-      <w:bookmarkEnd w:id="17"/>
-      <w:bookmarkEnd w:id="18"/>
+      </w:pPr>
+      <w:bookmarkStart w:id="15" w:name="questions-i-have"/>
+      <w:bookmarkStart w:id="16" w:name="methods-briefly"/>
+      <w:bookmarkEnd w:id="15"/>
+      <w:bookmarkEnd w:id="16"/>
       <w:r>
         <w:t>Case</w:t>
       </w:r>
@@ -849,7 +888,7 @@
         <w:fldChar w:fldCharType="begin" w:fldLock="1"/>
       </w:r>
       <w:r>
-        <w:instrText>ADDIN CSL_CITATION {"citationItems":[{"id":"ITEM-1","itemData":{"DOI":"10.1111/nph.14285","ISSN":"14698137","PMID":"28164333","abstract":"© 2016 The Authors. New Phytologist © 2016 New Phytologist Trust Theory predicts that natural selection should favor coordination between leaf physiology, biochemistry and anatomical structure along a functional trait spectrum from fast, resource-acquisitive syndromes to slow, resource-conservative syndromes. However, the coordination hypothesis has rarely been tested at a phylogenetic scale most relevant for understanding rapid adaptation in the recent past or for the prediction of evolutionary trajectories in response to climate change. We used a common garden to examine genetically based coordination between leaf traits across 19 wild and cultivated tomato taxa. We found weak integration between leaf structure (e.g. leaf mass per area) and physiological function (photosynthetic rate, biochemical capacity and CO 2 diffusion), even though all were arrayed in the predicted direction along a ‘fast–slow’ spectrum. This suggests considerable scope for unique trait combinations to evolve in response to new environments or in crop breeding. In particular, we found that partially independent variation in stomatal and mesophyll conductance may allow a plant to improve water-use efficiency without necessarily sacrificing maximum photosynthetic rates. Our study does not imply that functional trait spectra, such as the leaf economics spectrum, are unimportant, but that many important axes of variation within a taxonomic group may be unique and not generalizable to other taxa.","author":[{"dropping-particle":"","family":"Muir","given":"Christopher D.","non-dropping-particle":"","parse-names":false,"suffix":""},{"dropping-particle":"","family":"Conesa","given":"Miquel À.","non-dropping-particle":"","parse-names":false,"suffix":""},{"dropping-particle":"","family":"Roldán","given":"Emilio J.","non-dropping-particle":"","parse-names":false,"suffix":""},{"dropping-particle":"","family":"Molins","given":"Arántzazu","non-dropping-particle":"","parse-names":false,"suffix":""},{"dropping-particle":"","family":"Galmés","given":"Jeroni","non-dropping-particle":"","parse-names":false,"suffix":""}],"container-title":"New Phytologist","id":"ITEM-1","issue":"4","issued":{"date-parts":[["2017","3","1"]]},"note":"They want to know if LMA constrains photosynthesis.\n\nMeasured:\n\nstomatal conductance, mesophyll conductance, net assimilation rate, water use efficiency., maximum rate of carboxylation (Vcmax), leaf dark respiration (Rdark)\n\nleaf fresh and dry mass, leaf area, LMA (dry mass/ area), leaf thickness (estimated), \n\nlog transformed everything except Vcmax and Rdark","page":"1642-1653","publisher":"Wiley/Blackwell (10.1111)","title":"Weak coordination between leaf structure and function among closely related tomato species","type":"article-journal","volume":"213"},"suppress-author":1,"uris":["http://www.mendeley.com/documents/?uuid=d63db35e-ec69-3725-a6d9-b900fc952f75"]}],"mendeley":{"formattedCitation":"(2017)","plainTextFormattedCitation":"(2017)","previouslyFormattedCitation":"(2017)"},"properties":{"noteIndex":0},"schema":"https://github.com/citation-style-language/schema/raw/master/csl-citation.json"}</w:instrText>
+        <w:instrText>ADDIN CSL_CITATION {"citationItems":[{"id":"ITEM-1","itemData":{"DOI":"10.1111/nph.14285","ISSN":"14698137","PMID":"28164333","abstract":"© 2016 The Authors. New Phytologist © 2016 New Phytologist Trust Theory predicts that natural selection should favor coordination between leaf physiology, biochemistry and anatomical structure along a functional trait spectrum from fast, resource-acquisitive syndromes to slow, resource-conservative syndromes. However, the coordination hypothesis has rarely been tested at a phylogenetic scale most relevant for understanding rapid adaptation in the recent past or for the prediction of evolutionary trajectories in response to climate change. We used a common garden to examine genetically based coordination between leaf traits across 19 wild and cultivated tomato taxa. We found weak integration between leaf structure (e.g. leaf mass per area) and physiological function (photosynthetic rate, biochemical capacity and CO 2 diffusion), even though all were arrayed in the predicted direction along a ‘fast–slow’ spectrum. This suggests considerable scope for unique trait combinations to evolve in response to new environments or in crop breeding. In particular, we found that partially independent variation in stomatal and mesophyll conductance may allow a plant to improve water-use efficiency without necessarily sacrificing maximum photosynthetic rates. Our study does not imply that functional trait spectra, such as the leaf economics spectrum, are unimportant, but that many important axes of variation within a taxonomic group may be unique and not generalizable to other taxa.","author":[{"dropping-particle":"","family":"Muir","given":"Christopher D.","non-dropping-particle":"","parse-names":false,"suffix":""},{"dropping-particle":"","family":"Conesa","given":"Miquel À.","non-dropping-particle":"","parse-names":false,"suffix":""},{"dropping-particle":"","family":"Roldán","given":"Emilio J.","non-dropping-particle":"","parse-names":false,"suffix":""},{"dropping-particle":"","family":"Molins","given":"Arántzazu","non-dropping-particle":"","parse-names":false,"suffix":""},{"dropping-particle":"","family":"Galmés","given":"Jeroni","non-dropping-particle":"","parse-names":false,"suffix":""}],"container-title":"New Phytologist","id":"ITEM-1","issue":"4","issued":{"date-parts":[["2017","3","1"]]},"note":"They want to know if LMA constrains photosynthesis.\n\nMeasured:\n\nstomatal conductance, mesophyll conductance, net assimilation rate, water use efficiency., maximum rate of carboxylation (Vcmax), leaf dark respiration (Rdark)\n\nleaf fresh and dry mass, leaf area, LMA (dry mass/ area), leaf thickness (estimated), \n\nlog transformed everything except Vcmax and Rdark\n\ngs = stomatal conductance\ngm = mesophyll conductance\nAn = net CO2 assimilation rate\nWUE = water use efficiency (An/stomatal conductance to water)\nVcmax = maximum rate of carboxylation\nRdark = leaf dark respiration\nLMA = leaf mass per area\nLDMC = leaf dry matter content\nLT = Leaf thickness (LMA/LDMC)","page":"1642-1653","publisher":"Wiley/Blackwell (10.1111)","title":"Weak coordination between leaf structure and function among closely related tomato species","type":"article-journal","volume":"213"},"suppress-author":1,"uris":["http://www.mendeley.com/documents/?uuid=d63db35e-ec69-3725-a6d9-b900fc952f75"]}],"mendeley":{"formattedCitation":"(2017)","plainTextFormattedCitation":"(2017)","previouslyFormattedCitation":"(2017)"},"properties":{"noteIndex":0},"schema":"https://github.com/citation-style-language/schema/raw/master/csl-citation.json"}</w:instrText>
       </w:r>
       <w:r>
         <w:fldChar w:fldCharType="separate"/>
@@ -968,7 +1007,13 @@
         <w:t>Muir et al. performed</w:t>
       </w:r>
       <w:r>
-        <w:t xml:space="preserve"> PCA to recapitulate the leaf economics spectrum—a highly repeatable principle component axis of leaf traits describing a tradeoff in metabolic rates and investment to leaf structure</w:t>
+        <w:t xml:space="preserve"> PCA to recapitulate the leaf economics spectrum</w:t>
+      </w:r>
+      <w:r>
+        <w:t xml:space="preserve"> (LES)</w:t>
+      </w:r>
+      <w:r>
+        <w:t>—a highly repeatable principle component axis of leaf traits describing a tradeoff in metabolic rates and investment to leaf structure</w:t>
       </w:r>
       <w:r>
         <w:t xml:space="preserve"> </w:t>
@@ -992,16 +1037,22 @@
         <w:fldChar w:fldCharType="end"/>
       </w:r>
       <w:r>
-        <w:t xml:space="preserve">.  They then used the first principle component (the LES) to ask questions about how the position along the LES varies among habitats and phylogenetic relationships.  Instead, we will use the data to </w:t>
+        <w:t xml:space="preserve">.  They then used the first principle component (the LES) to </w:t>
+      </w:r>
+      <w:r>
+        <w:t>answer</w:t>
+      </w:r>
+      <w:r>
+        <w:t xml:space="preserve"> questions about how the position along the LES varies among habitats and phylogenetic relationships.  Instead, we will use </w:t>
       </w:r>
       <w:r>
         <w:lastRenderedPageBreak/>
-        <w:t>answer a different question—do leaf traits vary among habitats, namely with mean annual precipitation and temperature?</w:t>
-      </w:r>
-    </w:p>
-    <w:p>
-      <w:pPr>
-        <w:pStyle w:val="Heading2"/>
+        <w:t>the data to answer a different question—do leaf traits vary with mean annual precipitation and temperature?</w:t>
+      </w:r>
+    </w:p>
+    <w:p>
+      <w:pPr>
+        <w:pStyle w:val="Heading3"/>
       </w:pPr>
       <w:r>
         <w:t>Methods</w:t>
@@ -1080,7 +1131,19 @@
         <w:spacing w:line="360" w:lineRule="auto"/>
       </w:pPr>
       <w:r>
-        <w:t>To replicate the approach of the original paper, we performed PCA on leaf traits to recapitulate the LES.  Then, the first principle component axis (i.e., the LES) was used as a predictor variable in regressions with habitat temperature or precipitation.</w:t>
+        <w:t>To replicate the approach of the original paper, we performed PCA on leaf traits to recapitulate the LES.  Then, the first principle component axis (i.e., the LES) was used as a predictor variable in regressions with</w:t>
+      </w:r>
+      <w:r>
+        <w:t xml:space="preserve"> either mean annual</w:t>
+      </w:r>
+      <w:r>
+        <w:t xml:space="preserve"> temperature or precipitation</w:t>
+      </w:r>
+      <w:r>
+        <w:t xml:space="preserve"> as response variables</w:t>
+      </w:r>
+      <w:r>
+        <w:t>.</w:t>
       </w:r>
     </w:p>
     <w:p>
@@ -1089,19 +1152,66 @@
         <w:spacing w:line="360" w:lineRule="auto"/>
       </w:pPr>
       <w:r>
-        <w:t xml:space="preserve">PLS regression was used to test the hypothesis that there is a relationship between climate variables and leaf traits.  Although it is possible to include multiple </w:t>
+        <w:t>PLS</w:t>
+      </w:r>
+      <w:r>
+        <w:t>R</w:t>
+      </w:r>
+      <w:r>
+        <w:t xml:space="preserve"> was used to test the hypothesis that there is a relationship between climate variables and leaf traits.  </w:t>
+      </w:r>
+      <w:r>
+        <w:t>I</w:t>
+      </w:r>
+      <w:r>
+        <w:t xml:space="preserve">t is possible to include multiple </w:t>
       </w:r>
       <w:r>
         <w:t>response</w:t>
       </w:r>
       <w:r>
-        <w:t xml:space="preserve"> variables in PLS models to account for collinearity, we chose to perform PLS regressions for temperature and precipitation separately to improve interpretability. </w:t>
+        <w:t xml:space="preserve"> variables in PLS</w:t>
+      </w:r>
+      <w:r>
+        <w:t>R</w:t>
+      </w:r>
+      <w:r>
+        <w:t xml:space="preserve"> models to account for collinearity</w:t>
+      </w:r>
+      <w:r>
+        <w:t>. However, in this dataset, temperature and precipitation were not correlated (</w:t>
+      </w:r>
+      <w:r>
+        <w:t xml:space="preserve">Pearson’s correlation test, r = -0.10, </w:t>
+      </w:r>
+      <w:proofErr w:type="spellStart"/>
+      <w:r>
+        <w:t>df</w:t>
+      </w:r>
+      <w:proofErr w:type="spellEnd"/>
+      <w:r>
+        <w:t xml:space="preserve"> = 63, p = 0.421</w:t>
+      </w:r>
+      <w:r>
+        <w:t>) so</w:t>
+      </w:r>
+      <w:r>
+        <w:t xml:space="preserve"> we chose to perform PLS</w:t>
+      </w:r>
+      <w:r>
+        <w:t xml:space="preserve">R </w:t>
+      </w:r>
+      <w:r>
+        <w:t xml:space="preserve">for temperature and precipitation separately to improve interpretability. </w:t>
       </w:r>
       <w:r>
         <w:t xml:space="preserve">PCA and </w:t>
       </w:r>
       <w:r>
-        <w:t xml:space="preserve">PLS regression </w:t>
+        <w:t>PLS</w:t>
+      </w:r>
+      <w:r>
+        <w:t xml:space="preserve">R </w:t>
       </w:r>
       <w:r>
         <w:t>were</w:t>
@@ -1141,6 +1251,9 @@
         <w:t xml:space="preserve"> for PLS</w:t>
       </w:r>
       <w:r>
+        <w:t>R</w:t>
+      </w:r>
+      <w:r>
         <w:t xml:space="preserve"> </w:t>
       </w:r>
       <w:r>
@@ -1169,6 +1282,28 @@
       </w:r>
       <w:r>
         <w:t xml:space="preserve"> </w:t>
+      </w:r>
+    </w:p>
+    <w:p>
+      <w:pPr>
+        <w:pStyle w:val="Heading3"/>
+      </w:pPr>
+      <w:r>
+        <w:t>Results and Discussion</w:t>
+      </w:r>
+    </w:p>
+    <w:p>
+      <w:pPr>
+        <w:pStyle w:val="BodyText"/>
+        <w:rPr>
+          <w:i/>
+        </w:rPr>
+      </w:pPr>
+      <w:r>
+        <w:rPr>
+          <w:i/>
+        </w:rPr>
+        <w:t>Interpretation of PCA regression</w:t>
       </w:r>
     </w:p>
     <w:p>
@@ -1176,287 +1311,179 @@
         <w:pStyle w:val="BodyText"/>
         <w:spacing w:line="360" w:lineRule="auto"/>
       </w:pPr>
-      <w:commentRangeStart w:id="19"/>
-      <w:r>
-        <w:t xml:space="preserve">For PCA, a component is retained if the variance explained is greater than the mean variance explained by 10 components.  For </w:t>
-      </w:r>
-      <w:r>
-        <w:t xml:space="preserve">each </w:t>
-      </w:r>
-      <w:r>
-        <w:t>PLS</w:t>
-      </w:r>
-      <w:r>
-        <w:t xml:space="preserve"> component an </w:t>
-      </w:r>
-      <w:ins w:id="20" w:author="Scott, Eric R." w:date="2019-03-26T13:51:00Z">
-        <w:r>
-          <w:t>R</w:t>
-        </w:r>
-        <w:r>
-          <w:rPr>
-            <w:vertAlign w:val="superscript"/>
-          </w:rPr>
-          <w:t>2</w:t>
-        </w:r>
-        <w:r>
-          <w:rPr>
-            <w:vertAlign w:val="subscript"/>
-          </w:rPr>
-          <w:t>Y</w:t>
-        </w:r>
-        <w:r>
-          <w:t xml:space="preserve"> </w:t>
-        </w:r>
-      </w:ins>
-      <w:del w:id="21" w:author="Scott, Eric R." w:date="2019-03-26T13:51:00Z">
-        <w:r>
-          <w:delText xml:space="preserve">R2Y </w:delText>
-        </w:r>
-      </w:del>
-      <w:r>
-        <w:t>value is calculated to describe the explanatory power of the component.  Additionally, through</w:t>
-      </w:r>
-      <w:r>
-        <w:t xml:space="preserve"> 7-fold cross-validation</w:t>
+      <w:r>
+        <w:t xml:space="preserve">The PCA of leaf traits results in two </w:t>
+      </w:r>
+      <w:r>
+        <w:t xml:space="preserve">retained </w:t>
+      </w:r>
+      <w:r>
+        <w:t xml:space="preserve">principle components with a cumulative </w:t>
+      </w:r>
+      <w:r>
+        <w:t>R</w:t>
+      </w:r>
+      <w:r>
+        <w:rPr>
+          <w:vertAlign w:val="superscript"/>
+        </w:rPr>
+        <w:t>2</w:t>
+      </w:r>
+      <w:r>
+        <w:t xml:space="preserve"> of 0.558.  PC1, which explains 32% of the variation in the data, effectively recapitulates the LES with a strong positive correlation with LMA, LDMC, and leaf thickness and a strong negative correlation with </w:t>
+      </w:r>
+      <w:r>
+        <w:rPr>
+          <w:i/>
+        </w:rPr>
+        <w:t>A</w:t>
+      </w:r>
+      <w:r>
+        <w:rPr>
+          <w:vertAlign w:val="subscript"/>
+        </w:rPr>
+        <w:t>N</w:t>
       </w:r>
       <w:r>
         <w:t xml:space="preserve">, </w:t>
       </w:r>
       <w:r>
-        <w:t xml:space="preserve">a </w:t>
-      </w:r>
-      <w:ins w:id="22" w:author="Scott, Eric R." w:date="2019-03-26T13:53:00Z">
-        <w:r>
-          <w:t>Q</w:t>
-        </w:r>
-        <w:r>
-          <w:rPr>
-            <w:vertAlign w:val="superscript"/>
-          </w:rPr>
-          <w:t>2</w:t>
-        </w:r>
-      </w:ins>
-      <w:del w:id="23" w:author="Scott, Eric R." w:date="2019-03-26T13:53:00Z">
-        <w:r>
-          <w:delText>Q2</w:delText>
-        </w:r>
-      </w:del>
-      <w:r>
-        <w:t xml:space="preserve"> value </w:t>
-      </w:r>
-      <w:r>
-        <w:t xml:space="preserve">is obtained </w:t>
-      </w:r>
-      <w:r>
-        <w:t>for each component</w:t>
-      </w:r>
-      <w:r>
-        <w:t>, which can be interpreted as the predictive power of the model</w:t>
+        <w:rPr>
+          <w:i/>
+        </w:rPr>
+        <w:t>g</w:t>
+      </w:r>
+      <w:r>
+        <w:rPr>
+          <w:vertAlign w:val="subscript"/>
+        </w:rPr>
+        <w:t>m</w:t>
+      </w:r>
+      <w:r>
+        <w:t xml:space="preserve">, </w:t>
+      </w:r>
+      <w:proofErr w:type="spellStart"/>
+      <w:r>
+        <w:rPr>
+          <w:i/>
+        </w:rPr>
+        <w:t>V</w:t>
+      </w:r>
+      <w:r>
+        <w:rPr>
+          <w:vertAlign w:val="subscript"/>
+        </w:rPr>
+        <w:t>cmax</w:t>
+      </w:r>
+      <w:proofErr w:type="spellEnd"/>
+      <w:r>
+        <w:t xml:space="preserve"> and </w:t>
+      </w:r>
+      <w:proofErr w:type="spellStart"/>
+      <w:r>
+        <w:rPr>
+          <w:i/>
+        </w:rPr>
+        <w:t>g</w:t>
+      </w:r>
+      <w:r>
+        <w:rPr>
+          <w:vertAlign w:val="subscript"/>
+        </w:rPr>
+        <w:t>s</w:t>
+      </w:r>
+      <w:proofErr w:type="spellEnd"/>
+      <w:r>
+        <w:t xml:space="preserve"> (Table 1)</w:t>
+      </w:r>
+      <w:r>
+        <w:t>. This principle component varies significantly with habitat temperature (</w:t>
+      </w:r>
+      <w:proofErr w:type="gramStart"/>
+      <w:r>
+        <w:t>F</w:t>
+      </w:r>
+      <w:r>
+        <w:rPr>
+          <w:vertAlign w:val="subscript"/>
+        </w:rPr>
+        <w:t>(</w:t>
+      </w:r>
+      <w:proofErr w:type="gramEnd"/>
+      <w:r>
+        <w:rPr>
+          <w:vertAlign w:val="subscript"/>
+        </w:rPr>
+        <w:t>1,63)</w:t>
+      </w:r>
+      <w:r>
+        <w:t xml:space="preserve"> = 9.07, p = 0.004), but not with precipitation (F</w:t>
+      </w:r>
+      <w:r>
+        <w:rPr>
+          <w:vertAlign w:val="subscript"/>
+        </w:rPr>
+        <w:t>(1,63)</w:t>
+      </w:r>
+      <w:r>
+        <w:t xml:space="preserve"> = 1.22, p = 0.273).</w:t>
       </w:r>
       <w:r>
         <w:t xml:space="preserve"> </w:t>
       </w:r>
       <w:r>
-        <w:fldChar w:fldCharType="begin" w:fldLock="1"/>
-      </w:r>
-      <w:r>
-        <w:instrText>ADDIN CSL_CITATION {"citationItems":[{"id":"ITEM-1","itemData":{"author":[{"dropping-particle":"","family":"Eriksson","given":"L","non-dropping-particle":"","parse-names":false,"suffix":""},{"dropping-particle":"","family":"Johansson","given":"E","non-dropping-particle":"","parse-names":false,"suffix":""},{"dropping-particle":"","family":"Kettaneh-Wold","given":"N","non-dropping-particle":"","parse-names":false,"suffix":""},{"dropping-particle":"","family":"Trygg","given":"J","non-dropping-particle":"","parse-names":false,"suffix":""},{"dropping-particle":"","family":"Wikström","given":"C","non-dropping-particle":"","parse-names":false,"suffix":""},{"dropping-particle":"","family":"Wold","given":"S","non-dropping-particle":"","parse-names":false,"suffix":""}],"container-title":"Multi- and Megavariate Data Analysis Part II Advanced Applications and Method Extensions","id":"ITEM-1","issued":{"date-parts":[["2006"]]},"title":"Multi- and Megavariate Data Analysis Part II Advanced Applications and Method Extensions","type":"chapter"},"uris":["http://www.mendeley.com/documents/?uuid=4620e55d-20c7-3a5d-9796-5a7961a2aedb"]}],"mendeley":{"formattedCitation":"(Eriksson et al. 2006)","plainTextFormattedCitation":"(Eriksson et al. 2006)"},"properties":{"noteIndex":0},"schema":"https://github.com/citation-style-language/schema/raw/master/csl-citation.json"}</w:instrText>
-      </w:r>
-      <w:r>
-        <w:fldChar w:fldCharType="separate"/>
-      </w:r>
-      <w:r>
-        <w:rPr>
-          <w:noProof/>
-        </w:rPr>
-        <w:t>(Eriksson et al. 2006)</w:t>
-      </w:r>
-      <w:r>
-        <w:fldChar w:fldCharType="end"/>
-      </w:r>
-      <w:r>
-        <w:t xml:space="preserve">. Components are retained until either the </w:t>
-      </w:r>
-      <w:ins w:id="24" w:author="Scott, Eric R." w:date="2019-03-26T13:51:00Z">
-        <w:r>
-          <w:t>R</w:t>
-        </w:r>
-        <w:r>
-          <w:rPr>
-            <w:vertAlign w:val="superscript"/>
-          </w:rPr>
-          <w:t>2</w:t>
-        </w:r>
-        <w:r>
-          <w:rPr>
-            <w:vertAlign w:val="subscript"/>
-          </w:rPr>
-          <w:t>Y</w:t>
-        </w:r>
-        <w:r>
-          <w:t xml:space="preserve"> </w:t>
-        </w:r>
-      </w:ins>
-      <w:del w:id="25" w:author="Scott, Eric R." w:date="2019-03-26T13:51:00Z">
-        <w:r>
-          <w:delText xml:space="preserve">R2Y </w:delText>
-        </w:r>
-      </w:del>
-      <w:r>
-        <w:t xml:space="preserve">(the amount of variation in the response variable explained by the component) is less than 0.01 or the </w:t>
-      </w:r>
-      <w:ins w:id="26" w:author="Scott, Eric R." w:date="2019-03-26T13:53:00Z">
-        <w:r>
-          <w:t>Q</w:t>
-        </w:r>
-        <w:r>
-          <w:rPr>
-            <w:vertAlign w:val="superscript"/>
-          </w:rPr>
-          <w:t>2</w:t>
-        </w:r>
-      </w:ins>
-      <w:del w:id="27" w:author="Scott, Eric R." w:date="2019-03-26T13:53:00Z">
-        <w:r>
-          <w:delText>Q2Y</w:delText>
-        </w:r>
-      </w:del>
-      <w:r>
-        <w:t xml:space="preserve"> value is less than 0.05.  A p-value is calculated for both </w:t>
-      </w:r>
-      <w:r>
-        <w:t xml:space="preserve">cumulative </w:t>
-      </w:r>
-      <w:ins w:id="28" w:author="Scott, Eric R." w:date="2019-03-26T13:51:00Z">
-        <w:r>
-          <w:t>R</w:t>
-        </w:r>
-        <w:r>
-          <w:rPr>
-            <w:vertAlign w:val="superscript"/>
-          </w:rPr>
-          <w:t>2</w:t>
-        </w:r>
-        <w:r>
-          <w:rPr>
-            <w:vertAlign w:val="subscript"/>
-          </w:rPr>
-          <w:t>Y</w:t>
-        </w:r>
-        <w:r>
-          <w:t xml:space="preserve"> </w:t>
-        </w:r>
-      </w:ins>
-      <w:del w:id="29" w:author="Scott, Eric R." w:date="2019-03-26T13:51:00Z">
-        <w:r>
-          <w:delText xml:space="preserve">R2Y </w:delText>
-        </w:r>
-      </w:del>
-      <w:r>
-        <w:t xml:space="preserve">and </w:t>
-      </w:r>
-      <w:ins w:id="30" w:author="Scott, Eric R." w:date="2019-03-26T13:53:00Z">
-        <w:r>
-          <w:t>Q</w:t>
-        </w:r>
-        <w:r>
-          <w:rPr>
-            <w:vertAlign w:val="superscript"/>
-          </w:rPr>
-          <w:t>2</w:t>
-        </w:r>
-      </w:ins>
-      <w:del w:id="31" w:author="Scott, Eric R." w:date="2019-03-26T13:53:00Z">
-        <w:r>
-          <w:delText>Q2</w:delText>
-        </w:r>
-      </w:del>
-      <w:r>
+        <w:t xml:space="preserve">According to </w:t>
+      </w:r>
+      <w:r>
+        <w:t>Muir et al.</w:t>
+      </w:r>
+      <w:r>
+        <w:t xml:space="preserve">, the opposite was true when </w:t>
+      </w:r>
+      <w:r>
+        <w:rPr>
+          <w:i/>
+        </w:rPr>
+        <w:t xml:space="preserve">S. </w:t>
+      </w:r>
+      <w:proofErr w:type="spellStart"/>
+      <w:r>
+        <w:rPr>
+          <w:i/>
+        </w:rPr>
+        <w:lastRenderedPageBreak/>
+        <w:t>juglandifolium</w:t>
+      </w:r>
+      <w:proofErr w:type="spellEnd"/>
+      <w:r>
+        <w:rPr>
+          <w:i/>
+        </w:rPr>
         <w:t xml:space="preserve"> </w:t>
       </w:r>
       <w:r>
-        <w:t>values by permutation</w:t>
-      </w:r>
-      <w:r>
-        <w:t>.</w:t>
-      </w:r>
-      <w:commentRangeEnd w:id="19"/>
-      <w:r>
-        <w:rPr>
-          <w:rStyle w:val="CommentReference"/>
-        </w:rPr>
-        <w:commentReference w:id="19"/>
-      </w:r>
-    </w:p>
-    <w:p>
-      <w:pPr>
-        <w:pStyle w:val="Heading2"/>
-      </w:pPr>
-      <w:r>
-        <w:lastRenderedPageBreak/>
-        <w:t>Results and Discussion</w:t>
+        <w:t xml:space="preserve">was included in the data (i.e. precipitation was significant and not temperature) and they </w:t>
+      </w:r>
+      <w:r>
+        <w:t>concluded that</w:t>
+      </w:r>
+      <w:r>
+        <w:t xml:space="preserve"> there was limited evidence of leaf trait–climate associations based on these results.</w:t>
       </w:r>
     </w:p>
     <w:p>
       <w:pPr>
         <w:pStyle w:val="BodyText"/>
         <w:spacing w:line="360" w:lineRule="auto"/>
-      </w:pPr>
-      <w:r>
-        <w:t xml:space="preserve">The PCA of leaf traits results in two principle components with a cumulative </w:t>
-      </w:r>
-      <w:ins w:id="32" w:author="Scott, Eric R." w:date="2019-03-26T13:54:00Z">
-        <w:r>
-          <w:t>R</w:t>
-        </w:r>
-        <w:r>
-          <w:rPr>
-            <w:vertAlign w:val="superscript"/>
-          </w:rPr>
-          <w:t>2</w:t>
-        </w:r>
-      </w:ins>
-      <w:del w:id="33" w:author="Scott, Eric R." w:date="2019-03-26T13:54:00Z">
-        <w:r>
-          <w:delText>R2</w:delText>
-        </w:r>
-      </w:del>
-      <w:r>
-        <w:t xml:space="preserve"> of 0.558.  PC1, which explains 32% of the variation in the data, effectively recapitulates the LES with a strong positive correlation with LMA, LDMC, and leaf thickness and a strong negative correlation with A, gm, </w:t>
-      </w:r>
-      <w:proofErr w:type="spellStart"/>
-      <w:r>
-        <w:t>Vcmax</w:t>
-      </w:r>
-      <w:proofErr w:type="spellEnd"/>
-      <w:r>
-        <w:t xml:space="preserve"> and </w:t>
-      </w:r>
-      <w:proofErr w:type="spellStart"/>
-      <w:r>
-        <w:t>gs</w:t>
-      </w:r>
-      <w:proofErr w:type="spellEnd"/>
-      <w:r>
-        <w:t>. [</w:t>
-      </w:r>
-      <w:r>
-        <w:rPr>
-          <w:highlight w:val="yellow"/>
-        </w:rPr>
-        <w:t>one sentence explanation of what this means</w:t>
-      </w:r>
-      <w:r>
-        <w:t>]. This principle component varies significantly with habitat temperature (</w:t>
-      </w:r>
-      <w:proofErr w:type="gramStart"/>
-      <w:r>
-        <w:t>F(</w:t>
-      </w:r>
-      <w:proofErr w:type="gramEnd"/>
-      <w:r>
-        <w:t>1,63) = 9.07, p = 0.004), but not with precipitation (F(1,63) = 1.22, p = 0.273).</w:t>
+        <w:rPr>
+          <w:i/>
+        </w:rPr>
+      </w:pPr>
+      <w:r>
+        <w:rPr>
+          <w:i/>
+        </w:rPr>
+        <w:t>Interpretation of PLSR</w:t>
       </w:r>
     </w:p>
     <w:p>
@@ -1465,220 +1492,31 @@
         <w:spacing w:line="360" w:lineRule="auto"/>
       </w:pPr>
       <w:r>
-        <w:t>PLSR produced a single component model for both</w:t>
-      </w:r>
-      <w:r>
-        <w:t xml:space="preserve"> precipitation and temperature. </w:t>
-      </w:r>
-      <w:r>
-        <w:t>Unlike the PCA regression analysis, both precipitation and temperature produced significant models (</w:t>
-      </w:r>
-      <w:commentRangeStart w:id="34"/>
-      <w:r>
-        <w:t>table</w:t>
-      </w:r>
-      <w:commentRangeEnd w:id="34"/>
-      <w:r>
-        <w:rPr>
-          <w:rStyle w:val="CommentReference"/>
-        </w:rPr>
-        <w:commentReference w:id="34"/>
-      </w:r>
-      <w:r>
-        <w:t xml:space="preserve">). </w:t>
-      </w:r>
-      <w:r>
-        <w:t>These components explain a lot less variation in the data (</w:t>
-      </w:r>
-      <w:r>
-        <w:t>R</w:t>
-      </w:r>
-      <w:r>
-        <w:rPr>
-          <w:vertAlign w:val="superscript"/>
-          <w:rPrChange w:id="35" w:author="Scott, Eric R." w:date="2019-03-26T13:50:00Z">
-            <w:rPr/>
-          </w:rPrChange>
-        </w:rPr>
-        <w:t>2</w:t>
-      </w:r>
-      <w:r>
-        <w:rPr>
-          <w:vertAlign w:val="subscript"/>
-          <w:rPrChange w:id="36" w:author="Scott, Eric R." w:date="2019-03-26T13:50:00Z">
-            <w:rPr/>
-          </w:rPrChange>
-        </w:rPr>
-        <w:t>X</w:t>
-      </w:r>
-      <w:r>
-        <w:t>) compared to the PCA (</w:t>
-      </w:r>
-      <w:ins w:id="37" w:author="Scott, Eric R." w:date="2019-03-26T13:54:00Z">
-        <w:r>
-          <w:t>R</w:t>
-        </w:r>
-        <w:r>
-          <w:rPr>
-            <w:vertAlign w:val="superscript"/>
-          </w:rPr>
-          <w:t>2</w:t>
-        </w:r>
-      </w:ins>
-      <w:del w:id="38" w:author="Scott, Eric R." w:date="2019-03-26T13:54:00Z">
-        <w:r>
-          <w:delText>R2</w:delText>
-        </w:r>
-      </w:del>
-      <w:r>
-        <w:t xml:space="preserve"> = 0.558).  This is because PLS is instead maximizing the </w:t>
-      </w:r>
-      <w:ins w:id="39" w:author="Scott, Eric R." w:date="2019-03-26T13:51:00Z">
-        <w:r>
-          <w:t>R</w:t>
-        </w:r>
-        <w:r>
-          <w:rPr>
-            <w:vertAlign w:val="superscript"/>
-          </w:rPr>
-          <w:t>2</w:t>
-        </w:r>
-        <w:r>
-          <w:rPr>
-            <w:vertAlign w:val="subscript"/>
-          </w:rPr>
-          <w:t>Y</w:t>
-        </w:r>
-      </w:ins>
-      <w:del w:id="40" w:author="Scott, Eric R." w:date="2019-03-26T13:51:00Z">
-        <w:r>
-          <w:delText>R2Y</w:delText>
-        </w:r>
-      </w:del>
-      <w:r>
-        <w:t xml:space="preserve">, the amount of variation in precipitation or temperature explained by the leaf traits.  For both temperature and precipitation, </w:t>
-      </w:r>
-      <w:ins w:id="41" w:author="Scott, Eric R." w:date="2019-03-26T13:51:00Z">
-        <w:r>
-          <w:t>R</w:t>
-        </w:r>
-        <w:r>
-          <w:rPr>
-            <w:vertAlign w:val="superscript"/>
-          </w:rPr>
-          <w:t>2</w:t>
-        </w:r>
-        <w:r>
-          <w:rPr>
-            <w:vertAlign w:val="subscript"/>
-          </w:rPr>
-          <w:t>Y</w:t>
-        </w:r>
-        <w:r>
-          <w:t xml:space="preserve"> </w:t>
-        </w:r>
-      </w:ins>
-      <w:del w:id="42" w:author="Scott, Eric R." w:date="2019-03-26T13:51:00Z">
-        <w:r>
-          <w:delText xml:space="preserve">R2Y </w:delText>
-        </w:r>
-      </w:del>
-      <w:r>
-        <w:t xml:space="preserve">is low, but significantly higher than chance (table). Additionally, </w:t>
-      </w:r>
-      <w:ins w:id="43" w:author="Scott, Eric R." w:date="2019-03-26T13:53:00Z">
-        <w:r>
-          <w:t>Q</w:t>
-        </w:r>
-        <w:r>
-          <w:rPr>
-            <w:vertAlign w:val="superscript"/>
-          </w:rPr>
-          <w:t>2</w:t>
-        </w:r>
-      </w:ins>
-      <w:del w:id="44" w:author="Scott, Eric R." w:date="2019-03-26T13:53:00Z">
-        <w:r>
-          <w:delText>Q2</w:delText>
-        </w:r>
-      </w:del>
-      <w:r>
-        <w:t xml:space="preserve"> values for both models are similar to </w:t>
-      </w:r>
-      <w:ins w:id="45" w:author="Scott, Eric R." w:date="2019-03-26T13:51:00Z">
-        <w:r>
-          <w:t>R</w:t>
-        </w:r>
-        <w:r>
-          <w:rPr>
-            <w:vertAlign w:val="superscript"/>
-          </w:rPr>
-          <w:t>2</w:t>
-        </w:r>
-        <w:r>
-          <w:rPr>
-            <w:vertAlign w:val="subscript"/>
-          </w:rPr>
-          <w:t>Y</w:t>
-        </w:r>
-        <w:r>
-          <w:t xml:space="preserve"> </w:t>
-        </w:r>
-      </w:ins>
-      <w:del w:id="46" w:author="Scott, Eric R." w:date="2019-03-26T13:51:00Z">
-        <w:r>
-          <w:delText xml:space="preserve">R2Y </w:delText>
-        </w:r>
-      </w:del>
-      <w:r>
-        <w:t xml:space="preserve">values, indicating an absence of overfitting.  Adding more variables will always increase </w:t>
-      </w:r>
-      <w:ins w:id="47" w:author="Scott, Eric R." w:date="2019-03-26T13:52:00Z">
-        <w:r>
-          <w:t>R</w:t>
-        </w:r>
-        <w:r>
-          <w:rPr>
-            <w:vertAlign w:val="superscript"/>
-          </w:rPr>
-          <w:t>2</w:t>
-        </w:r>
-        <w:r>
-          <w:rPr>
-            <w:vertAlign w:val="subscript"/>
-          </w:rPr>
-          <w:t>Y</w:t>
-        </w:r>
-      </w:ins>
-      <w:del w:id="48" w:author="Scott, Eric R." w:date="2019-03-26T13:52:00Z">
-        <w:r>
-          <w:delText>R2Y</w:delText>
-        </w:r>
-      </w:del>
-      <w:r>
-        <w:t xml:space="preserve">, but not necessarily increase </w:t>
-      </w:r>
-      <w:r>
-        <w:tab/>
-      </w:r>
-      <w:ins w:id="49" w:author="Scott, Eric R." w:date="2019-03-26T13:53:00Z">
-        <w:r>
-          <w:t>Q</w:t>
-        </w:r>
-        <w:r>
-          <w:rPr>
-            <w:vertAlign w:val="superscript"/>
-          </w:rPr>
-          <w:t>2</w:t>
-        </w:r>
-      </w:ins>
-      <w:del w:id="50" w:author="Scott, Eric R." w:date="2019-03-26T13:53:00Z">
-        <w:r>
-          <w:delText>Q2</w:delText>
-        </w:r>
-      </w:del>
-      <w:r>
-        <w:t xml:space="preserve"> (citation).</w:t>
+        <w:t>The PLSR for precipitation produced a model with a single predictive component that explains about 20% of the total variation in the data (Table 2, R2X(cum)) and about 42% of the variation in precipitation (Table 2, R2Y(cum)).</w:t>
+      </w:r>
+      <w:r>
+        <w:t xml:space="preserve"> Q2 is an important statistic generated by internal cross-validation that can indicate overfitting or poor predictive power of a model.  In this case, Q2 is low (a value above 0.5 can be considered high), but close to R2Y, indicating low predictive power but a lack of overfitting </w:t>
+      </w:r>
+      <w:r>
+        <w:fldChar w:fldCharType="begin" w:fldLock="1"/>
+      </w:r>
+      <w:r>
+        <w:instrText>ADDIN CSL_CITATION {"citationItems":[{"id":"ITEM-1","itemData":{"author":[{"dropping-particle":"","family":"Eriksson","given":"L","non-dropping-particle":"","parse-names":false,"suffix":""},{"dropping-particle":"","family":"Johansson","given":"E","non-dropping-particle":"","parse-names":false,"suffix":""},{"dropping-particle":"","family":"Kettaneh-Wold","given":"N","non-dropping-particle":"","parse-names":false,"suffix":""},{"dropping-particle":"","family":"Trygg","given":"J","non-dropping-particle":"","parse-names":false,"suffix":""},{"dropping-particle":"","family":"Wikström","given":"C","non-dropping-particle":"","parse-names":false,"suffix":""},{"dropping-particle":"","family":"Wold","given":"S","non-dropping-particle":"","parse-names":false,"suffix":""}],"container-title":"Multi- and Megavariate Data Analysis Part II Advanced Applications and Method Extensions","id":"ITEM-1","issued":{"date-parts":[["2006"]]},"title":"Multi- and Megavariate Data Analysis Part II Advanced Applications and Method Extensions","type":"chapter"},"uris":["http://www.mendeley.com/documents/?uuid=4620e55d-20c7-3a5d-9796-5a7961a2aedb"]}],"mendeley":{"formattedCitation":"(Eriksson et al. 2006)","plainTextFormattedCitation":"(Eriksson et al. 2006)"},"properties":{"noteIndex":0},"schema":"https://github.com/citation-style-language/schema/raw/master/csl-citation.json"}</w:instrText>
+      </w:r>
+      <w:r>
+        <w:fldChar w:fldCharType="separate"/>
+      </w:r>
+      <w:r>
+        <w:rPr>
+          <w:noProof/>
+        </w:rPr>
+        <w:t>(Eriksson et al. 2006)</w:t>
+      </w:r>
+      <w:r>
+        <w:fldChar w:fldCharType="end"/>
+      </w:r>
+      <w:r>
+        <w:t>. The significance of the model is determined by permutation and re-calculation of the R2Y and Q2 values. The p-values for R2Y and Q2 both indicate there is a highly significant, although weak, relationship between precipitation and leaf traits.</w:t>
       </w:r>
     </w:p>
     <w:p>
@@ -1686,34 +1524,62 @@
         <w:pStyle w:val="BodyText"/>
         <w:spacing w:line="360" w:lineRule="auto"/>
       </w:pPr>
-      <w:proofErr w:type="spellStart"/>
-      <w:r>
-        <w:t>Rdark</w:t>
-      </w:r>
-      <w:proofErr w:type="spellEnd"/>
-      <w:r>
-        <w:t xml:space="preserve"> loads weakly onto PC1</w:t>
-      </w:r>
-      <w:r>
-        <w:t xml:space="preserve"> but is negatively correlated with temperature in the PLS model.</w:t>
-      </w:r>
-    </w:p>
-    <w:p>
-      <w:pPr>
-        <w:pStyle w:val="Heading1"/>
-      </w:pPr>
-      <w:bookmarkStart w:id="51" w:name="simulated-data-methods"/>
-      <w:bookmarkEnd w:id="51"/>
-      <w:r>
-        <w:t>Simulated data</w:t>
-      </w:r>
-    </w:p>
-    <w:p>
-      <w:pPr>
-        <w:pStyle w:val="Heading2"/>
-      </w:pPr>
-      <w:r>
-        <w:t>Methods</w:t>
+      <w:r>
+        <w:t xml:space="preserve">For precipitation, the </w:t>
+      </w:r>
+      <w:r>
+        <w:t>VIP scores</w:t>
+      </w:r>
+      <w:r>
+        <w:t xml:space="preserve"> and loadings</w:t>
+      </w:r>
+      <w:r>
+        <w:t xml:space="preserve"> show that LMA, LDMC, and leaf thickness are </w:t>
+      </w:r>
+      <w:r>
+        <w:t xml:space="preserve">positively correlated </w:t>
+      </w:r>
+      <w:r>
+        <w:t>with precipitation</w:t>
+      </w:r>
+      <w:r>
+        <w:t xml:space="preserve"> (</w:t>
+      </w:r>
+      <w:r>
+        <w:t>T</w:t>
+      </w:r>
+      <w:r>
+        <w:t>able 1)</w:t>
+      </w:r>
+      <w:r>
+        <w:t xml:space="preserve">.  </w:t>
+      </w:r>
+      <w:r>
+        <w:t>P</w:t>
+      </w:r>
+      <w:r>
+        <w:t xml:space="preserve">lants living in wet climates have thicker, denser leaves compared to those living in dry climates. </w:t>
+      </w:r>
+      <w:r>
+        <w:t>The loadings for the precipitation PLSR</w:t>
+      </w:r>
+      <w:r>
+        <w:t xml:space="preserve"> are similar to those </w:t>
+      </w:r>
+      <w:r>
+        <w:t>for</w:t>
+      </w:r>
+      <w:r>
+        <w:t xml:space="preserve"> the first principle component, but without the strong tradeoffs with measures of photosynthetic capacity that </w:t>
+      </w:r>
+      <w:r>
+        <w:t>are</w:t>
+      </w:r>
+      <w:r>
+        <w:t xml:space="preserve"> part of the LES.</w:t>
+      </w:r>
+      <w:r>
+        <w:t xml:space="preserve"> It is likely that the PCA regression for precipitation is not significant because photosynthetic traits are strongly loaded on PC1 and don’t actually vary with precipitation. </w:t>
       </w:r>
     </w:p>
     <w:p>
@@ -1722,48 +1588,107 @@
         <w:spacing w:line="360" w:lineRule="auto"/>
       </w:pPr>
       <w:r>
-        <w:t>To demonstrate some of the properties of PLS and PCA, we use</w:t>
-      </w:r>
-      <w:r>
-        <w:t>d randomly generated</w:t>
+        <w:t xml:space="preserve">The PLSR for temperature also produced a highly significant single component model with similar explanatory (R2Y) and predictive (Q2) power to the precipitation PLSR. </w:t>
+      </w:r>
+      <w:r>
+        <w:t xml:space="preserve">VIP scores and </w:t>
+      </w:r>
+      <w:r>
+        <w:t xml:space="preserve">predictive component loadings indicate a negative relationship </w:t>
+      </w:r>
+      <w:r>
+        <w:t>between temperature and</w:t>
       </w:r>
       <w:r>
         <w:t xml:space="preserve"> </w:t>
       </w:r>
-      <w:r>
-        <w:t>multivariate</w:t>
-      </w:r>
-      <w:r>
-        <w:t xml:space="preserve"> data </w:t>
-      </w:r>
-      <w:r>
-        <w:t>created with different covariance structures. All</w:t>
-      </w:r>
-      <w:r>
-        <w:t xml:space="preserve"> multivariate datasets </w:t>
-      </w:r>
-      <w:r>
-        <w:t>had</w:t>
-      </w:r>
-      <w:r>
-        <w:t xml:space="preserve"> 20 observations, one factor with two levels (10 observations per level), and 25 continuous </w:t>
-      </w:r>
-      <w:r>
-        <w:t xml:space="preserve">variables.  All 25 variables had a variance of 1 and a mean of 0 when they were not discriminating between factor levels. Covariance and the difference in </w:t>
-      </w:r>
-      <w:proofErr w:type="gramStart"/>
-      <w:r>
-        <w:t>mean</w:t>
-      </w:r>
-      <w:r>
-        <w:t>s</w:t>
-      </w:r>
-      <w:proofErr w:type="gramEnd"/>
-      <w:r>
-        <w:t xml:space="preserve"> between factor levels was adjusted depending on the scenario</w:t>
-      </w:r>
-      <w:r>
-        <w:t>:</w:t>
+      <w:proofErr w:type="spellStart"/>
+      <w:r>
+        <w:rPr>
+          <w:i/>
+        </w:rPr>
+        <w:t>V</w:t>
+      </w:r>
+      <w:r>
+        <w:rPr>
+          <w:vertAlign w:val="subscript"/>
+        </w:rPr>
+        <w:t>cmax</w:t>
+      </w:r>
+      <w:proofErr w:type="spellEnd"/>
+      <w:r>
+        <w:t xml:space="preserve">, </w:t>
+      </w:r>
+      <w:r>
+        <w:rPr>
+          <w:i/>
+        </w:rPr>
+        <w:t>A</w:t>
+      </w:r>
+      <w:r>
+        <w:rPr>
+          <w:vertAlign w:val="subscript"/>
+        </w:rPr>
+        <w:t>N</w:t>
+      </w:r>
+      <w:r>
+        <w:t xml:space="preserve">, </w:t>
+      </w:r>
+      <w:r>
+        <w:t>WUE</w:t>
+      </w:r>
+      <w:r>
+        <w:t xml:space="preserve">, </w:t>
+      </w:r>
+      <w:proofErr w:type="spellStart"/>
+      <w:r>
+        <w:rPr>
+          <w:i/>
+        </w:rPr>
+        <w:t>R</w:t>
+      </w:r>
+      <w:r>
+        <w:rPr>
+          <w:vertAlign w:val="subscript"/>
+        </w:rPr>
+        <w:t>dark</w:t>
+      </w:r>
+      <w:proofErr w:type="spellEnd"/>
+      <w:r>
+        <w:t xml:space="preserve"> and leaf thickness and a positive relationship with LDMC</w:t>
+      </w:r>
+      <w:r>
+        <w:t xml:space="preserve">.  </w:t>
+      </w:r>
+      <w:r>
+        <w:t xml:space="preserve">Unlike the first principle component, </w:t>
+      </w:r>
+      <w:r>
+        <w:t>physical leaf traits are no</w:t>
+      </w:r>
+      <w:r>
+        <w:t>t</w:t>
+      </w:r>
+      <w:r>
+        <w:t xml:space="preserve"> correlated </w:t>
+      </w:r>
+      <w:r>
+        <w:t xml:space="preserve">on this predictive axis </w:t>
+      </w:r>
+      <w:r>
+        <w:t xml:space="preserve">and there is a positive relationship between temperature and LDMC, but a slight negative relationship with thickness.  Plants living in hotter climates therefore have more dense </w:t>
+      </w:r>
+      <w:r>
+        <w:t xml:space="preserve">and thin </w:t>
+      </w:r>
+      <w:r>
+        <w:t xml:space="preserve">leaves </w:t>
+      </w:r>
+      <w:r>
+        <w:t>compared to plants from cooler climates.</w:t>
+      </w:r>
+      <w:r>
+        <w:t xml:space="preserve"> </w:t>
       </w:r>
     </w:p>
     <w:p>
@@ -1771,40 +1696,42 @@
         <w:pStyle w:val="BodyText"/>
         <w:spacing w:line="360" w:lineRule="auto"/>
       </w:pPr>
-      <w:proofErr w:type="gramStart"/>
-      <w:r>
-        <w:t>1 )</w:t>
-      </w:r>
-      <w:proofErr w:type="gramEnd"/>
-      <w:r>
-        <w:t xml:space="preserve"> “Null”</w:t>
-      </w:r>
-      <w:r>
-        <w:t xml:space="preserve">: </w:t>
-      </w:r>
-      <w:r>
-        <w:t>5 variables</w:t>
-      </w:r>
-      <w:r>
-        <w:t xml:space="preserve"> with covariance of 0</w:t>
-      </w:r>
-      <w:r>
-        <w:t xml:space="preserve">, and two groups of 10 variables with </w:t>
-      </w:r>
-      <w:r>
-        <w:t xml:space="preserve">a </w:t>
-      </w:r>
-      <w:r>
-        <w:t>covariance</w:t>
-      </w:r>
-      <w:r>
-        <w:t xml:space="preserve"> of</w:t>
-      </w:r>
-      <w:r>
-        <w:t xml:space="preserve"> 0.5 </w:t>
-      </w:r>
-      <w:r>
-        <w:t>(Fig 1A).</w:t>
+      <w:bookmarkStart w:id="17" w:name="simulated-data-methods"/>
+      <w:bookmarkEnd w:id="17"/>
+      <w:r>
+        <w:lastRenderedPageBreak/>
+        <w:t>If our question of interest is “</w:t>
+      </w:r>
+      <w:r>
+        <w:t>are there leaf trait–climate associations?</w:t>
+      </w:r>
+      <w:r>
+        <w:t xml:space="preserve">” then PLSR is an appropriate approach that tells us there is a small, but highly significant relationship between leaf traits and both precipitation and temperature.  </w:t>
+      </w:r>
+      <w:r>
+        <w:t xml:space="preserve">The main axis of co-variation with temperature is quite different from that with precipitation and neither are very similar to the main axis of overall variation (i.e. PC1). </w:t>
+      </w:r>
+      <w:r>
+        <w:t>These differences are not surprising given that PCA is agnostic to habitat variables (temperature, precipitation) while PLSR is explicitly attempting to explain co-variation with habitat variables</w:t>
+      </w:r>
+      <w:bookmarkStart w:id="18" w:name="_GoBack"/>
+      <w:bookmarkEnd w:id="18"/>
+      <w:r>
+        <w:t>.</w:t>
+      </w:r>
+    </w:p>
+    <w:p>
+      <w:pPr>
+        <w:pStyle w:val="CommentText"/>
+      </w:pPr>
+      <w:r>
+        <w:t xml:space="preserve">Table 1. Loadings from the first two principle components from PCA </w:t>
+      </w:r>
+      <w:r>
+        <w:t xml:space="preserve">(PC1, PC2) </w:t>
+      </w:r>
+      <w:r>
+        <w:t>and the first predictive component from PLSR (P1).  VIP scores greater than 1 indicate the importance of a variable in the PLSR model.</w:t>
       </w:r>
     </w:p>
     <w:p>
@@ -1813,32 +1740,61 @@
         <w:spacing w:line="360" w:lineRule="auto"/>
       </w:pPr>
       <w:r>
-        <w:lastRenderedPageBreak/>
-        <w:t>2) “Needle in a haystack”</w:t>
-      </w:r>
-      <w:r>
-        <w:t xml:space="preserve">: </w:t>
-      </w:r>
-      <w:r>
-        <w:t xml:space="preserve">two groups of 10 variables with covariance of 0.5 and 5 variables </w:t>
-      </w:r>
-      <w:r>
-        <w:t xml:space="preserve">with </w:t>
-      </w:r>
-      <w:r>
-        <w:t>a difference in means</w:t>
-      </w:r>
-      <w:r>
-        <w:t xml:space="preserve"> of 2</w:t>
-      </w:r>
-      <w:r>
-        <w:t xml:space="preserve"> </w:t>
-      </w:r>
-      <w:r>
-        <w:t>(Fig 1D).</w:t>
-      </w:r>
-      <w:r>
-        <w:t xml:space="preserve"> </w:t>
+        <w:rPr>
+          <w:noProof/>
+        </w:rPr>
+        <w:drawing>
+          <wp:inline distT="0" distB="0" distL="0" distR="0" wp14:anchorId="72B223D9" wp14:editId="66A329B6">
+            <wp:extent cx="5435600" cy="3530600"/>
+            <wp:effectExtent l="0" t="0" r="0" b="0"/>
+            <wp:docPr id="5" name="Picture 5"/>
+            <wp:cNvGraphicFramePr>
+              <a:graphicFrameLocks xmlns:a="http://schemas.openxmlformats.org/drawingml/2006/main" noChangeAspect="1"/>
+            </wp:cNvGraphicFramePr>
+            <a:graphic xmlns:a="http://schemas.openxmlformats.org/drawingml/2006/main">
+              <a:graphicData uri="http://schemas.openxmlformats.org/drawingml/2006/picture">
+                <pic:pic xmlns:pic="http://schemas.openxmlformats.org/drawingml/2006/picture">
+                  <pic:nvPicPr>
+                    <pic:cNvPr id="5" name="loading table.pdf"/>
+                    <pic:cNvPicPr/>
+                  </pic:nvPicPr>
+                  <pic:blipFill>
+                    <a:blip r:embed="rId11">
+                      <a:extLst>
+                        <a:ext uri="{28A0092B-C50C-407E-A947-70E740481C1C}">
+                          <a14:useLocalDpi xmlns:a14="http://schemas.microsoft.com/office/drawing/2010/main" val="0"/>
+                        </a:ext>
+                      </a:extLst>
+                    </a:blip>
+                    <a:stretch>
+                      <a:fillRect/>
+                    </a:stretch>
+                  </pic:blipFill>
+                  <pic:spPr>
+                    <a:xfrm>
+                      <a:off x="0" y="0"/>
+                      <a:ext cx="5435600" cy="3530600"/>
+                    </a:xfrm>
+                    <a:prstGeom prst="rect">
+                      <a:avLst/>
+                    </a:prstGeom>
+                  </pic:spPr>
+                </pic:pic>
+              </a:graphicData>
+            </a:graphic>
+          </wp:inline>
+        </w:drawing>
+      </w:r>
+    </w:p>
+    <w:p>
+      <w:pPr>
+        <w:pStyle w:val="CommentText"/>
+      </w:pPr>
+      <w:r>
+        <w:t xml:space="preserve">Table 2. </w:t>
+      </w:r>
+      <w:r>
+        <w:t>Model diagnostics from PLSR for both precipitation and temperature.</w:t>
       </w:r>
     </w:p>
     <w:p>
@@ -1847,28 +1803,50 @@
         <w:spacing w:line="360" w:lineRule="auto"/>
       </w:pPr>
       <w:r>
-        <w:t>3</w:t>
-      </w:r>
-      <w:r>
-        <w:t>) “Control” where two sets of 5 variables covary moderately with covariance = 0.5 and discriminate between groups</w:t>
-      </w:r>
-      <w:r>
-        <w:t xml:space="preserve"> (difference in means = 2)</w:t>
-      </w:r>
-      <w:r>
-        <w:t xml:space="preserve">; 5 variables with covariance = 0.5 </w:t>
-      </w:r>
-      <w:r>
-        <w:t>and no difference in means</w:t>
-      </w:r>
-      <w:r>
-        <w:t>; and 10 variables that do not covary or distinguish groups (i.e. noise)</w:t>
-      </w:r>
-      <w:r>
-        <w:t xml:space="preserve"> (Fig 1G)</w:t>
-      </w:r>
-      <w:r>
-        <w:t>.</w:t>
+        <w:rPr>
+          <w:noProof/>
+        </w:rPr>
+        <w:drawing>
+          <wp:inline distT="0" distB="0" distL="0" distR="0" wp14:anchorId="279E5490" wp14:editId="3AC73BAC">
+            <wp:extent cx="4813300" cy="1143000"/>
+            <wp:effectExtent l="0" t="0" r="0" b="0"/>
+            <wp:docPr id="7" name="Picture 7"/>
+            <wp:cNvGraphicFramePr>
+              <a:graphicFrameLocks xmlns:a="http://schemas.openxmlformats.org/drawingml/2006/main" noChangeAspect="1"/>
+            </wp:cNvGraphicFramePr>
+            <a:graphic xmlns:a="http://schemas.openxmlformats.org/drawingml/2006/main">
+              <a:graphicData uri="http://schemas.openxmlformats.org/drawingml/2006/picture">
+                <pic:pic xmlns:pic="http://schemas.openxmlformats.org/drawingml/2006/picture">
+                  <pic:nvPicPr>
+                    <pic:cNvPr id="7" name="muir plsr results.pdf"/>
+                    <pic:cNvPicPr/>
+                  </pic:nvPicPr>
+                  <pic:blipFill>
+                    <a:blip r:embed="rId12">
+                      <a:extLst>
+                        <a:ext uri="{28A0092B-C50C-407E-A947-70E740481C1C}">
+                          <a14:useLocalDpi xmlns:a14="http://schemas.microsoft.com/office/drawing/2010/main" val="0"/>
+                        </a:ext>
+                      </a:extLst>
+                    </a:blip>
+                    <a:stretch>
+                      <a:fillRect/>
+                    </a:stretch>
+                  </pic:blipFill>
+                  <pic:spPr>
+                    <a:xfrm>
+                      <a:off x="0" y="0"/>
+                      <a:ext cx="4813300" cy="1143000"/>
+                    </a:xfrm>
+                    <a:prstGeom prst="rect">
+                      <a:avLst/>
+                    </a:prstGeom>
+                  </pic:spPr>
+                </pic:pic>
+              </a:graphicData>
+            </a:graphic>
+          </wp:inline>
+        </w:drawing>
       </w:r>
     </w:p>
     <w:p>
@@ -1876,184 +1854,378 @@
         <w:pStyle w:val="BodyText"/>
         <w:spacing w:line="360" w:lineRule="auto"/>
       </w:pPr>
-      <w:r>
-        <w:t xml:space="preserve">Multivariate data were simulated in R using the </w:t>
-      </w:r>
-      <w:r>
-        <w:rPr>
-          <w:i/>
-        </w:rPr>
-        <w:t>holodeck</w:t>
-      </w:r>
-      <w:r>
-        <w:t xml:space="preserve"> package</w:t>
-      </w:r>
-      <w:r>
-        <w:t xml:space="preserve"> (citation)</w:t>
-      </w:r>
-      <w:r>
-        <w:t xml:space="preserve">, which </w:t>
-      </w:r>
-      <w:r>
-        <w:t>allows simple generation of multivariate data frames with varying correlation structures</w:t>
-      </w:r>
-      <w:r>
-        <w:t xml:space="preserve">.  </w:t>
-      </w:r>
-      <w:r>
-        <w:t xml:space="preserve">We created </w:t>
-      </w:r>
-      <w:commentRangeStart w:id="52"/>
-      <w:r>
-        <w:t xml:space="preserve">100 </w:t>
-      </w:r>
-      <w:commentRangeEnd w:id="52"/>
-      <w:r>
-        <w:rPr>
-          <w:rStyle w:val="CommentReference"/>
-        </w:rPr>
-        <w:commentReference w:id="52"/>
-      </w:r>
-      <w:r>
-        <w:t>randomly generated datasets using the same parameters under each of these scenarios</w:t>
-      </w:r>
-      <w:r>
-        <w:t>.</w:t>
-      </w:r>
-      <w:r>
-        <w:t xml:space="preserve"> PCA and PLS-DA</w:t>
-      </w:r>
-      <w:r>
-        <w:t xml:space="preserve"> were conducted using the </w:t>
-      </w:r>
-      <w:proofErr w:type="spellStart"/>
-      <w:r>
-        <w:rPr>
-          <w:i/>
-        </w:rPr>
-        <w:t>opls</w:t>
-      </w:r>
-      <w:proofErr w:type="spellEnd"/>
-      <w:r>
-        <w:t xml:space="preserve"> function from the </w:t>
-      </w:r>
-      <w:proofErr w:type="spellStart"/>
-      <w:r>
-        <w:rPr>
-          <w:i/>
-        </w:rPr>
-        <w:t>ropls</w:t>
-      </w:r>
-      <w:proofErr w:type="spellEnd"/>
-      <w:r>
-        <w:rPr>
-          <w:i/>
-        </w:rPr>
-        <w:t xml:space="preserve"> </w:t>
-      </w:r>
-      <w:r>
-        <w:t xml:space="preserve">package with default settings </w:t>
-      </w:r>
-      <w:r>
-        <w:fldChar w:fldCharType="begin" w:fldLock="1"/>
-      </w:r>
-      <w:r>
-        <w:instrText>ADDIN CSL_CITATION {"citationItems":[{"id":"ITEM-1","itemData":{"DOI":"10.1021/acs.jproteome.5b00354","ISBN":"1535-3907 (Electronic)\\r1535-3893 (Linking)","ISSN":"15353907","PMID":"26088811","abstract":"Urine metabolomics is widely used for biomarker research in the fields of medicine and toxicology. As a consequence, characterization of the variations of the urine metabolome under basal conditions becomes critical in order to avoid confounding effects in cohort studies. Such physiological information is however very scarce in the literature and in metabolomics databases so far. Here we studied the influence of age, body mass index (BMI), and gender on metabolite concentrations in a large cohort of 183 adults by using liquid chromatography coupled with high-resolution mass spectrometry (LC-HRMS). We implemented a comprehensive statistical workflow for univariate hypothesis testing and modeling by orthogonal partial least-squares (OPLS), which we made available to the metabolomics community within the online Workflow4Metabolomics.org resource. We found 108 urine metabolites displaying concentration variations with either age, BMI, or gender, by integrating the results from univariate p-values and multivar...","author":[{"dropping-particle":"","family":"Thévenot","given":"Etienne A.","non-dropping-particle":"","parse-names":false,"suffix":""},{"dropping-particle":"","family":"Roux","given":"Aurélie","non-dropping-particle":"","parse-names":false,"suffix":""},{"dropping-particle":"","family":"Xu","given":"Ying","non-dropping-particle":"","parse-names":false,"suffix":""},{"dropping-particle":"","family":"Ezan","given":"Eric","non-dropping-particle":"","parse-names":false,"suffix":""},{"dropping-particle":"","family":"Junot","given":"Christophe","non-dropping-particle":"","parse-names":false,"suffix":""}],"container-title":"Journal of Proteome Research","id":"ITEM-1","issue":"8","issued":{"date-parts":[["2015","8","7"]]},"page":"3322-3335","publisher":"American Chemical Society","title":"Analysis of the Human Adult Urinary Metabolome Variations with Age, Body Mass Index, and Gender by Implementing a Comprehensive Workflow for Univariate and OPLS Statistical Analyses","type":"article-journal","volume":"14"},"uris":["http://www.mendeley.com/documents/?uuid=0e107474-0bb7-41e8-8100-95a09397f60c"]}],"mendeley":{"formattedCitation":"(Thévenot et al. 2015)","plainTextFormattedCitation":"(Thévenot et al. 2015)","previouslyFormattedCitation":"(Thévenot et al. 2015)"},"properties":{"noteIndex":0},"schema":"https://github.com/citation-style-language/schema/raw/master/csl-citation.json"}</w:instrText>
-      </w:r>
-      <w:r>
-        <w:fldChar w:fldCharType="separate"/>
-      </w:r>
-      <w:r>
-        <w:rPr>
-          <w:noProof/>
-        </w:rPr>
-        <w:t>(Thévenot et al. 2015)</w:t>
-      </w:r>
-      <w:r>
-        <w:fldChar w:fldCharType="end"/>
-      </w:r>
-      <w:r>
-        <w:t>.</w:t>
-      </w:r>
-      <w:ins w:id="53" w:author="Scott, Eric R." w:date="2019-03-26T13:43:00Z">
-        <w:r>
-          <w:t xml:space="preserve"> PCA regression was performed by using all significant principal components as predictors in a linear model</w:t>
-        </w:r>
-      </w:ins>
-      <w:ins w:id="54" w:author="Scott, Eric R." w:date="2019-03-26T13:44:00Z">
-        <w:r>
-          <w:t xml:space="preserve"> with </w:t>
-        </w:r>
-      </w:ins>
-      <w:ins w:id="55" w:author="Scott, Eric R." w:date="2019-03-26T13:45:00Z">
-        <w:r>
-          <w:t xml:space="preserve">the factor as the response.  </w:t>
-        </w:r>
-      </w:ins>
-      <w:ins w:id="56" w:author="Scott, Eric R." w:date="2019-03-26T13:47:00Z">
-        <w:r>
-          <w:t>For PCA regression and PLS-DA, root mean squared error of prediction (RMSEP) was calculated by 7-fold cross-validation.</w:t>
-        </w:r>
-        <w:r>
-          <w:t xml:space="preserve"> </w:t>
-        </w:r>
-      </w:ins>
-      <w:del w:id="57" w:author="Scott, Eric R." w:date="2019-03-26T13:46:00Z">
-        <w:r>
-          <w:delText xml:space="preserve"> </w:delText>
-        </w:r>
-      </w:del>
-      <w:del w:id="58" w:author="Scott, Eric R." w:date="2019-03-26T13:47:00Z">
-        <w:r>
-          <w:delText>For permutation testing to calculate p-values for PLS-DA models, 500 permutations were used</w:delText>
-        </w:r>
-      </w:del>
-      <w:ins w:id="59" w:author="Scott, Eric R." w:date="2019-03-26T13:47:00Z">
-        <w:r>
-          <w:t>For PLS-DA, p-values were calcula</w:t>
-        </w:r>
-      </w:ins>
-      <w:ins w:id="60" w:author="Scott, Eric R." w:date="2019-03-26T13:48:00Z">
-        <w:r>
-          <w:t>ted by permutation testing using 500 permutations</w:t>
-        </w:r>
-      </w:ins>
-      <w:r>
-        <w:t xml:space="preserve">. In the case that a </w:t>
-      </w:r>
-      <w:r>
-        <w:t>PLS</w:t>
-      </w:r>
-      <w:ins w:id="61" w:author="Scott, Eric R." w:date="2019-03-26T13:47:00Z">
-        <w:r>
-          <w:t xml:space="preserve"> or PCA</w:t>
-        </w:r>
-      </w:ins>
-      <w:r>
-        <w:t xml:space="preserve"> model couldn’t be created for a dataset (for example, because the first component was not significant), those datasets were removed after recording the number of failed models.</w:t>
-      </w:r>
-      <w:ins w:id="62" w:author="Scott, Eric R." w:date="2019-03-26T13:46:00Z">
-        <w:r>
-          <w:t xml:space="preserve"> </w:t>
-        </w:r>
-      </w:ins>
     </w:p>
     <w:p>
       <w:pPr>
         <w:pStyle w:val="BodyText"/>
         <w:spacing w:line="360" w:lineRule="auto"/>
       </w:pPr>
-      <w:r>
-        <w:t>To test accuracy of identification of important discriminating variables,</w:t>
-      </w:r>
-      <w:r>
-        <w:t xml:space="preserve"> we used the “control” and “needle in a haystack” scenarios where variables were either discriminating or not.</w:t>
+    </w:p>
+    <w:p>
+      <w:pPr>
+        <w:pStyle w:val="BodyText"/>
+        <w:spacing w:line="360" w:lineRule="auto"/>
+      </w:pPr>
+    </w:p>
+    <w:p>
+      <w:pPr>
+        <w:pStyle w:val="Heading1"/>
+      </w:pPr>
+      <w:r>
+        <w:t>Simulated data</w:t>
+      </w:r>
+    </w:p>
+    <w:p>
+      <w:pPr>
+        <w:pStyle w:val="Heading3"/>
+      </w:pPr>
+      <w:r>
+        <w:t>Methods</w:t>
+      </w:r>
+    </w:p>
+    <w:p>
+      <w:pPr>
+        <w:pStyle w:val="BodyText"/>
+        <w:spacing w:line="360" w:lineRule="auto"/>
+      </w:pPr>
+      <w:r>
+        <w:t>To demonstrate some of the properties of PLS and PCA, we use</w:t>
+      </w:r>
+      <w:r>
+        <w:t>d randomly generated</w:t>
       </w:r>
       <w:r>
         <w:t xml:space="preserve"> </w:t>
       </w:r>
       <w:r>
-        <w:t>W</w:t>
+        <w:t>multivariate</w:t>
+      </w:r>
+      <w:r>
+        <w:t xml:space="preserve"> data </w:t>
+      </w:r>
+      <w:r>
+        <w:t>created with different covariance structures. All</w:t>
+      </w:r>
+      <w:r>
+        <w:t xml:space="preserve"> multivariate datasets </w:t>
+      </w:r>
+      <w:r>
+        <w:t>had</w:t>
+      </w:r>
+      <w:r>
+        <w:t xml:space="preserve"> 20 observations, one factor with two levels (10 observations per level), and 25 continuous </w:t>
+      </w:r>
+      <w:r>
+        <w:t xml:space="preserve">variables.  All 25 variables had a variance of 1 and a mean of 0 when they were not discriminating between factor levels. Covariance and the difference in </w:t>
+      </w:r>
+      <w:proofErr w:type="gramStart"/>
+      <w:r>
+        <w:t>mean</w:t>
+      </w:r>
+      <w:r>
+        <w:t>s</w:t>
+      </w:r>
+      <w:proofErr w:type="gramEnd"/>
+      <w:r>
+        <w:t xml:space="preserve"> between factor levels was adjusted depending on the scenario</w:t>
+      </w:r>
+      <w:r>
+        <w:t>:</w:t>
+      </w:r>
+    </w:p>
+    <w:p>
+      <w:pPr>
+        <w:pStyle w:val="BodyText"/>
+        <w:spacing w:line="360" w:lineRule="auto"/>
+      </w:pPr>
+      <w:proofErr w:type="gramStart"/>
+      <w:r>
+        <w:t>1 )</w:t>
+      </w:r>
+      <w:proofErr w:type="gramEnd"/>
+      <w:r>
+        <w:t xml:space="preserve"> “Null”</w:t>
+      </w:r>
+      <w:r>
+        <w:t xml:space="preserve">: </w:t>
+      </w:r>
+      <w:r>
+        <w:t>5 variables</w:t>
+      </w:r>
+      <w:r>
+        <w:t xml:space="preserve"> with covariance of 0</w:t>
+      </w:r>
+      <w:r>
+        <w:t xml:space="preserve">, and two groups of 10 variables with </w:t>
+      </w:r>
+      <w:r>
+        <w:t xml:space="preserve">a </w:t>
+      </w:r>
+      <w:r>
+        <w:t>covariance</w:t>
+      </w:r>
+      <w:r>
+        <w:t xml:space="preserve"> of</w:t>
+      </w:r>
+      <w:r>
+        <w:t xml:space="preserve"> 0.5 </w:t>
+      </w:r>
+      <w:r>
+        <w:t>(Fig 1A).</w:t>
+      </w:r>
+    </w:p>
+    <w:p>
+      <w:pPr>
+        <w:pStyle w:val="BodyText"/>
+        <w:spacing w:line="360" w:lineRule="auto"/>
+      </w:pPr>
+      <w:r>
+        <w:t>2) “Needle in a haystack”</w:t>
+      </w:r>
+      <w:r>
+        <w:t xml:space="preserve">: </w:t>
+      </w:r>
+      <w:r>
+        <w:t xml:space="preserve">two groups of 10 variables with covariance of 0.5 and 5 variables </w:t>
+      </w:r>
+      <w:r>
+        <w:t xml:space="preserve">with </w:t>
+      </w:r>
+      <w:r>
+        <w:t>a difference in means</w:t>
+      </w:r>
+      <w:r>
+        <w:t xml:space="preserve"> of 2</w:t>
+      </w:r>
+      <w:r>
+        <w:t xml:space="preserve"> </w:t>
+      </w:r>
+      <w:r>
+        <w:t>(Fig 1D).</w:t>
+      </w:r>
+      <w:r>
+        <w:t xml:space="preserve"> </w:t>
+      </w:r>
+    </w:p>
+    <w:p>
+      <w:pPr>
+        <w:pStyle w:val="BodyText"/>
+        <w:spacing w:line="360" w:lineRule="auto"/>
+      </w:pPr>
+      <w:r>
+        <w:t>3</w:t>
+      </w:r>
+      <w:r>
+        <w:t>) “Control” where two sets of 5 variables covary moderately with covariance = 0.5 and discriminate between groups</w:t>
+      </w:r>
+      <w:r>
+        <w:t xml:space="preserve"> (difference in means = 2)</w:t>
+      </w:r>
+      <w:r>
+        <w:t xml:space="preserve">; 5 variables with covariance = 0.5 </w:t>
+      </w:r>
+      <w:r>
+        <w:t>and no difference in means</w:t>
+      </w:r>
+      <w:r>
+        <w:t>; and 10 variables that do not covary or distinguish groups (i.e. noise)</w:t>
+      </w:r>
+      <w:r>
+        <w:t xml:space="preserve"> (Fig 1G)</w:t>
+      </w:r>
+      <w:r>
+        <w:t>.</w:t>
+      </w:r>
+    </w:p>
+    <w:p>
+      <w:pPr>
+        <w:pStyle w:val="BodyText"/>
+        <w:spacing w:line="360" w:lineRule="auto"/>
+      </w:pPr>
+      <w:r>
+        <w:t xml:space="preserve">Multivariate data were simulated in R using the </w:t>
+      </w:r>
+      <w:r>
+        <w:rPr>
+          <w:i/>
+        </w:rPr>
+        <w:t>holodeck</w:t>
+      </w:r>
+      <w:r>
+        <w:t xml:space="preserve"> package</w:t>
+      </w:r>
+      <w:r>
+        <w:t xml:space="preserve"> (citation)</w:t>
+      </w:r>
+      <w:r>
+        <w:t xml:space="preserve">, which </w:t>
+      </w:r>
+      <w:r>
+        <w:t>allows simple generation of multivariate data frames with varying correlation structures</w:t>
+      </w:r>
+      <w:r>
+        <w:t xml:space="preserve">.  </w:t>
+      </w:r>
+      <w:r>
+        <w:t>We created 100 randomly generated datasets using the same parameters under each of these scenarios</w:t>
+      </w:r>
+      <w:r>
+        <w:t>.</w:t>
+      </w:r>
+      <w:r>
+        <w:t xml:space="preserve"> </w:t>
+      </w:r>
+    </w:p>
+    <w:p>
+      <w:pPr>
+        <w:pStyle w:val="BodyText"/>
+        <w:spacing w:line="360" w:lineRule="auto"/>
+      </w:pPr>
+      <w:r>
+        <w:t xml:space="preserve">PCA discriminant analysis (PCA-DA) was performed by first fitting a PCA using the </w:t>
+      </w:r>
+      <w:proofErr w:type="spellStart"/>
+      <w:r>
+        <w:t>opls</w:t>
+      </w:r>
+      <w:proofErr w:type="spellEnd"/>
+      <w:r>
+        <w:t xml:space="preserve"> function from the </w:t>
+      </w:r>
+      <w:proofErr w:type="spellStart"/>
+      <w:r>
+        <w:t>ropls</w:t>
+      </w:r>
+      <w:proofErr w:type="spellEnd"/>
+      <w:r>
+        <w:t xml:space="preserve"> package, which selects a number of principle components using an autofit criteria </w:t>
+      </w:r>
+      <w:r>
+        <w:fldChar w:fldCharType="begin" w:fldLock="1"/>
+      </w:r>
+      <w:r>
+        <w:instrText>ADDIN CSL_CITATION {"citationItems":[{"id":"ITEM-1","itemData":{"DOI":"10.1021/acs.jproteome.5b00354","ISBN":"1535-3907 (Electronic)\\r1535-3893 (Linking)","ISSN":"15353907","PMID":"26088811","abstract":"Urine metabolomics is widely used for biomarker research in the fields of medicine and toxicology. As a consequence, characterization of the variations of the urine metabolome under basal conditions becomes critical in order to avoid confounding effects in cohort studies. Such physiological information is however very scarce in the literature and in metabolomics databases so far. Here we studied the influence of age, body mass index (BMI), and gender on metabolite concentrations in a large cohort of 183 adults by using liquid chromatography coupled with high-resolution mass spectrometry (LC-HRMS). We implemented a comprehensive statistical workflow for univariate hypothesis testing and modeling by orthogonal partial least-squares (OPLS), which we made available to the metabolomics community within the online Workflow4Metabolomics.org resource. We found 108 urine metabolites displaying concentration variations with either age, BMI, or gender, by integrating the results from univariate p-values and multivar...","author":[{"dropping-particle":"","family":"Thévenot","given":"Etienne A.","non-dropping-particle":"","parse-names":false,"suffix":""},{"dropping-particle":"","family":"Roux","given":"Aurélie","non-dropping-particle":"","parse-names":false,"suffix":""},{"dropping-particle":"","family":"Xu","given":"Ying","non-dropping-particle":"","parse-names":false,"suffix":""},{"dropping-particle":"","family":"Ezan","given":"Eric","non-dropping-particle":"","parse-names":false,"suffix":""},{"dropping-particle":"","family":"Junot","given":"Christophe","non-dropping-particle":"","parse-names":false,"suffix":""}],"container-title":"Journal of Proteome Research","id":"ITEM-1","issue":"8","issued":{"date-parts":[["2015","8","7"]]},"page":"3322-3335","publisher":"American Chemical Society","title":"Analysis of the Human Adult Urinary Metabolome Variations with Age, Body Mass Index, and Gender by Implementing a Comprehensive Workflow for Univariate and OPLS Statistical Analyses","type":"article-journal","volume":"14"},"uris":["http://www.mendeley.com/documents/?uuid=0e107474-0bb7-41e8-8100-95a09397f60c"]}],"mendeley":{"formattedCitation":"(Thévenot et al. 2015)","plainTextFormattedCitation":"(Thévenot et al. 2015)","previouslyFormattedCitation":"(Thévenot et al. 2015)"},"properties":{"noteIndex":0},"schema":"https://github.com/citation-style-language/schema/raw/master/csl-citation.json"}</w:instrText>
+      </w:r>
+      <w:r>
+        <w:fldChar w:fldCharType="separate"/>
+      </w:r>
+      <w:r>
+        <w:rPr>
+          <w:noProof/>
+        </w:rPr>
+        <w:t>(Thévenot et al. 2015)</w:t>
+      </w:r>
+      <w:r>
+        <w:fldChar w:fldCharType="end"/>
+      </w:r>
+      <w:r>
+        <w:t>.  Then a linear regression was performed using the principle components as predictor variables and a p-value from a global F test</w:t>
+      </w:r>
+      <w:r>
+        <w:t xml:space="preserve"> is reported</w:t>
+      </w:r>
+      <w:r>
+        <w:t xml:space="preserve">.  </w:t>
+      </w:r>
+    </w:p>
+    <w:p>
+      <w:pPr>
+        <w:pStyle w:val="BodyText"/>
+        <w:spacing w:line="360" w:lineRule="auto"/>
+      </w:pPr>
+      <w:r>
+        <w:lastRenderedPageBreak/>
+        <w:t>PLS-DA</w:t>
+      </w:r>
+      <w:r>
+        <w:t xml:space="preserve"> </w:t>
+      </w:r>
+      <w:r>
+        <w:t xml:space="preserve">was </w:t>
+      </w:r>
+      <w:r>
+        <w:t xml:space="preserve">conducted using the </w:t>
+      </w:r>
+      <w:proofErr w:type="spellStart"/>
+      <w:r>
+        <w:rPr>
+          <w:i/>
+        </w:rPr>
+        <w:t>opls</w:t>
+      </w:r>
+      <w:proofErr w:type="spellEnd"/>
+      <w:r>
+        <w:t xml:space="preserve"> function from the </w:t>
+      </w:r>
+      <w:proofErr w:type="spellStart"/>
+      <w:r>
+        <w:rPr>
+          <w:i/>
+        </w:rPr>
+        <w:t>ropls</w:t>
+      </w:r>
+      <w:proofErr w:type="spellEnd"/>
+      <w:r>
+        <w:rPr>
+          <w:i/>
+        </w:rPr>
+        <w:t xml:space="preserve"> </w:t>
+      </w:r>
+      <w:r>
+        <w:t xml:space="preserve">package with default settings </w:t>
+      </w:r>
+      <w:r>
+        <w:t xml:space="preserve">except increasing the number of permutations to 500 to calculate p-values </w:t>
+      </w:r>
+      <w:r>
+        <w:fldChar w:fldCharType="begin" w:fldLock="1"/>
+      </w:r>
+      <w:r>
+        <w:instrText>ADDIN CSL_CITATION {"citationItems":[{"id":"ITEM-1","itemData":{"DOI":"10.1021/acs.jproteome.5b00354","ISBN":"1535-3907 (Electronic)\\r1535-3893 (Linking)","ISSN":"15353907","PMID":"26088811","abstract":"Urine metabolomics is widely used for biomarker research in the fields of medicine and toxicology. As a consequence, characterization of the variations of the urine metabolome under basal conditions becomes critical in order to avoid confounding effects in cohort studies. Such physiological information is however very scarce in the literature and in metabolomics databases so far. Here we studied the influence of age, body mass index (BMI), and gender on metabolite concentrations in a large cohort of 183 adults by using liquid chromatography coupled with high-resolution mass spectrometry (LC-HRMS). We implemented a comprehensive statistical workflow for univariate hypothesis testing and modeling by orthogonal partial least-squares (OPLS), which we made available to the metabolomics community within the online Workflow4Metabolomics.org resource. We found 108 urine metabolites displaying concentration variations with either age, BMI, or gender, by integrating the results from univariate p-values and multivar...","author":[{"dropping-particle":"","family":"Thévenot","given":"Etienne A.","non-dropping-particle":"","parse-names":false,"suffix":""},{"dropping-particle":"","family":"Roux","given":"Aurélie","non-dropping-particle":"","parse-names":false,"suffix":""},{"dropping-particle":"","family":"Xu","given":"Ying","non-dropping-particle":"","parse-names":false,"suffix":""},{"dropping-particle":"","family":"Ezan","given":"Eric","non-dropping-particle":"","parse-names":false,"suffix":""},{"dropping-particle":"","family":"Junot","given":"Christophe","non-dropping-particle":"","parse-names":false,"suffix":""}],"container-title":"Journal of Proteome Research","id":"ITEM-1","issue":"8","issued":{"date-parts":[["2015","8","7"]]},"page":"3322-3335","publisher":"American Chemical Society","title":"Analysis of the Human Adult Urinary Metabolome Variations with Age, Body Mass Index, and Gender by Implementing a Comprehensive Workflow for Univariate and OPLS Statistical Analyses","type":"article-journal","volume":"14"},"uris":["http://www.mendeley.com/documents/?uuid=0e107474-0bb7-41e8-8100-95a09397f60c"]}],"mendeley":{"formattedCitation":"(Thévenot et al. 2015)","plainTextFormattedCitation":"(Thévenot et al. 2015)","previouslyFormattedCitation":"(Thévenot et al. 2015)"},"properties":{"noteIndex":0},"schema":"https://github.com/citation-style-language/schema/raw/master/csl-citation.json"}</w:instrText>
+      </w:r>
+      <w:r>
+        <w:fldChar w:fldCharType="separate"/>
+      </w:r>
+      <w:r>
+        <w:rPr>
+          <w:noProof/>
+        </w:rPr>
+        <w:t>(Thévenot et al. 2015)</w:t>
+      </w:r>
+      <w:r>
+        <w:fldChar w:fldCharType="end"/>
+      </w:r>
+      <w:r>
+        <w:t>.</w:t>
+      </w:r>
+      <w:r>
+        <w:t xml:space="preserve"> </w:t>
+      </w:r>
+    </w:p>
+    <w:p>
+      <w:pPr>
+        <w:pStyle w:val="BodyText"/>
+        <w:spacing w:line="360" w:lineRule="auto"/>
+      </w:pPr>
+      <w:r>
+        <w:t xml:space="preserve">For both PCA-DA and PLS-DA, root mean squared error of prediction (RMSEP) was calculated by external 7-fold cross-validation with the help of the </w:t>
+      </w:r>
+      <w:proofErr w:type="spellStart"/>
+      <w:r>
+        <w:t>rsample</w:t>
+      </w:r>
+      <w:proofErr w:type="spellEnd"/>
+      <w:r>
+        <w:t xml:space="preserve"> package (citation).</w:t>
+      </w:r>
+    </w:p>
+    <w:p>
+      <w:pPr>
+        <w:pStyle w:val="BodyText"/>
+        <w:spacing w:line="360" w:lineRule="auto"/>
+      </w:pPr>
+      <w:r>
+        <w:t>We were also interested in the ability of PCA-DA and PLS-DA to identify important discriminating variables in the “control” and “needle in a haystack” scenarios. To test this, w</w:t>
       </w:r>
       <w:r>
         <w:t>e set criteria for both methods (PCA and PLS-DA) to identify important discriminating variables</w:t>
@@ -2070,7 +2242,7 @@
       <w:r>
         <w:t xml:space="preserve"> discriminating if it had a variable importance in </w:t>
       </w:r>
-      <w:commentRangeStart w:id="63"/>
+      <w:commentRangeStart w:id="19"/>
       <w:r>
         <w:t>projection (VIP) score greater than 1</w:t>
       </w:r>
@@ -2101,12 +2273,12 @@
       <w:r>
         <w:t>38</w:t>
       </w:r>
-      <w:commentRangeEnd w:id="63"/>
+      <w:commentRangeEnd w:id="19"/>
       <w:r>
         <w:rPr>
           <w:rStyle w:val="CommentReference"/>
         </w:rPr>
-        <w:commentReference w:id="63"/>
+        <w:commentReference w:id="19"/>
       </w:r>
       <w:r>
         <w:t xml:space="preserve">, which is equivalent to the threshold Pearson correlation coefficient that would be significant </w:t>
@@ -2121,41 +2293,67 @@
         <w:t>. We then compared these to known variable identities (discriminating or not) and created a confusion matrix</w:t>
       </w:r>
       <w:r>
-        <w:t xml:space="preserve"> for each dataset with the number of discriminating variables correctly identified as important being a true positive.  From this we calculated a kappa coefficient</w:t>
-      </w:r>
-      <w:r>
-        <w:t xml:space="preserve"> for each dataset, which describes the accuracy of the </w:t>
-      </w:r>
-      <w:r>
-        <w:lastRenderedPageBreak/>
-        <w:t>method for choosing discriminating variable.</w:t>
-      </w:r>
-      <w:r>
-        <w:t xml:space="preserve"> A Kappa coefficient of 1 indicates complete </w:t>
+        <w:t xml:space="preserve"> for each dataset with the number of discriminating variables correctly identified as important being a true positive.  From this</w:t>
+      </w:r>
+      <w:r>
+        <w:t>,</w:t>
+      </w:r>
+      <w:r>
+        <w:t xml:space="preserve"> we calculated a </w:t>
+      </w:r>
+      <w:r>
+        <w:t>Cohen’s k</w:t>
+      </w:r>
+      <w:r>
+        <w:t xml:space="preserve">appa </w:t>
+      </w:r>
+      <w:r>
+        <w:t>for each dataset, which describes the accuracy of the method for choosing discriminating variable</w:t>
+      </w:r>
+      <w:r>
+        <w:t xml:space="preserve"> (citation)</w:t>
+      </w:r>
+      <w:r>
+        <w:t>.</w:t>
+      </w:r>
+      <w:r>
+        <w:t xml:space="preserve"> A </w:t>
+      </w:r>
+      <w:r>
+        <w:t>k</w:t>
+      </w:r>
+      <w:r>
+        <w:t xml:space="preserve">appa of 1 indicates complete </w:t>
       </w:r>
       <w:r>
         <w:t>accuracy while a kappa of 0 indicates important variables are selected no better than by chance.  A negative kappa indicates that selection of important variables is worse than chance.</w:t>
       </w:r>
-      <w:r>
-        <w:t xml:space="preserve"> See supplemental files for reproducible R scripts.</w:t>
-      </w:r>
-    </w:p>
-    <w:p>
-      <w:pPr>
-        <w:pStyle w:val="Heading2"/>
-      </w:pPr>
-      <w:bookmarkStart w:id="64" w:name="results"/>
-      <w:bookmarkEnd w:id="64"/>
-      <w:commentRangeStart w:id="65"/>
+    </w:p>
+    <w:p>
+      <w:pPr>
+        <w:pStyle w:val="BodyText"/>
+        <w:spacing w:line="360" w:lineRule="auto"/>
+      </w:pPr>
+      <w:r>
+        <w:t>See supplemental files for reproducible R scripts.</w:t>
+      </w:r>
+    </w:p>
+    <w:p>
+      <w:pPr>
+        <w:pStyle w:val="Heading3"/>
+      </w:pPr>
+      <w:bookmarkStart w:id="20" w:name="results"/>
+      <w:bookmarkEnd w:id="20"/>
+      <w:commentRangeStart w:id="21"/>
       <w:r>
         <w:t>Results</w:t>
       </w:r>
       <w:r>
         <w:t xml:space="preserve"> and Discussion</w:t>
       </w:r>
-      <w:bookmarkStart w:id="66" w:name="simulated-data-set"/>
-      <w:bookmarkEnd w:id="66"/>
-      <w:commentRangeEnd w:id="65"/>
+      <w:bookmarkStart w:id="22" w:name="simulated-data-set"/>
+      <w:bookmarkEnd w:id="22"/>
+      <w:commentRangeEnd w:id="21"/>
       <w:r>
         <w:rPr>
           <w:rStyle w:val="CommentReference"/>
@@ -2164,7 +2362,7 @@
           <w:bCs w:val="0"/>
           <w:color w:val="auto"/>
         </w:rPr>
-        <w:commentReference w:id="65"/>
+        <w:commentReference w:id="21"/>
       </w:r>
     </w:p>
     <w:p>
@@ -2172,7 +2370,7 @@
         <w:pStyle w:val="BodyText"/>
         <w:spacing w:line="360" w:lineRule="auto"/>
       </w:pPr>
-      <w:commentRangeStart w:id="67"/>
+      <w:commentRangeStart w:id="23"/>
       <w:r>
         <w:rPr>
           <w:i/>
@@ -2199,7 +2397,7 @@
       <w:r>
         <w:t xml:space="preserve"> package this is done through 7-fold cross validation where some of the data is left out for model generation, then predicted by the model and compared to true values. Cross validation is used to select a number of components.  In the case that zero components are selected as optimum, the model should be considered non-significant.  If at least one component is appropriate, an </w:t>
       </w:r>
-      <w:ins w:id="68" w:author="Scott, Eric R." w:date="2019-03-26T13:51:00Z">
+      <w:ins w:id="24" w:author="Scott, Eric R." w:date="2019-03-26T13:51:00Z">
         <w:r>
           <w:t>R</w:t>
         </w:r>
@@ -2216,7 +2414,7 @@
           <w:t>X</w:t>
         </w:r>
       </w:ins>
-      <w:del w:id="69" w:author="Scott, Eric R." w:date="2019-03-26T13:51:00Z">
+      <w:del w:id="25" w:author="Scott, Eric R." w:date="2019-03-26T13:51:00Z">
         <w:r>
           <w:delText>R2X</w:delText>
         </w:r>
@@ -2227,7 +2425,7 @@
       <w:r>
         <w:rPr>
           <w:vertAlign w:val="superscript"/>
-          <w:rPrChange w:id="70" w:author="Scott, Eric R." w:date="2019-03-26T13:51:00Z">
+          <w:rPrChange w:id="26" w:author="Scott, Eric R." w:date="2019-03-26T13:51:00Z">
             <w:rPr/>
           </w:rPrChange>
         </w:rPr>
@@ -2236,14 +2434,18 @@
       <w:r>
         <w:rPr>
           <w:vertAlign w:val="subscript"/>
-          <w:rPrChange w:id="71" w:author="Scott, Eric R." w:date="2019-03-26T13:51:00Z">
+          <w:rPrChange w:id="27" w:author="Scott, Eric R." w:date="2019-03-26T13:51:00Z">
             <w:rPr/>
           </w:rPrChange>
         </w:rPr>
         <w:t>Y</w:t>
       </w:r>
       <w:r>
-        <w:t>, and Q</w:t>
+        <w:t xml:space="preserve">, and </w:t>
+      </w:r>
+      <w:r>
+        <w:lastRenderedPageBreak/>
+        <w:t>Q</w:t>
       </w:r>
       <w:r>
         <w:rPr>
@@ -2254,7 +2456,7 @@
       <w:r>
         <w:t xml:space="preserve"> value will be calculated and p-values generated by permutation testing.  </w:t>
       </w:r>
-      <w:ins w:id="72" w:author="Scott, Eric R." w:date="2019-03-26T13:51:00Z">
+      <w:ins w:id="28" w:author="Scott, Eric R." w:date="2019-03-26T13:51:00Z">
         <w:r>
           <w:t>R</w:t>
         </w:r>
@@ -2271,7 +2473,7 @@
           <w:t>X</w:t>
         </w:r>
       </w:ins>
-      <w:del w:id="73" w:author="Scott, Eric R." w:date="2019-03-26T13:51:00Z">
+      <w:del w:id="29" w:author="Scott, Eric R." w:date="2019-03-26T13:51:00Z">
         <w:r>
           <w:delText>R2X</w:delText>
         </w:r>
@@ -2282,7 +2484,7 @@
       <w:r>
         <w:rPr>
           <w:vertAlign w:val="superscript"/>
-          <w:rPrChange w:id="74" w:author="Scott, Eric R." w:date="2019-03-26T13:53:00Z">
+          <w:rPrChange w:id="30" w:author="Scott, Eric R." w:date="2019-03-26T13:53:00Z">
             <w:rPr/>
           </w:rPrChange>
         </w:rPr>
@@ -2291,7 +2493,7 @@
       <w:r>
         <w:t xml:space="preserve"> for PCA), </w:t>
       </w:r>
-      <w:ins w:id="75" w:author="Scott, Eric R." w:date="2019-03-26T13:51:00Z">
+      <w:ins w:id="31" w:author="Scott, Eric R." w:date="2019-03-26T13:51:00Z">
         <w:r>
           <w:t>R</w:t>
         </w:r>
@@ -2311,7 +2513,7 @@
           <w:t xml:space="preserve"> </w:t>
         </w:r>
       </w:ins>
-      <w:del w:id="76" w:author="Scott, Eric R." w:date="2019-03-26T13:51:00Z">
+      <w:del w:id="32" w:author="Scott, Eric R." w:date="2019-03-26T13:51:00Z">
         <w:r>
           <w:delText xml:space="preserve">R2Y </w:delText>
         </w:r>
@@ -2319,7 +2521,7 @@
       <w:r>
         <w:t xml:space="preserve">is the variation in the response variable explained by the model (analogous to </w:t>
       </w:r>
-      <w:ins w:id="77" w:author="Scott, Eric R." w:date="2019-03-26T13:54:00Z">
+      <w:ins w:id="33" w:author="Scott, Eric R." w:date="2019-03-26T13:54:00Z">
         <w:r>
           <w:t>R</w:t>
         </w:r>
@@ -2330,7 +2532,7 @@
           <w:t>2</w:t>
         </w:r>
       </w:ins>
-      <w:del w:id="78" w:author="Scott, Eric R." w:date="2019-03-26T13:54:00Z">
+      <w:del w:id="34" w:author="Scott, Eric R." w:date="2019-03-26T13:54:00Z">
         <w:r>
           <w:delText>R2</w:delText>
         </w:r>
@@ -2377,7 +2579,7 @@
       <w:r>
         <w:t xml:space="preserve"> close to 1 means the model has strong predictive power and a Q2 value close to or below zero means the model has weak predictive power. If Q2 is much lower than </w:t>
       </w:r>
-      <w:ins w:id="79" w:author="Scott, Eric R." w:date="2019-03-26T13:51:00Z">
+      <w:ins w:id="35" w:author="Scott, Eric R." w:date="2019-03-26T13:51:00Z">
         <w:r>
           <w:t>R</w:t>
         </w:r>
@@ -2397,7 +2599,7 @@
           <w:t xml:space="preserve"> </w:t>
         </w:r>
       </w:ins>
-      <w:del w:id="80" w:author="Scott, Eric R." w:date="2019-03-26T13:51:00Z">
+      <w:del w:id="36" w:author="Scott, Eric R." w:date="2019-03-26T13:51:00Z">
         <w:r>
           <w:delText xml:space="preserve">R2Y </w:delText>
         </w:r>
@@ -2437,7 +2639,7 @@
       <w:r>
         <w:t xml:space="preserve"> package by randomly permuting data labels and re-calculating </w:t>
       </w:r>
-      <w:ins w:id="81" w:author="Scott, Eric R." w:date="2019-03-26T13:52:00Z">
+      <w:ins w:id="37" w:author="Scott, Eric R." w:date="2019-03-26T13:52:00Z">
         <w:r>
           <w:t>R</w:t>
         </w:r>
@@ -2457,7 +2659,7 @@
           <w:t xml:space="preserve"> </w:t>
         </w:r>
       </w:ins>
-      <w:del w:id="82" w:author="Scott, Eric R." w:date="2019-03-26T13:52:00Z">
+      <w:del w:id="38" w:author="Scott, Eric R." w:date="2019-03-26T13:52:00Z">
         <w:r>
           <w:delText xml:space="preserve">R2Y </w:delText>
         </w:r>
@@ -2468,7 +2670,7 @@
       <w:r>
         <w:rPr>
           <w:vertAlign w:val="superscript"/>
-          <w:rPrChange w:id="83" w:author="Scott, Eric R." w:date="2019-03-26T13:52:00Z">
+          <w:rPrChange w:id="39" w:author="Scott, Eric R." w:date="2019-03-26T13:52:00Z">
             <w:rPr/>
           </w:rPrChange>
         </w:rPr>
@@ -2477,7 +2679,7 @@
       <w:r>
         <w:t xml:space="preserve"> and measuring the proportion of permuted models with </w:t>
       </w:r>
-      <w:ins w:id="84" w:author="Scott, Eric R." w:date="2019-03-26T13:51:00Z">
+      <w:ins w:id="40" w:author="Scott, Eric R." w:date="2019-03-26T13:51:00Z">
         <w:r>
           <w:t>R</w:t>
         </w:r>
@@ -2497,7 +2699,7 @@
           <w:t xml:space="preserve"> </w:t>
         </w:r>
       </w:ins>
-      <w:del w:id="85" w:author="Scott, Eric R." w:date="2019-03-26T13:51:00Z">
+      <w:del w:id="41" w:author="Scott, Eric R." w:date="2019-03-26T13:51:00Z">
         <w:r>
           <w:delText xml:space="preserve">R2Y </w:delText>
         </w:r>
@@ -2505,7 +2707,7 @@
       <w:r>
         <w:t xml:space="preserve">and </w:t>
       </w:r>
-      <w:ins w:id="86" w:author="Scott, Eric R." w:date="2019-03-26T13:52:00Z">
+      <w:ins w:id="42" w:author="Scott, Eric R." w:date="2019-03-26T13:52:00Z">
         <w:r>
           <w:t>Q</w:t>
         </w:r>
@@ -2517,7 +2719,7 @@
         </w:r>
         <w:r>
           <w:rPr>
-            <w:rPrChange w:id="87" w:author="Scott, Eric R." w:date="2019-03-26T13:52:00Z">
+            <w:rPrChange w:id="43" w:author="Scott, Eric R." w:date="2019-03-26T13:52:00Z">
               <w:rPr>
                 <w:vertAlign w:val="superscript"/>
               </w:rPr>
@@ -2526,7 +2728,7 @@
           <w:t xml:space="preserve"> </w:t>
         </w:r>
       </w:ins>
-      <w:del w:id="88" w:author="Scott, Eric R." w:date="2019-03-26T13:52:00Z">
+      <w:del w:id="44" w:author="Scott, Eric R." w:date="2019-03-26T13:52:00Z">
         <w:r>
           <w:delText xml:space="preserve">Q2 </w:delText>
         </w:r>
@@ -2534,12 +2736,12 @@
       <w:r>
         <w:t xml:space="preserve">values higher than the model created with the true data. </w:t>
       </w:r>
-      <w:commentRangeEnd w:id="67"/>
+      <w:commentRangeEnd w:id="23"/>
       <w:r>
         <w:rPr>
           <w:rStyle w:val="CommentReference"/>
         </w:rPr>
-        <w:commentReference w:id="67"/>
+        <w:commentReference w:id="23"/>
       </w:r>
     </w:p>
     <w:p>
@@ -2562,23 +2764,23 @@
       <w:r>
         <w:t xml:space="preserve"> between groups. </w:t>
       </w:r>
-      <w:ins w:id="89" w:author="Scott, Eric R." w:date="2019-03-26T14:43:00Z">
+      <w:ins w:id="45" w:author="Scott, Eric R." w:date="2019-03-26T14:43:00Z">
         <w:r>
           <w:t>Due to a lack of convergence, 6 of the PCA regression models failed.  The remaining 94 models explained a mean</w:t>
         </w:r>
       </w:ins>
-      <w:ins w:id="90" w:author="Scott, Eric R." w:date="2019-03-26T14:47:00Z">
+      <w:ins w:id="46" w:author="Scott, Eric R." w:date="2019-03-26T14:47:00Z">
         <w:r>
           <w:t xml:space="preserve"> </w:t>
         </w:r>
       </w:ins>
-      <w:moveToRangeStart w:id="91" w:author="Scott, Eric R." w:date="2019-03-26T14:42:00Z" w:name="move4503788"/>
-      <w:moveTo w:id="92" w:author="Scott, Eric R." w:date="2019-03-26T14:42:00Z">
+      <w:moveToRangeStart w:id="47" w:author="Scott, Eric R." w:date="2019-03-26T14:42:00Z" w:name="move4503788"/>
+      <w:moveTo w:id="48" w:author="Scott, Eric R." w:date="2019-03-26T14:42:00Z">
         <w:r>
           <w:t xml:space="preserve">A lack of effect of the treatment is evident for the PCA due to the lack of separation of groups in the score plot (Fig 1. B).  </w:t>
         </w:r>
       </w:moveTo>
-      <w:moveToRangeEnd w:id="91"/>
+      <w:moveToRangeEnd w:id="47"/>
       <w:r>
         <w:t xml:space="preserve"> </w:t>
       </w:r>
@@ -2609,18 +2811,18 @@
       <w:r>
         <w:t>.</w:t>
       </w:r>
-      <w:ins w:id="93" w:author="Scott, Eric R." w:date="2019-03-26T13:55:00Z">
+      <w:ins w:id="49" w:author="Scott, Eric R." w:date="2019-03-26T13:55:00Z">
         <w:r>
           <w:t xml:space="preserve"> </w:t>
         </w:r>
       </w:ins>
-      <w:del w:id="94" w:author="Scott, Eric R." w:date="2019-03-26T13:56:00Z">
+      <w:del w:id="50" w:author="Scott, Eric R." w:date="2019-03-26T13:56:00Z">
         <w:r>
           <w:delText xml:space="preserve"> </w:delText>
         </w:r>
       </w:del>
-      <w:moveFromRangeStart w:id="95" w:author="Scott, Eric R." w:date="2019-03-26T14:42:00Z" w:name="move4503788"/>
-      <w:moveFrom w:id="96" w:author="Scott, Eric R." w:date="2019-03-26T14:42:00Z">
+      <w:moveFromRangeStart w:id="51" w:author="Scott, Eric R." w:date="2019-03-26T14:42:00Z" w:name="move4503788"/>
+      <w:moveFrom w:id="52" w:author="Scott, Eric R." w:date="2019-03-26T14:42:00Z">
         <w:r>
           <w:t>A lack of effect of the treatment is</w:t>
         </w:r>
@@ -2643,13 +2845,13 @@
           <w:t xml:space="preserve">.  </w:t>
         </w:r>
       </w:moveFrom>
-      <w:moveFromRangeEnd w:id="95"/>
-      <w:ins w:id="97" w:author="Scott, Eric R." w:date="2019-03-26T14:57:00Z">
+      <w:moveFromRangeEnd w:id="51"/>
+      <w:ins w:id="53" w:author="Scott, Eric R." w:date="2019-03-26T14:57:00Z">
         <w:r>
           <w:t>T</w:t>
         </w:r>
       </w:ins>
-      <w:del w:id="98" w:author="Scott, Eric R." w:date="2019-03-26T14:57:00Z">
+      <w:del w:id="54" w:author="Scott, Eric R." w:date="2019-03-26T14:57:00Z">
         <w:r>
           <w:delText xml:space="preserve">For </w:delText>
         </w:r>
@@ -2666,31 +2868,27 @@
       <w:r>
         <w:t xml:space="preserve"> models that were successfully built</w:t>
       </w:r>
-      <w:ins w:id="99" w:author="Scott, Eric R." w:date="2019-03-26T14:57:00Z">
+      <w:ins w:id="55" w:author="Scott, Eric R." w:date="2019-03-26T14:57:00Z">
         <w:r>
           <w:t xml:space="preserve"> have low R2y and</w:t>
         </w:r>
       </w:ins>
-      <w:ins w:id="100" w:author="Scott, Eric R." w:date="2019-03-26T14:58:00Z">
+      <w:ins w:id="56" w:author="Scott, Eric R." w:date="2019-03-26T14:58:00Z">
         <w:r>
           <w:t xml:space="preserve"> Q2 values</w:t>
         </w:r>
       </w:ins>
-      <w:ins w:id="101" w:author="Scott, Eric R." w:date="2019-03-26T14:59:00Z">
-        <w:r>
-          <w:t xml:space="preserve">, which </w:t>
-        </w:r>
-        <w:r>
-          <w:lastRenderedPageBreak/>
-          <w:t>is an indicator of poor model performance</w:t>
+      <w:ins w:id="57" w:author="Scott, Eric R." w:date="2019-03-26T14:59:00Z">
+        <w:r>
+          <w:t>, which is an indicator of poor model performance</w:t>
         </w:r>
       </w:ins>
-      <w:ins w:id="102" w:author="Scott, Eric R." w:date="2019-03-26T14:58:00Z">
+      <w:ins w:id="58" w:author="Scott, Eric R." w:date="2019-03-26T14:58:00Z">
         <w:r>
           <w:t xml:space="preserve"> (table)</w:t>
         </w:r>
       </w:ins>
-      <w:del w:id="103" w:author="Scott, Eric R." w:date="2019-03-26T14:57:00Z">
+      <w:del w:id="59" w:author="Scott, Eric R." w:date="2019-03-26T14:57:00Z">
         <w:r>
           <w:delText xml:space="preserve"> however, there is visible separation between groups in the score plot, and the permutation test</w:delText>
         </w:r>
@@ -2718,7 +2916,7 @@
         <w:r>
           <w:rPr>
             <w:vertAlign w:val="superscript"/>
-            <w:rPrChange w:id="104" w:author="Scott, Eric R." w:date="2019-02-28T16:12:00Z">
+            <w:rPrChange w:id="60" w:author="Scott, Eric R." w:date="2019-02-28T16:12:00Z">
               <w:rPr/>
             </w:rPrChange>
           </w:rPr>
@@ -2737,22 +2935,22 @@
       <w:r>
         <w:t xml:space="preserve">. </w:t>
       </w:r>
-      <w:ins w:id="105" w:author="Scott, Eric R." w:date="2019-03-26T14:59:00Z">
+      <w:ins w:id="61" w:author="Scott, Eric R." w:date="2019-03-26T14:59:00Z">
         <w:r>
           <w:t>Despite this</w:t>
         </w:r>
       </w:ins>
-      <w:ins w:id="106" w:author="Scott, Eric R." w:date="2019-03-26T14:58:00Z">
+      <w:ins w:id="62" w:author="Scott, Eric R." w:date="2019-03-26T14:58:00Z">
         <w:r>
           <w:t>, the permutation tests</w:t>
         </w:r>
       </w:ins>
-      <w:ins w:id="107" w:author="Scott, Eric R." w:date="2019-03-26T14:59:00Z">
+      <w:ins w:id="63" w:author="Scott, Eric R." w:date="2019-03-26T14:59:00Z">
         <w:r>
           <w:t xml:space="preserve"> of Q2</w:t>
         </w:r>
       </w:ins>
-      <w:ins w:id="108" w:author="Scott, Eric R." w:date="2019-03-26T14:58:00Z">
+      <w:ins w:id="64" w:author="Scott, Eric R." w:date="2019-03-26T14:58:00Z">
         <w:r>
           <w:t xml:space="preserve"> are marginally significant on average (pQ</w:t>
         </w:r>
@@ -2766,36 +2964,36 @@
           <w:t xml:space="preserve"> = 0.080 ± 0.054)</w:t>
         </w:r>
       </w:ins>
-      <w:ins w:id="109" w:author="Scott, Eric R." w:date="2019-03-26T14:59:00Z">
+      <w:ins w:id="65" w:author="Scott, Eric R." w:date="2019-03-26T14:59:00Z">
         <w:r>
           <w:t>.</w:t>
         </w:r>
       </w:ins>
-      <w:ins w:id="110" w:author="Scott, Eric R." w:date="2019-03-26T14:39:00Z">
+      <w:ins w:id="66" w:author="Scott, Eric R." w:date="2019-03-26T14:39:00Z">
         <w:r>
           <w:t xml:space="preserve"> </w:t>
         </w:r>
       </w:ins>
-      <w:del w:id="111" w:author="Scott, Eric R." w:date="2019-03-26T14:59:00Z">
+      <w:del w:id="67" w:author="Scott, Eric R." w:date="2019-03-26T14:59:00Z">
         <w:r>
           <w:delText xml:space="preserve"> </w:delText>
         </w:r>
       </w:del>
-      <w:moveFromRangeStart w:id="112" w:author="Scott, Eric R." w:date="2019-03-26T14:38:00Z" w:name="move4503554"/>
-      <w:moveFrom w:id="113" w:author="Scott, Eric R." w:date="2019-03-26T14:38:00Z">
-        <w:del w:id="114" w:author="Scott, Eric R." w:date="2019-03-26T14:59:00Z">
+      <w:moveFromRangeStart w:id="68" w:author="Scott, Eric R." w:date="2019-03-26T14:38:00Z" w:name="move4503554"/>
+      <w:moveFrom w:id="69" w:author="Scott, Eric R." w:date="2019-03-26T14:38:00Z">
+        <w:del w:id="70" w:author="Scott, Eric R." w:date="2019-03-26T14:59:00Z">
           <w:r>
             <w:delText xml:space="preserve">It is important to note that even under a scenario of completely random data, PLS-DA score plots will often show visual separation between groups, which is why cross validation is necessary. </w:delText>
           </w:r>
         </w:del>
       </w:moveFrom>
-      <w:moveFromRangeEnd w:id="112"/>
-      <w:del w:id="115" w:author="Scott, Eric R." w:date="2019-03-26T14:39:00Z">
+      <w:moveFromRangeEnd w:id="68"/>
+      <w:del w:id="71" w:author="Scott, Eric R." w:date="2019-03-26T14:39:00Z">
         <w:r>
           <w:delText>T</w:delText>
         </w:r>
       </w:del>
-      <w:del w:id="116" w:author="Scott, Eric R." w:date="2019-03-26T14:59:00Z">
+      <w:del w:id="72" w:author="Scott, Eric R." w:date="2019-03-26T14:59:00Z">
         <w:r>
           <w:delText>he PLS-DA models that were built have low</w:delText>
         </w:r>
@@ -2893,20 +3091,20 @@
           <w:delText xml:space="preserve"> </w:delText>
         </w:r>
       </w:del>
-      <w:del w:id="117" w:author="Scott, Eric R." w:date="2019-03-26T14:40:00Z">
+      <w:del w:id="73" w:author="Scott, Eric R." w:date="2019-03-26T14:40:00Z">
         <w:r>
           <w:delText xml:space="preserve"> </w:delText>
         </w:r>
       </w:del>
-      <w:moveToRangeStart w:id="118" w:author="Scott, Eric R." w:date="2019-03-26T14:38:00Z" w:name="move4503554"/>
-      <w:moveTo w:id="119" w:author="Scott, Eric R." w:date="2019-03-26T14:38:00Z">
-        <w:del w:id="120" w:author="Scott, Eric R." w:date="2019-03-26T14:40:00Z">
+      <w:moveToRangeStart w:id="74" w:author="Scott, Eric R." w:date="2019-03-26T14:38:00Z" w:name="move4503554"/>
+      <w:moveTo w:id="75" w:author="Scott, Eric R." w:date="2019-03-26T14:38:00Z">
+        <w:del w:id="76" w:author="Scott, Eric R." w:date="2019-03-26T14:40:00Z">
           <w:r>
             <w:delText xml:space="preserve">It is important to note that even under a scenario of completely random data, PLS-DA score plots will often show visual separation between groups, which is why cross validation is necessary. </w:delText>
           </w:r>
         </w:del>
       </w:moveTo>
-      <w:moveToRangeEnd w:id="118"/>
+      <w:moveToRangeEnd w:id="74"/>
       <w:r>
         <w:t>In the case that a model has poor predictive power (low Q</w:t>
       </w:r>
@@ -2917,49 +3115,53 @@
         <w:t>2</w:t>
       </w:r>
       <w:r>
-        <w:t>) it is recommended that</w:t>
-      </w:r>
-      <w:ins w:id="121" w:author="Scott, Eric R." w:date="2019-03-26T14:15:00Z">
+        <w:t xml:space="preserve">) it is recommended </w:t>
+      </w:r>
+      <w:r>
+        <w:lastRenderedPageBreak/>
+        <w:t>that</w:t>
+      </w:r>
+      <w:ins w:id="77" w:author="Scott, Eric R." w:date="2019-03-26T14:15:00Z">
         <w:r>
           <w:t xml:space="preserve"> no p-value should be reported</w:t>
         </w:r>
       </w:ins>
-      <w:ins w:id="122" w:author="Scott, Eric R." w:date="2019-03-26T14:40:00Z">
+      <w:ins w:id="78" w:author="Scott, Eric R." w:date="2019-03-26T14:40:00Z">
         <w:r>
           <w:t>,</w:t>
         </w:r>
       </w:ins>
-      <w:ins w:id="123" w:author="Scott, Eric R." w:date="2019-03-26T14:15:00Z">
+      <w:ins w:id="79" w:author="Scott, Eric R." w:date="2019-03-26T14:15:00Z">
         <w:r>
           <w:t xml:space="preserve"> because </w:t>
         </w:r>
       </w:ins>
-      <w:ins w:id="124" w:author="Scott, Eric R." w:date="2019-03-26T14:24:00Z">
+      <w:ins w:id="80" w:author="Scott, Eric R." w:date="2019-03-26T14:24:00Z">
         <w:r>
           <w:t xml:space="preserve">permuted Q2 values are more likely to be higher </w:t>
         </w:r>
       </w:ins>
-      <w:ins w:id="125" w:author="Scott, Eric R." w:date="2019-03-26T15:00:00Z">
+      <w:ins w:id="81" w:author="Scott, Eric R." w:date="2019-03-26T15:00:00Z">
         <w:r>
           <w:t>when the true</w:t>
         </w:r>
       </w:ins>
-      <w:ins w:id="126" w:author="Scott, Eric R." w:date="2019-03-26T14:24:00Z">
+      <w:ins w:id="82" w:author="Scott, Eric R." w:date="2019-03-26T14:24:00Z">
         <w:r>
           <w:t xml:space="preserve"> Q2</w:t>
         </w:r>
       </w:ins>
-      <w:ins w:id="127" w:author="Scott, Eric R." w:date="2019-03-26T15:00:00Z">
+      <w:ins w:id="83" w:author="Scott, Eric R." w:date="2019-03-26T15:00:00Z">
         <w:r>
           <w:t xml:space="preserve"> is very low</w:t>
         </w:r>
       </w:ins>
-      <w:ins w:id="128" w:author="Scott, Eric R." w:date="2019-03-26T14:40:00Z">
+      <w:ins w:id="84" w:author="Scott, Eric R." w:date="2019-03-26T14:40:00Z">
         <w:r>
           <w:t xml:space="preserve">, resulting in more frequent false positives.  Additionally, </w:t>
         </w:r>
       </w:ins>
-      <w:del w:id="129" w:author="Scott, Eric R." w:date="2019-03-26T14:24:00Z">
+      <w:del w:id="85" w:author="Scott, Eric R." w:date="2019-03-26T14:24:00Z">
         <w:r>
           <w:delText xml:space="preserve"> </w:delText>
         </w:r>
@@ -2967,7 +3169,7 @@
       <w:r>
         <w:t>a score plot</w:t>
       </w:r>
-      <w:ins w:id="130" w:author="Scott, Eric R." w:date="2019-03-26T15:00:00Z">
+      <w:ins w:id="86" w:author="Scott, Eric R." w:date="2019-03-26T15:00:00Z">
         <w:r>
           <w:t xml:space="preserve"> should</w:t>
         </w:r>
@@ -2978,27 +3180,27 @@
       <w:r>
         <w:t>shown</w:t>
       </w:r>
-      <w:ins w:id="131" w:author="Scott, Eric R." w:date="2019-03-26T14:40:00Z">
+      <w:ins w:id="87" w:author="Scott, Eric R." w:date="2019-03-26T14:40:00Z">
         <w:r>
           <w:t xml:space="preserve"> when models are non-sig</w:t>
         </w:r>
       </w:ins>
-      <w:ins w:id="132" w:author="Scott, Eric R." w:date="2019-03-26T14:41:00Z">
+      <w:ins w:id="88" w:author="Scott, Eric R." w:date="2019-03-26T14:41:00Z">
         <w:r>
           <w:t>nificant or have low predictive power</w:t>
         </w:r>
       </w:ins>
-      <w:ins w:id="133" w:author="Scott, Eric R." w:date="2019-03-26T14:25:00Z">
+      <w:ins w:id="89" w:author="Scott, Eric R." w:date="2019-03-26T14:25:00Z">
         <w:r>
           <w:t xml:space="preserve"> </w:t>
         </w:r>
       </w:ins>
-      <w:del w:id="134" w:author="Scott, Eric R." w:date="2019-03-26T14:24:00Z">
+      <w:del w:id="90" w:author="Scott, Eric R." w:date="2019-03-26T14:24:00Z">
         <w:r>
           <w:delText>, and no p-value reported</w:delText>
         </w:r>
       </w:del>
-      <w:del w:id="135" w:author="Scott, Eric R." w:date="2019-03-26T14:25:00Z">
+      <w:del w:id="91" w:author="Scott, Eric R." w:date="2019-03-26T14:25:00Z">
         <w:r>
           <w:delText>,</w:delText>
         </w:r>
@@ -3006,22 +3208,22 @@
           <w:delText xml:space="preserve"> as even under this null scenario</w:delText>
         </w:r>
       </w:del>
-      <w:ins w:id="136" w:author="Scott, Eric R." w:date="2019-03-26T14:25:00Z">
+      <w:ins w:id="92" w:author="Scott, Eric R." w:date="2019-03-26T14:25:00Z">
         <w:r>
           <w:t xml:space="preserve">because </w:t>
         </w:r>
       </w:ins>
-      <w:del w:id="137" w:author="Scott, Eric R." w:date="2019-03-26T14:25:00Z">
+      <w:del w:id="93" w:author="Scott, Eric R." w:date="2019-03-26T14:25:00Z">
         <w:r>
           <w:delText xml:space="preserve"> visible separation is shown, and this is misleading</w:delText>
         </w:r>
       </w:del>
-      <w:ins w:id="138" w:author="Scott, Eric R." w:date="2019-03-26T14:41:00Z">
+      <w:ins w:id="94" w:author="Scott, Eric R." w:date="2019-03-26T14:41:00Z">
         <w:r>
           <w:t>even highly non-significant PLS-DA models will show some separation in score plots</w:t>
         </w:r>
       </w:ins>
-      <w:ins w:id="139" w:author="Scott, Eric R." w:date="2019-03-26T14:26:00Z">
+      <w:ins w:id="95" w:author="Scott, Eric R." w:date="2019-03-26T14:26:00Z">
         <w:r>
           <w:t xml:space="preserve"> (Fig1C)</w:t>
         </w:r>
@@ -3055,7 +3257,7 @@
                     <pic:cNvPicPr/>
                   </pic:nvPicPr>
                   <pic:blipFill>
-                    <a:blip r:embed="rId11" cstate="print">
+                    <a:blip r:embed="rId13" cstate="print">
                       <a:extLst>
                         <a:ext uri="{28A0092B-C50C-407E-A947-70E740481C1C}">
                           <a14:useLocalDpi xmlns:a14="http://schemas.microsoft.com/office/drawing/2010/main" val="0"/>
@@ -3093,38 +3295,38 @@
       <w:r>
         <w:t xml:space="preserve">Multivariate analysis of representative datasets from three data scenarios: “null” (A, B, C), “control” (D, E, F) and “needle in a haystack” (G, H, I). The first column shows </w:t>
       </w:r>
-      <w:commentRangeStart w:id="140"/>
+      <w:commentRangeStart w:id="96"/>
       <w:r>
         <w:t xml:space="preserve">correlation heatmaps </w:t>
       </w:r>
-      <w:commentRangeEnd w:id="140"/>
+      <w:commentRangeEnd w:id="96"/>
       <w:r>
         <w:rPr>
           <w:rStyle w:val="CommentReference"/>
         </w:rPr>
-        <w:commentReference w:id="140"/>
-      </w:r>
-      <w:r>
-        <w:t xml:space="preserve">(A, D, G).  Variable names on the axes that begin with “C” were generated with a covariance of 0. 5, those that begin with “N” were generated with a covariance of 0, and those that begin with “D” were </w:t>
+        <w:commentReference w:id="96"/>
+      </w:r>
+      <w:r>
+        <w:t>(A, D, G).  Variable names on the axes that begin with “C” were generated with a covariance of 0. 5, those that begin with “N” were generated with a covariance of 0, and those that begin with “D” were generated to have different means in the two groups. The second column shows PCA score plots (B, E, H).</w:t>
+      </w:r>
+      <w:r>
+        <w:t xml:space="preserve"> </w:t>
+      </w:r>
+      <w:r>
+        <w:t>The third column shows</w:t>
+      </w:r>
+      <w:r>
+        <w:t xml:space="preserve"> PLS-DA plots</w:t>
+      </w:r>
+      <w:r>
+        <w:t xml:space="preserve"> (C, F, I). For PLS-DA plots, </w:t>
+      </w:r>
+      <w:r>
+        <w:t xml:space="preserve">the first two predictive axes </w:t>
       </w:r>
       <w:r>
         <w:lastRenderedPageBreak/>
-        <w:t>generated to have different means in the two groups. The second column shows PCA score plots (B, E, H).</w:t>
-      </w:r>
-      <w:r>
-        <w:t xml:space="preserve"> </w:t>
-      </w:r>
-      <w:r>
-        <w:t>The third column shows</w:t>
-      </w:r>
-      <w:r>
-        <w:t xml:space="preserve"> PLS-DA plots</w:t>
-      </w:r>
-      <w:r>
-        <w:t xml:space="preserve"> (C, F, I). For PLS-DA plots, </w:t>
-      </w:r>
-      <w:r>
-        <w:t>the first two predictive axes are plotted, Q</w:t>
+        <w:t>are plotted, Q</w:t>
       </w:r>
       <w:r>
         <w:rPr>
@@ -3222,7 +3424,7 @@
         <w:pStyle w:val="BodyText"/>
         <w:spacing w:line="360" w:lineRule="auto"/>
       </w:pPr>
-      <w:commentRangeStart w:id="141"/>
+      <w:commentRangeStart w:id="97"/>
       <w:r>
         <w:rPr>
           <w:i/>
@@ -3241,69 +3443,64 @@
         </w:rPr>
         <w:t xml:space="preserve"> as well as PCA</w:t>
       </w:r>
-      <w:commentRangeEnd w:id="141"/>
+      <w:commentRangeEnd w:id="97"/>
       <w:r>
         <w:rPr>
           <w:rStyle w:val="CommentReference"/>
         </w:rPr>
-        <w:commentReference w:id="141"/>
+        <w:commentReference w:id="97"/>
       </w:r>
       <w:r>
         <w:t xml:space="preserve">. Under the control scenario, the PCA for </w:t>
       </w:r>
-      <w:del w:id="142" w:author="Scott, Eric R." w:date="2019-03-26T15:01:00Z">
+      <w:del w:id="98" w:author="Scott, Eric R." w:date="2019-03-26T15:01:00Z">
         <w:r>
           <w:delText xml:space="preserve">one </w:delText>
         </w:r>
       </w:del>
-      <w:ins w:id="143" w:author="Scott, Eric R." w:date="2019-03-26T15:01:00Z">
-        <w:r>
-          <w:t>two</w:t>
-        </w:r>
+      <w:ins w:id="99" w:author="Scott, Eric R." w:date="2019-03-26T15:01:00Z">
+        <w:r>
+          <w:t xml:space="preserve">two </w:t>
+        </w:r>
+      </w:ins>
+      <w:r>
+        <w:t>of the datasets failed due to a convergence error and PLS-DA models were built for all 100 datasets. Both PCA and PLS-DA show significant separation between groups</w:t>
+      </w:r>
+      <w:ins w:id="100" w:author="Scott, Eric R." w:date="2019-03-26T15:01:00Z">
+        <w:r>
+          <w:t xml:space="preserve"> (table)</w:t>
+        </w:r>
+      </w:ins>
+      <w:commentRangeStart w:id="101"/>
+      <w:r>
+        <w:t xml:space="preserve">.  In </w:t>
+      </w:r>
+      <w:ins w:id="102" w:author="Scott, Eric R." w:date="2019-03-26T15:02:00Z">
+        <w:r>
+          <w:t xml:space="preserve">a </w:t>
+        </w:r>
+      </w:ins>
+      <w:r>
+        <w:t>PCA</w:t>
+      </w:r>
+      <w:ins w:id="103" w:author="Scott, Eric R." w:date="2019-03-26T15:02:00Z">
+        <w:r>
+          <w:t xml:space="preserve"> score plot</w:t>
+        </w:r>
+      </w:ins>
+      <w:r>
+        <w:t>, there is</w:t>
+      </w:r>
+      <w:ins w:id="104" w:author="Scott, Eric R." w:date="2019-03-26T15:01:00Z">
         <w:r>
           <w:t xml:space="preserve"> </w:t>
         </w:r>
       </w:ins>
-      <w:r>
-        <w:t>of the datasets failed due to a convergence error and PLS-DA models were built for all 100 datasets. Both PCA and PLS-DA show significant separation between groups</w:t>
-      </w:r>
-      <w:ins w:id="144" w:author="Scott, Eric R." w:date="2019-03-26T15:01:00Z">
-        <w:r>
-          <w:t xml:space="preserve"> (table)</w:t>
+      <w:ins w:id="105" w:author="Scott, Eric R." w:date="2019-03-26T15:02:00Z">
+        <w:r>
+          <w:t>clear visible</w:t>
         </w:r>
       </w:ins>
-      <w:commentRangeStart w:id="145"/>
-      <w:r>
-        <w:t xml:space="preserve">.  In </w:t>
-      </w:r>
-      <w:ins w:id="146" w:author="Scott, Eric R." w:date="2019-03-26T15:02:00Z">
-        <w:r>
-          <w:t xml:space="preserve">a </w:t>
-        </w:r>
-      </w:ins>
-      <w:r>
-        <w:t>PCA</w:t>
-      </w:r>
-      <w:ins w:id="147" w:author="Scott, Eric R." w:date="2019-03-26T15:02:00Z">
-        <w:r>
-          <w:t xml:space="preserve"> score plot</w:t>
-        </w:r>
-      </w:ins>
-      <w:bookmarkStart w:id="148" w:name="_GoBack"/>
-      <w:bookmarkEnd w:id="148"/>
-      <w:r>
-        <w:t>, there is</w:t>
-      </w:r>
-      <w:ins w:id="149" w:author="Scott, Eric R." w:date="2019-03-26T15:01:00Z">
-        <w:r>
-          <w:t xml:space="preserve"> </w:t>
-        </w:r>
-      </w:ins>
-      <w:ins w:id="150" w:author="Scott, Eric R." w:date="2019-03-26T15:02:00Z">
-        <w:r>
-          <w:t>clear visible</w:t>
-        </w:r>
-      </w:ins>
       <w:r>
         <w:t xml:space="preserve"> separation between groups along PC1 </w:t>
       </w:r>
@@ -3328,17 +3525,17 @@
       <w:r>
         <w:t xml:space="preserve">.  </w:t>
       </w:r>
-      <w:commentRangeEnd w:id="145"/>
+      <w:commentRangeEnd w:id="101"/>
       <w:r>
         <w:rPr>
           <w:rStyle w:val="CommentReference"/>
         </w:rPr>
-        <w:commentReference w:id="145"/>
+        <w:commentReference w:id="101"/>
       </w:r>
       <w:r>
         <w:t xml:space="preserve">For PLS-DA, both mean </w:t>
       </w:r>
-      <w:ins w:id="151" w:author="Scott, Eric R." w:date="2019-03-26T13:51:00Z">
+      <w:ins w:id="106" w:author="Scott, Eric R." w:date="2019-03-26T13:51:00Z">
         <w:r>
           <w:t>R</w:t>
         </w:r>
@@ -3358,7 +3555,7 @@
           <w:t xml:space="preserve"> </w:t>
         </w:r>
       </w:ins>
-      <w:del w:id="152" w:author="Scott, Eric R." w:date="2019-03-26T13:51:00Z">
+      <w:del w:id="107" w:author="Scott, Eric R." w:date="2019-03-26T13:51:00Z">
         <w:r>
           <w:delText xml:space="preserve">R2Y </w:delText>
         </w:r>
@@ -3366,7 +3563,7 @@
       <w:r>
         <w:t xml:space="preserve">and mean </w:t>
       </w:r>
-      <w:ins w:id="153" w:author="Scott, Eric R." w:date="2019-03-26T13:52:00Z">
+      <w:ins w:id="108" w:author="Scott, Eric R." w:date="2019-03-26T13:52:00Z">
         <w:r>
           <w:t>Q</w:t>
         </w:r>
@@ -3378,7 +3575,7 @@
         </w:r>
         <w:r>
           <w:rPr>
-            <w:rPrChange w:id="154" w:author="Scott, Eric R." w:date="2019-03-26T13:53:00Z">
+            <w:rPrChange w:id="109" w:author="Scott, Eric R." w:date="2019-03-26T13:53:00Z">
               <w:rPr>
                 <w:vertAlign w:val="superscript"/>
               </w:rPr>
@@ -3387,7 +3584,7 @@
           <w:t xml:space="preserve"> </w:t>
         </w:r>
       </w:ins>
-      <w:del w:id="155" w:author="Scott, Eric R." w:date="2019-03-26T13:52:00Z">
+      <w:del w:id="110" w:author="Scott, Eric R." w:date="2019-03-26T13:52:00Z">
         <w:r>
           <w:delText xml:space="preserve">Q2 </w:delText>
         </w:r>
@@ -3398,7 +3595,7 @@
       <w:r>
         <w:rPr>
           <w:vertAlign w:val="subscript"/>
-          <w:rPrChange w:id="156" w:author="Scott, Eric R." w:date="2019-03-26T13:53:00Z">
+          <w:rPrChange w:id="111" w:author="Scott, Eric R." w:date="2019-03-26T13:53:00Z">
             <w:rPr/>
           </w:rPrChange>
         </w:rPr>
@@ -3443,7 +3640,7 @@
       <w:r>
         <w:t xml:space="preserve">mean </w:t>
       </w:r>
-      <w:ins w:id="157" w:author="Scott, Eric R." w:date="2019-03-26T13:54:00Z">
+      <w:ins w:id="112" w:author="Scott, Eric R." w:date="2019-03-26T13:54:00Z">
         <w:r>
           <w:t>R</w:t>
         </w:r>
@@ -3456,7 +3653,7 @@
         <w:r>
           <w:rPr>
             <w:vertAlign w:val="subscript"/>
-            <w:rPrChange w:id="158" w:author="Scott, Eric R." w:date="2019-03-26T13:54:00Z">
+            <w:rPrChange w:id="113" w:author="Scott, Eric R." w:date="2019-03-26T13:54:00Z">
               <w:rPr>
                 <w:vertAlign w:val="superscript"/>
               </w:rPr>
@@ -3465,7 +3662,7 @@
           <w:t>Y</w:t>
         </w:r>
       </w:ins>
-      <w:del w:id="159" w:author="Scott, Eric R." w:date="2019-03-26T13:54:00Z">
+      <w:del w:id="114" w:author="Scott, Eric R." w:date="2019-03-26T13:54:00Z">
         <w:r>
           <w:delText>R2</w:delText>
         </w:r>
@@ -3473,7 +3670,7 @@
       <w:r>
         <w:t xml:space="preserve"> and </w:t>
       </w:r>
-      <w:ins w:id="160" w:author="Scott, Eric R." w:date="2019-03-26T13:53:00Z">
+      <w:ins w:id="115" w:author="Scott, Eric R." w:date="2019-03-26T13:53:00Z">
         <w:r>
           <w:t>Q</w:t>
         </w:r>
@@ -3484,7 +3681,7 @@
           <w:t>2</w:t>
         </w:r>
       </w:ins>
-      <w:del w:id="161" w:author="Scott, Eric R." w:date="2019-03-26T13:53:00Z">
+      <w:del w:id="116" w:author="Scott, Eric R." w:date="2019-03-26T13:53:00Z">
         <w:r>
           <w:delText>Q2</w:delText>
         </w:r>
@@ -3553,16 +3750,16 @@
       <w:r>
         <w:t xml:space="preserve">Fig 2. </w:t>
       </w:r>
-      <w:commentRangeStart w:id="162"/>
+      <w:commentRangeStart w:id="117"/>
       <w:r>
         <w:t>table</w:t>
       </w:r>
-      <w:commentRangeEnd w:id="162"/>
+      <w:commentRangeEnd w:id="117"/>
       <w:r>
         <w:rPr>
           <w:rStyle w:val="CommentReference"/>
         </w:rPr>
-        <w:commentReference w:id="162"/>
+        <w:commentReference w:id="117"/>
       </w:r>
       <w:r>
         <w:t>?) show that PLS identifies variables that were created with different means in the two levels of our factor consistently better than PCA.  Even in the control scenario where PCA and PLS performed similarly in finding separation between groups, PLS far outperforms PCA at correctly identifying the variables most responsible for that separation (</w:t>
@@ -3598,7 +3795,7 @@
                     <pic:cNvPicPr/>
                   </pic:nvPicPr>
                   <pic:blipFill>
-                    <a:blip r:embed="rId12" cstate="print">
+                    <a:blip r:embed="rId14" cstate="print">
                       <a:extLst>
                         <a:ext uri="{28A0092B-C50C-407E-A947-70E740481C1C}">
                           <a14:useLocalDpi xmlns:a14="http://schemas.microsoft.com/office/drawing/2010/main" val="0"/>
@@ -3646,8 +3843,8 @@
       <w:pPr>
         <w:pStyle w:val="Heading1"/>
       </w:pPr>
-      <w:bookmarkStart w:id="163" w:name="cupcakes-vs.muffins"/>
-      <w:bookmarkEnd w:id="163"/>
+      <w:bookmarkStart w:id="118" w:name="cupcakes-vs.muffins"/>
+      <w:bookmarkEnd w:id="118"/>
       <w:r>
         <w:t>Works Cited</w:t>
       </w:r>
@@ -4144,8 +4341,8 @@
       <w:r>
         <w:fldChar w:fldCharType="end"/>
       </w:r>
-      <w:bookmarkStart w:id="164" w:name="cupcakes-vs.muffins-methods"/>
-      <w:bookmarkEnd w:id="164"/>
+      <w:bookmarkStart w:id="119" w:name="cupcakes-vs.muffins-methods"/>
+      <w:bookmarkEnd w:id="119"/>
     </w:p>
     <w:sectPr>
       <w:pgSz w:w="12240" w:h="15840"/>
@@ -4174,7 +4371,7 @@
       </w:r>
     </w:p>
   </w:comment>
-  <w:comment w:id="19" w:author="Scott, Eric R." w:date="2019-03-06T17:30:00Z" w:initials="SER">
+  <w:comment w:id="19" w:author="Scott, Eric R." w:date="2019-03-04T13:47:00Z" w:initials="SER">
     <w:p>
       <w:pPr>
         <w:pStyle w:val="CommentText"/>
@@ -4186,27 +4383,14 @@
         <w:annotationRef/>
       </w:r>
       <w:r>
-        <w:t xml:space="preserve">Worthwhile explaining these details?  It’s all in the </w:t>
-      </w:r>
-      <w:proofErr w:type="spellStart"/>
-      <w:r>
-        <w:t>Thevenot</w:t>
-      </w:r>
-      <w:proofErr w:type="spellEnd"/>
-      <w:r>
-        <w:t xml:space="preserve"> paper and help files of the </w:t>
-      </w:r>
-      <w:proofErr w:type="spellStart"/>
-      <w:r>
-        <w:t>ropls</w:t>
-      </w:r>
-      <w:proofErr w:type="spellEnd"/>
-      <w:r>
-        <w:t xml:space="preserve"> package.  These same general steps apply to any PLS package though.</w:t>
+        <w:t xml:space="preserve">Elizabeth recommends using same criteria for both </w:t>
+      </w:r>
+      <w:r>
+        <w:t>PCA and PLS-DA since VIP is a relative score and performs poorly with too many predictor variables.</w:t>
       </w:r>
     </w:p>
   </w:comment>
-  <w:comment w:id="34" w:author="Scott, Eric R." w:date="2019-03-06T17:33:00Z" w:initials="SER">
+  <w:comment w:id="21" w:author="Scott, Eric R." w:date="2019-03-04T13:47:00Z" w:initials="SER">
     <w:p>
       <w:pPr>
         <w:pStyle w:val="CommentText"/>
@@ -4218,11 +4402,19 @@
         <w:annotationRef/>
       </w:r>
       <w:r>
-        <w:t>Might be good to show a table with R2X, R2Y, Q2, RMSEE, p-value(s) for PCA regression and PLSR.  Q2 wouldn’t apply to PCA regression and I’d have to figure out how to calculate RMSEE</w:t>
+        <w:t xml:space="preserve">Elizabeth says “Not too preachy.  Be sure to say why </w:t>
+      </w:r>
+      <w:proofErr w:type="gramStart"/>
+      <w:r>
+        <w:t>these matter</w:t>
+      </w:r>
+      <w:proofErr w:type="gramEnd"/>
+      <w:r>
+        <w:t>, maybe with examples”</w:t>
       </w:r>
     </w:p>
   </w:comment>
-  <w:comment w:id="52" w:author="Scott, Eric R." w:date="2019-01-15T13:48:00Z" w:initials="SER">
+  <w:comment w:id="23" w:author="Scott, Eric R." w:date="2019-03-04T13:48:00Z" w:initials="SER">
     <w:p>
       <w:pPr>
         <w:pStyle w:val="CommentText"/>
@@ -4234,11 +4426,11 @@
         <w:annotationRef/>
       </w:r>
       <w:r>
-        <w:t>More?</w:t>
+        <w:t>Elizabeth says “Leave this for later so as not to sound too preachy”</w:t>
       </w:r>
     </w:p>
   </w:comment>
-  <w:comment w:id="63" w:author="Scott, Eric R." w:date="2019-03-04T13:47:00Z" w:initials="SER">
+  <w:comment w:id="96" w:author="Scott, Eric R." w:date="2019-02-21T13:15:00Z" w:initials="SER">
     <w:p>
       <w:pPr>
         <w:pStyle w:val="CommentText"/>
@@ -4250,14 +4442,11 @@
         <w:annotationRef/>
       </w:r>
       <w:r>
-        <w:t xml:space="preserve">Elizabeth recommends using same criteria for both </w:t>
-      </w:r>
-      <w:r>
-        <w:t>PCA and PLS-DA since VIP is a relative score and performs poorly with too many predictor variables.</w:t>
+        <w:t>Need to add a scale.  Red is more positively correlated, blue is more negatively correlated, white is 0</w:t>
       </w:r>
     </w:p>
   </w:comment>
-  <w:comment w:id="65" w:author="Scott, Eric R." w:date="2019-03-04T13:47:00Z" w:initials="SER">
+  <w:comment w:id="97" w:author="Scott, Eric R." w:date="2019-03-04T13:50:00Z" w:initials="SER">
     <w:p>
       <w:pPr>
         <w:pStyle w:val="CommentText"/>
@@ -4269,19 +4458,11 @@
         <w:annotationRef/>
       </w:r>
       <w:r>
-        <w:t xml:space="preserve">Elizabeth says “Not too preachy.  Be sure to say why </w:t>
-      </w:r>
-      <w:proofErr w:type="gramStart"/>
-      <w:r>
-        <w:t>these matter</w:t>
-      </w:r>
-      <w:proofErr w:type="gramEnd"/>
-      <w:r>
-        <w:t>, maybe with examples”</w:t>
+        <w:t>Awkward.  PLS-DA should do better than PCA (it does, just change section heading and emphasize that PLS-DA does better).</w:t>
       </w:r>
     </w:p>
   </w:comment>
-  <w:comment w:id="67" w:author="Scott, Eric R." w:date="2019-03-04T13:48:00Z" w:initials="SER">
+  <w:comment w:id="101" w:author="Scott, Eric R." w:date="2019-03-04T13:50:00Z" w:initials="SER">
     <w:p>
       <w:pPr>
         <w:pStyle w:val="CommentText"/>
@@ -4293,59 +4474,11 @@
         <w:annotationRef/>
       </w:r>
       <w:r>
-        <w:t>Elizabeth says “Leave this for later so as not to sound too preachy”</w:t>
+        <w:t>Elizabeth says “Look up how James et al report PCR”</w:t>
       </w:r>
     </w:p>
   </w:comment>
-  <w:comment w:id="140" w:author="Scott, Eric R." w:date="2019-02-21T13:15:00Z" w:initials="SER">
-    <w:p>
-      <w:pPr>
-        <w:pStyle w:val="CommentText"/>
-      </w:pPr>
-      <w:r>
-        <w:rPr>
-          <w:rStyle w:val="CommentReference"/>
-        </w:rPr>
-        <w:annotationRef/>
-      </w:r>
-      <w:r>
-        <w:t>Need to add a scale.  Red is more positively correlated, blue is more negatively correlated, white is 0</w:t>
-      </w:r>
-    </w:p>
-  </w:comment>
-  <w:comment w:id="141" w:author="Scott, Eric R." w:date="2019-03-04T13:50:00Z" w:initials="SER">
-    <w:p>
-      <w:pPr>
-        <w:pStyle w:val="CommentText"/>
-      </w:pPr>
-      <w:r>
-        <w:rPr>
-          <w:rStyle w:val="CommentReference"/>
-        </w:rPr>
-        <w:annotationRef/>
-      </w:r>
-      <w:r>
-        <w:t>Awkward.  PLS-DA should do better than PCA (it does, just change section heading and emphasize that PLS-DA does better).</w:t>
-      </w:r>
-    </w:p>
-  </w:comment>
-  <w:comment w:id="145" w:author="Scott, Eric R." w:date="2019-03-04T13:50:00Z" w:initials="SER">
-    <w:p>
-      <w:pPr>
-        <w:pStyle w:val="CommentText"/>
-      </w:pPr>
-      <w:r>
-        <w:rPr>
-          <w:rStyle w:val="CommentReference"/>
-        </w:rPr>
-        <w:annotationRef/>
-      </w:r>
-      <w:r>
-        <w:t>Elizabeth says “Look up how James et al report PCR”</w:t>
-      </w:r>
-    </w:p>
-  </w:comment>
-  <w:comment w:id="162" w:author="Scott, Eric R." w:date="2019-02-21T14:32:00Z" w:initials="SER">
+  <w:comment w:id="117" w:author="Scott, Eric R." w:date="2019-02-21T14:32:00Z" w:initials="SER">
     <w:p>
       <w:pPr>
         <w:pStyle w:val="CommentText"/>
@@ -4378,9 +4511,6 @@
 <file path=word/commentsExtended.xml><?xml version="1.0" encoding="utf-8"?>
 <w15:commentsEx xmlns:wpc="http://schemas.microsoft.com/office/word/2010/wordprocessingCanvas" xmlns:cx="http://schemas.microsoft.com/office/drawing/2014/chartex" xmlns:cx1="http://schemas.microsoft.com/office/drawing/2015/9/8/chartex" xmlns:cx2="http://schemas.microsoft.com/office/drawing/2015/10/21/chartex" xmlns:cx3="http://schemas.microsoft.com/office/drawing/2016/5/9/chartex" xmlns:cx4="http://schemas.microsoft.com/office/drawing/2016/5/10/chartex" xmlns:cx5="http://schemas.microsoft.com/office/drawing/2016/5/11/chartex" xmlns:cx6="http://schemas.microsoft.com/office/drawing/2016/5/12/chartex" xmlns:cx7="http://schemas.microsoft.com/office/drawing/2016/5/13/chartex" xmlns:cx8="http://schemas.microsoft.com/office/drawing/2016/5/14/chartex" xmlns:mc="http://schemas.openxmlformats.org/markup-compatibility/2006" xmlns:aink="http://schemas.microsoft.com/office/drawing/2016/ink" xmlns:am3d="http://schemas.microsoft.com/office/drawing/2017/model3d" xmlns:o="urn:schemas-microsoft-com:office:office" xmlns:r="http://schemas.openxmlformats.org/officeDocument/2006/relationships" xmlns:m="http://schemas.openxmlformats.org/officeDocument/2006/math" xmlns:v="urn:schemas-microsoft-com:vml" xmlns:wp14="http://schemas.microsoft.com/office/word/2010/wordprocessingDrawing" xmlns:wp="http://schemas.openxmlformats.org/drawingml/2006/wordprocessingDrawing" xmlns:w10="urn:schemas-microsoft-com:office:word" xmlns:w="http://schemas.openxmlformats.org/wordprocessingml/2006/main" xmlns:w14="http://schemas.microsoft.com/office/word/2010/wordml" xmlns:w15="http://schemas.microsoft.com/office/word/2012/wordml" xmlns:w16cid="http://schemas.microsoft.com/office/word/2016/wordml/cid" xmlns:w16se="http://schemas.microsoft.com/office/word/2015/wordml/symex" xmlns:wpg="http://schemas.microsoft.com/office/word/2010/wordprocessingGroup" xmlns:wpi="http://schemas.microsoft.com/office/word/2010/wordprocessingInk" xmlns:wne="http://schemas.microsoft.com/office/word/2006/wordml" xmlns:wps="http://schemas.microsoft.com/office/word/2010/wordprocessingShape" mc:Ignorable="w14 w15 w16se w16cid wp14">
   <w15:commentEx w15:paraId="79B4F977" w15:done="0"/>
-  <w15:commentEx w15:paraId="1143C90E" w15:done="0"/>
-  <w15:commentEx w15:paraId="36D234CB" w15:done="0"/>
-  <w15:commentEx w15:paraId="019F5155" w15:done="0"/>
   <w15:commentEx w15:paraId="1710711F" w15:done="0"/>
   <w15:commentEx w15:paraId="2AE105EC" w15:done="0"/>
   <w15:commentEx w15:paraId="210F573F" w15:done="0"/>
@@ -4394,9 +4524,6 @@
 <file path=word/commentsIds.xml><?xml version="1.0" encoding="utf-8"?>
 <w16cid:commentsIds xmlns:wpc="http://schemas.microsoft.com/office/word/2010/wordprocessingCanvas" xmlns:cx="http://schemas.microsoft.com/office/drawing/2014/chartex" xmlns:cx1="http://schemas.microsoft.com/office/drawing/2015/9/8/chartex" xmlns:cx2="http://schemas.microsoft.com/office/drawing/2015/10/21/chartex" xmlns:cx3="http://schemas.microsoft.com/office/drawing/2016/5/9/chartex" xmlns:cx4="http://schemas.microsoft.com/office/drawing/2016/5/10/chartex" xmlns:cx5="http://schemas.microsoft.com/office/drawing/2016/5/11/chartex" xmlns:cx6="http://schemas.microsoft.com/office/drawing/2016/5/12/chartex" xmlns:cx7="http://schemas.microsoft.com/office/drawing/2016/5/13/chartex" xmlns:cx8="http://schemas.microsoft.com/office/drawing/2016/5/14/chartex" xmlns:mc="http://schemas.openxmlformats.org/markup-compatibility/2006" xmlns:aink="http://schemas.microsoft.com/office/drawing/2016/ink" xmlns:am3d="http://schemas.microsoft.com/office/drawing/2017/model3d" xmlns:o="urn:schemas-microsoft-com:office:office" xmlns:r="http://schemas.openxmlformats.org/officeDocument/2006/relationships" xmlns:m="http://schemas.openxmlformats.org/officeDocument/2006/math" xmlns:v="urn:schemas-microsoft-com:vml" xmlns:wp14="http://schemas.microsoft.com/office/word/2010/wordprocessingDrawing" xmlns:wp="http://schemas.openxmlformats.org/drawingml/2006/wordprocessingDrawing" xmlns:w10="urn:schemas-microsoft-com:office:word" xmlns:w="http://schemas.openxmlformats.org/wordprocessingml/2006/main" xmlns:w14="http://schemas.microsoft.com/office/word/2010/wordml" xmlns:w15="http://schemas.microsoft.com/office/word/2012/wordml" xmlns:w16cid="http://schemas.microsoft.com/office/word/2016/wordml/cid" xmlns:w16se="http://schemas.microsoft.com/office/word/2015/wordml/symex" xmlns:wpg="http://schemas.microsoft.com/office/word/2010/wordprocessingGroup" xmlns:wpi="http://schemas.microsoft.com/office/word/2010/wordprocessingInk" xmlns:wne="http://schemas.microsoft.com/office/word/2006/wordml" xmlns:wps="http://schemas.microsoft.com/office/word/2010/wordprocessingShape" mc:Ignorable="w14 w15 w16se w16cid wp14">
   <w16cid:commentId w16cid:paraId="79B4F977" w16cid:durableId="1EE45C9F"/>
-  <w16cid:commentId w16cid:paraId="1143C90E" w16cid:durableId="202A8252"/>
-  <w16cid:commentId w16cid:paraId="36D234CB" w16cid:durableId="202A82FC"/>
-  <w16cid:commentId w16cid:paraId="019F5155" w16cid:durableId="1FE86316"/>
   <w16cid:commentId w16cid:paraId="1710711F" w16cid:durableId="2027AAD9"/>
   <w16cid:commentId w16cid:paraId="2AE105EC" w16cid:durableId="2027AB08"/>
   <w16cid:commentId w16cid:paraId="210F573F" w16cid:durableId="2027AB28"/>
@@ -4739,7 +4866,7 @@
   <w:abstractNum w:abstractNumId="3" w15:restartNumberingAfterBreak="0">
     <w:nsid w:val="FFFFFF7C"/>
     <w:multiLevelType w:val="singleLevel"/>
-    <w:tmpl w:val="AB92AA66"/>
+    <w:tmpl w:val="270081BC"/>
     <w:lvl w:ilvl="0">
       <w:start w:val="1"/>
       <w:numFmt w:val="decimal"/>
@@ -4756,7 +4883,7 @@
   <w:abstractNum w:abstractNumId="4" w15:restartNumberingAfterBreak="0">
     <w:nsid w:val="FFFFFF7D"/>
     <w:multiLevelType w:val="singleLevel"/>
-    <w:tmpl w:val="8AE6F948"/>
+    <w:tmpl w:val="7DCC8F50"/>
     <w:lvl w:ilvl="0">
       <w:start w:val="1"/>
       <w:numFmt w:val="decimal"/>
@@ -4773,7 +4900,7 @@
   <w:abstractNum w:abstractNumId="5" w15:restartNumberingAfterBreak="0">
     <w:nsid w:val="FFFFFF7E"/>
     <w:multiLevelType w:val="singleLevel"/>
-    <w:tmpl w:val="D5A82170"/>
+    <w:tmpl w:val="7A4420EE"/>
     <w:lvl w:ilvl="0">
       <w:start w:val="1"/>
       <w:numFmt w:val="decimal"/>
@@ -4790,7 +4917,7 @@
   <w:abstractNum w:abstractNumId="6" w15:restartNumberingAfterBreak="0">
     <w:nsid w:val="FFFFFF7F"/>
     <w:multiLevelType w:val="singleLevel"/>
-    <w:tmpl w:val="1EECB430"/>
+    <w:tmpl w:val="BE62446E"/>
     <w:lvl w:ilvl="0">
       <w:start w:val="1"/>
       <w:numFmt w:val="decimal"/>
@@ -4807,7 +4934,7 @@
   <w:abstractNum w:abstractNumId="7" w15:restartNumberingAfterBreak="0">
     <w:nsid w:val="FFFFFF80"/>
     <w:multiLevelType w:val="singleLevel"/>
-    <w:tmpl w:val="6A465CDE"/>
+    <w:tmpl w:val="1960EC06"/>
     <w:lvl w:ilvl="0">
       <w:start w:val="1"/>
       <w:numFmt w:val="bullet"/>
@@ -4827,7 +4954,7 @@
   <w:abstractNum w:abstractNumId="8" w15:restartNumberingAfterBreak="0">
     <w:nsid w:val="FFFFFF81"/>
     <w:multiLevelType w:val="singleLevel"/>
-    <w:tmpl w:val="23B67E66"/>
+    <w:tmpl w:val="3B1AC6C4"/>
     <w:lvl w:ilvl="0">
       <w:start w:val="1"/>
       <w:numFmt w:val="bullet"/>
@@ -4847,7 +4974,7 @@
   <w:abstractNum w:abstractNumId="9" w15:restartNumberingAfterBreak="0">
     <w:nsid w:val="FFFFFF82"/>
     <w:multiLevelType w:val="singleLevel"/>
-    <w:tmpl w:val="A386D716"/>
+    <w:tmpl w:val="D16EE2D4"/>
     <w:lvl w:ilvl="0">
       <w:start w:val="1"/>
       <w:numFmt w:val="bullet"/>
@@ -4867,7 +4994,7 @@
   <w:abstractNum w:abstractNumId="10" w15:restartNumberingAfterBreak="0">
     <w:nsid w:val="FFFFFF83"/>
     <w:multiLevelType w:val="singleLevel"/>
-    <w:tmpl w:val="0838B700"/>
+    <w:tmpl w:val="9C26E3D4"/>
     <w:lvl w:ilvl="0">
       <w:start w:val="1"/>
       <w:numFmt w:val="bullet"/>
@@ -4887,7 +5014,7 @@
   <w:abstractNum w:abstractNumId="11" w15:restartNumberingAfterBreak="0">
     <w:nsid w:val="FFFFFF88"/>
     <w:multiLevelType w:val="singleLevel"/>
-    <w:tmpl w:val="3E8C1260"/>
+    <w:tmpl w:val="87E29038"/>
     <w:lvl w:ilvl="0">
       <w:start w:val="1"/>
       <w:numFmt w:val="decimal"/>
@@ -4904,7 +5031,7 @@
   <w:abstractNum w:abstractNumId="12" w15:restartNumberingAfterBreak="0">
     <w:nsid w:val="FFFFFF89"/>
     <w:multiLevelType w:val="singleLevel"/>
-    <w:tmpl w:val="175EE3FC"/>
+    <w:tmpl w:val="C57E0D00"/>
     <w:lvl w:ilvl="0">
       <w:start w:val="1"/>
       <w:numFmt w:val="bullet"/>
@@ -5813,6 +5940,7 @@
     <w:lsdException w:name="HTML Sample" w:semiHidden="1" w:unhideWhenUsed="1"/>
     <w:lsdException w:name="HTML Typewriter" w:semiHidden="1" w:unhideWhenUsed="1"/>
     <w:lsdException w:name="HTML Variable" w:semiHidden="1" w:unhideWhenUsed="1"/>
+    <w:lsdException w:name="Normal Table" w:semiHidden="1" w:unhideWhenUsed="1"/>
     <w:lsdException w:name="annotation subject" w:semiHidden="1" w:unhideWhenUsed="1"/>
     <w:lsdException w:name="No List" w:semiHidden="1" w:unhideWhenUsed="1"/>
     <w:lsdException w:name="Outline List 1" w:semiHidden="1" w:unhideWhenUsed="1"/>
@@ -5859,7 +5987,9 @@
     <w:lsdException w:name="Table Subtle 2" w:semiHidden="1" w:unhideWhenUsed="1"/>
     <w:lsdException w:name="Table Web 1" w:semiHidden="1" w:unhideWhenUsed="1"/>
     <w:lsdException w:name="Table Web 2" w:semiHidden="1" w:unhideWhenUsed="1"/>
+    <w:lsdException w:name="Table Web 3" w:semiHidden="1" w:unhideWhenUsed="1"/>
     <w:lsdException w:name="Balloon Text" w:semiHidden="1" w:unhideWhenUsed="1"/>
+    <w:lsdException w:name="Table Theme" w:semiHidden="1" w:unhideWhenUsed="1"/>
     <w:lsdException w:name="Placeholder Text" w:semiHidden="1"/>
     <w:lsdException w:name="Light Shading"/>
     <w:lsdException w:name="Light List"/>
@@ -5880,6 +6010,7 @@
     <w:lsdException w:name="Light Grid Accent 1"/>
     <w:lsdException w:name="Medium Shading 1 Accent 1"/>
     <w:lsdException w:name="Medium Shading 2 Accent 1"/>
+    <w:lsdException w:name="Medium List 1 Accent 1"/>
     <w:lsdException w:name="Revision" w:semiHidden="1"/>
     <w:lsdException w:name="Medium List 2 Accent 1"/>
     <w:lsdException w:name="Medium Grid 1 Accent 1"/>
@@ -5958,6 +6089,7 @@
     <w:lsdException w:name="Dark List Accent 6"/>
     <w:lsdException w:name="Colorful Shading Accent 6"/>
     <w:lsdException w:name="Colorful List Accent 6"/>
+    <w:lsdException w:name="Colorful Grid Accent 6"/>
     <w:lsdException w:name="Bibliography" w:semiHidden="1" w:unhideWhenUsed="1"/>
     <w:lsdException w:name="TOC Heading" w:semiHidden="1" w:unhideWhenUsed="1"/>
     <w:lsdException w:name="Grid Table 4" w:uiPriority="49"/>
@@ -7283,7 +7415,7 @@
 </file>
 
 <file path=customXml/itemProps1.xml><?xml version="1.0" encoding="utf-8"?>
-<ds:datastoreItem xmlns:ds="http://schemas.openxmlformats.org/officeDocument/2006/customXml" ds:itemID="{DC9CF2F1-B548-7D48-9D55-64049804681C}">
+<ds:datastoreItem xmlns:ds="http://schemas.openxmlformats.org/officeDocument/2006/customXml" ds:itemID="{B852463C-DF67-DC46-9F8C-F43E74259C40}">
   <ds:schemaRefs>
     <ds:schemaRef ds:uri="http://schemas.openxmlformats.org/officeDocument/2006/bibliography"/>
   </ds:schemaRefs>

</xml_diff>